<commit_message>
Algebra 2 - Chapter 4: Radical Expressions and Equations - 4.1 Simplifying Radicals - Check Your Understanding of Section 4.1 - A. Multiple-Choice
</commit_message>
<xml_diff>
--- a/Algebra-2/ch04/Algebra 2 - Chapter 4.docx
+++ b/Algebra-2/ch04/Algebra 2 - Chapter 4.docx
@@ -36,10 +36,7 @@
         <w:pStyle w:val="Heading1"/>
       </w:pPr>
       <w:r>
-        <w:t xml:space="preserve">Chapter </w:t>
-      </w:r>
-      <w:r>
-        <w:t>4: Radical Expressions and Equations</w:t>
+        <w:t>Chapter 4: Radical Expressions and Equations</w:t>
       </w:r>
     </w:p>
     <w:p>
@@ -552,21 +549,7 @@
         <w:rPr>
           <w:rFonts w:eastAsiaTheme="minorEastAsia"/>
         </w:rPr>
-        <w:t xml:space="preserve">. When there is no index, it is implied to be a 2. </w:t>
-      </w:r>
-      <w:proofErr w:type="gramStart"/>
-      <w:r>
-        <w:rPr>
-          <w:rFonts w:eastAsiaTheme="minorEastAsia"/>
-        </w:rPr>
-        <w:t>So</w:t>
-      </w:r>
-      <w:proofErr w:type="gramEnd"/>
-      <w:r>
-        <w:rPr>
-          <w:rFonts w:eastAsiaTheme="minorEastAsia"/>
-        </w:rPr>
-        <w:t xml:space="preserve"> a radical sign with no index is called the </w:t>
+        <w:t xml:space="preserve">. When there is no index, it is implied to be a 2. So a radical sign with no index is called the </w:t>
       </w:r>
       <w:r>
         <w:rPr>
@@ -1374,21 +1357,7 @@
         <w:rPr>
           <w:rFonts w:eastAsiaTheme="minorEastAsia"/>
         </w:rPr>
-        <w:t xml:space="preserve">It is not always clear </w:t>
-      </w:r>
-      <w:proofErr w:type="gramStart"/>
-      <w:r>
-        <w:rPr>
-          <w:rFonts w:eastAsiaTheme="minorEastAsia"/>
-        </w:rPr>
-        <w:t>whether or not</w:t>
-      </w:r>
-      <w:proofErr w:type="gramEnd"/>
-      <w:r>
-        <w:rPr>
-          <w:rFonts w:eastAsiaTheme="minorEastAsia"/>
-        </w:rPr>
-        <w:t xml:space="preserve"> a large number has a factor that is a perfect square. By factoring the number into its </w:t>
+        <w:t xml:space="preserve">It is not always clear whether or not a large number has a factor that is a perfect square. By factoring the number into its </w:t>
       </w:r>
       <w:r>
         <w:rPr>
@@ -2175,6 +2144,2547 @@
     </w:p>
     <w:p>
       <w:pPr>
+        <w:pStyle w:val="Heading3"/>
+        <w:rPr>
+          <w:rFonts w:eastAsiaTheme="minorEastAsia"/>
+        </w:rPr>
+      </w:pPr>
+      <w:r>
+        <w:rPr>
+          <w:rFonts w:eastAsiaTheme="minorEastAsia"/>
+        </w:rPr>
+        <w:t>Check Your Understanding of Section 4.1</w:t>
+      </w:r>
+    </w:p>
+    <w:p>
+      <w:pPr>
+        <w:pStyle w:val="ListParagraph"/>
+        <w:numPr>
+          <w:ilvl w:val="0"/>
+          <w:numId w:val="15"/>
+        </w:numPr>
+        <w:rPr>
+          <w:rFonts w:eastAsiaTheme="minorEastAsia"/>
+        </w:rPr>
+      </w:pPr>
+      <w:r>
+        <w:rPr>
+          <w:rFonts w:eastAsiaTheme="minorEastAsia"/>
+        </w:rPr>
+        <w:t>Multiple-Choice</w:t>
+      </w:r>
+    </w:p>
+    <w:p>
+      <w:pPr>
+        <w:pStyle w:val="ListParagraph"/>
+        <w:numPr>
+          <w:ilvl w:val="0"/>
+          <w:numId w:val="16"/>
+        </w:numPr>
+        <w:rPr>
+          <w:rFonts w:eastAsiaTheme="minorEastAsia"/>
+          <w:b/>
+          <w:bCs/>
+        </w:rPr>
+      </w:pPr>
+      <w:r>
+        <w:rPr>
+          <w:rFonts w:eastAsiaTheme="minorEastAsia"/>
+        </w:rPr>
+        <w:t xml:space="preserve">What is </w:t>
+      </w:r>
+      <m:oMath>
+        <m:rad>
+          <m:radPr>
+            <m:degHide m:val="1"/>
+            <m:ctrlPr>
+              <w:rPr>
+                <w:rFonts w:ascii="Cambria Math" w:eastAsiaTheme="minorEastAsia" w:hAnsi="Cambria Math"/>
+                <w:i/>
+              </w:rPr>
+            </m:ctrlPr>
+          </m:radPr>
+          <m:deg/>
+          <m:e>
+            <m:r>
+              <w:rPr>
+                <w:rFonts w:ascii="Cambria Math" w:eastAsiaTheme="minorEastAsia" w:hAnsi="Cambria Math"/>
+              </w:rPr>
+              <m:t>71</m:t>
+            </m:r>
+          </m:e>
+        </m:rad>
+        <m:r>
+          <w:rPr>
+            <w:rFonts w:ascii="Cambria Math" w:eastAsiaTheme="minorEastAsia" w:hAnsi="Cambria Math"/>
+          </w:rPr>
+          <m:t>∙</m:t>
+        </m:r>
+        <m:rad>
+          <m:radPr>
+            <m:degHide m:val="1"/>
+            <m:ctrlPr>
+              <w:rPr>
+                <w:rFonts w:ascii="Cambria Math" w:eastAsiaTheme="minorEastAsia" w:hAnsi="Cambria Math"/>
+                <w:i/>
+              </w:rPr>
+            </m:ctrlPr>
+          </m:radPr>
+          <m:deg/>
+          <m:e>
+            <m:r>
+              <w:rPr>
+                <w:rFonts w:ascii="Cambria Math" w:eastAsiaTheme="minorEastAsia" w:hAnsi="Cambria Math"/>
+              </w:rPr>
+              <m:t>71</m:t>
+            </m:r>
+          </m:e>
+        </m:rad>
+      </m:oMath>
+      <w:r>
+        <w:rPr>
+          <w:rFonts w:eastAsiaTheme="minorEastAsia"/>
+        </w:rPr>
+        <w:t>?</w:t>
+      </w:r>
+      <w:r>
+        <w:rPr>
+          <w:rFonts w:eastAsiaTheme="minorEastAsia"/>
+        </w:rPr>
+        <w:br/>
+      </w:r>
+      <w:r>
+        <w:rPr>
+          <w:rFonts w:eastAsiaTheme="minorEastAsia"/>
+          <w:b/>
+          <w:bCs/>
+        </w:rPr>
+        <w:t>(2) 71</w:t>
+      </w:r>
+    </w:p>
+    <w:p>
+      <w:pPr>
+        <w:pStyle w:val="ListParagraph"/>
+        <w:numPr>
+          <w:ilvl w:val="0"/>
+          <w:numId w:val="16"/>
+        </w:numPr>
+        <w:rPr>
+          <w:rFonts w:eastAsiaTheme="minorEastAsia"/>
+          <w:b/>
+          <w:bCs/>
+        </w:rPr>
+      </w:pPr>
+      <w:r>
+        <w:rPr>
+          <w:rFonts w:eastAsiaTheme="minorEastAsia"/>
+        </w:rPr>
+        <w:t xml:space="preserve">Which of the following is equivalent to </w:t>
+      </w:r>
+      <m:oMath>
+        <m:rad>
+          <m:radPr>
+            <m:degHide m:val="1"/>
+            <m:ctrlPr>
+              <w:rPr>
+                <w:rFonts w:ascii="Cambria Math" w:eastAsiaTheme="minorEastAsia" w:hAnsi="Cambria Math"/>
+                <w:i/>
+              </w:rPr>
+            </m:ctrlPr>
+          </m:radPr>
+          <m:deg/>
+          <m:e>
+            <m:r>
+              <w:rPr>
+                <w:rFonts w:ascii="Cambria Math" w:eastAsiaTheme="minorEastAsia" w:hAnsi="Cambria Math"/>
+              </w:rPr>
+              <m:t>12</m:t>
+            </m:r>
+          </m:e>
+        </m:rad>
+      </m:oMath>
+      <w:r>
+        <w:rPr>
+          <w:rFonts w:eastAsiaTheme="minorEastAsia"/>
+        </w:rPr>
+        <w:t>?</w:t>
+      </w:r>
+      <w:r>
+        <w:rPr>
+          <w:rFonts w:eastAsiaTheme="minorEastAsia"/>
+        </w:rPr>
+        <w:br/>
+      </w:r>
+      <w:r>
+        <w:rPr>
+          <w:rFonts w:eastAsiaTheme="minorEastAsia"/>
+          <w:b/>
+          <w:bCs/>
+        </w:rPr>
+        <w:t xml:space="preserve">(4) </w:t>
+      </w:r>
+      <m:oMath>
+        <m:r>
+          <m:rPr>
+            <m:sty m:val="bi"/>
+          </m:rPr>
+          <w:rPr>
+            <w:rFonts w:ascii="Cambria Math" w:eastAsiaTheme="minorEastAsia" w:hAnsi="Cambria Math"/>
+          </w:rPr>
+          <m:t>2</m:t>
+        </m:r>
+        <m:rad>
+          <m:radPr>
+            <m:degHide m:val="1"/>
+            <m:ctrlPr>
+              <w:rPr>
+                <w:rFonts w:ascii="Cambria Math" w:eastAsiaTheme="minorEastAsia" w:hAnsi="Cambria Math"/>
+                <w:b/>
+                <w:bCs/>
+                <w:i/>
+              </w:rPr>
+            </m:ctrlPr>
+          </m:radPr>
+          <m:deg/>
+          <m:e>
+            <m:r>
+              <m:rPr>
+                <m:sty m:val="bi"/>
+              </m:rPr>
+              <w:rPr>
+                <w:rFonts w:ascii="Cambria Math" w:eastAsiaTheme="minorEastAsia" w:hAnsi="Cambria Math"/>
+              </w:rPr>
+              <m:t>3</m:t>
+            </m:r>
+          </m:e>
+        </m:rad>
+      </m:oMath>
+    </w:p>
+    <w:p>
+      <w:pPr>
+        <w:pStyle w:val="ListParagraph"/>
+        <w:numPr>
+          <w:ilvl w:val="0"/>
+          <w:numId w:val="16"/>
+        </w:numPr>
+        <w:rPr>
+          <w:rFonts w:eastAsiaTheme="minorEastAsia"/>
+          <w:b/>
+          <w:bCs/>
+        </w:rPr>
+      </w:pPr>
+      <w:r>
+        <w:rPr>
+          <w:rFonts w:eastAsiaTheme="minorEastAsia"/>
+        </w:rPr>
+        <w:t xml:space="preserve">Which of the following is equivalent to </w:t>
+      </w:r>
+      <m:oMath>
+        <m:rad>
+          <m:radPr>
+            <m:degHide m:val="1"/>
+            <m:ctrlPr>
+              <w:rPr>
+                <w:rFonts w:ascii="Cambria Math" w:eastAsiaTheme="minorEastAsia" w:hAnsi="Cambria Math"/>
+                <w:i/>
+              </w:rPr>
+            </m:ctrlPr>
+          </m:radPr>
+          <m:deg/>
+          <m:e>
+            <m:r>
+              <w:rPr>
+                <w:rFonts w:ascii="Cambria Math" w:eastAsiaTheme="minorEastAsia" w:hAnsi="Cambria Math"/>
+              </w:rPr>
+              <m:t>18</m:t>
+            </m:r>
+            <m:sSup>
+              <m:sSupPr>
+                <m:ctrlPr>
+                  <w:rPr>
+                    <w:rFonts w:ascii="Cambria Math" w:eastAsiaTheme="minorEastAsia" w:hAnsi="Cambria Math"/>
+                    <w:i/>
+                  </w:rPr>
+                </m:ctrlPr>
+              </m:sSupPr>
+              <m:e>
+                <m:r>
+                  <w:rPr>
+                    <w:rFonts w:ascii="Cambria Math" w:eastAsiaTheme="minorEastAsia" w:hAnsi="Cambria Math"/>
+                  </w:rPr>
+                  <m:t>x</m:t>
+                </m:r>
+              </m:e>
+              <m:sup>
+                <m:r>
+                  <w:rPr>
+                    <w:rFonts w:ascii="Cambria Math" w:eastAsiaTheme="minorEastAsia" w:hAnsi="Cambria Math"/>
+                  </w:rPr>
+                  <m:t>9</m:t>
+                </m:r>
+              </m:sup>
+            </m:sSup>
+            <m:sSup>
+              <m:sSupPr>
+                <m:ctrlPr>
+                  <w:rPr>
+                    <w:rFonts w:ascii="Cambria Math" w:eastAsiaTheme="minorEastAsia" w:hAnsi="Cambria Math"/>
+                    <w:i/>
+                  </w:rPr>
+                </m:ctrlPr>
+              </m:sSupPr>
+              <m:e>
+                <m:r>
+                  <w:rPr>
+                    <w:rFonts w:ascii="Cambria Math" w:eastAsiaTheme="minorEastAsia" w:hAnsi="Cambria Math"/>
+                  </w:rPr>
+                  <m:t>y</m:t>
+                </m:r>
+              </m:e>
+              <m:sup>
+                <m:r>
+                  <w:rPr>
+                    <w:rFonts w:ascii="Cambria Math" w:eastAsiaTheme="minorEastAsia" w:hAnsi="Cambria Math"/>
+                  </w:rPr>
+                  <m:t>6</m:t>
+                </m:r>
+              </m:sup>
+            </m:sSup>
+          </m:e>
+        </m:rad>
+      </m:oMath>
+      <w:r>
+        <w:rPr>
+          <w:rFonts w:eastAsiaTheme="minorEastAsia"/>
+        </w:rPr>
+        <w:t>?</w:t>
+      </w:r>
+      <w:r>
+        <w:rPr>
+          <w:rFonts w:eastAsiaTheme="minorEastAsia"/>
+        </w:rPr>
+        <w:br/>
+      </w:r>
+      <w:r>
+        <w:rPr>
+          <w:rFonts w:eastAsiaTheme="minorEastAsia"/>
+          <w:b/>
+          <w:bCs/>
+        </w:rPr>
+        <w:t xml:space="preserve">(1) </w:t>
+      </w:r>
+      <m:oMath>
+        <m:r>
+          <m:rPr>
+            <m:sty m:val="bi"/>
+          </m:rPr>
+          <w:rPr>
+            <w:rFonts w:ascii="Cambria Math" w:eastAsiaTheme="minorEastAsia" w:hAnsi="Cambria Math"/>
+          </w:rPr>
+          <m:t>3</m:t>
+        </m:r>
+        <m:sSup>
+          <m:sSupPr>
+            <m:ctrlPr>
+              <w:rPr>
+                <w:rFonts w:ascii="Cambria Math" w:eastAsiaTheme="minorEastAsia" w:hAnsi="Cambria Math"/>
+                <w:b/>
+                <w:bCs/>
+                <w:i/>
+              </w:rPr>
+            </m:ctrlPr>
+          </m:sSupPr>
+          <m:e>
+            <m:r>
+              <m:rPr>
+                <m:sty m:val="bi"/>
+              </m:rPr>
+              <w:rPr>
+                <w:rFonts w:ascii="Cambria Math" w:eastAsiaTheme="minorEastAsia" w:hAnsi="Cambria Math"/>
+              </w:rPr>
+              <m:t>x</m:t>
+            </m:r>
+          </m:e>
+          <m:sup>
+            <m:r>
+              <m:rPr>
+                <m:sty m:val="bi"/>
+              </m:rPr>
+              <w:rPr>
+                <w:rFonts w:ascii="Cambria Math" w:eastAsiaTheme="minorEastAsia" w:hAnsi="Cambria Math"/>
+              </w:rPr>
+              <m:t>4</m:t>
+            </m:r>
+          </m:sup>
+        </m:sSup>
+        <m:sSup>
+          <m:sSupPr>
+            <m:ctrlPr>
+              <w:rPr>
+                <w:rFonts w:ascii="Cambria Math" w:eastAsiaTheme="minorEastAsia" w:hAnsi="Cambria Math"/>
+                <w:b/>
+                <w:bCs/>
+                <w:i/>
+              </w:rPr>
+            </m:ctrlPr>
+          </m:sSupPr>
+          <m:e>
+            <m:r>
+              <m:rPr>
+                <m:sty m:val="bi"/>
+              </m:rPr>
+              <w:rPr>
+                <w:rFonts w:ascii="Cambria Math" w:eastAsiaTheme="minorEastAsia" w:hAnsi="Cambria Math"/>
+              </w:rPr>
+              <m:t>y</m:t>
+            </m:r>
+          </m:e>
+          <m:sup>
+            <m:r>
+              <m:rPr>
+                <m:sty m:val="bi"/>
+              </m:rPr>
+              <w:rPr>
+                <w:rFonts w:ascii="Cambria Math" w:eastAsiaTheme="minorEastAsia" w:hAnsi="Cambria Math"/>
+              </w:rPr>
+              <m:t>3</m:t>
+            </m:r>
+          </m:sup>
+        </m:sSup>
+        <m:rad>
+          <m:radPr>
+            <m:degHide m:val="1"/>
+            <m:ctrlPr>
+              <w:rPr>
+                <w:rFonts w:ascii="Cambria Math" w:eastAsiaTheme="minorEastAsia" w:hAnsi="Cambria Math"/>
+                <w:b/>
+                <w:bCs/>
+                <w:i/>
+              </w:rPr>
+            </m:ctrlPr>
+          </m:radPr>
+          <m:deg/>
+          <m:e>
+            <m:r>
+              <m:rPr>
+                <m:sty m:val="bi"/>
+              </m:rPr>
+              <w:rPr>
+                <w:rFonts w:ascii="Cambria Math" w:eastAsiaTheme="minorEastAsia" w:hAnsi="Cambria Math"/>
+              </w:rPr>
+              <m:t>2</m:t>
+            </m:r>
+            <m:r>
+              <m:rPr>
+                <m:sty m:val="bi"/>
+              </m:rPr>
+              <w:rPr>
+                <w:rFonts w:ascii="Cambria Math" w:eastAsiaTheme="minorEastAsia" w:hAnsi="Cambria Math"/>
+              </w:rPr>
+              <m:t>x</m:t>
+            </m:r>
+          </m:e>
+        </m:rad>
+      </m:oMath>
+    </w:p>
+    <w:p>
+      <w:pPr>
+        <w:pStyle w:val="ListParagraph"/>
+        <w:numPr>
+          <w:ilvl w:val="0"/>
+          <w:numId w:val="16"/>
+        </w:numPr>
+        <w:rPr>
+          <w:rFonts w:eastAsiaTheme="minorEastAsia"/>
+          <w:b/>
+          <w:bCs/>
+        </w:rPr>
+      </w:pPr>
+      <w:r>
+        <w:rPr>
+          <w:rFonts w:eastAsiaTheme="minorEastAsia"/>
+        </w:rPr>
+        <w:t xml:space="preserve">What is </w:t>
+      </w:r>
+      <m:oMath>
+        <m:r>
+          <w:rPr>
+            <w:rFonts w:ascii="Cambria Math" w:eastAsiaTheme="minorEastAsia" w:hAnsi="Cambria Math"/>
+          </w:rPr>
+          <m:t>2</m:t>
+        </m:r>
+        <m:rad>
+          <m:radPr>
+            <m:degHide m:val="1"/>
+            <m:ctrlPr>
+              <w:rPr>
+                <w:rFonts w:ascii="Cambria Math" w:eastAsiaTheme="minorEastAsia" w:hAnsi="Cambria Math"/>
+                <w:i/>
+              </w:rPr>
+            </m:ctrlPr>
+          </m:radPr>
+          <m:deg/>
+          <m:e>
+            <m:r>
+              <w:rPr>
+                <w:rFonts w:ascii="Cambria Math" w:eastAsiaTheme="minorEastAsia" w:hAnsi="Cambria Math"/>
+              </w:rPr>
+              <m:t>7</m:t>
+            </m:r>
+          </m:e>
+        </m:rad>
+        <m:r>
+          <w:rPr>
+            <w:rFonts w:ascii="Cambria Math" w:eastAsiaTheme="minorEastAsia" w:hAnsi="Cambria Math"/>
+          </w:rPr>
+          <m:t>+6</m:t>
+        </m:r>
+        <m:rad>
+          <m:radPr>
+            <m:degHide m:val="1"/>
+            <m:ctrlPr>
+              <w:rPr>
+                <w:rFonts w:ascii="Cambria Math" w:eastAsiaTheme="minorEastAsia" w:hAnsi="Cambria Math"/>
+                <w:i/>
+              </w:rPr>
+            </m:ctrlPr>
+          </m:radPr>
+          <m:deg/>
+          <m:e>
+            <m:r>
+              <w:rPr>
+                <w:rFonts w:ascii="Cambria Math" w:eastAsiaTheme="minorEastAsia" w:hAnsi="Cambria Math"/>
+              </w:rPr>
+              <m:t>7</m:t>
+            </m:r>
+          </m:e>
+        </m:rad>
+      </m:oMath>
+      <w:r>
+        <w:rPr>
+          <w:rFonts w:eastAsiaTheme="minorEastAsia"/>
+        </w:rPr>
+        <w:t>?</w:t>
+      </w:r>
+      <w:r>
+        <w:rPr>
+          <w:rFonts w:eastAsiaTheme="minorEastAsia"/>
+        </w:rPr>
+        <w:br/>
+      </w:r>
+      <w:r>
+        <w:rPr>
+          <w:rFonts w:eastAsiaTheme="minorEastAsia"/>
+          <w:b/>
+          <w:bCs/>
+        </w:rPr>
+        <w:t xml:space="preserve">(2) </w:t>
+      </w:r>
+      <m:oMath>
+        <m:r>
+          <m:rPr>
+            <m:sty m:val="bi"/>
+          </m:rPr>
+          <w:rPr>
+            <w:rFonts w:ascii="Cambria Math" w:eastAsiaTheme="minorEastAsia" w:hAnsi="Cambria Math"/>
+          </w:rPr>
+          <m:t>8</m:t>
+        </m:r>
+        <m:rad>
+          <m:radPr>
+            <m:degHide m:val="1"/>
+            <m:ctrlPr>
+              <w:rPr>
+                <w:rFonts w:ascii="Cambria Math" w:eastAsiaTheme="minorEastAsia" w:hAnsi="Cambria Math"/>
+                <w:b/>
+                <w:bCs/>
+                <w:i/>
+              </w:rPr>
+            </m:ctrlPr>
+          </m:radPr>
+          <m:deg/>
+          <m:e>
+            <m:r>
+              <m:rPr>
+                <m:sty m:val="bi"/>
+              </m:rPr>
+              <w:rPr>
+                <w:rFonts w:ascii="Cambria Math" w:eastAsiaTheme="minorEastAsia" w:hAnsi="Cambria Math"/>
+              </w:rPr>
+              <m:t>7</m:t>
+            </m:r>
+          </m:e>
+        </m:rad>
+      </m:oMath>
+    </w:p>
+    <w:p>
+      <w:pPr>
+        <w:pStyle w:val="ListParagraph"/>
+        <w:numPr>
+          <w:ilvl w:val="0"/>
+          <w:numId w:val="16"/>
+        </w:numPr>
+        <w:rPr>
+          <w:rFonts w:eastAsiaTheme="minorEastAsia"/>
+          <w:b/>
+          <w:bCs/>
+        </w:rPr>
+      </w:pPr>
+      <w:r>
+        <w:rPr>
+          <w:rFonts w:eastAsiaTheme="minorEastAsia"/>
+        </w:rPr>
+        <w:t xml:space="preserve">What is </w:t>
+      </w:r>
+      <m:oMath>
+        <m:rad>
+          <m:radPr>
+            <m:degHide m:val="1"/>
+            <m:ctrlPr>
+              <w:rPr>
+                <w:rFonts w:ascii="Cambria Math" w:eastAsiaTheme="minorEastAsia" w:hAnsi="Cambria Math"/>
+                <w:i/>
+              </w:rPr>
+            </m:ctrlPr>
+          </m:radPr>
+          <m:deg/>
+          <m:e>
+            <m:r>
+              <w:rPr>
+                <w:rFonts w:ascii="Cambria Math" w:eastAsiaTheme="minorEastAsia" w:hAnsi="Cambria Math"/>
+              </w:rPr>
+              <m:t>12</m:t>
+            </m:r>
+          </m:e>
+        </m:rad>
+        <m:r>
+          <w:rPr>
+            <w:rFonts w:ascii="Cambria Math" w:eastAsiaTheme="minorEastAsia" w:hAnsi="Cambria Math"/>
+          </w:rPr>
+          <m:t>+</m:t>
+        </m:r>
+        <m:rad>
+          <m:radPr>
+            <m:degHide m:val="1"/>
+            <m:ctrlPr>
+              <w:rPr>
+                <w:rFonts w:ascii="Cambria Math" w:eastAsiaTheme="minorEastAsia" w:hAnsi="Cambria Math"/>
+                <w:i/>
+              </w:rPr>
+            </m:ctrlPr>
+          </m:radPr>
+          <m:deg/>
+          <m:e>
+            <m:r>
+              <w:rPr>
+                <w:rFonts w:ascii="Cambria Math" w:eastAsiaTheme="minorEastAsia" w:hAnsi="Cambria Math"/>
+              </w:rPr>
+              <m:t>75</m:t>
+            </m:r>
+          </m:e>
+        </m:rad>
+      </m:oMath>
+      <w:r>
+        <w:rPr>
+          <w:rFonts w:eastAsiaTheme="minorEastAsia"/>
+        </w:rPr>
+        <w:t>?</w:t>
+      </w:r>
+      <w:r>
+        <w:rPr>
+          <w:rFonts w:eastAsiaTheme="minorEastAsia"/>
+        </w:rPr>
+        <w:br/>
+      </w:r>
+      <m:oMathPara>
+        <m:oMath>
+          <m:r>
+            <w:rPr>
+              <w:rFonts w:ascii="Cambria Math" w:eastAsiaTheme="minorEastAsia" w:hAnsi="Cambria Math"/>
+            </w:rPr>
+            <m:t>2</m:t>
+          </m:r>
+          <m:rad>
+            <m:radPr>
+              <m:degHide m:val="1"/>
+              <m:ctrlPr>
+                <w:rPr>
+                  <w:rFonts w:ascii="Cambria Math" w:eastAsiaTheme="minorEastAsia" w:hAnsi="Cambria Math"/>
+                  <w:i/>
+                </w:rPr>
+              </m:ctrlPr>
+            </m:radPr>
+            <m:deg/>
+            <m:e>
+              <m:r>
+                <w:rPr>
+                  <w:rFonts w:ascii="Cambria Math" w:eastAsiaTheme="minorEastAsia" w:hAnsi="Cambria Math"/>
+                </w:rPr>
+                <m:t>3</m:t>
+              </m:r>
+            </m:e>
+          </m:rad>
+          <m:r>
+            <w:rPr>
+              <w:rFonts w:ascii="Cambria Math" w:eastAsiaTheme="minorEastAsia" w:hAnsi="Cambria Math"/>
+            </w:rPr>
+            <m:t>+5</m:t>
+          </m:r>
+          <m:rad>
+            <m:radPr>
+              <m:degHide m:val="1"/>
+              <m:ctrlPr>
+                <w:rPr>
+                  <w:rFonts w:ascii="Cambria Math" w:eastAsiaTheme="minorEastAsia" w:hAnsi="Cambria Math"/>
+                  <w:i/>
+                </w:rPr>
+              </m:ctrlPr>
+            </m:radPr>
+            <m:deg/>
+            <m:e>
+              <m:r>
+                <w:rPr>
+                  <w:rFonts w:ascii="Cambria Math" w:eastAsiaTheme="minorEastAsia" w:hAnsi="Cambria Math"/>
+                </w:rPr>
+                <m:t>3</m:t>
+              </m:r>
+            </m:e>
+          </m:rad>
+          <m:r>
+            <w:rPr>
+              <w:rFonts w:ascii="Cambria Math" w:eastAsiaTheme="minorEastAsia" w:hAnsi="Cambria Math"/>
+            </w:rPr>
+            <m:t>=7</m:t>
+          </m:r>
+          <m:rad>
+            <m:radPr>
+              <m:degHide m:val="1"/>
+              <m:ctrlPr>
+                <w:rPr>
+                  <w:rFonts w:ascii="Cambria Math" w:eastAsiaTheme="minorEastAsia" w:hAnsi="Cambria Math"/>
+                  <w:i/>
+                </w:rPr>
+              </m:ctrlPr>
+            </m:radPr>
+            <m:deg/>
+            <m:e>
+              <m:r>
+                <w:rPr>
+                  <w:rFonts w:ascii="Cambria Math" w:eastAsiaTheme="minorEastAsia" w:hAnsi="Cambria Math"/>
+                </w:rPr>
+                <m:t>3</m:t>
+              </m:r>
+            </m:e>
+          </m:rad>
+          <m:r>
+            <w:rPr>
+              <w:rFonts w:eastAsiaTheme="minorEastAsia"/>
+            </w:rPr>
+            <w:br/>
+          </m:r>
+        </m:oMath>
+      </m:oMathPara>
+      <w:r>
+        <w:rPr>
+          <w:rFonts w:eastAsiaTheme="minorEastAsia"/>
+          <w:b/>
+          <w:bCs/>
+        </w:rPr>
+        <w:t xml:space="preserve">(1) </w:t>
+      </w:r>
+      <m:oMath>
+        <m:r>
+          <m:rPr>
+            <m:sty m:val="bi"/>
+          </m:rPr>
+          <w:rPr>
+            <w:rFonts w:ascii="Cambria Math" w:eastAsiaTheme="minorEastAsia" w:hAnsi="Cambria Math"/>
+          </w:rPr>
+          <m:t>7</m:t>
+        </m:r>
+        <m:rad>
+          <m:radPr>
+            <m:degHide m:val="1"/>
+            <m:ctrlPr>
+              <w:rPr>
+                <w:rFonts w:ascii="Cambria Math" w:eastAsiaTheme="minorEastAsia" w:hAnsi="Cambria Math"/>
+                <w:b/>
+                <w:bCs/>
+                <w:i/>
+              </w:rPr>
+            </m:ctrlPr>
+          </m:radPr>
+          <m:deg/>
+          <m:e>
+            <m:r>
+              <m:rPr>
+                <m:sty m:val="bi"/>
+              </m:rPr>
+              <w:rPr>
+                <w:rFonts w:ascii="Cambria Math" w:eastAsiaTheme="minorEastAsia" w:hAnsi="Cambria Math"/>
+              </w:rPr>
+              <m:t>3</m:t>
+            </m:r>
+          </m:e>
+        </m:rad>
+      </m:oMath>
+    </w:p>
+    <w:p>
+      <w:pPr>
+        <w:pStyle w:val="ListParagraph"/>
+        <w:numPr>
+          <w:ilvl w:val="0"/>
+          <w:numId w:val="16"/>
+        </w:numPr>
+        <w:rPr>
+          <w:rFonts w:eastAsiaTheme="minorEastAsia"/>
+          <w:b/>
+          <w:bCs/>
+        </w:rPr>
+      </w:pPr>
+      <w:r>
+        <w:rPr>
+          <w:rFonts w:eastAsiaTheme="minorEastAsia"/>
+        </w:rPr>
+        <w:t xml:space="preserve">Which of the following is equivalent to </w:t>
+      </w:r>
+      <m:oMath>
+        <m:rad>
+          <m:radPr>
+            <m:ctrlPr>
+              <w:rPr>
+                <w:rFonts w:ascii="Cambria Math" w:eastAsiaTheme="minorEastAsia" w:hAnsi="Cambria Math"/>
+                <w:i/>
+              </w:rPr>
+            </m:ctrlPr>
+          </m:radPr>
+          <m:deg>
+            <m:r>
+              <w:rPr>
+                <w:rFonts w:ascii="Cambria Math" w:eastAsiaTheme="minorEastAsia" w:hAnsi="Cambria Math"/>
+              </w:rPr>
+              <m:t>3</m:t>
+            </m:r>
+          </m:deg>
+          <m:e>
+            <m:r>
+              <w:rPr>
+                <w:rFonts w:ascii="Cambria Math" w:eastAsiaTheme="minorEastAsia" w:hAnsi="Cambria Math"/>
+              </w:rPr>
+              <m:t>192</m:t>
+            </m:r>
+          </m:e>
+        </m:rad>
+      </m:oMath>
+      <w:r>
+        <w:rPr>
+          <w:rFonts w:eastAsiaTheme="minorEastAsia"/>
+        </w:rPr>
+        <w:t>?</w:t>
+      </w:r>
+      <w:r>
+        <w:rPr>
+          <w:rFonts w:eastAsiaTheme="minorEastAsia"/>
+        </w:rPr>
+        <w:br/>
+      </w:r>
+      <m:oMathPara>
+        <m:oMath>
+          <m:r>
+            <w:rPr>
+              <w:rFonts w:ascii="Cambria Math" w:eastAsiaTheme="minorEastAsia" w:hAnsi="Cambria Math"/>
+            </w:rPr>
+            <m:t>192=2∙2∙48=</m:t>
+          </m:r>
+          <m:r>
+            <w:rPr>
+              <w:rFonts w:ascii="Cambria Math" w:eastAsiaTheme="minorEastAsia" w:hAnsi="Cambria Math"/>
+            </w:rPr>
+            <m:t>2∙2∙2∙2∙</m:t>
+          </m:r>
+          <m:r>
+            <w:rPr>
+              <w:rFonts w:ascii="Cambria Math" w:eastAsiaTheme="minorEastAsia" w:hAnsi="Cambria Math"/>
+            </w:rPr>
+            <m:t>2∙2</m:t>
+          </m:r>
+          <m:r>
+            <w:rPr>
+              <w:rFonts w:ascii="Cambria Math" w:eastAsiaTheme="minorEastAsia" w:hAnsi="Cambria Math"/>
+            </w:rPr>
+            <m:t>∙3</m:t>
+          </m:r>
+          <m:r>
+            <w:rPr>
+              <w:rFonts w:ascii="Cambria Math" w:eastAsiaTheme="minorEastAsia" w:hAnsi="Cambria Math"/>
+            </w:rPr>
+            <w:br/>
+          </m:r>
+        </m:oMath>
+        <m:oMath>
+          <m:r>
+            <w:rPr>
+              <w:rFonts w:ascii="Cambria Math" w:eastAsiaTheme="minorEastAsia" w:hAnsi="Cambria Math"/>
+            </w:rPr>
+            <m:t>192=</m:t>
+          </m:r>
+          <m:sSup>
+            <m:sSupPr>
+              <m:ctrlPr>
+                <w:rPr>
+                  <w:rFonts w:ascii="Cambria Math" w:eastAsiaTheme="minorEastAsia" w:hAnsi="Cambria Math"/>
+                  <w:i/>
+                </w:rPr>
+              </m:ctrlPr>
+            </m:sSupPr>
+            <m:e>
+              <m:r>
+                <w:rPr>
+                  <w:rFonts w:ascii="Cambria Math" w:eastAsiaTheme="minorEastAsia" w:hAnsi="Cambria Math"/>
+                </w:rPr>
+                <m:t>2</m:t>
+              </m:r>
+            </m:e>
+            <m:sup>
+              <m:r>
+                <w:rPr>
+                  <w:rFonts w:ascii="Cambria Math" w:eastAsiaTheme="minorEastAsia" w:hAnsi="Cambria Math"/>
+                </w:rPr>
+                <m:t>6</m:t>
+              </m:r>
+            </m:sup>
+          </m:sSup>
+          <m:r>
+            <w:rPr>
+              <w:rFonts w:ascii="Cambria Math" w:eastAsiaTheme="minorEastAsia" w:hAnsi="Cambria Math"/>
+            </w:rPr>
+            <m:t>∙3</m:t>
+          </m:r>
+          <m:r>
+            <w:rPr>
+              <w:rFonts w:eastAsiaTheme="minorEastAsia"/>
+            </w:rPr>
+            <w:br/>
+          </m:r>
+        </m:oMath>
+        <m:oMath>
+          <m:rad>
+            <m:radPr>
+              <m:ctrlPr>
+                <w:rPr>
+                  <w:rFonts w:ascii="Cambria Math" w:eastAsiaTheme="minorEastAsia" w:hAnsi="Cambria Math"/>
+                  <w:i/>
+                </w:rPr>
+              </m:ctrlPr>
+            </m:radPr>
+            <m:deg>
+              <m:r>
+                <w:rPr>
+                  <w:rFonts w:ascii="Cambria Math" w:eastAsiaTheme="minorEastAsia" w:hAnsi="Cambria Math"/>
+                </w:rPr>
+                <m:t>3</m:t>
+              </m:r>
+            </m:deg>
+            <m:e>
+              <m:r>
+                <w:rPr>
+                  <w:rFonts w:ascii="Cambria Math" w:eastAsiaTheme="minorEastAsia" w:hAnsi="Cambria Math"/>
+                </w:rPr>
+                <m:t>192</m:t>
+              </m:r>
+            </m:e>
+          </m:rad>
+          <m:r>
+            <w:rPr>
+              <w:rFonts w:ascii="Cambria Math" w:eastAsiaTheme="minorEastAsia" w:hAnsi="Cambria Math"/>
+            </w:rPr>
+            <m:t>=</m:t>
+          </m:r>
+          <m:rad>
+            <m:radPr>
+              <m:ctrlPr>
+                <w:rPr>
+                  <w:rFonts w:ascii="Cambria Math" w:eastAsiaTheme="minorEastAsia" w:hAnsi="Cambria Math"/>
+                  <w:i/>
+                </w:rPr>
+              </m:ctrlPr>
+            </m:radPr>
+            <m:deg>
+              <m:r>
+                <w:rPr>
+                  <w:rFonts w:ascii="Cambria Math" w:eastAsiaTheme="minorEastAsia" w:hAnsi="Cambria Math"/>
+                </w:rPr>
+                <m:t>3</m:t>
+              </m:r>
+            </m:deg>
+            <m:e>
+              <m:sSup>
+                <m:sSupPr>
+                  <m:ctrlPr>
+                    <w:rPr>
+                      <w:rFonts w:ascii="Cambria Math" w:eastAsiaTheme="minorEastAsia" w:hAnsi="Cambria Math"/>
+                      <w:i/>
+                    </w:rPr>
+                  </m:ctrlPr>
+                </m:sSupPr>
+                <m:e>
+                  <m:r>
+                    <w:rPr>
+                      <w:rFonts w:ascii="Cambria Math" w:eastAsiaTheme="minorEastAsia" w:hAnsi="Cambria Math"/>
+                    </w:rPr>
+                    <m:t>2</m:t>
+                  </m:r>
+                </m:e>
+                <m:sup>
+                  <m:r>
+                    <w:rPr>
+                      <w:rFonts w:ascii="Cambria Math" w:eastAsiaTheme="minorEastAsia" w:hAnsi="Cambria Math"/>
+                    </w:rPr>
+                    <m:t>6</m:t>
+                  </m:r>
+                </m:sup>
+              </m:sSup>
+              <m:r>
+                <w:rPr>
+                  <w:rFonts w:ascii="Cambria Math" w:eastAsiaTheme="minorEastAsia" w:hAnsi="Cambria Math"/>
+                </w:rPr>
+                <m:t>∙3</m:t>
+              </m:r>
+            </m:e>
+          </m:rad>
+          <m:r>
+            <w:rPr>
+              <w:rFonts w:ascii="Cambria Math" w:eastAsiaTheme="minorEastAsia" w:hAnsi="Cambria Math"/>
+            </w:rPr>
+            <m:t>=</m:t>
+          </m:r>
+          <m:sSup>
+            <m:sSupPr>
+              <m:ctrlPr>
+                <w:rPr>
+                  <w:rFonts w:ascii="Cambria Math" w:eastAsiaTheme="minorEastAsia" w:hAnsi="Cambria Math"/>
+                  <w:i/>
+                </w:rPr>
+              </m:ctrlPr>
+            </m:sSupPr>
+            <m:e>
+              <m:r>
+                <w:rPr>
+                  <w:rFonts w:ascii="Cambria Math" w:eastAsiaTheme="minorEastAsia" w:hAnsi="Cambria Math"/>
+                </w:rPr>
+                <m:t>2</m:t>
+              </m:r>
+            </m:e>
+            <m:sup>
+              <m:r>
+                <w:rPr>
+                  <w:rFonts w:ascii="Cambria Math" w:eastAsiaTheme="minorEastAsia" w:hAnsi="Cambria Math"/>
+                </w:rPr>
+                <m:t>2</m:t>
+              </m:r>
+            </m:sup>
+          </m:sSup>
+          <m:rad>
+            <m:radPr>
+              <m:ctrlPr>
+                <w:rPr>
+                  <w:rFonts w:ascii="Cambria Math" w:eastAsiaTheme="minorEastAsia" w:hAnsi="Cambria Math"/>
+                  <w:i/>
+                </w:rPr>
+              </m:ctrlPr>
+            </m:radPr>
+            <m:deg>
+              <m:r>
+                <w:rPr>
+                  <w:rFonts w:ascii="Cambria Math" w:eastAsiaTheme="minorEastAsia" w:hAnsi="Cambria Math"/>
+                </w:rPr>
+                <m:t>3</m:t>
+              </m:r>
+            </m:deg>
+            <m:e>
+              <m:r>
+                <w:rPr>
+                  <w:rFonts w:ascii="Cambria Math" w:eastAsiaTheme="minorEastAsia" w:hAnsi="Cambria Math"/>
+                </w:rPr>
+                <m:t>3</m:t>
+              </m:r>
+            </m:e>
+          </m:rad>
+          <m:r>
+            <w:rPr>
+              <w:rFonts w:ascii="Cambria Math" w:eastAsiaTheme="minorEastAsia" w:hAnsi="Cambria Math"/>
+            </w:rPr>
+            <m:t>=4</m:t>
+          </m:r>
+          <m:rad>
+            <m:radPr>
+              <m:ctrlPr>
+                <w:rPr>
+                  <w:rFonts w:ascii="Cambria Math" w:eastAsiaTheme="minorEastAsia" w:hAnsi="Cambria Math"/>
+                  <w:i/>
+                </w:rPr>
+              </m:ctrlPr>
+            </m:radPr>
+            <m:deg>
+              <m:r>
+                <w:rPr>
+                  <w:rFonts w:ascii="Cambria Math" w:eastAsiaTheme="minorEastAsia" w:hAnsi="Cambria Math"/>
+                </w:rPr>
+                <m:t>3</m:t>
+              </m:r>
+            </m:deg>
+            <m:e>
+              <m:r>
+                <w:rPr>
+                  <w:rFonts w:ascii="Cambria Math" w:eastAsiaTheme="minorEastAsia" w:hAnsi="Cambria Math"/>
+                </w:rPr>
+                <m:t>3</m:t>
+              </m:r>
+            </m:e>
+          </m:rad>
+          <m:r>
+            <w:rPr>
+              <w:rFonts w:eastAsiaTheme="minorEastAsia"/>
+            </w:rPr>
+            <w:br/>
+          </m:r>
+        </m:oMath>
+      </m:oMathPara>
+      <w:r>
+        <w:rPr>
+          <w:rFonts w:eastAsiaTheme="minorEastAsia"/>
+          <w:b/>
+          <w:bCs/>
+        </w:rPr>
+        <w:t xml:space="preserve">(4) </w:t>
+      </w:r>
+      <m:oMath>
+        <m:r>
+          <m:rPr>
+            <m:sty m:val="bi"/>
+          </m:rPr>
+          <w:rPr>
+            <w:rFonts w:ascii="Cambria Math" w:eastAsiaTheme="minorEastAsia" w:hAnsi="Cambria Math"/>
+          </w:rPr>
+          <m:t>4</m:t>
+        </m:r>
+        <m:rad>
+          <m:radPr>
+            <m:ctrlPr>
+              <w:rPr>
+                <w:rFonts w:ascii="Cambria Math" w:eastAsiaTheme="minorEastAsia" w:hAnsi="Cambria Math"/>
+                <w:b/>
+                <w:bCs/>
+                <w:i/>
+              </w:rPr>
+            </m:ctrlPr>
+          </m:radPr>
+          <m:deg>
+            <m:r>
+              <m:rPr>
+                <m:sty m:val="bi"/>
+              </m:rPr>
+              <w:rPr>
+                <w:rFonts w:ascii="Cambria Math" w:eastAsiaTheme="minorEastAsia" w:hAnsi="Cambria Math"/>
+              </w:rPr>
+              <m:t>3</m:t>
+            </m:r>
+          </m:deg>
+          <m:e>
+            <m:r>
+              <m:rPr>
+                <m:sty m:val="bi"/>
+              </m:rPr>
+              <w:rPr>
+                <w:rFonts w:ascii="Cambria Math" w:eastAsiaTheme="minorEastAsia" w:hAnsi="Cambria Math"/>
+              </w:rPr>
+              <m:t>3</m:t>
+            </m:r>
+          </m:e>
+        </m:rad>
+      </m:oMath>
+    </w:p>
+    <w:p>
+      <w:pPr>
+        <w:pStyle w:val="ListParagraph"/>
+        <w:numPr>
+          <w:ilvl w:val="0"/>
+          <w:numId w:val="16"/>
+        </w:numPr>
+        <w:rPr>
+          <w:rFonts w:eastAsiaTheme="minorEastAsia"/>
+          <w:b/>
+          <w:bCs/>
+        </w:rPr>
+      </w:pPr>
+      <w:r>
+        <w:rPr>
+          <w:rFonts w:eastAsiaTheme="minorEastAsia"/>
+        </w:rPr>
+        <w:t xml:space="preserve">Which of the following is equivalent to </w:t>
+      </w:r>
+      <m:oMath>
+        <m:rad>
+          <m:radPr>
+            <m:ctrlPr>
+              <w:rPr>
+                <w:rFonts w:ascii="Cambria Math" w:eastAsiaTheme="minorEastAsia" w:hAnsi="Cambria Math"/>
+                <w:i/>
+              </w:rPr>
+            </m:ctrlPr>
+          </m:radPr>
+          <m:deg>
+            <m:r>
+              <w:rPr>
+                <w:rFonts w:ascii="Cambria Math" w:eastAsiaTheme="minorEastAsia" w:hAnsi="Cambria Math"/>
+              </w:rPr>
+              <m:t>3</m:t>
+            </m:r>
+          </m:deg>
+          <m:e>
+            <m:r>
+              <w:rPr>
+                <w:rFonts w:ascii="Cambria Math" w:eastAsiaTheme="minorEastAsia" w:hAnsi="Cambria Math"/>
+              </w:rPr>
+              <m:t>27</m:t>
+            </m:r>
+            <m:sSup>
+              <m:sSupPr>
+                <m:ctrlPr>
+                  <w:rPr>
+                    <w:rFonts w:ascii="Cambria Math" w:eastAsiaTheme="minorEastAsia" w:hAnsi="Cambria Math"/>
+                    <w:i/>
+                  </w:rPr>
+                </m:ctrlPr>
+              </m:sSupPr>
+              <m:e>
+                <m:r>
+                  <w:rPr>
+                    <w:rFonts w:ascii="Cambria Math" w:eastAsiaTheme="minorEastAsia" w:hAnsi="Cambria Math"/>
+                  </w:rPr>
+                  <m:t>x</m:t>
+                </m:r>
+              </m:e>
+              <m:sup>
+                <m:r>
+                  <w:rPr>
+                    <w:rFonts w:ascii="Cambria Math" w:eastAsiaTheme="minorEastAsia" w:hAnsi="Cambria Math"/>
+                  </w:rPr>
+                  <m:t>7</m:t>
+                </m:r>
+              </m:sup>
+            </m:sSup>
+            <m:sSup>
+              <m:sSupPr>
+                <m:ctrlPr>
+                  <w:rPr>
+                    <w:rFonts w:ascii="Cambria Math" w:eastAsiaTheme="minorEastAsia" w:hAnsi="Cambria Math"/>
+                    <w:i/>
+                  </w:rPr>
+                </m:ctrlPr>
+              </m:sSupPr>
+              <m:e>
+                <m:r>
+                  <w:rPr>
+                    <w:rFonts w:ascii="Cambria Math" w:eastAsiaTheme="minorEastAsia" w:hAnsi="Cambria Math"/>
+                  </w:rPr>
+                  <m:t>y</m:t>
+                </m:r>
+              </m:e>
+              <m:sup>
+                <m:r>
+                  <w:rPr>
+                    <w:rFonts w:ascii="Cambria Math" w:eastAsiaTheme="minorEastAsia" w:hAnsi="Cambria Math"/>
+                  </w:rPr>
+                  <m:t>11</m:t>
+                </m:r>
+              </m:sup>
+            </m:sSup>
+          </m:e>
+        </m:rad>
+        <m:r>
+          <w:rPr>
+            <w:rFonts w:ascii="Cambria Math" w:eastAsiaTheme="minorEastAsia" w:hAnsi="Cambria Math"/>
+          </w:rPr>
+          <m:t>?</m:t>
+        </m:r>
+      </m:oMath>
+      <w:r>
+        <w:rPr>
+          <w:rFonts w:eastAsiaTheme="minorEastAsia"/>
+        </w:rPr>
+        <w:br/>
+      </w:r>
+      <m:oMathPara>
+        <m:oMath>
+          <m:rad>
+            <m:radPr>
+              <m:ctrlPr>
+                <w:rPr>
+                  <w:rFonts w:ascii="Cambria Math" w:eastAsiaTheme="minorEastAsia" w:hAnsi="Cambria Math"/>
+                  <w:i/>
+                </w:rPr>
+              </m:ctrlPr>
+            </m:radPr>
+            <m:deg>
+              <m:r>
+                <w:rPr>
+                  <w:rFonts w:ascii="Cambria Math" w:eastAsiaTheme="minorEastAsia" w:hAnsi="Cambria Math"/>
+                </w:rPr>
+                <m:t>3</m:t>
+              </m:r>
+            </m:deg>
+            <m:e>
+              <m:r>
+                <w:rPr>
+                  <w:rFonts w:ascii="Cambria Math" w:eastAsiaTheme="minorEastAsia" w:hAnsi="Cambria Math"/>
+                </w:rPr>
+                <m:t>27</m:t>
+              </m:r>
+              <m:sSup>
+                <m:sSupPr>
+                  <m:ctrlPr>
+                    <w:rPr>
+                      <w:rFonts w:ascii="Cambria Math" w:eastAsiaTheme="minorEastAsia" w:hAnsi="Cambria Math"/>
+                      <w:i/>
+                    </w:rPr>
+                  </m:ctrlPr>
+                </m:sSupPr>
+                <m:e>
+                  <m:r>
+                    <w:rPr>
+                      <w:rFonts w:ascii="Cambria Math" w:eastAsiaTheme="minorEastAsia" w:hAnsi="Cambria Math"/>
+                    </w:rPr>
+                    <m:t>x</m:t>
+                  </m:r>
+                </m:e>
+                <m:sup>
+                  <m:r>
+                    <w:rPr>
+                      <w:rFonts w:ascii="Cambria Math" w:eastAsiaTheme="minorEastAsia" w:hAnsi="Cambria Math"/>
+                    </w:rPr>
+                    <m:t>7</m:t>
+                  </m:r>
+                </m:sup>
+              </m:sSup>
+              <m:sSup>
+                <m:sSupPr>
+                  <m:ctrlPr>
+                    <w:rPr>
+                      <w:rFonts w:ascii="Cambria Math" w:eastAsiaTheme="minorEastAsia" w:hAnsi="Cambria Math"/>
+                      <w:i/>
+                    </w:rPr>
+                  </m:ctrlPr>
+                </m:sSupPr>
+                <m:e>
+                  <m:r>
+                    <w:rPr>
+                      <w:rFonts w:ascii="Cambria Math" w:eastAsiaTheme="minorEastAsia" w:hAnsi="Cambria Math"/>
+                    </w:rPr>
+                    <m:t>y</m:t>
+                  </m:r>
+                </m:e>
+                <m:sup>
+                  <m:r>
+                    <w:rPr>
+                      <w:rFonts w:ascii="Cambria Math" w:eastAsiaTheme="minorEastAsia" w:hAnsi="Cambria Math"/>
+                    </w:rPr>
+                    <m:t>11</m:t>
+                  </m:r>
+                </m:sup>
+              </m:sSup>
+            </m:e>
+          </m:rad>
+          <m:r>
+            <w:rPr>
+              <w:rFonts w:ascii="Cambria Math" w:eastAsiaTheme="minorEastAsia" w:hAnsi="Cambria Math"/>
+            </w:rPr>
+            <m:t>=</m:t>
+          </m:r>
+          <m:rad>
+            <m:radPr>
+              <m:ctrlPr>
+                <w:rPr>
+                  <w:rFonts w:ascii="Cambria Math" w:eastAsiaTheme="minorEastAsia" w:hAnsi="Cambria Math"/>
+                  <w:i/>
+                </w:rPr>
+              </m:ctrlPr>
+            </m:radPr>
+            <m:deg>
+              <m:r>
+                <w:rPr>
+                  <w:rFonts w:ascii="Cambria Math" w:eastAsiaTheme="minorEastAsia" w:hAnsi="Cambria Math"/>
+                </w:rPr>
+                <m:t>3</m:t>
+              </m:r>
+            </m:deg>
+            <m:e>
+              <m:r>
+                <w:rPr>
+                  <w:rFonts w:ascii="Cambria Math" w:eastAsiaTheme="minorEastAsia" w:hAnsi="Cambria Math"/>
+                </w:rPr>
+                <m:t>27</m:t>
+              </m:r>
+              <m:sSup>
+                <m:sSupPr>
+                  <m:ctrlPr>
+                    <w:rPr>
+                      <w:rFonts w:ascii="Cambria Math" w:eastAsiaTheme="minorEastAsia" w:hAnsi="Cambria Math"/>
+                      <w:i/>
+                    </w:rPr>
+                  </m:ctrlPr>
+                </m:sSupPr>
+                <m:e>
+                  <m:r>
+                    <w:rPr>
+                      <w:rFonts w:ascii="Cambria Math" w:eastAsiaTheme="minorEastAsia" w:hAnsi="Cambria Math"/>
+                    </w:rPr>
+                    <m:t>x</m:t>
+                  </m:r>
+                </m:e>
+                <m:sup>
+                  <m:r>
+                    <w:rPr>
+                      <w:rFonts w:ascii="Cambria Math" w:eastAsiaTheme="minorEastAsia" w:hAnsi="Cambria Math"/>
+                    </w:rPr>
+                    <m:t>6</m:t>
+                  </m:r>
+                </m:sup>
+              </m:sSup>
+              <m:r>
+                <w:rPr>
+                  <w:rFonts w:ascii="Cambria Math" w:eastAsiaTheme="minorEastAsia" w:hAnsi="Cambria Math"/>
+                </w:rPr>
+                <m:t>x</m:t>
+              </m:r>
+              <m:sSup>
+                <m:sSupPr>
+                  <m:ctrlPr>
+                    <w:rPr>
+                      <w:rFonts w:ascii="Cambria Math" w:eastAsiaTheme="minorEastAsia" w:hAnsi="Cambria Math"/>
+                      <w:i/>
+                    </w:rPr>
+                  </m:ctrlPr>
+                </m:sSupPr>
+                <m:e>
+                  <m:r>
+                    <w:rPr>
+                      <w:rFonts w:ascii="Cambria Math" w:eastAsiaTheme="minorEastAsia" w:hAnsi="Cambria Math"/>
+                    </w:rPr>
+                    <m:t>y</m:t>
+                  </m:r>
+                </m:e>
+                <m:sup>
+                  <m:r>
+                    <w:rPr>
+                      <w:rFonts w:ascii="Cambria Math" w:eastAsiaTheme="minorEastAsia" w:hAnsi="Cambria Math"/>
+                    </w:rPr>
+                    <m:t>9</m:t>
+                  </m:r>
+                </m:sup>
+              </m:sSup>
+              <m:sSup>
+                <m:sSupPr>
+                  <m:ctrlPr>
+                    <w:rPr>
+                      <w:rFonts w:ascii="Cambria Math" w:eastAsiaTheme="minorEastAsia" w:hAnsi="Cambria Math"/>
+                      <w:i/>
+                    </w:rPr>
+                  </m:ctrlPr>
+                </m:sSupPr>
+                <m:e>
+                  <m:r>
+                    <w:rPr>
+                      <w:rFonts w:ascii="Cambria Math" w:eastAsiaTheme="minorEastAsia" w:hAnsi="Cambria Math"/>
+                    </w:rPr>
+                    <m:t>y</m:t>
+                  </m:r>
+                </m:e>
+                <m:sup>
+                  <m:r>
+                    <w:rPr>
+                      <w:rFonts w:ascii="Cambria Math" w:eastAsiaTheme="minorEastAsia" w:hAnsi="Cambria Math"/>
+                    </w:rPr>
+                    <m:t>2</m:t>
+                  </m:r>
+                </m:sup>
+              </m:sSup>
+            </m:e>
+          </m:rad>
+          <m:r>
+            <w:rPr>
+              <w:rFonts w:ascii="Cambria Math" w:eastAsiaTheme="minorEastAsia" w:hAnsi="Cambria Math"/>
+            </w:rPr>
+            <m:t>=3</m:t>
+          </m:r>
+          <m:sSup>
+            <m:sSupPr>
+              <m:ctrlPr>
+                <w:rPr>
+                  <w:rFonts w:ascii="Cambria Math" w:eastAsiaTheme="minorEastAsia" w:hAnsi="Cambria Math"/>
+                  <w:i/>
+                </w:rPr>
+              </m:ctrlPr>
+            </m:sSupPr>
+            <m:e>
+              <m:r>
+                <w:rPr>
+                  <w:rFonts w:ascii="Cambria Math" w:eastAsiaTheme="minorEastAsia" w:hAnsi="Cambria Math"/>
+                </w:rPr>
+                <m:t>x</m:t>
+              </m:r>
+            </m:e>
+            <m:sup>
+              <m:r>
+                <w:rPr>
+                  <w:rFonts w:ascii="Cambria Math" w:eastAsiaTheme="minorEastAsia" w:hAnsi="Cambria Math"/>
+                </w:rPr>
+                <m:t>2</m:t>
+              </m:r>
+            </m:sup>
+          </m:sSup>
+          <m:sSup>
+            <m:sSupPr>
+              <m:ctrlPr>
+                <w:rPr>
+                  <w:rFonts w:ascii="Cambria Math" w:eastAsiaTheme="minorEastAsia" w:hAnsi="Cambria Math"/>
+                  <w:i/>
+                </w:rPr>
+              </m:ctrlPr>
+            </m:sSupPr>
+            <m:e>
+              <m:r>
+                <w:rPr>
+                  <w:rFonts w:ascii="Cambria Math" w:eastAsiaTheme="minorEastAsia" w:hAnsi="Cambria Math"/>
+                </w:rPr>
+                <m:t>y</m:t>
+              </m:r>
+            </m:e>
+            <m:sup>
+              <m:r>
+                <w:rPr>
+                  <w:rFonts w:ascii="Cambria Math" w:eastAsiaTheme="minorEastAsia" w:hAnsi="Cambria Math"/>
+                </w:rPr>
+                <m:t>3</m:t>
+              </m:r>
+            </m:sup>
+          </m:sSup>
+          <m:rad>
+            <m:radPr>
+              <m:ctrlPr>
+                <w:rPr>
+                  <w:rFonts w:ascii="Cambria Math" w:eastAsiaTheme="minorEastAsia" w:hAnsi="Cambria Math"/>
+                  <w:i/>
+                </w:rPr>
+              </m:ctrlPr>
+            </m:radPr>
+            <m:deg>
+              <m:r>
+                <w:rPr>
+                  <w:rFonts w:ascii="Cambria Math" w:eastAsiaTheme="minorEastAsia" w:hAnsi="Cambria Math"/>
+                </w:rPr>
+                <m:t>3</m:t>
+              </m:r>
+            </m:deg>
+            <m:e>
+              <m:r>
+                <w:rPr>
+                  <w:rFonts w:ascii="Cambria Math" w:eastAsiaTheme="minorEastAsia" w:hAnsi="Cambria Math"/>
+                </w:rPr>
+                <m:t>x</m:t>
+              </m:r>
+              <m:sSup>
+                <m:sSupPr>
+                  <m:ctrlPr>
+                    <w:rPr>
+                      <w:rFonts w:ascii="Cambria Math" w:eastAsiaTheme="minorEastAsia" w:hAnsi="Cambria Math"/>
+                      <w:i/>
+                    </w:rPr>
+                  </m:ctrlPr>
+                </m:sSupPr>
+                <m:e>
+                  <m:r>
+                    <w:rPr>
+                      <w:rFonts w:ascii="Cambria Math" w:eastAsiaTheme="minorEastAsia" w:hAnsi="Cambria Math"/>
+                    </w:rPr>
+                    <m:t>y</m:t>
+                  </m:r>
+                </m:e>
+                <m:sup>
+                  <m:r>
+                    <w:rPr>
+                      <w:rFonts w:ascii="Cambria Math" w:eastAsiaTheme="minorEastAsia" w:hAnsi="Cambria Math"/>
+                    </w:rPr>
+                    <m:t>2</m:t>
+                  </m:r>
+                </m:sup>
+              </m:sSup>
+            </m:e>
+          </m:rad>
+          <m:r>
+            <w:rPr>
+              <w:rFonts w:eastAsiaTheme="minorEastAsia"/>
+            </w:rPr>
+            <w:br/>
+          </m:r>
+        </m:oMath>
+      </m:oMathPara>
+      <w:r>
+        <w:rPr>
+          <w:rFonts w:eastAsiaTheme="minorEastAsia"/>
+          <w:b/>
+          <w:bCs/>
+        </w:rPr>
+        <w:t xml:space="preserve">(2) </w:t>
+      </w:r>
+      <m:oMath>
+        <m:r>
+          <m:rPr>
+            <m:sty m:val="bi"/>
+          </m:rPr>
+          <w:rPr>
+            <w:rFonts w:ascii="Cambria Math" w:eastAsiaTheme="minorEastAsia" w:hAnsi="Cambria Math"/>
+          </w:rPr>
+          <m:t>3</m:t>
+        </m:r>
+        <m:sSup>
+          <m:sSupPr>
+            <m:ctrlPr>
+              <w:rPr>
+                <w:rFonts w:ascii="Cambria Math" w:eastAsiaTheme="minorEastAsia" w:hAnsi="Cambria Math"/>
+                <w:b/>
+                <w:bCs/>
+                <w:i/>
+              </w:rPr>
+            </m:ctrlPr>
+          </m:sSupPr>
+          <m:e>
+            <m:r>
+              <m:rPr>
+                <m:sty m:val="bi"/>
+              </m:rPr>
+              <w:rPr>
+                <w:rFonts w:ascii="Cambria Math" w:eastAsiaTheme="minorEastAsia" w:hAnsi="Cambria Math"/>
+              </w:rPr>
+              <m:t>x</m:t>
+            </m:r>
+          </m:e>
+          <m:sup>
+            <m:r>
+              <m:rPr>
+                <m:sty m:val="bi"/>
+              </m:rPr>
+              <w:rPr>
+                <w:rFonts w:ascii="Cambria Math" w:eastAsiaTheme="minorEastAsia" w:hAnsi="Cambria Math"/>
+              </w:rPr>
+              <m:t>2</m:t>
+            </m:r>
+          </m:sup>
+        </m:sSup>
+        <m:sSup>
+          <m:sSupPr>
+            <m:ctrlPr>
+              <w:rPr>
+                <w:rFonts w:ascii="Cambria Math" w:eastAsiaTheme="minorEastAsia" w:hAnsi="Cambria Math"/>
+                <w:b/>
+                <w:bCs/>
+                <w:i/>
+              </w:rPr>
+            </m:ctrlPr>
+          </m:sSupPr>
+          <m:e>
+            <m:r>
+              <m:rPr>
+                <m:sty m:val="bi"/>
+              </m:rPr>
+              <w:rPr>
+                <w:rFonts w:ascii="Cambria Math" w:eastAsiaTheme="minorEastAsia" w:hAnsi="Cambria Math"/>
+              </w:rPr>
+              <m:t>y</m:t>
+            </m:r>
+          </m:e>
+          <m:sup>
+            <m:r>
+              <m:rPr>
+                <m:sty m:val="bi"/>
+              </m:rPr>
+              <w:rPr>
+                <w:rFonts w:ascii="Cambria Math" w:eastAsiaTheme="minorEastAsia" w:hAnsi="Cambria Math"/>
+              </w:rPr>
+              <m:t>3</m:t>
+            </m:r>
+          </m:sup>
+        </m:sSup>
+        <m:rad>
+          <m:radPr>
+            <m:ctrlPr>
+              <w:rPr>
+                <w:rFonts w:ascii="Cambria Math" w:eastAsiaTheme="minorEastAsia" w:hAnsi="Cambria Math"/>
+                <w:b/>
+                <w:bCs/>
+                <w:i/>
+              </w:rPr>
+            </m:ctrlPr>
+          </m:radPr>
+          <m:deg>
+            <m:r>
+              <m:rPr>
+                <m:sty m:val="bi"/>
+              </m:rPr>
+              <w:rPr>
+                <w:rFonts w:ascii="Cambria Math" w:eastAsiaTheme="minorEastAsia" w:hAnsi="Cambria Math"/>
+              </w:rPr>
+              <m:t>3</m:t>
+            </m:r>
+          </m:deg>
+          <m:e>
+            <m:r>
+              <m:rPr>
+                <m:sty m:val="bi"/>
+              </m:rPr>
+              <w:rPr>
+                <w:rFonts w:ascii="Cambria Math" w:eastAsiaTheme="minorEastAsia" w:hAnsi="Cambria Math"/>
+              </w:rPr>
+              <m:t>x</m:t>
+            </m:r>
+            <m:sSup>
+              <m:sSupPr>
+                <m:ctrlPr>
+                  <w:rPr>
+                    <w:rFonts w:ascii="Cambria Math" w:eastAsiaTheme="minorEastAsia" w:hAnsi="Cambria Math"/>
+                    <w:b/>
+                    <w:bCs/>
+                    <w:i/>
+                  </w:rPr>
+                </m:ctrlPr>
+              </m:sSupPr>
+              <m:e>
+                <m:r>
+                  <m:rPr>
+                    <m:sty m:val="bi"/>
+                  </m:rPr>
+                  <w:rPr>
+                    <w:rFonts w:ascii="Cambria Math" w:eastAsiaTheme="minorEastAsia" w:hAnsi="Cambria Math"/>
+                  </w:rPr>
+                  <m:t>y</m:t>
+                </m:r>
+              </m:e>
+              <m:sup>
+                <m:r>
+                  <m:rPr>
+                    <m:sty m:val="bi"/>
+                  </m:rPr>
+                  <w:rPr>
+                    <w:rFonts w:ascii="Cambria Math" w:eastAsiaTheme="minorEastAsia" w:hAnsi="Cambria Math"/>
+                  </w:rPr>
+                  <m:t>2</m:t>
+                </m:r>
+              </m:sup>
+            </m:sSup>
+          </m:e>
+        </m:rad>
+      </m:oMath>
+    </w:p>
+    <w:p>
+      <w:pPr>
+        <w:pStyle w:val="ListParagraph"/>
+        <w:numPr>
+          <w:ilvl w:val="0"/>
+          <w:numId w:val="16"/>
+        </w:numPr>
+        <w:rPr>
+          <w:rFonts w:eastAsiaTheme="minorEastAsia"/>
+          <w:b/>
+          <w:bCs/>
+        </w:rPr>
+      </w:pPr>
+      <w:r>
+        <w:rPr>
+          <w:rFonts w:eastAsiaTheme="minorEastAsia"/>
+        </w:rPr>
+        <w:t xml:space="preserve">What is </w:t>
+      </w:r>
+      <m:oMath>
+        <m:rad>
+          <m:radPr>
+            <m:ctrlPr>
+              <w:rPr>
+                <w:rFonts w:ascii="Cambria Math" w:eastAsiaTheme="minorEastAsia" w:hAnsi="Cambria Math"/>
+                <w:i/>
+              </w:rPr>
+            </m:ctrlPr>
+          </m:radPr>
+          <m:deg>
+            <m:r>
+              <w:rPr>
+                <w:rFonts w:ascii="Cambria Math" w:eastAsiaTheme="minorEastAsia" w:hAnsi="Cambria Math"/>
+              </w:rPr>
+              <m:t>3</m:t>
+            </m:r>
+          </m:deg>
+          <m:e>
+            <m:r>
+              <w:rPr>
+                <w:rFonts w:ascii="Cambria Math" w:eastAsiaTheme="minorEastAsia" w:hAnsi="Cambria Math"/>
+              </w:rPr>
+              <m:t>71</m:t>
+            </m:r>
+          </m:e>
+        </m:rad>
+        <m:r>
+          <w:rPr>
+            <w:rFonts w:ascii="Cambria Math" w:eastAsiaTheme="minorEastAsia" w:hAnsi="Cambria Math"/>
+          </w:rPr>
+          <m:t>∙</m:t>
+        </m:r>
+        <m:rad>
+          <m:radPr>
+            <m:ctrlPr>
+              <w:rPr>
+                <w:rFonts w:ascii="Cambria Math" w:eastAsiaTheme="minorEastAsia" w:hAnsi="Cambria Math"/>
+                <w:i/>
+              </w:rPr>
+            </m:ctrlPr>
+          </m:radPr>
+          <m:deg>
+            <m:r>
+              <w:rPr>
+                <w:rFonts w:ascii="Cambria Math" w:eastAsiaTheme="minorEastAsia" w:hAnsi="Cambria Math"/>
+              </w:rPr>
+              <m:t>3</m:t>
+            </m:r>
+          </m:deg>
+          <m:e>
+            <m:r>
+              <w:rPr>
+                <w:rFonts w:ascii="Cambria Math" w:eastAsiaTheme="minorEastAsia" w:hAnsi="Cambria Math"/>
+              </w:rPr>
+              <m:t>71</m:t>
+            </m:r>
+          </m:e>
+        </m:rad>
+        <m:r>
+          <w:rPr>
+            <w:rFonts w:ascii="Cambria Math" w:eastAsiaTheme="minorEastAsia" w:hAnsi="Cambria Math"/>
+          </w:rPr>
+          <m:t>∙</m:t>
+        </m:r>
+        <m:rad>
+          <m:radPr>
+            <m:ctrlPr>
+              <w:rPr>
+                <w:rFonts w:ascii="Cambria Math" w:eastAsiaTheme="minorEastAsia" w:hAnsi="Cambria Math"/>
+                <w:i/>
+              </w:rPr>
+            </m:ctrlPr>
+          </m:radPr>
+          <m:deg>
+            <m:r>
+              <w:rPr>
+                <w:rFonts w:ascii="Cambria Math" w:eastAsiaTheme="minorEastAsia" w:hAnsi="Cambria Math"/>
+              </w:rPr>
+              <m:t>3</m:t>
+            </m:r>
+          </m:deg>
+          <m:e>
+            <m:r>
+              <w:rPr>
+                <w:rFonts w:ascii="Cambria Math" w:eastAsiaTheme="minorEastAsia" w:hAnsi="Cambria Math"/>
+              </w:rPr>
+              <m:t>71</m:t>
+            </m:r>
+          </m:e>
+        </m:rad>
+      </m:oMath>
+      <w:r>
+        <w:rPr>
+          <w:rFonts w:eastAsiaTheme="minorEastAsia"/>
+        </w:rPr>
+        <w:t>?</w:t>
+      </w:r>
+      <w:r>
+        <w:rPr>
+          <w:rFonts w:eastAsiaTheme="minorEastAsia"/>
+        </w:rPr>
+        <w:br/>
+      </w:r>
+      <m:oMathPara>
+        <m:oMath>
+          <m:sSup>
+            <m:sSupPr>
+              <m:ctrlPr>
+                <w:rPr>
+                  <w:rFonts w:ascii="Cambria Math" w:eastAsiaTheme="minorEastAsia" w:hAnsi="Cambria Math"/>
+                  <w:i/>
+                </w:rPr>
+              </m:ctrlPr>
+            </m:sSupPr>
+            <m:e>
+              <m:r>
+                <w:rPr>
+                  <w:rFonts w:ascii="Cambria Math" w:eastAsiaTheme="minorEastAsia" w:hAnsi="Cambria Math"/>
+                </w:rPr>
+                <m:t>71</m:t>
+              </m:r>
+            </m:e>
+            <m:sup>
+              <m:f>
+                <m:fPr>
+                  <m:ctrlPr>
+                    <w:rPr>
+                      <w:rFonts w:ascii="Cambria Math" w:eastAsiaTheme="minorEastAsia" w:hAnsi="Cambria Math"/>
+                      <w:i/>
+                    </w:rPr>
+                  </m:ctrlPr>
+                </m:fPr>
+                <m:num>
+                  <m:r>
+                    <w:rPr>
+                      <w:rFonts w:ascii="Cambria Math" w:eastAsiaTheme="minorEastAsia" w:hAnsi="Cambria Math"/>
+                    </w:rPr>
+                    <m:t>1</m:t>
+                  </m:r>
+                </m:num>
+                <m:den>
+                  <m:r>
+                    <w:rPr>
+                      <w:rFonts w:ascii="Cambria Math" w:eastAsiaTheme="minorEastAsia" w:hAnsi="Cambria Math"/>
+                    </w:rPr>
+                    <m:t>3</m:t>
+                  </m:r>
+                </m:den>
+              </m:f>
+            </m:sup>
+          </m:sSup>
+          <m:r>
+            <w:rPr>
+              <w:rFonts w:ascii="Cambria Math" w:eastAsiaTheme="minorEastAsia" w:hAnsi="Cambria Math"/>
+            </w:rPr>
+            <m:t>∙</m:t>
+          </m:r>
+          <m:sSup>
+            <m:sSupPr>
+              <m:ctrlPr>
+                <w:rPr>
+                  <w:rFonts w:ascii="Cambria Math" w:eastAsiaTheme="minorEastAsia" w:hAnsi="Cambria Math"/>
+                  <w:i/>
+                </w:rPr>
+              </m:ctrlPr>
+            </m:sSupPr>
+            <m:e>
+              <m:r>
+                <w:rPr>
+                  <w:rFonts w:ascii="Cambria Math" w:eastAsiaTheme="minorEastAsia" w:hAnsi="Cambria Math"/>
+                </w:rPr>
+                <m:t>71</m:t>
+              </m:r>
+            </m:e>
+            <m:sup>
+              <m:f>
+                <m:fPr>
+                  <m:ctrlPr>
+                    <w:rPr>
+                      <w:rFonts w:ascii="Cambria Math" w:eastAsiaTheme="minorEastAsia" w:hAnsi="Cambria Math"/>
+                      <w:i/>
+                    </w:rPr>
+                  </m:ctrlPr>
+                </m:fPr>
+                <m:num>
+                  <m:r>
+                    <w:rPr>
+                      <w:rFonts w:ascii="Cambria Math" w:eastAsiaTheme="minorEastAsia" w:hAnsi="Cambria Math"/>
+                    </w:rPr>
+                    <m:t>1</m:t>
+                  </m:r>
+                </m:num>
+                <m:den>
+                  <m:r>
+                    <w:rPr>
+                      <w:rFonts w:ascii="Cambria Math" w:eastAsiaTheme="minorEastAsia" w:hAnsi="Cambria Math"/>
+                    </w:rPr>
+                    <m:t>3</m:t>
+                  </m:r>
+                </m:den>
+              </m:f>
+            </m:sup>
+          </m:sSup>
+          <m:r>
+            <w:rPr>
+              <w:rFonts w:ascii="Cambria Math" w:eastAsiaTheme="minorEastAsia" w:hAnsi="Cambria Math"/>
+            </w:rPr>
+            <m:t>∙</m:t>
+          </m:r>
+          <m:sSup>
+            <m:sSupPr>
+              <m:ctrlPr>
+                <w:rPr>
+                  <w:rFonts w:ascii="Cambria Math" w:eastAsiaTheme="minorEastAsia" w:hAnsi="Cambria Math"/>
+                  <w:i/>
+                </w:rPr>
+              </m:ctrlPr>
+            </m:sSupPr>
+            <m:e>
+              <m:r>
+                <w:rPr>
+                  <w:rFonts w:ascii="Cambria Math" w:eastAsiaTheme="minorEastAsia" w:hAnsi="Cambria Math"/>
+                </w:rPr>
+                <m:t>71</m:t>
+              </m:r>
+            </m:e>
+            <m:sup>
+              <m:f>
+                <m:fPr>
+                  <m:ctrlPr>
+                    <w:rPr>
+                      <w:rFonts w:ascii="Cambria Math" w:eastAsiaTheme="minorEastAsia" w:hAnsi="Cambria Math"/>
+                      <w:i/>
+                    </w:rPr>
+                  </m:ctrlPr>
+                </m:fPr>
+                <m:num>
+                  <m:r>
+                    <w:rPr>
+                      <w:rFonts w:ascii="Cambria Math" w:eastAsiaTheme="minorEastAsia" w:hAnsi="Cambria Math"/>
+                    </w:rPr>
+                    <m:t>1</m:t>
+                  </m:r>
+                </m:num>
+                <m:den>
+                  <m:r>
+                    <w:rPr>
+                      <w:rFonts w:ascii="Cambria Math" w:eastAsiaTheme="minorEastAsia" w:hAnsi="Cambria Math"/>
+                    </w:rPr>
+                    <m:t>3</m:t>
+                  </m:r>
+                </m:den>
+              </m:f>
+            </m:sup>
+          </m:sSup>
+          <m:r>
+            <w:rPr>
+              <w:rFonts w:ascii="Cambria Math" w:eastAsiaTheme="minorEastAsia" w:hAnsi="Cambria Math"/>
+            </w:rPr>
+            <m:t>=</m:t>
+          </m:r>
+          <m:sSup>
+            <m:sSupPr>
+              <m:ctrlPr>
+                <w:rPr>
+                  <w:rFonts w:ascii="Cambria Math" w:eastAsiaTheme="minorEastAsia" w:hAnsi="Cambria Math"/>
+                  <w:i/>
+                </w:rPr>
+              </m:ctrlPr>
+            </m:sSupPr>
+            <m:e>
+              <m:r>
+                <w:rPr>
+                  <w:rFonts w:ascii="Cambria Math" w:eastAsiaTheme="minorEastAsia" w:hAnsi="Cambria Math"/>
+                </w:rPr>
+                <m:t>71</m:t>
+              </m:r>
+            </m:e>
+            <m:sup>
+              <m:f>
+                <m:fPr>
+                  <m:ctrlPr>
+                    <w:rPr>
+                      <w:rFonts w:ascii="Cambria Math" w:eastAsiaTheme="minorEastAsia" w:hAnsi="Cambria Math"/>
+                      <w:i/>
+                    </w:rPr>
+                  </m:ctrlPr>
+                </m:fPr>
+                <m:num>
+                  <m:r>
+                    <w:rPr>
+                      <w:rFonts w:ascii="Cambria Math" w:eastAsiaTheme="minorEastAsia" w:hAnsi="Cambria Math"/>
+                    </w:rPr>
+                    <m:t>1</m:t>
+                  </m:r>
+                </m:num>
+                <m:den>
+                  <m:r>
+                    <w:rPr>
+                      <w:rFonts w:ascii="Cambria Math" w:eastAsiaTheme="minorEastAsia" w:hAnsi="Cambria Math"/>
+                    </w:rPr>
+                    <m:t>3</m:t>
+                  </m:r>
+                </m:den>
+              </m:f>
+              <m:r>
+                <w:rPr>
+                  <w:rFonts w:ascii="Cambria Math" w:eastAsiaTheme="minorEastAsia" w:hAnsi="Cambria Math"/>
+                </w:rPr>
+                <m:t>+</m:t>
+              </m:r>
+              <m:f>
+                <m:fPr>
+                  <m:ctrlPr>
+                    <w:rPr>
+                      <w:rFonts w:ascii="Cambria Math" w:eastAsiaTheme="minorEastAsia" w:hAnsi="Cambria Math"/>
+                      <w:i/>
+                    </w:rPr>
+                  </m:ctrlPr>
+                </m:fPr>
+                <m:num>
+                  <m:r>
+                    <w:rPr>
+                      <w:rFonts w:ascii="Cambria Math" w:eastAsiaTheme="minorEastAsia" w:hAnsi="Cambria Math"/>
+                    </w:rPr>
+                    <m:t>1</m:t>
+                  </m:r>
+                </m:num>
+                <m:den>
+                  <m:r>
+                    <w:rPr>
+                      <w:rFonts w:ascii="Cambria Math" w:eastAsiaTheme="minorEastAsia" w:hAnsi="Cambria Math"/>
+                    </w:rPr>
+                    <m:t>3</m:t>
+                  </m:r>
+                </m:den>
+              </m:f>
+              <m:r>
+                <w:rPr>
+                  <w:rFonts w:ascii="Cambria Math" w:eastAsiaTheme="minorEastAsia" w:hAnsi="Cambria Math"/>
+                </w:rPr>
+                <m:t>+</m:t>
+              </m:r>
+              <m:f>
+                <m:fPr>
+                  <m:ctrlPr>
+                    <w:rPr>
+                      <w:rFonts w:ascii="Cambria Math" w:eastAsiaTheme="minorEastAsia" w:hAnsi="Cambria Math"/>
+                      <w:i/>
+                    </w:rPr>
+                  </m:ctrlPr>
+                </m:fPr>
+                <m:num>
+                  <m:r>
+                    <w:rPr>
+                      <w:rFonts w:ascii="Cambria Math" w:eastAsiaTheme="minorEastAsia" w:hAnsi="Cambria Math"/>
+                    </w:rPr>
+                    <m:t>1</m:t>
+                  </m:r>
+                </m:num>
+                <m:den>
+                  <m:r>
+                    <w:rPr>
+                      <w:rFonts w:ascii="Cambria Math" w:eastAsiaTheme="minorEastAsia" w:hAnsi="Cambria Math"/>
+                    </w:rPr>
+                    <m:t>3</m:t>
+                  </m:r>
+                </m:den>
+              </m:f>
+            </m:sup>
+          </m:sSup>
+          <m:r>
+            <w:rPr>
+              <w:rFonts w:ascii="Cambria Math" w:eastAsiaTheme="minorEastAsia" w:hAnsi="Cambria Math"/>
+            </w:rPr>
+            <m:t>=</m:t>
+          </m:r>
+          <m:sSup>
+            <m:sSupPr>
+              <m:ctrlPr>
+                <w:rPr>
+                  <w:rFonts w:ascii="Cambria Math" w:eastAsiaTheme="minorEastAsia" w:hAnsi="Cambria Math"/>
+                  <w:i/>
+                </w:rPr>
+              </m:ctrlPr>
+            </m:sSupPr>
+            <m:e>
+              <m:r>
+                <w:rPr>
+                  <w:rFonts w:ascii="Cambria Math" w:eastAsiaTheme="minorEastAsia" w:hAnsi="Cambria Math"/>
+                </w:rPr>
+                <m:t>71</m:t>
+              </m:r>
+            </m:e>
+            <m:sup>
+              <m:r>
+                <w:rPr>
+                  <w:rFonts w:ascii="Cambria Math" w:eastAsiaTheme="minorEastAsia" w:hAnsi="Cambria Math"/>
+                </w:rPr>
+                <m:t>1</m:t>
+              </m:r>
+            </m:sup>
+          </m:sSup>
+          <m:r>
+            <w:rPr>
+              <w:rFonts w:ascii="Cambria Math" w:eastAsiaTheme="minorEastAsia" w:hAnsi="Cambria Math"/>
+            </w:rPr>
+            <m:t>=71</m:t>
+          </m:r>
+          <m:r>
+            <w:rPr>
+              <w:rFonts w:eastAsiaTheme="minorEastAsia"/>
+            </w:rPr>
+            <w:br/>
+          </m:r>
+        </m:oMath>
+      </m:oMathPara>
+      <w:r>
+        <w:rPr>
+          <w:rFonts w:eastAsiaTheme="minorEastAsia"/>
+          <w:b/>
+          <w:bCs/>
+        </w:rPr>
+        <w:t>(3) 71</w:t>
+      </w:r>
+    </w:p>
+    <w:p>
+      <w:pPr>
+        <w:pStyle w:val="ListParagraph"/>
+        <w:numPr>
+          <w:ilvl w:val="0"/>
+          <w:numId w:val="16"/>
+        </w:numPr>
+        <w:rPr>
+          <w:rFonts w:eastAsiaTheme="minorEastAsia"/>
+          <w:b/>
+          <w:bCs/>
+        </w:rPr>
+      </w:pPr>
+      <w:r>
+        <w:rPr>
+          <w:rFonts w:eastAsiaTheme="minorEastAsia"/>
+        </w:rPr>
+        <w:t xml:space="preserve">Simplify </w:t>
+      </w:r>
+      <m:oMath>
+        <m:f>
+          <m:fPr>
+            <m:ctrlPr>
+              <w:rPr>
+                <w:rFonts w:ascii="Cambria Math" w:eastAsiaTheme="minorEastAsia" w:hAnsi="Cambria Math"/>
+                <w:i/>
+              </w:rPr>
+            </m:ctrlPr>
+          </m:fPr>
+          <m:num>
+            <m:r>
+              <w:rPr>
+                <w:rFonts w:ascii="Cambria Math" w:eastAsiaTheme="minorEastAsia" w:hAnsi="Cambria Math"/>
+              </w:rPr>
+              <m:t>6+</m:t>
+            </m:r>
+            <m:rad>
+              <m:radPr>
+                <m:degHide m:val="1"/>
+                <m:ctrlPr>
+                  <w:rPr>
+                    <w:rFonts w:ascii="Cambria Math" w:eastAsiaTheme="minorEastAsia" w:hAnsi="Cambria Math"/>
+                    <w:i/>
+                  </w:rPr>
+                </m:ctrlPr>
+              </m:radPr>
+              <m:deg/>
+              <m:e>
+                <m:r>
+                  <w:rPr>
+                    <w:rFonts w:ascii="Cambria Math" w:eastAsiaTheme="minorEastAsia" w:hAnsi="Cambria Math"/>
+                  </w:rPr>
+                  <m:t>28</m:t>
+                </m:r>
+              </m:e>
+            </m:rad>
+          </m:num>
+          <m:den>
+            <m:r>
+              <w:rPr>
+                <w:rFonts w:ascii="Cambria Math" w:eastAsiaTheme="minorEastAsia" w:hAnsi="Cambria Math"/>
+              </w:rPr>
+              <m:t>2</m:t>
+            </m:r>
+          </m:den>
+        </m:f>
+      </m:oMath>
+      <w:r>
+        <w:rPr>
+          <w:rFonts w:eastAsiaTheme="minorEastAsia"/>
+        </w:rPr>
+        <w:t>.</w:t>
+      </w:r>
+      <w:r>
+        <w:rPr>
+          <w:rFonts w:eastAsiaTheme="minorEastAsia"/>
+        </w:rPr>
+        <w:br/>
+      </w:r>
+      <m:oMathPara>
+        <m:oMath>
+          <m:f>
+            <m:fPr>
+              <m:ctrlPr>
+                <w:rPr>
+                  <w:rFonts w:ascii="Cambria Math" w:eastAsiaTheme="minorEastAsia" w:hAnsi="Cambria Math"/>
+                  <w:i/>
+                </w:rPr>
+              </m:ctrlPr>
+            </m:fPr>
+            <m:num>
+              <m:r>
+                <w:rPr>
+                  <w:rFonts w:ascii="Cambria Math" w:eastAsiaTheme="minorEastAsia" w:hAnsi="Cambria Math"/>
+                </w:rPr>
+                <m:t>6+</m:t>
+              </m:r>
+              <m:rad>
+                <m:radPr>
+                  <m:degHide m:val="1"/>
+                  <m:ctrlPr>
+                    <w:rPr>
+                      <w:rFonts w:ascii="Cambria Math" w:eastAsiaTheme="minorEastAsia" w:hAnsi="Cambria Math"/>
+                      <w:i/>
+                    </w:rPr>
+                  </m:ctrlPr>
+                </m:radPr>
+                <m:deg/>
+                <m:e>
+                  <m:r>
+                    <w:rPr>
+                      <w:rFonts w:ascii="Cambria Math" w:eastAsiaTheme="minorEastAsia" w:hAnsi="Cambria Math"/>
+                    </w:rPr>
+                    <m:t>28</m:t>
+                  </m:r>
+                </m:e>
+              </m:rad>
+            </m:num>
+            <m:den>
+              <m:r>
+                <w:rPr>
+                  <w:rFonts w:ascii="Cambria Math" w:eastAsiaTheme="minorEastAsia" w:hAnsi="Cambria Math"/>
+                </w:rPr>
+                <m:t>2</m:t>
+              </m:r>
+            </m:den>
+          </m:f>
+          <m:r>
+            <w:rPr>
+              <w:rFonts w:ascii="Cambria Math" w:eastAsiaTheme="minorEastAsia" w:hAnsi="Cambria Math"/>
+            </w:rPr>
+            <m:t>=</m:t>
+          </m:r>
+          <m:f>
+            <m:fPr>
+              <m:ctrlPr>
+                <w:rPr>
+                  <w:rFonts w:ascii="Cambria Math" w:eastAsiaTheme="minorEastAsia" w:hAnsi="Cambria Math"/>
+                  <w:i/>
+                </w:rPr>
+              </m:ctrlPr>
+            </m:fPr>
+            <m:num>
+              <m:r>
+                <w:rPr>
+                  <w:rFonts w:ascii="Cambria Math" w:eastAsiaTheme="minorEastAsia" w:hAnsi="Cambria Math"/>
+                </w:rPr>
+                <m:t>6+2</m:t>
+              </m:r>
+              <m:rad>
+                <m:radPr>
+                  <m:degHide m:val="1"/>
+                  <m:ctrlPr>
+                    <w:rPr>
+                      <w:rFonts w:ascii="Cambria Math" w:eastAsiaTheme="minorEastAsia" w:hAnsi="Cambria Math"/>
+                      <w:i/>
+                    </w:rPr>
+                  </m:ctrlPr>
+                </m:radPr>
+                <m:deg/>
+                <m:e>
+                  <m:r>
+                    <w:rPr>
+                      <w:rFonts w:ascii="Cambria Math" w:eastAsiaTheme="minorEastAsia" w:hAnsi="Cambria Math"/>
+                    </w:rPr>
+                    <m:t>7</m:t>
+                  </m:r>
+                </m:e>
+              </m:rad>
+            </m:num>
+            <m:den>
+              <m:r>
+                <w:rPr>
+                  <w:rFonts w:ascii="Cambria Math" w:eastAsiaTheme="minorEastAsia" w:hAnsi="Cambria Math"/>
+                </w:rPr>
+                <m:t>2</m:t>
+              </m:r>
+            </m:den>
+          </m:f>
+          <m:r>
+            <w:rPr>
+              <w:rFonts w:ascii="Cambria Math" w:eastAsiaTheme="minorEastAsia" w:hAnsi="Cambria Math"/>
+            </w:rPr>
+            <m:t>=3+</m:t>
+          </m:r>
+          <m:rad>
+            <m:radPr>
+              <m:degHide m:val="1"/>
+              <m:ctrlPr>
+                <w:rPr>
+                  <w:rFonts w:ascii="Cambria Math" w:eastAsiaTheme="minorEastAsia" w:hAnsi="Cambria Math"/>
+                  <w:i/>
+                </w:rPr>
+              </m:ctrlPr>
+            </m:radPr>
+            <m:deg/>
+            <m:e>
+              <m:r>
+                <w:rPr>
+                  <w:rFonts w:ascii="Cambria Math" w:eastAsiaTheme="minorEastAsia" w:hAnsi="Cambria Math"/>
+                </w:rPr>
+                <m:t>7</m:t>
+              </m:r>
+            </m:e>
+          </m:rad>
+          <m:r>
+            <w:rPr>
+              <w:rFonts w:eastAsiaTheme="minorEastAsia"/>
+            </w:rPr>
+            <w:br/>
+          </m:r>
+        </m:oMath>
+      </m:oMathPara>
+      <w:r>
+        <w:rPr>
+          <w:rFonts w:eastAsiaTheme="minorEastAsia"/>
+          <w:b/>
+          <w:bCs/>
+        </w:rPr>
+        <w:t xml:space="preserve">(2) </w:t>
+      </w:r>
+      <m:oMath>
+        <m:r>
+          <m:rPr>
+            <m:sty m:val="bi"/>
+          </m:rPr>
+          <w:rPr>
+            <w:rFonts w:ascii="Cambria Math" w:eastAsiaTheme="minorEastAsia" w:hAnsi="Cambria Math"/>
+          </w:rPr>
+          <m:t>3+</m:t>
+        </m:r>
+        <m:rad>
+          <m:radPr>
+            <m:degHide m:val="1"/>
+            <m:ctrlPr>
+              <w:rPr>
+                <w:rFonts w:ascii="Cambria Math" w:eastAsiaTheme="minorEastAsia" w:hAnsi="Cambria Math"/>
+                <w:b/>
+                <w:bCs/>
+                <w:i/>
+              </w:rPr>
+            </m:ctrlPr>
+          </m:radPr>
+          <m:deg/>
+          <m:e>
+            <m:r>
+              <m:rPr>
+                <m:sty m:val="bi"/>
+              </m:rPr>
+              <w:rPr>
+                <w:rFonts w:ascii="Cambria Math" w:eastAsiaTheme="minorEastAsia" w:hAnsi="Cambria Math"/>
+              </w:rPr>
+              <m:t>7</m:t>
+            </m:r>
+          </m:e>
+        </m:rad>
+      </m:oMath>
+    </w:p>
+    <w:p>
+      <w:pPr>
+        <w:pStyle w:val="ListParagraph"/>
+        <w:numPr>
+          <w:ilvl w:val="0"/>
+          <w:numId w:val="16"/>
+        </w:numPr>
+        <w:rPr>
+          <w:rFonts w:eastAsiaTheme="minorEastAsia"/>
+          <w:b/>
+          <w:bCs/>
+        </w:rPr>
+      </w:pPr>
+      <w:r>
+        <w:rPr>
+          <w:rFonts w:eastAsiaTheme="minorEastAsia"/>
+        </w:rPr>
+        <w:t xml:space="preserve">What is </w:t>
+      </w:r>
+      <m:oMath>
+        <m:r>
+          <w:rPr>
+            <w:rFonts w:ascii="Cambria Math" w:eastAsiaTheme="minorEastAsia" w:hAnsi="Cambria Math"/>
+          </w:rPr>
+          <m:t>2</m:t>
+        </m:r>
+        <m:rad>
+          <m:radPr>
+            <m:degHide m:val="1"/>
+            <m:ctrlPr>
+              <w:rPr>
+                <w:rFonts w:ascii="Cambria Math" w:eastAsiaTheme="minorEastAsia" w:hAnsi="Cambria Math"/>
+                <w:i/>
+              </w:rPr>
+            </m:ctrlPr>
+          </m:radPr>
+          <m:deg/>
+          <m:e>
+            <m:r>
+              <w:rPr>
+                <w:rFonts w:ascii="Cambria Math" w:eastAsiaTheme="minorEastAsia" w:hAnsi="Cambria Math"/>
+              </w:rPr>
+              <m:t>3</m:t>
+            </m:r>
+          </m:e>
+        </m:rad>
+        <m:r>
+          <w:rPr>
+            <w:rFonts w:ascii="Cambria Math" w:eastAsiaTheme="minorEastAsia" w:hAnsi="Cambria Math"/>
+          </w:rPr>
+          <m:t>∙5</m:t>
+        </m:r>
+        <m:rad>
+          <m:radPr>
+            <m:degHide m:val="1"/>
+            <m:ctrlPr>
+              <w:rPr>
+                <w:rFonts w:ascii="Cambria Math" w:eastAsiaTheme="minorEastAsia" w:hAnsi="Cambria Math"/>
+                <w:i/>
+              </w:rPr>
+            </m:ctrlPr>
+          </m:radPr>
+          <m:deg/>
+          <m:e>
+            <m:r>
+              <w:rPr>
+                <w:rFonts w:ascii="Cambria Math" w:eastAsiaTheme="minorEastAsia" w:hAnsi="Cambria Math"/>
+              </w:rPr>
+              <m:t>3</m:t>
+            </m:r>
+          </m:e>
+        </m:rad>
+      </m:oMath>
+      <w:r>
+        <w:rPr>
+          <w:rFonts w:eastAsiaTheme="minorEastAsia"/>
+        </w:rPr>
+        <w:t>?</w:t>
+      </w:r>
+      <w:r>
+        <w:rPr>
+          <w:rFonts w:eastAsiaTheme="minorEastAsia"/>
+        </w:rPr>
+        <w:br/>
+      </w:r>
+      <w:r>
+        <w:rPr>
+          <w:rFonts w:eastAsiaTheme="minorEastAsia"/>
+          <w:b/>
+          <w:bCs/>
+        </w:rPr>
+        <w:t>(1) 30</w:t>
+      </w:r>
+    </w:p>
+    <w:p>
+      <w:pPr>
         <w:rPr>
           <w:rFonts w:eastAsiaTheme="minorEastAsia"/>
         </w:rPr>
@@ -2547,99 +5057,10 @@
     </w:lvl>
   </w:abstractNum>
   <w:abstractNum w:abstractNumId="4" w15:restartNumberingAfterBreak="0">
-    <w:nsid w:val="20E057DD"/>
+    <w:nsid w:val="1D0A4D6D"/>
     <w:multiLevelType w:val="hybridMultilevel"/>
-    <w:tmpl w:val="F18E7A9A"/>
-    <w:lvl w:ilvl="0" w:tplc="0409000F">
-      <w:start w:val="1"/>
-      <w:numFmt w:val="decimal"/>
-      <w:lvlText w:val="%1."/>
-      <w:lvlJc w:val="left"/>
-      <w:pPr>
-        <w:ind w:left="720" w:hanging="360"/>
-      </w:pPr>
-      <w:rPr>
-        <w:rFonts w:hint="default"/>
-      </w:rPr>
-    </w:lvl>
-    <w:lvl w:ilvl="1" w:tplc="04090019">
-      <w:start w:val="1"/>
-      <w:numFmt w:val="lowerLetter"/>
-      <w:lvlText w:val="%2."/>
-      <w:lvlJc w:val="left"/>
-      <w:pPr>
-        <w:ind w:left="1440" w:hanging="360"/>
-      </w:pPr>
-    </w:lvl>
-    <w:lvl w:ilvl="2" w:tplc="0409001B" w:tentative="1">
-      <w:start w:val="1"/>
-      <w:numFmt w:val="lowerRoman"/>
-      <w:lvlText w:val="%3."/>
-      <w:lvlJc w:val="right"/>
-      <w:pPr>
-        <w:ind w:left="2160" w:hanging="180"/>
-      </w:pPr>
-    </w:lvl>
-    <w:lvl w:ilvl="3" w:tplc="0409000F" w:tentative="1">
-      <w:start w:val="1"/>
-      <w:numFmt w:val="decimal"/>
-      <w:lvlText w:val="%4."/>
-      <w:lvlJc w:val="left"/>
-      <w:pPr>
-        <w:ind w:left="2880" w:hanging="360"/>
-      </w:pPr>
-    </w:lvl>
-    <w:lvl w:ilvl="4" w:tplc="04090019" w:tentative="1">
-      <w:start w:val="1"/>
-      <w:numFmt w:val="lowerLetter"/>
-      <w:lvlText w:val="%5."/>
-      <w:lvlJc w:val="left"/>
-      <w:pPr>
-        <w:ind w:left="3600" w:hanging="360"/>
-      </w:pPr>
-    </w:lvl>
-    <w:lvl w:ilvl="5" w:tplc="0409001B" w:tentative="1">
-      <w:start w:val="1"/>
-      <w:numFmt w:val="lowerRoman"/>
-      <w:lvlText w:val="%6."/>
-      <w:lvlJc w:val="right"/>
-      <w:pPr>
-        <w:ind w:left="4320" w:hanging="180"/>
-      </w:pPr>
-    </w:lvl>
-    <w:lvl w:ilvl="6" w:tplc="0409000F" w:tentative="1">
-      <w:start w:val="1"/>
-      <w:numFmt w:val="decimal"/>
-      <w:lvlText w:val="%7."/>
-      <w:lvlJc w:val="left"/>
-      <w:pPr>
-        <w:ind w:left="5040" w:hanging="360"/>
-      </w:pPr>
-    </w:lvl>
-    <w:lvl w:ilvl="7" w:tplc="04090019" w:tentative="1">
-      <w:start w:val="1"/>
-      <w:numFmt w:val="lowerLetter"/>
-      <w:lvlText w:val="%8."/>
-      <w:lvlJc w:val="left"/>
-      <w:pPr>
-        <w:ind w:left="5760" w:hanging="360"/>
-      </w:pPr>
-    </w:lvl>
-    <w:lvl w:ilvl="8" w:tplc="0409001B" w:tentative="1">
-      <w:start w:val="1"/>
-      <w:numFmt w:val="lowerRoman"/>
-      <w:lvlText w:val="%9."/>
-      <w:lvlJc w:val="right"/>
-      <w:pPr>
-        <w:ind w:left="6480" w:hanging="180"/>
-      </w:pPr>
-    </w:lvl>
-  </w:abstractNum>
-  <w:abstractNum w:abstractNumId="5" w15:restartNumberingAfterBreak="0">
-    <w:nsid w:val="264C736A"/>
-    <w:multiLevelType w:val="hybridMultilevel"/>
-    <w:tmpl w:val="B810C032"/>
-    <w:lvl w:ilvl="0" w:tplc="D4148CEC">
+    <w:tmpl w:val="B532DC5A"/>
+    <w:lvl w:ilvl="0" w:tplc="F09AC7DC">
       <w:start w:val="1"/>
       <w:numFmt w:val="decimal"/>
       <w:lvlText w:val="%1."/>
@@ -2726,29 +5147,29 @@
       </w:pPr>
     </w:lvl>
   </w:abstractNum>
-  <w:abstractNum w:abstractNumId="6" w15:restartNumberingAfterBreak="0">
-    <w:nsid w:val="26CA3F23"/>
+  <w:abstractNum w:abstractNumId="5" w15:restartNumberingAfterBreak="0">
+    <w:nsid w:val="20E057DD"/>
     <w:multiLevelType w:val="hybridMultilevel"/>
-    <w:tmpl w:val="654ED1D6"/>
-    <w:lvl w:ilvl="0" w:tplc="04090015">
-      <w:start w:val="1"/>
-      <w:numFmt w:val="upperLetter"/>
+    <w:tmpl w:val="F18E7A9A"/>
+    <w:lvl w:ilvl="0" w:tplc="0409000F">
+      <w:start w:val="1"/>
+      <w:numFmt w:val="decimal"/>
       <w:lvlText w:val="%1."/>
       <w:lvlJc w:val="left"/>
       <w:pPr>
-        <w:ind w:left="360" w:hanging="360"/>
+        <w:ind w:left="720" w:hanging="360"/>
       </w:pPr>
       <w:rPr>
         <w:rFonts w:hint="default"/>
       </w:rPr>
     </w:lvl>
-    <w:lvl w:ilvl="1" w:tplc="04090019" w:tentative="1">
+    <w:lvl w:ilvl="1" w:tplc="04090019">
       <w:start w:val="1"/>
       <w:numFmt w:val="lowerLetter"/>
       <w:lvlText w:val="%2."/>
       <w:lvlJc w:val="left"/>
       <w:pPr>
-        <w:ind w:left="1080" w:hanging="360"/>
+        <w:ind w:left="1440" w:hanging="360"/>
       </w:pPr>
     </w:lvl>
     <w:lvl w:ilvl="2" w:tplc="0409001B" w:tentative="1">
@@ -2757,7 +5178,7 @@
       <w:lvlText w:val="%3."/>
       <w:lvlJc w:val="right"/>
       <w:pPr>
-        <w:ind w:left="1800" w:hanging="180"/>
+        <w:ind w:left="2160" w:hanging="180"/>
       </w:pPr>
     </w:lvl>
     <w:lvl w:ilvl="3" w:tplc="0409000F" w:tentative="1">
@@ -2766,7 +5187,7 @@
       <w:lvlText w:val="%4."/>
       <w:lvlJc w:val="left"/>
       <w:pPr>
-        <w:ind w:left="2520" w:hanging="360"/>
+        <w:ind w:left="2880" w:hanging="360"/>
       </w:pPr>
     </w:lvl>
     <w:lvl w:ilvl="4" w:tplc="04090019" w:tentative="1">
@@ -2775,7 +5196,7 @@
       <w:lvlText w:val="%5."/>
       <w:lvlJc w:val="left"/>
       <w:pPr>
-        <w:ind w:left="3240" w:hanging="360"/>
+        <w:ind w:left="3600" w:hanging="360"/>
       </w:pPr>
     </w:lvl>
     <w:lvl w:ilvl="5" w:tplc="0409001B" w:tentative="1">
@@ -2784,7 +5205,7 @@
       <w:lvlText w:val="%6."/>
       <w:lvlJc w:val="right"/>
       <w:pPr>
-        <w:ind w:left="3960" w:hanging="180"/>
+        <w:ind w:left="4320" w:hanging="180"/>
       </w:pPr>
     </w:lvl>
     <w:lvl w:ilvl="6" w:tplc="0409000F" w:tentative="1">
@@ -2793,7 +5214,7 @@
       <w:lvlText w:val="%7."/>
       <w:lvlJc w:val="left"/>
       <w:pPr>
-        <w:ind w:left="4680" w:hanging="360"/>
+        <w:ind w:left="5040" w:hanging="360"/>
       </w:pPr>
     </w:lvl>
     <w:lvl w:ilvl="7" w:tplc="04090019" w:tentative="1">
@@ -2802,7 +5223,7 @@
       <w:lvlText w:val="%8."/>
       <w:lvlJc w:val="left"/>
       <w:pPr>
-        <w:ind w:left="5400" w:hanging="360"/>
+        <w:ind w:left="5760" w:hanging="360"/>
       </w:pPr>
     </w:lvl>
     <w:lvl w:ilvl="8" w:tplc="0409001B" w:tentative="1">
@@ -2811,15 +5232,15 @@
       <w:lvlText w:val="%9."/>
       <w:lvlJc w:val="right"/>
       <w:pPr>
-        <w:ind w:left="6120" w:hanging="180"/>
+        <w:ind w:left="6480" w:hanging="180"/>
       </w:pPr>
     </w:lvl>
   </w:abstractNum>
-  <w:abstractNum w:abstractNumId="7" w15:restartNumberingAfterBreak="0">
-    <w:nsid w:val="2AFC3AF5"/>
+  <w:abstractNum w:abstractNumId="6" w15:restartNumberingAfterBreak="0">
+    <w:nsid w:val="264C736A"/>
     <w:multiLevelType w:val="hybridMultilevel"/>
-    <w:tmpl w:val="D526B388"/>
-    <w:lvl w:ilvl="0" w:tplc="EEB2B2E4">
+    <w:tmpl w:val="B810C032"/>
+    <w:lvl w:ilvl="0" w:tplc="D4148CEC">
       <w:start w:val="1"/>
       <w:numFmt w:val="decimal"/>
       <w:lvlText w:val="%1."/>
@@ -2906,17 +5327,17 @@
       </w:pPr>
     </w:lvl>
   </w:abstractNum>
-  <w:abstractNum w:abstractNumId="8" w15:restartNumberingAfterBreak="0">
-    <w:nsid w:val="2CFE39D7"/>
+  <w:abstractNum w:abstractNumId="7" w15:restartNumberingAfterBreak="0">
+    <w:nsid w:val="26CA3F23"/>
     <w:multiLevelType w:val="hybridMultilevel"/>
-    <w:tmpl w:val="7E0AB338"/>
-    <w:lvl w:ilvl="0" w:tplc="A9F00876">
-      <w:start w:val="1"/>
-      <w:numFmt w:val="decimal"/>
+    <w:tmpl w:val="654ED1D6"/>
+    <w:lvl w:ilvl="0" w:tplc="04090015">
+      <w:start w:val="1"/>
+      <w:numFmt w:val="upperLetter"/>
       <w:lvlText w:val="%1."/>
       <w:lvlJc w:val="left"/>
       <w:pPr>
-        <w:ind w:left="720" w:hanging="360"/>
+        <w:ind w:left="360" w:hanging="360"/>
       </w:pPr>
       <w:rPr>
         <w:rFonts w:hint="default"/>
@@ -2928,7 +5349,7 @@
       <w:lvlText w:val="%2."/>
       <w:lvlJc w:val="left"/>
       <w:pPr>
-        <w:ind w:left="1440" w:hanging="360"/>
+        <w:ind w:left="1080" w:hanging="360"/>
       </w:pPr>
     </w:lvl>
     <w:lvl w:ilvl="2" w:tplc="0409001B" w:tentative="1">
@@ -2937,7 +5358,7 @@
       <w:lvlText w:val="%3."/>
       <w:lvlJc w:val="right"/>
       <w:pPr>
-        <w:ind w:left="2160" w:hanging="180"/>
+        <w:ind w:left="1800" w:hanging="180"/>
       </w:pPr>
     </w:lvl>
     <w:lvl w:ilvl="3" w:tplc="0409000F" w:tentative="1">
@@ -2946,7 +5367,7 @@
       <w:lvlText w:val="%4."/>
       <w:lvlJc w:val="left"/>
       <w:pPr>
-        <w:ind w:left="2880" w:hanging="360"/>
+        <w:ind w:left="2520" w:hanging="360"/>
       </w:pPr>
     </w:lvl>
     <w:lvl w:ilvl="4" w:tplc="04090019" w:tentative="1">
@@ -2955,7 +5376,7 @@
       <w:lvlText w:val="%5."/>
       <w:lvlJc w:val="left"/>
       <w:pPr>
-        <w:ind w:left="3600" w:hanging="360"/>
+        <w:ind w:left="3240" w:hanging="360"/>
       </w:pPr>
     </w:lvl>
     <w:lvl w:ilvl="5" w:tplc="0409001B" w:tentative="1">
@@ -2964,7 +5385,7 @@
       <w:lvlText w:val="%6."/>
       <w:lvlJc w:val="right"/>
       <w:pPr>
-        <w:ind w:left="4320" w:hanging="180"/>
+        <w:ind w:left="3960" w:hanging="180"/>
       </w:pPr>
     </w:lvl>
     <w:lvl w:ilvl="6" w:tplc="0409000F" w:tentative="1">
@@ -2973,7 +5394,7 @@
       <w:lvlText w:val="%7."/>
       <w:lvlJc w:val="left"/>
       <w:pPr>
-        <w:ind w:left="5040" w:hanging="360"/>
+        <w:ind w:left="4680" w:hanging="360"/>
       </w:pPr>
     </w:lvl>
     <w:lvl w:ilvl="7" w:tplc="04090019" w:tentative="1">
@@ -2982,7 +5403,7 @@
       <w:lvlText w:val="%8."/>
       <w:lvlJc w:val="left"/>
       <w:pPr>
-        <w:ind w:left="5760" w:hanging="360"/>
+        <w:ind w:left="5400" w:hanging="360"/>
       </w:pPr>
     </w:lvl>
     <w:lvl w:ilvl="8" w:tplc="0409001B" w:tentative="1">
@@ -2991,15 +5412,15 @@
       <w:lvlText w:val="%9."/>
       <w:lvlJc w:val="right"/>
       <w:pPr>
-        <w:ind w:left="6480" w:hanging="180"/>
+        <w:ind w:left="6120" w:hanging="180"/>
       </w:pPr>
     </w:lvl>
   </w:abstractNum>
-  <w:abstractNum w:abstractNumId="9" w15:restartNumberingAfterBreak="0">
-    <w:nsid w:val="34195DC4"/>
+  <w:abstractNum w:abstractNumId="8" w15:restartNumberingAfterBreak="0">
+    <w:nsid w:val="2AFC3AF5"/>
     <w:multiLevelType w:val="hybridMultilevel"/>
-    <w:tmpl w:val="4B52E4C8"/>
-    <w:lvl w:ilvl="0" w:tplc="53EE645A">
+    <w:tmpl w:val="D526B388"/>
+    <w:lvl w:ilvl="0" w:tplc="EEB2B2E4">
       <w:start w:val="1"/>
       <w:numFmt w:val="decimal"/>
       <w:lvlText w:val="%1."/>
@@ -3086,7 +5507,187 @@
       </w:pPr>
     </w:lvl>
   </w:abstractNum>
+  <w:abstractNum w:abstractNumId="9" w15:restartNumberingAfterBreak="0">
+    <w:nsid w:val="2CFE39D7"/>
+    <w:multiLevelType w:val="hybridMultilevel"/>
+    <w:tmpl w:val="7E0AB338"/>
+    <w:lvl w:ilvl="0" w:tplc="A9F00876">
+      <w:start w:val="1"/>
+      <w:numFmt w:val="decimal"/>
+      <w:lvlText w:val="%1."/>
+      <w:lvlJc w:val="left"/>
+      <w:pPr>
+        <w:ind w:left="720" w:hanging="360"/>
+      </w:pPr>
+      <w:rPr>
+        <w:rFonts w:hint="default"/>
+      </w:rPr>
+    </w:lvl>
+    <w:lvl w:ilvl="1" w:tplc="04090019" w:tentative="1">
+      <w:start w:val="1"/>
+      <w:numFmt w:val="lowerLetter"/>
+      <w:lvlText w:val="%2."/>
+      <w:lvlJc w:val="left"/>
+      <w:pPr>
+        <w:ind w:left="1440" w:hanging="360"/>
+      </w:pPr>
+    </w:lvl>
+    <w:lvl w:ilvl="2" w:tplc="0409001B" w:tentative="1">
+      <w:start w:val="1"/>
+      <w:numFmt w:val="lowerRoman"/>
+      <w:lvlText w:val="%3."/>
+      <w:lvlJc w:val="right"/>
+      <w:pPr>
+        <w:ind w:left="2160" w:hanging="180"/>
+      </w:pPr>
+    </w:lvl>
+    <w:lvl w:ilvl="3" w:tplc="0409000F" w:tentative="1">
+      <w:start w:val="1"/>
+      <w:numFmt w:val="decimal"/>
+      <w:lvlText w:val="%4."/>
+      <w:lvlJc w:val="left"/>
+      <w:pPr>
+        <w:ind w:left="2880" w:hanging="360"/>
+      </w:pPr>
+    </w:lvl>
+    <w:lvl w:ilvl="4" w:tplc="04090019" w:tentative="1">
+      <w:start w:val="1"/>
+      <w:numFmt w:val="lowerLetter"/>
+      <w:lvlText w:val="%5."/>
+      <w:lvlJc w:val="left"/>
+      <w:pPr>
+        <w:ind w:left="3600" w:hanging="360"/>
+      </w:pPr>
+    </w:lvl>
+    <w:lvl w:ilvl="5" w:tplc="0409001B" w:tentative="1">
+      <w:start w:val="1"/>
+      <w:numFmt w:val="lowerRoman"/>
+      <w:lvlText w:val="%6."/>
+      <w:lvlJc w:val="right"/>
+      <w:pPr>
+        <w:ind w:left="4320" w:hanging="180"/>
+      </w:pPr>
+    </w:lvl>
+    <w:lvl w:ilvl="6" w:tplc="0409000F" w:tentative="1">
+      <w:start w:val="1"/>
+      <w:numFmt w:val="decimal"/>
+      <w:lvlText w:val="%7."/>
+      <w:lvlJc w:val="left"/>
+      <w:pPr>
+        <w:ind w:left="5040" w:hanging="360"/>
+      </w:pPr>
+    </w:lvl>
+    <w:lvl w:ilvl="7" w:tplc="04090019" w:tentative="1">
+      <w:start w:val="1"/>
+      <w:numFmt w:val="lowerLetter"/>
+      <w:lvlText w:val="%8."/>
+      <w:lvlJc w:val="left"/>
+      <w:pPr>
+        <w:ind w:left="5760" w:hanging="360"/>
+      </w:pPr>
+    </w:lvl>
+    <w:lvl w:ilvl="8" w:tplc="0409001B" w:tentative="1">
+      <w:start w:val="1"/>
+      <w:numFmt w:val="lowerRoman"/>
+      <w:lvlText w:val="%9."/>
+      <w:lvlJc w:val="right"/>
+      <w:pPr>
+        <w:ind w:left="6480" w:hanging="180"/>
+      </w:pPr>
+    </w:lvl>
+  </w:abstractNum>
   <w:abstractNum w:abstractNumId="10" w15:restartNumberingAfterBreak="0">
+    <w:nsid w:val="34195DC4"/>
+    <w:multiLevelType w:val="hybridMultilevel"/>
+    <w:tmpl w:val="4B52E4C8"/>
+    <w:lvl w:ilvl="0" w:tplc="53EE645A">
+      <w:start w:val="1"/>
+      <w:numFmt w:val="decimal"/>
+      <w:lvlText w:val="%1."/>
+      <w:lvlJc w:val="left"/>
+      <w:pPr>
+        <w:ind w:left="720" w:hanging="360"/>
+      </w:pPr>
+      <w:rPr>
+        <w:rFonts w:hint="default"/>
+        <w:b w:val="0"/>
+        <w:bCs w:val="0"/>
+      </w:rPr>
+    </w:lvl>
+    <w:lvl w:ilvl="1" w:tplc="04090019" w:tentative="1">
+      <w:start w:val="1"/>
+      <w:numFmt w:val="lowerLetter"/>
+      <w:lvlText w:val="%2."/>
+      <w:lvlJc w:val="left"/>
+      <w:pPr>
+        <w:ind w:left="1440" w:hanging="360"/>
+      </w:pPr>
+    </w:lvl>
+    <w:lvl w:ilvl="2" w:tplc="0409001B" w:tentative="1">
+      <w:start w:val="1"/>
+      <w:numFmt w:val="lowerRoman"/>
+      <w:lvlText w:val="%3."/>
+      <w:lvlJc w:val="right"/>
+      <w:pPr>
+        <w:ind w:left="2160" w:hanging="180"/>
+      </w:pPr>
+    </w:lvl>
+    <w:lvl w:ilvl="3" w:tplc="0409000F" w:tentative="1">
+      <w:start w:val="1"/>
+      <w:numFmt w:val="decimal"/>
+      <w:lvlText w:val="%4."/>
+      <w:lvlJc w:val="left"/>
+      <w:pPr>
+        <w:ind w:left="2880" w:hanging="360"/>
+      </w:pPr>
+    </w:lvl>
+    <w:lvl w:ilvl="4" w:tplc="04090019" w:tentative="1">
+      <w:start w:val="1"/>
+      <w:numFmt w:val="lowerLetter"/>
+      <w:lvlText w:val="%5."/>
+      <w:lvlJc w:val="left"/>
+      <w:pPr>
+        <w:ind w:left="3600" w:hanging="360"/>
+      </w:pPr>
+    </w:lvl>
+    <w:lvl w:ilvl="5" w:tplc="0409001B" w:tentative="1">
+      <w:start w:val="1"/>
+      <w:numFmt w:val="lowerRoman"/>
+      <w:lvlText w:val="%6."/>
+      <w:lvlJc w:val="right"/>
+      <w:pPr>
+        <w:ind w:left="4320" w:hanging="180"/>
+      </w:pPr>
+    </w:lvl>
+    <w:lvl w:ilvl="6" w:tplc="0409000F" w:tentative="1">
+      <w:start w:val="1"/>
+      <w:numFmt w:val="decimal"/>
+      <w:lvlText w:val="%7."/>
+      <w:lvlJc w:val="left"/>
+      <w:pPr>
+        <w:ind w:left="5040" w:hanging="360"/>
+      </w:pPr>
+    </w:lvl>
+    <w:lvl w:ilvl="7" w:tplc="04090019" w:tentative="1">
+      <w:start w:val="1"/>
+      <w:numFmt w:val="lowerLetter"/>
+      <w:lvlText w:val="%8."/>
+      <w:lvlJc w:val="left"/>
+      <w:pPr>
+        <w:ind w:left="5760" w:hanging="360"/>
+      </w:pPr>
+    </w:lvl>
+    <w:lvl w:ilvl="8" w:tplc="0409001B" w:tentative="1">
+      <w:start w:val="1"/>
+      <w:numFmt w:val="lowerRoman"/>
+      <w:lvlText w:val="%9."/>
+      <w:lvlJc w:val="right"/>
+      <w:pPr>
+        <w:ind w:left="6480" w:hanging="180"/>
+      </w:pPr>
+    </w:lvl>
+  </w:abstractNum>
+  <w:abstractNum w:abstractNumId="11" w15:restartNumberingAfterBreak="0">
     <w:nsid w:val="3E5B7795"/>
     <w:multiLevelType w:val="hybridMultilevel"/>
     <w:tmpl w:val="2D740A28"/>
@@ -3175,7 +5776,96 @@
       </w:pPr>
     </w:lvl>
   </w:abstractNum>
-  <w:abstractNum w:abstractNumId="11" w15:restartNumberingAfterBreak="0">
+  <w:abstractNum w:abstractNumId="12" w15:restartNumberingAfterBreak="0">
+    <w:nsid w:val="468516F9"/>
+    <w:multiLevelType w:val="hybridMultilevel"/>
+    <w:tmpl w:val="360E1960"/>
+    <w:lvl w:ilvl="0" w:tplc="04090015">
+      <w:start w:val="1"/>
+      <w:numFmt w:val="upperLetter"/>
+      <w:lvlText w:val="%1."/>
+      <w:lvlJc w:val="left"/>
+      <w:pPr>
+        <w:ind w:left="360" w:hanging="360"/>
+      </w:pPr>
+      <w:rPr>
+        <w:rFonts w:hint="default"/>
+      </w:rPr>
+    </w:lvl>
+    <w:lvl w:ilvl="1" w:tplc="04090019" w:tentative="1">
+      <w:start w:val="1"/>
+      <w:numFmt w:val="lowerLetter"/>
+      <w:lvlText w:val="%2."/>
+      <w:lvlJc w:val="left"/>
+      <w:pPr>
+        <w:ind w:left="1080" w:hanging="360"/>
+      </w:pPr>
+    </w:lvl>
+    <w:lvl w:ilvl="2" w:tplc="0409001B" w:tentative="1">
+      <w:start w:val="1"/>
+      <w:numFmt w:val="lowerRoman"/>
+      <w:lvlText w:val="%3."/>
+      <w:lvlJc w:val="right"/>
+      <w:pPr>
+        <w:ind w:left="1800" w:hanging="180"/>
+      </w:pPr>
+    </w:lvl>
+    <w:lvl w:ilvl="3" w:tplc="0409000F" w:tentative="1">
+      <w:start w:val="1"/>
+      <w:numFmt w:val="decimal"/>
+      <w:lvlText w:val="%4."/>
+      <w:lvlJc w:val="left"/>
+      <w:pPr>
+        <w:ind w:left="2520" w:hanging="360"/>
+      </w:pPr>
+    </w:lvl>
+    <w:lvl w:ilvl="4" w:tplc="04090019" w:tentative="1">
+      <w:start w:val="1"/>
+      <w:numFmt w:val="lowerLetter"/>
+      <w:lvlText w:val="%5."/>
+      <w:lvlJc w:val="left"/>
+      <w:pPr>
+        <w:ind w:left="3240" w:hanging="360"/>
+      </w:pPr>
+    </w:lvl>
+    <w:lvl w:ilvl="5" w:tplc="0409001B" w:tentative="1">
+      <w:start w:val="1"/>
+      <w:numFmt w:val="lowerRoman"/>
+      <w:lvlText w:val="%6."/>
+      <w:lvlJc w:val="right"/>
+      <w:pPr>
+        <w:ind w:left="3960" w:hanging="180"/>
+      </w:pPr>
+    </w:lvl>
+    <w:lvl w:ilvl="6" w:tplc="0409000F" w:tentative="1">
+      <w:start w:val="1"/>
+      <w:numFmt w:val="decimal"/>
+      <w:lvlText w:val="%7."/>
+      <w:lvlJc w:val="left"/>
+      <w:pPr>
+        <w:ind w:left="4680" w:hanging="360"/>
+      </w:pPr>
+    </w:lvl>
+    <w:lvl w:ilvl="7" w:tplc="04090019" w:tentative="1">
+      <w:start w:val="1"/>
+      <w:numFmt w:val="lowerLetter"/>
+      <w:lvlText w:val="%8."/>
+      <w:lvlJc w:val="left"/>
+      <w:pPr>
+        <w:ind w:left="5400" w:hanging="360"/>
+      </w:pPr>
+    </w:lvl>
+    <w:lvl w:ilvl="8" w:tplc="0409001B" w:tentative="1">
+      <w:start w:val="1"/>
+      <w:numFmt w:val="lowerRoman"/>
+      <w:lvlText w:val="%9."/>
+      <w:lvlJc w:val="right"/>
+      <w:pPr>
+        <w:ind w:left="6120" w:hanging="180"/>
+      </w:pPr>
+    </w:lvl>
+  </w:abstractNum>
+  <w:abstractNum w:abstractNumId="13" w15:restartNumberingAfterBreak="0">
     <w:nsid w:val="535934BA"/>
     <w:multiLevelType w:val="hybridMultilevel"/>
     <w:tmpl w:val="494C742E"/>
@@ -3264,7 +5954,7 @@
       </w:pPr>
     </w:lvl>
   </w:abstractNum>
-  <w:abstractNum w:abstractNumId="12" w15:restartNumberingAfterBreak="0">
+  <w:abstractNum w:abstractNumId="14" w15:restartNumberingAfterBreak="0">
     <w:nsid w:val="565B3B5F"/>
     <w:multiLevelType w:val="hybridMultilevel"/>
     <w:tmpl w:val="C25CF020"/>
@@ -3350,7 +6040,7 @@
       </w:pPr>
     </w:lvl>
   </w:abstractNum>
-  <w:abstractNum w:abstractNumId="13" w15:restartNumberingAfterBreak="0">
+  <w:abstractNum w:abstractNumId="15" w15:restartNumberingAfterBreak="0">
     <w:nsid w:val="582B237B"/>
     <w:multiLevelType w:val="hybridMultilevel"/>
     <w:tmpl w:val="F7B2F010"/>
@@ -3440,46 +6130,52 @@
     </w:lvl>
   </w:abstractNum>
   <w:num w:numId="1" w16cid:durableId="332102753">
-    <w:abstractNumId w:val="13"/>
+    <w:abstractNumId w:val="15"/>
   </w:num>
   <w:num w:numId="2" w16cid:durableId="1379428125">
     <w:abstractNumId w:val="1"/>
   </w:num>
   <w:num w:numId="3" w16cid:durableId="982393518">
-    <w:abstractNumId w:val="11"/>
+    <w:abstractNumId w:val="13"/>
   </w:num>
   <w:num w:numId="4" w16cid:durableId="1752892429">
     <w:abstractNumId w:val="0"/>
   </w:num>
   <w:num w:numId="5" w16cid:durableId="87237186">
+    <w:abstractNumId w:val="6"/>
+  </w:num>
+  <w:num w:numId="6" w16cid:durableId="737241610">
+    <w:abstractNumId w:val="9"/>
+  </w:num>
+  <w:num w:numId="7" w16cid:durableId="1142888846">
+    <w:abstractNumId w:val="11"/>
+  </w:num>
+  <w:num w:numId="8" w16cid:durableId="1719012536">
+    <w:abstractNumId w:val="10"/>
+  </w:num>
+  <w:num w:numId="9" w16cid:durableId="241065129">
     <w:abstractNumId w:val="5"/>
   </w:num>
-  <w:num w:numId="6" w16cid:durableId="737241610">
-    <w:abstractNumId w:val="8"/>
-  </w:num>
-  <w:num w:numId="7" w16cid:durableId="1142888846">
-    <w:abstractNumId w:val="10"/>
-  </w:num>
-  <w:num w:numId="8" w16cid:durableId="1719012536">
-    <w:abstractNumId w:val="9"/>
-  </w:num>
-  <w:num w:numId="9" w16cid:durableId="241065129">
-    <w:abstractNumId w:val="4"/>
-  </w:num>
   <w:num w:numId="10" w16cid:durableId="2096779101">
-    <w:abstractNumId w:val="12"/>
+    <w:abstractNumId w:val="14"/>
   </w:num>
   <w:num w:numId="11" w16cid:durableId="1167135762">
     <w:abstractNumId w:val="3"/>
   </w:num>
   <w:num w:numId="12" w16cid:durableId="1790972052">
-    <w:abstractNumId w:val="6"/>
+    <w:abstractNumId w:val="7"/>
   </w:num>
   <w:num w:numId="13" w16cid:durableId="2902597">
-    <w:abstractNumId w:val="7"/>
+    <w:abstractNumId w:val="8"/>
   </w:num>
   <w:num w:numId="14" w16cid:durableId="2023822308">
     <w:abstractNumId w:val="2"/>
+  </w:num>
+  <w:num w:numId="15" w16cid:durableId="1714111239">
+    <w:abstractNumId w:val="12"/>
+  </w:num>
+  <w:num w:numId="16" w16cid:durableId="2010060555">
+    <w:abstractNumId w:val="4"/>
   </w:num>
   <w:numIdMacAtCleanup w:val="14"/>
 </w:numbering>

</xml_diff>

<commit_message>
Algebra 2 - Chapter 4: Radical Expressions and Equations - 4.1 Simplifying Radicals - Check Your Understanding of Section 4.1 - B. Show how you arrived at your answers.
</commit_message>
<xml_diff>
--- a/Algebra-2/ch04/Algebra 2 - Chapter 4.docx
+++ b/Algebra-2/ch04/Algebra 2 - Chapter 4.docx
@@ -549,7 +549,21 @@
         <w:rPr>
           <w:rFonts w:eastAsiaTheme="minorEastAsia"/>
         </w:rPr>
-        <w:t xml:space="preserve">. When there is no index, it is implied to be a 2. So a radical sign with no index is called the </w:t>
+        <w:t xml:space="preserve">. When there is no index, it is implied to be a 2. </w:t>
+      </w:r>
+      <w:proofErr w:type="gramStart"/>
+      <w:r>
+        <w:rPr>
+          <w:rFonts w:eastAsiaTheme="minorEastAsia"/>
+        </w:rPr>
+        <w:t>So</w:t>
+      </w:r>
+      <w:proofErr w:type="gramEnd"/>
+      <w:r>
+        <w:rPr>
+          <w:rFonts w:eastAsiaTheme="minorEastAsia"/>
+        </w:rPr>
+        <w:t xml:space="preserve"> a radical sign with no index is called the </w:t>
       </w:r>
       <w:r>
         <w:rPr>
@@ -1357,7 +1371,21 @@
         <w:rPr>
           <w:rFonts w:eastAsiaTheme="minorEastAsia"/>
         </w:rPr>
-        <w:t xml:space="preserve">It is not always clear whether or not a large number has a factor that is a perfect square. By factoring the number into its </w:t>
+        <w:t xml:space="preserve">It is not always clear </w:t>
+      </w:r>
+      <w:proofErr w:type="gramStart"/>
+      <w:r>
+        <w:rPr>
+          <w:rFonts w:eastAsiaTheme="minorEastAsia"/>
+        </w:rPr>
+        <w:t>whether or not</w:t>
+      </w:r>
+      <w:proofErr w:type="gramEnd"/>
+      <w:r>
+        <w:rPr>
+          <w:rFonts w:eastAsiaTheme="minorEastAsia"/>
+        </w:rPr>
+        <w:t xml:space="preserve"> a large number has a factor that is a perfect square. By factoring the number into its </w:t>
       </w:r>
       <w:r>
         <w:rPr>
@@ -2877,6 +2905,9 @@
             </m:e>
           </m:rad>
           <m:r>
+            <m:rPr>
+              <m:sty m:val="p"/>
+            </m:rPr>
             <w:rPr>
               <w:rFonts w:eastAsiaTheme="minorEastAsia"/>
             </w:rPr>
@@ -2994,27 +3025,12 @@
             <w:rPr>
               <w:rFonts w:ascii="Cambria Math" w:eastAsiaTheme="minorEastAsia" w:hAnsi="Cambria Math"/>
             </w:rPr>
-            <m:t>192=2∙2∙48=</m:t>
+            <m:t>192=2∙2∙48=2∙2∙2∙2∙2∙2∙3</m:t>
           </m:r>
           <m:r>
-            <w:rPr>
-              <w:rFonts w:ascii="Cambria Math" w:eastAsiaTheme="minorEastAsia" w:hAnsi="Cambria Math"/>
-            </w:rPr>
-            <m:t>2∙2∙2∙2∙</m:t>
-          </m:r>
-          <m:r>
-            <w:rPr>
-              <w:rFonts w:ascii="Cambria Math" w:eastAsiaTheme="minorEastAsia" w:hAnsi="Cambria Math"/>
-            </w:rPr>
-            <m:t>2∙2</m:t>
-          </m:r>
-          <m:r>
-            <w:rPr>
-              <w:rFonts w:ascii="Cambria Math" w:eastAsiaTheme="minorEastAsia" w:hAnsi="Cambria Math"/>
-            </w:rPr>
-            <m:t>∙3</m:t>
-          </m:r>
-          <m:r>
+            <m:rPr>
+              <m:sty m:val="p"/>
+            </m:rPr>
             <w:rPr>
               <w:rFonts w:ascii="Cambria Math" w:eastAsiaTheme="minorEastAsia" w:hAnsi="Cambria Math"/>
             </w:rPr>
@@ -3061,6 +3077,9 @@
             <m:t>∙3</m:t>
           </m:r>
           <m:r>
+            <m:rPr>
+              <m:sty m:val="p"/>
+            </m:rPr>
             <w:rPr>
               <w:rFonts w:eastAsiaTheme="minorEastAsia"/>
             </w:rPr>
@@ -3243,6 +3262,9 @@
             </m:e>
           </m:rad>
           <m:r>
+            <m:rPr>
+              <m:sty m:val="p"/>
+            </m:rPr>
             <w:rPr>
               <w:rFonts w:eastAsiaTheme="minorEastAsia"/>
             </w:rPr>
@@ -3722,6 +3744,9 @@
             </m:e>
           </m:rad>
           <m:r>
+            <m:rPr>
+              <m:sty m:val="p"/>
+            </m:rPr>
             <w:rPr>
               <w:rFonts w:eastAsiaTheme="minorEastAsia"/>
             </w:rPr>
@@ -4315,6 +4340,9 @@
             <m:t>=71</m:t>
           </m:r>
           <m:r>
+            <m:rPr>
+              <m:sty m:val="p"/>
+            </m:rPr>
             <w:rPr>
               <w:rFonts w:eastAsiaTheme="minorEastAsia"/>
             </w:rPr>
@@ -4537,6 +4565,9 @@
             </m:e>
           </m:rad>
           <m:r>
+            <m:rPr>
+              <m:sty m:val="p"/>
+            </m:rPr>
             <w:rPr>
               <w:rFonts w:eastAsiaTheme="minorEastAsia"/>
             </w:rPr>
@@ -4685,10 +4716,1953 @@
     </w:p>
     <w:p>
       <w:pPr>
-        <w:rPr>
-          <w:rFonts w:eastAsiaTheme="minorEastAsia"/>
-        </w:rPr>
-      </w:pPr>
+        <w:pStyle w:val="ListParagraph"/>
+        <w:numPr>
+          <w:ilvl w:val="0"/>
+          <w:numId w:val="15"/>
+        </w:numPr>
+        <w:rPr>
+          <w:rFonts w:eastAsiaTheme="minorEastAsia"/>
+        </w:rPr>
+      </w:pPr>
+      <w:r>
+        <w:rPr>
+          <w:rFonts w:eastAsiaTheme="minorEastAsia"/>
+        </w:rPr>
+        <w:br w:type="column"/>
+      </w:r>
+      <w:r>
+        <w:rPr>
+          <w:rFonts w:eastAsiaTheme="minorEastAsia"/>
+          <w:i/>
+          <w:iCs/>
+        </w:rPr>
+        <w:t>Show how you arrived at your answers</w:t>
+      </w:r>
+      <w:r>
+        <w:rPr>
+          <w:rFonts w:eastAsiaTheme="minorEastAsia"/>
+        </w:rPr>
+        <w:t>.</w:t>
+      </w:r>
+    </w:p>
+    <w:p>
+      <w:pPr>
+        <w:pStyle w:val="ListParagraph"/>
+        <w:numPr>
+          <w:ilvl w:val="0"/>
+          <w:numId w:val="17"/>
+        </w:numPr>
+        <w:rPr>
+          <w:rFonts w:eastAsiaTheme="minorEastAsia"/>
+          <w:b/>
+          <w:bCs/>
+        </w:rPr>
+      </w:pPr>
+      <w:r>
+        <w:rPr>
+          <w:rFonts w:eastAsiaTheme="minorEastAsia"/>
+        </w:rPr>
+        <w:t xml:space="preserve">Spencer simplifies </w:t>
+      </w:r>
+      <m:oMath>
+        <m:rad>
+          <m:radPr>
+            <m:degHide m:val="1"/>
+            <m:ctrlPr>
+              <w:rPr>
+                <w:rFonts w:ascii="Cambria Math" w:eastAsiaTheme="minorEastAsia" w:hAnsi="Cambria Math"/>
+                <w:i/>
+              </w:rPr>
+            </m:ctrlPr>
+          </m:radPr>
+          <m:deg/>
+          <m:e>
+            <m:r>
+              <w:rPr>
+                <w:rFonts w:ascii="Cambria Math" w:eastAsiaTheme="minorEastAsia" w:hAnsi="Cambria Math"/>
+              </w:rPr>
+              <m:t>25+144</m:t>
+            </m:r>
+          </m:e>
+        </m:rad>
+      </m:oMath>
+      <w:r>
+        <w:rPr>
+          <w:rFonts w:eastAsiaTheme="minorEastAsia"/>
+        </w:rPr>
+        <w:t xml:space="preserve"> as </w:t>
+      </w:r>
+      <w:r>
+        <w:rPr>
+          <w:rFonts w:eastAsiaTheme="minorEastAsia"/>
+        </w:rPr>
+        <w:br/>
+      </w:r>
+      <m:oMath>
+        <m:rad>
+          <m:radPr>
+            <m:degHide m:val="1"/>
+            <m:ctrlPr>
+              <w:rPr>
+                <w:rFonts w:ascii="Cambria Math" w:eastAsiaTheme="minorEastAsia" w:hAnsi="Cambria Math"/>
+                <w:i/>
+              </w:rPr>
+            </m:ctrlPr>
+          </m:radPr>
+          <m:deg/>
+          <m:e>
+            <m:r>
+              <w:rPr>
+                <w:rFonts w:ascii="Cambria Math" w:eastAsiaTheme="minorEastAsia" w:hAnsi="Cambria Math"/>
+              </w:rPr>
+              <m:t>25</m:t>
+            </m:r>
+          </m:e>
+        </m:rad>
+        <m:r>
+          <w:rPr>
+            <w:rFonts w:ascii="Cambria Math" w:eastAsiaTheme="minorEastAsia" w:hAnsi="Cambria Math"/>
+          </w:rPr>
+          <m:t>+</m:t>
+        </m:r>
+        <m:rad>
+          <m:radPr>
+            <m:degHide m:val="1"/>
+            <m:ctrlPr>
+              <w:rPr>
+                <w:rFonts w:ascii="Cambria Math" w:eastAsiaTheme="minorEastAsia" w:hAnsi="Cambria Math"/>
+                <w:i/>
+              </w:rPr>
+            </m:ctrlPr>
+          </m:radPr>
+          <m:deg/>
+          <m:e>
+            <m:r>
+              <w:rPr>
+                <w:rFonts w:ascii="Cambria Math" w:eastAsiaTheme="minorEastAsia" w:hAnsi="Cambria Math"/>
+              </w:rPr>
+              <m:t>144</m:t>
+            </m:r>
+          </m:e>
+        </m:rad>
+        <m:r>
+          <w:rPr>
+            <w:rFonts w:ascii="Cambria Math" w:eastAsiaTheme="minorEastAsia" w:hAnsi="Cambria Math"/>
+          </w:rPr>
+          <m:t>=5+12=17</m:t>
+        </m:r>
+      </m:oMath>
+      <w:r>
+        <w:rPr>
+          <w:rFonts w:eastAsiaTheme="minorEastAsia"/>
+        </w:rPr>
+        <w:t xml:space="preserve">. Mia simplifies it as </w:t>
+      </w:r>
+      <m:oMath>
+        <m:rad>
+          <m:radPr>
+            <m:degHide m:val="1"/>
+            <m:ctrlPr>
+              <w:rPr>
+                <w:rFonts w:ascii="Cambria Math" w:eastAsiaTheme="minorEastAsia" w:hAnsi="Cambria Math"/>
+                <w:i/>
+              </w:rPr>
+            </m:ctrlPr>
+          </m:radPr>
+          <m:deg/>
+          <m:e>
+            <m:r>
+              <w:rPr>
+                <w:rFonts w:ascii="Cambria Math" w:eastAsiaTheme="minorEastAsia" w:hAnsi="Cambria Math"/>
+              </w:rPr>
+              <m:t>169</m:t>
+            </m:r>
+          </m:e>
+        </m:rad>
+        <m:r>
+          <w:rPr>
+            <w:rFonts w:ascii="Cambria Math" w:eastAsiaTheme="minorEastAsia" w:hAnsi="Cambria Math"/>
+          </w:rPr>
+          <m:t>=13</m:t>
+        </m:r>
+      </m:oMath>
+      <w:r>
+        <w:rPr>
+          <w:rFonts w:eastAsiaTheme="minorEastAsia"/>
+        </w:rPr>
+        <w:t>.</w:t>
+      </w:r>
+      <w:r>
+        <w:rPr>
+          <w:rFonts w:eastAsiaTheme="minorEastAsia"/>
+        </w:rPr>
+        <w:br/>
+      </w:r>
+      <w:r>
+        <w:rPr>
+          <w:rFonts w:eastAsiaTheme="minorEastAsia"/>
+        </w:rPr>
+        <w:br/>
+      </w:r>
+      <w:r>
+        <w:rPr>
+          <w:rFonts w:eastAsiaTheme="minorEastAsia"/>
+          <w:b/>
+          <w:bCs/>
+        </w:rPr>
+        <w:t>Mia is correct.</w:t>
+      </w:r>
+      <w:r>
+        <w:rPr>
+          <w:rFonts w:eastAsiaTheme="minorEastAsia"/>
+          <w:b/>
+          <w:bCs/>
+        </w:rPr>
+        <w:t xml:space="preserve"> There is no distributive property for radicals.</w:t>
+      </w:r>
+      <w:r>
+        <w:rPr>
+          <w:rFonts w:eastAsiaTheme="minorEastAsia"/>
+          <w:b/>
+          <w:bCs/>
+        </w:rPr>
+        <w:br/>
+      </w:r>
+      <w:r>
+        <w:rPr>
+          <w:rFonts w:eastAsiaTheme="minorEastAsia"/>
+          <w:b/>
+          <w:bCs/>
+        </w:rPr>
+        <w:br/>
+      </w:r>
+      <w:r>
+        <w:rPr>
+          <w:rFonts w:eastAsiaTheme="minorEastAsia"/>
+          <w:b/>
+          <w:bCs/>
+        </w:rPr>
+        <w:t>Radicals can be added or subtracted only if they have the same index and the same number inside the radical sign.</w:t>
+      </w:r>
+      <w:r>
+        <w:rPr>
+          <w:rFonts w:eastAsiaTheme="minorEastAsia"/>
+          <w:b/>
+          <w:bCs/>
+        </w:rPr>
+        <w:br/>
+      </w:r>
+      <w:r>
+        <w:rPr>
+          <w:rFonts w:eastAsiaTheme="minorEastAsia"/>
+          <w:b/>
+          <w:bCs/>
+        </w:rPr>
+        <w:br/>
+      </w:r>
+      <w:r>
+        <w:rPr>
+          <w:rFonts w:eastAsiaTheme="minorEastAsia"/>
+          <w:b/>
+          <w:bCs/>
+        </w:rPr>
+        <w:t xml:space="preserve">The square root of a sum is not equal to the sum of the square roots: </w:t>
+      </w:r>
+      <m:oMath>
+        <m:rad>
+          <m:radPr>
+            <m:degHide m:val="1"/>
+            <m:ctrlPr>
+              <w:rPr>
+                <w:rFonts w:ascii="Cambria Math" w:eastAsiaTheme="minorEastAsia" w:hAnsi="Cambria Math"/>
+                <w:b/>
+                <w:bCs/>
+                <w:i/>
+              </w:rPr>
+            </m:ctrlPr>
+          </m:radPr>
+          <m:deg/>
+          <m:e>
+            <m:r>
+              <m:rPr>
+                <m:sty m:val="bi"/>
+              </m:rPr>
+              <w:rPr>
+                <w:rFonts w:ascii="Cambria Math" w:eastAsiaTheme="minorEastAsia" w:hAnsi="Cambria Math"/>
+              </w:rPr>
+              <m:t>a+b</m:t>
+            </m:r>
+          </m:e>
+        </m:rad>
+        <m:r>
+          <m:rPr>
+            <m:sty m:val="bi"/>
+          </m:rPr>
+          <w:rPr>
+            <w:rFonts w:ascii="Cambria Math" w:eastAsiaTheme="minorEastAsia" w:hAnsi="Cambria Math"/>
+          </w:rPr>
+          <m:t>≠</m:t>
+        </m:r>
+        <m:rad>
+          <m:radPr>
+            <m:degHide m:val="1"/>
+            <m:ctrlPr>
+              <w:rPr>
+                <w:rFonts w:ascii="Cambria Math" w:eastAsiaTheme="minorEastAsia" w:hAnsi="Cambria Math"/>
+                <w:b/>
+                <w:bCs/>
+                <w:i/>
+              </w:rPr>
+            </m:ctrlPr>
+          </m:radPr>
+          <m:deg/>
+          <m:e>
+            <m:r>
+              <m:rPr>
+                <m:sty m:val="bi"/>
+              </m:rPr>
+              <w:rPr>
+                <w:rFonts w:ascii="Cambria Math" w:eastAsiaTheme="minorEastAsia" w:hAnsi="Cambria Math"/>
+              </w:rPr>
+              <m:t>a</m:t>
+            </m:r>
+          </m:e>
+        </m:rad>
+        <m:r>
+          <m:rPr>
+            <m:sty m:val="bi"/>
+          </m:rPr>
+          <w:rPr>
+            <w:rFonts w:ascii="Cambria Math" w:eastAsiaTheme="minorEastAsia" w:hAnsi="Cambria Math"/>
+          </w:rPr>
+          <m:t>+</m:t>
+        </m:r>
+        <m:rad>
+          <m:radPr>
+            <m:degHide m:val="1"/>
+            <m:ctrlPr>
+              <w:rPr>
+                <w:rFonts w:ascii="Cambria Math" w:eastAsiaTheme="minorEastAsia" w:hAnsi="Cambria Math"/>
+                <w:b/>
+                <w:bCs/>
+                <w:i/>
+              </w:rPr>
+            </m:ctrlPr>
+          </m:radPr>
+          <m:deg/>
+          <m:e>
+            <m:r>
+              <m:rPr>
+                <m:sty m:val="bi"/>
+              </m:rPr>
+              <w:rPr>
+                <w:rFonts w:ascii="Cambria Math" w:eastAsiaTheme="minorEastAsia" w:hAnsi="Cambria Math"/>
+              </w:rPr>
+              <m:t>b</m:t>
+            </m:r>
+          </m:e>
+        </m:rad>
+      </m:oMath>
+      <w:r>
+        <w:rPr>
+          <w:rFonts w:eastAsiaTheme="minorEastAsia"/>
+          <w:b/>
+          <w:bCs/>
+        </w:rPr>
+        <w:t>.</w:t>
+      </w:r>
+    </w:p>
+    <w:p>
+      <w:pPr>
+        <w:pStyle w:val="ListParagraph"/>
+        <w:numPr>
+          <w:ilvl w:val="0"/>
+          <w:numId w:val="17"/>
+        </w:numPr>
+        <w:rPr>
+          <w:rFonts w:eastAsiaTheme="minorEastAsia"/>
+          <w:b/>
+          <w:bCs/>
+        </w:rPr>
+      </w:pPr>
+      <w:r>
+        <w:rPr>
+          <w:rFonts w:eastAsiaTheme="minorEastAsia"/>
+        </w:rPr>
+        <w:t xml:space="preserve">Daniel calculates </w:t>
+      </w:r>
+      <m:oMath>
+        <m:rad>
+          <m:radPr>
+            <m:degHide m:val="1"/>
+            <m:ctrlPr>
+              <w:rPr>
+                <w:rFonts w:ascii="Cambria Math" w:eastAsiaTheme="minorEastAsia" w:hAnsi="Cambria Math"/>
+                <w:i/>
+              </w:rPr>
+            </m:ctrlPr>
+          </m:radPr>
+          <m:deg/>
+          <m:e>
+            <m:r>
+              <w:rPr>
+                <w:rFonts w:ascii="Cambria Math" w:eastAsiaTheme="minorEastAsia" w:hAnsi="Cambria Math"/>
+              </w:rPr>
+              <m:t>49</m:t>
+            </m:r>
+          </m:e>
+        </m:rad>
+        <m:r>
+          <w:rPr>
+            <w:rFonts w:ascii="Cambria Math" w:eastAsiaTheme="minorEastAsia" w:hAnsi="Cambria Math"/>
+          </w:rPr>
+          <m:t>+</m:t>
+        </m:r>
+        <m:rad>
+          <m:radPr>
+            <m:degHide m:val="1"/>
+            <m:ctrlPr>
+              <w:rPr>
+                <w:rFonts w:ascii="Cambria Math" w:eastAsiaTheme="minorEastAsia" w:hAnsi="Cambria Math"/>
+                <w:i/>
+              </w:rPr>
+            </m:ctrlPr>
+          </m:radPr>
+          <m:deg/>
+          <m:e>
+            <m:r>
+              <w:rPr>
+                <w:rFonts w:ascii="Cambria Math" w:eastAsiaTheme="minorEastAsia" w:hAnsi="Cambria Math"/>
+              </w:rPr>
+              <m:t>576</m:t>
+            </m:r>
+          </m:e>
+        </m:rad>
+        <m:r>
+          <w:rPr>
+            <w:rFonts w:ascii="Cambria Math" w:eastAsiaTheme="minorEastAsia" w:hAnsi="Cambria Math"/>
+          </w:rPr>
+          <m:t>=</m:t>
+        </m:r>
+        <m:rad>
+          <m:radPr>
+            <m:degHide m:val="1"/>
+            <m:ctrlPr>
+              <w:rPr>
+                <w:rFonts w:ascii="Cambria Math" w:eastAsiaTheme="minorEastAsia" w:hAnsi="Cambria Math"/>
+                <w:i/>
+              </w:rPr>
+            </m:ctrlPr>
+          </m:radPr>
+          <m:deg/>
+          <m:e>
+            <m:r>
+              <w:rPr>
+                <w:rFonts w:ascii="Cambria Math" w:eastAsiaTheme="minorEastAsia" w:hAnsi="Cambria Math"/>
+              </w:rPr>
+              <m:t>625</m:t>
+            </m:r>
+          </m:e>
+        </m:rad>
+        <m:r>
+          <w:rPr>
+            <w:rFonts w:ascii="Cambria Math" w:eastAsiaTheme="minorEastAsia" w:hAnsi="Cambria Math"/>
+          </w:rPr>
+          <m:t>=25</m:t>
+        </m:r>
+      </m:oMath>
+      <w:r>
+        <w:rPr>
+          <w:rFonts w:eastAsiaTheme="minorEastAsia"/>
+        </w:rPr>
+        <w:t>. Is this correct? Why or why not?</w:t>
+      </w:r>
+      <w:r>
+        <w:rPr>
+          <w:rFonts w:eastAsiaTheme="minorEastAsia"/>
+        </w:rPr>
+        <w:br/>
+      </w:r>
+      <w:r>
+        <w:rPr>
+          <w:rFonts w:eastAsiaTheme="minorEastAsia"/>
+        </w:rPr>
+        <w:br/>
+      </w:r>
+      <m:oMathPara>
+        <m:oMath>
+          <m:rad>
+            <m:radPr>
+              <m:degHide m:val="1"/>
+              <m:ctrlPr>
+                <w:rPr>
+                  <w:rFonts w:ascii="Cambria Math" w:eastAsiaTheme="minorEastAsia" w:hAnsi="Cambria Math"/>
+                  <w:b/>
+                  <w:bCs/>
+                  <w:i/>
+                </w:rPr>
+              </m:ctrlPr>
+            </m:radPr>
+            <m:deg/>
+            <m:e>
+              <m:r>
+                <m:rPr>
+                  <m:sty m:val="bi"/>
+                </m:rPr>
+                <w:rPr>
+                  <w:rFonts w:ascii="Cambria Math" w:eastAsiaTheme="minorEastAsia" w:hAnsi="Cambria Math"/>
+                </w:rPr>
+                <m:t>49</m:t>
+              </m:r>
+            </m:e>
+          </m:rad>
+          <m:r>
+            <m:rPr>
+              <m:sty m:val="bi"/>
+            </m:rPr>
+            <w:rPr>
+              <w:rFonts w:ascii="Cambria Math" w:eastAsiaTheme="minorEastAsia" w:hAnsi="Cambria Math"/>
+            </w:rPr>
+            <m:t>+</m:t>
+          </m:r>
+          <m:rad>
+            <m:radPr>
+              <m:degHide m:val="1"/>
+              <m:ctrlPr>
+                <w:rPr>
+                  <w:rFonts w:ascii="Cambria Math" w:eastAsiaTheme="minorEastAsia" w:hAnsi="Cambria Math"/>
+                  <w:b/>
+                  <w:bCs/>
+                  <w:i/>
+                </w:rPr>
+              </m:ctrlPr>
+            </m:radPr>
+            <m:deg/>
+            <m:e>
+              <m:r>
+                <m:rPr>
+                  <m:sty m:val="bi"/>
+                </m:rPr>
+                <w:rPr>
+                  <w:rFonts w:ascii="Cambria Math" w:eastAsiaTheme="minorEastAsia" w:hAnsi="Cambria Math"/>
+                </w:rPr>
+                <m:t>576</m:t>
+              </m:r>
+            </m:e>
+          </m:rad>
+          <m:r>
+            <m:rPr>
+              <m:sty m:val="bi"/>
+            </m:rPr>
+            <w:rPr>
+              <w:rFonts w:ascii="Cambria Math" w:eastAsiaTheme="minorEastAsia" w:hAnsi="Cambria Math"/>
+            </w:rPr>
+            <m:t>=7+24=31</m:t>
+          </m:r>
+          <m:r>
+            <w:rPr>
+              <w:rFonts w:eastAsiaTheme="minorEastAsia"/>
+              <w:b/>
+              <w:bCs/>
+            </w:rPr>
+            <w:br/>
+          </m:r>
+          <m:r>
+            <w:rPr>
+              <w:rFonts w:eastAsiaTheme="minorEastAsia"/>
+              <w:b/>
+              <w:bCs/>
+            </w:rPr>
+            <w:br/>
+          </m:r>
+        </m:oMath>
+      </m:oMathPara>
+      <w:r>
+        <w:rPr>
+          <w:rFonts w:eastAsiaTheme="minorEastAsia"/>
+          <w:b/>
+          <w:bCs/>
+        </w:rPr>
+        <w:t xml:space="preserve">No. </w:t>
+      </w:r>
+      <w:r>
+        <w:rPr>
+          <w:rFonts w:eastAsiaTheme="minorEastAsia"/>
+          <w:b/>
+          <w:bCs/>
+        </w:rPr>
+        <w:t xml:space="preserve">The square root of a sum is not equal to the sum of the square roots: </w:t>
+      </w:r>
+      <w:r>
+        <w:rPr>
+          <w:rFonts w:eastAsiaTheme="minorEastAsia"/>
+          <w:b/>
+          <w:bCs/>
+        </w:rPr>
+        <w:br/>
+      </w:r>
+      <m:oMath>
+        <m:rad>
+          <m:radPr>
+            <m:degHide m:val="1"/>
+            <m:ctrlPr>
+              <w:rPr>
+                <w:rFonts w:ascii="Cambria Math" w:eastAsiaTheme="minorEastAsia" w:hAnsi="Cambria Math"/>
+                <w:b/>
+                <w:bCs/>
+                <w:i/>
+              </w:rPr>
+            </m:ctrlPr>
+          </m:radPr>
+          <m:deg/>
+          <m:e>
+            <m:r>
+              <m:rPr>
+                <m:sty m:val="bi"/>
+              </m:rPr>
+              <w:rPr>
+                <w:rFonts w:ascii="Cambria Math" w:eastAsiaTheme="minorEastAsia" w:hAnsi="Cambria Math"/>
+              </w:rPr>
+              <m:t>a+b</m:t>
+            </m:r>
+          </m:e>
+        </m:rad>
+        <m:r>
+          <m:rPr>
+            <m:sty m:val="bi"/>
+          </m:rPr>
+          <w:rPr>
+            <w:rFonts w:ascii="Cambria Math" w:eastAsiaTheme="minorEastAsia" w:hAnsi="Cambria Math"/>
+          </w:rPr>
+          <m:t>≠</m:t>
+        </m:r>
+        <m:rad>
+          <m:radPr>
+            <m:degHide m:val="1"/>
+            <m:ctrlPr>
+              <w:rPr>
+                <w:rFonts w:ascii="Cambria Math" w:eastAsiaTheme="minorEastAsia" w:hAnsi="Cambria Math"/>
+                <w:b/>
+                <w:bCs/>
+                <w:i/>
+              </w:rPr>
+            </m:ctrlPr>
+          </m:radPr>
+          <m:deg/>
+          <m:e>
+            <m:r>
+              <m:rPr>
+                <m:sty m:val="bi"/>
+              </m:rPr>
+              <w:rPr>
+                <w:rFonts w:ascii="Cambria Math" w:eastAsiaTheme="minorEastAsia" w:hAnsi="Cambria Math"/>
+              </w:rPr>
+              <m:t>a</m:t>
+            </m:r>
+          </m:e>
+        </m:rad>
+        <m:r>
+          <m:rPr>
+            <m:sty m:val="bi"/>
+          </m:rPr>
+          <w:rPr>
+            <w:rFonts w:ascii="Cambria Math" w:eastAsiaTheme="minorEastAsia" w:hAnsi="Cambria Math"/>
+          </w:rPr>
+          <m:t>+</m:t>
+        </m:r>
+        <m:rad>
+          <m:radPr>
+            <m:degHide m:val="1"/>
+            <m:ctrlPr>
+              <w:rPr>
+                <w:rFonts w:ascii="Cambria Math" w:eastAsiaTheme="minorEastAsia" w:hAnsi="Cambria Math"/>
+                <w:b/>
+                <w:bCs/>
+                <w:i/>
+              </w:rPr>
+            </m:ctrlPr>
+          </m:radPr>
+          <m:deg/>
+          <m:e>
+            <m:r>
+              <m:rPr>
+                <m:sty m:val="bi"/>
+              </m:rPr>
+              <w:rPr>
+                <w:rFonts w:ascii="Cambria Math" w:eastAsiaTheme="minorEastAsia" w:hAnsi="Cambria Math"/>
+              </w:rPr>
+              <m:t>b</m:t>
+            </m:r>
+          </m:e>
+        </m:rad>
+      </m:oMath>
+      <w:r>
+        <w:rPr>
+          <w:rFonts w:eastAsiaTheme="minorEastAsia"/>
+          <w:b/>
+          <w:bCs/>
+        </w:rPr>
+        <w:t>.</w:t>
+      </w:r>
+      <w:r>
+        <w:rPr>
+          <w:rFonts w:eastAsiaTheme="minorEastAsia"/>
+          <w:b/>
+          <w:bCs/>
+        </w:rPr>
+        <w:br/>
+      </w:r>
+      <w:r>
+        <w:rPr>
+          <w:rFonts w:eastAsiaTheme="minorEastAsia"/>
+          <w:b/>
+          <w:bCs/>
+        </w:rPr>
+        <w:br/>
+      </w:r>
+      <w:r>
+        <w:rPr>
+          <w:rFonts w:eastAsiaTheme="minorEastAsia"/>
+          <w:b/>
+          <w:bCs/>
+        </w:rPr>
+        <w:t>Radicals can be added or subtracted only if they have the same index and the same number inside the radical sign.</w:t>
+      </w:r>
+    </w:p>
+    <w:p>
+      <w:pPr>
+        <w:pStyle w:val="ListParagraph"/>
+        <w:numPr>
+          <w:ilvl w:val="0"/>
+          <w:numId w:val="17"/>
+        </w:numPr>
+        <w:ind w:left="360"/>
+        <w:rPr>
+          <w:rFonts w:eastAsiaTheme="minorEastAsia"/>
+        </w:rPr>
+      </w:pPr>
+      <w:r>
+        <w:rPr>
+          <w:rFonts w:eastAsiaTheme="minorEastAsia"/>
+        </w:rPr>
+        <w:t xml:space="preserve">In this right triangle, what is the length of leg </w:t>
+      </w:r>
+      <m:oMath>
+        <m:bar>
+          <m:barPr>
+            <m:pos m:val="top"/>
+            <m:ctrlPr>
+              <w:rPr>
+                <w:rFonts w:ascii="Cambria Math" w:eastAsiaTheme="minorEastAsia" w:hAnsi="Cambria Math"/>
+                <w:i/>
+              </w:rPr>
+            </m:ctrlPr>
+          </m:barPr>
+          <m:e>
+            <m:r>
+              <w:rPr>
+                <w:rFonts w:ascii="Cambria Math" w:eastAsiaTheme="minorEastAsia" w:hAnsi="Cambria Math"/>
+              </w:rPr>
+              <m:t>BC</m:t>
+            </m:r>
+          </m:e>
+        </m:bar>
+      </m:oMath>
+      <w:r>
+        <w:rPr>
+          <w:rFonts w:eastAsiaTheme="minorEastAsia"/>
+        </w:rPr>
+        <w:t xml:space="preserve"> simplified in simplest terms?</w:t>
+      </w:r>
+      <w:r>
+        <w:rPr>
+          <w:rFonts w:eastAsiaTheme="minorEastAsia"/>
+        </w:rPr>
+        <w:br/>
+      </w:r>
+      <m:oMathPara>
+        <m:oMath>
+          <m:r>
+            <w:rPr>
+              <w:rFonts w:ascii="Cambria Math" w:eastAsiaTheme="minorEastAsia" w:hAnsi="Cambria Math"/>
+            </w:rPr>
+            <m:t>a=</m:t>
+          </m:r>
+          <m:bar>
+            <m:barPr>
+              <m:pos m:val="top"/>
+              <m:ctrlPr>
+                <w:rPr>
+                  <w:rFonts w:ascii="Cambria Math" w:eastAsiaTheme="minorEastAsia" w:hAnsi="Cambria Math"/>
+                  <w:i/>
+                </w:rPr>
+              </m:ctrlPr>
+            </m:barPr>
+            <m:e>
+              <m:r>
+                <w:rPr>
+                  <w:rFonts w:ascii="Cambria Math" w:eastAsiaTheme="minorEastAsia" w:hAnsi="Cambria Math"/>
+                </w:rPr>
+                <m:t>AC</m:t>
+              </m:r>
+            </m:e>
+          </m:bar>
+          <m:r>
+            <w:rPr>
+              <w:rFonts w:ascii="Cambria Math" w:eastAsiaTheme="minorEastAsia" w:hAnsi="Cambria Math"/>
+            </w:rPr>
+            <m:t>, b=</m:t>
+          </m:r>
+          <m:bar>
+            <m:barPr>
+              <m:pos m:val="top"/>
+              <m:ctrlPr>
+                <w:rPr>
+                  <w:rFonts w:ascii="Cambria Math" w:eastAsiaTheme="minorEastAsia" w:hAnsi="Cambria Math"/>
+                  <w:i/>
+                </w:rPr>
+              </m:ctrlPr>
+            </m:barPr>
+            <m:e>
+              <m:r>
+                <w:rPr>
+                  <w:rFonts w:ascii="Cambria Math" w:eastAsiaTheme="minorEastAsia" w:hAnsi="Cambria Math"/>
+                </w:rPr>
+                <m:t>BC</m:t>
+              </m:r>
+            </m:e>
+          </m:bar>
+          <m:r>
+            <w:rPr>
+              <w:rFonts w:ascii="Cambria Math" w:eastAsiaTheme="minorEastAsia" w:hAnsi="Cambria Math"/>
+            </w:rPr>
+            <m:t>, c=</m:t>
+          </m:r>
+          <m:bar>
+            <m:barPr>
+              <m:pos m:val="top"/>
+              <m:ctrlPr>
+                <w:rPr>
+                  <w:rFonts w:ascii="Cambria Math" w:eastAsiaTheme="minorEastAsia" w:hAnsi="Cambria Math"/>
+                  <w:i/>
+                </w:rPr>
+              </m:ctrlPr>
+            </m:barPr>
+            <m:e>
+              <m:r>
+                <w:rPr>
+                  <w:rFonts w:ascii="Cambria Math" w:eastAsiaTheme="minorEastAsia" w:hAnsi="Cambria Math"/>
+                </w:rPr>
+                <m:t>AB</m:t>
+              </m:r>
+            </m:e>
+          </m:bar>
+          <m:r>
+            <w:rPr>
+              <w:rFonts w:eastAsiaTheme="minorEastAsia"/>
+            </w:rPr>
+            <w:br/>
+          </m:r>
+        </m:oMath>
+        <m:oMath>
+          <m:r>
+            <w:rPr>
+              <w:rFonts w:ascii="Cambria Math" w:eastAsiaTheme="minorEastAsia" w:hAnsi="Cambria Math"/>
+            </w:rPr>
+            <m:t>a=4, c=8</m:t>
+          </m:r>
+          <m:r>
+            <w:rPr>
+              <w:rFonts w:ascii="Cambria Math" w:eastAsiaTheme="minorEastAsia" w:hAnsi="Cambria Math"/>
+            </w:rPr>
+            <w:br/>
+          </m:r>
+        </m:oMath>
+        <m:oMath>
+          <m:sSup>
+            <m:sSupPr>
+              <m:ctrlPr>
+                <w:rPr>
+                  <w:rFonts w:ascii="Cambria Math" w:eastAsiaTheme="minorEastAsia" w:hAnsi="Cambria Math"/>
+                  <w:i/>
+                </w:rPr>
+              </m:ctrlPr>
+            </m:sSupPr>
+            <m:e>
+              <m:r>
+                <w:rPr>
+                  <w:rFonts w:ascii="Cambria Math" w:eastAsiaTheme="minorEastAsia" w:hAnsi="Cambria Math"/>
+                </w:rPr>
+                <m:t>a</m:t>
+              </m:r>
+            </m:e>
+            <m:sup>
+              <m:r>
+                <w:rPr>
+                  <w:rFonts w:ascii="Cambria Math" w:eastAsiaTheme="minorEastAsia" w:hAnsi="Cambria Math"/>
+                </w:rPr>
+                <m:t>2</m:t>
+              </m:r>
+            </m:sup>
+          </m:sSup>
+          <m:r>
+            <w:rPr>
+              <w:rFonts w:ascii="Cambria Math" w:eastAsiaTheme="minorEastAsia" w:hAnsi="Cambria Math"/>
+            </w:rPr>
+            <m:t>+</m:t>
+          </m:r>
+          <m:sSup>
+            <m:sSupPr>
+              <m:ctrlPr>
+                <w:rPr>
+                  <w:rFonts w:ascii="Cambria Math" w:eastAsiaTheme="minorEastAsia" w:hAnsi="Cambria Math"/>
+                  <w:i/>
+                </w:rPr>
+              </m:ctrlPr>
+            </m:sSupPr>
+            <m:e>
+              <m:r>
+                <w:rPr>
+                  <w:rFonts w:ascii="Cambria Math" w:eastAsiaTheme="minorEastAsia" w:hAnsi="Cambria Math"/>
+                </w:rPr>
+                <m:t>b</m:t>
+              </m:r>
+            </m:e>
+            <m:sup>
+              <m:r>
+                <w:rPr>
+                  <w:rFonts w:ascii="Cambria Math" w:eastAsiaTheme="minorEastAsia" w:hAnsi="Cambria Math"/>
+                </w:rPr>
+                <m:t>2</m:t>
+              </m:r>
+            </m:sup>
+          </m:sSup>
+          <m:r>
+            <w:rPr>
+              <w:rFonts w:ascii="Cambria Math" w:eastAsiaTheme="minorEastAsia" w:hAnsi="Cambria Math"/>
+            </w:rPr>
+            <m:t>=</m:t>
+          </m:r>
+          <m:sSup>
+            <m:sSupPr>
+              <m:ctrlPr>
+                <w:rPr>
+                  <w:rFonts w:ascii="Cambria Math" w:eastAsiaTheme="minorEastAsia" w:hAnsi="Cambria Math"/>
+                  <w:i/>
+                </w:rPr>
+              </m:ctrlPr>
+            </m:sSupPr>
+            <m:e>
+              <m:r>
+                <w:rPr>
+                  <w:rFonts w:ascii="Cambria Math" w:eastAsiaTheme="minorEastAsia" w:hAnsi="Cambria Math"/>
+                </w:rPr>
+                <m:t>c</m:t>
+              </m:r>
+            </m:e>
+            <m:sup>
+              <m:r>
+                <w:rPr>
+                  <w:rFonts w:ascii="Cambria Math" w:eastAsiaTheme="minorEastAsia" w:hAnsi="Cambria Math"/>
+                </w:rPr>
+                <m:t>2</m:t>
+              </m:r>
+            </m:sup>
+          </m:sSup>
+          <m:r>
+            <w:rPr>
+              <w:rFonts w:eastAsiaTheme="minorEastAsia"/>
+            </w:rPr>
+            <w:br/>
+          </m:r>
+        </m:oMath>
+        <m:oMath>
+          <m:sSup>
+            <m:sSupPr>
+              <m:ctrlPr>
+                <w:rPr>
+                  <w:rFonts w:ascii="Cambria Math" w:eastAsiaTheme="minorEastAsia" w:hAnsi="Cambria Math"/>
+                  <w:i/>
+                </w:rPr>
+              </m:ctrlPr>
+            </m:sSupPr>
+            <m:e>
+              <m:r>
+                <w:rPr>
+                  <w:rFonts w:ascii="Cambria Math" w:eastAsiaTheme="minorEastAsia" w:hAnsi="Cambria Math"/>
+                </w:rPr>
+                <m:t>4</m:t>
+              </m:r>
+            </m:e>
+            <m:sup>
+              <m:r>
+                <w:rPr>
+                  <w:rFonts w:ascii="Cambria Math" w:eastAsiaTheme="minorEastAsia" w:hAnsi="Cambria Math"/>
+                </w:rPr>
+                <m:t>2</m:t>
+              </m:r>
+            </m:sup>
+          </m:sSup>
+          <m:r>
+            <w:rPr>
+              <w:rFonts w:ascii="Cambria Math" w:eastAsiaTheme="minorEastAsia" w:hAnsi="Cambria Math"/>
+            </w:rPr>
+            <m:t>+</m:t>
+          </m:r>
+          <m:sSup>
+            <m:sSupPr>
+              <m:ctrlPr>
+                <w:rPr>
+                  <w:rFonts w:ascii="Cambria Math" w:eastAsiaTheme="minorEastAsia" w:hAnsi="Cambria Math"/>
+                  <w:i/>
+                </w:rPr>
+              </m:ctrlPr>
+            </m:sSupPr>
+            <m:e>
+              <m:r>
+                <w:rPr>
+                  <w:rFonts w:ascii="Cambria Math" w:eastAsiaTheme="minorEastAsia" w:hAnsi="Cambria Math"/>
+                </w:rPr>
+                <m:t>b</m:t>
+              </m:r>
+            </m:e>
+            <m:sup>
+              <m:r>
+                <w:rPr>
+                  <w:rFonts w:ascii="Cambria Math" w:eastAsiaTheme="minorEastAsia" w:hAnsi="Cambria Math"/>
+                </w:rPr>
+                <m:t>2</m:t>
+              </m:r>
+            </m:sup>
+          </m:sSup>
+          <m:r>
+            <w:rPr>
+              <w:rFonts w:ascii="Cambria Math" w:eastAsiaTheme="minorEastAsia" w:hAnsi="Cambria Math"/>
+            </w:rPr>
+            <m:t>=</m:t>
+          </m:r>
+          <m:sSup>
+            <m:sSupPr>
+              <m:ctrlPr>
+                <w:rPr>
+                  <w:rFonts w:ascii="Cambria Math" w:eastAsiaTheme="minorEastAsia" w:hAnsi="Cambria Math"/>
+                  <w:i/>
+                </w:rPr>
+              </m:ctrlPr>
+            </m:sSupPr>
+            <m:e>
+              <m:r>
+                <w:rPr>
+                  <w:rFonts w:ascii="Cambria Math" w:eastAsiaTheme="minorEastAsia" w:hAnsi="Cambria Math"/>
+                </w:rPr>
+                <m:t>8</m:t>
+              </m:r>
+            </m:e>
+            <m:sup>
+              <m:r>
+                <w:rPr>
+                  <w:rFonts w:ascii="Cambria Math" w:eastAsiaTheme="minorEastAsia" w:hAnsi="Cambria Math"/>
+                </w:rPr>
+                <m:t>2</m:t>
+              </m:r>
+            </m:sup>
+          </m:sSup>
+          <m:r>
+            <w:rPr>
+              <w:rFonts w:ascii="Cambria Math" w:eastAsiaTheme="minorEastAsia" w:hAnsi="Cambria Math"/>
+            </w:rPr>
+            <w:br/>
+          </m:r>
+        </m:oMath>
+        <m:oMath>
+          <m:r>
+            <w:rPr>
+              <w:rFonts w:ascii="Cambria Math" w:eastAsiaTheme="minorEastAsia" w:hAnsi="Cambria Math"/>
+            </w:rPr>
+            <m:t>16+</m:t>
+          </m:r>
+          <m:sSup>
+            <m:sSupPr>
+              <m:ctrlPr>
+                <w:rPr>
+                  <w:rFonts w:ascii="Cambria Math" w:eastAsiaTheme="minorEastAsia" w:hAnsi="Cambria Math"/>
+                  <w:i/>
+                </w:rPr>
+              </m:ctrlPr>
+            </m:sSupPr>
+            <m:e>
+              <m:r>
+                <w:rPr>
+                  <w:rFonts w:ascii="Cambria Math" w:eastAsiaTheme="minorEastAsia" w:hAnsi="Cambria Math"/>
+                </w:rPr>
+                <m:t>b</m:t>
+              </m:r>
+            </m:e>
+            <m:sup>
+              <m:r>
+                <w:rPr>
+                  <w:rFonts w:ascii="Cambria Math" w:eastAsiaTheme="minorEastAsia" w:hAnsi="Cambria Math"/>
+                </w:rPr>
+                <m:t>2</m:t>
+              </m:r>
+            </m:sup>
+          </m:sSup>
+          <m:r>
+            <w:rPr>
+              <w:rFonts w:ascii="Cambria Math" w:eastAsiaTheme="minorEastAsia" w:hAnsi="Cambria Math"/>
+            </w:rPr>
+            <m:t>=</m:t>
+          </m:r>
+          <m:r>
+            <w:rPr>
+              <w:rFonts w:ascii="Cambria Math" w:eastAsiaTheme="minorEastAsia" w:hAnsi="Cambria Math"/>
+            </w:rPr>
+            <m:t>64</m:t>
+          </m:r>
+          <m:r>
+            <w:rPr>
+              <w:rFonts w:ascii="Cambria Math" w:eastAsiaTheme="minorEastAsia" w:hAnsi="Cambria Math"/>
+            </w:rPr>
+            <w:br/>
+          </m:r>
+        </m:oMath>
+        <m:oMath>
+          <m:r>
+            <w:rPr>
+              <w:rFonts w:ascii="Cambria Math" w:eastAsiaTheme="minorEastAsia" w:hAnsi="Cambria Math"/>
+            </w:rPr>
+            <m:t>-16=-16</m:t>
+          </m:r>
+          <m:r>
+            <w:rPr>
+              <w:rFonts w:ascii="Cambria Math" w:eastAsiaTheme="minorEastAsia" w:hAnsi="Cambria Math"/>
+            </w:rPr>
+            <w:br/>
+          </m:r>
+        </m:oMath>
+        <m:oMath>
+          <m:sSup>
+            <m:sSupPr>
+              <m:ctrlPr>
+                <w:rPr>
+                  <w:rFonts w:ascii="Cambria Math" w:eastAsiaTheme="minorEastAsia" w:hAnsi="Cambria Math"/>
+                  <w:i/>
+                </w:rPr>
+              </m:ctrlPr>
+            </m:sSupPr>
+            <m:e>
+              <m:r>
+                <w:rPr>
+                  <w:rFonts w:ascii="Cambria Math" w:eastAsiaTheme="minorEastAsia" w:hAnsi="Cambria Math"/>
+                </w:rPr>
+                <m:t>b</m:t>
+              </m:r>
+            </m:e>
+            <m:sup>
+              <m:r>
+                <w:rPr>
+                  <w:rFonts w:ascii="Cambria Math" w:eastAsiaTheme="minorEastAsia" w:hAnsi="Cambria Math"/>
+                </w:rPr>
+                <m:t>2</m:t>
+              </m:r>
+            </m:sup>
+          </m:sSup>
+          <m:r>
+            <w:rPr>
+              <w:rFonts w:ascii="Cambria Math" w:eastAsiaTheme="minorEastAsia" w:hAnsi="Cambria Math"/>
+            </w:rPr>
+            <m:t>=48</m:t>
+          </m:r>
+          <m:r>
+            <w:rPr>
+              <w:rFonts w:eastAsiaTheme="minorEastAsia"/>
+            </w:rPr>
+            <w:br/>
+          </m:r>
+        </m:oMath>
+        <m:oMath>
+          <m:r>
+            <w:rPr>
+              <w:rFonts w:ascii="Cambria Math" w:eastAsiaTheme="minorEastAsia" w:hAnsi="Cambria Math"/>
+            </w:rPr>
+            <m:t>b=</m:t>
+          </m:r>
+          <m:rad>
+            <m:radPr>
+              <m:degHide m:val="1"/>
+              <m:ctrlPr>
+                <w:rPr>
+                  <w:rFonts w:ascii="Cambria Math" w:eastAsiaTheme="minorEastAsia" w:hAnsi="Cambria Math"/>
+                  <w:i/>
+                </w:rPr>
+              </m:ctrlPr>
+            </m:radPr>
+            <m:deg/>
+            <m:e>
+              <m:r>
+                <w:rPr>
+                  <w:rFonts w:ascii="Cambria Math" w:eastAsiaTheme="minorEastAsia" w:hAnsi="Cambria Math"/>
+                </w:rPr>
+                <m:t>48</m:t>
+              </m:r>
+            </m:e>
+          </m:rad>
+          <m:r>
+            <w:rPr>
+              <w:rFonts w:ascii="Cambria Math" w:eastAsiaTheme="minorEastAsia" w:hAnsi="Cambria Math"/>
+            </w:rPr>
+            <m:t>=</m:t>
+          </m:r>
+          <m:rad>
+            <m:radPr>
+              <m:degHide m:val="1"/>
+              <m:ctrlPr>
+                <w:rPr>
+                  <w:rFonts w:ascii="Cambria Math" w:eastAsiaTheme="minorEastAsia" w:hAnsi="Cambria Math"/>
+                  <w:i/>
+                </w:rPr>
+              </m:ctrlPr>
+            </m:radPr>
+            <m:deg/>
+            <m:e>
+              <m:r>
+                <w:rPr>
+                  <w:rFonts w:ascii="Cambria Math" w:eastAsiaTheme="minorEastAsia" w:hAnsi="Cambria Math"/>
+                </w:rPr>
+                <m:t>2∙2∙2∙2∙3</m:t>
+              </m:r>
+            </m:e>
+          </m:rad>
+          <m:r>
+            <w:rPr>
+              <w:rFonts w:ascii="Cambria Math" w:eastAsiaTheme="minorEastAsia" w:hAnsi="Cambria Math"/>
+            </w:rPr>
+            <m:t>=</m:t>
+          </m:r>
+          <m:r>
+            <m:rPr>
+              <m:sty m:val="bi"/>
+            </m:rPr>
+            <w:rPr>
+              <w:rFonts w:ascii="Cambria Math" w:eastAsiaTheme="minorEastAsia" w:hAnsi="Cambria Math"/>
+            </w:rPr>
+            <m:t>4</m:t>
+          </m:r>
+          <m:rad>
+            <m:radPr>
+              <m:degHide m:val="1"/>
+              <m:ctrlPr>
+                <w:rPr>
+                  <w:rFonts w:ascii="Cambria Math" w:eastAsiaTheme="minorEastAsia" w:hAnsi="Cambria Math"/>
+                  <w:b/>
+                  <w:bCs/>
+                  <w:i/>
+                </w:rPr>
+              </m:ctrlPr>
+            </m:radPr>
+            <m:deg/>
+            <m:e>
+              <m:r>
+                <m:rPr>
+                  <m:sty m:val="bi"/>
+                </m:rPr>
+                <w:rPr>
+                  <w:rFonts w:ascii="Cambria Math" w:eastAsiaTheme="minorEastAsia" w:hAnsi="Cambria Math"/>
+                </w:rPr>
+                <m:t>3</m:t>
+              </m:r>
+            </m:e>
+          </m:rad>
+        </m:oMath>
+      </m:oMathPara>
+    </w:p>
+    <w:p>
+      <w:pPr>
+        <w:pStyle w:val="ListParagraph"/>
+        <w:numPr>
+          <w:ilvl w:val="0"/>
+          <w:numId w:val="17"/>
+        </w:numPr>
+        <w:ind w:left="360"/>
+        <w:rPr>
+          <w:rFonts w:eastAsiaTheme="minorEastAsia"/>
+        </w:rPr>
+      </w:pPr>
+      <w:r>
+        <w:rPr>
+          <w:rFonts w:eastAsiaTheme="minorEastAsia"/>
+        </w:rPr>
+        <w:t xml:space="preserve">What is </w:t>
+      </w:r>
+      <m:oMath>
+        <m:f>
+          <m:fPr>
+            <m:ctrlPr>
+              <w:rPr>
+                <w:rFonts w:ascii="Cambria Math" w:eastAsiaTheme="minorEastAsia" w:hAnsi="Cambria Math"/>
+                <w:i/>
+              </w:rPr>
+            </m:ctrlPr>
+          </m:fPr>
+          <m:num>
+            <m:r>
+              <w:rPr>
+                <w:rFonts w:ascii="Cambria Math" w:eastAsiaTheme="minorEastAsia" w:hAnsi="Cambria Math"/>
+              </w:rPr>
+              <m:t>6</m:t>
+            </m:r>
+          </m:num>
+          <m:den>
+            <m:rad>
+              <m:radPr>
+                <m:degHide m:val="1"/>
+                <m:ctrlPr>
+                  <w:rPr>
+                    <w:rFonts w:ascii="Cambria Math" w:eastAsiaTheme="minorEastAsia" w:hAnsi="Cambria Math"/>
+                    <w:i/>
+                  </w:rPr>
+                </m:ctrlPr>
+              </m:radPr>
+              <m:deg/>
+              <m:e>
+                <m:r>
+                  <w:rPr>
+                    <w:rFonts w:ascii="Cambria Math" w:eastAsiaTheme="minorEastAsia" w:hAnsi="Cambria Math"/>
+                  </w:rPr>
+                  <m:t>3</m:t>
+                </m:r>
+              </m:e>
+            </m:rad>
+          </m:den>
+        </m:f>
+        <m:r>
+          <w:rPr>
+            <w:rFonts w:ascii="Cambria Math" w:eastAsiaTheme="minorEastAsia" w:hAnsi="Cambria Math"/>
+          </w:rPr>
+          <m:t>∙</m:t>
+        </m:r>
+        <m:f>
+          <m:fPr>
+            <m:ctrlPr>
+              <w:rPr>
+                <w:rFonts w:ascii="Cambria Math" w:eastAsiaTheme="minorEastAsia" w:hAnsi="Cambria Math"/>
+                <w:i/>
+              </w:rPr>
+            </m:ctrlPr>
+          </m:fPr>
+          <m:num>
+            <m:rad>
+              <m:radPr>
+                <m:degHide m:val="1"/>
+                <m:ctrlPr>
+                  <w:rPr>
+                    <w:rFonts w:ascii="Cambria Math" w:eastAsiaTheme="minorEastAsia" w:hAnsi="Cambria Math"/>
+                    <w:i/>
+                  </w:rPr>
+                </m:ctrlPr>
+              </m:radPr>
+              <m:deg/>
+              <m:e>
+                <m:r>
+                  <w:rPr>
+                    <w:rFonts w:ascii="Cambria Math" w:eastAsiaTheme="minorEastAsia" w:hAnsi="Cambria Math"/>
+                  </w:rPr>
+                  <m:t>3</m:t>
+                </m:r>
+              </m:e>
+            </m:rad>
+          </m:num>
+          <m:den>
+            <m:rad>
+              <m:radPr>
+                <m:degHide m:val="1"/>
+                <m:ctrlPr>
+                  <w:rPr>
+                    <w:rFonts w:ascii="Cambria Math" w:eastAsiaTheme="minorEastAsia" w:hAnsi="Cambria Math"/>
+                    <w:i/>
+                  </w:rPr>
+                </m:ctrlPr>
+              </m:radPr>
+              <m:deg/>
+              <m:e>
+                <m:r>
+                  <w:rPr>
+                    <w:rFonts w:ascii="Cambria Math" w:eastAsiaTheme="minorEastAsia" w:hAnsi="Cambria Math"/>
+                  </w:rPr>
+                  <m:t>3</m:t>
+                </m:r>
+              </m:e>
+            </m:rad>
+          </m:den>
+        </m:f>
+        <m:r>
+          <w:rPr>
+            <w:rFonts w:ascii="Cambria Math" w:eastAsiaTheme="minorEastAsia" w:hAnsi="Cambria Math"/>
+          </w:rPr>
+          <m:t>?</m:t>
+        </m:r>
+      </m:oMath>
+      <w:r>
+        <w:rPr>
+          <w:rFonts w:eastAsiaTheme="minorEastAsia"/>
+        </w:rPr>
+        <w:br/>
+      </w:r>
+      <m:oMathPara>
+        <m:oMath>
+          <m:f>
+            <m:fPr>
+              <m:ctrlPr>
+                <w:rPr>
+                  <w:rFonts w:ascii="Cambria Math" w:eastAsiaTheme="minorEastAsia" w:hAnsi="Cambria Math"/>
+                  <w:i/>
+                </w:rPr>
+              </m:ctrlPr>
+            </m:fPr>
+            <m:num>
+              <m:r>
+                <w:rPr>
+                  <w:rFonts w:ascii="Cambria Math" w:eastAsiaTheme="minorEastAsia" w:hAnsi="Cambria Math"/>
+                </w:rPr>
+                <m:t>6</m:t>
+              </m:r>
+            </m:num>
+            <m:den>
+              <m:rad>
+                <m:radPr>
+                  <m:degHide m:val="1"/>
+                  <m:ctrlPr>
+                    <w:rPr>
+                      <w:rFonts w:ascii="Cambria Math" w:eastAsiaTheme="minorEastAsia" w:hAnsi="Cambria Math"/>
+                      <w:i/>
+                    </w:rPr>
+                  </m:ctrlPr>
+                </m:radPr>
+                <m:deg/>
+                <m:e>
+                  <m:r>
+                    <w:rPr>
+                      <w:rFonts w:ascii="Cambria Math" w:eastAsiaTheme="minorEastAsia" w:hAnsi="Cambria Math"/>
+                    </w:rPr>
+                    <m:t>3</m:t>
+                  </m:r>
+                </m:e>
+              </m:rad>
+            </m:den>
+          </m:f>
+          <m:r>
+            <w:rPr>
+              <w:rFonts w:ascii="Cambria Math" w:eastAsiaTheme="minorEastAsia" w:hAnsi="Cambria Math"/>
+            </w:rPr>
+            <m:t>∙</m:t>
+          </m:r>
+          <m:f>
+            <m:fPr>
+              <m:ctrlPr>
+                <w:rPr>
+                  <w:rFonts w:ascii="Cambria Math" w:eastAsiaTheme="minorEastAsia" w:hAnsi="Cambria Math"/>
+                  <w:i/>
+                </w:rPr>
+              </m:ctrlPr>
+            </m:fPr>
+            <m:num>
+              <m:rad>
+                <m:radPr>
+                  <m:degHide m:val="1"/>
+                  <m:ctrlPr>
+                    <w:rPr>
+                      <w:rFonts w:ascii="Cambria Math" w:eastAsiaTheme="minorEastAsia" w:hAnsi="Cambria Math"/>
+                      <w:i/>
+                    </w:rPr>
+                  </m:ctrlPr>
+                </m:radPr>
+                <m:deg/>
+                <m:e>
+                  <m:r>
+                    <w:rPr>
+                      <w:rFonts w:ascii="Cambria Math" w:eastAsiaTheme="minorEastAsia" w:hAnsi="Cambria Math"/>
+                    </w:rPr>
+                    <m:t>3</m:t>
+                  </m:r>
+                </m:e>
+              </m:rad>
+            </m:num>
+            <m:den>
+              <m:rad>
+                <m:radPr>
+                  <m:degHide m:val="1"/>
+                  <m:ctrlPr>
+                    <w:rPr>
+                      <w:rFonts w:ascii="Cambria Math" w:eastAsiaTheme="minorEastAsia" w:hAnsi="Cambria Math"/>
+                      <w:i/>
+                    </w:rPr>
+                  </m:ctrlPr>
+                </m:radPr>
+                <m:deg/>
+                <m:e>
+                  <m:r>
+                    <w:rPr>
+                      <w:rFonts w:ascii="Cambria Math" w:eastAsiaTheme="minorEastAsia" w:hAnsi="Cambria Math"/>
+                    </w:rPr>
+                    <m:t>3</m:t>
+                  </m:r>
+                </m:e>
+              </m:rad>
+            </m:den>
+          </m:f>
+          <m:r>
+            <w:rPr>
+              <w:rFonts w:ascii="Cambria Math" w:eastAsiaTheme="minorEastAsia" w:hAnsi="Cambria Math"/>
+            </w:rPr>
+            <m:t>=</m:t>
+          </m:r>
+          <m:f>
+            <m:fPr>
+              <m:ctrlPr>
+                <w:rPr>
+                  <w:rFonts w:ascii="Cambria Math" w:eastAsiaTheme="minorEastAsia" w:hAnsi="Cambria Math"/>
+                  <w:i/>
+                </w:rPr>
+              </m:ctrlPr>
+            </m:fPr>
+            <m:num>
+              <m:r>
+                <w:rPr>
+                  <w:rFonts w:ascii="Cambria Math" w:eastAsiaTheme="minorEastAsia" w:hAnsi="Cambria Math"/>
+                </w:rPr>
+                <m:t>6</m:t>
+              </m:r>
+              <m:rad>
+                <m:radPr>
+                  <m:degHide m:val="1"/>
+                  <m:ctrlPr>
+                    <w:rPr>
+                      <w:rFonts w:ascii="Cambria Math" w:eastAsiaTheme="minorEastAsia" w:hAnsi="Cambria Math"/>
+                      <w:i/>
+                    </w:rPr>
+                  </m:ctrlPr>
+                </m:radPr>
+                <m:deg/>
+                <m:e>
+                  <m:r>
+                    <w:rPr>
+                      <w:rFonts w:ascii="Cambria Math" w:eastAsiaTheme="minorEastAsia" w:hAnsi="Cambria Math"/>
+                    </w:rPr>
+                    <m:t>3</m:t>
+                  </m:r>
+                </m:e>
+              </m:rad>
+            </m:num>
+            <m:den>
+              <m:r>
+                <w:rPr>
+                  <w:rFonts w:ascii="Cambria Math" w:eastAsiaTheme="minorEastAsia" w:hAnsi="Cambria Math"/>
+                </w:rPr>
+                <m:t>3</m:t>
+              </m:r>
+            </m:den>
+          </m:f>
+          <m:r>
+            <w:rPr>
+              <w:rFonts w:ascii="Cambria Math" w:eastAsiaTheme="minorEastAsia" w:hAnsi="Cambria Math"/>
+            </w:rPr>
+            <m:t>=</m:t>
+          </m:r>
+          <m:r>
+            <m:rPr>
+              <m:sty m:val="bi"/>
+            </m:rPr>
+            <w:rPr>
+              <w:rFonts w:ascii="Cambria Math" w:eastAsiaTheme="minorEastAsia" w:hAnsi="Cambria Math"/>
+            </w:rPr>
+            <m:t>2</m:t>
+          </m:r>
+          <m:rad>
+            <m:radPr>
+              <m:degHide m:val="1"/>
+              <m:ctrlPr>
+                <w:rPr>
+                  <w:rFonts w:ascii="Cambria Math" w:eastAsiaTheme="minorEastAsia" w:hAnsi="Cambria Math"/>
+                  <w:b/>
+                  <w:bCs/>
+                  <w:i/>
+                </w:rPr>
+              </m:ctrlPr>
+            </m:radPr>
+            <m:deg/>
+            <m:e>
+              <m:r>
+                <m:rPr>
+                  <m:sty m:val="bi"/>
+                </m:rPr>
+                <w:rPr>
+                  <w:rFonts w:ascii="Cambria Math" w:eastAsiaTheme="minorEastAsia" w:hAnsi="Cambria Math"/>
+                </w:rPr>
+                <m:t>3</m:t>
+              </m:r>
+            </m:e>
+          </m:rad>
+        </m:oMath>
+      </m:oMathPara>
+    </w:p>
+    <w:p>
+      <w:pPr>
+        <w:pStyle w:val="ListParagraph"/>
+        <w:numPr>
+          <w:ilvl w:val="0"/>
+          <w:numId w:val="17"/>
+        </w:numPr>
+        <w:ind w:left="360"/>
+        <w:rPr>
+          <w:rFonts w:eastAsiaTheme="minorEastAsia"/>
+        </w:rPr>
+      </w:pPr>
+      <w:r>
+        <w:rPr>
+          <w:rFonts w:eastAsiaTheme="minorEastAsia"/>
+        </w:rPr>
+        <w:t xml:space="preserve">What is </w:t>
+      </w:r>
+      <m:oMath>
+        <m:d>
+          <m:dPr>
+            <m:ctrlPr>
+              <w:rPr>
+                <w:rFonts w:ascii="Cambria Math" w:eastAsiaTheme="minorEastAsia" w:hAnsi="Cambria Math"/>
+                <w:i/>
+              </w:rPr>
+            </m:ctrlPr>
+          </m:dPr>
+          <m:e>
+            <m:r>
+              <w:rPr>
+                <w:rFonts w:ascii="Cambria Math" w:eastAsiaTheme="minorEastAsia" w:hAnsi="Cambria Math"/>
+              </w:rPr>
+              <m:t>5+2</m:t>
+            </m:r>
+            <m:rad>
+              <m:radPr>
+                <m:degHide m:val="1"/>
+                <m:ctrlPr>
+                  <w:rPr>
+                    <w:rFonts w:ascii="Cambria Math" w:eastAsiaTheme="minorEastAsia" w:hAnsi="Cambria Math"/>
+                    <w:i/>
+                  </w:rPr>
+                </m:ctrlPr>
+              </m:radPr>
+              <m:deg/>
+              <m:e>
+                <m:r>
+                  <w:rPr>
+                    <w:rFonts w:ascii="Cambria Math" w:eastAsiaTheme="minorEastAsia" w:hAnsi="Cambria Math"/>
+                  </w:rPr>
+                  <m:t>3</m:t>
+                </m:r>
+              </m:e>
+            </m:rad>
+          </m:e>
+        </m:d>
+        <m:d>
+          <m:dPr>
+            <m:ctrlPr>
+              <w:rPr>
+                <w:rFonts w:ascii="Cambria Math" w:eastAsiaTheme="minorEastAsia" w:hAnsi="Cambria Math"/>
+                <w:i/>
+              </w:rPr>
+            </m:ctrlPr>
+          </m:dPr>
+          <m:e>
+            <m:r>
+              <w:rPr>
+                <w:rFonts w:ascii="Cambria Math" w:eastAsiaTheme="minorEastAsia" w:hAnsi="Cambria Math"/>
+              </w:rPr>
+              <m:t>5-2</m:t>
+            </m:r>
+            <m:rad>
+              <m:radPr>
+                <m:degHide m:val="1"/>
+                <m:ctrlPr>
+                  <w:rPr>
+                    <w:rFonts w:ascii="Cambria Math" w:eastAsiaTheme="minorEastAsia" w:hAnsi="Cambria Math"/>
+                    <w:i/>
+                  </w:rPr>
+                </m:ctrlPr>
+              </m:radPr>
+              <m:deg/>
+              <m:e>
+                <m:r>
+                  <w:rPr>
+                    <w:rFonts w:ascii="Cambria Math" w:eastAsiaTheme="minorEastAsia" w:hAnsi="Cambria Math"/>
+                  </w:rPr>
+                  <m:t>3</m:t>
+                </m:r>
+              </m:e>
+            </m:rad>
+          </m:e>
+        </m:d>
+      </m:oMath>
+      <w:r>
+        <w:rPr>
+          <w:rFonts w:eastAsiaTheme="minorEastAsia"/>
+        </w:rPr>
+        <w:t>?</w:t>
+      </w:r>
+      <w:r>
+        <w:rPr>
+          <w:rFonts w:eastAsiaTheme="minorEastAsia"/>
+        </w:rPr>
+        <w:br/>
+      </w:r>
+      <w:r>
+        <w:rPr>
+          <w:rFonts w:eastAsiaTheme="minorEastAsia"/>
+        </w:rPr>
+        <w:br/>
+      </w:r>
+      <m:oMathPara>
+        <m:oMath>
+          <m:d>
+            <m:dPr>
+              <m:ctrlPr>
+                <w:rPr>
+                  <w:rFonts w:ascii="Cambria Math" w:eastAsiaTheme="minorEastAsia" w:hAnsi="Cambria Math"/>
+                  <w:i/>
+                </w:rPr>
+              </m:ctrlPr>
+            </m:dPr>
+            <m:e>
+              <m:r>
+                <w:rPr>
+                  <w:rFonts w:ascii="Cambria Math" w:eastAsiaTheme="minorEastAsia" w:hAnsi="Cambria Math"/>
+                </w:rPr>
+                <m:t>5+2</m:t>
+              </m:r>
+              <m:rad>
+                <m:radPr>
+                  <m:degHide m:val="1"/>
+                  <m:ctrlPr>
+                    <w:rPr>
+                      <w:rFonts w:ascii="Cambria Math" w:eastAsiaTheme="minorEastAsia" w:hAnsi="Cambria Math"/>
+                      <w:i/>
+                    </w:rPr>
+                  </m:ctrlPr>
+                </m:radPr>
+                <m:deg/>
+                <m:e>
+                  <m:r>
+                    <w:rPr>
+                      <w:rFonts w:ascii="Cambria Math" w:eastAsiaTheme="minorEastAsia" w:hAnsi="Cambria Math"/>
+                    </w:rPr>
+                    <m:t>3</m:t>
+                  </m:r>
+                </m:e>
+              </m:rad>
+            </m:e>
+          </m:d>
+          <m:d>
+            <m:dPr>
+              <m:ctrlPr>
+                <w:rPr>
+                  <w:rFonts w:ascii="Cambria Math" w:eastAsiaTheme="minorEastAsia" w:hAnsi="Cambria Math"/>
+                  <w:i/>
+                </w:rPr>
+              </m:ctrlPr>
+            </m:dPr>
+            <m:e>
+              <m:r>
+                <w:rPr>
+                  <w:rFonts w:ascii="Cambria Math" w:eastAsiaTheme="minorEastAsia" w:hAnsi="Cambria Math"/>
+                </w:rPr>
+                <m:t>5-2</m:t>
+              </m:r>
+              <m:rad>
+                <m:radPr>
+                  <m:degHide m:val="1"/>
+                  <m:ctrlPr>
+                    <w:rPr>
+                      <w:rFonts w:ascii="Cambria Math" w:eastAsiaTheme="minorEastAsia" w:hAnsi="Cambria Math"/>
+                      <w:i/>
+                    </w:rPr>
+                  </m:ctrlPr>
+                </m:radPr>
+                <m:deg/>
+                <m:e>
+                  <m:r>
+                    <w:rPr>
+                      <w:rFonts w:ascii="Cambria Math" w:eastAsiaTheme="minorEastAsia" w:hAnsi="Cambria Math"/>
+                    </w:rPr>
+                    <m:t>3</m:t>
+                  </m:r>
+                </m:e>
+              </m:rad>
+            </m:e>
+          </m:d>
+          <m:r>
+            <w:rPr>
+              <w:rFonts w:ascii="Cambria Math" w:eastAsiaTheme="minorEastAsia" w:hAnsi="Cambria Math"/>
+            </w:rPr>
+            <m:t>=</m:t>
+          </m:r>
+          <m:r>
+            <w:rPr>
+              <w:rFonts w:ascii="Cambria Math" w:eastAsiaTheme="minorEastAsia" w:hAnsi="Cambria Math"/>
+            </w:rPr>
+            <w:br/>
+          </m:r>
+        </m:oMath>
+        <m:oMath>
+          <m:r>
+            <w:rPr>
+              <w:rFonts w:ascii="Cambria Math" w:eastAsiaTheme="minorEastAsia" w:hAnsi="Cambria Math"/>
+            </w:rPr>
+            <m:t>25-10</m:t>
+          </m:r>
+          <m:rad>
+            <m:radPr>
+              <m:degHide m:val="1"/>
+              <m:ctrlPr>
+                <w:rPr>
+                  <w:rFonts w:ascii="Cambria Math" w:eastAsiaTheme="minorEastAsia" w:hAnsi="Cambria Math"/>
+                  <w:i/>
+                </w:rPr>
+              </m:ctrlPr>
+            </m:radPr>
+            <m:deg/>
+            <m:e>
+              <m:r>
+                <w:rPr>
+                  <w:rFonts w:ascii="Cambria Math" w:eastAsiaTheme="minorEastAsia" w:hAnsi="Cambria Math"/>
+                </w:rPr>
+                <m:t>3</m:t>
+              </m:r>
+            </m:e>
+          </m:rad>
+          <m:r>
+            <w:rPr>
+              <w:rFonts w:ascii="Cambria Math" w:eastAsiaTheme="minorEastAsia" w:hAnsi="Cambria Math"/>
+            </w:rPr>
+            <m:t>+10</m:t>
+          </m:r>
+          <m:rad>
+            <m:radPr>
+              <m:degHide m:val="1"/>
+              <m:ctrlPr>
+                <w:rPr>
+                  <w:rFonts w:ascii="Cambria Math" w:eastAsiaTheme="minorEastAsia" w:hAnsi="Cambria Math"/>
+                  <w:i/>
+                </w:rPr>
+              </m:ctrlPr>
+            </m:radPr>
+            <m:deg/>
+            <m:e>
+              <m:r>
+                <w:rPr>
+                  <w:rFonts w:ascii="Cambria Math" w:eastAsiaTheme="minorEastAsia" w:hAnsi="Cambria Math"/>
+                </w:rPr>
+                <m:t>3</m:t>
+              </m:r>
+            </m:e>
+          </m:rad>
+          <m:r>
+            <w:rPr>
+              <w:rFonts w:ascii="Cambria Math" w:eastAsiaTheme="minorEastAsia" w:hAnsi="Cambria Math"/>
+            </w:rPr>
+            <m:t>-</m:t>
+          </m:r>
+          <m:sSup>
+            <m:sSupPr>
+              <m:ctrlPr>
+                <w:rPr>
+                  <w:rFonts w:ascii="Cambria Math" w:eastAsiaTheme="minorEastAsia" w:hAnsi="Cambria Math"/>
+                  <w:i/>
+                </w:rPr>
+              </m:ctrlPr>
+            </m:sSupPr>
+            <m:e>
+              <m:d>
+                <m:dPr>
+                  <m:ctrlPr>
+                    <w:rPr>
+                      <w:rFonts w:ascii="Cambria Math" w:eastAsiaTheme="minorEastAsia" w:hAnsi="Cambria Math"/>
+                      <w:i/>
+                    </w:rPr>
+                  </m:ctrlPr>
+                </m:dPr>
+                <m:e>
+                  <m:r>
+                    <w:rPr>
+                      <w:rFonts w:ascii="Cambria Math" w:eastAsiaTheme="minorEastAsia" w:hAnsi="Cambria Math"/>
+                    </w:rPr>
+                    <m:t>2</m:t>
+                  </m:r>
+                  <m:rad>
+                    <m:radPr>
+                      <m:degHide m:val="1"/>
+                      <m:ctrlPr>
+                        <w:rPr>
+                          <w:rFonts w:ascii="Cambria Math" w:eastAsiaTheme="minorEastAsia" w:hAnsi="Cambria Math"/>
+                          <w:i/>
+                        </w:rPr>
+                      </m:ctrlPr>
+                    </m:radPr>
+                    <m:deg/>
+                    <m:e>
+                      <m:r>
+                        <w:rPr>
+                          <w:rFonts w:ascii="Cambria Math" w:eastAsiaTheme="minorEastAsia" w:hAnsi="Cambria Math"/>
+                        </w:rPr>
+                        <m:t>3</m:t>
+                      </m:r>
+                    </m:e>
+                  </m:rad>
+                </m:e>
+              </m:d>
+            </m:e>
+            <m:sup>
+              <m:r>
+                <w:rPr>
+                  <w:rFonts w:ascii="Cambria Math" w:eastAsiaTheme="minorEastAsia" w:hAnsi="Cambria Math"/>
+                </w:rPr>
+                <m:t>2</m:t>
+              </m:r>
+            </m:sup>
+          </m:sSup>
+          <m:r>
+            <w:rPr>
+              <w:rFonts w:ascii="Cambria Math" w:eastAsiaTheme="minorEastAsia" w:hAnsi="Cambria Math"/>
+            </w:rPr>
+            <m:t>=25</m:t>
+          </m:r>
+          <m:r>
+            <w:rPr>
+              <w:rFonts w:ascii="Cambria Math" w:eastAsiaTheme="minorEastAsia" w:hAnsi="Cambria Math"/>
+            </w:rPr>
+            <m:t>-</m:t>
+          </m:r>
+          <m:r>
+            <w:rPr>
+              <w:rFonts w:ascii="Cambria Math" w:eastAsiaTheme="minorEastAsia" w:hAnsi="Cambria Math"/>
+            </w:rPr>
+            <m:t>12</m:t>
+          </m:r>
+          <m:r>
+            <w:rPr>
+              <w:rFonts w:ascii="Cambria Math" w:eastAsiaTheme="minorEastAsia" w:hAnsi="Cambria Math"/>
+            </w:rPr>
+            <m:t>=</m:t>
+          </m:r>
+          <m:r>
+            <m:rPr>
+              <m:sty m:val="bi"/>
+            </m:rPr>
+            <w:rPr>
+              <w:rFonts w:ascii="Cambria Math" w:eastAsiaTheme="minorEastAsia" w:hAnsi="Cambria Math"/>
+            </w:rPr>
+            <m:t>13</m:t>
+          </m:r>
+        </m:oMath>
+      </m:oMathPara>
     </w:p>
     <w:sectPr>
       <w:type w:val="continuous"/>
@@ -4882,6 +6856,155 @@
     </w:lvl>
   </w:abstractNum>
   <w:abstractNum w:abstractNumId="2" w15:restartNumberingAfterBreak="0">
+    <w:nsid w:val="14B63716"/>
+    <w:multiLevelType w:val="multilevel"/>
+    <w:tmpl w:val="FDCE9186"/>
+    <w:lvl w:ilvl="0">
+      <w:start w:val="1"/>
+      <w:numFmt w:val="bullet"/>
+      <w:lvlText w:val=""/>
+      <w:lvlJc w:val="left"/>
+      <w:pPr>
+        <w:tabs>
+          <w:tab w:val="num" w:pos="720"/>
+        </w:tabs>
+        <w:ind w:left="720" w:hanging="360"/>
+      </w:pPr>
+      <w:rPr>
+        <w:rFonts w:ascii="Symbol" w:hAnsi="Symbol" w:hint="default"/>
+        <w:sz w:val="20"/>
+      </w:rPr>
+    </w:lvl>
+    <w:lvl w:ilvl="1" w:tentative="1">
+      <w:start w:val="1"/>
+      <w:numFmt w:val="bullet"/>
+      <w:lvlText w:val="o"/>
+      <w:lvlJc w:val="left"/>
+      <w:pPr>
+        <w:tabs>
+          <w:tab w:val="num" w:pos="1440"/>
+        </w:tabs>
+        <w:ind w:left="1440" w:hanging="360"/>
+      </w:pPr>
+      <w:rPr>
+        <w:rFonts w:ascii="Courier New" w:hAnsi="Courier New" w:hint="default"/>
+        <w:sz w:val="20"/>
+      </w:rPr>
+    </w:lvl>
+    <w:lvl w:ilvl="2" w:tentative="1">
+      <w:start w:val="1"/>
+      <w:numFmt w:val="bullet"/>
+      <w:lvlText w:val=""/>
+      <w:lvlJc w:val="left"/>
+      <w:pPr>
+        <w:tabs>
+          <w:tab w:val="num" w:pos="2160"/>
+        </w:tabs>
+        <w:ind w:left="2160" w:hanging="360"/>
+      </w:pPr>
+      <w:rPr>
+        <w:rFonts w:ascii="Wingdings" w:hAnsi="Wingdings" w:hint="default"/>
+        <w:sz w:val="20"/>
+      </w:rPr>
+    </w:lvl>
+    <w:lvl w:ilvl="3" w:tentative="1">
+      <w:start w:val="1"/>
+      <w:numFmt w:val="bullet"/>
+      <w:lvlText w:val=""/>
+      <w:lvlJc w:val="left"/>
+      <w:pPr>
+        <w:tabs>
+          <w:tab w:val="num" w:pos="2880"/>
+        </w:tabs>
+        <w:ind w:left="2880" w:hanging="360"/>
+      </w:pPr>
+      <w:rPr>
+        <w:rFonts w:ascii="Wingdings" w:hAnsi="Wingdings" w:hint="default"/>
+        <w:sz w:val="20"/>
+      </w:rPr>
+    </w:lvl>
+    <w:lvl w:ilvl="4" w:tentative="1">
+      <w:start w:val="1"/>
+      <w:numFmt w:val="bullet"/>
+      <w:lvlText w:val=""/>
+      <w:lvlJc w:val="left"/>
+      <w:pPr>
+        <w:tabs>
+          <w:tab w:val="num" w:pos="3600"/>
+        </w:tabs>
+        <w:ind w:left="3600" w:hanging="360"/>
+      </w:pPr>
+      <w:rPr>
+        <w:rFonts w:ascii="Wingdings" w:hAnsi="Wingdings" w:hint="default"/>
+        <w:sz w:val="20"/>
+      </w:rPr>
+    </w:lvl>
+    <w:lvl w:ilvl="5" w:tentative="1">
+      <w:start w:val="1"/>
+      <w:numFmt w:val="bullet"/>
+      <w:lvlText w:val=""/>
+      <w:lvlJc w:val="left"/>
+      <w:pPr>
+        <w:tabs>
+          <w:tab w:val="num" w:pos="4320"/>
+        </w:tabs>
+        <w:ind w:left="4320" w:hanging="360"/>
+      </w:pPr>
+      <w:rPr>
+        <w:rFonts w:ascii="Wingdings" w:hAnsi="Wingdings" w:hint="default"/>
+        <w:sz w:val="20"/>
+      </w:rPr>
+    </w:lvl>
+    <w:lvl w:ilvl="6" w:tentative="1">
+      <w:start w:val="1"/>
+      <w:numFmt w:val="bullet"/>
+      <w:lvlText w:val=""/>
+      <w:lvlJc w:val="left"/>
+      <w:pPr>
+        <w:tabs>
+          <w:tab w:val="num" w:pos="5040"/>
+        </w:tabs>
+        <w:ind w:left="5040" w:hanging="360"/>
+      </w:pPr>
+      <w:rPr>
+        <w:rFonts w:ascii="Wingdings" w:hAnsi="Wingdings" w:hint="default"/>
+        <w:sz w:val="20"/>
+      </w:rPr>
+    </w:lvl>
+    <w:lvl w:ilvl="7" w:tentative="1">
+      <w:start w:val="1"/>
+      <w:numFmt w:val="bullet"/>
+      <w:lvlText w:val=""/>
+      <w:lvlJc w:val="left"/>
+      <w:pPr>
+        <w:tabs>
+          <w:tab w:val="num" w:pos="5760"/>
+        </w:tabs>
+        <w:ind w:left="5760" w:hanging="360"/>
+      </w:pPr>
+      <w:rPr>
+        <w:rFonts w:ascii="Wingdings" w:hAnsi="Wingdings" w:hint="default"/>
+        <w:sz w:val="20"/>
+      </w:rPr>
+    </w:lvl>
+    <w:lvl w:ilvl="8" w:tentative="1">
+      <w:start w:val="1"/>
+      <w:numFmt w:val="bullet"/>
+      <w:lvlText w:val=""/>
+      <w:lvlJc w:val="left"/>
+      <w:pPr>
+        <w:tabs>
+          <w:tab w:val="num" w:pos="6480"/>
+        </w:tabs>
+        <w:ind w:left="6480" w:hanging="360"/>
+      </w:pPr>
+      <w:rPr>
+        <w:rFonts w:ascii="Wingdings" w:hAnsi="Wingdings" w:hint="default"/>
+        <w:sz w:val="20"/>
+      </w:rPr>
+    </w:lvl>
+  </w:abstractNum>
+  <w:abstractNum w:abstractNumId="3" w15:restartNumberingAfterBreak="0">
     <w:nsid w:val="189E0D40"/>
     <w:multiLevelType w:val="hybridMultilevel"/>
     <w:tmpl w:val="7F789562"/>
@@ -4970,7 +7093,7 @@
       </w:pPr>
     </w:lvl>
   </w:abstractNum>
-  <w:abstractNum w:abstractNumId="3" w15:restartNumberingAfterBreak="0">
+  <w:abstractNum w:abstractNumId="4" w15:restartNumberingAfterBreak="0">
     <w:nsid w:val="1B386E13"/>
     <w:multiLevelType w:val="hybridMultilevel"/>
     <w:tmpl w:val="3294AD66"/>
@@ -5056,7 +7179,7 @@
       </w:pPr>
     </w:lvl>
   </w:abstractNum>
-  <w:abstractNum w:abstractNumId="4" w15:restartNumberingAfterBreak="0">
+  <w:abstractNum w:abstractNumId="5" w15:restartNumberingAfterBreak="0">
     <w:nsid w:val="1D0A4D6D"/>
     <w:multiLevelType w:val="hybridMultilevel"/>
     <w:tmpl w:val="B532DC5A"/>
@@ -5147,7 +7270,7 @@
       </w:pPr>
     </w:lvl>
   </w:abstractNum>
-  <w:abstractNum w:abstractNumId="5" w15:restartNumberingAfterBreak="0">
+  <w:abstractNum w:abstractNumId="6" w15:restartNumberingAfterBreak="0">
     <w:nsid w:val="20E057DD"/>
     <w:multiLevelType w:val="hybridMultilevel"/>
     <w:tmpl w:val="F18E7A9A"/>
@@ -5236,7 +7359,7 @@
       </w:pPr>
     </w:lvl>
   </w:abstractNum>
-  <w:abstractNum w:abstractNumId="6" w15:restartNumberingAfterBreak="0">
+  <w:abstractNum w:abstractNumId="7" w15:restartNumberingAfterBreak="0">
     <w:nsid w:val="264C736A"/>
     <w:multiLevelType w:val="hybridMultilevel"/>
     <w:tmpl w:val="B810C032"/>
@@ -5327,7 +7450,7 @@
       </w:pPr>
     </w:lvl>
   </w:abstractNum>
-  <w:abstractNum w:abstractNumId="7" w15:restartNumberingAfterBreak="0">
+  <w:abstractNum w:abstractNumId="8" w15:restartNumberingAfterBreak="0">
     <w:nsid w:val="26CA3F23"/>
     <w:multiLevelType w:val="hybridMultilevel"/>
     <w:tmpl w:val="654ED1D6"/>
@@ -5416,7 +7539,7 @@
       </w:pPr>
     </w:lvl>
   </w:abstractNum>
-  <w:abstractNum w:abstractNumId="8" w15:restartNumberingAfterBreak="0">
+  <w:abstractNum w:abstractNumId="9" w15:restartNumberingAfterBreak="0">
     <w:nsid w:val="2AFC3AF5"/>
     <w:multiLevelType w:val="hybridMultilevel"/>
     <w:tmpl w:val="D526B388"/>
@@ -5507,7 +7630,96 @@
       </w:pPr>
     </w:lvl>
   </w:abstractNum>
-  <w:abstractNum w:abstractNumId="9" w15:restartNumberingAfterBreak="0">
+  <w:abstractNum w:abstractNumId="10" w15:restartNumberingAfterBreak="0">
+    <w:nsid w:val="2C545507"/>
+    <w:multiLevelType w:val="hybridMultilevel"/>
+    <w:tmpl w:val="358A6FBE"/>
+    <w:lvl w:ilvl="0" w:tplc="0409000F">
+      <w:start w:val="1"/>
+      <w:numFmt w:val="decimal"/>
+      <w:lvlText w:val="%1."/>
+      <w:lvlJc w:val="left"/>
+      <w:pPr>
+        <w:ind w:left="720" w:hanging="360"/>
+      </w:pPr>
+      <w:rPr>
+        <w:rFonts w:hint="default"/>
+      </w:rPr>
+    </w:lvl>
+    <w:lvl w:ilvl="1" w:tplc="04090019" w:tentative="1">
+      <w:start w:val="1"/>
+      <w:numFmt w:val="lowerLetter"/>
+      <w:lvlText w:val="%2."/>
+      <w:lvlJc w:val="left"/>
+      <w:pPr>
+        <w:ind w:left="1440" w:hanging="360"/>
+      </w:pPr>
+    </w:lvl>
+    <w:lvl w:ilvl="2" w:tplc="0409001B" w:tentative="1">
+      <w:start w:val="1"/>
+      <w:numFmt w:val="lowerRoman"/>
+      <w:lvlText w:val="%3."/>
+      <w:lvlJc w:val="right"/>
+      <w:pPr>
+        <w:ind w:left="2160" w:hanging="180"/>
+      </w:pPr>
+    </w:lvl>
+    <w:lvl w:ilvl="3" w:tplc="0409000F" w:tentative="1">
+      <w:start w:val="1"/>
+      <w:numFmt w:val="decimal"/>
+      <w:lvlText w:val="%4."/>
+      <w:lvlJc w:val="left"/>
+      <w:pPr>
+        <w:ind w:left="2880" w:hanging="360"/>
+      </w:pPr>
+    </w:lvl>
+    <w:lvl w:ilvl="4" w:tplc="04090019" w:tentative="1">
+      <w:start w:val="1"/>
+      <w:numFmt w:val="lowerLetter"/>
+      <w:lvlText w:val="%5."/>
+      <w:lvlJc w:val="left"/>
+      <w:pPr>
+        <w:ind w:left="3600" w:hanging="360"/>
+      </w:pPr>
+    </w:lvl>
+    <w:lvl w:ilvl="5" w:tplc="0409001B" w:tentative="1">
+      <w:start w:val="1"/>
+      <w:numFmt w:val="lowerRoman"/>
+      <w:lvlText w:val="%6."/>
+      <w:lvlJc w:val="right"/>
+      <w:pPr>
+        <w:ind w:left="4320" w:hanging="180"/>
+      </w:pPr>
+    </w:lvl>
+    <w:lvl w:ilvl="6" w:tplc="0409000F" w:tentative="1">
+      <w:start w:val="1"/>
+      <w:numFmt w:val="decimal"/>
+      <w:lvlText w:val="%7."/>
+      <w:lvlJc w:val="left"/>
+      <w:pPr>
+        <w:ind w:left="5040" w:hanging="360"/>
+      </w:pPr>
+    </w:lvl>
+    <w:lvl w:ilvl="7" w:tplc="04090019" w:tentative="1">
+      <w:start w:val="1"/>
+      <w:numFmt w:val="lowerLetter"/>
+      <w:lvlText w:val="%8."/>
+      <w:lvlJc w:val="left"/>
+      <w:pPr>
+        <w:ind w:left="5760" w:hanging="360"/>
+      </w:pPr>
+    </w:lvl>
+    <w:lvl w:ilvl="8" w:tplc="0409001B" w:tentative="1">
+      <w:start w:val="1"/>
+      <w:numFmt w:val="lowerRoman"/>
+      <w:lvlText w:val="%9."/>
+      <w:lvlJc w:val="right"/>
+      <w:pPr>
+        <w:ind w:left="6480" w:hanging="180"/>
+      </w:pPr>
+    </w:lvl>
+  </w:abstractNum>
+  <w:abstractNum w:abstractNumId="11" w15:restartNumberingAfterBreak="0">
     <w:nsid w:val="2CFE39D7"/>
     <w:multiLevelType w:val="hybridMultilevel"/>
     <w:tmpl w:val="7E0AB338"/>
@@ -5596,7 +7808,7 @@
       </w:pPr>
     </w:lvl>
   </w:abstractNum>
-  <w:abstractNum w:abstractNumId="10" w15:restartNumberingAfterBreak="0">
+  <w:abstractNum w:abstractNumId="12" w15:restartNumberingAfterBreak="0">
     <w:nsid w:val="34195DC4"/>
     <w:multiLevelType w:val="hybridMultilevel"/>
     <w:tmpl w:val="4B52E4C8"/>
@@ -5687,7 +7899,7 @@
       </w:pPr>
     </w:lvl>
   </w:abstractNum>
-  <w:abstractNum w:abstractNumId="11" w15:restartNumberingAfterBreak="0">
+  <w:abstractNum w:abstractNumId="13" w15:restartNumberingAfterBreak="0">
     <w:nsid w:val="3E5B7795"/>
     <w:multiLevelType w:val="hybridMultilevel"/>
     <w:tmpl w:val="2D740A28"/>
@@ -5776,7 +7988,7 @@
       </w:pPr>
     </w:lvl>
   </w:abstractNum>
-  <w:abstractNum w:abstractNumId="12" w15:restartNumberingAfterBreak="0">
+  <w:abstractNum w:abstractNumId="14" w15:restartNumberingAfterBreak="0">
     <w:nsid w:val="468516F9"/>
     <w:multiLevelType w:val="hybridMultilevel"/>
     <w:tmpl w:val="360E1960"/>
@@ -5865,7 +8077,7 @@
       </w:pPr>
     </w:lvl>
   </w:abstractNum>
-  <w:abstractNum w:abstractNumId="13" w15:restartNumberingAfterBreak="0">
+  <w:abstractNum w:abstractNumId="15" w15:restartNumberingAfterBreak="0">
     <w:nsid w:val="535934BA"/>
     <w:multiLevelType w:val="hybridMultilevel"/>
     <w:tmpl w:val="494C742E"/>
@@ -5954,7 +8166,7 @@
       </w:pPr>
     </w:lvl>
   </w:abstractNum>
-  <w:abstractNum w:abstractNumId="14" w15:restartNumberingAfterBreak="0">
+  <w:abstractNum w:abstractNumId="16" w15:restartNumberingAfterBreak="0">
     <w:nsid w:val="565B3B5F"/>
     <w:multiLevelType w:val="hybridMultilevel"/>
     <w:tmpl w:val="C25CF020"/>
@@ -6040,7 +8252,7 @@
       </w:pPr>
     </w:lvl>
   </w:abstractNum>
-  <w:abstractNum w:abstractNumId="15" w15:restartNumberingAfterBreak="0">
+  <w:abstractNum w:abstractNumId="17" w15:restartNumberingAfterBreak="0">
     <w:nsid w:val="582B237B"/>
     <w:multiLevelType w:val="hybridMultilevel"/>
     <w:tmpl w:val="F7B2F010"/>
@@ -6130,52 +8342,58 @@
     </w:lvl>
   </w:abstractNum>
   <w:num w:numId="1" w16cid:durableId="332102753">
-    <w:abstractNumId w:val="15"/>
+    <w:abstractNumId w:val="17"/>
   </w:num>
   <w:num w:numId="2" w16cid:durableId="1379428125">
     <w:abstractNumId w:val="1"/>
   </w:num>
   <w:num w:numId="3" w16cid:durableId="982393518">
-    <w:abstractNumId w:val="13"/>
+    <w:abstractNumId w:val="15"/>
   </w:num>
   <w:num w:numId="4" w16cid:durableId="1752892429">
     <w:abstractNumId w:val="0"/>
   </w:num>
   <w:num w:numId="5" w16cid:durableId="87237186">
+    <w:abstractNumId w:val="7"/>
+  </w:num>
+  <w:num w:numId="6" w16cid:durableId="737241610">
+    <w:abstractNumId w:val="11"/>
+  </w:num>
+  <w:num w:numId="7" w16cid:durableId="1142888846">
+    <w:abstractNumId w:val="13"/>
+  </w:num>
+  <w:num w:numId="8" w16cid:durableId="1719012536">
+    <w:abstractNumId w:val="12"/>
+  </w:num>
+  <w:num w:numId="9" w16cid:durableId="241065129">
     <w:abstractNumId w:val="6"/>
   </w:num>
-  <w:num w:numId="6" w16cid:durableId="737241610">
+  <w:num w:numId="10" w16cid:durableId="2096779101">
+    <w:abstractNumId w:val="16"/>
+  </w:num>
+  <w:num w:numId="11" w16cid:durableId="1167135762">
+    <w:abstractNumId w:val="4"/>
+  </w:num>
+  <w:num w:numId="12" w16cid:durableId="1790972052">
+    <w:abstractNumId w:val="8"/>
+  </w:num>
+  <w:num w:numId="13" w16cid:durableId="2902597">
     <w:abstractNumId w:val="9"/>
   </w:num>
-  <w:num w:numId="7" w16cid:durableId="1142888846">
-    <w:abstractNumId w:val="11"/>
+  <w:num w:numId="14" w16cid:durableId="2023822308">
+    <w:abstractNumId w:val="3"/>
   </w:num>
-  <w:num w:numId="8" w16cid:durableId="1719012536">
+  <w:num w:numId="15" w16cid:durableId="1714111239">
+    <w:abstractNumId w:val="14"/>
+  </w:num>
+  <w:num w:numId="16" w16cid:durableId="2010060555">
+    <w:abstractNumId w:val="5"/>
+  </w:num>
+  <w:num w:numId="17" w16cid:durableId="525296370">
     <w:abstractNumId w:val="10"/>
   </w:num>
-  <w:num w:numId="9" w16cid:durableId="241065129">
-    <w:abstractNumId w:val="5"/>
-  </w:num>
-  <w:num w:numId="10" w16cid:durableId="2096779101">
-    <w:abstractNumId w:val="14"/>
-  </w:num>
-  <w:num w:numId="11" w16cid:durableId="1167135762">
-    <w:abstractNumId w:val="3"/>
-  </w:num>
-  <w:num w:numId="12" w16cid:durableId="1790972052">
-    <w:abstractNumId w:val="7"/>
-  </w:num>
-  <w:num w:numId="13" w16cid:durableId="2902597">
-    <w:abstractNumId w:val="8"/>
-  </w:num>
-  <w:num w:numId="14" w16cid:durableId="2023822308">
+  <w:num w:numId="18" w16cid:durableId="583877622">
     <w:abstractNumId w:val="2"/>
-  </w:num>
-  <w:num w:numId="15" w16cid:durableId="1714111239">
-    <w:abstractNumId w:val="12"/>
-  </w:num>
-  <w:num w:numId="16" w16cid:durableId="2010060555">
-    <w:abstractNumId w:val="4"/>
   </w:num>
   <w:numIdMacAtCleanup w:val="14"/>
 </w:numbering>
@@ -6780,7 +8998,6 @@
   <w:style w:type="character" w:default="1" w:styleId="DefaultParagraphFont">
     <w:name w:val="Default Paragraph Font"/>
     <w:uiPriority w:val="1"/>
-    <w:semiHidden/>
     <w:unhideWhenUsed/>
   </w:style>
   <w:style w:type="table" w:default="1" w:styleId="TableNormal">

</xml_diff>

<commit_message>
Algebra 2 - Chapter 4: Radical Expressions and Equations - 4.2 Imaginary and Complex Numbers
</commit_message>
<xml_diff>
--- a/Algebra-2/ch04/Algebra 2 - Chapter 4.docx
+++ b/Algebra-2/ch04/Algebra 2 - Chapter 4.docx
@@ -549,21 +549,7 @@
         <w:rPr>
           <w:rFonts w:eastAsiaTheme="minorEastAsia"/>
         </w:rPr>
-        <w:t xml:space="preserve">. When there is no index, it is implied to be a 2. </w:t>
-      </w:r>
-      <w:proofErr w:type="gramStart"/>
-      <w:r>
-        <w:rPr>
-          <w:rFonts w:eastAsiaTheme="minorEastAsia"/>
-        </w:rPr>
-        <w:t>So</w:t>
-      </w:r>
-      <w:proofErr w:type="gramEnd"/>
-      <w:r>
-        <w:rPr>
-          <w:rFonts w:eastAsiaTheme="minorEastAsia"/>
-        </w:rPr>
-        <w:t xml:space="preserve"> a radical sign with no index is called the </w:t>
+        <w:t xml:space="preserve">. When there is no index, it is implied to be a 2. So a radical sign with no index is called the </w:t>
       </w:r>
       <w:r>
         <w:rPr>
@@ -1371,21 +1357,7 @@
         <w:rPr>
           <w:rFonts w:eastAsiaTheme="minorEastAsia"/>
         </w:rPr>
-        <w:t xml:space="preserve">It is not always clear </w:t>
-      </w:r>
-      <w:proofErr w:type="gramStart"/>
-      <w:r>
-        <w:rPr>
-          <w:rFonts w:eastAsiaTheme="minorEastAsia"/>
-        </w:rPr>
-        <w:t>whether or not</w:t>
-      </w:r>
-      <w:proofErr w:type="gramEnd"/>
-      <w:r>
-        <w:rPr>
-          <w:rFonts w:eastAsiaTheme="minorEastAsia"/>
-        </w:rPr>
-        <w:t xml:space="preserve"> a large number has a factor that is a perfect square. By factoring the number into its </w:t>
+        <w:t xml:space="preserve">It is not always clear whether or not a large number has a factor that is a perfect square. By factoring the number into its </w:t>
       </w:r>
       <w:r>
         <w:rPr>
@@ -4936,6 +4908,7 @@
           <w:bCs/>
         </w:rPr>
         <w:br/>
+        <w:t>Radicals can be added or subtracted only if they have the same index and the same number inside the radical sign.</w:t>
       </w:r>
       <w:r>
         <w:rPr>
@@ -4943,7 +4916,7 @@
           <w:b/>
           <w:bCs/>
         </w:rPr>
-        <w:t>Radicals can be added or subtracted only if they have the same index and the same number inside the radical sign.</w:t>
+        <w:br/>
       </w:r>
       <w:r>
         <w:rPr>
@@ -4952,21 +4925,6 @@
           <w:bCs/>
         </w:rPr>
         <w:br/>
-      </w:r>
-      <w:r>
-        <w:rPr>
-          <w:rFonts w:eastAsiaTheme="minorEastAsia"/>
-          <w:b/>
-          <w:bCs/>
-        </w:rPr>
-        <w:br/>
-      </w:r>
-      <w:r>
-        <w:rPr>
-          <w:rFonts w:eastAsiaTheme="minorEastAsia"/>
-          <w:b/>
-          <w:bCs/>
-        </w:rPr>
         <w:t xml:space="preserve">The square root of a sum is not equal to the sum of the square roots: </w:t>
       </w:r>
       <m:oMath>
@@ -5261,18 +5219,22 @@
             <m:t>=7+24=31</m:t>
           </m:r>
           <m:r>
+            <m:rPr>
+              <m:sty m:val="b"/>
+            </m:rPr>
             <w:rPr>
               <w:rFonts w:eastAsiaTheme="minorEastAsia"/>
-              <w:b/>
-              <w:bCs/>
             </w:rPr>
             <w:br/>
           </m:r>
+        </m:oMath>
+        <m:oMath>
           <m:r>
+            <m:rPr>
+              <m:sty m:val="b"/>
+            </m:rPr>
             <w:rPr>
               <w:rFonts w:eastAsiaTheme="minorEastAsia"/>
-              <w:b/>
-              <w:bCs/>
             </w:rPr>
             <w:br/>
           </m:r>
@@ -5420,13 +5382,6 @@
           <w:bCs/>
         </w:rPr>
         <w:br/>
-      </w:r>
-      <w:r>
-        <w:rPr>
-          <w:rFonts w:eastAsiaTheme="minorEastAsia"/>
-          <w:b/>
-          <w:bCs/>
-        </w:rPr>
         <w:t>Radicals can be added or subtracted only if they have the same index and the same number inside the radical sign.</w:t>
       </w:r>
     </w:p>
@@ -5559,6 +5514,9 @@
             </m:e>
           </m:bar>
           <m:r>
+            <m:rPr>
+              <m:sty m:val="p"/>
+            </m:rPr>
             <w:rPr>
               <w:rFonts w:eastAsiaTheme="minorEastAsia"/>
             </w:rPr>
@@ -5573,6 +5531,9 @@
             <m:t>a=4, c=8</m:t>
           </m:r>
           <m:r>
+            <m:rPr>
+              <m:sty m:val="p"/>
+            </m:rPr>
             <w:rPr>
               <w:rFonts w:ascii="Cambria Math" w:eastAsiaTheme="minorEastAsia" w:hAnsi="Cambria Math"/>
             </w:rPr>
@@ -5671,6 +5632,9 @@
             </m:sup>
           </m:sSup>
           <m:r>
+            <m:rPr>
+              <m:sty m:val="p"/>
+            </m:rPr>
             <w:rPr>
               <w:rFonts w:eastAsiaTheme="minorEastAsia"/>
             </w:rPr>
@@ -5769,6 +5733,9 @@
             </m:sup>
           </m:sSup>
           <m:r>
+            <m:rPr>
+              <m:sty m:val="p"/>
+            </m:rPr>
             <w:rPr>
               <w:rFonts w:ascii="Cambria Math" w:eastAsiaTheme="minorEastAsia" w:hAnsi="Cambria Math"/>
             </w:rPr>
@@ -5812,15 +5779,12 @@
             <w:rPr>
               <w:rFonts w:ascii="Cambria Math" w:eastAsiaTheme="minorEastAsia" w:hAnsi="Cambria Math"/>
             </w:rPr>
-            <m:t>=</m:t>
+            <m:t>=64</m:t>
           </m:r>
           <m:r>
-            <w:rPr>
-              <w:rFonts w:ascii="Cambria Math" w:eastAsiaTheme="minorEastAsia" w:hAnsi="Cambria Math"/>
-            </w:rPr>
-            <m:t>64</m:t>
-          </m:r>
-          <m:r>
+            <m:rPr>
+              <m:sty m:val="p"/>
+            </m:rPr>
             <w:rPr>
               <w:rFonts w:ascii="Cambria Math" w:eastAsiaTheme="minorEastAsia" w:hAnsi="Cambria Math"/>
             </w:rPr>
@@ -5835,6 +5799,9 @@
             <m:t>-16=-16</m:t>
           </m:r>
           <m:r>
+            <m:rPr>
+              <m:sty m:val="p"/>
+            </m:rPr>
             <w:rPr>
               <w:rFonts w:ascii="Cambria Math" w:eastAsiaTheme="minorEastAsia" w:hAnsi="Cambria Math"/>
             </w:rPr>
@@ -5875,6 +5842,9 @@
             <m:t>=48</m:t>
           </m:r>
           <m:r>
+            <m:rPr>
+              <m:sty m:val="p"/>
+            </m:rPr>
             <w:rPr>
               <w:rFonts w:eastAsiaTheme="minorEastAsia"/>
             </w:rPr>
@@ -6505,6 +6475,9 @@
             <m:t>=</m:t>
           </m:r>
           <m:r>
+            <m:rPr>
+              <m:sty m:val="p"/>
+            </m:rPr>
             <w:rPr>
               <w:rFonts w:ascii="Cambria Math" w:eastAsiaTheme="minorEastAsia" w:hAnsi="Cambria Math"/>
             </w:rPr>
@@ -6632,25 +6605,7 @@
             <w:rPr>
               <w:rFonts w:ascii="Cambria Math" w:eastAsiaTheme="minorEastAsia" w:hAnsi="Cambria Math"/>
             </w:rPr>
-            <m:t>=25</m:t>
-          </m:r>
-          <m:r>
-            <w:rPr>
-              <w:rFonts w:ascii="Cambria Math" w:eastAsiaTheme="minorEastAsia" w:hAnsi="Cambria Math"/>
-            </w:rPr>
-            <m:t>-</m:t>
-          </m:r>
-          <m:r>
-            <w:rPr>
-              <w:rFonts w:ascii="Cambria Math" w:eastAsiaTheme="minorEastAsia" w:hAnsi="Cambria Math"/>
-            </w:rPr>
-            <m:t>12</m:t>
-          </m:r>
-          <m:r>
-            <w:rPr>
-              <w:rFonts w:ascii="Cambria Math" w:eastAsiaTheme="minorEastAsia" w:hAnsi="Cambria Math"/>
-            </w:rPr>
-            <m:t>=</m:t>
+            <m:t>=25-12=</m:t>
           </m:r>
           <m:r>
             <m:rPr>
@@ -6663,6 +6618,4283 @@
           </m:r>
         </m:oMath>
       </m:oMathPara>
+    </w:p>
+    <w:p>
+      <w:pPr>
+        <w:pStyle w:val="Heading2"/>
+        <w:rPr>
+          <w:rFonts w:eastAsiaTheme="minorEastAsia"/>
+        </w:rPr>
+      </w:pPr>
+      <w:r>
+        <w:rPr>
+          <w:rFonts w:eastAsiaTheme="minorEastAsia"/>
+        </w:rPr>
+        <w:br w:type="column"/>
+      </w:r>
+      <w:r>
+        <w:rPr>
+          <w:rFonts w:eastAsiaTheme="minorEastAsia"/>
+        </w:rPr>
+        <w:lastRenderedPageBreak/>
+        <w:t>4.2 Imaginary and Complex Numbers</w:t>
+      </w:r>
+    </w:p>
+    <w:p>
+      <w:pPr>
+        <w:rPr>
+          <w:rFonts w:eastAsiaTheme="minorEastAsia"/>
+          <w:b/>
+          <w:bCs/>
+        </w:rPr>
+      </w:pPr>
+      <w:r>
+        <w:rPr>
+          <w:rFonts w:eastAsiaTheme="minorEastAsia"/>
+          <w:b/>
+          <w:bCs/>
+        </w:rPr>
+        <w:t>Key Ideas</w:t>
+      </w:r>
+    </w:p>
+    <w:p>
+      <w:pPr>
+        <w:rPr>
+          <w:rFonts w:eastAsiaTheme="minorEastAsia"/>
+        </w:rPr>
+      </w:pPr>
+      <w:r>
+        <w:rPr>
+          <w:rFonts w:eastAsiaTheme="minorEastAsia"/>
+        </w:rPr>
+        <w:t xml:space="preserve">An </w:t>
+      </w:r>
+      <w:r>
+        <w:rPr>
+          <w:rFonts w:eastAsiaTheme="minorEastAsia"/>
+          <w:i/>
+          <w:iCs/>
+        </w:rPr>
+        <w:t>imaginary number</w:t>
+      </w:r>
+      <w:r>
+        <w:rPr>
+          <w:rFonts w:eastAsiaTheme="minorEastAsia"/>
+        </w:rPr>
+        <w:t xml:space="preserve"> is a number that, when multiplied by itself results in a negative number. The most basic imaginary number is </w:t>
+      </w:r>
+      <m:oMath>
+        <m:rad>
+          <m:radPr>
+            <m:degHide m:val="1"/>
+            <m:ctrlPr>
+              <w:rPr>
+                <w:rFonts w:ascii="Cambria Math" w:eastAsiaTheme="minorEastAsia" w:hAnsi="Cambria Math"/>
+                <w:i/>
+              </w:rPr>
+            </m:ctrlPr>
+          </m:radPr>
+          <m:deg/>
+          <m:e>
+            <m:r>
+              <w:rPr>
+                <w:rFonts w:ascii="Cambria Math" w:eastAsiaTheme="minorEastAsia" w:hAnsi="Cambria Math"/>
+              </w:rPr>
+              <m:t>-1</m:t>
+            </m:r>
+          </m:e>
+        </m:rad>
+      </m:oMath>
+      <w:r>
+        <w:rPr>
+          <w:rFonts w:eastAsiaTheme="minorEastAsia"/>
+        </w:rPr>
+        <w:t xml:space="preserve"> since </w:t>
+      </w:r>
+      <m:oMath>
+        <m:sSup>
+          <m:sSupPr>
+            <m:ctrlPr>
+              <w:rPr>
+                <w:rFonts w:ascii="Cambria Math" w:eastAsiaTheme="minorEastAsia" w:hAnsi="Cambria Math"/>
+                <w:i/>
+              </w:rPr>
+            </m:ctrlPr>
+          </m:sSupPr>
+          <m:e>
+            <m:d>
+              <m:dPr>
+                <m:ctrlPr>
+                  <w:rPr>
+                    <w:rFonts w:ascii="Cambria Math" w:eastAsiaTheme="minorEastAsia" w:hAnsi="Cambria Math"/>
+                    <w:i/>
+                  </w:rPr>
+                </m:ctrlPr>
+              </m:dPr>
+              <m:e>
+                <m:rad>
+                  <m:radPr>
+                    <m:degHide m:val="1"/>
+                    <m:ctrlPr>
+                      <w:rPr>
+                        <w:rFonts w:ascii="Cambria Math" w:eastAsiaTheme="minorEastAsia" w:hAnsi="Cambria Math"/>
+                        <w:i/>
+                      </w:rPr>
+                    </m:ctrlPr>
+                  </m:radPr>
+                  <m:deg/>
+                  <m:e>
+                    <m:r>
+                      <w:rPr>
+                        <w:rFonts w:ascii="Cambria Math" w:eastAsiaTheme="minorEastAsia" w:hAnsi="Cambria Math"/>
+                      </w:rPr>
+                      <m:t>-1</m:t>
+                    </m:r>
+                  </m:e>
+                </m:rad>
+              </m:e>
+            </m:d>
+          </m:e>
+          <m:sup>
+            <m:r>
+              <w:rPr>
+                <w:rFonts w:ascii="Cambria Math" w:eastAsiaTheme="minorEastAsia" w:hAnsi="Cambria Math"/>
+              </w:rPr>
+              <m:t>2</m:t>
+            </m:r>
+          </m:sup>
+        </m:sSup>
+        <m:r>
+          <w:rPr>
+            <w:rFonts w:ascii="Cambria Math" w:eastAsiaTheme="minorEastAsia" w:hAnsi="Cambria Math"/>
+          </w:rPr>
+          <m:t>=</m:t>
+        </m:r>
+        <m:rad>
+          <m:radPr>
+            <m:degHide m:val="1"/>
+            <m:ctrlPr>
+              <w:rPr>
+                <w:rFonts w:ascii="Cambria Math" w:eastAsiaTheme="minorEastAsia" w:hAnsi="Cambria Math"/>
+                <w:i/>
+              </w:rPr>
+            </m:ctrlPr>
+          </m:radPr>
+          <m:deg/>
+          <m:e>
+            <m:r>
+              <w:rPr>
+                <w:rFonts w:ascii="Cambria Math" w:eastAsiaTheme="minorEastAsia" w:hAnsi="Cambria Math"/>
+              </w:rPr>
+              <m:t>-1</m:t>
+            </m:r>
+          </m:e>
+        </m:rad>
+        <m:r>
+          <w:rPr>
+            <w:rFonts w:ascii="Cambria Math" w:eastAsiaTheme="minorEastAsia" w:hAnsi="Cambria Math"/>
+          </w:rPr>
+          <m:t>∙</m:t>
+        </m:r>
+        <m:rad>
+          <m:radPr>
+            <m:degHide m:val="1"/>
+            <m:ctrlPr>
+              <w:rPr>
+                <w:rFonts w:ascii="Cambria Math" w:eastAsiaTheme="minorEastAsia" w:hAnsi="Cambria Math"/>
+                <w:i/>
+              </w:rPr>
+            </m:ctrlPr>
+          </m:radPr>
+          <m:deg/>
+          <m:e>
+            <m:r>
+              <w:rPr>
+                <w:rFonts w:ascii="Cambria Math" w:eastAsiaTheme="minorEastAsia" w:hAnsi="Cambria Math"/>
+              </w:rPr>
+              <m:t>-1</m:t>
+            </m:r>
+          </m:e>
+        </m:rad>
+        <m:r>
+          <w:rPr>
+            <w:rFonts w:ascii="Cambria Math" w:eastAsiaTheme="minorEastAsia" w:hAnsi="Cambria Math"/>
+          </w:rPr>
+          <m:t>=-1</m:t>
+        </m:r>
+      </m:oMath>
+      <w:r>
+        <w:rPr>
+          <w:rFonts w:eastAsiaTheme="minorEastAsia"/>
+        </w:rPr>
+        <w:t xml:space="preserve">. The number </w:t>
+      </w:r>
+      <m:oMath>
+        <m:rad>
+          <m:radPr>
+            <m:degHide m:val="1"/>
+            <m:ctrlPr>
+              <w:rPr>
+                <w:rFonts w:ascii="Cambria Math" w:eastAsiaTheme="minorEastAsia" w:hAnsi="Cambria Math"/>
+                <w:i/>
+              </w:rPr>
+            </m:ctrlPr>
+          </m:radPr>
+          <m:deg/>
+          <m:e>
+            <m:r>
+              <w:rPr>
+                <w:rFonts w:ascii="Cambria Math" w:eastAsiaTheme="minorEastAsia" w:hAnsi="Cambria Math"/>
+              </w:rPr>
+              <m:t>-1</m:t>
+            </m:r>
+          </m:e>
+        </m:rad>
+      </m:oMath>
+      <w:r>
+        <w:rPr>
+          <w:rFonts w:eastAsiaTheme="minorEastAsia"/>
+        </w:rPr>
+        <w:t xml:space="preserve"> is abbreviated by the symbol </w:t>
+      </w:r>
+      <w:proofErr w:type="spellStart"/>
+      <w:r>
+        <w:rPr>
+          <w:rFonts w:eastAsiaTheme="minorEastAsia"/>
+          <w:i/>
+          <w:iCs/>
+        </w:rPr>
+        <w:t>i</w:t>
+      </w:r>
+      <w:proofErr w:type="spellEnd"/>
+      <w:r>
+        <w:rPr>
+          <w:rFonts w:eastAsiaTheme="minorEastAsia"/>
+        </w:rPr>
+        <w:t xml:space="preserve">. Based on this definition, </w:t>
+      </w:r>
+      <m:oMath>
+        <m:sSup>
+          <m:sSupPr>
+            <m:ctrlPr>
+              <w:rPr>
+                <w:rFonts w:ascii="Cambria Math" w:eastAsiaTheme="minorEastAsia" w:hAnsi="Cambria Math"/>
+                <w:i/>
+              </w:rPr>
+            </m:ctrlPr>
+          </m:sSupPr>
+          <m:e>
+            <m:r>
+              <w:rPr>
+                <w:rFonts w:ascii="Cambria Math" w:eastAsiaTheme="minorEastAsia" w:hAnsi="Cambria Math"/>
+              </w:rPr>
+              <m:t>i</m:t>
+            </m:r>
+          </m:e>
+          <m:sup>
+            <m:r>
+              <w:rPr>
+                <w:rFonts w:ascii="Cambria Math" w:eastAsiaTheme="minorEastAsia" w:hAnsi="Cambria Math"/>
+              </w:rPr>
+              <m:t>2</m:t>
+            </m:r>
+          </m:sup>
+        </m:sSup>
+        <m:r>
+          <w:rPr>
+            <w:rFonts w:ascii="Cambria Math" w:eastAsiaTheme="minorEastAsia" w:hAnsi="Cambria Math"/>
+          </w:rPr>
+          <m:t>=-1</m:t>
+        </m:r>
+      </m:oMath>
+      <w:r>
+        <w:rPr>
+          <w:rFonts w:eastAsiaTheme="minorEastAsia"/>
+        </w:rPr>
+        <w:t xml:space="preserve">. When imaginary numbers are combined with real numbers, the result is called a </w:t>
+      </w:r>
+      <w:r>
+        <w:rPr>
+          <w:rFonts w:eastAsiaTheme="minorEastAsia"/>
+          <w:i/>
+          <w:iCs/>
+        </w:rPr>
+        <w:t>complex number</w:t>
+      </w:r>
+      <w:r>
+        <w:rPr>
+          <w:rFonts w:eastAsiaTheme="minorEastAsia"/>
+        </w:rPr>
+        <w:t>. Complex numbers can be added, subtracted, and multiplied with rules similar to polynomial adding, subtracting and multiplying.</w:t>
+      </w:r>
+    </w:p>
+    <w:p>
+      <w:pPr>
+        <w:rPr>
+          <w:rFonts w:eastAsiaTheme="minorEastAsia"/>
+          <w:b/>
+          <w:bCs/>
+        </w:rPr>
+      </w:pPr>
+      <w:r>
+        <w:rPr>
+          <w:rFonts w:eastAsiaTheme="minorEastAsia"/>
+          <w:b/>
+          <w:bCs/>
+        </w:rPr>
+        <w:t>Simplifying Imaginary Numbers</w:t>
+      </w:r>
+    </w:p>
+    <w:p>
+      <w:pPr>
+        <w:rPr>
+          <w:rFonts w:eastAsiaTheme="minorEastAsia"/>
+        </w:rPr>
+      </w:pPr>
+      <w:r>
+        <w:rPr>
+          <w:rFonts w:eastAsiaTheme="minorEastAsia"/>
+        </w:rPr>
+        <w:t xml:space="preserve">The square root of any negative number can be represented as an expression involving an </w:t>
+      </w:r>
+      <m:oMath>
+        <m:r>
+          <w:rPr>
+            <w:rFonts w:ascii="Cambria Math" w:eastAsiaTheme="minorEastAsia" w:hAnsi="Cambria Math"/>
+          </w:rPr>
+          <m:t>i</m:t>
+        </m:r>
+      </m:oMath>
+      <w:r>
+        <w:rPr>
+          <w:rFonts w:eastAsiaTheme="minorEastAsia"/>
+        </w:rPr>
+        <w:t xml:space="preserve">. To simplify </w:t>
+      </w:r>
+      <m:oMath>
+        <m:rad>
+          <m:radPr>
+            <m:degHide m:val="1"/>
+            <m:ctrlPr>
+              <w:rPr>
+                <w:rFonts w:ascii="Cambria Math" w:eastAsiaTheme="minorEastAsia" w:hAnsi="Cambria Math"/>
+                <w:i/>
+              </w:rPr>
+            </m:ctrlPr>
+          </m:radPr>
+          <m:deg/>
+          <m:e>
+            <m:r>
+              <w:rPr>
+                <w:rFonts w:ascii="Cambria Math" w:eastAsiaTheme="minorEastAsia" w:hAnsi="Cambria Math"/>
+              </w:rPr>
+              <m:t>-9</m:t>
+            </m:r>
+          </m:e>
+        </m:rad>
+      </m:oMath>
+      <w:r>
+        <w:rPr>
+          <w:rFonts w:eastAsiaTheme="minorEastAsia"/>
+        </w:rPr>
+        <w:t xml:space="preserve">, split it into </w:t>
+      </w:r>
+      <m:oMath>
+        <m:rad>
+          <m:radPr>
+            <m:degHide m:val="1"/>
+            <m:ctrlPr>
+              <w:rPr>
+                <w:rFonts w:ascii="Cambria Math" w:eastAsiaTheme="minorEastAsia" w:hAnsi="Cambria Math"/>
+                <w:i/>
+              </w:rPr>
+            </m:ctrlPr>
+          </m:radPr>
+          <m:deg/>
+          <m:e>
+            <m:r>
+              <w:rPr>
+                <w:rFonts w:ascii="Cambria Math" w:eastAsiaTheme="minorEastAsia" w:hAnsi="Cambria Math"/>
+              </w:rPr>
+              <m:t>9∙(-1)</m:t>
+            </m:r>
+          </m:e>
+        </m:rad>
+        <m:r>
+          <w:rPr>
+            <w:rFonts w:ascii="Cambria Math" w:eastAsiaTheme="minorEastAsia" w:hAnsi="Cambria Math"/>
+          </w:rPr>
+          <m:t>=</m:t>
+        </m:r>
+        <m:rad>
+          <m:radPr>
+            <m:degHide m:val="1"/>
+            <m:ctrlPr>
+              <w:rPr>
+                <w:rFonts w:ascii="Cambria Math" w:eastAsiaTheme="minorEastAsia" w:hAnsi="Cambria Math"/>
+                <w:i/>
+              </w:rPr>
+            </m:ctrlPr>
+          </m:radPr>
+          <m:deg/>
+          <m:e>
+            <m:r>
+              <w:rPr>
+                <w:rFonts w:ascii="Cambria Math" w:eastAsiaTheme="minorEastAsia" w:hAnsi="Cambria Math"/>
+              </w:rPr>
+              <m:t>9</m:t>
+            </m:r>
+          </m:e>
+        </m:rad>
+        <m:r>
+          <w:rPr>
+            <w:rFonts w:ascii="Cambria Math" w:eastAsiaTheme="minorEastAsia" w:hAnsi="Cambria Math"/>
+          </w:rPr>
+          <m:t>∙</m:t>
+        </m:r>
+        <m:rad>
+          <m:radPr>
+            <m:degHide m:val="1"/>
+            <m:ctrlPr>
+              <w:rPr>
+                <w:rFonts w:ascii="Cambria Math" w:eastAsiaTheme="minorEastAsia" w:hAnsi="Cambria Math"/>
+                <w:i/>
+              </w:rPr>
+            </m:ctrlPr>
+          </m:radPr>
+          <m:deg/>
+          <m:e>
+            <m:r>
+              <w:rPr>
+                <w:rFonts w:ascii="Cambria Math" w:eastAsiaTheme="minorEastAsia" w:hAnsi="Cambria Math"/>
+              </w:rPr>
+              <m:t>-1</m:t>
+            </m:r>
+          </m:e>
+        </m:rad>
+        <m:r>
+          <w:rPr>
+            <w:rFonts w:ascii="Cambria Math" w:eastAsiaTheme="minorEastAsia" w:hAnsi="Cambria Math"/>
+          </w:rPr>
+          <m:t>=3i</m:t>
+        </m:r>
+      </m:oMath>
+      <w:r>
+        <w:rPr>
+          <w:rFonts w:eastAsiaTheme="minorEastAsia"/>
+        </w:rPr>
+        <w:t>.</w:t>
+      </w:r>
+    </w:p>
+    <w:p>
+      <w:pPr>
+        <w:rPr>
+          <w:rFonts w:eastAsiaTheme="minorEastAsia"/>
+        </w:rPr>
+      </w:pPr>
+      <w:r>
+        <w:rPr>
+          <w:rFonts w:eastAsiaTheme="minorEastAsia"/>
+        </w:rPr>
+        <w:t xml:space="preserve">If the number inside the radical is not a perfect square, like </w:t>
+      </w:r>
+      <m:oMath>
+        <m:rad>
+          <m:radPr>
+            <m:degHide m:val="1"/>
+            <m:ctrlPr>
+              <w:rPr>
+                <w:rFonts w:ascii="Cambria Math" w:eastAsiaTheme="minorEastAsia" w:hAnsi="Cambria Math"/>
+                <w:i/>
+              </w:rPr>
+            </m:ctrlPr>
+          </m:radPr>
+          <m:deg/>
+          <m:e>
+            <m:r>
+              <w:rPr>
+                <w:rFonts w:ascii="Cambria Math" w:eastAsiaTheme="minorEastAsia" w:hAnsi="Cambria Math"/>
+              </w:rPr>
+              <m:t>-7</m:t>
+            </m:r>
+          </m:e>
+        </m:rad>
+        <m:r>
+          <w:rPr>
+            <w:rFonts w:ascii="Cambria Math" w:eastAsiaTheme="minorEastAsia" w:hAnsi="Cambria Math"/>
+          </w:rPr>
+          <m:t>=</m:t>
+        </m:r>
+        <m:rad>
+          <m:radPr>
+            <m:degHide m:val="1"/>
+            <m:ctrlPr>
+              <w:rPr>
+                <w:rFonts w:ascii="Cambria Math" w:eastAsiaTheme="minorEastAsia" w:hAnsi="Cambria Math"/>
+                <w:i/>
+              </w:rPr>
+            </m:ctrlPr>
+          </m:radPr>
+          <m:deg/>
+          <m:e>
+            <m:r>
+              <w:rPr>
+                <w:rFonts w:ascii="Cambria Math" w:eastAsiaTheme="minorEastAsia" w:hAnsi="Cambria Math"/>
+              </w:rPr>
+              <m:t>-1∙7</m:t>
+            </m:r>
+          </m:e>
+        </m:rad>
+        <m:r>
+          <w:rPr>
+            <w:rFonts w:ascii="Cambria Math" w:eastAsiaTheme="minorEastAsia" w:hAnsi="Cambria Math"/>
+          </w:rPr>
+          <m:t>=</m:t>
+        </m:r>
+        <m:rad>
+          <m:radPr>
+            <m:degHide m:val="1"/>
+            <m:ctrlPr>
+              <w:rPr>
+                <w:rFonts w:ascii="Cambria Math" w:eastAsiaTheme="minorEastAsia" w:hAnsi="Cambria Math"/>
+                <w:i/>
+              </w:rPr>
+            </m:ctrlPr>
+          </m:radPr>
+          <m:deg/>
+          <m:e>
+            <m:r>
+              <w:rPr>
+                <w:rFonts w:ascii="Cambria Math" w:eastAsiaTheme="minorEastAsia" w:hAnsi="Cambria Math"/>
+              </w:rPr>
+              <m:t>-1</m:t>
+            </m:r>
+          </m:e>
+        </m:rad>
+        <m:r>
+          <w:rPr>
+            <w:rFonts w:ascii="Cambria Math" w:eastAsiaTheme="minorEastAsia" w:hAnsi="Cambria Math"/>
+          </w:rPr>
+          <m:t>∙</m:t>
+        </m:r>
+        <m:rad>
+          <m:radPr>
+            <m:degHide m:val="1"/>
+            <m:ctrlPr>
+              <w:rPr>
+                <w:rFonts w:ascii="Cambria Math" w:eastAsiaTheme="minorEastAsia" w:hAnsi="Cambria Math"/>
+                <w:i/>
+              </w:rPr>
+            </m:ctrlPr>
+          </m:radPr>
+          <m:deg/>
+          <m:e>
+            <m:r>
+              <w:rPr>
+                <w:rFonts w:ascii="Cambria Math" w:eastAsiaTheme="minorEastAsia" w:hAnsi="Cambria Math"/>
+              </w:rPr>
+              <m:t>7</m:t>
+            </m:r>
+          </m:e>
+        </m:rad>
+        <m:r>
+          <w:rPr>
+            <w:rFonts w:ascii="Cambria Math" w:eastAsiaTheme="minorEastAsia" w:hAnsi="Cambria Math"/>
+          </w:rPr>
+          <m:t>=i</m:t>
+        </m:r>
+        <m:rad>
+          <m:radPr>
+            <m:degHide m:val="1"/>
+            <m:ctrlPr>
+              <w:rPr>
+                <w:rFonts w:ascii="Cambria Math" w:eastAsiaTheme="minorEastAsia" w:hAnsi="Cambria Math"/>
+                <w:i/>
+              </w:rPr>
+            </m:ctrlPr>
+          </m:radPr>
+          <m:deg/>
+          <m:e>
+            <m:r>
+              <w:rPr>
+                <w:rFonts w:ascii="Cambria Math" w:eastAsiaTheme="minorEastAsia" w:hAnsi="Cambria Math"/>
+              </w:rPr>
+              <m:t>7</m:t>
+            </m:r>
+          </m:e>
+        </m:rad>
+      </m:oMath>
+      <w:r>
+        <w:rPr>
+          <w:rFonts w:eastAsiaTheme="minorEastAsia"/>
+        </w:rPr>
+        <w:t xml:space="preserve">. If the number inside the radical has a factor that is a perfect square, like </w:t>
+      </w:r>
+      <m:oMath>
+        <m:rad>
+          <m:radPr>
+            <m:degHide m:val="1"/>
+            <m:ctrlPr>
+              <w:rPr>
+                <w:rFonts w:ascii="Cambria Math" w:eastAsiaTheme="minorEastAsia" w:hAnsi="Cambria Math"/>
+                <w:i/>
+              </w:rPr>
+            </m:ctrlPr>
+          </m:radPr>
+          <m:deg/>
+          <m:e>
+            <m:r>
+              <w:rPr>
+                <w:rFonts w:ascii="Cambria Math" w:eastAsiaTheme="minorEastAsia" w:hAnsi="Cambria Math"/>
+              </w:rPr>
+              <m:t>-18</m:t>
+            </m:r>
+          </m:e>
+        </m:rad>
+      </m:oMath>
+      <w:r>
+        <w:rPr>
+          <w:rFonts w:eastAsiaTheme="minorEastAsia"/>
+        </w:rPr>
+        <w:t xml:space="preserve">, the </w:t>
+      </w:r>
+      <m:oMath>
+        <m:r>
+          <w:rPr>
+            <w:rFonts w:ascii="Cambria Math" w:eastAsiaTheme="minorEastAsia" w:hAnsi="Cambria Math"/>
+          </w:rPr>
+          <m:t>i</m:t>
+        </m:r>
+      </m:oMath>
+      <w:r>
+        <w:rPr>
+          <w:rFonts w:eastAsiaTheme="minorEastAsia"/>
+        </w:rPr>
+        <w:t xml:space="preserve"> will be written between the coefficient and the radical.</w:t>
+      </w:r>
+      <w:r>
+        <w:rPr>
+          <w:rFonts w:eastAsiaTheme="minorEastAsia"/>
+        </w:rPr>
+        <w:br/>
+      </w:r>
+      <m:oMath>
+        <m:rad>
+          <m:radPr>
+            <m:degHide m:val="1"/>
+            <m:ctrlPr>
+              <w:rPr>
+                <w:rFonts w:ascii="Cambria Math" w:eastAsiaTheme="minorEastAsia" w:hAnsi="Cambria Math"/>
+                <w:i/>
+              </w:rPr>
+            </m:ctrlPr>
+          </m:radPr>
+          <m:deg/>
+          <m:e>
+            <m:r>
+              <w:rPr>
+                <w:rFonts w:ascii="Cambria Math" w:eastAsiaTheme="minorEastAsia" w:hAnsi="Cambria Math"/>
+              </w:rPr>
+              <m:t>-18</m:t>
+            </m:r>
+          </m:e>
+        </m:rad>
+        <m:r>
+          <w:rPr>
+            <w:rFonts w:ascii="Cambria Math" w:eastAsiaTheme="minorEastAsia" w:hAnsi="Cambria Math"/>
+          </w:rPr>
+          <m:t>=</m:t>
+        </m:r>
+        <m:rad>
+          <m:radPr>
+            <m:degHide m:val="1"/>
+            <m:ctrlPr>
+              <w:rPr>
+                <w:rFonts w:ascii="Cambria Math" w:eastAsiaTheme="minorEastAsia" w:hAnsi="Cambria Math"/>
+                <w:i/>
+              </w:rPr>
+            </m:ctrlPr>
+          </m:radPr>
+          <m:deg/>
+          <m:e>
+            <m:r>
+              <w:rPr>
+                <w:rFonts w:ascii="Cambria Math" w:eastAsiaTheme="minorEastAsia" w:hAnsi="Cambria Math"/>
+              </w:rPr>
+              <m:t>9∙(-1)∙2</m:t>
+            </m:r>
+          </m:e>
+        </m:rad>
+        <m:r>
+          <w:rPr>
+            <w:rFonts w:ascii="Cambria Math" w:eastAsiaTheme="minorEastAsia" w:hAnsi="Cambria Math"/>
+          </w:rPr>
+          <m:t>=3i</m:t>
+        </m:r>
+        <m:rad>
+          <m:radPr>
+            <m:degHide m:val="1"/>
+            <m:ctrlPr>
+              <w:rPr>
+                <w:rFonts w:ascii="Cambria Math" w:eastAsiaTheme="minorEastAsia" w:hAnsi="Cambria Math"/>
+                <w:i/>
+              </w:rPr>
+            </m:ctrlPr>
+          </m:radPr>
+          <m:deg/>
+          <m:e>
+            <m:r>
+              <w:rPr>
+                <w:rFonts w:ascii="Cambria Math" w:eastAsiaTheme="minorEastAsia" w:hAnsi="Cambria Math"/>
+              </w:rPr>
+              <m:t>2</m:t>
+            </m:r>
+          </m:e>
+        </m:rad>
+      </m:oMath>
+      <w:r>
+        <w:rPr>
+          <w:rFonts w:eastAsiaTheme="minorEastAsia"/>
+        </w:rPr>
+        <w:t>.</w:t>
+      </w:r>
+    </w:p>
+    <w:p>
+      <w:pPr>
+        <w:rPr>
+          <w:rFonts w:eastAsiaTheme="minorEastAsia"/>
+          <w:b/>
+          <w:bCs/>
+        </w:rPr>
+      </w:pPr>
+      <w:r>
+        <w:rPr>
+          <w:rFonts w:eastAsiaTheme="minorEastAsia"/>
+          <w:b/>
+          <w:bCs/>
+        </w:rPr>
+        <w:t>Adding and Subtracting Imaginary Numbers</w:t>
+      </w:r>
+    </w:p>
+    <w:p>
+      <w:pPr>
+        <w:rPr>
+          <w:rFonts w:eastAsiaTheme="minorEastAsia"/>
+        </w:rPr>
+      </w:pPr>
+      <w:r>
+        <w:rPr>
+          <w:rFonts w:eastAsiaTheme="minorEastAsia"/>
+        </w:rPr>
+        <w:t xml:space="preserve">To add or subtract to imaginary numbers like </w:t>
+      </w:r>
+      <m:oMath>
+        <m:r>
+          <w:rPr>
+            <w:rFonts w:ascii="Cambria Math" w:eastAsiaTheme="minorEastAsia" w:hAnsi="Cambria Math"/>
+          </w:rPr>
+          <m:t>5i+2i</m:t>
+        </m:r>
+      </m:oMath>
+      <w:r>
+        <w:rPr>
+          <w:rFonts w:eastAsiaTheme="minorEastAsia"/>
+        </w:rPr>
+        <w:t xml:space="preserve">, they are considered to be like terms. So they can be combined as you would do with variables, </w:t>
+      </w:r>
+      <w:r>
+        <w:rPr>
+          <w:rFonts w:eastAsiaTheme="minorEastAsia"/>
+        </w:rPr>
+        <w:br/>
+      </w:r>
+      <m:oMath>
+        <m:r>
+          <w:rPr>
+            <w:rFonts w:ascii="Cambria Math" w:eastAsiaTheme="minorEastAsia" w:hAnsi="Cambria Math"/>
+          </w:rPr>
+          <m:t>5i+2i=7i</m:t>
+        </m:r>
+      </m:oMath>
+      <w:r>
+        <w:rPr>
+          <w:rFonts w:eastAsiaTheme="minorEastAsia"/>
+        </w:rPr>
+        <w:t xml:space="preserve">. For subtraction, it would be </w:t>
+      </w:r>
+      <w:r>
+        <w:rPr>
+          <w:rFonts w:eastAsiaTheme="minorEastAsia"/>
+        </w:rPr>
+        <w:br/>
+      </w:r>
+      <m:oMath>
+        <m:r>
+          <w:rPr>
+            <w:rFonts w:ascii="Cambria Math" w:eastAsiaTheme="minorEastAsia" w:hAnsi="Cambria Math"/>
+          </w:rPr>
+          <m:t>5i-2i=3i</m:t>
+        </m:r>
+      </m:oMath>
+      <w:r>
+        <w:rPr>
+          <w:rFonts w:eastAsiaTheme="minorEastAsia"/>
+        </w:rPr>
+        <w:t>.</w:t>
+      </w:r>
+    </w:p>
+    <w:p>
+      <w:pPr>
+        <w:rPr>
+          <w:rFonts w:eastAsiaTheme="minorEastAsia"/>
+          <w:b/>
+          <w:bCs/>
+        </w:rPr>
+      </w:pPr>
+      <w:r>
+        <w:rPr>
+          <w:rFonts w:eastAsiaTheme="minorEastAsia"/>
+          <w:b/>
+          <w:bCs/>
+        </w:rPr>
+        <w:t>Multiplying Imaginary Numbers</w:t>
+      </w:r>
+    </w:p>
+    <w:p>
+      <w:pPr>
+        <w:rPr>
+          <w:rFonts w:eastAsiaTheme="minorEastAsia"/>
+        </w:rPr>
+      </w:pPr>
+      <w:r>
+        <w:rPr>
+          <w:rFonts w:eastAsiaTheme="minorEastAsia"/>
+        </w:rPr>
+        <w:t xml:space="preserve">Multiplying imaginary numbers like </w:t>
+      </w:r>
+      <m:oMath>
+        <m:r>
+          <w:rPr>
+            <w:rFonts w:ascii="Cambria Math" w:eastAsiaTheme="minorEastAsia" w:hAnsi="Cambria Math"/>
+          </w:rPr>
+          <m:t>5i∙2i</m:t>
+        </m:r>
+      </m:oMath>
+      <w:r>
+        <w:rPr>
+          <w:rFonts w:eastAsiaTheme="minorEastAsia"/>
+        </w:rPr>
+        <w:t xml:space="preserve"> is similar to multiplying expressions like </w:t>
+      </w:r>
+      <m:oMath>
+        <m:r>
+          <w:rPr>
+            <w:rFonts w:ascii="Cambria Math" w:eastAsiaTheme="minorEastAsia" w:hAnsi="Cambria Math"/>
+          </w:rPr>
+          <m:t>5x∙2x</m:t>
+        </m:r>
+      </m:oMath>
+      <w:r>
+        <w:rPr>
+          <w:rFonts w:eastAsiaTheme="minorEastAsia"/>
+        </w:rPr>
+        <w:t xml:space="preserve">. Since </w:t>
+      </w:r>
+      <m:oMath>
+        <m:r>
+          <w:rPr>
+            <w:rFonts w:ascii="Cambria Math" w:eastAsiaTheme="minorEastAsia" w:hAnsi="Cambria Math"/>
+          </w:rPr>
+          <m:t>5x∙2x</m:t>
+        </m:r>
+      </m:oMath>
+      <w:r>
+        <w:rPr>
+          <w:rFonts w:eastAsiaTheme="minorEastAsia"/>
+        </w:rPr>
+        <w:t xml:space="preserve"> would be </w:t>
+      </w:r>
+      <m:oMath>
+        <m:r>
+          <w:rPr>
+            <w:rFonts w:ascii="Cambria Math" w:eastAsiaTheme="minorEastAsia" w:hAnsi="Cambria Math"/>
+          </w:rPr>
+          <m:t>10</m:t>
+        </m:r>
+        <m:sSup>
+          <m:sSupPr>
+            <m:ctrlPr>
+              <w:rPr>
+                <w:rFonts w:ascii="Cambria Math" w:eastAsiaTheme="minorEastAsia" w:hAnsi="Cambria Math"/>
+                <w:i/>
+              </w:rPr>
+            </m:ctrlPr>
+          </m:sSupPr>
+          <m:e>
+            <m:r>
+              <w:rPr>
+                <w:rFonts w:ascii="Cambria Math" w:eastAsiaTheme="minorEastAsia" w:hAnsi="Cambria Math"/>
+              </w:rPr>
+              <m:t>x</m:t>
+            </m:r>
+          </m:e>
+          <m:sup>
+            <m:r>
+              <w:rPr>
+                <w:rFonts w:ascii="Cambria Math" w:eastAsiaTheme="minorEastAsia" w:hAnsi="Cambria Math"/>
+              </w:rPr>
+              <m:t>2</m:t>
+            </m:r>
+          </m:sup>
+        </m:sSup>
+      </m:oMath>
+      <w:r>
+        <w:rPr>
+          <w:rFonts w:eastAsiaTheme="minorEastAsia"/>
+        </w:rPr>
+        <w:t xml:space="preserve">, </w:t>
+      </w:r>
+      <m:oMath>
+        <m:r>
+          <w:rPr>
+            <w:rFonts w:ascii="Cambria Math" w:eastAsiaTheme="minorEastAsia" w:hAnsi="Cambria Math"/>
+          </w:rPr>
+          <m:t>5i∙2i</m:t>
+        </m:r>
+      </m:oMath>
+      <w:r>
+        <w:rPr>
+          <w:rFonts w:eastAsiaTheme="minorEastAsia"/>
+        </w:rPr>
+        <w:t xml:space="preserve"> is </w:t>
+      </w:r>
+      <m:oMath>
+        <m:r>
+          <w:rPr>
+            <w:rFonts w:ascii="Cambria Math" w:eastAsiaTheme="minorEastAsia" w:hAnsi="Cambria Math"/>
+          </w:rPr>
+          <m:t>10</m:t>
+        </m:r>
+        <m:sSup>
+          <m:sSupPr>
+            <m:ctrlPr>
+              <w:rPr>
+                <w:rFonts w:ascii="Cambria Math" w:eastAsiaTheme="minorEastAsia" w:hAnsi="Cambria Math"/>
+                <w:i/>
+              </w:rPr>
+            </m:ctrlPr>
+          </m:sSupPr>
+          <m:e>
+            <m:r>
+              <w:rPr>
+                <w:rFonts w:ascii="Cambria Math" w:eastAsiaTheme="minorEastAsia" w:hAnsi="Cambria Math"/>
+              </w:rPr>
+              <m:t>i</m:t>
+            </m:r>
+          </m:e>
+          <m:sup>
+            <m:r>
+              <w:rPr>
+                <w:rFonts w:ascii="Cambria Math" w:eastAsiaTheme="minorEastAsia" w:hAnsi="Cambria Math"/>
+              </w:rPr>
+              <m:t>2</m:t>
+            </m:r>
+          </m:sup>
+        </m:sSup>
+      </m:oMath>
+      <w:r>
+        <w:rPr>
+          <w:rFonts w:eastAsiaTheme="minorEastAsia"/>
+        </w:rPr>
+        <w:t xml:space="preserve">. Since </w:t>
+      </w:r>
+      <m:oMath>
+        <m:sSup>
+          <m:sSupPr>
+            <m:ctrlPr>
+              <w:rPr>
+                <w:rFonts w:ascii="Cambria Math" w:eastAsiaTheme="minorEastAsia" w:hAnsi="Cambria Math"/>
+                <w:i/>
+              </w:rPr>
+            </m:ctrlPr>
+          </m:sSupPr>
+          <m:e>
+            <m:r>
+              <w:rPr>
+                <w:rFonts w:ascii="Cambria Math" w:eastAsiaTheme="minorEastAsia" w:hAnsi="Cambria Math"/>
+              </w:rPr>
+              <m:t>i</m:t>
+            </m:r>
+          </m:e>
+          <m:sup>
+            <m:r>
+              <w:rPr>
+                <w:rFonts w:ascii="Cambria Math" w:eastAsiaTheme="minorEastAsia" w:hAnsi="Cambria Math"/>
+              </w:rPr>
+              <m:t>2</m:t>
+            </m:r>
+          </m:sup>
+        </m:sSup>
+        <m:r>
+          <w:rPr>
+            <w:rFonts w:ascii="Cambria Math" w:eastAsiaTheme="minorEastAsia" w:hAnsi="Cambria Math"/>
+          </w:rPr>
+          <m:t>=-1</m:t>
+        </m:r>
+      </m:oMath>
+      <w:r>
+        <w:rPr>
+          <w:rFonts w:eastAsiaTheme="minorEastAsia"/>
+        </w:rPr>
+        <w:t xml:space="preserve">, </w:t>
+      </w:r>
+      <w:r>
+        <w:rPr>
+          <w:rFonts w:eastAsiaTheme="minorEastAsia"/>
+        </w:rPr>
+        <w:br/>
+      </w:r>
+      <m:oMath>
+        <m:r>
+          <w:rPr>
+            <w:rFonts w:ascii="Cambria Math" w:eastAsiaTheme="minorEastAsia" w:hAnsi="Cambria Math"/>
+          </w:rPr>
+          <m:t>10</m:t>
+        </m:r>
+        <m:sSup>
+          <m:sSupPr>
+            <m:ctrlPr>
+              <w:rPr>
+                <w:rFonts w:ascii="Cambria Math" w:eastAsiaTheme="minorEastAsia" w:hAnsi="Cambria Math"/>
+                <w:i/>
+              </w:rPr>
+            </m:ctrlPr>
+          </m:sSupPr>
+          <m:e>
+            <m:r>
+              <w:rPr>
+                <w:rFonts w:ascii="Cambria Math" w:eastAsiaTheme="minorEastAsia" w:hAnsi="Cambria Math"/>
+              </w:rPr>
+              <m:t>i</m:t>
+            </m:r>
+          </m:e>
+          <m:sup>
+            <m:r>
+              <w:rPr>
+                <w:rFonts w:ascii="Cambria Math" w:eastAsiaTheme="minorEastAsia" w:hAnsi="Cambria Math"/>
+              </w:rPr>
+              <m:t>2</m:t>
+            </m:r>
+          </m:sup>
+        </m:sSup>
+        <m:r>
+          <w:rPr>
+            <w:rFonts w:ascii="Cambria Math" w:eastAsiaTheme="minorEastAsia" w:hAnsi="Cambria Math"/>
+          </w:rPr>
+          <m:t>=10</m:t>
+        </m:r>
+        <m:d>
+          <m:dPr>
+            <m:ctrlPr>
+              <w:rPr>
+                <w:rFonts w:ascii="Cambria Math" w:eastAsiaTheme="minorEastAsia" w:hAnsi="Cambria Math"/>
+                <w:i/>
+              </w:rPr>
+            </m:ctrlPr>
+          </m:dPr>
+          <m:e>
+            <m:r>
+              <w:rPr>
+                <w:rFonts w:ascii="Cambria Math" w:eastAsiaTheme="minorEastAsia" w:hAnsi="Cambria Math"/>
+              </w:rPr>
+              <m:t>-1</m:t>
+            </m:r>
+          </m:e>
+        </m:d>
+        <m:r>
+          <w:rPr>
+            <w:rFonts w:ascii="Cambria Math" w:eastAsiaTheme="minorEastAsia" w:hAnsi="Cambria Math"/>
+          </w:rPr>
+          <m:t>=-10</m:t>
+        </m:r>
+      </m:oMath>
+      <w:r>
+        <w:rPr>
+          <w:rFonts w:eastAsiaTheme="minorEastAsia"/>
+        </w:rPr>
+        <w:t>.</w:t>
+      </w:r>
+    </w:p>
+    <w:p>
+      <w:pPr>
+        <w:rPr>
+          <w:rFonts w:eastAsiaTheme="minorEastAsia"/>
+          <w:b/>
+          <w:bCs/>
+        </w:rPr>
+      </w:pPr>
+      <w:r>
+        <w:rPr>
+          <w:rFonts w:eastAsiaTheme="minorEastAsia"/>
+          <w:b/>
+          <w:bCs/>
+        </w:rPr>
+        <w:t>Example 1</w:t>
+      </w:r>
+    </w:p>
+    <w:p>
+      <w:pPr>
+        <w:rPr>
+          <w:rFonts w:eastAsiaTheme="minorEastAsia"/>
+        </w:rPr>
+      </w:pPr>
+      <w:r>
+        <w:rPr>
+          <w:rFonts w:eastAsiaTheme="minorEastAsia"/>
+        </w:rPr>
+        <w:t xml:space="preserve">Multiply </w:t>
+      </w:r>
+      <m:oMath>
+        <m:r>
+          <w:rPr>
+            <w:rFonts w:ascii="Cambria Math" w:eastAsiaTheme="minorEastAsia" w:hAnsi="Cambria Math"/>
+          </w:rPr>
+          <m:t>3i</m:t>
+        </m:r>
+        <m:rad>
+          <m:radPr>
+            <m:degHide m:val="1"/>
+            <m:ctrlPr>
+              <w:rPr>
+                <w:rFonts w:ascii="Cambria Math" w:eastAsiaTheme="minorEastAsia" w:hAnsi="Cambria Math"/>
+                <w:i/>
+              </w:rPr>
+            </m:ctrlPr>
+          </m:radPr>
+          <m:deg/>
+          <m:e>
+            <m:r>
+              <w:rPr>
+                <w:rFonts w:ascii="Cambria Math" w:eastAsiaTheme="minorEastAsia" w:hAnsi="Cambria Math"/>
+              </w:rPr>
+              <m:t>2</m:t>
+            </m:r>
+          </m:e>
+        </m:rad>
+        <m:r>
+          <w:rPr>
+            <w:rFonts w:ascii="Cambria Math" w:eastAsiaTheme="minorEastAsia" w:hAnsi="Cambria Math"/>
+          </w:rPr>
+          <m:t>∙5i</m:t>
+        </m:r>
+        <m:rad>
+          <m:radPr>
+            <m:degHide m:val="1"/>
+            <m:ctrlPr>
+              <w:rPr>
+                <w:rFonts w:ascii="Cambria Math" w:eastAsiaTheme="minorEastAsia" w:hAnsi="Cambria Math"/>
+                <w:i/>
+              </w:rPr>
+            </m:ctrlPr>
+          </m:radPr>
+          <m:deg/>
+          <m:e>
+            <m:r>
+              <w:rPr>
+                <w:rFonts w:ascii="Cambria Math" w:eastAsiaTheme="minorEastAsia" w:hAnsi="Cambria Math"/>
+              </w:rPr>
+              <m:t>3</m:t>
+            </m:r>
+          </m:e>
+        </m:rad>
+      </m:oMath>
+      <w:r>
+        <w:rPr>
+          <w:rFonts w:eastAsiaTheme="minorEastAsia"/>
+        </w:rPr>
+        <w:t xml:space="preserve">. </w:t>
+      </w:r>
+    </w:p>
+    <w:p>
+      <w:pPr>
+        <w:rPr>
+          <w:rFonts w:eastAsiaTheme="minorEastAsia"/>
+        </w:rPr>
+      </w:pPr>
+      <w:r>
+        <w:rPr>
+          <w:rFonts w:eastAsiaTheme="minorEastAsia"/>
+          <w:i/>
+          <w:iCs/>
+        </w:rPr>
+        <w:t>Solution</w:t>
+      </w:r>
+      <w:r>
+        <w:rPr>
+          <w:rFonts w:eastAsiaTheme="minorEastAsia"/>
+        </w:rPr>
+        <w:t xml:space="preserve">: </w:t>
+      </w:r>
+      <m:oMath>
+        <m:r>
+          <w:rPr>
+            <w:rFonts w:ascii="Cambria Math" w:eastAsiaTheme="minorEastAsia" w:hAnsi="Cambria Math"/>
+          </w:rPr>
+          <m:t>3i</m:t>
+        </m:r>
+        <m:rad>
+          <m:radPr>
+            <m:degHide m:val="1"/>
+            <m:ctrlPr>
+              <w:rPr>
+                <w:rFonts w:ascii="Cambria Math" w:eastAsiaTheme="minorEastAsia" w:hAnsi="Cambria Math"/>
+                <w:i/>
+              </w:rPr>
+            </m:ctrlPr>
+          </m:radPr>
+          <m:deg/>
+          <m:e>
+            <m:r>
+              <w:rPr>
+                <w:rFonts w:ascii="Cambria Math" w:eastAsiaTheme="minorEastAsia" w:hAnsi="Cambria Math"/>
+              </w:rPr>
+              <m:t>2</m:t>
+            </m:r>
+          </m:e>
+        </m:rad>
+        <m:r>
+          <w:rPr>
+            <w:rFonts w:ascii="Cambria Math" w:eastAsiaTheme="minorEastAsia" w:hAnsi="Cambria Math"/>
+          </w:rPr>
+          <m:t>∙5i</m:t>
+        </m:r>
+        <m:rad>
+          <m:radPr>
+            <m:degHide m:val="1"/>
+            <m:ctrlPr>
+              <w:rPr>
+                <w:rFonts w:ascii="Cambria Math" w:eastAsiaTheme="minorEastAsia" w:hAnsi="Cambria Math"/>
+                <w:i/>
+              </w:rPr>
+            </m:ctrlPr>
+          </m:radPr>
+          <m:deg/>
+          <m:e>
+            <m:r>
+              <w:rPr>
+                <w:rFonts w:ascii="Cambria Math" w:eastAsiaTheme="minorEastAsia" w:hAnsi="Cambria Math"/>
+              </w:rPr>
+              <m:t>3</m:t>
+            </m:r>
+          </m:e>
+        </m:rad>
+        <m:r>
+          <w:rPr>
+            <w:rFonts w:ascii="Cambria Math" w:eastAsiaTheme="minorEastAsia" w:hAnsi="Cambria Math"/>
+          </w:rPr>
+          <m:t>=15</m:t>
+        </m:r>
+        <m:sSup>
+          <m:sSupPr>
+            <m:ctrlPr>
+              <w:rPr>
+                <w:rFonts w:ascii="Cambria Math" w:eastAsiaTheme="minorEastAsia" w:hAnsi="Cambria Math"/>
+                <w:i/>
+              </w:rPr>
+            </m:ctrlPr>
+          </m:sSupPr>
+          <m:e>
+            <m:r>
+              <w:rPr>
+                <w:rFonts w:ascii="Cambria Math" w:eastAsiaTheme="minorEastAsia" w:hAnsi="Cambria Math"/>
+              </w:rPr>
+              <m:t>i</m:t>
+            </m:r>
+          </m:e>
+          <m:sup>
+            <m:r>
+              <w:rPr>
+                <w:rFonts w:ascii="Cambria Math" w:eastAsiaTheme="minorEastAsia" w:hAnsi="Cambria Math"/>
+              </w:rPr>
+              <m:t>2</m:t>
+            </m:r>
+          </m:sup>
+        </m:sSup>
+        <m:rad>
+          <m:radPr>
+            <m:degHide m:val="1"/>
+            <m:ctrlPr>
+              <w:rPr>
+                <w:rFonts w:ascii="Cambria Math" w:eastAsiaTheme="minorEastAsia" w:hAnsi="Cambria Math"/>
+                <w:i/>
+              </w:rPr>
+            </m:ctrlPr>
+          </m:radPr>
+          <m:deg/>
+          <m:e>
+            <m:r>
+              <w:rPr>
+                <w:rFonts w:ascii="Cambria Math" w:eastAsiaTheme="minorEastAsia" w:hAnsi="Cambria Math"/>
+              </w:rPr>
+              <m:t>6</m:t>
+            </m:r>
+          </m:e>
+        </m:rad>
+        <m:r>
+          <w:rPr>
+            <w:rFonts w:ascii="Cambria Math" w:eastAsiaTheme="minorEastAsia" w:hAnsi="Cambria Math"/>
+          </w:rPr>
+          <m:t>=-15</m:t>
+        </m:r>
+        <m:rad>
+          <m:radPr>
+            <m:degHide m:val="1"/>
+            <m:ctrlPr>
+              <w:rPr>
+                <w:rFonts w:ascii="Cambria Math" w:eastAsiaTheme="minorEastAsia" w:hAnsi="Cambria Math"/>
+                <w:i/>
+              </w:rPr>
+            </m:ctrlPr>
+          </m:radPr>
+          <m:deg/>
+          <m:e>
+            <m:r>
+              <w:rPr>
+                <w:rFonts w:ascii="Cambria Math" w:eastAsiaTheme="minorEastAsia" w:hAnsi="Cambria Math"/>
+              </w:rPr>
+              <m:t>6</m:t>
+            </m:r>
+          </m:e>
+        </m:rad>
+      </m:oMath>
+      <w:r>
+        <w:rPr>
+          <w:rFonts w:eastAsiaTheme="minorEastAsia"/>
+        </w:rPr>
+        <w:t>.</w:t>
+      </w:r>
+    </w:p>
+    <w:p>
+      <w:pPr>
+        <w:rPr>
+          <w:rFonts w:eastAsiaTheme="minorEastAsia"/>
+          <w:b/>
+          <w:bCs/>
+        </w:rPr>
+      </w:pPr>
+      <w:r>
+        <w:rPr>
+          <w:rFonts w:eastAsiaTheme="minorEastAsia"/>
+          <w:b/>
+          <w:bCs/>
+        </w:rPr>
+        <w:br w:type="column"/>
+      </w:r>
+      <w:r>
+        <w:rPr>
+          <w:rFonts w:eastAsiaTheme="minorEastAsia"/>
+          <w:b/>
+          <w:bCs/>
+        </w:rPr>
+        <w:t xml:space="preserve">Powers of </w:t>
+      </w:r>
+      <m:oMath>
+        <m:r>
+          <m:rPr>
+            <m:sty m:val="bi"/>
+          </m:rPr>
+          <w:rPr>
+            <w:rFonts w:ascii="Cambria Math" w:eastAsiaTheme="minorEastAsia" w:hAnsi="Cambria Math"/>
+          </w:rPr>
+          <m:t>i</m:t>
+        </m:r>
+      </m:oMath>
+    </w:p>
+    <w:p>
+      <w:pPr>
+        <w:rPr>
+          <w:rFonts w:eastAsiaTheme="minorEastAsia"/>
+        </w:rPr>
+      </w:pPr>
+      <m:oMath>
+        <m:r>
+          <w:rPr>
+            <w:rFonts w:ascii="Cambria Math" w:eastAsiaTheme="minorEastAsia" w:hAnsi="Cambria Math"/>
+          </w:rPr>
+          <m:t>i</m:t>
+        </m:r>
+      </m:oMath>
+      <w:r>
+        <w:rPr>
+          <w:rFonts w:eastAsiaTheme="minorEastAsia"/>
+        </w:rPr>
+        <w:t xml:space="preserve"> can be raised to other powers besides 2. When </w:t>
+      </w:r>
+      <m:oMath>
+        <m:r>
+          <w:rPr>
+            <w:rFonts w:ascii="Cambria Math" w:eastAsiaTheme="minorEastAsia" w:hAnsi="Cambria Math"/>
+          </w:rPr>
+          <m:t>i</m:t>
+        </m:r>
+      </m:oMath>
+      <w:r>
+        <w:rPr>
+          <w:rFonts w:eastAsiaTheme="minorEastAsia"/>
+        </w:rPr>
+        <w:t xml:space="preserve"> is raised to an integer power, the only possible values are </w:t>
+      </w:r>
+      <m:oMath>
+        <m:r>
+          <w:rPr>
+            <w:rFonts w:ascii="Cambria Math" w:eastAsiaTheme="minorEastAsia" w:hAnsi="Cambria Math"/>
+          </w:rPr>
+          <m:t>i, -1, -i,</m:t>
+        </m:r>
+      </m:oMath>
+      <w:r>
+        <w:rPr>
+          <w:rFonts w:eastAsiaTheme="minorEastAsia"/>
+        </w:rPr>
+        <w:t xml:space="preserve"> or 1.</w:t>
+      </w:r>
+    </w:p>
+    <w:tbl>
+      <w:tblPr>
+        <w:tblStyle w:val="TableGrid"/>
+        <w:tblW w:w="0" w:type="auto"/>
+        <w:jc w:val="center"/>
+        <w:tblLook w:val="04A0" w:firstRow="1" w:lastRow="0" w:firstColumn="1" w:lastColumn="0" w:noHBand="0" w:noVBand="1"/>
+      </w:tblPr>
+      <w:tblGrid>
+        <w:gridCol w:w="895"/>
+        <w:gridCol w:w="2458"/>
+        <w:gridCol w:w="1058"/>
+      </w:tblGrid>
+      <w:tr>
+        <w:trPr>
+          <w:jc w:val="center"/>
+        </w:trPr>
+        <w:tc>
+          <w:tcPr>
+            <w:tcW w:w="895" w:type="dxa"/>
+          </w:tcPr>
+          <w:p>
+            <w:pPr>
+              <w:jc w:val="center"/>
+              <w:rPr>
+                <w:rFonts w:eastAsiaTheme="minorEastAsia"/>
+                <w:b/>
+                <w:bCs/>
+              </w:rPr>
+            </w:pPr>
+            <w:r>
+              <w:rPr>
+                <w:rFonts w:eastAsiaTheme="minorEastAsia"/>
+                <w:b/>
+                <w:bCs/>
+              </w:rPr>
+              <w:t>Power</w:t>
+            </w:r>
+          </w:p>
+        </w:tc>
+        <w:tc>
+          <w:tcPr>
+            <w:tcW w:w="2458" w:type="dxa"/>
+          </w:tcPr>
+          <w:p>
+            <w:pPr>
+              <w:jc w:val="center"/>
+              <w:rPr>
+                <w:rFonts w:eastAsiaTheme="minorEastAsia"/>
+                <w:b/>
+                <w:bCs/>
+              </w:rPr>
+            </w:pPr>
+          </w:p>
+        </w:tc>
+        <w:tc>
+          <w:tcPr>
+            <w:tcW w:w="1052" w:type="dxa"/>
+          </w:tcPr>
+          <w:p>
+            <w:pPr>
+              <w:jc w:val="center"/>
+              <w:rPr>
+                <w:rFonts w:eastAsiaTheme="minorEastAsia"/>
+                <w:b/>
+                <w:bCs/>
+              </w:rPr>
+            </w:pPr>
+            <w:r>
+              <w:rPr>
+                <w:rFonts w:eastAsiaTheme="minorEastAsia"/>
+                <w:b/>
+                <w:bCs/>
+              </w:rPr>
+              <w:t>Solution</w:t>
+            </w:r>
+          </w:p>
+        </w:tc>
+      </w:tr>
+      <w:tr>
+        <w:trPr>
+          <w:jc w:val="center"/>
+        </w:trPr>
+        <w:tc>
+          <w:tcPr>
+            <w:tcW w:w="895" w:type="dxa"/>
+          </w:tcPr>
+          <w:p>
+            <w:pPr>
+              <w:jc w:val="center"/>
+              <w:rPr>
+                <w:rFonts w:eastAsiaTheme="minorEastAsia"/>
+              </w:rPr>
+            </w:pPr>
+            <w:r>
+              <w:rPr>
+                <w:rFonts w:eastAsiaTheme="minorEastAsia"/>
+              </w:rPr>
+              <w:t>0</w:t>
+            </w:r>
+          </w:p>
+        </w:tc>
+        <w:tc>
+          <w:tcPr>
+            <w:tcW w:w="2458" w:type="dxa"/>
+          </w:tcPr>
+          <w:p>
+            <w:pPr>
+              <w:jc w:val="center"/>
+              <w:rPr>
+                <w:rFonts w:eastAsiaTheme="minorEastAsia"/>
+                <w:sz w:val="18"/>
+                <w:szCs w:val="18"/>
+              </w:rPr>
+            </w:pPr>
+            <m:oMathPara>
+              <m:oMath>
+                <m:sSup>
+                  <m:sSupPr>
+                    <m:ctrlPr>
+                      <w:rPr>
+                        <w:rFonts w:ascii="Cambria Math" w:eastAsiaTheme="minorEastAsia" w:hAnsi="Cambria Math"/>
+                        <w:i/>
+                        <w:sz w:val="18"/>
+                        <w:szCs w:val="18"/>
+                      </w:rPr>
+                    </m:ctrlPr>
+                  </m:sSupPr>
+                  <m:e>
+                    <m:r>
+                      <w:rPr>
+                        <w:rFonts w:ascii="Cambria Math" w:eastAsiaTheme="minorEastAsia" w:hAnsi="Cambria Math"/>
+                        <w:sz w:val="18"/>
+                        <w:szCs w:val="18"/>
+                      </w:rPr>
+                      <m:t>i</m:t>
+                    </m:r>
+                  </m:e>
+                  <m:sup>
+                    <m:r>
+                      <w:rPr>
+                        <w:rFonts w:ascii="Cambria Math" w:eastAsiaTheme="minorEastAsia" w:hAnsi="Cambria Math"/>
+                        <w:sz w:val="18"/>
+                        <w:szCs w:val="18"/>
+                      </w:rPr>
+                      <m:t>0</m:t>
+                    </m:r>
+                  </m:sup>
+                </m:sSup>
+              </m:oMath>
+            </m:oMathPara>
+          </w:p>
+        </w:tc>
+        <w:tc>
+          <w:tcPr>
+            <w:tcW w:w="1052" w:type="dxa"/>
+          </w:tcPr>
+          <w:p>
+            <w:pPr>
+              <w:jc w:val="center"/>
+              <w:rPr>
+                <w:rFonts w:eastAsiaTheme="minorEastAsia"/>
+              </w:rPr>
+            </w:pPr>
+            <w:r>
+              <w:rPr>
+                <w:rFonts w:eastAsiaTheme="minorEastAsia"/>
+              </w:rPr>
+              <w:t>1</w:t>
+            </w:r>
+          </w:p>
+        </w:tc>
+      </w:tr>
+      <w:tr>
+        <w:trPr>
+          <w:jc w:val="center"/>
+        </w:trPr>
+        <w:tc>
+          <w:tcPr>
+            <w:tcW w:w="895" w:type="dxa"/>
+          </w:tcPr>
+          <w:p>
+            <w:pPr>
+              <w:jc w:val="center"/>
+              <w:rPr>
+                <w:rFonts w:eastAsiaTheme="minorEastAsia"/>
+              </w:rPr>
+            </w:pPr>
+            <w:r>
+              <w:rPr>
+                <w:rFonts w:eastAsiaTheme="minorEastAsia"/>
+              </w:rPr>
+              <w:t>1</w:t>
+            </w:r>
+          </w:p>
+        </w:tc>
+        <w:tc>
+          <w:tcPr>
+            <w:tcW w:w="2458" w:type="dxa"/>
+          </w:tcPr>
+          <w:p>
+            <w:pPr>
+              <w:jc w:val="center"/>
+              <w:rPr>
+                <w:rFonts w:eastAsiaTheme="minorEastAsia"/>
+                <w:sz w:val="18"/>
+                <w:szCs w:val="18"/>
+              </w:rPr>
+            </w:pPr>
+            <m:oMathPara>
+              <m:oMath>
+                <m:sSup>
+                  <m:sSupPr>
+                    <m:ctrlPr>
+                      <w:rPr>
+                        <w:rFonts w:ascii="Cambria Math" w:eastAsiaTheme="minorEastAsia" w:hAnsi="Cambria Math"/>
+                        <w:i/>
+                        <w:sz w:val="18"/>
+                        <w:szCs w:val="18"/>
+                      </w:rPr>
+                    </m:ctrlPr>
+                  </m:sSupPr>
+                  <m:e>
+                    <m:r>
+                      <w:rPr>
+                        <w:rFonts w:ascii="Cambria Math" w:eastAsiaTheme="minorEastAsia" w:hAnsi="Cambria Math"/>
+                        <w:sz w:val="18"/>
+                        <w:szCs w:val="18"/>
+                      </w:rPr>
+                      <m:t>i</m:t>
+                    </m:r>
+                  </m:e>
+                  <m:sup>
+                    <m:r>
+                      <w:rPr>
+                        <w:rFonts w:ascii="Cambria Math" w:eastAsiaTheme="minorEastAsia" w:hAnsi="Cambria Math"/>
+                        <w:sz w:val="18"/>
+                        <w:szCs w:val="18"/>
+                      </w:rPr>
+                      <m:t>1</m:t>
+                    </m:r>
+                  </m:sup>
+                </m:sSup>
+              </m:oMath>
+            </m:oMathPara>
+          </w:p>
+        </w:tc>
+        <w:tc>
+          <w:tcPr>
+            <w:tcW w:w="1052" w:type="dxa"/>
+          </w:tcPr>
+          <w:p>
+            <w:pPr>
+              <w:jc w:val="center"/>
+              <w:rPr>
+                <w:rFonts w:eastAsiaTheme="minorEastAsia"/>
+              </w:rPr>
+            </w:pPr>
+            <m:oMathPara>
+              <m:oMath>
+                <m:r>
+                  <w:rPr>
+                    <w:rFonts w:ascii="Cambria Math" w:eastAsiaTheme="minorEastAsia" w:hAnsi="Cambria Math"/>
+                  </w:rPr>
+                  <m:t>i</m:t>
+                </m:r>
+              </m:oMath>
+            </m:oMathPara>
+          </w:p>
+        </w:tc>
+      </w:tr>
+      <w:tr>
+        <w:trPr>
+          <w:jc w:val="center"/>
+        </w:trPr>
+        <w:tc>
+          <w:tcPr>
+            <w:tcW w:w="895" w:type="dxa"/>
+          </w:tcPr>
+          <w:p>
+            <w:pPr>
+              <w:jc w:val="center"/>
+              <w:rPr>
+                <w:rFonts w:eastAsiaTheme="minorEastAsia"/>
+              </w:rPr>
+            </w:pPr>
+            <w:r>
+              <w:rPr>
+                <w:rFonts w:eastAsiaTheme="minorEastAsia"/>
+              </w:rPr>
+              <w:t>2</w:t>
+            </w:r>
+          </w:p>
+        </w:tc>
+        <w:tc>
+          <w:tcPr>
+            <w:tcW w:w="2458" w:type="dxa"/>
+          </w:tcPr>
+          <w:p>
+            <w:pPr>
+              <w:jc w:val="center"/>
+              <w:rPr>
+                <w:rFonts w:eastAsiaTheme="minorEastAsia"/>
+                <w:sz w:val="18"/>
+                <w:szCs w:val="18"/>
+              </w:rPr>
+            </w:pPr>
+            <m:oMathPara>
+              <m:oMath>
+                <m:sSup>
+                  <m:sSupPr>
+                    <m:ctrlPr>
+                      <w:rPr>
+                        <w:rFonts w:ascii="Cambria Math" w:eastAsiaTheme="minorEastAsia" w:hAnsi="Cambria Math"/>
+                        <w:i/>
+                        <w:sz w:val="18"/>
+                        <w:szCs w:val="18"/>
+                      </w:rPr>
+                    </m:ctrlPr>
+                  </m:sSupPr>
+                  <m:e>
+                    <m:r>
+                      <w:rPr>
+                        <w:rFonts w:ascii="Cambria Math" w:eastAsiaTheme="minorEastAsia" w:hAnsi="Cambria Math"/>
+                        <w:sz w:val="18"/>
+                        <w:szCs w:val="18"/>
+                      </w:rPr>
+                      <m:t>i</m:t>
+                    </m:r>
+                  </m:e>
+                  <m:sup>
+                    <m:r>
+                      <w:rPr>
+                        <w:rFonts w:ascii="Cambria Math" w:eastAsiaTheme="minorEastAsia" w:hAnsi="Cambria Math"/>
+                        <w:sz w:val="18"/>
+                        <w:szCs w:val="18"/>
+                      </w:rPr>
+                      <m:t>2</m:t>
+                    </m:r>
+                  </m:sup>
+                </m:sSup>
+              </m:oMath>
+            </m:oMathPara>
+          </w:p>
+        </w:tc>
+        <w:tc>
+          <w:tcPr>
+            <w:tcW w:w="1052" w:type="dxa"/>
+          </w:tcPr>
+          <w:p>
+            <w:pPr>
+              <w:jc w:val="center"/>
+              <w:rPr>
+                <w:rFonts w:eastAsiaTheme="minorEastAsia"/>
+              </w:rPr>
+            </w:pPr>
+            <w:r>
+              <w:rPr>
+                <w:rFonts w:eastAsiaTheme="minorEastAsia"/>
+              </w:rPr>
+              <w:t>-1</w:t>
+            </w:r>
+          </w:p>
+        </w:tc>
+      </w:tr>
+      <w:tr>
+        <w:trPr>
+          <w:jc w:val="center"/>
+        </w:trPr>
+        <w:tc>
+          <w:tcPr>
+            <w:tcW w:w="895" w:type="dxa"/>
+          </w:tcPr>
+          <w:p>
+            <w:pPr>
+              <w:jc w:val="center"/>
+              <w:rPr>
+                <w:rFonts w:eastAsiaTheme="minorEastAsia"/>
+              </w:rPr>
+            </w:pPr>
+            <w:r>
+              <w:rPr>
+                <w:rFonts w:eastAsiaTheme="minorEastAsia"/>
+              </w:rPr>
+              <w:t>3</w:t>
+            </w:r>
+          </w:p>
+        </w:tc>
+        <w:tc>
+          <w:tcPr>
+            <w:tcW w:w="2458" w:type="dxa"/>
+          </w:tcPr>
+          <w:p>
+            <w:pPr>
+              <w:jc w:val="center"/>
+              <w:rPr>
+                <w:rFonts w:eastAsiaTheme="minorEastAsia"/>
+                <w:sz w:val="18"/>
+                <w:szCs w:val="18"/>
+              </w:rPr>
+            </w:pPr>
+            <m:oMathPara>
+              <m:oMath>
+                <m:sSup>
+                  <m:sSupPr>
+                    <m:ctrlPr>
+                      <w:rPr>
+                        <w:rFonts w:ascii="Cambria Math" w:eastAsiaTheme="minorEastAsia" w:hAnsi="Cambria Math"/>
+                        <w:i/>
+                        <w:sz w:val="18"/>
+                        <w:szCs w:val="18"/>
+                      </w:rPr>
+                    </m:ctrlPr>
+                  </m:sSupPr>
+                  <m:e>
+                    <m:r>
+                      <w:rPr>
+                        <w:rFonts w:ascii="Cambria Math" w:eastAsiaTheme="minorEastAsia" w:hAnsi="Cambria Math"/>
+                        <w:sz w:val="18"/>
+                        <w:szCs w:val="18"/>
+                      </w:rPr>
+                      <m:t>i</m:t>
+                    </m:r>
+                  </m:e>
+                  <m:sup>
+                    <m:r>
+                      <w:rPr>
+                        <w:rFonts w:ascii="Cambria Math" w:eastAsiaTheme="minorEastAsia" w:hAnsi="Cambria Math"/>
+                        <w:sz w:val="18"/>
+                        <w:szCs w:val="18"/>
+                      </w:rPr>
+                      <m:t>3</m:t>
+                    </m:r>
+                  </m:sup>
+                </m:sSup>
+                <m:r>
+                  <w:rPr>
+                    <w:rFonts w:ascii="Cambria Math" w:eastAsiaTheme="minorEastAsia" w:hAnsi="Cambria Math"/>
+                    <w:sz w:val="18"/>
+                    <w:szCs w:val="18"/>
+                  </w:rPr>
+                  <m:t>=</m:t>
+                </m:r>
+                <m:sSup>
+                  <m:sSupPr>
+                    <m:ctrlPr>
+                      <w:rPr>
+                        <w:rFonts w:ascii="Cambria Math" w:eastAsiaTheme="minorEastAsia" w:hAnsi="Cambria Math"/>
+                        <w:i/>
+                        <w:sz w:val="18"/>
+                        <w:szCs w:val="18"/>
+                      </w:rPr>
+                    </m:ctrlPr>
+                  </m:sSupPr>
+                  <m:e>
+                    <m:r>
+                      <w:rPr>
+                        <w:rFonts w:ascii="Cambria Math" w:eastAsiaTheme="minorEastAsia" w:hAnsi="Cambria Math"/>
+                        <w:sz w:val="18"/>
+                        <w:szCs w:val="18"/>
+                      </w:rPr>
+                      <m:t>i</m:t>
+                    </m:r>
+                  </m:e>
+                  <m:sup>
+                    <m:r>
+                      <w:rPr>
+                        <w:rFonts w:ascii="Cambria Math" w:eastAsiaTheme="minorEastAsia" w:hAnsi="Cambria Math"/>
+                        <w:sz w:val="18"/>
+                        <w:szCs w:val="18"/>
+                      </w:rPr>
+                      <m:t>2</m:t>
+                    </m:r>
+                  </m:sup>
+                </m:sSup>
+                <m:sSup>
+                  <m:sSupPr>
+                    <m:ctrlPr>
+                      <w:rPr>
+                        <w:rFonts w:ascii="Cambria Math" w:eastAsiaTheme="minorEastAsia" w:hAnsi="Cambria Math"/>
+                        <w:i/>
+                        <w:sz w:val="18"/>
+                        <w:szCs w:val="18"/>
+                      </w:rPr>
+                    </m:ctrlPr>
+                  </m:sSupPr>
+                  <m:e>
+                    <m:r>
+                      <w:rPr>
+                        <w:rFonts w:ascii="Cambria Math" w:eastAsiaTheme="minorEastAsia" w:hAnsi="Cambria Math"/>
+                        <w:sz w:val="18"/>
+                        <w:szCs w:val="18"/>
+                      </w:rPr>
+                      <m:t>i</m:t>
+                    </m:r>
+                  </m:e>
+                  <m:sup>
+                    <m:r>
+                      <w:rPr>
+                        <w:rFonts w:ascii="Cambria Math" w:eastAsiaTheme="minorEastAsia" w:hAnsi="Cambria Math"/>
+                        <w:sz w:val="18"/>
+                        <w:szCs w:val="18"/>
+                      </w:rPr>
+                      <m:t>1</m:t>
+                    </m:r>
+                  </m:sup>
+                </m:sSup>
+                <m:r>
+                  <w:rPr>
+                    <w:rFonts w:ascii="Cambria Math" w:eastAsiaTheme="minorEastAsia" w:hAnsi="Cambria Math"/>
+                    <w:sz w:val="18"/>
+                    <w:szCs w:val="18"/>
+                  </w:rPr>
+                  <m:t>=</m:t>
+                </m:r>
+                <m:d>
+                  <m:dPr>
+                    <m:ctrlPr>
+                      <w:rPr>
+                        <w:rFonts w:ascii="Cambria Math" w:eastAsiaTheme="minorEastAsia" w:hAnsi="Cambria Math"/>
+                        <w:i/>
+                        <w:sz w:val="18"/>
+                        <w:szCs w:val="18"/>
+                      </w:rPr>
+                    </m:ctrlPr>
+                  </m:dPr>
+                  <m:e>
+                    <m:r>
+                      <w:rPr>
+                        <w:rFonts w:ascii="Cambria Math" w:eastAsiaTheme="minorEastAsia" w:hAnsi="Cambria Math"/>
+                        <w:sz w:val="18"/>
+                        <w:szCs w:val="18"/>
+                      </w:rPr>
+                      <m:t>-1</m:t>
+                    </m:r>
+                  </m:e>
+                </m:d>
+                <m:r>
+                  <w:rPr>
+                    <w:rFonts w:ascii="Cambria Math" w:eastAsiaTheme="minorEastAsia" w:hAnsi="Cambria Math"/>
+                    <w:sz w:val="18"/>
+                    <w:szCs w:val="18"/>
+                  </w:rPr>
+                  <m:t>i</m:t>
+                </m:r>
+              </m:oMath>
+            </m:oMathPara>
+          </w:p>
+        </w:tc>
+        <w:tc>
+          <w:tcPr>
+            <w:tcW w:w="1052" w:type="dxa"/>
+          </w:tcPr>
+          <w:p>
+            <w:pPr>
+              <w:jc w:val="center"/>
+              <w:rPr>
+                <w:rFonts w:eastAsiaTheme="minorEastAsia"/>
+              </w:rPr>
+            </w:pPr>
+            <w:r>
+              <w:rPr>
+                <w:rFonts w:eastAsiaTheme="minorEastAsia"/>
+              </w:rPr>
+              <w:t>-</w:t>
+            </w:r>
+            <w:proofErr w:type="spellStart"/>
+            <w:r>
+              <w:rPr>
+                <w:rFonts w:eastAsiaTheme="minorEastAsia"/>
+              </w:rPr>
+              <w:t>i</w:t>
+            </w:r>
+            <w:proofErr w:type="spellEnd"/>
+          </w:p>
+        </w:tc>
+      </w:tr>
+      <w:tr>
+        <w:trPr>
+          <w:jc w:val="center"/>
+        </w:trPr>
+        <w:tc>
+          <w:tcPr>
+            <w:tcW w:w="895" w:type="dxa"/>
+          </w:tcPr>
+          <w:p>
+            <w:pPr>
+              <w:jc w:val="center"/>
+              <w:rPr>
+                <w:rFonts w:eastAsiaTheme="minorEastAsia"/>
+              </w:rPr>
+            </w:pPr>
+            <w:r>
+              <w:rPr>
+                <w:rFonts w:eastAsiaTheme="minorEastAsia"/>
+              </w:rPr>
+              <w:t>4</w:t>
+            </w:r>
+          </w:p>
+        </w:tc>
+        <w:tc>
+          <w:tcPr>
+            <w:tcW w:w="2458" w:type="dxa"/>
+          </w:tcPr>
+          <w:p>
+            <w:pPr>
+              <w:jc w:val="center"/>
+              <w:rPr>
+                <w:rFonts w:eastAsiaTheme="minorEastAsia"/>
+                <w:sz w:val="18"/>
+                <w:szCs w:val="18"/>
+              </w:rPr>
+            </w:pPr>
+            <m:oMathPara>
+              <m:oMath>
+                <m:sSup>
+                  <m:sSupPr>
+                    <m:ctrlPr>
+                      <w:rPr>
+                        <w:rFonts w:ascii="Cambria Math" w:eastAsiaTheme="minorEastAsia" w:hAnsi="Cambria Math"/>
+                        <w:i/>
+                        <w:sz w:val="18"/>
+                        <w:szCs w:val="18"/>
+                      </w:rPr>
+                    </m:ctrlPr>
+                  </m:sSupPr>
+                  <m:e>
+                    <m:r>
+                      <w:rPr>
+                        <w:rFonts w:ascii="Cambria Math" w:eastAsiaTheme="minorEastAsia" w:hAnsi="Cambria Math"/>
+                        <w:sz w:val="18"/>
+                        <w:szCs w:val="18"/>
+                      </w:rPr>
+                      <m:t>i</m:t>
+                    </m:r>
+                  </m:e>
+                  <m:sup>
+                    <m:r>
+                      <w:rPr>
+                        <w:rFonts w:ascii="Cambria Math" w:eastAsiaTheme="minorEastAsia" w:hAnsi="Cambria Math"/>
+                        <w:sz w:val="18"/>
+                        <w:szCs w:val="18"/>
+                      </w:rPr>
+                      <m:t>4</m:t>
+                    </m:r>
+                  </m:sup>
+                </m:sSup>
+                <m:r>
+                  <w:rPr>
+                    <w:rFonts w:ascii="Cambria Math" w:eastAsiaTheme="minorEastAsia" w:hAnsi="Cambria Math"/>
+                    <w:sz w:val="18"/>
+                    <w:szCs w:val="18"/>
+                  </w:rPr>
+                  <m:t>=</m:t>
+                </m:r>
+                <m:sSup>
+                  <m:sSupPr>
+                    <m:ctrlPr>
+                      <w:rPr>
+                        <w:rFonts w:ascii="Cambria Math" w:eastAsiaTheme="minorEastAsia" w:hAnsi="Cambria Math"/>
+                        <w:i/>
+                        <w:sz w:val="18"/>
+                        <w:szCs w:val="18"/>
+                      </w:rPr>
+                    </m:ctrlPr>
+                  </m:sSupPr>
+                  <m:e>
+                    <m:r>
+                      <w:rPr>
+                        <w:rFonts w:ascii="Cambria Math" w:eastAsiaTheme="minorEastAsia" w:hAnsi="Cambria Math"/>
+                        <w:sz w:val="18"/>
+                        <w:szCs w:val="18"/>
+                      </w:rPr>
+                      <m:t>i</m:t>
+                    </m:r>
+                  </m:e>
+                  <m:sup>
+                    <m:r>
+                      <w:rPr>
+                        <w:rFonts w:ascii="Cambria Math" w:eastAsiaTheme="minorEastAsia" w:hAnsi="Cambria Math"/>
+                        <w:sz w:val="18"/>
+                        <w:szCs w:val="18"/>
+                      </w:rPr>
+                      <m:t>2</m:t>
+                    </m:r>
+                  </m:sup>
+                </m:sSup>
+                <m:r>
+                  <w:rPr>
+                    <w:rFonts w:ascii="Cambria Math" w:eastAsiaTheme="minorEastAsia" w:hAnsi="Cambria Math"/>
+                    <w:sz w:val="18"/>
+                    <w:szCs w:val="18"/>
+                  </w:rPr>
+                  <m:t>∙</m:t>
+                </m:r>
+                <m:sSup>
+                  <m:sSupPr>
+                    <m:ctrlPr>
+                      <w:rPr>
+                        <w:rFonts w:ascii="Cambria Math" w:eastAsiaTheme="minorEastAsia" w:hAnsi="Cambria Math"/>
+                        <w:i/>
+                        <w:sz w:val="18"/>
+                        <w:szCs w:val="18"/>
+                      </w:rPr>
+                    </m:ctrlPr>
+                  </m:sSupPr>
+                  <m:e>
+                    <m:r>
+                      <w:rPr>
+                        <w:rFonts w:ascii="Cambria Math" w:eastAsiaTheme="minorEastAsia" w:hAnsi="Cambria Math"/>
+                        <w:sz w:val="18"/>
+                        <w:szCs w:val="18"/>
+                      </w:rPr>
+                      <m:t>i</m:t>
+                    </m:r>
+                  </m:e>
+                  <m:sup>
+                    <m:r>
+                      <w:rPr>
+                        <w:rFonts w:ascii="Cambria Math" w:eastAsiaTheme="minorEastAsia" w:hAnsi="Cambria Math"/>
+                        <w:sz w:val="18"/>
+                        <w:szCs w:val="18"/>
+                      </w:rPr>
+                      <m:t>2</m:t>
+                    </m:r>
+                  </m:sup>
+                </m:sSup>
+                <m:r>
+                  <w:rPr>
+                    <w:rFonts w:ascii="Cambria Math" w:eastAsiaTheme="minorEastAsia" w:hAnsi="Cambria Math"/>
+                    <w:sz w:val="18"/>
+                    <w:szCs w:val="18"/>
+                  </w:rPr>
+                  <m:t>=</m:t>
+                </m:r>
+                <m:d>
+                  <m:dPr>
+                    <m:ctrlPr>
+                      <w:rPr>
+                        <w:rFonts w:ascii="Cambria Math" w:eastAsiaTheme="minorEastAsia" w:hAnsi="Cambria Math"/>
+                        <w:i/>
+                        <w:sz w:val="18"/>
+                        <w:szCs w:val="18"/>
+                      </w:rPr>
+                    </m:ctrlPr>
+                  </m:dPr>
+                  <m:e>
+                    <m:r>
+                      <w:rPr>
+                        <w:rFonts w:ascii="Cambria Math" w:eastAsiaTheme="minorEastAsia" w:hAnsi="Cambria Math"/>
+                        <w:sz w:val="18"/>
+                        <w:szCs w:val="18"/>
+                      </w:rPr>
+                      <m:t>-1</m:t>
+                    </m:r>
+                  </m:e>
+                </m:d>
+                <m:d>
+                  <m:dPr>
+                    <m:ctrlPr>
+                      <w:rPr>
+                        <w:rFonts w:ascii="Cambria Math" w:eastAsiaTheme="minorEastAsia" w:hAnsi="Cambria Math"/>
+                        <w:i/>
+                        <w:sz w:val="18"/>
+                        <w:szCs w:val="18"/>
+                      </w:rPr>
+                    </m:ctrlPr>
+                  </m:dPr>
+                  <m:e>
+                    <m:r>
+                      <w:rPr>
+                        <w:rFonts w:ascii="Cambria Math" w:eastAsiaTheme="minorEastAsia" w:hAnsi="Cambria Math"/>
+                        <w:sz w:val="18"/>
+                        <w:szCs w:val="18"/>
+                      </w:rPr>
+                      <m:t>-1</m:t>
+                    </m:r>
+                  </m:e>
+                </m:d>
+                <m:r>
+                  <w:rPr>
+                    <w:rFonts w:ascii="Cambria Math" w:eastAsiaTheme="minorEastAsia" w:hAnsi="Cambria Math"/>
+                    <w:sz w:val="18"/>
+                    <w:szCs w:val="18"/>
+                  </w:rPr>
+                  <m:t>=1</m:t>
+                </m:r>
+              </m:oMath>
+            </m:oMathPara>
+          </w:p>
+        </w:tc>
+        <w:tc>
+          <w:tcPr>
+            <w:tcW w:w="1052" w:type="dxa"/>
+          </w:tcPr>
+          <w:p>
+            <w:pPr>
+              <w:jc w:val="center"/>
+              <w:rPr>
+                <w:rFonts w:eastAsiaTheme="minorEastAsia"/>
+              </w:rPr>
+            </w:pPr>
+            <w:r>
+              <w:rPr>
+                <w:rFonts w:eastAsiaTheme="minorEastAsia"/>
+              </w:rPr>
+              <w:t>1</w:t>
+            </w:r>
+          </w:p>
+        </w:tc>
+      </w:tr>
+    </w:tbl>
+    <w:p>
+      <w:pPr>
+        <w:rPr>
+          <w:rFonts w:eastAsiaTheme="minorEastAsia"/>
+        </w:rPr>
+      </w:pPr>
+      <w:r>
+        <w:rPr>
+          <w:rFonts w:eastAsiaTheme="minorEastAsia"/>
+        </w:rPr>
+        <w:t xml:space="preserve">After the power of 3, the powers of </w:t>
+      </w:r>
+      <m:oMath>
+        <m:r>
+          <w:rPr>
+            <w:rFonts w:ascii="Cambria Math" w:eastAsiaTheme="minorEastAsia" w:hAnsi="Cambria Math"/>
+          </w:rPr>
+          <m:t>i</m:t>
+        </m:r>
+      </m:oMath>
+      <w:r>
+        <w:rPr>
+          <w:rFonts w:eastAsiaTheme="minorEastAsia"/>
+        </w:rPr>
+        <w:t xml:space="preserve"> cycle between the for values: </w:t>
+      </w:r>
+      <m:oMath>
+        <m:r>
+          <w:rPr>
+            <w:rFonts w:ascii="Cambria Math" w:eastAsiaTheme="minorEastAsia" w:hAnsi="Cambria Math"/>
+          </w:rPr>
+          <m:t>1, i, -1,</m:t>
+        </m:r>
+      </m:oMath>
+      <w:r>
+        <w:rPr>
+          <w:rFonts w:eastAsiaTheme="minorEastAsia"/>
+        </w:rPr>
+        <w:t xml:space="preserve"> and </w:t>
+      </w:r>
+      <m:oMath>
+        <m:r>
+          <w:rPr>
+            <w:rFonts w:ascii="Cambria Math" w:eastAsiaTheme="minorEastAsia" w:hAnsi="Cambria Math"/>
+          </w:rPr>
+          <m:t>-i</m:t>
+        </m:r>
+      </m:oMath>
+      <w:r>
+        <w:rPr>
+          <w:rFonts w:eastAsiaTheme="minorEastAsia"/>
+        </w:rPr>
+        <w:t xml:space="preserve">. </w:t>
+      </w:r>
+      <m:oMath>
+        <m:r>
+          <w:rPr>
+            <w:rFonts w:ascii="Cambria Math" w:eastAsiaTheme="minorEastAsia" w:hAnsi="Cambria Math"/>
+          </w:rPr>
+          <m:t>i</m:t>
+        </m:r>
+      </m:oMath>
+      <w:r>
+        <w:rPr>
+          <w:rFonts w:eastAsiaTheme="minorEastAsia"/>
+        </w:rPr>
+        <w:t xml:space="preserve"> raised to any multiple of 4 will be 1.</w:t>
+      </w:r>
+    </w:p>
+    <w:p>
+      <w:pPr>
+        <w:rPr>
+          <w:rFonts w:eastAsiaTheme="minorEastAsia"/>
+        </w:rPr>
+      </w:pPr>
+      <w:r>
+        <w:rPr>
+          <w:rFonts w:eastAsiaTheme="minorEastAsia"/>
+        </w:rPr>
+        <w:t xml:space="preserve">To raise </w:t>
+      </w:r>
+      <m:oMath>
+        <m:r>
+          <w:rPr>
+            <w:rFonts w:ascii="Cambria Math" w:eastAsiaTheme="minorEastAsia" w:hAnsi="Cambria Math"/>
+          </w:rPr>
+          <m:t>i</m:t>
+        </m:r>
+      </m:oMath>
+      <w:r>
+        <w:rPr>
+          <w:rFonts w:eastAsiaTheme="minorEastAsia"/>
+        </w:rPr>
+        <w:t xml:space="preserve"> to a high power, like </w:t>
+      </w:r>
+      <m:oMath>
+        <m:sSup>
+          <m:sSupPr>
+            <m:ctrlPr>
+              <w:rPr>
+                <w:rFonts w:ascii="Cambria Math" w:eastAsiaTheme="minorEastAsia" w:hAnsi="Cambria Math"/>
+                <w:i/>
+              </w:rPr>
+            </m:ctrlPr>
+          </m:sSupPr>
+          <m:e>
+            <m:r>
+              <w:rPr>
+                <w:rFonts w:ascii="Cambria Math" w:eastAsiaTheme="minorEastAsia" w:hAnsi="Cambria Math"/>
+              </w:rPr>
+              <m:t>i</m:t>
+            </m:r>
+          </m:e>
+          <m:sup>
+            <m:r>
+              <w:rPr>
+                <w:rFonts w:ascii="Cambria Math" w:eastAsiaTheme="minorEastAsia" w:hAnsi="Cambria Math"/>
+              </w:rPr>
+              <m:t>47</m:t>
+            </m:r>
+          </m:sup>
+        </m:sSup>
+      </m:oMath>
+      <w:r>
+        <w:rPr>
+          <w:rFonts w:eastAsiaTheme="minorEastAsia"/>
+        </w:rPr>
+        <w:t>, find the multiple of 4 smaller than 47 that is closest to it and rewrite as</w:t>
+      </w:r>
+      <w:r>
+        <w:rPr>
+          <w:rFonts w:eastAsiaTheme="minorEastAsia"/>
+        </w:rPr>
+        <w:br/>
+      </w:r>
+      <m:oMath>
+        <m:sSup>
+          <m:sSupPr>
+            <m:ctrlPr>
+              <w:rPr>
+                <w:rFonts w:ascii="Cambria Math" w:eastAsiaTheme="minorEastAsia" w:hAnsi="Cambria Math"/>
+                <w:i/>
+              </w:rPr>
+            </m:ctrlPr>
+          </m:sSupPr>
+          <m:e>
+            <m:r>
+              <w:rPr>
+                <w:rFonts w:ascii="Cambria Math" w:eastAsiaTheme="minorEastAsia" w:hAnsi="Cambria Math"/>
+              </w:rPr>
+              <m:t>i</m:t>
+            </m:r>
+          </m:e>
+          <m:sup>
+            <m:r>
+              <w:rPr>
+                <w:rFonts w:ascii="Cambria Math" w:eastAsiaTheme="minorEastAsia" w:hAnsi="Cambria Math"/>
+              </w:rPr>
+              <m:t>44</m:t>
+            </m:r>
+          </m:sup>
+        </m:sSup>
+        <m:r>
+          <w:rPr>
+            <w:rFonts w:ascii="Cambria Math" w:eastAsiaTheme="minorEastAsia" w:hAnsi="Cambria Math"/>
+          </w:rPr>
+          <m:t>∙</m:t>
+        </m:r>
+        <m:sSup>
+          <m:sSupPr>
+            <m:ctrlPr>
+              <w:rPr>
+                <w:rFonts w:ascii="Cambria Math" w:eastAsiaTheme="minorEastAsia" w:hAnsi="Cambria Math"/>
+                <w:i/>
+              </w:rPr>
+            </m:ctrlPr>
+          </m:sSupPr>
+          <m:e>
+            <m:r>
+              <w:rPr>
+                <w:rFonts w:ascii="Cambria Math" w:eastAsiaTheme="minorEastAsia" w:hAnsi="Cambria Math"/>
+              </w:rPr>
+              <m:t>i</m:t>
+            </m:r>
+          </m:e>
+          <m:sup>
+            <m:r>
+              <w:rPr>
+                <w:rFonts w:ascii="Cambria Math" w:eastAsiaTheme="minorEastAsia" w:hAnsi="Cambria Math"/>
+              </w:rPr>
+              <m:t>3</m:t>
+            </m:r>
+          </m:sup>
+        </m:sSup>
+        <m:r>
+          <w:rPr>
+            <w:rFonts w:ascii="Cambria Math" w:eastAsiaTheme="minorEastAsia" w:hAnsi="Cambria Math"/>
+          </w:rPr>
+          <m:t>=1∙</m:t>
+        </m:r>
+        <m:sSup>
+          <m:sSupPr>
+            <m:ctrlPr>
+              <w:rPr>
+                <w:rFonts w:ascii="Cambria Math" w:eastAsiaTheme="minorEastAsia" w:hAnsi="Cambria Math"/>
+                <w:i/>
+              </w:rPr>
+            </m:ctrlPr>
+          </m:sSupPr>
+          <m:e>
+            <m:r>
+              <w:rPr>
+                <w:rFonts w:ascii="Cambria Math" w:eastAsiaTheme="minorEastAsia" w:hAnsi="Cambria Math"/>
+              </w:rPr>
+              <m:t>i</m:t>
+            </m:r>
+          </m:e>
+          <m:sup>
+            <m:r>
+              <w:rPr>
+                <w:rFonts w:ascii="Cambria Math" w:eastAsiaTheme="minorEastAsia" w:hAnsi="Cambria Math"/>
+              </w:rPr>
+              <m:t>3</m:t>
+            </m:r>
+          </m:sup>
+        </m:sSup>
+        <m:r>
+          <w:rPr>
+            <w:rFonts w:ascii="Cambria Math" w:eastAsiaTheme="minorEastAsia" w:hAnsi="Cambria Math"/>
+          </w:rPr>
+          <m:t>=-i</m:t>
+        </m:r>
+      </m:oMath>
+      <w:r>
+        <w:rPr>
+          <w:rFonts w:eastAsiaTheme="minorEastAsia"/>
+        </w:rPr>
+        <w:t>.</w:t>
+      </w:r>
+    </w:p>
+    <w:p>
+      <w:pPr>
+        <w:rPr>
+          <w:rFonts w:eastAsiaTheme="minorEastAsia"/>
+          <w:b/>
+          <w:bCs/>
+        </w:rPr>
+      </w:pPr>
+      <w:r>
+        <w:rPr>
+          <w:rFonts w:eastAsiaTheme="minorEastAsia"/>
+          <w:b/>
+          <w:bCs/>
+        </w:rPr>
+        <w:t>Complex Numbers</w:t>
+      </w:r>
+    </w:p>
+    <w:p>
+      <w:pPr>
+        <w:rPr>
+          <w:rFonts w:eastAsiaTheme="minorEastAsia"/>
+        </w:rPr>
+      </w:pPr>
+      <w:r>
+        <w:rPr>
+          <w:rFonts w:eastAsiaTheme="minorEastAsia"/>
+        </w:rPr>
+        <w:t xml:space="preserve">When a real number, like 3, is added to an imaginary number, like </w:t>
+      </w:r>
+      <m:oMath>
+        <m:r>
+          <w:rPr>
+            <w:rFonts w:ascii="Cambria Math" w:eastAsiaTheme="minorEastAsia" w:hAnsi="Cambria Math"/>
+          </w:rPr>
+          <m:t>2i</m:t>
+        </m:r>
+      </m:oMath>
+      <w:r>
+        <w:rPr>
+          <w:rFonts w:eastAsiaTheme="minorEastAsia"/>
+        </w:rPr>
+        <w:t xml:space="preserve">,  together the sum is written as </w:t>
+      </w:r>
+      <m:oMath>
+        <m:r>
+          <w:rPr>
+            <w:rFonts w:ascii="Cambria Math" w:eastAsiaTheme="minorEastAsia" w:hAnsi="Cambria Math"/>
+          </w:rPr>
+          <m:t>3+2i</m:t>
+        </m:r>
+      </m:oMath>
+      <w:r>
+        <w:rPr>
+          <w:rFonts w:eastAsiaTheme="minorEastAsia"/>
+        </w:rPr>
+        <w:t xml:space="preserve">. A complex number is a number of the form </w:t>
+      </w:r>
+      <m:oMath>
+        <m:r>
+          <w:rPr>
+            <w:rFonts w:ascii="Cambria Math" w:eastAsiaTheme="minorEastAsia" w:hAnsi="Cambria Math"/>
+          </w:rPr>
+          <m:t>a+bi</m:t>
+        </m:r>
+      </m:oMath>
+      <w:r>
+        <w:rPr>
+          <w:rFonts w:eastAsiaTheme="minorEastAsia"/>
+        </w:rPr>
+        <w:t xml:space="preserve">, where </w:t>
+      </w:r>
+      <m:oMath>
+        <m:r>
+          <w:rPr>
+            <w:rFonts w:ascii="Cambria Math" w:eastAsiaTheme="minorEastAsia" w:hAnsi="Cambria Math"/>
+          </w:rPr>
+          <m:t>a</m:t>
+        </m:r>
+      </m:oMath>
+      <w:r>
+        <w:rPr>
+          <w:rFonts w:eastAsiaTheme="minorEastAsia"/>
+        </w:rPr>
+        <w:t xml:space="preserve"> and </w:t>
+      </w:r>
+      <m:oMath>
+        <m:r>
+          <w:rPr>
+            <w:rFonts w:ascii="Cambria Math" w:eastAsiaTheme="minorEastAsia" w:hAnsi="Cambria Math"/>
+          </w:rPr>
+          <m:t>b</m:t>
+        </m:r>
+      </m:oMath>
+      <w:r>
+        <w:rPr>
+          <w:rFonts w:eastAsiaTheme="minorEastAsia"/>
+        </w:rPr>
+        <w:t xml:space="preserve"> are real numbers.</w:t>
+      </w:r>
+    </w:p>
+    <w:p>
+      <w:pPr>
+        <w:rPr>
+          <w:rFonts w:eastAsiaTheme="minorEastAsia"/>
+          <w:b/>
+          <w:bCs/>
+        </w:rPr>
+      </w:pPr>
+      <w:r>
+        <w:rPr>
+          <w:rFonts w:eastAsiaTheme="minorEastAsia"/>
+          <w:b/>
+          <w:bCs/>
+        </w:rPr>
+        <w:t>Adding and Subtracting Complex Numbers</w:t>
+      </w:r>
+    </w:p>
+    <w:p>
+      <w:pPr>
+        <w:rPr>
+          <w:rFonts w:eastAsiaTheme="minorEastAsia"/>
+        </w:rPr>
+      </w:pPr>
+      <w:r>
+        <w:rPr>
+          <w:rFonts w:eastAsiaTheme="minorEastAsia"/>
+        </w:rPr>
+        <w:t xml:space="preserve">Complex numbers are added by adding the real parts and the imaginary parts separately and writing the answer in </w:t>
+      </w:r>
+      <m:oMath>
+        <m:r>
+          <w:rPr>
+            <w:rFonts w:ascii="Cambria Math" w:eastAsiaTheme="minorEastAsia" w:hAnsi="Cambria Math"/>
+          </w:rPr>
+          <m:t>a+bi</m:t>
+        </m:r>
+      </m:oMath>
+      <w:r>
+        <w:rPr>
+          <w:rFonts w:eastAsiaTheme="minorEastAsia"/>
+        </w:rPr>
+        <w:t xml:space="preserve"> form.</w:t>
+      </w:r>
+    </w:p>
+    <w:p>
+      <w:pPr>
+        <w:rPr>
+          <w:rFonts w:eastAsiaTheme="minorEastAsia"/>
+        </w:rPr>
+      </w:pPr>
+      <m:oMathPara>
+        <m:oMath>
+          <m:d>
+            <m:dPr>
+              <m:ctrlPr>
+                <w:rPr>
+                  <w:rFonts w:ascii="Cambria Math" w:eastAsiaTheme="minorEastAsia" w:hAnsi="Cambria Math"/>
+                  <w:i/>
+                </w:rPr>
+              </m:ctrlPr>
+            </m:dPr>
+            <m:e>
+              <m:r>
+                <w:rPr>
+                  <w:rFonts w:ascii="Cambria Math" w:eastAsiaTheme="minorEastAsia" w:hAnsi="Cambria Math"/>
+                </w:rPr>
+                <m:t>3+2i</m:t>
+              </m:r>
+            </m:e>
+          </m:d>
+          <m:r>
+            <w:rPr>
+              <w:rFonts w:ascii="Cambria Math" w:eastAsiaTheme="minorEastAsia" w:hAnsi="Cambria Math"/>
+            </w:rPr>
+            <m:t>+</m:t>
+          </m:r>
+          <m:d>
+            <m:dPr>
+              <m:ctrlPr>
+                <w:rPr>
+                  <w:rFonts w:ascii="Cambria Math" w:eastAsiaTheme="minorEastAsia" w:hAnsi="Cambria Math"/>
+                  <w:i/>
+                </w:rPr>
+              </m:ctrlPr>
+            </m:dPr>
+            <m:e>
+              <m:r>
+                <w:rPr>
+                  <w:rFonts w:ascii="Cambria Math" w:eastAsiaTheme="minorEastAsia" w:hAnsi="Cambria Math"/>
+                </w:rPr>
+                <m:t>5-7i</m:t>
+              </m:r>
+            </m:e>
+          </m:d>
+          <m:r>
+            <w:rPr>
+              <w:rFonts w:ascii="Cambria Math" w:eastAsiaTheme="minorEastAsia" w:hAnsi="Cambria Math"/>
+            </w:rPr>
+            <m:t>=8-5i</m:t>
+          </m:r>
+        </m:oMath>
+      </m:oMathPara>
+    </w:p>
+    <w:p>
+      <w:pPr>
+        <w:rPr>
+          <w:rFonts w:eastAsiaTheme="minorEastAsia"/>
+        </w:rPr>
+      </w:pPr>
+      <w:r>
+        <w:rPr>
+          <w:rFonts w:eastAsiaTheme="minorEastAsia"/>
+        </w:rPr>
+        <w:t>Subtracting complex numbers requires care as you distribute the -1 through the second expression.</w:t>
+      </w:r>
+    </w:p>
+    <w:p>
+      <w:pPr>
+        <w:rPr>
+          <w:rFonts w:eastAsiaTheme="minorEastAsia"/>
+        </w:rPr>
+      </w:pPr>
+      <m:oMathPara>
+        <m:oMath>
+          <m:d>
+            <m:dPr>
+              <m:ctrlPr>
+                <w:rPr>
+                  <w:rFonts w:ascii="Cambria Math" w:eastAsiaTheme="minorEastAsia" w:hAnsi="Cambria Math"/>
+                  <w:i/>
+                </w:rPr>
+              </m:ctrlPr>
+            </m:dPr>
+            <m:e>
+              <m:r>
+                <w:rPr>
+                  <w:rFonts w:ascii="Cambria Math" w:eastAsiaTheme="minorEastAsia" w:hAnsi="Cambria Math"/>
+                </w:rPr>
+                <m:t>3+2i</m:t>
+              </m:r>
+            </m:e>
+          </m:d>
+          <m:r>
+            <w:rPr>
+              <w:rFonts w:ascii="Cambria Math" w:eastAsiaTheme="minorEastAsia" w:hAnsi="Cambria Math"/>
+            </w:rPr>
+            <m:t>-</m:t>
+          </m:r>
+          <m:d>
+            <m:dPr>
+              <m:ctrlPr>
+                <w:rPr>
+                  <w:rFonts w:ascii="Cambria Math" w:eastAsiaTheme="minorEastAsia" w:hAnsi="Cambria Math"/>
+                  <w:i/>
+                </w:rPr>
+              </m:ctrlPr>
+            </m:dPr>
+            <m:e>
+              <m:r>
+                <w:rPr>
+                  <w:rFonts w:ascii="Cambria Math" w:eastAsiaTheme="minorEastAsia" w:hAnsi="Cambria Math"/>
+                </w:rPr>
+                <m:t>5-7i</m:t>
+              </m:r>
+            </m:e>
+          </m:d>
+          <m:r>
+            <w:rPr>
+              <w:rFonts w:ascii="Cambria Math" w:eastAsiaTheme="minorEastAsia" w:hAnsi="Cambria Math"/>
+            </w:rPr>
+            <m:t>=3+2i-5+7i=-2+9i</m:t>
+          </m:r>
+        </m:oMath>
+      </m:oMathPara>
+    </w:p>
+    <w:p>
+      <w:pPr>
+        <w:rPr>
+          <w:rFonts w:eastAsiaTheme="minorEastAsia"/>
+          <w:b/>
+          <w:bCs/>
+        </w:rPr>
+      </w:pPr>
+      <w:r>
+        <w:rPr>
+          <w:rFonts w:eastAsiaTheme="minorEastAsia"/>
+          <w:b/>
+          <w:bCs/>
+        </w:rPr>
+        <w:t>Multiplying Complex Numbers</w:t>
+      </w:r>
+    </w:p>
+    <w:p>
+      <w:pPr>
+        <w:rPr>
+          <w:rFonts w:eastAsiaTheme="minorEastAsia"/>
+        </w:rPr>
+      </w:pPr>
+      <w:r>
+        <w:rPr>
+          <w:rFonts w:eastAsiaTheme="minorEastAsia"/>
+        </w:rPr>
+        <w:t xml:space="preserve">Complex numbers can be multiplied the way binomials are multiplied by using the FOIL shortcut. Anytime an </w:t>
+      </w:r>
+      <m:oMath>
+        <m:sSup>
+          <m:sSupPr>
+            <m:ctrlPr>
+              <w:rPr>
+                <w:rFonts w:ascii="Cambria Math" w:eastAsiaTheme="minorEastAsia" w:hAnsi="Cambria Math"/>
+                <w:i/>
+              </w:rPr>
+            </m:ctrlPr>
+          </m:sSupPr>
+          <m:e>
+            <m:r>
+              <w:rPr>
+                <w:rFonts w:ascii="Cambria Math" w:eastAsiaTheme="minorEastAsia" w:hAnsi="Cambria Math"/>
+              </w:rPr>
+              <m:t>i</m:t>
+            </m:r>
+          </m:e>
+          <m:sup>
+            <m:r>
+              <w:rPr>
+                <w:rFonts w:ascii="Cambria Math" w:eastAsiaTheme="minorEastAsia" w:hAnsi="Cambria Math"/>
+              </w:rPr>
+              <m:t>2</m:t>
+            </m:r>
+          </m:sup>
+        </m:sSup>
+      </m:oMath>
+      <w:r>
+        <w:rPr>
+          <w:rFonts w:eastAsiaTheme="minorEastAsia"/>
+        </w:rPr>
+        <w:t xml:space="preserve"> is encountered in a solution, it should be converted to a -1.</w:t>
+      </w:r>
+    </w:p>
+    <w:p>
+      <w:pPr>
+        <w:rPr>
+          <w:rFonts w:eastAsiaTheme="minorEastAsia"/>
+        </w:rPr>
+      </w:pPr>
+      <w:r>
+        <w:rPr>
+          <w:rFonts w:eastAsiaTheme="minorEastAsia"/>
+        </w:rPr>
+        <w:t xml:space="preserve">To multiply </w:t>
+      </w:r>
+      <m:oMath>
+        <m:d>
+          <m:dPr>
+            <m:ctrlPr>
+              <w:rPr>
+                <w:rFonts w:ascii="Cambria Math" w:eastAsiaTheme="minorEastAsia" w:hAnsi="Cambria Math"/>
+                <w:i/>
+              </w:rPr>
+            </m:ctrlPr>
+          </m:dPr>
+          <m:e>
+            <m:r>
+              <w:rPr>
+                <w:rFonts w:ascii="Cambria Math" w:eastAsiaTheme="minorEastAsia" w:hAnsi="Cambria Math"/>
+              </w:rPr>
+              <m:t>3+2i</m:t>
+            </m:r>
+          </m:e>
+        </m:d>
+        <m:d>
+          <m:dPr>
+            <m:ctrlPr>
+              <w:rPr>
+                <w:rFonts w:ascii="Cambria Math" w:eastAsiaTheme="minorEastAsia" w:hAnsi="Cambria Math"/>
+                <w:i/>
+              </w:rPr>
+            </m:ctrlPr>
+          </m:dPr>
+          <m:e>
+            <m:r>
+              <w:rPr>
+                <w:rFonts w:ascii="Cambria Math" w:eastAsiaTheme="minorEastAsia" w:hAnsi="Cambria Math"/>
+              </w:rPr>
+              <m:t>5-7i</m:t>
+            </m:r>
+          </m:e>
+        </m:d>
+      </m:oMath>
+      <w:r>
+        <w:rPr>
+          <w:rFonts w:eastAsiaTheme="minorEastAsia"/>
+        </w:rPr>
+        <w:t xml:space="preserve"> with FOIL:</w:t>
+      </w:r>
+      <w:r>
+        <w:rPr>
+          <w:rFonts w:eastAsiaTheme="minorEastAsia"/>
+        </w:rPr>
+        <w:br/>
+      </w:r>
+      <m:oMathPara>
+        <m:oMath>
+          <m:r>
+            <w:rPr>
+              <w:rFonts w:ascii="Cambria Math" w:eastAsiaTheme="minorEastAsia" w:hAnsi="Cambria Math"/>
+              <w:sz w:val="20"/>
+              <w:szCs w:val="20"/>
+            </w:rPr>
+            <m:t>3∙5+3</m:t>
+          </m:r>
+          <m:d>
+            <m:dPr>
+              <m:ctrlPr>
+                <w:rPr>
+                  <w:rFonts w:ascii="Cambria Math" w:eastAsiaTheme="minorEastAsia" w:hAnsi="Cambria Math"/>
+                  <w:i/>
+                  <w:sz w:val="20"/>
+                  <w:szCs w:val="20"/>
+                </w:rPr>
+              </m:ctrlPr>
+            </m:dPr>
+            <m:e>
+              <m:r>
+                <w:rPr>
+                  <w:rFonts w:ascii="Cambria Math" w:eastAsiaTheme="minorEastAsia" w:hAnsi="Cambria Math"/>
+                  <w:sz w:val="20"/>
+                  <w:szCs w:val="20"/>
+                </w:rPr>
+                <m:t>-7i</m:t>
+              </m:r>
+            </m:e>
+          </m:d>
+          <m:r>
+            <w:rPr>
+              <w:rFonts w:ascii="Cambria Math" w:eastAsiaTheme="minorEastAsia" w:hAnsi="Cambria Math"/>
+              <w:sz w:val="20"/>
+              <w:szCs w:val="20"/>
+            </w:rPr>
+            <m:t>+2i</m:t>
+          </m:r>
+          <m:d>
+            <m:dPr>
+              <m:ctrlPr>
+                <w:rPr>
+                  <w:rFonts w:ascii="Cambria Math" w:eastAsiaTheme="minorEastAsia" w:hAnsi="Cambria Math"/>
+                  <w:i/>
+                  <w:sz w:val="20"/>
+                  <w:szCs w:val="20"/>
+                </w:rPr>
+              </m:ctrlPr>
+            </m:dPr>
+            <m:e>
+              <m:r>
+                <w:rPr>
+                  <w:rFonts w:ascii="Cambria Math" w:eastAsiaTheme="minorEastAsia" w:hAnsi="Cambria Math"/>
+                  <w:sz w:val="20"/>
+                  <w:szCs w:val="20"/>
+                </w:rPr>
+                <m:t>5</m:t>
+              </m:r>
+            </m:e>
+          </m:d>
+          <m:r>
+            <w:rPr>
+              <w:rFonts w:ascii="Cambria Math" w:eastAsiaTheme="minorEastAsia" w:hAnsi="Cambria Math"/>
+              <w:sz w:val="20"/>
+              <w:szCs w:val="20"/>
+            </w:rPr>
+            <m:t>+2i</m:t>
+          </m:r>
+          <m:d>
+            <m:dPr>
+              <m:ctrlPr>
+                <w:rPr>
+                  <w:rFonts w:ascii="Cambria Math" w:eastAsiaTheme="minorEastAsia" w:hAnsi="Cambria Math"/>
+                  <w:i/>
+                  <w:sz w:val="20"/>
+                  <w:szCs w:val="20"/>
+                </w:rPr>
+              </m:ctrlPr>
+            </m:dPr>
+            <m:e>
+              <m:r>
+                <w:rPr>
+                  <w:rFonts w:ascii="Cambria Math" w:eastAsiaTheme="minorEastAsia" w:hAnsi="Cambria Math"/>
+                  <w:sz w:val="20"/>
+                  <w:szCs w:val="20"/>
+                </w:rPr>
+                <m:t>-7i</m:t>
+              </m:r>
+            </m:e>
+          </m:d>
+          <m:r>
+            <w:rPr>
+              <w:rFonts w:ascii="Cambria Math" w:eastAsiaTheme="minorEastAsia" w:hAnsi="Cambria Math"/>
+              <w:sz w:val="20"/>
+              <w:szCs w:val="20"/>
+            </w:rPr>
+            <m:t>=15-21i+10i-14</m:t>
+          </m:r>
+          <m:sSup>
+            <m:sSupPr>
+              <m:ctrlPr>
+                <w:rPr>
+                  <w:rFonts w:ascii="Cambria Math" w:eastAsiaTheme="minorEastAsia" w:hAnsi="Cambria Math"/>
+                  <w:i/>
+                  <w:sz w:val="20"/>
+                  <w:szCs w:val="20"/>
+                </w:rPr>
+              </m:ctrlPr>
+            </m:sSupPr>
+            <m:e>
+              <m:r>
+                <w:rPr>
+                  <w:rFonts w:ascii="Cambria Math" w:eastAsiaTheme="minorEastAsia" w:hAnsi="Cambria Math"/>
+                  <w:sz w:val="20"/>
+                  <w:szCs w:val="20"/>
+                </w:rPr>
+                <m:t>i</m:t>
+              </m:r>
+            </m:e>
+            <m:sup>
+              <m:r>
+                <w:rPr>
+                  <w:rFonts w:ascii="Cambria Math" w:eastAsiaTheme="minorEastAsia" w:hAnsi="Cambria Math"/>
+                  <w:sz w:val="20"/>
+                  <w:szCs w:val="20"/>
+                </w:rPr>
+                <m:t>2</m:t>
+              </m:r>
+            </m:sup>
+          </m:sSup>
+          <m:r>
+            <w:rPr>
+              <w:rFonts w:ascii="Cambria Math" w:eastAsiaTheme="minorEastAsia" w:hAnsi="Cambria Math"/>
+              <w:sz w:val="20"/>
+              <w:szCs w:val="20"/>
+            </w:rPr>
+            <w:br/>
+          </m:r>
+        </m:oMath>
+        <m:oMath>
+          <m:r>
+            <w:rPr>
+              <w:rFonts w:ascii="Cambria Math" w:eastAsiaTheme="minorEastAsia" w:hAnsi="Cambria Math"/>
+            </w:rPr>
+            <m:t>=15-21i</m:t>
+          </m:r>
+          <m:r>
+            <w:rPr>
+              <w:rFonts w:ascii="Cambria Math" w:eastAsiaTheme="minorEastAsia" w:hAnsi="Cambria Math"/>
+            </w:rPr>
+            <m:t>+10i+14=29-11i</m:t>
+          </m:r>
+        </m:oMath>
+      </m:oMathPara>
+    </w:p>
+    <w:p>
+      <w:pPr>
+        <w:rPr>
+          <w:rFonts w:eastAsiaTheme="minorEastAsia"/>
+          <w:b/>
+          <w:bCs/>
+        </w:rPr>
+      </w:pPr>
+      <w:r>
+        <w:rPr>
+          <w:rFonts w:eastAsiaTheme="minorEastAsia"/>
+          <w:b/>
+          <w:bCs/>
+        </w:rPr>
+        <w:br w:type="column"/>
+      </w:r>
+      <w:r>
+        <w:rPr>
+          <w:rFonts w:eastAsiaTheme="minorEastAsia"/>
+          <w:b/>
+          <w:bCs/>
+        </w:rPr>
+        <w:lastRenderedPageBreak/>
+        <w:t>Complex Solutions to Quadratic Equations</w:t>
+      </w:r>
+    </w:p>
+    <w:p>
+      <w:pPr>
+        <w:rPr>
+          <w:rFonts w:eastAsiaTheme="minorEastAsia"/>
+        </w:rPr>
+      </w:pPr>
+      <w:r>
+        <w:rPr>
+          <w:rFonts w:eastAsiaTheme="minorEastAsia"/>
+        </w:rPr>
+        <w:t xml:space="preserve"> </w:t>
+      </w:r>
+      <w:r>
+        <w:rPr>
+          <w:rFonts w:eastAsiaTheme="minorEastAsia"/>
+        </w:rPr>
+        <w:t>If in the process of using the quadratic formula a negative number appears inside the radical, the quadratic equation is said to have two complex solutions.</w:t>
+      </w:r>
+    </w:p>
+    <w:p>
+      <w:pPr>
+        <w:rPr>
+          <w:rFonts w:eastAsiaTheme="minorEastAsia"/>
+          <w:b/>
+          <w:bCs/>
+        </w:rPr>
+      </w:pPr>
+      <w:r>
+        <w:rPr>
+          <w:rFonts w:eastAsiaTheme="minorEastAsia"/>
+          <w:b/>
+          <w:bCs/>
+        </w:rPr>
+        <w:t>Example 4</w:t>
+      </w:r>
+    </w:p>
+    <w:p>
+      <w:pPr>
+        <w:rPr>
+          <w:rFonts w:eastAsiaTheme="minorEastAsia"/>
+        </w:rPr>
+      </w:pPr>
+      <w:r>
+        <w:rPr>
+          <w:rFonts w:eastAsiaTheme="minorEastAsia"/>
+        </w:rPr>
+        <w:t xml:space="preserve">Use the quadratic equation to solve </w:t>
+      </w:r>
+      <w:r>
+        <w:rPr>
+          <w:rFonts w:eastAsiaTheme="minorEastAsia"/>
+        </w:rPr>
+        <w:br/>
+      </w:r>
+      <m:oMath>
+        <m:sSup>
+          <m:sSupPr>
+            <m:ctrlPr>
+              <w:rPr>
+                <w:rFonts w:ascii="Cambria Math" w:eastAsiaTheme="minorEastAsia" w:hAnsi="Cambria Math"/>
+                <w:i/>
+              </w:rPr>
+            </m:ctrlPr>
+          </m:sSupPr>
+          <m:e>
+            <m:r>
+              <w:rPr>
+                <w:rFonts w:ascii="Cambria Math" w:eastAsiaTheme="minorEastAsia" w:hAnsi="Cambria Math"/>
+              </w:rPr>
+              <m:t>x</m:t>
+            </m:r>
+          </m:e>
+          <m:sup>
+            <m:r>
+              <w:rPr>
+                <w:rFonts w:ascii="Cambria Math" w:eastAsiaTheme="minorEastAsia" w:hAnsi="Cambria Math"/>
+              </w:rPr>
+              <m:t>2</m:t>
+            </m:r>
+          </m:sup>
+        </m:sSup>
+        <m:r>
+          <w:rPr>
+            <w:rFonts w:ascii="Cambria Math" w:eastAsiaTheme="minorEastAsia" w:hAnsi="Cambria Math"/>
+          </w:rPr>
+          <m:t>-4x+13=0</m:t>
+        </m:r>
+      </m:oMath>
+      <w:r>
+        <w:rPr>
+          <w:rFonts w:eastAsiaTheme="minorEastAsia"/>
+        </w:rPr>
+        <w:t xml:space="preserve"> with </w:t>
+      </w:r>
+      <m:oMath>
+        <m:r>
+          <w:rPr>
+            <w:rFonts w:ascii="Cambria Math" w:eastAsiaTheme="minorEastAsia" w:hAnsi="Cambria Math"/>
+          </w:rPr>
+          <m:t>a=1, b=-4,</m:t>
+        </m:r>
+      </m:oMath>
+      <w:r>
+        <w:rPr>
+          <w:rFonts w:eastAsiaTheme="minorEastAsia"/>
+        </w:rPr>
+        <w:t xml:space="preserve"> and </w:t>
+      </w:r>
+      <m:oMath>
+        <m:r>
+          <w:rPr>
+            <w:rFonts w:ascii="Cambria Math" w:eastAsiaTheme="minorEastAsia" w:hAnsi="Cambria Math"/>
+          </w:rPr>
+          <m:t>c=13</m:t>
+        </m:r>
+      </m:oMath>
+      <w:r>
+        <w:rPr>
+          <w:rFonts w:eastAsiaTheme="minorEastAsia"/>
+        </w:rPr>
+        <w:t>.</w:t>
+      </w:r>
+    </w:p>
+    <w:p>
+      <w:pPr>
+        <w:rPr>
+          <w:rFonts w:eastAsiaTheme="minorEastAsia"/>
+        </w:rPr>
+      </w:pPr>
+      <w:r>
+        <w:rPr>
+          <w:rFonts w:eastAsiaTheme="minorEastAsia"/>
+        </w:rPr>
+        <w:t xml:space="preserve">Solution: </w:t>
+      </w:r>
+      <w:r>
+        <w:rPr>
+          <w:rFonts w:eastAsiaTheme="minorEastAsia"/>
+        </w:rPr>
+        <w:br/>
+      </w:r>
+      <m:oMathPara>
+        <m:oMath>
+          <m:r>
+            <w:rPr>
+              <w:rFonts w:ascii="Cambria Math" w:eastAsiaTheme="minorEastAsia" w:hAnsi="Cambria Math" w:cs="Cambria Math"/>
+            </w:rPr>
+            <m:t>x</m:t>
+          </m:r>
+          <m:r>
+            <m:rPr>
+              <m:sty m:val="p"/>
+            </m:rPr>
+            <w:rPr>
+              <w:rFonts w:ascii="Cambria Math" w:eastAsiaTheme="minorEastAsia" w:hAnsi="Cambria Math" w:cs="Cambria Math"/>
+            </w:rPr>
+            <m:t>=</m:t>
+          </m:r>
+          <m:f>
+            <m:fPr>
+              <m:ctrlPr>
+                <w:rPr>
+                  <w:rFonts w:ascii="Cambria Math" w:eastAsiaTheme="minorEastAsia" w:hAnsi="Cambria Math"/>
+                </w:rPr>
+              </m:ctrlPr>
+            </m:fPr>
+            <m:num>
+              <m:r>
+                <m:rPr>
+                  <m:sty m:val="p"/>
+                </m:rPr>
+                <w:rPr>
+                  <w:rFonts w:ascii="Cambria Math" w:eastAsiaTheme="minorEastAsia" w:hAnsi="Cambria Math" w:cs="Cambria Math"/>
+                </w:rPr>
+                <m:t>-</m:t>
+              </m:r>
+              <m:r>
+                <w:rPr>
+                  <w:rFonts w:ascii="Cambria Math" w:eastAsiaTheme="minorEastAsia" w:hAnsi="Cambria Math" w:cs="Cambria Math"/>
+                </w:rPr>
+                <m:t>b</m:t>
+              </m:r>
+              <m:r>
+                <m:rPr>
+                  <m:sty m:val="p"/>
+                </m:rPr>
+                <w:rPr>
+                  <w:rFonts w:ascii="Cambria Math" w:eastAsiaTheme="minorEastAsia" w:hAnsi="Cambria Math" w:cs="Cambria Math"/>
+                </w:rPr>
+                <m:t>±</m:t>
+              </m:r>
+              <m:rad>
+                <m:radPr>
+                  <m:degHide m:val="1"/>
+                  <m:ctrlPr>
+                    <w:rPr>
+                      <w:rFonts w:ascii="Cambria Math" w:eastAsiaTheme="minorEastAsia" w:hAnsi="Cambria Math"/>
+                    </w:rPr>
+                  </m:ctrlPr>
+                </m:radPr>
+                <m:deg/>
+                <m:e>
+                  <m:sSup>
+                    <m:sSupPr>
+                      <m:ctrlPr>
+                        <w:rPr>
+                          <w:rFonts w:ascii="Cambria Math" w:eastAsiaTheme="minorEastAsia" w:hAnsi="Cambria Math"/>
+                        </w:rPr>
+                      </m:ctrlPr>
+                    </m:sSupPr>
+                    <m:e>
+                      <m:r>
+                        <w:rPr>
+                          <w:rFonts w:ascii="Cambria Math" w:eastAsiaTheme="minorEastAsia" w:hAnsi="Cambria Math" w:cs="Cambria Math"/>
+                        </w:rPr>
+                        <m:t>b</m:t>
+                      </m:r>
+                    </m:e>
+                    <m:sup>
+                      <m:r>
+                        <m:rPr>
+                          <m:sty m:val="p"/>
+                        </m:rPr>
+                        <w:rPr>
+                          <w:rFonts w:ascii="Cambria Math" w:eastAsiaTheme="minorEastAsia" w:hAnsi="Cambria Math" w:cs="Cambria Math"/>
+                        </w:rPr>
+                        <m:t>2</m:t>
+                      </m:r>
+                    </m:sup>
+                  </m:sSup>
+                  <m:r>
+                    <m:rPr>
+                      <m:sty m:val="p"/>
+                    </m:rPr>
+                    <w:rPr>
+                      <w:rFonts w:ascii="Cambria Math" w:eastAsiaTheme="minorEastAsia" w:hAnsi="Cambria Math" w:cs="Cambria Math"/>
+                    </w:rPr>
+                    <m:t>-4</m:t>
+                  </m:r>
+                  <m:r>
+                    <w:rPr>
+                      <w:rFonts w:ascii="Cambria Math" w:eastAsiaTheme="minorEastAsia" w:hAnsi="Cambria Math" w:cs="Cambria Math"/>
+                    </w:rPr>
+                    <m:t>ac</m:t>
+                  </m:r>
+                </m:e>
+              </m:rad>
+            </m:num>
+            <m:den>
+              <m:r>
+                <m:rPr>
+                  <m:sty m:val="p"/>
+                </m:rPr>
+                <w:rPr>
+                  <w:rFonts w:ascii="Cambria Math" w:eastAsiaTheme="minorEastAsia" w:hAnsi="Cambria Math" w:cs="Cambria Math"/>
+                </w:rPr>
+                <m:t>2</m:t>
+              </m:r>
+              <m:r>
+                <w:rPr>
+                  <w:rFonts w:ascii="Cambria Math" w:eastAsiaTheme="minorEastAsia" w:hAnsi="Cambria Math" w:cs="Cambria Math"/>
+                </w:rPr>
+                <m:t>a</m:t>
+              </m:r>
+            </m:den>
+          </m:f>
+          <m:r>
+            <w:rPr>
+              <w:rFonts w:ascii="Cambria Math" w:eastAsiaTheme="minorEastAsia" w:hAnsi="Cambria Math"/>
+            </w:rPr>
+            <m:t>=</m:t>
+          </m:r>
+          <m:f>
+            <m:fPr>
+              <m:ctrlPr>
+                <w:rPr>
+                  <w:rFonts w:ascii="Cambria Math" w:eastAsiaTheme="minorEastAsia" w:hAnsi="Cambria Math"/>
+                  <w:i/>
+                </w:rPr>
+              </m:ctrlPr>
+            </m:fPr>
+            <m:num>
+              <m:r>
+                <w:rPr>
+                  <w:rFonts w:ascii="Cambria Math" w:eastAsiaTheme="minorEastAsia" w:hAnsi="Cambria Math"/>
+                </w:rPr>
+                <m:t>-</m:t>
+              </m:r>
+              <m:d>
+                <m:dPr>
+                  <m:ctrlPr>
+                    <w:rPr>
+                      <w:rFonts w:ascii="Cambria Math" w:eastAsiaTheme="minorEastAsia" w:hAnsi="Cambria Math"/>
+                      <w:i/>
+                    </w:rPr>
+                  </m:ctrlPr>
+                </m:dPr>
+                <m:e>
+                  <m:r>
+                    <w:rPr>
+                      <w:rFonts w:ascii="Cambria Math" w:eastAsiaTheme="minorEastAsia" w:hAnsi="Cambria Math"/>
+                    </w:rPr>
+                    <m:t>-4</m:t>
+                  </m:r>
+                </m:e>
+              </m:d>
+              <m:r>
+                <w:rPr>
+                  <w:rFonts w:ascii="Cambria Math" w:eastAsiaTheme="minorEastAsia" w:hAnsi="Cambria Math"/>
+                </w:rPr>
+                <m:t>±</m:t>
+              </m:r>
+              <m:rad>
+                <m:radPr>
+                  <m:degHide m:val="1"/>
+                  <m:ctrlPr>
+                    <w:rPr>
+                      <w:rFonts w:ascii="Cambria Math" w:eastAsiaTheme="minorEastAsia" w:hAnsi="Cambria Math"/>
+                      <w:i/>
+                    </w:rPr>
+                  </m:ctrlPr>
+                </m:radPr>
+                <m:deg/>
+                <m:e>
+                  <m:sSup>
+                    <m:sSupPr>
+                      <m:ctrlPr>
+                        <w:rPr>
+                          <w:rFonts w:ascii="Cambria Math" w:eastAsiaTheme="minorEastAsia" w:hAnsi="Cambria Math"/>
+                          <w:i/>
+                        </w:rPr>
+                      </m:ctrlPr>
+                    </m:sSupPr>
+                    <m:e>
+                      <m:d>
+                        <m:dPr>
+                          <m:ctrlPr>
+                            <w:rPr>
+                              <w:rFonts w:ascii="Cambria Math" w:eastAsiaTheme="minorEastAsia" w:hAnsi="Cambria Math"/>
+                              <w:i/>
+                            </w:rPr>
+                          </m:ctrlPr>
+                        </m:dPr>
+                        <m:e>
+                          <m:r>
+                            <w:rPr>
+                              <w:rFonts w:ascii="Cambria Math" w:eastAsiaTheme="minorEastAsia" w:hAnsi="Cambria Math"/>
+                            </w:rPr>
+                            <m:t>-4</m:t>
+                          </m:r>
+                        </m:e>
+                      </m:d>
+                    </m:e>
+                    <m:sup>
+                      <m:r>
+                        <w:rPr>
+                          <w:rFonts w:ascii="Cambria Math" w:eastAsiaTheme="minorEastAsia" w:hAnsi="Cambria Math"/>
+                        </w:rPr>
+                        <m:t>2</m:t>
+                      </m:r>
+                    </m:sup>
+                  </m:sSup>
+                  <m:r>
+                    <w:rPr>
+                      <w:rFonts w:ascii="Cambria Math" w:eastAsiaTheme="minorEastAsia" w:hAnsi="Cambria Math"/>
+                    </w:rPr>
+                    <m:t>-4</m:t>
+                  </m:r>
+                  <m:d>
+                    <m:dPr>
+                      <m:ctrlPr>
+                        <w:rPr>
+                          <w:rFonts w:ascii="Cambria Math" w:eastAsiaTheme="minorEastAsia" w:hAnsi="Cambria Math"/>
+                          <w:i/>
+                        </w:rPr>
+                      </m:ctrlPr>
+                    </m:dPr>
+                    <m:e>
+                      <m:r>
+                        <w:rPr>
+                          <w:rFonts w:ascii="Cambria Math" w:eastAsiaTheme="minorEastAsia" w:hAnsi="Cambria Math"/>
+                        </w:rPr>
+                        <m:t>1</m:t>
+                      </m:r>
+                    </m:e>
+                  </m:d>
+                  <m:d>
+                    <m:dPr>
+                      <m:ctrlPr>
+                        <w:rPr>
+                          <w:rFonts w:ascii="Cambria Math" w:eastAsiaTheme="minorEastAsia" w:hAnsi="Cambria Math"/>
+                          <w:i/>
+                        </w:rPr>
+                      </m:ctrlPr>
+                    </m:dPr>
+                    <m:e>
+                      <m:r>
+                        <w:rPr>
+                          <w:rFonts w:ascii="Cambria Math" w:eastAsiaTheme="minorEastAsia" w:hAnsi="Cambria Math"/>
+                        </w:rPr>
+                        <m:t>13</m:t>
+                      </m:r>
+                    </m:e>
+                  </m:d>
+                </m:e>
+              </m:rad>
+            </m:num>
+            <m:den>
+              <m:r>
+                <w:rPr>
+                  <w:rFonts w:ascii="Cambria Math" w:eastAsiaTheme="minorEastAsia" w:hAnsi="Cambria Math"/>
+                </w:rPr>
+                <m:t>2</m:t>
+              </m:r>
+              <m:d>
+                <m:dPr>
+                  <m:ctrlPr>
+                    <w:rPr>
+                      <w:rFonts w:ascii="Cambria Math" w:eastAsiaTheme="minorEastAsia" w:hAnsi="Cambria Math"/>
+                      <w:i/>
+                    </w:rPr>
+                  </m:ctrlPr>
+                </m:dPr>
+                <m:e>
+                  <m:r>
+                    <w:rPr>
+                      <w:rFonts w:ascii="Cambria Math" w:eastAsiaTheme="minorEastAsia" w:hAnsi="Cambria Math"/>
+                    </w:rPr>
+                    <m:t>1</m:t>
+                  </m:r>
+                </m:e>
+              </m:d>
+            </m:den>
+          </m:f>
+          <m:r>
+            <w:rPr>
+              <w:rFonts w:ascii="Cambria Math" w:eastAsiaTheme="minorEastAsia" w:hAnsi="Cambria Math"/>
+            </w:rPr>
+            <w:br/>
+          </m:r>
+        </m:oMath>
+        <m:oMath>
+          <m:r>
+            <w:rPr>
+              <w:rFonts w:ascii="Cambria Math" w:eastAsiaTheme="minorEastAsia" w:hAnsi="Cambria Math"/>
+            </w:rPr>
+            <m:t>x=</m:t>
+          </m:r>
+          <m:f>
+            <m:fPr>
+              <m:ctrlPr>
+                <w:rPr>
+                  <w:rFonts w:ascii="Cambria Math" w:eastAsiaTheme="minorEastAsia" w:hAnsi="Cambria Math"/>
+                  <w:i/>
+                </w:rPr>
+              </m:ctrlPr>
+            </m:fPr>
+            <m:num>
+              <m:r>
+                <w:rPr>
+                  <w:rFonts w:ascii="Cambria Math" w:eastAsiaTheme="minorEastAsia" w:hAnsi="Cambria Math"/>
+                </w:rPr>
+                <m:t>4±</m:t>
+              </m:r>
+              <m:rad>
+                <m:radPr>
+                  <m:degHide m:val="1"/>
+                  <m:ctrlPr>
+                    <w:rPr>
+                      <w:rFonts w:ascii="Cambria Math" w:eastAsiaTheme="minorEastAsia" w:hAnsi="Cambria Math"/>
+                      <w:i/>
+                    </w:rPr>
+                  </m:ctrlPr>
+                </m:radPr>
+                <m:deg/>
+                <m:e>
+                  <m:r>
+                    <w:rPr>
+                      <w:rFonts w:ascii="Cambria Math" w:eastAsiaTheme="minorEastAsia" w:hAnsi="Cambria Math"/>
+                    </w:rPr>
+                    <m:t>16-52</m:t>
+                  </m:r>
+                </m:e>
+              </m:rad>
+            </m:num>
+            <m:den>
+              <m:r>
+                <w:rPr>
+                  <w:rFonts w:ascii="Cambria Math" w:eastAsiaTheme="minorEastAsia" w:hAnsi="Cambria Math"/>
+                </w:rPr>
+                <m:t>2</m:t>
+              </m:r>
+            </m:den>
+          </m:f>
+          <m:r>
+            <w:rPr>
+              <w:rFonts w:ascii="Cambria Math" w:eastAsiaTheme="minorEastAsia" w:hAnsi="Cambria Math"/>
+            </w:rPr>
+            <m:t>=2±</m:t>
+          </m:r>
+          <m:f>
+            <m:fPr>
+              <m:ctrlPr>
+                <w:rPr>
+                  <w:rFonts w:ascii="Cambria Math" w:eastAsiaTheme="minorEastAsia" w:hAnsi="Cambria Math"/>
+                  <w:i/>
+                </w:rPr>
+              </m:ctrlPr>
+            </m:fPr>
+            <m:num>
+              <m:rad>
+                <m:radPr>
+                  <m:degHide m:val="1"/>
+                  <m:ctrlPr>
+                    <w:rPr>
+                      <w:rFonts w:ascii="Cambria Math" w:eastAsiaTheme="minorEastAsia" w:hAnsi="Cambria Math"/>
+                      <w:i/>
+                    </w:rPr>
+                  </m:ctrlPr>
+                </m:radPr>
+                <m:deg/>
+                <m:e>
+                  <m:r>
+                    <w:rPr>
+                      <w:rFonts w:ascii="Cambria Math" w:eastAsiaTheme="minorEastAsia" w:hAnsi="Cambria Math"/>
+                    </w:rPr>
+                    <m:t>-36</m:t>
+                  </m:r>
+                </m:e>
+              </m:rad>
+            </m:num>
+            <m:den>
+              <m:r>
+                <w:rPr>
+                  <w:rFonts w:ascii="Cambria Math" w:eastAsiaTheme="minorEastAsia" w:hAnsi="Cambria Math"/>
+                </w:rPr>
+                <m:t>2</m:t>
+              </m:r>
+            </m:den>
+          </m:f>
+          <m:r>
+            <w:rPr>
+              <w:rFonts w:ascii="Cambria Math" w:eastAsiaTheme="minorEastAsia" w:hAnsi="Cambria Math"/>
+            </w:rPr>
+            <m:t>=2±</m:t>
+          </m:r>
+          <m:f>
+            <m:fPr>
+              <m:ctrlPr>
+                <w:rPr>
+                  <w:rFonts w:ascii="Cambria Math" w:eastAsiaTheme="minorEastAsia" w:hAnsi="Cambria Math"/>
+                  <w:i/>
+                </w:rPr>
+              </m:ctrlPr>
+            </m:fPr>
+            <m:num>
+              <m:r>
+                <w:rPr>
+                  <w:rFonts w:ascii="Cambria Math" w:eastAsiaTheme="minorEastAsia" w:hAnsi="Cambria Math"/>
+                </w:rPr>
+                <m:t>6i</m:t>
+              </m:r>
+            </m:num>
+            <m:den>
+              <m:r>
+                <w:rPr>
+                  <w:rFonts w:ascii="Cambria Math" w:eastAsiaTheme="minorEastAsia" w:hAnsi="Cambria Math"/>
+                </w:rPr>
+                <m:t>2</m:t>
+              </m:r>
+            </m:den>
+          </m:f>
+          <m:r>
+            <w:rPr>
+              <w:rFonts w:ascii="Cambria Math" w:eastAsiaTheme="minorEastAsia" w:hAnsi="Cambria Math"/>
+            </w:rPr>
+            <m:t>=2±3i</m:t>
+          </m:r>
+        </m:oMath>
+      </m:oMathPara>
+    </w:p>
+    <w:p>
+      <w:pPr>
+        <w:rPr>
+          <w:rFonts w:eastAsiaTheme="minorEastAsia"/>
+        </w:rPr>
+      </w:pPr>
+      <w:r>
+        <w:rPr>
+          <w:rFonts w:eastAsiaTheme="minorEastAsia"/>
+        </w:rPr>
+        <w:t>Since there is a negative number inside the radical sign, the solutions will be complex numbers.</w:t>
+      </w:r>
+    </w:p>
+    <w:p>
+      <w:pPr>
+        <w:rPr>
+          <w:rFonts w:eastAsiaTheme="minorEastAsia"/>
+        </w:rPr>
+      </w:pPr>
+      <w:r>
+        <w:rPr>
+          <w:rFonts w:eastAsiaTheme="minorEastAsia"/>
+        </w:rPr>
+        <w:t xml:space="preserve">There are two complex solutions: </w:t>
+      </w:r>
+      <w:r>
+        <w:rPr>
+          <w:rFonts w:eastAsiaTheme="minorEastAsia"/>
+        </w:rPr>
+        <w:br/>
+      </w:r>
+      <m:oMath>
+        <m:r>
+          <w:rPr>
+            <w:rFonts w:ascii="Cambria Math" w:eastAsiaTheme="minorEastAsia" w:hAnsi="Cambria Math"/>
+          </w:rPr>
+          <m:t>x=2+3i,x=2-3i</m:t>
+        </m:r>
+      </m:oMath>
+      <w:r>
+        <w:rPr>
+          <w:rFonts w:eastAsiaTheme="minorEastAsia"/>
+        </w:rPr>
+        <w:t>.</w:t>
+      </w:r>
+    </w:p>
+    <w:p>
+      <w:pPr>
+        <w:rPr>
+          <w:rFonts w:eastAsiaTheme="minorEastAsia"/>
+          <w:b/>
+          <w:bCs/>
+        </w:rPr>
+      </w:pPr>
+      <w:r>
+        <w:rPr>
+          <w:rFonts w:eastAsiaTheme="minorEastAsia"/>
+          <w:b/>
+          <w:bCs/>
+        </w:rPr>
+        <w:t>Graphing Complex Numbers on the Complex Plane</w:t>
+      </w:r>
+    </w:p>
+    <w:p>
+      <w:pPr>
+        <w:rPr>
+          <w:rFonts w:eastAsiaTheme="minorEastAsia"/>
+        </w:rPr>
+      </w:pPr>
+      <w:r>
+        <w:rPr>
+          <w:rFonts w:eastAsiaTheme="minorEastAsia"/>
+        </w:rPr>
+        <w:t xml:space="preserve">A number like </w:t>
+      </w:r>
+      <m:oMath>
+        <m:r>
+          <w:rPr>
+            <w:rFonts w:ascii="Cambria Math" w:eastAsiaTheme="minorEastAsia" w:hAnsi="Cambria Math"/>
+          </w:rPr>
+          <m:t>2+3i</m:t>
+        </m:r>
+      </m:oMath>
+      <w:r>
+        <w:rPr>
+          <w:rFonts w:eastAsiaTheme="minorEastAsia"/>
+        </w:rPr>
+        <w:t xml:space="preserve"> cannot be graphed on the standard number line. Instead, complex numbers are graphed on something called </w:t>
+      </w:r>
+      <w:r>
+        <w:rPr>
+          <w:rFonts w:eastAsiaTheme="minorEastAsia"/>
+          <w:i/>
+          <w:iCs/>
+        </w:rPr>
+        <w:t>the complex plane</w:t>
+      </w:r>
+      <w:r>
+        <w:rPr>
+          <w:rFonts w:eastAsiaTheme="minorEastAsia"/>
+        </w:rPr>
+        <w:t>. The complex plain is like a number line for complex numbers. The complex plane resembles the two-axis coordinate plane. Instead of the axes representing the x-coordinate and the y-coordinate, the axes represent the real part of the complex number and the imaginary part of the complex number.</w:t>
+      </w:r>
+    </w:p>
+    <w:p>
+      <w:pPr>
+        <w:rPr>
+          <w:rFonts w:eastAsiaTheme="minorEastAsia"/>
+        </w:rPr>
+      </w:pPr>
+      <w:r>
+        <w:rPr>
+          <w:rFonts w:eastAsiaTheme="minorEastAsia"/>
+        </w:rPr>
+        <w:t xml:space="preserve">Below is the complex plane. The number </w:t>
+      </w:r>
+      <m:oMath>
+        <m:r>
+          <w:rPr>
+            <w:rFonts w:ascii="Cambria Math" w:eastAsiaTheme="minorEastAsia" w:hAnsi="Cambria Math"/>
+          </w:rPr>
+          <m:t>2+3i</m:t>
+        </m:r>
+      </m:oMath>
+      <w:r>
+        <w:rPr>
+          <w:rFonts w:eastAsiaTheme="minorEastAsia"/>
+        </w:rPr>
+        <w:t xml:space="preserve"> is plotted as a single point in the position (2, 3).</w:t>
+      </w:r>
+    </w:p>
+    <w:p>
+      <w:pPr>
+        <w:rPr>
+          <w:rFonts w:eastAsiaTheme="minorEastAsia"/>
+        </w:rPr>
+      </w:pPr>
+      <w:r>
+        <w:rPr>
+          <w:rFonts w:eastAsiaTheme="minorEastAsia"/>
+        </w:rPr>
+        <w:t xml:space="preserve">Real Numbers like 2 can be thought of as </w:t>
+      </w:r>
+      <m:oMath>
+        <m:r>
+          <w:rPr>
+            <w:rFonts w:ascii="Cambria Math" w:eastAsiaTheme="minorEastAsia" w:hAnsi="Cambria Math"/>
+          </w:rPr>
+          <m:t>2+0i</m:t>
+        </m:r>
+      </m:oMath>
+      <w:r>
+        <w:rPr>
+          <w:rFonts w:eastAsiaTheme="minorEastAsia"/>
+        </w:rPr>
+        <w:t xml:space="preserve"> and are graphed on the real axis of the complex plane. Imaginary numbers like </w:t>
+      </w:r>
+      <m:oMath>
+        <m:r>
+          <w:rPr>
+            <w:rFonts w:ascii="Cambria Math" w:eastAsiaTheme="minorEastAsia" w:hAnsi="Cambria Math"/>
+          </w:rPr>
+          <m:t>2i</m:t>
+        </m:r>
+      </m:oMath>
+      <w:r>
+        <w:rPr>
+          <w:rFonts w:eastAsiaTheme="minorEastAsia"/>
+        </w:rPr>
+        <w:t xml:space="preserve"> can be thought of as </w:t>
+      </w:r>
+      <m:oMath>
+        <m:r>
+          <w:rPr>
+            <w:rFonts w:ascii="Cambria Math" w:eastAsiaTheme="minorEastAsia" w:hAnsi="Cambria Math"/>
+          </w:rPr>
+          <m:t>0+2i</m:t>
+        </m:r>
+      </m:oMath>
+      <w:r>
+        <w:rPr>
+          <w:rFonts w:eastAsiaTheme="minorEastAsia"/>
+        </w:rPr>
+        <w:t xml:space="preserve"> and are graphed on the imaginary axes of the complex plane.</w:t>
+      </w:r>
+    </w:p>
+    <w:p>
+      <w:pPr>
+        <w:rPr>
+          <w:rFonts w:eastAsiaTheme="minorEastAsia"/>
+          <w:b/>
+          <w:bCs/>
+        </w:rPr>
+      </w:pPr>
+      <w:r>
+        <w:rPr>
+          <w:rFonts w:eastAsiaTheme="minorEastAsia"/>
+          <w:b/>
+          <w:bCs/>
+        </w:rPr>
+        <w:t>Math Facts</w:t>
+      </w:r>
+    </w:p>
+    <w:p>
+      <w:pPr>
+        <w:rPr>
+          <w:rFonts w:eastAsiaTheme="minorEastAsia"/>
+        </w:rPr>
+      </w:pPr>
+      <w:r>
+        <w:rPr>
+          <w:rFonts w:eastAsiaTheme="minorEastAsia"/>
+        </w:rPr>
+        <w:t xml:space="preserve">The absolute value of a complex number is the distance on the complex plane between that number and the number </w:t>
+      </w:r>
+      <m:oMath>
+        <m:r>
+          <w:rPr>
+            <w:rFonts w:ascii="Cambria Math" w:eastAsiaTheme="minorEastAsia" w:hAnsi="Cambria Math"/>
+          </w:rPr>
+          <m:t>0+0i</m:t>
+        </m:r>
+      </m:oMath>
+      <w:r>
+        <w:rPr>
+          <w:rFonts w:eastAsiaTheme="minorEastAsia"/>
+        </w:rPr>
+        <w:t xml:space="preserve">. The absolute value of a complex number </w:t>
+      </w:r>
+      <m:oMath>
+        <m:r>
+          <w:rPr>
+            <w:rFonts w:ascii="Cambria Math" w:eastAsiaTheme="minorEastAsia" w:hAnsi="Cambria Math"/>
+          </w:rPr>
+          <m:t>a+bi</m:t>
+        </m:r>
+      </m:oMath>
+      <w:r>
+        <w:rPr>
+          <w:rFonts w:eastAsiaTheme="minorEastAsia"/>
+        </w:rPr>
+        <w:t xml:space="preserve"> can be calculated with the formula </w:t>
+      </w:r>
+      <m:oMath>
+        <m:d>
+          <m:dPr>
+            <m:begChr m:val="|"/>
+            <m:endChr m:val="|"/>
+            <m:ctrlPr>
+              <w:rPr>
+                <w:rFonts w:ascii="Cambria Math" w:eastAsiaTheme="minorEastAsia" w:hAnsi="Cambria Math"/>
+                <w:i/>
+              </w:rPr>
+            </m:ctrlPr>
+          </m:dPr>
+          <m:e>
+            <m:r>
+              <w:rPr>
+                <w:rFonts w:ascii="Cambria Math" w:eastAsiaTheme="minorEastAsia" w:hAnsi="Cambria Math"/>
+              </w:rPr>
+              <m:t>a+bi</m:t>
+            </m:r>
+          </m:e>
+        </m:d>
+        <m:r>
+          <w:rPr>
+            <w:rFonts w:ascii="Cambria Math" w:eastAsiaTheme="minorEastAsia" w:hAnsi="Cambria Math"/>
+          </w:rPr>
+          <m:t>=</m:t>
+        </m:r>
+        <m:rad>
+          <m:radPr>
+            <m:degHide m:val="1"/>
+            <m:ctrlPr>
+              <w:rPr>
+                <w:rFonts w:ascii="Cambria Math" w:eastAsiaTheme="minorEastAsia" w:hAnsi="Cambria Math"/>
+                <w:i/>
+              </w:rPr>
+            </m:ctrlPr>
+          </m:radPr>
+          <m:deg/>
+          <m:e>
+            <m:sSup>
+              <m:sSupPr>
+                <m:ctrlPr>
+                  <w:rPr>
+                    <w:rFonts w:ascii="Cambria Math" w:eastAsiaTheme="minorEastAsia" w:hAnsi="Cambria Math"/>
+                    <w:i/>
+                  </w:rPr>
+                </m:ctrlPr>
+              </m:sSupPr>
+              <m:e>
+                <m:r>
+                  <w:rPr>
+                    <w:rFonts w:ascii="Cambria Math" w:eastAsiaTheme="minorEastAsia" w:hAnsi="Cambria Math"/>
+                  </w:rPr>
+                  <m:t>a</m:t>
+                </m:r>
+              </m:e>
+              <m:sup>
+                <m:r>
+                  <w:rPr>
+                    <w:rFonts w:ascii="Cambria Math" w:eastAsiaTheme="minorEastAsia" w:hAnsi="Cambria Math"/>
+                  </w:rPr>
+                  <m:t>2</m:t>
+                </m:r>
+              </m:sup>
+            </m:sSup>
+            <m:r>
+              <w:rPr>
+                <w:rFonts w:ascii="Cambria Math" w:eastAsiaTheme="minorEastAsia" w:hAnsi="Cambria Math"/>
+              </w:rPr>
+              <m:t>+</m:t>
+            </m:r>
+            <m:sSup>
+              <m:sSupPr>
+                <m:ctrlPr>
+                  <w:rPr>
+                    <w:rFonts w:ascii="Cambria Math" w:eastAsiaTheme="minorEastAsia" w:hAnsi="Cambria Math"/>
+                    <w:i/>
+                  </w:rPr>
+                </m:ctrlPr>
+              </m:sSupPr>
+              <m:e>
+                <m:r>
+                  <w:rPr>
+                    <w:rFonts w:ascii="Cambria Math" w:eastAsiaTheme="minorEastAsia" w:hAnsi="Cambria Math"/>
+                  </w:rPr>
+                  <m:t>b</m:t>
+                </m:r>
+              </m:e>
+              <m:sup>
+                <m:r>
+                  <w:rPr>
+                    <w:rFonts w:ascii="Cambria Math" w:eastAsiaTheme="minorEastAsia" w:hAnsi="Cambria Math"/>
+                  </w:rPr>
+                  <m:t>2</m:t>
+                </m:r>
+              </m:sup>
+            </m:sSup>
+          </m:e>
+        </m:rad>
+      </m:oMath>
+      <w:r>
+        <w:rPr>
+          <w:rFonts w:eastAsiaTheme="minorEastAsia"/>
+        </w:rPr>
+        <w:t>.</w:t>
+      </w:r>
+    </w:p>
+    <w:p>
+      <w:pPr>
+        <w:rPr>
+          <w:rFonts w:eastAsiaTheme="minorEastAsia"/>
+          <w:b/>
+          <w:bCs/>
+        </w:rPr>
+      </w:pPr>
+      <w:r>
+        <w:rPr>
+          <w:rFonts w:eastAsiaTheme="minorEastAsia"/>
+          <w:b/>
+          <w:bCs/>
+        </w:rPr>
+        <w:br w:type="column"/>
+      </w:r>
+      <w:r>
+        <w:rPr>
+          <w:rFonts w:eastAsiaTheme="minorEastAsia"/>
+          <w:b/>
+          <w:bCs/>
+        </w:rPr>
+        <w:t>Example 5</w:t>
+      </w:r>
+    </w:p>
+    <w:p>
+      <w:pPr>
+        <w:rPr>
+          <w:rFonts w:eastAsiaTheme="minorEastAsia"/>
+        </w:rPr>
+      </w:pPr>
+      <w:r>
+        <w:rPr>
+          <w:rFonts w:eastAsiaTheme="minorEastAsia"/>
+        </w:rPr>
+        <w:t xml:space="preserve">What is </w:t>
+      </w:r>
+      <m:oMath>
+        <m:r>
+          <w:rPr>
+            <w:rFonts w:ascii="Cambria Math" w:eastAsiaTheme="minorEastAsia" w:hAnsi="Cambria Math"/>
+          </w:rPr>
+          <m:t>|3-4i|</m:t>
+        </m:r>
+      </m:oMath>
+      <w:r>
+        <w:rPr>
+          <w:rFonts w:eastAsiaTheme="minorEastAsia"/>
+        </w:rPr>
+        <w:t>?</w:t>
+      </w:r>
+      <w:r>
+        <w:rPr>
+          <w:rFonts w:eastAsiaTheme="minorEastAsia"/>
+        </w:rPr>
+        <w:br/>
+        <w:t>(1) 5  (2) -5  (3) 7   (4) -7</w:t>
+      </w:r>
+    </w:p>
+    <w:p>
+      <w:pPr>
+        <w:rPr>
+          <w:rFonts w:eastAsiaTheme="minorEastAsia"/>
+        </w:rPr>
+      </w:pPr>
+      <w:r>
+        <w:rPr>
+          <w:rFonts w:eastAsiaTheme="minorEastAsia"/>
+          <w:i/>
+          <w:iCs/>
+        </w:rPr>
+        <w:t>Solution</w:t>
+      </w:r>
+      <w:r>
+        <w:rPr>
+          <w:rFonts w:eastAsiaTheme="minorEastAsia"/>
+        </w:rPr>
+        <w:t xml:space="preserve">: </w:t>
+      </w:r>
+      <m:oMath>
+        <m:r>
+          <w:rPr>
+            <w:rFonts w:ascii="Cambria Math" w:eastAsiaTheme="minorEastAsia" w:hAnsi="Cambria Math"/>
+          </w:rPr>
+          <w:br/>
+        </m:r>
+        <m:d>
+          <m:dPr>
+            <m:begChr m:val="|"/>
+            <m:endChr m:val="|"/>
+            <m:ctrlPr>
+              <w:rPr>
+                <w:rFonts w:ascii="Cambria Math" w:eastAsiaTheme="minorEastAsia" w:hAnsi="Cambria Math"/>
+                <w:i/>
+              </w:rPr>
+            </m:ctrlPr>
+          </m:dPr>
+          <m:e>
+            <m:r>
+              <w:rPr>
+                <w:rFonts w:ascii="Cambria Math" w:eastAsiaTheme="minorEastAsia" w:hAnsi="Cambria Math"/>
+              </w:rPr>
+              <m:t>3-4i</m:t>
+            </m:r>
+          </m:e>
+        </m:d>
+        <m:r>
+          <w:rPr>
+            <w:rFonts w:ascii="Cambria Math" w:eastAsiaTheme="minorEastAsia" w:hAnsi="Cambria Math"/>
+          </w:rPr>
+          <m:t>=</m:t>
+        </m:r>
+        <m:rad>
+          <m:radPr>
+            <m:degHide m:val="1"/>
+            <m:ctrlPr>
+              <w:rPr>
+                <w:rFonts w:ascii="Cambria Math" w:eastAsiaTheme="minorEastAsia" w:hAnsi="Cambria Math"/>
+                <w:i/>
+              </w:rPr>
+            </m:ctrlPr>
+          </m:radPr>
+          <m:deg/>
+          <m:e>
+            <m:sSup>
+              <m:sSupPr>
+                <m:ctrlPr>
+                  <w:rPr>
+                    <w:rFonts w:ascii="Cambria Math" w:eastAsiaTheme="minorEastAsia" w:hAnsi="Cambria Math"/>
+                    <w:i/>
+                  </w:rPr>
+                </m:ctrlPr>
+              </m:sSupPr>
+              <m:e>
+                <m:r>
+                  <w:rPr>
+                    <w:rFonts w:ascii="Cambria Math" w:eastAsiaTheme="minorEastAsia" w:hAnsi="Cambria Math"/>
+                  </w:rPr>
+                  <m:t>3</m:t>
+                </m:r>
+              </m:e>
+              <m:sup>
+                <m:r>
+                  <w:rPr>
+                    <w:rFonts w:ascii="Cambria Math" w:eastAsiaTheme="minorEastAsia" w:hAnsi="Cambria Math"/>
+                  </w:rPr>
+                  <m:t>2</m:t>
+                </m:r>
+              </m:sup>
+            </m:sSup>
+            <m:r>
+              <w:rPr>
+                <w:rFonts w:ascii="Cambria Math" w:eastAsiaTheme="minorEastAsia" w:hAnsi="Cambria Math"/>
+              </w:rPr>
+              <m:t>+</m:t>
+            </m:r>
+            <m:sSup>
+              <m:sSupPr>
+                <m:ctrlPr>
+                  <w:rPr>
+                    <w:rFonts w:ascii="Cambria Math" w:eastAsiaTheme="minorEastAsia" w:hAnsi="Cambria Math"/>
+                    <w:i/>
+                  </w:rPr>
+                </m:ctrlPr>
+              </m:sSupPr>
+              <m:e>
+                <m:r>
+                  <w:rPr>
+                    <w:rFonts w:ascii="Cambria Math" w:eastAsiaTheme="minorEastAsia" w:hAnsi="Cambria Math"/>
+                  </w:rPr>
+                  <m:t>(-4)</m:t>
+                </m:r>
+              </m:e>
+              <m:sup>
+                <m:r>
+                  <w:rPr>
+                    <w:rFonts w:ascii="Cambria Math" w:eastAsiaTheme="minorEastAsia" w:hAnsi="Cambria Math"/>
+                  </w:rPr>
+                  <m:t>2</m:t>
+                </m:r>
+              </m:sup>
+            </m:sSup>
+          </m:e>
+        </m:rad>
+        <m:r>
+          <w:rPr>
+            <w:rFonts w:ascii="Cambria Math" w:eastAsiaTheme="minorEastAsia" w:hAnsi="Cambria Math"/>
+          </w:rPr>
+          <m:t>=</m:t>
+        </m:r>
+        <m:rad>
+          <m:radPr>
+            <m:degHide m:val="1"/>
+            <m:ctrlPr>
+              <w:rPr>
+                <w:rFonts w:ascii="Cambria Math" w:eastAsiaTheme="minorEastAsia" w:hAnsi="Cambria Math"/>
+                <w:i/>
+              </w:rPr>
+            </m:ctrlPr>
+          </m:radPr>
+          <m:deg/>
+          <m:e>
+            <m:r>
+              <w:rPr>
+                <w:rFonts w:ascii="Cambria Math" w:eastAsiaTheme="minorEastAsia" w:hAnsi="Cambria Math"/>
+              </w:rPr>
+              <m:t>9+16</m:t>
+            </m:r>
+          </m:e>
+        </m:rad>
+        <m:r>
+          <w:rPr>
+            <w:rFonts w:ascii="Cambria Math" w:eastAsiaTheme="minorEastAsia" w:hAnsi="Cambria Math"/>
+          </w:rPr>
+          <m:t>=</m:t>
+        </m:r>
+        <m:rad>
+          <m:radPr>
+            <m:degHide m:val="1"/>
+            <m:ctrlPr>
+              <w:rPr>
+                <w:rFonts w:ascii="Cambria Math" w:eastAsiaTheme="minorEastAsia" w:hAnsi="Cambria Math"/>
+                <w:i/>
+              </w:rPr>
+            </m:ctrlPr>
+          </m:radPr>
+          <m:deg/>
+          <m:e>
+            <m:r>
+              <w:rPr>
+                <w:rFonts w:ascii="Cambria Math" w:eastAsiaTheme="minorEastAsia" w:hAnsi="Cambria Math"/>
+              </w:rPr>
+              <m:t>25</m:t>
+            </m:r>
+          </m:e>
+        </m:rad>
+        <m:r>
+          <w:rPr>
+            <w:rFonts w:ascii="Cambria Math" w:eastAsiaTheme="minorEastAsia" w:hAnsi="Cambria Math"/>
+          </w:rPr>
+          <m:t>=5</m:t>
+        </m:r>
+      </m:oMath>
+      <w:r>
+        <w:rPr>
+          <w:rFonts w:eastAsiaTheme="minorEastAsia"/>
+        </w:rPr>
+        <w:t xml:space="preserve"> </w:t>
+      </w:r>
+      <w:r>
+        <w:rPr>
+          <w:rFonts w:eastAsiaTheme="minorEastAsia"/>
+        </w:rPr>
+        <w:br/>
+        <w:t>So choice (1) is the answer.</w:t>
+      </w:r>
+    </w:p>
+    <w:p>
+      <w:pPr>
+        <w:rPr>
+          <w:rFonts w:eastAsiaTheme="minorEastAsia"/>
+        </w:rPr>
+      </w:pPr>
+    </w:p>
+    <w:p>
+      <w:pPr>
+        <w:rPr>
+          <w:rFonts w:eastAsiaTheme="minorEastAsia"/>
+        </w:rPr>
+      </w:pPr>
     </w:p>
     <w:sectPr>
       <w:type w:val="continuous"/>
@@ -8998,6 +13230,7 @@
   <w:style w:type="character" w:default="1" w:styleId="DefaultParagraphFont">
     <w:name w:val="Default Paragraph Font"/>
     <w:uiPriority w:val="1"/>
+    <w:semiHidden/>
     <w:unhideWhenUsed/>
   </w:style>
   <w:style w:type="table" w:default="1" w:styleId="TableNormal">

</xml_diff>

<commit_message>
Algebra 2 - Chapter 4: Radical Expressions and Equations - 4.2 Imaginary and Complex Numbers - Check Your Understanding of Section 4.2 - A. Multiple-Choice
</commit_message>
<xml_diff>
--- a/Algebra-2/ch04/Algebra 2 - Chapter 4.docx
+++ b/Algebra-2/ch04/Algebra 2 - Chapter 4.docx
@@ -549,7 +549,21 @@
         <w:rPr>
           <w:rFonts w:eastAsiaTheme="minorEastAsia"/>
         </w:rPr>
-        <w:t xml:space="preserve">. When there is no index, it is implied to be a 2. So a radical sign with no index is called the </w:t>
+        <w:t xml:space="preserve">. When there is no index, it is implied to be a 2. </w:t>
+      </w:r>
+      <w:proofErr w:type="gramStart"/>
+      <w:r>
+        <w:rPr>
+          <w:rFonts w:eastAsiaTheme="minorEastAsia"/>
+        </w:rPr>
+        <w:t>So</w:t>
+      </w:r>
+      <w:proofErr w:type="gramEnd"/>
+      <w:r>
+        <w:rPr>
+          <w:rFonts w:eastAsiaTheme="minorEastAsia"/>
+        </w:rPr>
+        <w:t xml:space="preserve"> a radical sign with no index is called the </w:t>
       </w:r>
       <w:r>
         <w:rPr>
@@ -1357,7 +1371,21 @@
         <w:rPr>
           <w:rFonts w:eastAsiaTheme="minorEastAsia"/>
         </w:rPr>
-        <w:t xml:space="preserve">It is not always clear whether or not a large number has a factor that is a perfect square. By factoring the number into its </w:t>
+        <w:t xml:space="preserve">It is not always clear </w:t>
+      </w:r>
+      <w:proofErr w:type="gramStart"/>
+      <w:r>
+        <w:rPr>
+          <w:rFonts w:eastAsiaTheme="minorEastAsia"/>
+        </w:rPr>
+        <w:t>whether or not</w:t>
+      </w:r>
+      <w:proofErr w:type="gramEnd"/>
+      <w:r>
+        <w:rPr>
+          <w:rFonts w:eastAsiaTheme="minorEastAsia"/>
+        </w:rPr>
+        <w:t xml:space="preserve"> a large number has a factor that is a perfect square. By factoring the number into its </w:t>
       </w:r>
       <w:r>
         <w:rPr>
@@ -5220,7 +5248,7 @@
           </m:r>
           <m:r>
             <m:rPr>
-              <m:sty m:val="b"/>
+              <m:sty m:val="p"/>
             </m:rPr>
             <w:rPr>
               <w:rFonts w:eastAsiaTheme="minorEastAsia"/>
@@ -5231,7 +5259,7 @@
         <m:oMath>
           <m:r>
             <m:rPr>
-              <m:sty m:val="b"/>
+              <m:sty m:val="p"/>
             </m:rPr>
             <w:rPr>
               <w:rFonts w:eastAsiaTheme="minorEastAsia"/>
@@ -6925,7 +6953,21 @@
         <w:rPr>
           <w:rFonts w:eastAsiaTheme="minorEastAsia"/>
         </w:rPr>
-        <w:t>. Complex numbers can be added, subtracted, and multiplied with rules similar to polynomial adding, subtracting and multiplying.</w:t>
+        <w:t xml:space="preserve">. Complex numbers can be added, subtracted, and multiplied with rules </w:t>
+      </w:r>
+      <w:proofErr w:type="gramStart"/>
+      <w:r>
+        <w:rPr>
+          <w:rFonts w:eastAsiaTheme="minorEastAsia"/>
+        </w:rPr>
+        <w:t>similar to</w:t>
+      </w:r>
+      <w:proofErr w:type="gramEnd"/>
+      <w:r>
+        <w:rPr>
+          <w:rFonts w:eastAsiaTheme="minorEastAsia"/>
+        </w:rPr>
+        <w:t xml:space="preserve"> polynomial adding, subtracting and multiplying.</w:t>
       </w:r>
     </w:p>
     <w:p>
@@ -7400,7 +7442,35 @@
         <w:rPr>
           <w:rFonts w:eastAsiaTheme="minorEastAsia"/>
         </w:rPr>
-        <w:t xml:space="preserve">, they are considered to be like terms. So they can be combined as you would do with variables, </w:t>
+        <w:t xml:space="preserve">, they </w:t>
+      </w:r>
+      <w:proofErr w:type="gramStart"/>
+      <w:r>
+        <w:rPr>
+          <w:rFonts w:eastAsiaTheme="minorEastAsia"/>
+        </w:rPr>
+        <w:t>are considered to be</w:t>
+      </w:r>
+      <w:proofErr w:type="gramEnd"/>
+      <w:r>
+        <w:rPr>
+          <w:rFonts w:eastAsiaTheme="minorEastAsia"/>
+        </w:rPr>
+        <w:t xml:space="preserve"> like terms. </w:t>
+      </w:r>
+      <w:proofErr w:type="gramStart"/>
+      <w:r>
+        <w:rPr>
+          <w:rFonts w:eastAsiaTheme="minorEastAsia"/>
+        </w:rPr>
+        <w:t>So</w:t>
+      </w:r>
+      <w:proofErr w:type="gramEnd"/>
+      <w:r>
+        <w:rPr>
+          <w:rFonts w:eastAsiaTheme="minorEastAsia"/>
+        </w:rPr>
+        <w:t xml:space="preserve"> they can be combined as you would do with variables, </w:t>
       </w:r>
       <w:r>
         <w:rPr>
@@ -7484,7 +7554,21 @@
         <w:rPr>
           <w:rFonts w:eastAsiaTheme="minorEastAsia"/>
         </w:rPr>
-        <w:t xml:space="preserve"> is similar to multiplying expressions like </w:t>
+        <w:t xml:space="preserve"> is </w:t>
+      </w:r>
+      <w:proofErr w:type="gramStart"/>
+      <w:r>
+        <w:rPr>
+          <w:rFonts w:eastAsiaTheme="minorEastAsia"/>
+        </w:rPr>
+        <w:t>similar to</w:t>
+      </w:r>
+      <w:proofErr w:type="gramEnd"/>
+      <w:r>
+        <w:rPr>
+          <w:rFonts w:eastAsiaTheme="minorEastAsia"/>
+        </w:rPr>
+        <w:t xml:space="preserve"> multiplying expressions like </w:t>
       </w:r>
       <m:oMath>
         <m:r>
@@ -8894,7 +8978,21 @@
         <w:rPr>
           <w:rFonts w:eastAsiaTheme="minorEastAsia"/>
         </w:rPr>
-        <w:t xml:space="preserve"> cycle between the for values: </w:t>
+        <w:t xml:space="preserve"> cycle between the </w:t>
+      </w:r>
+      <w:proofErr w:type="gramStart"/>
+      <w:r>
+        <w:rPr>
+          <w:rFonts w:eastAsiaTheme="minorEastAsia"/>
+        </w:rPr>
+        <w:t>for</w:t>
+      </w:r>
+      <w:proofErr w:type="gramEnd"/>
+      <w:r>
+        <w:rPr>
+          <w:rFonts w:eastAsiaTheme="minorEastAsia"/>
+        </w:rPr>
+        <w:t xml:space="preserve"> values: </w:t>
       </w:r>
       <m:oMath>
         <m:r>
@@ -9165,7 +9263,21 @@
         <w:rPr>
           <w:rFonts w:eastAsiaTheme="minorEastAsia"/>
         </w:rPr>
-        <w:t xml:space="preserve">. A complex number is a number of the form </w:t>
+        <w:t xml:space="preserve">. A complex number is </w:t>
+      </w:r>
+      <w:proofErr w:type="gramStart"/>
+      <w:r>
+        <w:rPr>
+          <w:rFonts w:eastAsiaTheme="minorEastAsia"/>
+        </w:rPr>
+        <w:t>a number of</w:t>
+      </w:r>
+      <w:proofErr w:type="gramEnd"/>
+      <w:r>
+        <w:rPr>
+          <w:rFonts w:eastAsiaTheme="minorEastAsia"/>
+        </w:rPr>
+        <w:t xml:space="preserve"> the form </w:t>
       </w:r>
       <m:oMath>
         <m:r>
@@ -9412,7 +9524,21 @@
         <w:rPr>
           <w:rFonts w:eastAsiaTheme="minorEastAsia"/>
         </w:rPr>
-        <w:t xml:space="preserve">Complex numbers can be multiplied the way binomials are multiplied by using the FOIL shortcut. Anytime an </w:t>
+        <w:t xml:space="preserve">Complex numbers can be </w:t>
+      </w:r>
+      <w:proofErr w:type="gramStart"/>
+      <w:r>
+        <w:rPr>
+          <w:rFonts w:eastAsiaTheme="minorEastAsia"/>
+        </w:rPr>
+        <w:t>multiplied the way binomials are multiplied</w:t>
+      </w:r>
+      <w:proofErr w:type="gramEnd"/>
+      <w:r>
+        <w:rPr>
+          <w:rFonts w:eastAsiaTheme="minorEastAsia"/>
+        </w:rPr>
+        <w:t xml:space="preserve"> by using the FOIL shortcut. Anytime an </w:t>
       </w:r>
       <m:oMath>
         <m:sSup>
@@ -9644,6 +9770,9 @@
             </m:sup>
           </m:sSup>
           <m:r>
+            <m:rPr>
+              <m:sty m:val="p"/>
+            </m:rPr>
             <w:rPr>
               <w:rFonts w:ascii="Cambria Math" w:eastAsiaTheme="minorEastAsia" w:hAnsi="Cambria Math"/>
               <w:sz w:val="20"/>
@@ -9657,13 +9786,7 @@
             <w:rPr>
               <w:rFonts w:ascii="Cambria Math" w:eastAsiaTheme="minorEastAsia" w:hAnsi="Cambria Math"/>
             </w:rPr>
-            <m:t>=15-21i</m:t>
-          </m:r>
-          <m:r>
-            <w:rPr>
-              <w:rFonts w:ascii="Cambria Math" w:eastAsiaTheme="minorEastAsia" w:hAnsi="Cambria Math"/>
-            </w:rPr>
-            <m:t>+10i+14=29-11i</m:t>
+            <m:t>=15-21i+10i+14=29-11i</m:t>
           </m:r>
         </m:oMath>
       </m:oMathPara>
@@ -10129,6 +10252,9 @@
             </m:den>
           </m:f>
           <m:r>
+            <m:rPr>
+              <m:sty m:val="p"/>
+            </m:rPr>
             <w:rPr>
               <w:rFonts w:ascii="Cambria Math" w:eastAsiaTheme="minorEastAsia" w:hAnsi="Cambria Math"/>
             </w:rPr>
@@ -10681,7 +10807,49 @@
           <w:rFonts w:eastAsiaTheme="minorEastAsia"/>
         </w:rPr>
         <w:br/>
-        <w:t>(1) 5  (2) -5  (3) 7   (4) -7</w:t>
+        <w:t xml:space="preserve">(1) </w:t>
+      </w:r>
+      <w:proofErr w:type="gramStart"/>
+      <w:r>
+        <w:rPr>
+          <w:rFonts w:eastAsiaTheme="minorEastAsia"/>
+        </w:rPr>
+        <w:t>5  (</w:t>
+      </w:r>
+      <w:proofErr w:type="gramEnd"/>
+      <w:r>
+        <w:rPr>
+          <w:rFonts w:eastAsiaTheme="minorEastAsia"/>
+        </w:rPr>
+        <w:t>2) -</w:t>
+      </w:r>
+      <w:proofErr w:type="gramStart"/>
+      <w:r>
+        <w:rPr>
+          <w:rFonts w:eastAsiaTheme="minorEastAsia"/>
+        </w:rPr>
+        <w:t>5  (</w:t>
+      </w:r>
+      <w:proofErr w:type="gramEnd"/>
+      <w:r>
+        <w:rPr>
+          <w:rFonts w:eastAsiaTheme="minorEastAsia"/>
+        </w:rPr>
+        <w:t>3) 7</w:t>
+      </w:r>
+      <w:proofErr w:type="gramStart"/>
+      <w:r>
+        <w:rPr>
+          <w:rFonts w:eastAsiaTheme="minorEastAsia"/>
+        </w:rPr>
+        <w:t xml:space="preserve">   (</w:t>
+      </w:r>
+      <w:proofErr w:type="gramEnd"/>
+      <w:r>
+        <w:rPr>
+          <w:rFonts w:eastAsiaTheme="minorEastAsia"/>
+        </w:rPr>
+        <w:t>4) -7</w:t>
       </w:r>
     </w:p>
     <w:p>
@@ -10706,6 +10874,9 @@
       </w:r>
       <m:oMath>
         <m:r>
+          <m:rPr>
+            <m:sty m:val="p"/>
+          </m:rPr>
           <w:rPr>
             <w:rFonts w:ascii="Cambria Math" w:eastAsiaTheme="minorEastAsia" w:hAnsi="Cambria Math"/>
           </w:rPr>
@@ -10884,10 +11055,2163 @@
     </w:p>
     <w:p>
       <w:pPr>
-        <w:rPr>
-          <w:rFonts w:eastAsiaTheme="minorEastAsia"/>
-        </w:rPr>
-      </w:pPr>
+        <w:pStyle w:val="Heading3"/>
+        <w:rPr>
+          <w:rFonts w:eastAsiaTheme="minorEastAsia"/>
+        </w:rPr>
+      </w:pPr>
+      <w:r>
+        <w:rPr>
+          <w:rFonts w:eastAsiaTheme="minorEastAsia"/>
+        </w:rPr>
+        <w:t>Check Your Understanding of Section 4.2</w:t>
+      </w:r>
+    </w:p>
+    <w:p>
+      <w:pPr>
+        <w:pStyle w:val="ListParagraph"/>
+        <w:numPr>
+          <w:ilvl w:val="0"/>
+          <w:numId w:val="19"/>
+        </w:numPr>
+        <w:rPr>
+          <w:rFonts w:eastAsiaTheme="minorEastAsia"/>
+        </w:rPr>
+      </w:pPr>
+      <w:r>
+        <w:rPr>
+          <w:rFonts w:eastAsiaTheme="minorEastAsia"/>
+        </w:rPr>
+        <w:t>Multiple-Choice</w:t>
+      </w:r>
+    </w:p>
+    <w:p>
+      <w:pPr>
+        <w:pStyle w:val="ListParagraph"/>
+        <w:numPr>
+          <w:ilvl w:val="0"/>
+          <w:numId w:val="20"/>
+        </w:numPr>
+        <w:rPr>
+          <w:rFonts w:eastAsiaTheme="minorEastAsia"/>
+          <w:b/>
+          <w:bCs/>
+        </w:rPr>
+      </w:pPr>
+      <w:r>
+        <w:rPr>
+          <w:rFonts w:eastAsiaTheme="minorEastAsia"/>
+        </w:rPr>
+        <w:t xml:space="preserve">What is </w:t>
+      </w:r>
+      <m:oMath>
+        <m:rad>
+          <m:radPr>
+            <m:degHide m:val="1"/>
+            <m:ctrlPr>
+              <w:rPr>
+                <w:rFonts w:ascii="Cambria Math" w:eastAsiaTheme="minorEastAsia" w:hAnsi="Cambria Math"/>
+                <w:i/>
+              </w:rPr>
+            </m:ctrlPr>
+          </m:radPr>
+          <m:deg/>
+          <m:e>
+            <m:r>
+              <w:rPr>
+                <w:rFonts w:ascii="Cambria Math" w:eastAsiaTheme="minorEastAsia" w:hAnsi="Cambria Math"/>
+              </w:rPr>
+              <m:t>-25</m:t>
+            </m:r>
+          </m:e>
+        </m:rad>
+      </m:oMath>
+      <w:r>
+        <w:rPr>
+          <w:rFonts w:eastAsiaTheme="minorEastAsia"/>
+        </w:rPr>
+        <w:t>?</w:t>
+      </w:r>
+      <w:r>
+        <w:rPr>
+          <w:rFonts w:eastAsiaTheme="minorEastAsia"/>
+        </w:rPr>
+        <w:br/>
+      </w:r>
+      <w:r>
+        <w:rPr>
+          <w:rFonts w:eastAsiaTheme="minorEastAsia"/>
+          <w:b/>
+          <w:bCs/>
+        </w:rPr>
+        <w:t xml:space="preserve">(1) </w:t>
+      </w:r>
+      <m:oMath>
+        <m:r>
+          <m:rPr>
+            <m:sty m:val="bi"/>
+          </m:rPr>
+          <w:rPr>
+            <w:rFonts w:ascii="Cambria Math" w:eastAsiaTheme="minorEastAsia" w:hAnsi="Cambria Math"/>
+          </w:rPr>
+          <m:t>5</m:t>
+        </m:r>
+        <m:r>
+          <m:rPr>
+            <m:sty m:val="bi"/>
+          </m:rPr>
+          <w:rPr>
+            <w:rFonts w:ascii="Cambria Math" w:eastAsiaTheme="minorEastAsia" w:hAnsi="Cambria Math"/>
+          </w:rPr>
+          <m:t>i</m:t>
+        </m:r>
+      </m:oMath>
+    </w:p>
+    <w:p>
+      <w:pPr>
+        <w:pStyle w:val="ListParagraph"/>
+        <w:numPr>
+          <w:ilvl w:val="0"/>
+          <w:numId w:val="20"/>
+        </w:numPr>
+        <w:rPr>
+          <w:rFonts w:eastAsiaTheme="minorEastAsia"/>
+          <w:b/>
+          <w:bCs/>
+        </w:rPr>
+      </w:pPr>
+      <w:r>
+        <w:rPr>
+          <w:rFonts w:eastAsiaTheme="minorEastAsia"/>
+        </w:rPr>
+        <w:t xml:space="preserve">What is </w:t>
+      </w:r>
+      <m:oMath>
+        <m:r>
+          <w:rPr>
+            <w:rFonts w:ascii="Cambria Math" w:eastAsiaTheme="minorEastAsia" w:hAnsi="Cambria Math"/>
+          </w:rPr>
+          <m:t>7i-2i</m:t>
+        </m:r>
+      </m:oMath>
+      <w:r>
+        <w:rPr>
+          <w:rFonts w:eastAsiaTheme="minorEastAsia"/>
+        </w:rPr>
+        <w:t>?</w:t>
+      </w:r>
+      <w:r>
+        <w:rPr>
+          <w:rFonts w:eastAsiaTheme="minorEastAsia"/>
+        </w:rPr>
+        <w:br/>
+      </w:r>
+      <w:r>
+        <w:rPr>
+          <w:rFonts w:eastAsiaTheme="minorEastAsia"/>
+          <w:b/>
+          <w:bCs/>
+        </w:rPr>
+        <w:t xml:space="preserve">(4) </w:t>
+      </w:r>
+      <m:oMath>
+        <m:r>
+          <m:rPr>
+            <m:sty m:val="bi"/>
+          </m:rPr>
+          <w:rPr>
+            <w:rFonts w:ascii="Cambria Math" w:eastAsiaTheme="minorEastAsia" w:hAnsi="Cambria Math"/>
+          </w:rPr>
+          <m:t>5</m:t>
+        </m:r>
+        <m:r>
+          <m:rPr>
+            <m:sty m:val="bi"/>
+          </m:rPr>
+          <w:rPr>
+            <w:rFonts w:ascii="Cambria Math" w:eastAsiaTheme="minorEastAsia" w:hAnsi="Cambria Math"/>
+          </w:rPr>
+          <m:t>i</m:t>
+        </m:r>
+      </m:oMath>
+    </w:p>
+    <w:p>
+      <w:pPr>
+        <w:pStyle w:val="ListParagraph"/>
+        <w:numPr>
+          <w:ilvl w:val="0"/>
+          <w:numId w:val="20"/>
+        </w:numPr>
+        <w:rPr>
+          <w:rFonts w:eastAsiaTheme="minorEastAsia"/>
+          <w:b/>
+          <w:bCs/>
+        </w:rPr>
+      </w:pPr>
+      <w:r>
+        <w:rPr>
+          <w:rFonts w:eastAsiaTheme="minorEastAsia"/>
+        </w:rPr>
+        <w:t xml:space="preserve">What is </w:t>
+      </w:r>
+      <m:oMath>
+        <m:r>
+          <w:rPr>
+            <w:rFonts w:ascii="Cambria Math" w:eastAsiaTheme="minorEastAsia" w:hAnsi="Cambria Math"/>
+          </w:rPr>
+          <m:t>-7i∙3i</m:t>
+        </m:r>
+      </m:oMath>
+      <w:r>
+        <w:rPr>
+          <w:rFonts w:eastAsiaTheme="minorEastAsia"/>
+        </w:rPr>
+        <w:t>?</w:t>
+      </w:r>
+      <w:r>
+        <w:rPr>
+          <w:rFonts w:eastAsiaTheme="minorEastAsia"/>
+        </w:rPr>
+        <w:br/>
+      </w:r>
+      <w:r>
+        <w:rPr>
+          <w:rFonts w:eastAsiaTheme="minorEastAsia"/>
+          <w:b/>
+          <w:bCs/>
+        </w:rPr>
+        <w:t>(1) 21</w:t>
+      </w:r>
+    </w:p>
+    <w:p>
+      <w:pPr>
+        <w:pStyle w:val="ListParagraph"/>
+        <w:numPr>
+          <w:ilvl w:val="0"/>
+          <w:numId w:val="20"/>
+        </w:numPr>
+        <w:rPr>
+          <w:rFonts w:eastAsiaTheme="minorEastAsia"/>
+          <w:b/>
+          <w:bCs/>
+        </w:rPr>
+      </w:pPr>
+      <w:r>
+        <w:rPr>
+          <w:rFonts w:eastAsiaTheme="minorEastAsia"/>
+        </w:rPr>
+        <w:t xml:space="preserve">What is </w:t>
+      </w:r>
+      <m:oMath>
+        <m:sSup>
+          <m:sSupPr>
+            <m:ctrlPr>
+              <w:rPr>
+                <w:rFonts w:ascii="Cambria Math" w:eastAsiaTheme="minorEastAsia" w:hAnsi="Cambria Math"/>
+                <w:i/>
+              </w:rPr>
+            </m:ctrlPr>
+          </m:sSupPr>
+          <m:e>
+            <m:r>
+              <w:rPr>
+                <w:rFonts w:ascii="Cambria Math" w:eastAsiaTheme="minorEastAsia" w:hAnsi="Cambria Math"/>
+              </w:rPr>
+              <m:t>i</m:t>
+            </m:r>
+          </m:e>
+          <m:sup>
+            <m:r>
+              <w:rPr>
+                <w:rFonts w:ascii="Cambria Math" w:eastAsiaTheme="minorEastAsia" w:hAnsi="Cambria Math"/>
+              </w:rPr>
+              <m:t>66</m:t>
+            </m:r>
+          </m:sup>
+        </m:sSup>
+      </m:oMath>
+      <w:r>
+        <w:rPr>
+          <w:rFonts w:eastAsiaTheme="minorEastAsia"/>
+        </w:rPr>
+        <w:t>?</w:t>
+      </w:r>
+      <w:r>
+        <w:rPr>
+          <w:rFonts w:eastAsiaTheme="minorEastAsia"/>
+        </w:rPr>
+        <w:br/>
+      </w:r>
+      <m:oMathPara>
+        <m:oMath>
+          <m:sSup>
+            <m:sSupPr>
+              <m:ctrlPr>
+                <w:rPr>
+                  <w:rFonts w:ascii="Cambria Math" w:eastAsiaTheme="minorEastAsia" w:hAnsi="Cambria Math"/>
+                  <w:i/>
+                </w:rPr>
+              </m:ctrlPr>
+            </m:sSupPr>
+            <m:e>
+              <m:r>
+                <w:rPr>
+                  <w:rFonts w:ascii="Cambria Math" w:eastAsiaTheme="minorEastAsia" w:hAnsi="Cambria Math"/>
+                </w:rPr>
+                <m:t>i</m:t>
+              </m:r>
+            </m:e>
+            <m:sup>
+              <m:r>
+                <w:rPr>
+                  <w:rFonts w:ascii="Cambria Math" w:eastAsiaTheme="minorEastAsia" w:hAnsi="Cambria Math"/>
+                </w:rPr>
+                <m:t>66</m:t>
+              </m:r>
+            </m:sup>
+          </m:sSup>
+          <m:r>
+            <w:rPr>
+              <w:rFonts w:ascii="Cambria Math" w:eastAsiaTheme="minorEastAsia" w:hAnsi="Cambria Math"/>
+            </w:rPr>
+            <m:t>=</m:t>
+          </m:r>
+          <m:sSup>
+            <m:sSupPr>
+              <m:ctrlPr>
+                <w:rPr>
+                  <w:rFonts w:ascii="Cambria Math" w:eastAsiaTheme="minorEastAsia" w:hAnsi="Cambria Math"/>
+                  <w:i/>
+                </w:rPr>
+              </m:ctrlPr>
+            </m:sSupPr>
+            <m:e>
+              <m:r>
+                <w:rPr>
+                  <w:rFonts w:ascii="Cambria Math" w:eastAsiaTheme="minorEastAsia" w:hAnsi="Cambria Math"/>
+                </w:rPr>
+                <m:t>i</m:t>
+              </m:r>
+            </m:e>
+            <m:sup>
+              <m:r>
+                <w:rPr>
+                  <w:rFonts w:ascii="Cambria Math" w:eastAsiaTheme="minorEastAsia" w:hAnsi="Cambria Math"/>
+                </w:rPr>
+                <m:t>64</m:t>
+              </m:r>
+            </m:sup>
+          </m:sSup>
+          <m:r>
+            <w:rPr>
+              <w:rFonts w:ascii="Cambria Math" w:eastAsiaTheme="minorEastAsia" w:hAnsi="Cambria Math"/>
+            </w:rPr>
+            <m:t>∙</m:t>
+          </m:r>
+          <m:sSup>
+            <m:sSupPr>
+              <m:ctrlPr>
+                <w:rPr>
+                  <w:rFonts w:ascii="Cambria Math" w:eastAsiaTheme="minorEastAsia" w:hAnsi="Cambria Math"/>
+                  <w:i/>
+                </w:rPr>
+              </m:ctrlPr>
+            </m:sSupPr>
+            <m:e>
+              <m:r>
+                <w:rPr>
+                  <w:rFonts w:ascii="Cambria Math" w:eastAsiaTheme="minorEastAsia" w:hAnsi="Cambria Math"/>
+                </w:rPr>
+                <m:t>i</m:t>
+              </m:r>
+            </m:e>
+            <m:sup>
+              <m:r>
+                <w:rPr>
+                  <w:rFonts w:ascii="Cambria Math" w:eastAsiaTheme="minorEastAsia" w:hAnsi="Cambria Math"/>
+                </w:rPr>
+                <m:t>2</m:t>
+              </m:r>
+            </m:sup>
+          </m:sSup>
+          <m:r>
+            <w:rPr>
+              <w:rFonts w:eastAsiaTheme="minorEastAsia"/>
+            </w:rPr>
+            <w:br/>
+          </m:r>
+        </m:oMath>
+      </m:oMathPara>
+      <w:r>
+        <w:rPr>
+          <w:rFonts w:eastAsiaTheme="minorEastAsia"/>
+          <w:b/>
+          <w:bCs/>
+        </w:rPr>
+        <w:t>(1) -1</w:t>
+      </w:r>
+    </w:p>
+    <w:p>
+      <w:pPr>
+        <w:pStyle w:val="ListParagraph"/>
+        <w:numPr>
+          <w:ilvl w:val="0"/>
+          <w:numId w:val="20"/>
+        </w:numPr>
+        <w:rPr>
+          <w:rFonts w:eastAsiaTheme="minorEastAsia"/>
+          <w:b/>
+          <w:bCs/>
+        </w:rPr>
+      </w:pPr>
+      <w:r>
+        <w:rPr>
+          <w:rFonts w:eastAsiaTheme="minorEastAsia"/>
+        </w:rPr>
+        <w:t xml:space="preserve">What is </w:t>
+      </w:r>
+      <m:oMath>
+        <m:d>
+          <m:dPr>
+            <m:ctrlPr>
+              <w:rPr>
+                <w:rFonts w:ascii="Cambria Math" w:eastAsiaTheme="minorEastAsia" w:hAnsi="Cambria Math"/>
+                <w:i/>
+              </w:rPr>
+            </m:ctrlPr>
+          </m:dPr>
+          <m:e>
+            <m:r>
+              <w:rPr>
+                <w:rFonts w:ascii="Cambria Math" w:eastAsiaTheme="minorEastAsia" w:hAnsi="Cambria Math"/>
+              </w:rPr>
+              <m:t>3+5i</m:t>
+            </m:r>
+          </m:e>
+        </m:d>
+        <m:r>
+          <w:rPr>
+            <w:rFonts w:ascii="Cambria Math" w:eastAsiaTheme="minorEastAsia" w:hAnsi="Cambria Math"/>
+          </w:rPr>
+          <m:t>+(2-7i)</m:t>
+        </m:r>
+      </m:oMath>
+      <w:r>
+        <w:rPr>
+          <w:rFonts w:eastAsiaTheme="minorEastAsia"/>
+        </w:rPr>
+        <w:t>?</w:t>
+      </w:r>
+      <w:r>
+        <w:rPr>
+          <w:rFonts w:eastAsiaTheme="minorEastAsia"/>
+        </w:rPr>
+        <w:br/>
+      </w:r>
+      <w:r>
+        <w:rPr>
+          <w:rFonts w:eastAsiaTheme="minorEastAsia"/>
+          <w:b/>
+          <w:bCs/>
+        </w:rPr>
+        <w:t xml:space="preserve">(4) </w:t>
+      </w:r>
+      <m:oMath>
+        <m:r>
+          <m:rPr>
+            <m:sty m:val="bi"/>
+          </m:rPr>
+          <w:rPr>
+            <w:rFonts w:ascii="Cambria Math" w:eastAsiaTheme="minorEastAsia" w:hAnsi="Cambria Math"/>
+          </w:rPr>
+          <m:t>5-2</m:t>
+        </m:r>
+        <m:r>
+          <m:rPr>
+            <m:sty m:val="bi"/>
+          </m:rPr>
+          <w:rPr>
+            <w:rFonts w:ascii="Cambria Math" w:eastAsiaTheme="minorEastAsia" w:hAnsi="Cambria Math"/>
+          </w:rPr>
+          <m:t>i</m:t>
+        </m:r>
+      </m:oMath>
+    </w:p>
+    <w:p>
+      <w:pPr>
+        <w:pStyle w:val="ListParagraph"/>
+        <w:numPr>
+          <w:ilvl w:val="0"/>
+          <w:numId w:val="20"/>
+        </w:numPr>
+        <w:rPr>
+          <w:rFonts w:eastAsiaTheme="minorEastAsia"/>
+          <w:b/>
+          <w:bCs/>
+        </w:rPr>
+      </w:pPr>
+      <w:r>
+        <w:rPr>
+          <w:rFonts w:eastAsiaTheme="minorEastAsia"/>
+        </w:rPr>
+        <w:t xml:space="preserve">What is </w:t>
+      </w:r>
+      <m:oMath>
+        <m:d>
+          <m:dPr>
+            <m:ctrlPr>
+              <w:rPr>
+                <w:rFonts w:ascii="Cambria Math" w:eastAsiaTheme="minorEastAsia" w:hAnsi="Cambria Math"/>
+                <w:i/>
+              </w:rPr>
+            </m:ctrlPr>
+          </m:dPr>
+          <m:e>
+            <m:r>
+              <w:rPr>
+                <w:rFonts w:ascii="Cambria Math" w:eastAsiaTheme="minorEastAsia" w:hAnsi="Cambria Math"/>
+              </w:rPr>
+              <m:t>3+5i</m:t>
+            </m:r>
+          </m:e>
+        </m:d>
+        <m:r>
+          <w:rPr>
+            <w:rFonts w:ascii="Cambria Math" w:eastAsiaTheme="minorEastAsia" w:hAnsi="Cambria Math"/>
+          </w:rPr>
+          <m:t>-(2-7i)</m:t>
+        </m:r>
+      </m:oMath>
+      <w:r>
+        <w:rPr>
+          <w:rFonts w:eastAsiaTheme="minorEastAsia"/>
+        </w:rPr>
+        <w:t>?</w:t>
+      </w:r>
+      <w:r>
+        <w:rPr>
+          <w:rFonts w:eastAsiaTheme="minorEastAsia"/>
+        </w:rPr>
+        <w:br/>
+      </w:r>
+      <m:oMathPara>
+        <m:oMath>
+          <m:r>
+            <w:rPr>
+              <w:rFonts w:ascii="Cambria Math" w:eastAsiaTheme="minorEastAsia" w:hAnsi="Cambria Math"/>
+            </w:rPr>
+            <m:t>3+5i-2+7i=1+12i</m:t>
+          </m:r>
+          <m:r>
+            <w:rPr>
+              <w:rFonts w:eastAsiaTheme="minorEastAsia"/>
+            </w:rPr>
+            <w:br/>
+          </m:r>
+        </m:oMath>
+      </m:oMathPara>
+      <w:r>
+        <w:rPr>
+          <w:rFonts w:eastAsiaTheme="minorEastAsia"/>
+          <w:b/>
+          <w:bCs/>
+        </w:rPr>
+        <w:t xml:space="preserve">(2) </w:t>
+      </w:r>
+      <m:oMath>
+        <m:r>
+          <m:rPr>
+            <m:sty m:val="bi"/>
+          </m:rPr>
+          <w:rPr>
+            <w:rFonts w:ascii="Cambria Math" w:eastAsiaTheme="minorEastAsia" w:hAnsi="Cambria Math"/>
+          </w:rPr>
+          <m:t>1+12</m:t>
+        </m:r>
+        <m:r>
+          <m:rPr>
+            <m:sty m:val="bi"/>
+          </m:rPr>
+          <w:rPr>
+            <w:rFonts w:ascii="Cambria Math" w:eastAsiaTheme="minorEastAsia" w:hAnsi="Cambria Math"/>
+          </w:rPr>
+          <m:t>i</m:t>
+        </m:r>
+      </m:oMath>
+    </w:p>
+    <w:p>
+      <w:pPr>
+        <w:pStyle w:val="ListParagraph"/>
+        <w:numPr>
+          <w:ilvl w:val="0"/>
+          <w:numId w:val="20"/>
+        </w:numPr>
+        <w:rPr>
+          <w:rFonts w:eastAsiaTheme="minorEastAsia"/>
+          <w:b/>
+          <w:bCs/>
+        </w:rPr>
+      </w:pPr>
+      <w:r>
+        <w:rPr>
+          <w:rFonts w:eastAsiaTheme="minorEastAsia"/>
+        </w:rPr>
+        <w:t xml:space="preserve">What is </w:t>
+      </w:r>
+      <m:oMath>
+        <m:d>
+          <m:dPr>
+            <m:ctrlPr>
+              <w:rPr>
+                <w:rFonts w:ascii="Cambria Math" w:eastAsiaTheme="minorEastAsia" w:hAnsi="Cambria Math"/>
+                <w:i/>
+              </w:rPr>
+            </m:ctrlPr>
+          </m:dPr>
+          <m:e>
+            <m:r>
+              <w:rPr>
+                <w:rFonts w:ascii="Cambria Math" w:eastAsiaTheme="minorEastAsia" w:hAnsi="Cambria Math"/>
+              </w:rPr>
+              <m:t>3+5i</m:t>
+            </m:r>
+          </m:e>
+        </m:d>
+        <m:d>
+          <m:dPr>
+            <m:ctrlPr>
+              <w:rPr>
+                <w:rFonts w:ascii="Cambria Math" w:eastAsiaTheme="minorEastAsia" w:hAnsi="Cambria Math"/>
+                <w:i/>
+              </w:rPr>
+            </m:ctrlPr>
+          </m:dPr>
+          <m:e>
+            <m:r>
+              <w:rPr>
+                <w:rFonts w:ascii="Cambria Math" w:eastAsiaTheme="minorEastAsia" w:hAnsi="Cambria Math"/>
+              </w:rPr>
+              <m:t>2-7i</m:t>
+            </m:r>
+          </m:e>
+        </m:d>
+      </m:oMath>
+      <w:r>
+        <w:rPr>
+          <w:rFonts w:eastAsiaTheme="minorEastAsia"/>
+        </w:rPr>
+        <w:t>?</w:t>
+      </w:r>
+      <w:r>
+        <w:rPr>
+          <w:rFonts w:eastAsiaTheme="minorEastAsia"/>
+        </w:rPr>
+        <w:br/>
+      </w:r>
+      <m:oMathPara>
+        <m:oMath>
+          <m:d>
+            <m:dPr>
+              <m:ctrlPr>
+                <w:rPr>
+                  <w:rFonts w:ascii="Cambria Math" w:eastAsiaTheme="minorEastAsia" w:hAnsi="Cambria Math"/>
+                  <w:i/>
+                </w:rPr>
+              </m:ctrlPr>
+            </m:dPr>
+            <m:e>
+              <m:r>
+                <w:rPr>
+                  <w:rFonts w:ascii="Cambria Math" w:eastAsiaTheme="minorEastAsia" w:hAnsi="Cambria Math"/>
+                </w:rPr>
+                <m:t>3</m:t>
+              </m:r>
+            </m:e>
+          </m:d>
+          <m:d>
+            <m:dPr>
+              <m:ctrlPr>
+                <w:rPr>
+                  <w:rFonts w:ascii="Cambria Math" w:eastAsiaTheme="minorEastAsia" w:hAnsi="Cambria Math"/>
+                  <w:i/>
+                </w:rPr>
+              </m:ctrlPr>
+            </m:dPr>
+            <m:e>
+              <m:r>
+                <w:rPr>
+                  <w:rFonts w:ascii="Cambria Math" w:eastAsiaTheme="minorEastAsia" w:hAnsi="Cambria Math"/>
+                </w:rPr>
+                <m:t>2</m:t>
+              </m:r>
+            </m:e>
+          </m:d>
+          <m:r>
+            <w:rPr>
+              <w:rFonts w:ascii="Cambria Math" w:eastAsiaTheme="minorEastAsia" w:hAnsi="Cambria Math"/>
+            </w:rPr>
+            <m:t>+</m:t>
+          </m:r>
+          <m:d>
+            <m:dPr>
+              <m:ctrlPr>
+                <w:rPr>
+                  <w:rFonts w:ascii="Cambria Math" w:eastAsiaTheme="minorEastAsia" w:hAnsi="Cambria Math"/>
+                  <w:i/>
+                </w:rPr>
+              </m:ctrlPr>
+            </m:dPr>
+            <m:e>
+              <m:r>
+                <w:rPr>
+                  <w:rFonts w:ascii="Cambria Math" w:eastAsiaTheme="minorEastAsia" w:hAnsi="Cambria Math"/>
+                </w:rPr>
+                <m:t>3</m:t>
+              </m:r>
+            </m:e>
+          </m:d>
+          <m:d>
+            <m:dPr>
+              <m:ctrlPr>
+                <w:rPr>
+                  <w:rFonts w:ascii="Cambria Math" w:eastAsiaTheme="minorEastAsia" w:hAnsi="Cambria Math"/>
+                  <w:i/>
+                </w:rPr>
+              </m:ctrlPr>
+            </m:dPr>
+            <m:e>
+              <m:r>
+                <w:rPr>
+                  <w:rFonts w:ascii="Cambria Math" w:eastAsiaTheme="minorEastAsia" w:hAnsi="Cambria Math"/>
+                </w:rPr>
+                <m:t>-7i</m:t>
+              </m:r>
+            </m:e>
+          </m:d>
+          <m:r>
+            <w:rPr>
+              <w:rFonts w:ascii="Cambria Math" w:eastAsiaTheme="minorEastAsia" w:hAnsi="Cambria Math"/>
+            </w:rPr>
+            <m:t>+</m:t>
+          </m:r>
+          <m:d>
+            <m:dPr>
+              <m:ctrlPr>
+                <w:rPr>
+                  <w:rFonts w:ascii="Cambria Math" w:eastAsiaTheme="minorEastAsia" w:hAnsi="Cambria Math"/>
+                  <w:i/>
+                </w:rPr>
+              </m:ctrlPr>
+            </m:dPr>
+            <m:e>
+              <m:r>
+                <w:rPr>
+                  <w:rFonts w:ascii="Cambria Math" w:eastAsiaTheme="minorEastAsia" w:hAnsi="Cambria Math"/>
+                </w:rPr>
+                <m:t>5i</m:t>
+              </m:r>
+            </m:e>
+          </m:d>
+          <m:d>
+            <m:dPr>
+              <m:ctrlPr>
+                <w:rPr>
+                  <w:rFonts w:ascii="Cambria Math" w:eastAsiaTheme="minorEastAsia" w:hAnsi="Cambria Math"/>
+                  <w:i/>
+                </w:rPr>
+              </m:ctrlPr>
+            </m:dPr>
+            <m:e>
+              <m:r>
+                <w:rPr>
+                  <w:rFonts w:ascii="Cambria Math" w:eastAsiaTheme="minorEastAsia" w:hAnsi="Cambria Math"/>
+                </w:rPr>
+                <m:t>2</m:t>
+              </m:r>
+            </m:e>
+          </m:d>
+          <m:r>
+            <w:rPr>
+              <w:rFonts w:ascii="Cambria Math" w:eastAsiaTheme="minorEastAsia" w:hAnsi="Cambria Math"/>
+            </w:rPr>
+            <m:t>+</m:t>
+          </m:r>
+          <m:d>
+            <m:dPr>
+              <m:ctrlPr>
+                <w:rPr>
+                  <w:rFonts w:ascii="Cambria Math" w:eastAsiaTheme="minorEastAsia" w:hAnsi="Cambria Math"/>
+                  <w:i/>
+                </w:rPr>
+              </m:ctrlPr>
+            </m:dPr>
+            <m:e>
+              <m:r>
+                <w:rPr>
+                  <w:rFonts w:ascii="Cambria Math" w:eastAsiaTheme="minorEastAsia" w:hAnsi="Cambria Math"/>
+                </w:rPr>
+                <m:t>5i</m:t>
+              </m:r>
+            </m:e>
+          </m:d>
+          <m:d>
+            <m:dPr>
+              <m:ctrlPr>
+                <w:rPr>
+                  <w:rFonts w:ascii="Cambria Math" w:eastAsiaTheme="minorEastAsia" w:hAnsi="Cambria Math"/>
+                  <w:i/>
+                </w:rPr>
+              </m:ctrlPr>
+            </m:dPr>
+            <m:e>
+              <m:r>
+                <w:rPr>
+                  <w:rFonts w:ascii="Cambria Math" w:eastAsiaTheme="minorEastAsia" w:hAnsi="Cambria Math"/>
+                </w:rPr>
+                <m:t>-7i</m:t>
+              </m:r>
+            </m:e>
+          </m:d>
+          <m:r>
+            <w:rPr>
+              <w:rFonts w:ascii="Cambria Math" w:eastAsiaTheme="minorEastAsia" w:hAnsi="Cambria Math"/>
+            </w:rPr>
+            <m:t>=</m:t>
+          </m:r>
+          <m:r>
+            <w:rPr>
+              <w:rFonts w:ascii="Cambria Math" w:eastAsiaTheme="minorEastAsia" w:hAnsi="Cambria Math"/>
+            </w:rPr>
+            <w:br/>
+          </m:r>
+        </m:oMath>
+        <m:oMath>
+          <m:r>
+            <w:rPr>
+              <w:rFonts w:ascii="Cambria Math" w:eastAsiaTheme="minorEastAsia" w:hAnsi="Cambria Math"/>
+            </w:rPr>
+            <m:t>6-21i+10i-35</m:t>
+          </m:r>
+          <m:sSup>
+            <m:sSupPr>
+              <m:ctrlPr>
+                <w:rPr>
+                  <w:rFonts w:ascii="Cambria Math" w:eastAsiaTheme="minorEastAsia" w:hAnsi="Cambria Math"/>
+                  <w:i/>
+                </w:rPr>
+              </m:ctrlPr>
+            </m:sSupPr>
+            <m:e>
+              <m:r>
+                <w:rPr>
+                  <w:rFonts w:ascii="Cambria Math" w:eastAsiaTheme="minorEastAsia" w:hAnsi="Cambria Math"/>
+                </w:rPr>
+                <m:t>i</m:t>
+              </m:r>
+            </m:e>
+            <m:sup>
+              <m:r>
+                <w:rPr>
+                  <w:rFonts w:ascii="Cambria Math" w:eastAsiaTheme="minorEastAsia" w:hAnsi="Cambria Math"/>
+                </w:rPr>
+                <m:t>2</m:t>
+              </m:r>
+            </m:sup>
+          </m:sSup>
+          <m:r>
+            <w:rPr>
+              <w:rFonts w:ascii="Cambria Math" w:eastAsiaTheme="minorEastAsia" w:hAnsi="Cambria Math"/>
+            </w:rPr>
+            <m:t>=</m:t>
+          </m:r>
+          <m:r>
+            <w:rPr>
+              <w:rFonts w:ascii="Cambria Math" w:eastAsiaTheme="minorEastAsia" w:hAnsi="Cambria Math"/>
+            </w:rPr>
+            <w:br/>
+          </m:r>
+        </m:oMath>
+        <m:oMath>
+          <m:r>
+            <w:rPr>
+              <w:rFonts w:ascii="Cambria Math" w:eastAsiaTheme="minorEastAsia" w:hAnsi="Cambria Math"/>
+            </w:rPr>
+            <m:t>6-11i-</m:t>
+          </m:r>
+          <m:d>
+            <m:dPr>
+              <m:ctrlPr>
+                <w:rPr>
+                  <w:rFonts w:ascii="Cambria Math" w:eastAsiaTheme="minorEastAsia" w:hAnsi="Cambria Math"/>
+                  <w:i/>
+                </w:rPr>
+              </m:ctrlPr>
+            </m:dPr>
+            <m:e>
+              <m:r>
+                <w:rPr>
+                  <w:rFonts w:ascii="Cambria Math" w:eastAsiaTheme="minorEastAsia" w:hAnsi="Cambria Math"/>
+                </w:rPr>
+                <m:t>35</m:t>
+              </m:r>
+            </m:e>
+          </m:d>
+          <m:d>
+            <m:dPr>
+              <m:ctrlPr>
+                <w:rPr>
+                  <w:rFonts w:ascii="Cambria Math" w:eastAsiaTheme="minorEastAsia" w:hAnsi="Cambria Math"/>
+                  <w:i/>
+                </w:rPr>
+              </m:ctrlPr>
+            </m:dPr>
+            <m:e>
+              <m:r>
+                <w:rPr>
+                  <w:rFonts w:ascii="Cambria Math" w:eastAsiaTheme="minorEastAsia" w:hAnsi="Cambria Math"/>
+                </w:rPr>
+                <m:t>-1</m:t>
+              </m:r>
+            </m:e>
+          </m:d>
+          <m:r>
+            <w:rPr>
+              <w:rFonts w:ascii="Cambria Math" w:eastAsiaTheme="minorEastAsia" w:hAnsi="Cambria Math"/>
+            </w:rPr>
+            <m:t>=</m:t>
+          </m:r>
+          <m:r>
+            <w:rPr>
+              <w:rFonts w:ascii="Cambria Math" w:eastAsiaTheme="minorEastAsia" w:hAnsi="Cambria Math"/>
+            </w:rPr>
+            <w:br/>
+          </m:r>
+        </m:oMath>
+        <m:oMath>
+          <m:r>
+            <w:rPr>
+              <w:rFonts w:ascii="Cambria Math" w:eastAsiaTheme="minorEastAsia" w:hAnsi="Cambria Math"/>
+            </w:rPr>
+            <m:t>6+35-11i=41-11i</m:t>
+          </m:r>
+          <m:r>
+            <w:rPr>
+              <w:rFonts w:eastAsiaTheme="minorEastAsia"/>
+            </w:rPr>
+            <w:br/>
+          </m:r>
+        </m:oMath>
+      </m:oMathPara>
+      <w:r>
+        <w:rPr>
+          <w:rFonts w:eastAsiaTheme="minorEastAsia"/>
+          <w:b/>
+          <w:bCs/>
+        </w:rPr>
+        <w:t xml:space="preserve">(2) </w:t>
+      </w:r>
+      <m:oMath>
+        <m:r>
+          <m:rPr>
+            <m:sty m:val="bi"/>
+          </m:rPr>
+          <w:rPr>
+            <w:rFonts w:ascii="Cambria Math" w:eastAsiaTheme="minorEastAsia" w:hAnsi="Cambria Math"/>
+          </w:rPr>
+          <m:t>41-11</m:t>
+        </m:r>
+        <m:r>
+          <m:rPr>
+            <m:sty m:val="bi"/>
+          </m:rPr>
+          <w:rPr>
+            <w:rFonts w:ascii="Cambria Math" w:eastAsiaTheme="minorEastAsia" w:hAnsi="Cambria Math"/>
+          </w:rPr>
+          <m:t>i</m:t>
+        </m:r>
+      </m:oMath>
+    </w:p>
+    <w:p>
+      <w:pPr>
+        <w:pStyle w:val="ListParagraph"/>
+        <w:numPr>
+          <w:ilvl w:val="0"/>
+          <w:numId w:val="20"/>
+        </w:numPr>
+        <w:rPr>
+          <w:rFonts w:eastAsiaTheme="minorEastAsia"/>
+          <w:b/>
+          <w:bCs/>
+        </w:rPr>
+      </w:pPr>
+      <w:r>
+        <w:rPr>
+          <w:rFonts w:eastAsiaTheme="minorEastAsia"/>
+        </w:rPr>
+        <w:t xml:space="preserve">What is </w:t>
+      </w:r>
+      <m:oMath>
+        <m:d>
+          <m:dPr>
+            <m:ctrlPr>
+              <w:rPr>
+                <w:rFonts w:ascii="Cambria Math" w:eastAsiaTheme="minorEastAsia" w:hAnsi="Cambria Math"/>
+                <w:i/>
+              </w:rPr>
+            </m:ctrlPr>
+          </m:dPr>
+          <m:e>
+            <m:r>
+              <w:rPr>
+                <w:rFonts w:ascii="Cambria Math" w:eastAsiaTheme="minorEastAsia" w:hAnsi="Cambria Math"/>
+              </w:rPr>
+              <m:t>3+5i</m:t>
+            </m:r>
+          </m:e>
+        </m:d>
+        <m:d>
+          <m:dPr>
+            <m:ctrlPr>
+              <w:rPr>
+                <w:rFonts w:ascii="Cambria Math" w:eastAsiaTheme="minorEastAsia" w:hAnsi="Cambria Math"/>
+                <w:i/>
+              </w:rPr>
+            </m:ctrlPr>
+          </m:dPr>
+          <m:e>
+            <m:r>
+              <w:rPr>
+                <w:rFonts w:ascii="Cambria Math" w:eastAsiaTheme="minorEastAsia" w:hAnsi="Cambria Math"/>
+              </w:rPr>
+              <m:t>3-5i</m:t>
+            </m:r>
+          </m:e>
+        </m:d>
+      </m:oMath>
+      <w:r>
+        <w:rPr>
+          <w:rFonts w:eastAsiaTheme="minorEastAsia"/>
+        </w:rPr>
+        <w:t>?</w:t>
+      </w:r>
+      <w:r>
+        <w:rPr>
+          <w:rFonts w:eastAsiaTheme="minorEastAsia"/>
+        </w:rPr>
+        <w:br/>
+      </w:r>
+      <m:oMathPara>
+        <m:oMath>
+          <m:d>
+            <m:dPr>
+              <m:ctrlPr>
+                <w:rPr>
+                  <w:rFonts w:ascii="Cambria Math" w:eastAsiaTheme="minorEastAsia" w:hAnsi="Cambria Math"/>
+                  <w:i/>
+                </w:rPr>
+              </m:ctrlPr>
+            </m:dPr>
+            <m:e>
+              <m:r>
+                <w:rPr>
+                  <w:rFonts w:ascii="Cambria Math" w:eastAsiaTheme="minorEastAsia" w:hAnsi="Cambria Math"/>
+                </w:rPr>
+                <m:t>3</m:t>
+              </m:r>
+            </m:e>
+          </m:d>
+          <m:d>
+            <m:dPr>
+              <m:ctrlPr>
+                <w:rPr>
+                  <w:rFonts w:ascii="Cambria Math" w:eastAsiaTheme="minorEastAsia" w:hAnsi="Cambria Math"/>
+                  <w:i/>
+                </w:rPr>
+              </m:ctrlPr>
+            </m:dPr>
+            <m:e>
+              <m:r>
+                <w:rPr>
+                  <w:rFonts w:ascii="Cambria Math" w:eastAsiaTheme="minorEastAsia" w:hAnsi="Cambria Math"/>
+                </w:rPr>
+                <m:t>3</m:t>
+              </m:r>
+            </m:e>
+          </m:d>
+          <m:r>
+            <w:rPr>
+              <w:rFonts w:ascii="Cambria Math" w:eastAsiaTheme="minorEastAsia" w:hAnsi="Cambria Math"/>
+            </w:rPr>
+            <m:t>+</m:t>
+          </m:r>
+          <m:d>
+            <m:dPr>
+              <m:ctrlPr>
+                <w:rPr>
+                  <w:rFonts w:ascii="Cambria Math" w:eastAsiaTheme="minorEastAsia" w:hAnsi="Cambria Math"/>
+                  <w:i/>
+                </w:rPr>
+              </m:ctrlPr>
+            </m:dPr>
+            <m:e>
+              <m:r>
+                <w:rPr>
+                  <w:rFonts w:ascii="Cambria Math" w:eastAsiaTheme="minorEastAsia" w:hAnsi="Cambria Math"/>
+                </w:rPr>
+                <m:t>3</m:t>
+              </m:r>
+            </m:e>
+          </m:d>
+          <m:d>
+            <m:dPr>
+              <m:ctrlPr>
+                <w:rPr>
+                  <w:rFonts w:ascii="Cambria Math" w:eastAsiaTheme="minorEastAsia" w:hAnsi="Cambria Math"/>
+                  <w:i/>
+                </w:rPr>
+              </m:ctrlPr>
+            </m:dPr>
+            <m:e>
+              <m:r>
+                <w:rPr>
+                  <w:rFonts w:ascii="Cambria Math" w:eastAsiaTheme="minorEastAsia" w:hAnsi="Cambria Math"/>
+                </w:rPr>
+                <m:t>-5i</m:t>
+              </m:r>
+            </m:e>
+          </m:d>
+          <m:r>
+            <w:rPr>
+              <w:rFonts w:ascii="Cambria Math" w:eastAsiaTheme="minorEastAsia" w:hAnsi="Cambria Math"/>
+            </w:rPr>
+            <m:t>+</m:t>
+          </m:r>
+          <m:d>
+            <m:dPr>
+              <m:ctrlPr>
+                <w:rPr>
+                  <w:rFonts w:ascii="Cambria Math" w:eastAsiaTheme="minorEastAsia" w:hAnsi="Cambria Math"/>
+                  <w:i/>
+                </w:rPr>
+              </m:ctrlPr>
+            </m:dPr>
+            <m:e>
+              <m:r>
+                <w:rPr>
+                  <w:rFonts w:ascii="Cambria Math" w:eastAsiaTheme="minorEastAsia" w:hAnsi="Cambria Math"/>
+                </w:rPr>
+                <m:t>5i</m:t>
+              </m:r>
+            </m:e>
+          </m:d>
+          <m:d>
+            <m:dPr>
+              <m:ctrlPr>
+                <w:rPr>
+                  <w:rFonts w:ascii="Cambria Math" w:eastAsiaTheme="minorEastAsia" w:hAnsi="Cambria Math"/>
+                  <w:i/>
+                </w:rPr>
+              </m:ctrlPr>
+            </m:dPr>
+            <m:e>
+              <m:r>
+                <w:rPr>
+                  <w:rFonts w:ascii="Cambria Math" w:eastAsiaTheme="minorEastAsia" w:hAnsi="Cambria Math"/>
+                </w:rPr>
+                <m:t>3</m:t>
+              </m:r>
+            </m:e>
+          </m:d>
+          <m:r>
+            <w:rPr>
+              <w:rFonts w:ascii="Cambria Math" w:eastAsiaTheme="minorEastAsia" w:hAnsi="Cambria Math"/>
+            </w:rPr>
+            <m:t>+</m:t>
+          </m:r>
+          <m:d>
+            <m:dPr>
+              <m:ctrlPr>
+                <w:rPr>
+                  <w:rFonts w:ascii="Cambria Math" w:eastAsiaTheme="minorEastAsia" w:hAnsi="Cambria Math"/>
+                  <w:i/>
+                </w:rPr>
+              </m:ctrlPr>
+            </m:dPr>
+            <m:e>
+              <m:r>
+                <w:rPr>
+                  <w:rFonts w:ascii="Cambria Math" w:eastAsiaTheme="minorEastAsia" w:hAnsi="Cambria Math"/>
+                </w:rPr>
+                <m:t>5i</m:t>
+              </m:r>
+            </m:e>
+          </m:d>
+          <m:d>
+            <m:dPr>
+              <m:ctrlPr>
+                <w:rPr>
+                  <w:rFonts w:ascii="Cambria Math" w:eastAsiaTheme="minorEastAsia" w:hAnsi="Cambria Math"/>
+                  <w:i/>
+                </w:rPr>
+              </m:ctrlPr>
+            </m:dPr>
+            <m:e>
+              <m:r>
+                <w:rPr>
+                  <w:rFonts w:ascii="Cambria Math" w:eastAsiaTheme="minorEastAsia" w:hAnsi="Cambria Math"/>
+                </w:rPr>
+                <m:t>-5i</m:t>
+              </m:r>
+            </m:e>
+          </m:d>
+          <m:r>
+            <w:rPr>
+              <w:rFonts w:ascii="Cambria Math" w:eastAsiaTheme="minorEastAsia" w:hAnsi="Cambria Math"/>
+            </w:rPr>
+            <m:t>=</m:t>
+          </m:r>
+          <m:r>
+            <w:rPr>
+              <w:rFonts w:ascii="Cambria Math" w:eastAsiaTheme="minorEastAsia" w:hAnsi="Cambria Math"/>
+            </w:rPr>
+            <w:br/>
+          </m:r>
+        </m:oMath>
+        <m:oMath>
+          <m:r>
+            <w:rPr>
+              <w:rFonts w:ascii="Cambria Math" w:eastAsiaTheme="minorEastAsia" w:hAnsi="Cambria Math"/>
+            </w:rPr>
+            <m:t>9-15i+15i-25</m:t>
+          </m:r>
+          <m:sSup>
+            <m:sSupPr>
+              <m:ctrlPr>
+                <w:rPr>
+                  <w:rFonts w:ascii="Cambria Math" w:eastAsiaTheme="minorEastAsia" w:hAnsi="Cambria Math"/>
+                  <w:i/>
+                </w:rPr>
+              </m:ctrlPr>
+            </m:sSupPr>
+            <m:e>
+              <m:r>
+                <w:rPr>
+                  <w:rFonts w:ascii="Cambria Math" w:eastAsiaTheme="minorEastAsia" w:hAnsi="Cambria Math"/>
+                </w:rPr>
+                <m:t>i</m:t>
+              </m:r>
+            </m:e>
+            <m:sup>
+              <m:r>
+                <w:rPr>
+                  <w:rFonts w:ascii="Cambria Math" w:eastAsiaTheme="minorEastAsia" w:hAnsi="Cambria Math"/>
+                </w:rPr>
+                <m:t>2</m:t>
+              </m:r>
+            </m:sup>
+          </m:sSup>
+          <m:r>
+            <w:rPr>
+              <w:rFonts w:ascii="Cambria Math" w:eastAsiaTheme="minorEastAsia" w:hAnsi="Cambria Math"/>
+            </w:rPr>
+            <m:t>=9-(25</m:t>
+          </m:r>
+          <m:d>
+            <m:dPr>
+              <m:ctrlPr>
+                <w:rPr>
+                  <w:rFonts w:ascii="Cambria Math" w:eastAsiaTheme="minorEastAsia" w:hAnsi="Cambria Math"/>
+                  <w:i/>
+                </w:rPr>
+              </m:ctrlPr>
+            </m:dPr>
+            <m:e>
+              <m:r>
+                <w:rPr>
+                  <w:rFonts w:ascii="Cambria Math" w:eastAsiaTheme="minorEastAsia" w:hAnsi="Cambria Math"/>
+                </w:rPr>
+                <m:t>-1</m:t>
+              </m:r>
+            </m:e>
+          </m:d>
+          <m:r>
+            <w:rPr>
+              <w:rFonts w:ascii="Cambria Math" w:eastAsiaTheme="minorEastAsia" w:hAnsi="Cambria Math"/>
+            </w:rPr>
+            <m:t>=</m:t>
+          </m:r>
+          <m:r>
+            <w:rPr>
+              <w:rFonts w:ascii="Cambria Math" w:eastAsiaTheme="minorEastAsia" w:hAnsi="Cambria Math"/>
+            </w:rPr>
+            <w:br/>
+          </m:r>
+        </m:oMath>
+      </m:oMathPara>
+      <m:oMath>
+        <m:r>
+          <w:rPr>
+            <w:rFonts w:ascii="Cambria Math" w:eastAsiaTheme="minorEastAsia" w:hAnsi="Cambria Math"/>
+          </w:rPr>
+          <m:t>9+25=34</m:t>
+        </m:r>
+      </m:oMath>
+      <w:r>
+        <w:rPr>
+          <w:rFonts w:eastAsiaTheme="minorEastAsia"/>
+        </w:rPr>
+        <w:t xml:space="preserve"> </w:t>
+      </w:r>
+      <w:r>
+        <w:rPr>
+          <w:rFonts w:eastAsiaTheme="minorEastAsia"/>
+        </w:rPr>
+        <w:br/>
+      </w:r>
+      <w:r>
+        <w:rPr>
+          <w:rFonts w:eastAsiaTheme="minorEastAsia"/>
+          <w:b/>
+          <w:bCs/>
+        </w:rPr>
+        <w:t>(1) 34</w:t>
+      </w:r>
+    </w:p>
+    <w:p>
+      <w:pPr>
+        <w:pStyle w:val="ListParagraph"/>
+        <w:numPr>
+          <w:ilvl w:val="0"/>
+          <w:numId w:val="20"/>
+        </w:numPr>
+        <w:rPr>
+          <w:rFonts w:eastAsiaTheme="minorEastAsia"/>
+          <w:b/>
+          <w:bCs/>
+        </w:rPr>
+      </w:pPr>
+      <w:r>
+        <w:rPr>
+          <w:rFonts w:eastAsiaTheme="minorEastAsia"/>
+        </w:rPr>
+        <w:t xml:space="preserve">Solve the quadratic equation </w:t>
+      </w:r>
+      <w:r>
+        <w:rPr>
+          <w:rFonts w:eastAsiaTheme="minorEastAsia"/>
+        </w:rPr>
+        <w:br/>
+      </w:r>
+      <m:oMath>
+        <m:sSup>
+          <m:sSupPr>
+            <m:ctrlPr>
+              <w:rPr>
+                <w:rFonts w:ascii="Cambria Math" w:eastAsiaTheme="minorEastAsia" w:hAnsi="Cambria Math"/>
+                <w:i/>
+              </w:rPr>
+            </m:ctrlPr>
+          </m:sSupPr>
+          <m:e>
+            <m:r>
+              <w:rPr>
+                <w:rFonts w:ascii="Cambria Math" w:eastAsiaTheme="minorEastAsia" w:hAnsi="Cambria Math"/>
+              </w:rPr>
+              <m:t>x</m:t>
+            </m:r>
+          </m:e>
+          <m:sup>
+            <m:r>
+              <w:rPr>
+                <w:rFonts w:ascii="Cambria Math" w:eastAsiaTheme="minorEastAsia" w:hAnsi="Cambria Math"/>
+              </w:rPr>
+              <m:t>2</m:t>
+            </m:r>
+          </m:sup>
+        </m:sSup>
+        <m:r>
+          <w:rPr>
+            <w:rFonts w:ascii="Cambria Math" w:eastAsiaTheme="minorEastAsia" w:hAnsi="Cambria Math"/>
+          </w:rPr>
+          <m:t>-6x+34=0</m:t>
+        </m:r>
+      </m:oMath>
+      <w:r>
+        <w:rPr>
+          <w:rFonts w:eastAsiaTheme="minorEastAsia"/>
+        </w:rPr>
+        <w:t>.</w:t>
+      </w:r>
+      <w:r>
+        <w:rPr>
+          <w:rFonts w:eastAsiaTheme="minorEastAsia"/>
+        </w:rPr>
+        <w:br/>
+      </w:r>
+      <m:oMathPara>
+        <m:oMath>
+          <m:r>
+            <w:rPr>
+              <w:rFonts w:ascii="Cambria Math" w:eastAsiaTheme="minorEastAsia" w:hAnsi="Cambria Math"/>
+            </w:rPr>
+            <m:t>a=1, b=-6, c=34</m:t>
+          </m:r>
+          <m:r>
+            <w:rPr>
+              <w:rFonts w:ascii="Cambria Math" w:eastAsiaTheme="minorEastAsia" w:hAnsi="Cambria Math"/>
+            </w:rPr>
+            <w:br/>
+          </m:r>
+        </m:oMath>
+        <m:oMath>
+          <m:r>
+            <w:rPr>
+              <w:rFonts w:ascii="Cambria Math" w:eastAsiaTheme="minorEastAsia" w:hAnsi="Cambria Math" w:cs="Cambria Math"/>
+            </w:rPr>
+            <m:t>x</m:t>
+          </m:r>
+          <m:r>
+            <m:rPr>
+              <m:sty m:val="p"/>
+            </m:rPr>
+            <w:rPr>
+              <w:rFonts w:ascii="Cambria Math" w:eastAsiaTheme="minorEastAsia" w:hAnsi="Cambria Math" w:cs="Cambria Math"/>
+            </w:rPr>
+            <m:t>=</m:t>
+          </m:r>
+          <m:f>
+            <m:fPr>
+              <m:ctrlPr>
+                <w:rPr>
+                  <w:rFonts w:ascii="Cambria Math" w:eastAsiaTheme="minorEastAsia" w:hAnsi="Cambria Math"/>
+                </w:rPr>
+              </m:ctrlPr>
+            </m:fPr>
+            <m:num>
+              <m:r>
+                <m:rPr>
+                  <m:sty m:val="p"/>
+                </m:rPr>
+                <w:rPr>
+                  <w:rFonts w:ascii="Cambria Math" w:eastAsiaTheme="minorEastAsia" w:hAnsi="Cambria Math" w:cs="Cambria Math"/>
+                </w:rPr>
+                <m:t>-</m:t>
+              </m:r>
+              <m:r>
+                <w:rPr>
+                  <w:rFonts w:ascii="Cambria Math" w:eastAsiaTheme="minorEastAsia" w:hAnsi="Cambria Math" w:cs="Cambria Math"/>
+                </w:rPr>
+                <m:t>b</m:t>
+              </m:r>
+              <m:r>
+                <m:rPr>
+                  <m:sty m:val="p"/>
+                </m:rPr>
+                <w:rPr>
+                  <w:rFonts w:ascii="Cambria Math" w:eastAsiaTheme="minorEastAsia" w:hAnsi="Cambria Math" w:cs="Cambria Math"/>
+                </w:rPr>
+                <m:t>±</m:t>
+              </m:r>
+              <m:rad>
+                <m:radPr>
+                  <m:degHide m:val="1"/>
+                  <m:ctrlPr>
+                    <w:rPr>
+                      <w:rFonts w:ascii="Cambria Math" w:eastAsiaTheme="minorEastAsia" w:hAnsi="Cambria Math"/>
+                    </w:rPr>
+                  </m:ctrlPr>
+                </m:radPr>
+                <m:deg/>
+                <m:e>
+                  <m:sSup>
+                    <m:sSupPr>
+                      <m:ctrlPr>
+                        <w:rPr>
+                          <w:rFonts w:ascii="Cambria Math" w:eastAsiaTheme="minorEastAsia" w:hAnsi="Cambria Math"/>
+                        </w:rPr>
+                      </m:ctrlPr>
+                    </m:sSupPr>
+                    <m:e>
+                      <m:r>
+                        <w:rPr>
+                          <w:rFonts w:ascii="Cambria Math" w:eastAsiaTheme="minorEastAsia" w:hAnsi="Cambria Math" w:cs="Cambria Math"/>
+                        </w:rPr>
+                        <m:t>b</m:t>
+                      </m:r>
+                    </m:e>
+                    <m:sup>
+                      <m:r>
+                        <m:rPr>
+                          <m:sty m:val="p"/>
+                        </m:rPr>
+                        <w:rPr>
+                          <w:rFonts w:ascii="Cambria Math" w:eastAsiaTheme="minorEastAsia" w:hAnsi="Cambria Math" w:cs="Cambria Math"/>
+                        </w:rPr>
+                        <m:t>2</m:t>
+                      </m:r>
+                    </m:sup>
+                  </m:sSup>
+                  <m:r>
+                    <m:rPr>
+                      <m:sty m:val="p"/>
+                    </m:rPr>
+                    <w:rPr>
+                      <w:rFonts w:ascii="Cambria Math" w:eastAsiaTheme="minorEastAsia" w:hAnsi="Cambria Math" w:cs="Cambria Math"/>
+                    </w:rPr>
+                    <m:t>-4</m:t>
+                  </m:r>
+                  <m:r>
+                    <w:rPr>
+                      <w:rFonts w:ascii="Cambria Math" w:eastAsiaTheme="minorEastAsia" w:hAnsi="Cambria Math" w:cs="Cambria Math"/>
+                    </w:rPr>
+                    <m:t>ac</m:t>
+                  </m:r>
+                </m:e>
+              </m:rad>
+            </m:num>
+            <m:den>
+              <m:r>
+                <m:rPr>
+                  <m:sty m:val="p"/>
+                </m:rPr>
+                <w:rPr>
+                  <w:rFonts w:ascii="Cambria Math" w:eastAsiaTheme="minorEastAsia" w:hAnsi="Cambria Math" w:cs="Cambria Math"/>
+                </w:rPr>
+                <m:t>2</m:t>
+              </m:r>
+              <m:r>
+                <w:rPr>
+                  <w:rFonts w:ascii="Cambria Math" w:eastAsiaTheme="minorEastAsia" w:hAnsi="Cambria Math" w:cs="Cambria Math"/>
+                </w:rPr>
+                <m:t>a</m:t>
+              </m:r>
+            </m:den>
+          </m:f>
+          <m:r>
+            <w:rPr>
+              <w:rFonts w:ascii="Cambria Math" w:eastAsiaTheme="minorEastAsia" w:hAnsi="Cambria Math"/>
+            </w:rPr>
+            <w:br/>
+          </m:r>
+        </m:oMath>
+        <m:oMath>
+          <m:r>
+            <w:rPr>
+              <w:rFonts w:ascii="Cambria Math" w:eastAsiaTheme="minorEastAsia" w:hAnsi="Cambria Math"/>
+            </w:rPr>
+            <m:t>x=</m:t>
+          </m:r>
+          <m:f>
+            <m:fPr>
+              <m:ctrlPr>
+                <w:rPr>
+                  <w:rFonts w:ascii="Cambria Math" w:eastAsiaTheme="minorEastAsia" w:hAnsi="Cambria Math"/>
+                  <w:i/>
+                </w:rPr>
+              </m:ctrlPr>
+            </m:fPr>
+            <m:num>
+              <m:r>
+                <w:rPr>
+                  <w:rFonts w:ascii="Cambria Math" w:eastAsiaTheme="minorEastAsia" w:hAnsi="Cambria Math"/>
+                </w:rPr>
+                <m:t>-</m:t>
+              </m:r>
+              <m:d>
+                <m:dPr>
+                  <m:ctrlPr>
+                    <w:rPr>
+                      <w:rFonts w:ascii="Cambria Math" w:eastAsiaTheme="minorEastAsia" w:hAnsi="Cambria Math"/>
+                      <w:i/>
+                    </w:rPr>
+                  </m:ctrlPr>
+                </m:dPr>
+                <m:e>
+                  <m:r>
+                    <w:rPr>
+                      <w:rFonts w:ascii="Cambria Math" w:eastAsiaTheme="minorEastAsia" w:hAnsi="Cambria Math"/>
+                    </w:rPr>
+                    <m:t>-6</m:t>
+                  </m:r>
+                </m:e>
+              </m:d>
+              <m:r>
+                <w:rPr>
+                  <w:rFonts w:ascii="Cambria Math" w:eastAsiaTheme="minorEastAsia" w:hAnsi="Cambria Math"/>
+                </w:rPr>
+                <m:t>±</m:t>
+              </m:r>
+              <m:rad>
+                <m:radPr>
+                  <m:degHide m:val="1"/>
+                  <m:ctrlPr>
+                    <w:rPr>
+                      <w:rFonts w:ascii="Cambria Math" w:eastAsiaTheme="minorEastAsia" w:hAnsi="Cambria Math"/>
+                      <w:i/>
+                    </w:rPr>
+                  </m:ctrlPr>
+                </m:radPr>
+                <m:deg/>
+                <m:e>
+                  <m:sSup>
+                    <m:sSupPr>
+                      <m:ctrlPr>
+                        <w:rPr>
+                          <w:rFonts w:ascii="Cambria Math" w:eastAsiaTheme="minorEastAsia" w:hAnsi="Cambria Math"/>
+                          <w:i/>
+                        </w:rPr>
+                      </m:ctrlPr>
+                    </m:sSupPr>
+                    <m:e>
+                      <m:d>
+                        <m:dPr>
+                          <m:ctrlPr>
+                            <w:rPr>
+                              <w:rFonts w:ascii="Cambria Math" w:eastAsiaTheme="minorEastAsia" w:hAnsi="Cambria Math"/>
+                              <w:i/>
+                            </w:rPr>
+                          </m:ctrlPr>
+                        </m:dPr>
+                        <m:e>
+                          <m:r>
+                            <w:rPr>
+                              <w:rFonts w:ascii="Cambria Math" w:eastAsiaTheme="minorEastAsia" w:hAnsi="Cambria Math"/>
+                            </w:rPr>
+                            <m:t>-6</m:t>
+                          </m:r>
+                        </m:e>
+                      </m:d>
+                    </m:e>
+                    <m:sup>
+                      <m:r>
+                        <w:rPr>
+                          <w:rFonts w:ascii="Cambria Math" w:eastAsiaTheme="minorEastAsia" w:hAnsi="Cambria Math"/>
+                        </w:rPr>
+                        <m:t>2</m:t>
+                      </m:r>
+                    </m:sup>
+                  </m:sSup>
+                  <m:r>
+                    <w:rPr>
+                      <w:rFonts w:ascii="Cambria Math" w:eastAsiaTheme="minorEastAsia" w:hAnsi="Cambria Math"/>
+                    </w:rPr>
+                    <m:t>-4</m:t>
+                  </m:r>
+                  <m:d>
+                    <m:dPr>
+                      <m:ctrlPr>
+                        <w:rPr>
+                          <w:rFonts w:ascii="Cambria Math" w:eastAsiaTheme="minorEastAsia" w:hAnsi="Cambria Math"/>
+                          <w:i/>
+                        </w:rPr>
+                      </m:ctrlPr>
+                    </m:dPr>
+                    <m:e>
+                      <m:r>
+                        <w:rPr>
+                          <w:rFonts w:ascii="Cambria Math" w:eastAsiaTheme="minorEastAsia" w:hAnsi="Cambria Math"/>
+                        </w:rPr>
+                        <m:t>1</m:t>
+                      </m:r>
+                    </m:e>
+                  </m:d>
+                  <m:d>
+                    <m:dPr>
+                      <m:ctrlPr>
+                        <w:rPr>
+                          <w:rFonts w:ascii="Cambria Math" w:eastAsiaTheme="minorEastAsia" w:hAnsi="Cambria Math"/>
+                          <w:i/>
+                        </w:rPr>
+                      </m:ctrlPr>
+                    </m:dPr>
+                    <m:e>
+                      <m:r>
+                        <w:rPr>
+                          <w:rFonts w:ascii="Cambria Math" w:eastAsiaTheme="minorEastAsia" w:hAnsi="Cambria Math"/>
+                        </w:rPr>
+                        <m:t>34</m:t>
+                      </m:r>
+                    </m:e>
+                  </m:d>
+                </m:e>
+              </m:rad>
+            </m:num>
+            <m:den>
+              <m:r>
+                <w:rPr>
+                  <w:rFonts w:ascii="Cambria Math" w:eastAsiaTheme="minorEastAsia" w:hAnsi="Cambria Math"/>
+                </w:rPr>
+                <m:t>2</m:t>
+              </m:r>
+              <m:d>
+                <m:dPr>
+                  <m:ctrlPr>
+                    <w:rPr>
+                      <w:rFonts w:ascii="Cambria Math" w:eastAsiaTheme="minorEastAsia" w:hAnsi="Cambria Math"/>
+                      <w:i/>
+                    </w:rPr>
+                  </m:ctrlPr>
+                </m:dPr>
+                <m:e>
+                  <m:r>
+                    <w:rPr>
+                      <w:rFonts w:ascii="Cambria Math" w:eastAsiaTheme="minorEastAsia" w:hAnsi="Cambria Math"/>
+                    </w:rPr>
+                    <m:t>1</m:t>
+                  </m:r>
+                </m:e>
+              </m:d>
+            </m:den>
+          </m:f>
+          <m:r>
+            <w:rPr>
+              <w:rFonts w:ascii="Cambria Math" w:eastAsiaTheme="minorEastAsia" w:hAnsi="Cambria Math"/>
+            </w:rPr>
+            <w:br/>
+          </m:r>
+        </m:oMath>
+        <m:oMath>
+          <m:r>
+            <w:rPr>
+              <w:rFonts w:ascii="Cambria Math" w:eastAsiaTheme="minorEastAsia" w:hAnsi="Cambria Math"/>
+            </w:rPr>
+            <m:t>x=</m:t>
+          </m:r>
+          <m:f>
+            <m:fPr>
+              <m:ctrlPr>
+                <w:rPr>
+                  <w:rFonts w:ascii="Cambria Math" w:eastAsiaTheme="minorEastAsia" w:hAnsi="Cambria Math"/>
+                  <w:i/>
+                </w:rPr>
+              </m:ctrlPr>
+            </m:fPr>
+            <m:num>
+              <m:r>
+                <w:rPr>
+                  <w:rFonts w:ascii="Cambria Math" w:eastAsiaTheme="minorEastAsia" w:hAnsi="Cambria Math"/>
+                </w:rPr>
+                <m:t>6±</m:t>
+              </m:r>
+              <m:rad>
+                <m:radPr>
+                  <m:degHide m:val="1"/>
+                  <m:ctrlPr>
+                    <w:rPr>
+                      <w:rFonts w:ascii="Cambria Math" w:eastAsiaTheme="minorEastAsia" w:hAnsi="Cambria Math"/>
+                      <w:i/>
+                    </w:rPr>
+                  </m:ctrlPr>
+                </m:radPr>
+                <m:deg/>
+                <m:e>
+                  <m:r>
+                    <w:rPr>
+                      <w:rFonts w:ascii="Cambria Math" w:eastAsiaTheme="minorEastAsia" w:hAnsi="Cambria Math"/>
+                    </w:rPr>
+                    <m:t>36-136</m:t>
+                  </m:r>
+                </m:e>
+              </m:rad>
+            </m:num>
+            <m:den>
+              <m:r>
+                <w:rPr>
+                  <w:rFonts w:ascii="Cambria Math" w:eastAsiaTheme="minorEastAsia" w:hAnsi="Cambria Math"/>
+                </w:rPr>
+                <m:t>2</m:t>
+              </m:r>
+            </m:den>
+          </m:f>
+          <m:r>
+            <w:rPr>
+              <w:rFonts w:ascii="Cambria Math" w:eastAsiaTheme="minorEastAsia" w:hAnsi="Cambria Math"/>
+            </w:rPr>
+            <m:t>=</m:t>
+          </m:r>
+          <m:f>
+            <m:fPr>
+              <m:ctrlPr>
+                <w:rPr>
+                  <w:rFonts w:ascii="Cambria Math" w:eastAsiaTheme="minorEastAsia" w:hAnsi="Cambria Math"/>
+                  <w:i/>
+                </w:rPr>
+              </m:ctrlPr>
+            </m:fPr>
+            <m:num>
+              <m:r>
+                <w:rPr>
+                  <w:rFonts w:ascii="Cambria Math" w:eastAsiaTheme="minorEastAsia" w:hAnsi="Cambria Math"/>
+                </w:rPr>
+                <m:t>6±</m:t>
+              </m:r>
+              <m:rad>
+                <m:radPr>
+                  <m:degHide m:val="1"/>
+                  <m:ctrlPr>
+                    <w:rPr>
+                      <w:rFonts w:ascii="Cambria Math" w:eastAsiaTheme="minorEastAsia" w:hAnsi="Cambria Math"/>
+                      <w:i/>
+                    </w:rPr>
+                  </m:ctrlPr>
+                </m:radPr>
+                <m:deg/>
+                <m:e>
+                  <m:r>
+                    <w:rPr>
+                      <w:rFonts w:ascii="Cambria Math" w:eastAsiaTheme="minorEastAsia" w:hAnsi="Cambria Math"/>
+                    </w:rPr>
+                    <m:t>-100</m:t>
+                  </m:r>
+                </m:e>
+              </m:rad>
+            </m:num>
+            <m:den>
+              <m:r>
+                <w:rPr>
+                  <w:rFonts w:ascii="Cambria Math" w:eastAsiaTheme="minorEastAsia" w:hAnsi="Cambria Math"/>
+                </w:rPr>
+                <m:t>2</m:t>
+              </m:r>
+            </m:den>
+          </m:f>
+          <m:r>
+            <w:rPr>
+              <w:rFonts w:ascii="Cambria Math" w:eastAsiaTheme="minorEastAsia" w:hAnsi="Cambria Math"/>
+            </w:rPr>
+            <w:br/>
+          </m:r>
+        </m:oMath>
+        <m:oMath>
+          <m:r>
+            <w:rPr>
+              <w:rFonts w:ascii="Cambria Math" w:eastAsiaTheme="minorEastAsia" w:hAnsi="Cambria Math"/>
+            </w:rPr>
+            <m:t>x=</m:t>
+          </m:r>
+          <m:f>
+            <m:fPr>
+              <m:ctrlPr>
+                <w:rPr>
+                  <w:rFonts w:ascii="Cambria Math" w:eastAsiaTheme="minorEastAsia" w:hAnsi="Cambria Math"/>
+                  <w:i/>
+                </w:rPr>
+              </m:ctrlPr>
+            </m:fPr>
+            <m:num>
+              <m:r>
+                <w:rPr>
+                  <w:rFonts w:ascii="Cambria Math" w:eastAsiaTheme="minorEastAsia" w:hAnsi="Cambria Math"/>
+                </w:rPr>
+                <m:t>6±10i</m:t>
+              </m:r>
+            </m:num>
+            <m:den>
+              <m:r>
+                <w:rPr>
+                  <w:rFonts w:ascii="Cambria Math" w:eastAsiaTheme="minorEastAsia" w:hAnsi="Cambria Math"/>
+                </w:rPr>
+                <m:t>2</m:t>
+              </m:r>
+            </m:den>
+          </m:f>
+          <m:r>
+            <w:rPr>
+              <w:rFonts w:ascii="Cambria Math" w:eastAsiaTheme="minorEastAsia" w:hAnsi="Cambria Math"/>
+            </w:rPr>
+            <m:t>=3±5i</m:t>
+          </m:r>
+          <m:r>
+            <w:rPr>
+              <w:rFonts w:eastAsiaTheme="minorEastAsia"/>
+            </w:rPr>
+            <w:br/>
+          </m:r>
+        </m:oMath>
+      </m:oMathPara>
+      <w:r>
+        <w:rPr>
+          <w:rFonts w:eastAsiaTheme="minorEastAsia"/>
+          <w:b/>
+          <w:bCs/>
+        </w:rPr>
+        <w:t xml:space="preserve">(1) </w:t>
+      </w:r>
+      <m:oMath>
+        <m:r>
+          <m:rPr>
+            <m:sty m:val="bi"/>
+          </m:rPr>
+          <w:rPr>
+            <w:rFonts w:ascii="Cambria Math" w:eastAsiaTheme="minorEastAsia" w:hAnsi="Cambria Math"/>
+          </w:rPr>
+          <m:t>3±5</m:t>
+        </m:r>
+        <m:r>
+          <m:rPr>
+            <m:sty m:val="bi"/>
+          </m:rPr>
+          <w:rPr>
+            <w:rFonts w:ascii="Cambria Math" w:eastAsiaTheme="minorEastAsia" w:hAnsi="Cambria Math"/>
+          </w:rPr>
+          <m:t>i</m:t>
+        </m:r>
+      </m:oMath>
+    </w:p>
+    <w:p>
+      <w:pPr>
+        <w:pStyle w:val="ListParagraph"/>
+        <w:numPr>
+          <w:ilvl w:val="0"/>
+          <w:numId w:val="20"/>
+        </w:numPr>
+        <w:rPr>
+          <w:rFonts w:eastAsiaTheme="minorEastAsia"/>
+          <w:b/>
+          <w:bCs/>
+        </w:rPr>
+      </w:pPr>
+      <w:r>
+        <w:rPr>
+          <w:rFonts w:eastAsiaTheme="minorEastAsia"/>
+        </w:rPr>
+        <w:br w:type="column"/>
+      </w:r>
+      <w:r>
+        <w:rPr>
+          <w:rFonts w:eastAsiaTheme="minorEastAsia"/>
+        </w:rPr>
+        <w:lastRenderedPageBreak/>
+        <w:t xml:space="preserve">What is </w:t>
+      </w:r>
+      <m:oMath>
+        <m:d>
+          <m:dPr>
+            <m:begChr m:val="|"/>
+            <m:endChr m:val="|"/>
+            <m:ctrlPr>
+              <w:rPr>
+                <w:rFonts w:ascii="Cambria Math" w:eastAsiaTheme="minorEastAsia" w:hAnsi="Cambria Math"/>
+                <w:i/>
+              </w:rPr>
+            </m:ctrlPr>
+          </m:dPr>
+          <m:e>
+            <m:r>
+              <w:rPr>
+                <w:rFonts w:ascii="Cambria Math" w:eastAsiaTheme="minorEastAsia" w:hAnsi="Cambria Math"/>
+              </w:rPr>
+              <m:t>12-5i</m:t>
+            </m:r>
+          </m:e>
+        </m:d>
+      </m:oMath>
+      <w:r>
+        <w:rPr>
+          <w:rFonts w:eastAsiaTheme="minorEastAsia"/>
+        </w:rPr>
+        <w:t>?</w:t>
+      </w:r>
+      <w:r>
+        <w:rPr>
+          <w:rFonts w:eastAsiaTheme="minorEastAsia"/>
+        </w:rPr>
+        <w:br/>
+      </w:r>
+      <m:oMathPara>
+        <m:oMath>
+          <m:d>
+            <m:dPr>
+              <m:begChr m:val="|"/>
+              <m:endChr m:val="|"/>
+              <m:ctrlPr>
+                <w:rPr>
+                  <w:rFonts w:ascii="Cambria Math" w:eastAsiaTheme="minorEastAsia" w:hAnsi="Cambria Math"/>
+                  <w:i/>
+                </w:rPr>
+              </m:ctrlPr>
+            </m:dPr>
+            <m:e>
+              <m:r>
+                <w:rPr>
+                  <w:rFonts w:ascii="Cambria Math" w:eastAsiaTheme="minorEastAsia" w:hAnsi="Cambria Math"/>
+                </w:rPr>
+                <m:t>12-5i</m:t>
+              </m:r>
+            </m:e>
+          </m:d>
+          <m:r>
+            <w:rPr>
+              <w:rFonts w:ascii="Cambria Math" w:eastAsiaTheme="minorEastAsia" w:hAnsi="Cambria Math"/>
+            </w:rPr>
+            <m:t>=</m:t>
+          </m:r>
+          <m:rad>
+            <m:radPr>
+              <m:degHide m:val="1"/>
+              <m:ctrlPr>
+                <w:rPr>
+                  <w:rFonts w:ascii="Cambria Math" w:eastAsiaTheme="minorEastAsia" w:hAnsi="Cambria Math"/>
+                  <w:i/>
+                </w:rPr>
+              </m:ctrlPr>
+            </m:radPr>
+            <m:deg/>
+            <m:e>
+              <m:sSup>
+                <m:sSupPr>
+                  <m:ctrlPr>
+                    <w:rPr>
+                      <w:rFonts w:ascii="Cambria Math" w:eastAsiaTheme="minorEastAsia" w:hAnsi="Cambria Math"/>
+                      <w:i/>
+                    </w:rPr>
+                  </m:ctrlPr>
+                </m:sSupPr>
+                <m:e>
+                  <m:r>
+                    <w:rPr>
+                      <w:rFonts w:ascii="Cambria Math" w:eastAsiaTheme="minorEastAsia" w:hAnsi="Cambria Math"/>
+                    </w:rPr>
+                    <m:t>12</m:t>
+                  </m:r>
+                </m:e>
+                <m:sup>
+                  <m:r>
+                    <w:rPr>
+                      <w:rFonts w:ascii="Cambria Math" w:eastAsiaTheme="minorEastAsia" w:hAnsi="Cambria Math"/>
+                    </w:rPr>
+                    <m:t>2</m:t>
+                  </m:r>
+                </m:sup>
+              </m:sSup>
+              <m:r>
+                <w:rPr>
+                  <w:rFonts w:ascii="Cambria Math" w:eastAsiaTheme="minorEastAsia" w:hAnsi="Cambria Math"/>
+                </w:rPr>
+                <m:t>+</m:t>
+              </m:r>
+              <m:sSup>
+                <m:sSupPr>
+                  <m:ctrlPr>
+                    <w:rPr>
+                      <w:rFonts w:ascii="Cambria Math" w:eastAsiaTheme="minorEastAsia" w:hAnsi="Cambria Math"/>
+                      <w:i/>
+                    </w:rPr>
+                  </m:ctrlPr>
+                </m:sSupPr>
+                <m:e>
+                  <m:d>
+                    <m:dPr>
+                      <m:ctrlPr>
+                        <w:rPr>
+                          <w:rFonts w:ascii="Cambria Math" w:eastAsiaTheme="minorEastAsia" w:hAnsi="Cambria Math"/>
+                          <w:i/>
+                        </w:rPr>
+                      </m:ctrlPr>
+                    </m:dPr>
+                    <m:e>
+                      <m:r>
+                        <w:rPr>
+                          <w:rFonts w:ascii="Cambria Math" w:eastAsiaTheme="minorEastAsia" w:hAnsi="Cambria Math"/>
+                        </w:rPr>
+                        <m:t>-5</m:t>
+                      </m:r>
+                    </m:e>
+                  </m:d>
+                </m:e>
+                <m:sup>
+                  <m:r>
+                    <w:rPr>
+                      <w:rFonts w:ascii="Cambria Math" w:eastAsiaTheme="minorEastAsia" w:hAnsi="Cambria Math"/>
+                    </w:rPr>
+                    <m:t>2</m:t>
+                  </m:r>
+                </m:sup>
+              </m:sSup>
+            </m:e>
+          </m:rad>
+          <m:r>
+            <w:rPr>
+              <w:rFonts w:ascii="Cambria Math" w:eastAsiaTheme="minorEastAsia" w:hAnsi="Cambria Math"/>
+            </w:rPr>
+            <m:t>=</m:t>
+          </m:r>
+          <m:rad>
+            <m:radPr>
+              <m:degHide m:val="1"/>
+              <m:ctrlPr>
+                <w:rPr>
+                  <w:rFonts w:ascii="Cambria Math" w:eastAsiaTheme="minorEastAsia" w:hAnsi="Cambria Math"/>
+                  <w:i/>
+                </w:rPr>
+              </m:ctrlPr>
+            </m:radPr>
+            <m:deg/>
+            <m:e>
+              <m:r>
+                <w:rPr>
+                  <w:rFonts w:ascii="Cambria Math" w:eastAsiaTheme="minorEastAsia" w:hAnsi="Cambria Math"/>
+                </w:rPr>
+                <m:t>144+25</m:t>
+              </m:r>
+            </m:e>
+          </m:rad>
+          <m:r>
+            <w:rPr>
+              <w:rFonts w:ascii="Cambria Math" w:eastAsiaTheme="minorEastAsia" w:hAnsi="Cambria Math"/>
+            </w:rPr>
+            <m:t>=</m:t>
+          </m:r>
+          <m:r>
+            <w:rPr>
+              <w:rFonts w:ascii="Cambria Math" w:eastAsiaTheme="minorEastAsia" w:hAnsi="Cambria Math"/>
+            </w:rPr>
+            <w:br/>
+          </m:r>
+        </m:oMath>
+        <m:oMath>
+          <m:rad>
+            <m:radPr>
+              <m:degHide m:val="1"/>
+              <m:ctrlPr>
+                <w:rPr>
+                  <w:rFonts w:ascii="Cambria Math" w:eastAsiaTheme="minorEastAsia" w:hAnsi="Cambria Math"/>
+                  <w:i/>
+                </w:rPr>
+              </m:ctrlPr>
+            </m:radPr>
+            <m:deg/>
+            <m:e>
+              <m:r>
+                <w:rPr>
+                  <w:rFonts w:ascii="Cambria Math" w:eastAsiaTheme="minorEastAsia" w:hAnsi="Cambria Math"/>
+                </w:rPr>
+                <m:t>169</m:t>
+              </m:r>
+            </m:e>
+          </m:rad>
+          <m:r>
+            <w:rPr>
+              <w:rFonts w:ascii="Cambria Math" w:eastAsiaTheme="minorEastAsia" w:hAnsi="Cambria Math"/>
+            </w:rPr>
+            <m:t>=13</m:t>
+          </m:r>
+          <m:r>
+            <w:rPr>
+              <w:rFonts w:eastAsiaTheme="minorEastAsia"/>
+            </w:rPr>
+            <w:br/>
+          </m:r>
+        </m:oMath>
+      </m:oMathPara>
+      <w:r>
+        <w:rPr>
+          <w:rFonts w:eastAsiaTheme="minorEastAsia"/>
+          <w:b/>
+          <w:bCs/>
+        </w:rPr>
+        <w:t>(3) 13</w:t>
+      </w:r>
     </w:p>
     <w:p>
       <w:pPr>
@@ -10999,6 +13323,184 @@
     </w:lvl>
   </w:abstractNum>
   <w:abstractNum w:abstractNumId="1" w15:restartNumberingAfterBreak="0">
+    <w:nsid w:val="08717852"/>
+    <w:multiLevelType w:val="hybridMultilevel"/>
+    <w:tmpl w:val="B0740558"/>
+    <w:lvl w:ilvl="0" w:tplc="04090015">
+      <w:start w:val="1"/>
+      <w:numFmt w:val="upperLetter"/>
+      <w:lvlText w:val="%1."/>
+      <w:lvlJc w:val="left"/>
+      <w:pPr>
+        <w:ind w:left="360" w:hanging="360"/>
+      </w:pPr>
+      <w:rPr>
+        <w:rFonts w:hint="default"/>
+      </w:rPr>
+    </w:lvl>
+    <w:lvl w:ilvl="1" w:tplc="04090019" w:tentative="1">
+      <w:start w:val="1"/>
+      <w:numFmt w:val="lowerLetter"/>
+      <w:lvlText w:val="%2."/>
+      <w:lvlJc w:val="left"/>
+      <w:pPr>
+        <w:ind w:left="1080" w:hanging="360"/>
+      </w:pPr>
+    </w:lvl>
+    <w:lvl w:ilvl="2" w:tplc="0409001B" w:tentative="1">
+      <w:start w:val="1"/>
+      <w:numFmt w:val="lowerRoman"/>
+      <w:lvlText w:val="%3."/>
+      <w:lvlJc w:val="right"/>
+      <w:pPr>
+        <w:ind w:left="1800" w:hanging="180"/>
+      </w:pPr>
+    </w:lvl>
+    <w:lvl w:ilvl="3" w:tplc="0409000F" w:tentative="1">
+      <w:start w:val="1"/>
+      <w:numFmt w:val="decimal"/>
+      <w:lvlText w:val="%4."/>
+      <w:lvlJc w:val="left"/>
+      <w:pPr>
+        <w:ind w:left="2520" w:hanging="360"/>
+      </w:pPr>
+    </w:lvl>
+    <w:lvl w:ilvl="4" w:tplc="04090019" w:tentative="1">
+      <w:start w:val="1"/>
+      <w:numFmt w:val="lowerLetter"/>
+      <w:lvlText w:val="%5."/>
+      <w:lvlJc w:val="left"/>
+      <w:pPr>
+        <w:ind w:left="3240" w:hanging="360"/>
+      </w:pPr>
+    </w:lvl>
+    <w:lvl w:ilvl="5" w:tplc="0409001B" w:tentative="1">
+      <w:start w:val="1"/>
+      <w:numFmt w:val="lowerRoman"/>
+      <w:lvlText w:val="%6."/>
+      <w:lvlJc w:val="right"/>
+      <w:pPr>
+        <w:ind w:left="3960" w:hanging="180"/>
+      </w:pPr>
+    </w:lvl>
+    <w:lvl w:ilvl="6" w:tplc="0409000F" w:tentative="1">
+      <w:start w:val="1"/>
+      <w:numFmt w:val="decimal"/>
+      <w:lvlText w:val="%7."/>
+      <w:lvlJc w:val="left"/>
+      <w:pPr>
+        <w:ind w:left="4680" w:hanging="360"/>
+      </w:pPr>
+    </w:lvl>
+    <w:lvl w:ilvl="7" w:tplc="04090019" w:tentative="1">
+      <w:start w:val="1"/>
+      <w:numFmt w:val="lowerLetter"/>
+      <w:lvlText w:val="%8."/>
+      <w:lvlJc w:val="left"/>
+      <w:pPr>
+        <w:ind w:left="5400" w:hanging="360"/>
+      </w:pPr>
+    </w:lvl>
+    <w:lvl w:ilvl="8" w:tplc="0409001B" w:tentative="1">
+      <w:start w:val="1"/>
+      <w:numFmt w:val="lowerRoman"/>
+      <w:lvlText w:val="%9."/>
+      <w:lvlJc w:val="right"/>
+      <w:pPr>
+        <w:ind w:left="6120" w:hanging="180"/>
+      </w:pPr>
+    </w:lvl>
+  </w:abstractNum>
+  <w:abstractNum w:abstractNumId="2" w15:restartNumberingAfterBreak="0">
+    <w:nsid w:val="0DFC3E5D"/>
+    <w:multiLevelType w:val="hybridMultilevel"/>
+    <w:tmpl w:val="5746B50C"/>
+    <w:lvl w:ilvl="0" w:tplc="0409000F">
+      <w:start w:val="1"/>
+      <w:numFmt w:val="decimal"/>
+      <w:lvlText w:val="%1."/>
+      <w:lvlJc w:val="left"/>
+      <w:pPr>
+        <w:ind w:left="720" w:hanging="360"/>
+      </w:pPr>
+      <w:rPr>
+        <w:rFonts w:hint="default"/>
+      </w:rPr>
+    </w:lvl>
+    <w:lvl w:ilvl="1" w:tplc="04090019" w:tentative="1">
+      <w:start w:val="1"/>
+      <w:numFmt w:val="lowerLetter"/>
+      <w:lvlText w:val="%2."/>
+      <w:lvlJc w:val="left"/>
+      <w:pPr>
+        <w:ind w:left="1440" w:hanging="360"/>
+      </w:pPr>
+    </w:lvl>
+    <w:lvl w:ilvl="2" w:tplc="0409001B" w:tentative="1">
+      <w:start w:val="1"/>
+      <w:numFmt w:val="lowerRoman"/>
+      <w:lvlText w:val="%3."/>
+      <w:lvlJc w:val="right"/>
+      <w:pPr>
+        <w:ind w:left="2160" w:hanging="180"/>
+      </w:pPr>
+    </w:lvl>
+    <w:lvl w:ilvl="3" w:tplc="0409000F" w:tentative="1">
+      <w:start w:val="1"/>
+      <w:numFmt w:val="decimal"/>
+      <w:lvlText w:val="%4."/>
+      <w:lvlJc w:val="left"/>
+      <w:pPr>
+        <w:ind w:left="2880" w:hanging="360"/>
+      </w:pPr>
+    </w:lvl>
+    <w:lvl w:ilvl="4" w:tplc="04090019" w:tentative="1">
+      <w:start w:val="1"/>
+      <w:numFmt w:val="lowerLetter"/>
+      <w:lvlText w:val="%5."/>
+      <w:lvlJc w:val="left"/>
+      <w:pPr>
+        <w:ind w:left="3600" w:hanging="360"/>
+      </w:pPr>
+    </w:lvl>
+    <w:lvl w:ilvl="5" w:tplc="0409001B" w:tentative="1">
+      <w:start w:val="1"/>
+      <w:numFmt w:val="lowerRoman"/>
+      <w:lvlText w:val="%6."/>
+      <w:lvlJc w:val="right"/>
+      <w:pPr>
+        <w:ind w:left="4320" w:hanging="180"/>
+      </w:pPr>
+    </w:lvl>
+    <w:lvl w:ilvl="6" w:tplc="0409000F" w:tentative="1">
+      <w:start w:val="1"/>
+      <w:numFmt w:val="decimal"/>
+      <w:lvlText w:val="%7."/>
+      <w:lvlJc w:val="left"/>
+      <w:pPr>
+        <w:ind w:left="5040" w:hanging="360"/>
+      </w:pPr>
+    </w:lvl>
+    <w:lvl w:ilvl="7" w:tplc="04090019" w:tentative="1">
+      <w:start w:val="1"/>
+      <w:numFmt w:val="lowerLetter"/>
+      <w:lvlText w:val="%8."/>
+      <w:lvlJc w:val="left"/>
+      <w:pPr>
+        <w:ind w:left="5760" w:hanging="360"/>
+      </w:pPr>
+    </w:lvl>
+    <w:lvl w:ilvl="8" w:tplc="0409001B" w:tentative="1">
+      <w:start w:val="1"/>
+      <w:numFmt w:val="lowerRoman"/>
+      <w:lvlText w:val="%9."/>
+      <w:lvlJc w:val="right"/>
+      <w:pPr>
+        <w:ind w:left="6480" w:hanging="180"/>
+      </w:pPr>
+    </w:lvl>
+  </w:abstractNum>
+  <w:abstractNum w:abstractNumId="3" w15:restartNumberingAfterBreak="0">
     <w:nsid w:val="12B963E5"/>
     <w:multiLevelType w:val="hybridMultilevel"/>
     <w:tmpl w:val="48C2AEA2"/>
@@ -11087,7 +13589,7 @@
       </w:pPr>
     </w:lvl>
   </w:abstractNum>
-  <w:abstractNum w:abstractNumId="2" w15:restartNumberingAfterBreak="0">
+  <w:abstractNum w:abstractNumId="4" w15:restartNumberingAfterBreak="0">
     <w:nsid w:val="14B63716"/>
     <w:multiLevelType w:val="multilevel"/>
     <w:tmpl w:val="FDCE9186"/>
@@ -11236,7 +13738,7 @@
       </w:rPr>
     </w:lvl>
   </w:abstractNum>
-  <w:abstractNum w:abstractNumId="3" w15:restartNumberingAfterBreak="0">
+  <w:abstractNum w:abstractNumId="5" w15:restartNumberingAfterBreak="0">
     <w:nsid w:val="189E0D40"/>
     <w:multiLevelType w:val="hybridMultilevel"/>
     <w:tmpl w:val="7F789562"/>
@@ -11325,7 +13827,7 @@
       </w:pPr>
     </w:lvl>
   </w:abstractNum>
-  <w:abstractNum w:abstractNumId="4" w15:restartNumberingAfterBreak="0">
+  <w:abstractNum w:abstractNumId="6" w15:restartNumberingAfterBreak="0">
     <w:nsid w:val="1B386E13"/>
     <w:multiLevelType w:val="hybridMultilevel"/>
     <w:tmpl w:val="3294AD66"/>
@@ -11411,7 +13913,7 @@
       </w:pPr>
     </w:lvl>
   </w:abstractNum>
-  <w:abstractNum w:abstractNumId="5" w15:restartNumberingAfterBreak="0">
+  <w:abstractNum w:abstractNumId="7" w15:restartNumberingAfterBreak="0">
     <w:nsid w:val="1D0A4D6D"/>
     <w:multiLevelType w:val="hybridMultilevel"/>
     <w:tmpl w:val="B532DC5A"/>
@@ -11502,7 +14004,7 @@
       </w:pPr>
     </w:lvl>
   </w:abstractNum>
-  <w:abstractNum w:abstractNumId="6" w15:restartNumberingAfterBreak="0">
+  <w:abstractNum w:abstractNumId="8" w15:restartNumberingAfterBreak="0">
     <w:nsid w:val="20E057DD"/>
     <w:multiLevelType w:val="hybridMultilevel"/>
     <w:tmpl w:val="F18E7A9A"/>
@@ -11591,7 +14093,7 @@
       </w:pPr>
     </w:lvl>
   </w:abstractNum>
-  <w:abstractNum w:abstractNumId="7" w15:restartNumberingAfterBreak="0">
+  <w:abstractNum w:abstractNumId="9" w15:restartNumberingAfterBreak="0">
     <w:nsid w:val="264C736A"/>
     <w:multiLevelType w:val="hybridMultilevel"/>
     <w:tmpl w:val="B810C032"/>
@@ -11682,7 +14184,7 @@
       </w:pPr>
     </w:lvl>
   </w:abstractNum>
-  <w:abstractNum w:abstractNumId="8" w15:restartNumberingAfterBreak="0">
+  <w:abstractNum w:abstractNumId="10" w15:restartNumberingAfterBreak="0">
     <w:nsid w:val="26CA3F23"/>
     <w:multiLevelType w:val="hybridMultilevel"/>
     <w:tmpl w:val="654ED1D6"/>
@@ -11771,7 +14273,7 @@
       </w:pPr>
     </w:lvl>
   </w:abstractNum>
-  <w:abstractNum w:abstractNumId="9" w15:restartNumberingAfterBreak="0">
+  <w:abstractNum w:abstractNumId="11" w15:restartNumberingAfterBreak="0">
     <w:nsid w:val="2AFC3AF5"/>
     <w:multiLevelType w:val="hybridMultilevel"/>
     <w:tmpl w:val="D526B388"/>
@@ -11862,7 +14364,7 @@
       </w:pPr>
     </w:lvl>
   </w:abstractNum>
-  <w:abstractNum w:abstractNumId="10" w15:restartNumberingAfterBreak="0">
+  <w:abstractNum w:abstractNumId="12" w15:restartNumberingAfterBreak="0">
     <w:nsid w:val="2C545507"/>
     <w:multiLevelType w:val="hybridMultilevel"/>
     <w:tmpl w:val="358A6FBE"/>
@@ -11951,7 +14453,7 @@
       </w:pPr>
     </w:lvl>
   </w:abstractNum>
-  <w:abstractNum w:abstractNumId="11" w15:restartNumberingAfterBreak="0">
+  <w:abstractNum w:abstractNumId="13" w15:restartNumberingAfterBreak="0">
     <w:nsid w:val="2CFE39D7"/>
     <w:multiLevelType w:val="hybridMultilevel"/>
     <w:tmpl w:val="7E0AB338"/>
@@ -12040,7 +14542,7 @@
       </w:pPr>
     </w:lvl>
   </w:abstractNum>
-  <w:abstractNum w:abstractNumId="12" w15:restartNumberingAfterBreak="0">
+  <w:abstractNum w:abstractNumId="14" w15:restartNumberingAfterBreak="0">
     <w:nsid w:val="34195DC4"/>
     <w:multiLevelType w:val="hybridMultilevel"/>
     <w:tmpl w:val="4B52E4C8"/>
@@ -12131,7 +14633,7 @@
       </w:pPr>
     </w:lvl>
   </w:abstractNum>
-  <w:abstractNum w:abstractNumId="13" w15:restartNumberingAfterBreak="0">
+  <w:abstractNum w:abstractNumId="15" w15:restartNumberingAfterBreak="0">
     <w:nsid w:val="3E5B7795"/>
     <w:multiLevelType w:val="hybridMultilevel"/>
     <w:tmpl w:val="2D740A28"/>
@@ -12220,7 +14722,7 @@
       </w:pPr>
     </w:lvl>
   </w:abstractNum>
-  <w:abstractNum w:abstractNumId="14" w15:restartNumberingAfterBreak="0">
+  <w:abstractNum w:abstractNumId="16" w15:restartNumberingAfterBreak="0">
     <w:nsid w:val="468516F9"/>
     <w:multiLevelType w:val="hybridMultilevel"/>
     <w:tmpl w:val="360E1960"/>
@@ -12309,7 +14811,7 @@
       </w:pPr>
     </w:lvl>
   </w:abstractNum>
-  <w:abstractNum w:abstractNumId="15" w15:restartNumberingAfterBreak="0">
+  <w:abstractNum w:abstractNumId="17" w15:restartNumberingAfterBreak="0">
     <w:nsid w:val="535934BA"/>
     <w:multiLevelType w:val="hybridMultilevel"/>
     <w:tmpl w:val="494C742E"/>
@@ -12398,7 +14900,7 @@
       </w:pPr>
     </w:lvl>
   </w:abstractNum>
-  <w:abstractNum w:abstractNumId="16" w15:restartNumberingAfterBreak="0">
+  <w:abstractNum w:abstractNumId="18" w15:restartNumberingAfterBreak="0">
     <w:nsid w:val="565B3B5F"/>
     <w:multiLevelType w:val="hybridMultilevel"/>
     <w:tmpl w:val="C25CF020"/>
@@ -12484,7 +14986,7 @@
       </w:pPr>
     </w:lvl>
   </w:abstractNum>
-  <w:abstractNum w:abstractNumId="17" w15:restartNumberingAfterBreak="0">
+  <w:abstractNum w:abstractNumId="19" w15:restartNumberingAfterBreak="0">
     <w:nsid w:val="582B237B"/>
     <w:multiLevelType w:val="hybridMultilevel"/>
     <w:tmpl w:val="F7B2F010"/>
@@ -12574,57 +15076,63 @@
     </w:lvl>
   </w:abstractNum>
   <w:num w:numId="1" w16cid:durableId="332102753">
-    <w:abstractNumId w:val="17"/>
+    <w:abstractNumId w:val="19"/>
   </w:num>
   <w:num w:numId="2" w16cid:durableId="1379428125">
-    <w:abstractNumId w:val="1"/>
+    <w:abstractNumId w:val="3"/>
   </w:num>
   <w:num w:numId="3" w16cid:durableId="982393518">
-    <w:abstractNumId w:val="15"/>
+    <w:abstractNumId w:val="17"/>
   </w:num>
   <w:num w:numId="4" w16cid:durableId="1752892429">
     <w:abstractNumId w:val="0"/>
   </w:num>
   <w:num w:numId="5" w16cid:durableId="87237186">
+    <w:abstractNumId w:val="9"/>
+  </w:num>
+  <w:num w:numId="6" w16cid:durableId="737241610">
+    <w:abstractNumId w:val="13"/>
+  </w:num>
+  <w:num w:numId="7" w16cid:durableId="1142888846">
+    <w:abstractNumId w:val="15"/>
+  </w:num>
+  <w:num w:numId="8" w16cid:durableId="1719012536">
+    <w:abstractNumId w:val="14"/>
+  </w:num>
+  <w:num w:numId="9" w16cid:durableId="241065129">
+    <w:abstractNumId w:val="8"/>
+  </w:num>
+  <w:num w:numId="10" w16cid:durableId="2096779101">
+    <w:abstractNumId w:val="18"/>
+  </w:num>
+  <w:num w:numId="11" w16cid:durableId="1167135762">
+    <w:abstractNumId w:val="6"/>
+  </w:num>
+  <w:num w:numId="12" w16cid:durableId="1790972052">
+    <w:abstractNumId w:val="10"/>
+  </w:num>
+  <w:num w:numId="13" w16cid:durableId="2902597">
+    <w:abstractNumId w:val="11"/>
+  </w:num>
+  <w:num w:numId="14" w16cid:durableId="2023822308">
+    <w:abstractNumId w:val="5"/>
+  </w:num>
+  <w:num w:numId="15" w16cid:durableId="1714111239">
+    <w:abstractNumId w:val="16"/>
+  </w:num>
+  <w:num w:numId="16" w16cid:durableId="2010060555">
     <w:abstractNumId w:val="7"/>
   </w:num>
-  <w:num w:numId="6" w16cid:durableId="737241610">
-    <w:abstractNumId w:val="11"/>
-  </w:num>
-  <w:num w:numId="7" w16cid:durableId="1142888846">
-    <w:abstractNumId w:val="13"/>
-  </w:num>
-  <w:num w:numId="8" w16cid:durableId="1719012536">
+  <w:num w:numId="17" w16cid:durableId="525296370">
     <w:abstractNumId w:val="12"/>
   </w:num>
-  <w:num w:numId="9" w16cid:durableId="241065129">
-    <w:abstractNumId w:val="6"/>
-  </w:num>
-  <w:num w:numId="10" w16cid:durableId="2096779101">
-    <w:abstractNumId w:val="16"/>
-  </w:num>
-  <w:num w:numId="11" w16cid:durableId="1167135762">
+  <w:num w:numId="18" w16cid:durableId="583877622">
     <w:abstractNumId w:val="4"/>
   </w:num>
-  <w:num w:numId="12" w16cid:durableId="1790972052">
-    <w:abstractNumId w:val="8"/>
+  <w:num w:numId="19" w16cid:durableId="2088645367">
+    <w:abstractNumId w:val="1"/>
   </w:num>
-  <w:num w:numId="13" w16cid:durableId="2902597">
-    <w:abstractNumId w:val="9"/>
-  </w:num>
-  <w:num w:numId="14" w16cid:durableId="2023822308">
-    <w:abstractNumId w:val="3"/>
-  </w:num>
-  <w:num w:numId="15" w16cid:durableId="1714111239">
-    <w:abstractNumId w:val="14"/>
-  </w:num>
-  <w:num w:numId="16" w16cid:durableId="2010060555">
-    <w:abstractNumId w:val="5"/>
-  </w:num>
-  <w:num w:numId="17" w16cid:durableId="525296370">
-    <w:abstractNumId w:val="10"/>
-  </w:num>
-  <w:num w:numId="18" w16cid:durableId="583877622">
+  <w:num w:numId="20" w16cid:durableId="125507532">
     <w:abstractNumId w:val="2"/>
   </w:num>
   <w:numIdMacAtCleanup w:val="14"/>

</xml_diff>

<commit_message>
Algebra 2 - Chapter 4: Radical Expressions and Equations - 4.2 Imaginary and Complex Numbers - Check Your Understanding of Section 4.2 - B. Show how you arrived at your answers.
</commit_message>
<xml_diff>
--- a/Algebra-2/ch04/Algebra 2 - Chapter 4.docx
+++ b/Algebra-2/ch04/Algebra 2 - Chapter 4.docx
@@ -549,21 +549,7 @@
         <w:rPr>
           <w:rFonts w:eastAsiaTheme="minorEastAsia"/>
         </w:rPr>
-        <w:t xml:space="preserve">. When there is no index, it is implied to be a 2. </w:t>
-      </w:r>
-      <w:proofErr w:type="gramStart"/>
-      <w:r>
-        <w:rPr>
-          <w:rFonts w:eastAsiaTheme="minorEastAsia"/>
-        </w:rPr>
-        <w:t>So</w:t>
-      </w:r>
-      <w:proofErr w:type="gramEnd"/>
-      <w:r>
-        <w:rPr>
-          <w:rFonts w:eastAsiaTheme="minorEastAsia"/>
-        </w:rPr>
-        <w:t xml:space="preserve"> a radical sign with no index is called the </w:t>
+        <w:t xml:space="preserve">. When there is no index, it is implied to be a 2. So a radical sign with no index is called the </w:t>
       </w:r>
       <w:r>
         <w:rPr>
@@ -1371,21 +1357,7 @@
         <w:rPr>
           <w:rFonts w:eastAsiaTheme="minorEastAsia"/>
         </w:rPr>
-        <w:t xml:space="preserve">It is not always clear </w:t>
-      </w:r>
-      <w:proofErr w:type="gramStart"/>
-      <w:r>
-        <w:rPr>
-          <w:rFonts w:eastAsiaTheme="minorEastAsia"/>
-        </w:rPr>
-        <w:t>whether or not</w:t>
-      </w:r>
-      <w:proofErr w:type="gramEnd"/>
-      <w:r>
-        <w:rPr>
-          <w:rFonts w:eastAsiaTheme="minorEastAsia"/>
-        </w:rPr>
-        <w:t xml:space="preserve"> a large number has a factor that is a perfect square. By factoring the number into its </w:t>
+        <w:t xml:space="preserve">It is not always clear whether or not a large number has a factor that is a perfect square. By factoring the number into its </w:t>
       </w:r>
       <w:r>
         <w:rPr>
@@ -6885,7 +6857,6 @@
         </w:rPr>
         <w:t xml:space="preserve"> is abbreviated by the symbol </w:t>
       </w:r>
-      <w:proofErr w:type="spellStart"/>
       <w:r>
         <w:rPr>
           <w:rFonts w:eastAsiaTheme="minorEastAsia"/>
@@ -6894,7 +6865,6 @@
         </w:rPr>
         <w:t>i</w:t>
       </w:r>
-      <w:proofErr w:type="spellEnd"/>
       <w:r>
         <w:rPr>
           <w:rFonts w:eastAsiaTheme="minorEastAsia"/>
@@ -6953,21 +6923,7 @@
         <w:rPr>
           <w:rFonts w:eastAsiaTheme="minorEastAsia"/>
         </w:rPr>
-        <w:t xml:space="preserve">. Complex numbers can be added, subtracted, and multiplied with rules </w:t>
-      </w:r>
-      <w:proofErr w:type="gramStart"/>
-      <w:r>
-        <w:rPr>
-          <w:rFonts w:eastAsiaTheme="minorEastAsia"/>
-        </w:rPr>
-        <w:t>similar to</w:t>
-      </w:r>
-      <w:proofErr w:type="gramEnd"/>
-      <w:r>
-        <w:rPr>
-          <w:rFonts w:eastAsiaTheme="minorEastAsia"/>
-        </w:rPr>
-        <w:t xml:space="preserve"> polynomial adding, subtracting and multiplying.</w:t>
+        <w:t>. Complex numbers can be added, subtracted, and multiplied with rules similar to polynomial adding, subtracting and multiplying.</w:t>
       </w:r>
     </w:p>
     <w:p>
@@ -7442,35 +7398,7 @@
         <w:rPr>
           <w:rFonts w:eastAsiaTheme="minorEastAsia"/>
         </w:rPr>
-        <w:t xml:space="preserve">, they </w:t>
-      </w:r>
-      <w:proofErr w:type="gramStart"/>
-      <w:r>
-        <w:rPr>
-          <w:rFonts w:eastAsiaTheme="minorEastAsia"/>
-        </w:rPr>
-        <w:t>are considered to be</w:t>
-      </w:r>
-      <w:proofErr w:type="gramEnd"/>
-      <w:r>
-        <w:rPr>
-          <w:rFonts w:eastAsiaTheme="minorEastAsia"/>
-        </w:rPr>
-        <w:t xml:space="preserve"> like terms. </w:t>
-      </w:r>
-      <w:proofErr w:type="gramStart"/>
-      <w:r>
-        <w:rPr>
-          <w:rFonts w:eastAsiaTheme="minorEastAsia"/>
-        </w:rPr>
-        <w:t>So</w:t>
-      </w:r>
-      <w:proofErr w:type="gramEnd"/>
-      <w:r>
-        <w:rPr>
-          <w:rFonts w:eastAsiaTheme="minorEastAsia"/>
-        </w:rPr>
-        <w:t xml:space="preserve"> they can be combined as you would do with variables, </w:t>
+        <w:t xml:space="preserve">, they are considered to be like terms. So they can be combined as you would do with variables, </w:t>
       </w:r>
       <w:r>
         <w:rPr>
@@ -7554,21 +7482,7 @@
         <w:rPr>
           <w:rFonts w:eastAsiaTheme="minorEastAsia"/>
         </w:rPr>
-        <w:t xml:space="preserve"> is </w:t>
-      </w:r>
-      <w:proofErr w:type="gramStart"/>
-      <w:r>
-        <w:rPr>
-          <w:rFonts w:eastAsiaTheme="minorEastAsia"/>
-        </w:rPr>
-        <w:t>similar to</w:t>
-      </w:r>
-      <w:proofErr w:type="gramEnd"/>
-      <w:r>
-        <w:rPr>
-          <w:rFonts w:eastAsiaTheme="minorEastAsia"/>
-        </w:rPr>
-        <w:t xml:space="preserve"> multiplying expressions like </w:t>
+        <w:t xml:space="preserve"> is similar to multiplying expressions like </w:t>
       </w:r>
       <m:oMath>
         <m:r>
@@ -8706,16 +8620,8 @@
               <w:rPr>
                 <w:rFonts w:eastAsiaTheme="minorEastAsia"/>
               </w:rPr>
-              <w:t>-</w:t>
+              <w:t>-i</w:t>
             </w:r>
-            <w:proofErr w:type="spellStart"/>
-            <w:r>
-              <w:rPr>
-                <w:rFonts w:eastAsiaTheme="minorEastAsia"/>
-              </w:rPr>
-              <w:t>i</w:t>
-            </w:r>
-            <w:proofErr w:type="spellEnd"/>
           </w:p>
         </w:tc>
       </w:tr>
@@ -8978,21 +8884,7 @@
         <w:rPr>
           <w:rFonts w:eastAsiaTheme="minorEastAsia"/>
         </w:rPr>
-        <w:t xml:space="preserve"> cycle between the </w:t>
-      </w:r>
-      <w:proofErr w:type="gramStart"/>
-      <w:r>
-        <w:rPr>
-          <w:rFonts w:eastAsiaTheme="minorEastAsia"/>
-        </w:rPr>
-        <w:t>for</w:t>
-      </w:r>
-      <w:proofErr w:type="gramEnd"/>
-      <w:r>
-        <w:rPr>
-          <w:rFonts w:eastAsiaTheme="minorEastAsia"/>
-        </w:rPr>
-        <w:t xml:space="preserve"> values: </w:t>
+        <w:t xml:space="preserve"> cycle between the for values: </w:t>
       </w:r>
       <m:oMath>
         <m:r>
@@ -9263,21 +9155,7 @@
         <w:rPr>
           <w:rFonts w:eastAsiaTheme="minorEastAsia"/>
         </w:rPr>
-        <w:t xml:space="preserve">. A complex number is </w:t>
-      </w:r>
-      <w:proofErr w:type="gramStart"/>
-      <w:r>
-        <w:rPr>
-          <w:rFonts w:eastAsiaTheme="minorEastAsia"/>
-        </w:rPr>
-        <w:t>a number of</w:t>
-      </w:r>
-      <w:proofErr w:type="gramEnd"/>
-      <w:r>
-        <w:rPr>
-          <w:rFonts w:eastAsiaTheme="minorEastAsia"/>
-        </w:rPr>
-        <w:t xml:space="preserve"> the form </w:t>
+        <w:t xml:space="preserve">. A complex number is a number of the form </w:t>
       </w:r>
       <m:oMath>
         <m:r>
@@ -9524,21 +9402,7 @@
         <w:rPr>
           <w:rFonts w:eastAsiaTheme="minorEastAsia"/>
         </w:rPr>
-        <w:t xml:space="preserve">Complex numbers can be </w:t>
-      </w:r>
-      <w:proofErr w:type="gramStart"/>
-      <w:r>
-        <w:rPr>
-          <w:rFonts w:eastAsiaTheme="minorEastAsia"/>
-        </w:rPr>
-        <w:t>multiplied the way binomials are multiplied</w:t>
-      </w:r>
-      <w:proofErr w:type="gramEnd"/>
-      <w:r>
-        <w:rPr>
-          <w:rFonts w:eastAsiaTheme="minorEastAsia"/>
-        </w:rPr>
-        <w:t xml:space="preserve"> by using the FOIL shortcut. Anytime an </w:t>
+        <w:t xml:space="preserve">Complex numbers can be multiplied the way binomials are multiplied by using the FOIL shortcut. Anytime an </w:t>
       </w:r>
       <m:oMath>
         <m:sSup>
@@ -10807,49 +10671,7 @@
           <w:rFonts w:eastAsiaTheme="minorEastAsia"/>
         </w:rPr>
         <w:br/>
-        <w:t xml:space="preserve">(1) </w:t>
-      </w:r>
-      <w:proofErr w:type="gramStart"/>
-      <w:r>
-        <w:rPr>
-          <w:rFonts w:eastAsiaTheme="minorEastAsia"/>
-        </w:rPr>
-        <w:t>5  (</w:t>
-      </w:r>
-      <w:proofErr w:type="gramEnd"/>
-      <w:r>
-        <w:rPr>
-          <w:rFonts w:eastAsiaTheme="minorEastAsia"/>
-        </w:rPr>
-        <w:t>2) -</w:t>
-      </w:r>
-      <w:proofErr w:type="gramStart"/>
-      <w:r>
-        <w:rPr>
-          <w:rFonts w:eastAsiaTheme="minorEastAsia"/>
-        </w:rPr>
-        <w:t>5  (</w:t>
-      </w:r>
-      <w:proofErr w:type="gramEnd"/>
-      <w:r>
-        <w:rPr>
-          <w:rFonts w:eastAsiaTheme="minorEastAsia"/>
-        </w:rPr>
-        <w:t>3) 7</w:t>
-      </w:r>
-      <w:proofErr w:type="gramStart"/>
-      <w:r>
-        <w:rPr>
-          <w:rFonts w:eastAsiaTheme="minorEastAsia"/>
-        </w:rPr>
-        <w:t xml:space="preserve">   (</w:t>
-      </w:r>
-      <w:proofErr w:type="gramEnd"/>
-      <w:r>
-        <w:rPr>
-          <w:rFonts w:eastAsiaTheme="minorEastAsia"/>
-        </w:rPr>
-        <w:t>4) -7</w:t>
+        <w:t>(1) 5  (2) -5  (3) 7   (4) -7</w:t>
       </w:r>
     </w:p>
     <w:p>
@@ -11435,6 +11257,9 @@
             </m:sup>
           </m:sSup>
           <m:r>
+            <m:rPr>
+              <m:sty m:val="p"/>
+            </m:rPr>
             <w:rPr>
               <w:rFonts w:eastAsiaTheme="minorEastAsia"/>
             </w:rPr>
@@ -11603,6 +11428,9 @@
             <m:t>3+5i-2+7i=1+12i</m:t>
           </m:r>
           <m:r>
+            <m:rPr>
+              <m:sty m:val="p"/>
+            </m:rPr>
             <w:rPr>
               <w:rFonts w:eastAsiaTheme="minorEastAsia"/>
             </w:rPr>
@@ -11879,6 +11707,9 @@
             <m:t>=</m:t>
           </m:r>
           <m:r>
+            <m:rPr>
+              <m:sty m:val="p"/>
+            </m:rPr>
             <w:rPr>
               <w:rFonts w:ascii="Cambria Math" w:eastAsiaTheme="minorEastAsia" w:hAnsi="Cambria Math"/>
             </w:rPr>
@@ -11925,6 +11756,9 @@
             <m:t>=</m:t>
           </m:r>
           <m:r>
+            <m:rPr>
+              <m:sty m:val="p"/>
+            </m:rPr>
             <w:rPr>
               <w:rFonts w:ascii="Cambria Math" w:eastAsiaTheme="minorEastAsia" w:hAnsi="Cambria Math"/>
             </w:rPr>
@@ -11981,6 +11815,9 @@
             <m:t>=</m:t>
           </m:r>
           <m:r>
+            <m:rPr>
+              <m:sty m:val="p"/>
+            </m:rPr>
             <w:rPr>
               <w:rFonts w:ascii="Cambria Math" w:eastAsiaTheme="minorEastAsia" w:hAnsi="Cambria Math"/>
             </w:rPr>
@@ -11995,6 +11832,9 @@
             <m:t>6+35-11i=41-11i</m:t>
           </m:r>
           <m:r>
+            <m:rPr>
+              <m:sty m:val="p"/>
+            </m:rPr>
             <w:rPr>
               <w:rFonts w:eastAsiaTheme="minorEastAsia"/>
             </w:rPr>
@@ -12271,6 +12111,9 @@
             <m:t>=</m:t>
           </m:r>
           <m:r>
+            <m:rPr>
+              <m:sty m:val="p"/>
+            </m:rPr>
             <w:rPr>
               <w:rFonts w:ascii="Cambria Math" w:eastAsiaTheme="minorEastAsia" w:hAnsi="Cambria Math"/>
             </w:rPr>
@@ -12341,6 +12184,9 @@
             <m:t>=</m:t>
           </m:r>
           <m:r>
+            <m:rPr>
+              <m:sty m:val="p"/>
+            </m:rPr>
             <w:rPr>
               <w:rFonts w:ascii="Cambria Math" w:eastAsiaTheme="minorEastAsia" w:hAnsi="Cambria Math"/>
             </w:rPr>
@@ -12457,6 +12303,9 @@
             <m:t>a=1, b=-6, c=34</m:t>
           </m:r>
           <m:r>
+            <m:rPr>
+              <m:sty m:val="p"/>
+            </m:rPr>
             <w:rPr>
               <w:rFonts w:ascii="Cambria Math" w:eastAsiaTheme="minorEastAsia" w:hAnsi="Cambria Math"/>
             </w:rPr>
@@ -12588,6 +12437,9 @@
             </m:den>
           </m:f>
           <m:r>
+            <m:rPr>
+              <m:sty m:val="p"/>
+            </m:rPr>
             <w:rPr>
               <w:rFonts w:ascii="Cambria Math" w:eastAsiaTheme="minorEastAsia" w:hAnsi="Cambria Math"/>
             </w:rPr>
@@ -12764,6 +12616,9 @@
             </m:den>
           </m:f>
           <m:r>
+            <m:rPr>
+              <m:sty m:val="p"/>
+            </m:rPr>
             <w:rPr>
               <w:rFonts w:ascii="Cambria Math" w:eastAsiaTheme="minorEastAsia" w:hAnsi="Cambria Math"/>
             </w:rPr>
@@ -12876,6 +12731,9 @@
             </m:den>
           </m:f>
           <m:r>
+            <m:rPr>
+              <m:sty m:val="p"/>
+            </m:rPr>
             <w:rPr>
               <w:rFonts w:ascii="Cambria Math" w:eastAsiaTheme="minorEastAsia" w:hAnsi="Cambria Math"/>
             </w:rPr>
@@ -12922,6 +12780,9 @@
             <m:t>=3±5i</m:t>
           </m:r>
           <m:r>
+            <m:rPr>
+              <m:sty m:val="p"/>
+            </m:rPr>
             <w:rPr>
               <w:rFonts w:eastAsiaTheme="minorEastAsia"/>
             </w:rPr>
@@ -13163,6 +13024,9 @@
             <m:t>=</m:t>
           </m:r>
           <m:r>
+            <m:rPr>
+              <m:sty m:val="p"/>
+            </m:rPr>
             <w:rPr>
               <w:rFonts w:ascii="Cambria Math" w:eastAsiaTheme="minorEastAsia" w:hAnsi="Cambria Math"/>
             </w:rPr>
@@ -13197,6 +13061,9 @@
             <m:t>=13</m:t>
           </m:r>
           <m:r>
+            <m:rPr>
+              <m:sty m:val="p"/>
+            </m:rPr>
             <w:rPr>
               <w:rFonts w:eastAsiaTheme="minorEastAsia"/>
             </w:rPr>
@@ -13215,10 +13082,2541 @@
     </w:p>
     <w:p>
       <w:pPr>
-        <w:rPr>
-          <w:rFonts w:eastAsiaTheme="minorEastAsia"/>
-        </w:rPr>
-      </w:pPr>
+        <w:pStyle w:val="ListParagraph"/>
+        <w:numPr>
+          <w:ilvl w:val="0"/>
+          <w:numId w:val="19"/>
+        </w:numPr>
+        <w:rPr>
+          <w:rFonts w:eastAsiaTheme="minorEastAsia"/>
+        </w:rPr>
+      </w:pPr>
+      <w:r>
+        <w:rPr>
+          <w:rFonts w:eastAsiaTheme="minorEastAsia"/>
+          <w:i/>
+          <w:iCs/>
+        </w:rPr>
+        <w:t>Show how you arrived at your answers</w:t>
+      </w:r>
+      <w:r>
+        <w:rPr>
+          <w:rFonts w:eastAsiaTheme="minorEastAsia"/>
+        </w:rPr>
+        <w:t>.</w:t>
+      </w:r>
+    </w:p>
+    <w:p>
+      <w:pPr>
+        <w:pStyle w:val="ListParagraph"/>
+        <w:numPr>
+          <w:ilvl w:val="0"/>
+          <w:numId w:val="21"/>
+        </w:numPr>
+        <w:jc w:val="center"/>
+        <w:rPr>
+          <w:rFonts w:eastAsiaTheme="minorEastAsia"/>
+        </w:rPr>
+      </w:pPr>
+      <w:r>
+        <w:rPr>
+          <w:rFonts w:eastAsiaTheme="minorEastAsia"/>
+        </w:rPr>
+        <w:t xml:space="preserve">Plot the point </w:t>
+      </w:r>
+      <m:oMath>
+        <m:r>
+          <w:rPr>
+            <w:rFonts w:ascii="Cambria Math" w:eastAsiaTheme="minorEastAsia" w:hAnsi="Cambria Math"/>
+          </w:rPr>
+          <m:t>-6+8i</m:t>
+        </m:r>
+      </m:oMath>
+      <w:r>
+        <w:rPr>
+          <w:rFonts w:eastAsiaTheme="minorEastAsia"/>
+        </w:rPr>
+        <w:t xml:space="preserve"> on the complex plane. What is the absolute value of </w:t>
+      </w:r>
+      <m:oMath>
+        <m:r>
+          <w:rPr>
+            <w:rFonts w:ascii="Cambria Math" w:eastAsiaTheme="minorEastAsia" w:hAnsi="Cambria Math"/>
+          </w:rPr>
+          <m:t>-6+8i</m:t>
+        </m:r>
+      </m:oMath>
+      <w:r>
+        <w:rPr>
+          <w:rFonts w:eastAsiaTheme="minorEastAsia"/>
+        </w:rPr>
+        <w:t>?</w:t>
+      </w:r>
+      <w:r>
+        <w:rPr>
+          <w:rFonts w:eastAsiaTheme="minorEastAsia"/>
+        </w:rPr>
+        <w:br/>
+      </w:r>
+      <w:r>
+        <w:rPr>
+          <w:rFonts w:eastAsiaTheme="minorEastAsia"/>
+        </w:rPr>
+        <w:br/>
+      </w:r>
+      <m:oMathPara>
+        <m:oMath>
+          <m:d>
+            <m:dPr>
+              <m:begChr m:val="|"/>
+              <m:endChr m:val="|"/>
+              <m:ctrlPr>
+                <w:rPr>
+                  <w:rFonts w:ascii="Cambria Math" w:eastAsiaTheme="minorEastAsia" w:hAnsi="Cambria Math"/>
+                  <w:i/>
+                </w:rPr>
+              </m:ctrlPr>
+            </m:dPr>
+            <m:e>
+              <m:r>
+                <w:rPr>
+                  <w:rFonts w:ascii="Cambria Math" w:eastAsiaTheme="minorEastAsia" w:hAnsi="Cambria Math"/>
+                </w:rPr>
+                <m:t>-6+8i</m:t>
+              </m:r>
+            </m:e>
+          </m:d>
+          <m:r>
+            <w:rPr>
+              <w:rFonts w:ascii="Cambria Math" w:eastAsiaTheme="minorEastAsia" w:hAnsi="Cambria Math"/>
+            </w:rPr>
+            <m:t>=</m:t>
+          </m:r>
+          <m:rad>
+            <m:radPr>
+              <m:degHide m:val="1"/>
+              <m:ctrlPr>
+                <w:rPr>
+                  <w:rFonts w:ascii="Cambria Math" w:eastAsiaTheme="minorEastAsia" w:hAnsi="Cambria Math"/>
+                  <w:i/>
+                </w:rPr>
+              </m:ctrlPr>
+            </m:radPr>
+            <m:deg/>
+            <m:e>
+              <m:sSup>
+                <m:sSupPr>
+                  <m:ctrlPr>
+                    <w:rPr>
+                      <w:rFonts w:ascii="Cambria Math" w:eastAsiaTheme="minorEastAsia" w:hAnsi="Cambria Math"/>
+                      <w:i/>
+                    </w:rPr>
+                  </m:ctrlPr>
+                </m:sSupPr>
+                <m:e>
+                  <m:d>
+                    <m:dPr>
+                      <m:ctrlPr>
+                        <w:rPr>
+                          <w:rFonts w:ascii="Cambria Math" w:eastAsiaTheme="minorEastAsia" w:hAnsi="Cambria Math"/>
+                          <w:i/>
+                        </w:rPr>
+                      </m:ctrlPr>
+                    </m:dPr>
+                    <m:e>
+                      <m:r>
+                        <w:rPr>
+                          <w:rFonts w:ascii="Cambria Math" w:eastAsiaTheme="minorEastAsia" w:hAnsi="Cambria Math"/>
+                        </w:rPr>
+                        <m:t>-6</m:t>
+                      </m:r>
+                    </m:e>
+                  </m:d>
+                </m:e>
+                <m:sup>
+                  <m:r>
+                    <w:rPr>
+                      <w:rFonts w:ascii="Cambria Math" w:eastAsiaTheme="minorEastAsia" w:hAnsi="Cambria Math"/>
+                    </w:rPr>
+                    <m:t>2</m:t>
+                  </m:r>
+                </m:sup>
+              </m:sSup>
+              <m:r>
+                <w:rPr>
+                  <w:rFonts w:ascii="Cambria Math" w:eastAsiaTheme="minorEastAsia" w:hAnsi="Cambria Math"/>
+                </w:rPr>
+                <m:t>+</m:t>
+              </m:r>
+              <m:sSup>
+                <m:sSupPr>
+                  <m:ctrlPr>
+                    <w:rPr>
+                      <w:rFonts w:ascii="Cambria Math" w:eastAsiaTheme="minorEastAsia" w:hAnsi="Cambria Math"/>
+                      <w:i/>
+                    </w:rPr>
+                  </m:ctrlPr>
+                </m:sSupPr>
+                <m:e>
+                  <m:r>
+                    <w:rPr>
+                      <w:rFonts w:ascii="Cambria Math" w:eastAsiaTheme="minorEastAsia" w:hAnsi="Cambria Math"/>
+                    </w:rPr>
+                    <m:t>8</m:t>
+                  </m:r>
+                </m:e>
+                <m:sup>
+                  <m:r>
+                    <w:rPr>
+                      <w:rFonts w:ascii="Cambria Math" w:eastAsiaTheme="minorEastAsia" w:hAnsi="Cambria Math"/>
+                    </w:rPr>
+                    <m:t>2</m:t>
+                  </m:r>
+                </m:sup>
+              </m:sSup>
+            </m:e>
+          </m:rad>
+          <m:r>
+            <w:rPr>
+              <w:rFonts w:ascii="Cambria Math" w:eastAsiaTheme="minorEastAsia" w:hAnsi="Cambria Math"/>
+            </w:rPr>
+            <m:t>=</m:t>
+          </m:r>
+          <m:rad>
+            <m:radPr>
+              <m:degHide m:val="1"/>
+              <m:ctrlPr>
+                <w:rPr>
+                  <w:rFonts w:ascii="Cambria Math" w:eastAsiaTheme="minorEastAsia" w:hAnsi="Cambria Math"/>
+                  <w:i/>
+                </w:rPr>
+              </m:ctrlPr>
+            </m:radPr>
+            <m:deg/>
+            <m:e>
+              <m:r>
+                <w:rPr>
+                  <w:rFonts w:ascii="Cambria Math" w:eastAsiaTheme="minorEastAsia" w:hAnsi="Cambria Math"/>
+                </w:rPr>
+                <m:t>36+64</m:t>
+              </m:r>
+            </m:e>
+          </m:rad>
+          <m:r>
+            <w:rPr>
+              <w:rFonts w:ascii="Cambria Math" w:eastAsiaTheme="minorEastAsia" w:hAnsi="Cambria Math"/>
+            </w:rPr>
+            <w:br/>
+          </m:r>
+        </m:oMath>
+        <m:oMath>
+          <m:d>
+            <m:dPr>
+              <m:begChr m:val="|"/>
+              <m:endChr m:val="|"/>
+              <m:ctrlPr>
+                <w:rPr>
+                  <w:rFonts w:ascii="Cambria Math" w:eastAsiaTheme="minorEastAsia" w:hAnsi="Cambria Math"/>
+                  <w:b/>
+                  <w:bCs/>
+                  <w:i/>
+                </w:rPr>
+              </m:ctrlPr>
+            </m:dPr>
+            <m:e>
+              <m:r>
+                <m:rPr>
+                  <m:sty m:val="bi"/>
+                </m:rPr>
+                <w:rPr>
+                  <w:rFonts w:ascii="Cambria Math" w:eastAsiaTheme="minorEastAsia" w:hAnsi="Cambria Math"/>
+                </w:rPr>
+                <m:t>-6+8</m:t>
+              </m:r>
+              <m:r>
+                <m:rPr>
+                  <m:sty m:val="bi"/>
+                </m:rPr>
+                <w:rPr>
+                  <w:rFonts w:ascii="Cambria Math" w:eastAsiaTheme="minorEastAsia" w:hAnsi="Cambria Math"/>
+                </w:rPr>
+                <m:t>i</m:t>
+              </m:r>
+            </m:e>
+          </m:d>
+          <m:r>
+            <m:rPr>
+              <m:sty m:val="bi"/>
+            </m:rPr>
+            <w:rPr>
+              <w:rFonts w:ascii="Cambria Math" w:eastAsiaTheme="minorEastAsia" w:hAnsi="Cambria Math"/>
+            </w:rPr>
+            <m:t>=</m:t>
+          </m:r>
+          <m:rad>
+            <m:radPr>
+              <m:degHide m:val="1"/>
+              <m:ctrlPr>
+                <w:rPr>
+                  <w:rFonts w:ascii="Cambria Math" w:eastAsiaTheme="minorEastAsia" w:hAnsi="Cambria Math"/>
+                  <w:b/>
+                  <w:bCs/>
+                  <w:i/>
+                </w:rPr>
+              </m:ctrlPr>
+            </m:radPr>
+            <m:deg/>
+            <m:e>
+              <m:r>
+                <m:rPr>
+                  <m:sty m:val="bi"/>
+                </m:rPr>
+                <w:rPr>
+                  <w:rFonts w:ascii="Cambria Math" w:eastAsiaTheme="minorEastAsia" w:hAnsi="Cambria Math"/>
+                </w:rPr>
+                <m:t>100</m:t>
+              </m:r>
+            </m:e>
+          </m:rad>
+          <m:r>
+            <m:rPr>
+              <m:sty m:val="bi"/>
+            </m:rPr>
+            <w:rPr>
+              <w:rFonts w:ascii="Cambria Math" w:eastAsiaTheme="minorEastAsia" w:hAnsi="Cambria Math"/>
+            </w:rPr>
+            <m:t>=10</m:t>
+          </m:r>
+          <m:r>
+            <w:rPr>
+              <w:rFonts w:eastAsiaTheme="minorEastAsia"/>
+              <w:b/>
+              <w:bCs/>
+            </w:rPr>
+            <w:br/>
+          </m:r>
+          <m:r>
+            <w:rPr>
+              <w:rFonts w:eastAsiaTheme="minorEastAsia"/>
+            </w:rPr>
+            <w:br/>
+          </m:r>
+        </m:oMath>
+      </m:oMathPara>
+      <w:r>
+        <w:rPr>
+          <w:rFonts w:eastAsiaTheme="minorEastAsia"/>
+          <w:noProof/>
+        </w:rPr>
+        <w:drawing>
+          <wp:inline distT="0" distB="0" distL="0" distR="0" wp14:anchorId="635812DD" wp14:editId="6B1AE9FC">
+            <wp:extent cx="1884680" cy="1727835"/>
+            <wp:effectExtent l="0" t="0" r="1270" b="5715"/>
+            <wp:docPr id="1204602505" name="Picture 1"/>
+            <wp:cNvGraphicFramePr>
+              <a:graphicFrameLocks xmlns:a="http://schemas.openxmlformats.org/drawingml/2006/main" noChangeAspect="1"/>
+            </wp:cNvGraphicFramePr>
+            <a:graphic xmlns:a="http://schemas.openxmlformats.org/drawingml/2006/main">
+              <a:graphicData uri="http://schemas.openxmlformats.org/drawingml/2006/picture">
+                <pic:pic xmlns:pic="http://schemas.openxmlformats.org/drawingml/2006/picture">
+                  <pic:nvPicPr>
+                    <pic:cNvPr id="0" name="Picture 1"/>
+                    <pic:cNvPicPr>
+                      <a:picLocks noChangeAspect="1" noChangeArrowheads="1"/>
+                    </pic:cNvPicPr>
+                  </pic:nvPicPr>
+                  <pic:blipFill>
+                    <a:blip r:embed="rId6">
+                      <a:extLst>
+                        <a:ext uri="{28A0092B-C50C-407E-A947-70E740481C1C}">
+                          <a14:useLocalDpi xmlns:a14="http://schemas.microsoft.com/office/drawing/2010/main" val="0"/>
+                        </a:ext>
+                      </a:extLst>
+                    </a:blip>
+                    <a:srcRect/>
+                    <a:stretch>
+                      <a:fillRect/>
+                    </a:stretch>
+                  </pic:blipFill>
+                  <pic:spPr bwMode="auto">
+                    <a:xfrm>
+                      <a:off x="0" y="0"/>
+                      <a:ext cx="1884680" cy="1727835"/>
+                    </a:xfrm>
+                    <a:prstGeom prst="rect">
+                      <a:avLst/>
+                    </a:prstGeom>
+                    <a:noFill/>
+                    <a:ln>
+                      <a:noFill/>
+                    </a:ln>
+                  </pic:spPr>
+                </pic:pic>
+              </a:graphicData>
+            </a:graphic>
+          </wp:inline>
+        </w:drawing>
+      </w:r>
+    </w:p>
+    <w:p>
+      <w:pPr>
+        <w:pStyle w:val="ListParagraph"/>
+        <w:numPr>
+          <w:ilvl w:val="0"/>
+          <w:numId w:val="21"/>
+        </w:numPr>
+        <w:rPr>
+          <w:rFonts w:eastAsiaTheme="minorEastAsia"/>
+          <w:b/>
+          <w:bCs/>
+        </w:rPr>
+      </w:pPr>
+      <w:r>
+        <w:rPr>
+          <w:rFonts w:eastAsiaTheme="minorEastAsia"/>
+        </w:rPr>
+        <w:t xml:space="preserve">Find the 4 answers to the equation </w:t>
+      </w:r>
+      <w:r>
+        <w:rPr>
+          <w:rFonts w:eastAsiaTheme="minorEastAsia"/>
+        </w:rPr>
+        <w:br/>
+      </w:r>
+      <m:oMath>
+        <m:sSup>
+          <m:sSupPr>
+            <m:ctrlPr>
+              <w:rPr>
+                <w:rFonts w:ascii="Cambria Math" w:eastAsiaTheme="minorEastAsia" w:hAnsi="Cambria Math"/>
+                <w:i/>
+              </w:rPr>
+            </m:ctrlPr>
+          </m:sSupPr>
+          <m:e>
+            <m:r>
+              <w:rPr>
+                <w:rFonts w:ascii="Cambria Math" w:eastAsiaTheme="minorEastAsia" w:hAnsi="Cambria Math"/>
+              </w:rPr>
+              <m:t>x</m:t>
+            </m:r>
+          </m:e>
+          <m:sup>
+            <m:r>
+              <w:rPr>
+                <w:rFonts w:ascii="Cambria Math" w:eastAsiaTheme="minorEastAsia" w:hAnsi="Cambria Math"/>
+              </w:rPr>
+              <m:t>4</m:t>
+            </m:r>
+          </m:sup>
+        </m:sSup>
+        <m:r>
+          <w:rPr>
+            <w:rFonts w:ascii="Cambria Math" w:eastAsiaTheme="minorEastAsia" w:hAnsi="Cambria Math"/>
+          </w:rPr>
+          <m:t>+13</m:t>
+        </m:r>
+        <m:sSup>
+          <m:sSupPr>
+            <m:ctrlPr>
+              <w:rPr>
+                <w:rFonts w:ascii="Cambria Math" w:eastAsiaTheme="minorEastAsia" w:hAnsi="Cambria Math"/>
+                <w:i/>
+              </w:rPr>
+            </m:ctrlPr>
+          </m:sSupPr>
+          <m:e>
+            <m:r>
+              <w:rPr>
+                <w:rFonts w:ascii="Cambria Math" w:eastAsiaTheme="minorEastAsia" w:hAnsi="Cambria Math"/>
+              </w:rPr>
+              <m:t>x</m:t>
+            </m:r>
+          </m:e>
+          <m:sup>
+            <m:r>
+              <w:rPr>
+                <w:rFonts w:ascii="Cambria Math" w:eastAsiaTheme="minorEastAsia" w:hAnsi="Cambria Math"/>
+              </w:rPr>
+              <m:t>2</m:t>
+            </m:r>
+          </m:sup>
+        </m:sSup>
+        <m:r>
+          <w:rPr>
+            <w:rFonts w:ascii="Cambria Math" w:eastAsiaTheme="minorEastAsia" w:hAnsi="Cambria Math"/>
+          </w:rPr>
+          <m:t>+36=0</m:t>
+        </m:r>
+      </m:oMath>
+      <w:r>
+        <w:rPr>
+          <w:rFonts w:eastAsiaTheme="minorEastAsia"/>
+        </w:rPr>
+        <w:t>.</w:t>
+      </w:r>
+      <w:r>
+        <w:rPr>
+          <w:rFonts w:eastAsiaTheme="minorEastAsia"/>
+        </w:rPr>
+        <w:br/>
+      </w:r>
+      <m:oMathPara>
+        <m:oMath>
+          <m:sSup>
+            <m:sSupPr>
+              <m:ctrlPr>
+                <w:rPr>
+                  <w:rFonts w:ascii="Cambria Math" w:eastAsiaTheme="minorEastAsia" w:hAnsi="Cambria Math"/>
+                  <w:i/>
+                </w:rPr>
+              </m:ctrlPr>
+            </m:sSupPr>
+            <m:e>
+              <m:r>
+                <w:rPr>
+                  <w:rFonts w:ascii="Cambria Math" w:eastAsiaTheme="minorEastAsia" w:hAnsi="Cambria Math"/>
+                </w:rPr>
+                <m:t>(x</m:t>
+              </m:r>
+            </m:e>
+            <m:sup>
+              <m:r>
+                <w:rPr>
+                  <w:rFonts w:ascii="Cambria Math" w:eastAsiaTheme="minorEastAsia" w:hAnsi="Cambria Math"/>
+                </w:rPr>
+                <m:t>2</m:t>
+              </m:r>
+            </m:sup>
+          </m:sSup>
+          <m:r>
+            <w:rPr>
+              <w:rFonts w:ascii="Cambria Math" w:eastAsiaTheme="minorEastAsia" w:hAnsi="Cambria Math"/>
+            </w:rPr>
+            <m:t>+9)</m:t>
+          </m:r>
+          <m:d>
+            <m:dPr>
+              <m:ctrlPr>
+                <w:rPr>
+                  <w:rFonts w:ascii="Cambria Math" w:eastAsiaTheme="minorEastAsia" w:hAnsi="Cambria Math"/>
+                  <w:i/>
+                </w:rPr>
+              </m:ctrlPr>
+            </m:dPr>
+            <m:e>
+              <m:sSup>
+                <m:sSupPr>
+                  <m:ctrlPr>
+                    <w:rPr>
+                      <w:rFonts w:ascii="Cambria Math" w:eastAsiaTheme="minorEastAsia" w:hAnsi="Cambria Math"/>
+                      <w:i/>
+                    </w:rPr>
+                  </m:ctrlPr>
+                </m:sSupPr>
+                <m:e>
+                  <m:r>
+                    <w:rPr>
+                      <w:rFonts w:ascii="Cambria Math" w:eastAsiaTheme="minorEastAsia" w:hAnsi="Cambria Math"/>
+                    </w:rPr>
+                    <m:t>x</m:t>
+                  </m:r>
+                </m:e>
+                <m:sup>
+                  <m:r>
+                    <w:rPr>
+                      <w:rFonts w:ascii="Cambria Math" w:eastAsiaTheme="minorEastAsia" w:hAnsi="Cambria Math"/>
+                    </w:rPr>
+                    <m:t>2</m:t>
+                  </m:r>
+                </m:sup>
+              </m:sSup>
+              <m:r>
+                <w:rPr>
+                  <w:rFonts w:ascii="Cambria Math" w:eastAsiaTheme="minorEastAsia" w:hAnsi="Cambria Math"/>
+                </w:rPr>
+                <m:t>+4</m:t>
+              </m:r>
+            </m:e>
+          </m:d>
+          <m:r>
+            <w:rPr>
+              <w:rFonts w:ascii="Cambria Math" w:eastAsiaTheme="minorEastAsia" w:hAnsi="Cambria Math"/>
+            </w:rPr>
+            <m:t>=0</m:t>
+          </m:r>
+          <m:r>
+            <w:rPr>
+              <w:rFonts w:eastAsiaTheme="minorEastAsia"/>
+            </w:rPr>
+            <w:br/>
+          </m:r>
+        </m:oMath>
+        <m:oMath>
+          <m:sSup>
+            <m:sSupPr>
+              <m:ctrlPr>
+                <w:rPr>
+                  <w:rFonts w:ascii="Cambria Math" w:eastAsiaTheme="minorEastAsia" w:hAnsi="Cambria Math"/>
+                  <w:i/>
+                </w:rPr>
+              </m:ctrlPr>
+            </m:sSupPr>
+            <m:e>
+              <m:r>
+                <w:rPr>
+                  <w:rFonts w:ascii="Cambria Math" w:eastAsiaTheme="minorEastAsia" w:hAnsi="Cambria Math"/>
+                </w:rPr>
+                <m:t>x</m:t>
+              </m:r>
+            </m:e>
+            <m:sup>
+              <m:r>
+                <w:rPr>
+                  <w:rFonts w:ascii="Cambria Math" w:eastAsiaTheme="minorEastAsia" w:hAnsi="Cambria Math"/>
+                </w:rPr>
+                <m:t>2</m:t>
+              </m:r>
+            </m:sup>
+          </m:sSup>
+          <m:r>
+            <w:rPr>
+              <w:rFonts w:ascii="Cambria Math" w:eastAsiaTheme="minorEastAsia" w:hAnsi="Cambria Math"/>
+            </w:rPr>
+            <m:t xml:space="preserve">=-9, </m:t>
+          </m:r>
+          <m:sSup>
+            <m:sSupPr>
+              <m:ctrlPr>
+                <w:rPr>
+                  <w:rFonts w:ascii="Cambria Math" w:eastAsiaTheme="minorEastAsia" w:hAnsi="Cambria Math"/>
+                  <w:i/>
+                </w:rPr>
+              </m:ctrlPr>
+            </m:sSupPr>
+            <m:e>
+              <m:r>
+                <w:rPr>
+                  <w:rFonts w:ascii="Cambria Math" w:eastAsiaTheme="minorEastAsia" w:hAnsi="Cambria Math"/>
+                </w:rPr>
+                <m:t>x</m:t>
+              </m:r>
+            </m:e>
+            <m:sup>
+              <m:r>
+                <w:rPr>
+                  <w:rFonts w:ascii="Cambria Math" w:eastAsiaTheme="minorEastAsia" w:hAnsi="Cambria Math"/>
+                </w:rPr>
+                <m:t>2</m:t>
+              </m:r>
+            </m:sup>
+          </m:sSup>
+          <m:r>
+            <w:rPr>
+              <w:rFonts w:ascii="Cambria Math" w:eastAsiaTheme="minorEastAsia" w:hAnsi="Cambria Math"/>
+            </w:rPr>
+            <m:t>=-4</m:t>
+          </m:r>
+          <m:r>
+            <w:rPr>
+              <w:rFonts w:eastAsiaTheme="minorEastAsia"/>
+            </w:rPr>
+            <w:br/>
+          </m:r>
+        </m:oMath>
+        <m:oMath>
+          <m:r>
+            <m:rPr>
+              <m:sty m:val="bi"/>
+            </m:rPr>
+            <w:rPr>
+              <w:rFonts w:ascii="Cambria Math" w:eastAsiaTheme="minorEastAsia" w:hAnsi="Cambria Math"/>
+            </w:rPr>
+            <m:t>x=±3</m:t>
+          </m:r>
+          <m:r>
+            <m:rPr>
+              <m:sty m:val="bi"/>
+            </m:rPr>
+            <w:rPr>
+              <w:rFonts w:ascii="Cambria Math" w:eastAsiaTheme="minorEastAsia" w:hAnsi="Cambria Math"/>
+            </w:rPr>
+            <m:t>i, ±2</m:t>
+          </m:r>
+          <m:r>
+            <m:rPr>
+              <m:sty m:val="bi"/>
+            </m:rPr>
+            <w:rPr>
+              <w:rFonts w:ascii="Cambria Math" w:eastAsiaTheme="minorEastAsia" w:hAnsi="Cambria Math"/>
+            </w:rPr>
+            <m:t>i</m:t>
+          </m:r>
+        </m:oMath>
+      </m:oMathPara>
+    </w:p>
+    <w:p>
+      <w:pPr>
+        <w:pStyle w:val="ListParagraph"/>
+        <w:numPr>
+          <w:ilvl w:val="0"/>
+          <w:numId w:val="21"/>
+        </w:numPr>
+        <w:rPr>
+          <w:rFonts w:eastAsiaTheme="minorEastAsia"/>
+        </w:rPr>
+      </w:pPr>
+      <w:r>
+        <w:rPr>
+          <w:rFonts w:eastAsiaTheme="minorEastAsia"/>
+        </w:rPr>
+        <w:t xml:space="preserve">What is </w:t>
+      </w:r>
+      <m:oMath>
+        <m:sSup>
+          <m:sSupPr>
+            <m:ctrlPr>
+              <w:rPr>
+                <w:rFonts w:ascii="Cambria Math" w:eastAsiaTheme="minorEastAsia" w:hAnsi="Cambria Math"/>
+                <w:i/>
+              </w:rPr>
+            </m:ctrlPr>
+          </m:sSupPr>
+          <m:e>
+            <m:d>
+              <m:dPr>
+                <m:ctrlPr>
+                  <w:rPr>
+                    <w:rFonts w:ascii="Cambria Math" w:eastAsiaTheme="minorEastAsia" w:hAnsi="Cambria Math"/>
+                    <w:i/>
+                  </w:rPr>
+                </m:ctrlPr>
+              </m:dPr>
+              <m:e>
+                <m:rad>
+                  <m:radPr>
+                    <m:degHide m:val="1"/>
+                    <m:ctrlPr>
+                      <w:rPr>
+                        <w:rFonts w:ascii="Cambria Math" w:eastAsiaTheme="minorEastAsia" w:hAnsi="Cambria Math"/>
+                        <w:i/>
+                      </w:rPr>
+                    </m:ctrlPr>
+                  </m:radPr>
+                  <m:deg/>
+                  <m:e>
+                    <m:r>
+                      <w:rPr>
+                        <w:rFonts w:ascii="Cambria Math" w:eastAsiaTheme="minorEastAsia" w:hAnsi="Cambria Math"/>
+                      </w:rPr>
+                      <m:t>2</m:t>
+                    </m:r>
+                  </m:e>
+                </m:rad>
+                <m:r>
+                  <w:rPr>
+                    <w:rFonts w:ascii="Cambria Math" w:eastAsiaTheme="minorEastAsia" w:hAnsi="Cambria Math"/>
+                  </w:rPr>
+                  <m:t>+i</m:t>
+                </m:r>
+                <m:rad>
+                  <m:radPr>
+                    <m:degHide m:val="1"/>
+                    <m:ctrlPr>
+                      <w:rPr>
+                        <w:rFonts w:ascii="Cambria Math" w:eastAsiaTheme="minorEastAsia" w:hAnsi="Cambria Math"/>
+                        <w:i/>
+                      </w:rPr>
+                    </m:ctrlPr>
+                  </m:radPr>
+                  <m:deg/>
+                  <m:e>
+                    <m:r>
+                      <w:rPr>
+                        <w:rFonts w:ascii="Cambria Math" w:eastAsiaTheme="minorEastAsia" w:hAnsi="Cambria Math"/>
+                      </w:rPr>
+                      <m:t>2</m:t>
+                    </m:r>
+                  </m:e>
+                </m:rad>
+              </m:e>
+            </m:d>
+          </m:e>
+          <m:sup>
+            <m:r>
+              <w:rPr>
+                <w:rFonts w:ascii="Cambria Math" w:eastAsiaTheme="minorEastAsia" w:hAnsi="Cambria Math"/>
+              </w:rPr>
+              <m:t>2</m:t>
+            </m:r>
+          </m:sup>
+        </m:sSup>
+        <m:r>
+          <w:rPr>
+            <w:rFonts w:ascii="Cambria Math" w:eastAsiaTheme="minorEastAsia" w:hAnsi="Cambria Math"/>
+          </w:rPr>
+          <m:t>?</m:t>
+        </m:r>
+        <m:r>
+          <w:rPr>
+            <w:rFonts w:ascii="Cambria Math" w:eastAsiaTheme="minorEastAsia" w:hAnsi="Cambria Math"/>
+          </w:rPr>
+          <w:br/>
+        </m:r>
+      </m:oMath>
+      <m:oMathPara>
+        <m:oMath>
+          <m:sSup>
+            <m:sSupPr>
+              <m:ctrlPr>
+                <w:rPr>
+                  <w:rFonts w:ascii="Cambria Math" w:eastAsiaTheme="minorEastAsia" w:hAnsi="Cambria Math"/>
+                  <w:i/>
+                </w:rPr>
+              </m:ctrlPr>
+            </m:sSupPr>
+            <m:e>
+              <m:d>
+                <m:dPr>
+                  <m:ctrlPr>
+                    <w:rPr>
+                      <w:rFonts w:ascii="Cambria Math" w:eastAsiaTheme="minorEastAsia" w:hAnsi="Cambria Math"/>
+                      <w:i/>
+                    </w:rPr>
+                  </m:ctrlPr>
+                </m:dPr>
+                <m:e>
+                  <m:rad>
+                    <m:radPr>
+                      <m:degHide m:val="1"/>
+                      <m:ctrlPr>
+                        <w:rPr>
+                          <w:rFonts w:ascii="Cambria Math" w:eastAsiaTheme="minorEastAsia" w:hAnsi="Cambria Math"/>
+                          <w:i/>
+                        </w:rPr>
+                      </m:ctrlPr>
+                    </m:radPr>
+                    <m:deg/>
+                    <m:e>
+                      <m:r>
+                        <w:rPr>
+                          <w:rFonts w:ascii="Cambria Math" w:eastAsiaTheme="minorEastAsia" w:hAnsi="Cambria Math"/>
+                        </w:rPr>
+                        <m:t>2</m:t>
+                      </m:r>
+                    </m:e>
+                  </m:rad>
+                </m:e>
+              </m:d>
+            </m:e>
+            <m:sup>
+              <m:r>
+                <w:rPr>
+                  <w:rFonts w:ascii="Cambria Math" w:eastAsiaTheme="minorEastAsia" w:hAnsi="Cambria Math"/>
+                </w:rPr>
+                <m:t>2</m:t>
+              </m:r>
+            </m:sup>
+          </m:sSup>
+          <m:r>
+            <w:rPr>
+              <w:rFonts w:ascii="Cambria Math" w:eastAsiaTheme="minorEastAsia" w:hAnsi="Cambria Math"/>
+            </w:rPr>
+            <m:t>+</m:t>
+          </m:r>
+          <m:d>
+            <m:dPr>
+              <m:ctrlPr>
+                <w:rPr>
+                  <w:rFonts w:ascii="Cambria Math" w:eastAsiaTheme="minorEastAsia" w:hAnsi="Cambria Math"/>
+                  <w:i/>
+                </w:rPr>
+              </m:ctrlPr>
+            </m:dPr>
+            <m:e>
+              <m:rad>
+                <m:radPr>
+                  <m:degHide m:val="1"/>
+                  <m:ctrlPr>
+                    <w:rPr>
+                      <w:rFonts w:ascii="Cambria Math" w:eastAsiaTheme="minorEastAsia" w:hAnsi="Cambria Math"/>
+                      <w:i/>
+                    </w:rPr>
+                  </m:ctrlPr>
+                </m:radPr>
+                <m:deg/>
+                <m:e>
+                  <m:r>
+                    <w:rPr>
+                      <w:rFonts w:ascii="Cambria Math" w:eastAsiaTheme="minorEastAsia" w:hAnsi="Cambria Math"/>
+                    </w:rPr>
+                    <m:t>2</m:t>
+                  </m:r>
+                </m:e>
+              </m:rad>
+            </m:e>
+          </m:d>
+          <m:d>
+            <m:dPr>
+              <m:ctrlPr>
+                <w:rPr>
+                  <w:rFonts w:ascii="Cambria Math" w:eastAsiaTheme="minorEastAsia" w:hAnsi="Cambria Math"/>
+                  <w:i/>
+                </w:rPr>
+              </m:ctrlPr>
+            </m:dPr>
+            <m:e>
+              <m:r>
+                <w:rPr>
+                  <w:rFonts w:ascii="Cambria Math" w:eastAsiaTheme="minorEastAsia" w:hAnsi="Cambria Math"/>
+                </w:rPr>
+                <m:t>i</m:t>
+              </m:r>
+              <m:rad>
+                <m:radPr>
+                  <m:degHide m:val="1"/>
+                  <m:ctrlPr>
+                    <w:rPr>
+                      <w:rFonts w:ascii="Cambria Math" w:eastAsiaTheme="minorEastAsia" w:hAnsi="Cambria Math"/>
+                      <w:i/>
+                    </w:rPr>
+                  </m:ctrlPr>
+                </m:radPr>
+                <m:deg/>
+                <m:e>
+                  <m:r>
+                    <w:rPr>
+                      <w:rFonts w:ascii="Cambria Math" w:eastAsiaTheme="minorEastAsia" w:hAnsi="Cambria Math"/>
+                    </w:rPr>
+                    <m:t>2</m:t>
+                  </m:r>
+                </m:e>
+              </m:rad>
+            </m:e>
+          </m:d>
+          <m:r>
+            <w:rPr>
+              <w:rFonts w:ascii="Cambria Math" w:eastAsiaTheme="minorEastAsia" w:hAnsi="Cambria Math"/>
+            </w:rPr>
+            <m:t>+</m:t>
+          </m:r>
+          <m:d>
+            <m:dPr>
+              <m:ctrlPr>
+                <w:rPr>
+                  <w:rFonts w:ascii="Cambria Math" w:eastAsiaTheme="minorEastAsia" w:hAnsi="Cambria Math"/>
+                  <w:i/>
+                </w:rPr>
+              </m:ctrlPr>
+            </m:dPr>
+            <m:e>
+              <m:r>
+                <w:rPr>
+                  <w:rFonts w:ascii="Cambria Math" w:eastAsiaTheme="minorEastAsia" w:hAnsi="Cambria Math"/>
+                </w:rPr>
+                <m:t>i</m:t>
+              </m:r>
+              <m:rad>
+                <m:radPr>
+                  <m:degHide m:val="1"/>
+                  <m:ctrlPr>
+                    <w:rPr>
+                      <w:rFonts w:ascii="Cambria Math" w:eastAsiaTheme="minorEastAsia" w:hAnsi="Cambria Math"/>
+                      <w:i/>
+                    </w:rPr>
+                  </m:ctrlPr>
+                </m:radPr>
+                <m:deg/>
+                <m:e>
+                  <m:r>
+                    <w:rPr>
+                      <w:rFonts w:ascii="Cambria Math" w:eastAsiaTheme="minorEastAsia" w:hAnsi="Cambria Math"/>
+                    </w:rPr>
+                    <m:t>2</m:t>
+                  </m:r>
+                </m:e>
+              </m:rad>
+            </m:e>
+          </m:d>
+          <m:d>
+            <m:dPr>
+              <m:ctrlPr>
+                <w:rPr>
+                  <w:rFonts w:ascii="Cambria Math" w:eastAsiaTheme="minorEastAsia" w:hAnsi="Cambria Math"/>
+                  <w:i/>
+                </w:rPr>
+              </m:ctrlPr>
+            </m:dPr>
+            <m:e>
+              <m:rad>
+                <m:radPr>
+                  <m:degHide m:val="1"/>
+                  <m:ctrlPr>
+                    <w:rPr>
+                      <w:rFonts w:ascii="Cambria Math" w:eastAsiaTheme="minorEastAsia" w:hAnsi="Cambria Math"/>
+                      <w:i/>
+                    </w:rPr>
+                  </m:ctrlPr>
+                </m:radPr>
+                <m:deg/>
+                <m:e>
+                  <m:r>
+                    <w:rPr>
+                      <w:rFonts w:ascii="Cambria Math" w:eastAsiaTheme="minorEastAsia" w:hAnsi="Cambria Math"/>
+                    </w:rPr>
+                    <m:t>2</m:t>
+                  </m:r>
+                </m:e>
+              </m:rad>
+            </m:e>
+          </m:d>
+          <m:r>
+            <w:rPr>
+              <w:rFonts w:ascii="Cambria Math" w:eastAsiaTheme="minorEastAsia" w:hAnsi="Cambria Math"/>
+            </w:rPr>
+            <m:t>+</m:t>
+          </m:r>
+          <m:sSup>
+            <m:sSupPr>
+              <m:ctrlPr>
+                <w:rPr>
+                  <w:rFonts w:ascii="Cambria Math" w:eastAsiaTheme="minorEastAsia" w:hAnsi="Cambria Math"/>
+                  <w:i/>
+                </w:rPr>
+              </m:ctrlPr>
+            </m:sSupPr>
+            <m:e>
+              <m:d>
+                <m:dPr>
+                  <m:ctrlPr>
+                    <w:rPr>
+                      <w:rFonts w:ascii="Cambria Math" w:eastAsiaTheme="minorEastAsia" w:hAnsi="Cambria Math"/>
+                      <w:i/>
+                    </w:rPr>
+                  </m:ctrlPr>
+                </m:dPr>
+                <m:e>
+                  <m:r>
+                    <w:rPr>
+                      <w:rFonts w:ascii="Cambria Math" w:eastAsiaTheme="minorEastAsia" w:hAnsi="Cambria Math"/>
+                    </w:rPr>
+                    <m:t>i</m:t>
+                  </m:r>
+                  <m:rad>
+                    <m:radPr>
+                      <m:degHide m:val="1"/>
+                      <m:ctrlPr>
+                        <w:rPr>
+                          <w:rFonts w:ascii="Cambria Math" w:eastAsiaTheme="minorEastAsia" w:hAnsi="Cambria Math"/>
+                          <w:i/>
+                        </w:rPr>
+                      </m:ctrlPr>
+                    </m:radPr>
+                    <m:deg/>
+                    <m:e>
+                      <m:r>
+                        <w:rPr>
+                          <w:rFonts w:ascii="Cambria Math" w:eastAsiaTheme="minorEastAsia" w:hAnsi="Cambria Math"/>
+                        </w:rPr>
+                        <m:t>2</m:t>
+                      </m:r>
+                    </m:e>
+                  </m:rad>
+                </m:e>
+              </m:d>
+            </m:e>
+            <m:sup>
+              <m:r>
+                <w:rPr>
+                  <w:rFonts w:ascii="Cambria Math" w:eastAsiaTheme="minorEastAsia" w:hAnsi="Cambria Math"/>
+                </w:rPr>
+                <m:t>2</m:t>
+              </m:r>
+            </m:sup>
+          </m:sSup>
+          <m:r>
+            <w:rPr>
+              <w:rFonts w:ascii="Cambria Math" w:eastAsiaTheme="minorEastAsia" w:hAnsi="Cambria Math"/>
+            </w:rPr>
+            <m:t>=</m:t>
+          </m:r>
+          <m:r>
+            <w:rPr>
+              <w:rFonts w:ascii="Cambria Math" w:eastAsiaTheme="minorEastAsia" w:hAnsi="Cambria Math"/>
+            </w:rPr>
+            <w:br/>
+          </m:r>
+        </m:oMath>
+        <m:oMath>
+          <m:r>
+            <w:rPr>
+              <w:rFonts w:ascii="Cambria Math" w:eastAsiaTheme="minorEastAsia" w:hAnsi="Cambria Math"/>
+            </w:rPr>
+            <m:t>2+2i+2i+2</m:t>
+          </m:r>
+          <m:sSup>
+            <m:sSupPr>
+              <m:ctrlPr>
+                <w:rPr>
+                  <w:rFonts w:ascii="Cambria Math" w:eastAsiaTheme="minorEastAsia" w:hAnsi="Cambria Math"/>
+                  <w:i/>
+                </w:rPr>
+              </m:ctrlPr>
+            </m:sSupPr>
+            <m:e>
+              <m:r>
+                <w:rPr>
+                  <w:rFonts w:ascii="Cambria Math" w:eastAsiaTheme="minorEastAsia" w:hAnsi="Cambria Math"/>
+                </w:rPr>
+                <m:t>i</m:t>
+              </m:r>
+            </m:e>
+            <m:sup>
+              <m:r>
+                <w:rPr>
+                  <w:rFonts w:ascii="Cambria Math" w:eastAsiaTheme="minorEastAsia" w:hAnsi="Cambria Math"/>
+                </w:rPr>
+                <m:t>2</m:t>
+              </m:r>
+            </m:sup>
+          </m:sSup>
+          <m:r>
+            <w:rPr>
+              <w:rFonts w:ascii="Cambria Math" w:eastAsiaTheme="minorEastAsia" w:hAnsi="Cambria Math"/>
+            </w:rPr>
+            <m:t>=2+4i-2=</m:t>
+          </m:r>
+          <m:r>
+            <m:rPr>
+              <m:sty m:val="bi"/>
+            </m:rPr>
+            <w:rPr>
+              <w:rFonts w:ascii="Cambria Math" w:eastAsiaTheme="minorEastAsia" w:hAnsi="Cambria Math"/>
+            </w:rPr>
+            <m:t>4</m:t>
+          </m:r>
+          <m:r>
+            <m:rPr>
+              <m:sty m:val="bi"/>
+            </m:rPr>
+            <w:rPr>
+              <w:rFonts w:ascii="Cambria Math" w:eastAsiaTheme="minorEastAsia" w:hAnsi="Cambria Math"/>
+            </w:rPr>
+            <m:t>i</m:t>
+          </m:r>
+        </m:oMath>
+      </m:oMathPara>
+    </w:p>
+    <w:p>
+      <w:pPr>
+        <w:pStyle w:val="ListParagraph"/>
+        <w:numPr>
+          <w:ilvl w:val="0"/>
+          <w:numId w:val="21"/>
+        </w:numPr>
+        <w:rPr>
+          <w:rFonts w:eastAsiaTheme="minorEastAsia"/>
+        </w:rPr>
+      </w:pPr>
+      <w:r>
+        <w:rPr>
+          <w:rFonts w:eastAsiaTheme="minorEastAsia"/>
+        </w:rPr>
+        <w:t xml:space="preserve">What is </w:t>
+      </w:r>
+      <m:oMath>
+        <m:sSup>
+          <m:sSupPr>
+            <m:ctrlPr>
+              <w:rPr>
+                <w:rFonts w:ascii="Cambria Math" w:eastAsiaTheme="minorEastAsia" w:hAnsi="Cambria Math"/>
+                <w:i/>
+              </w:rPr>
+            </m:ctrlPr>
+          </m:sSupPr>
+          <m:e>
+            <m:d>
+              <m:dPr>
+                <m:ctrlPr>
+                  <w:rPr>
+                    <w:rFonts w:ascii="Cambria Math" w:eastAsiaTheme="minorEastAsia" w:hAnsi="Cambria Math"/>
+                    <w:i/>
+                  </w:rPr>
+                </m:ctrlPr>
+              </m:dPr>
+              <m:e>
+                <m:r>
+                  <w:rPr>
+                    <w:rFonts w:ascii="Cambria Math" w:eastAsiaTheme="minorEastAsia" w:hAnsi="Cambria Math"/>
+                  </w:rPr>
+                  <m:t>1+</m:t>
+                </m:r>
+                <m:f>
+                  <m:fPr>
+                    <m:ctrlPr>
+                      <w:rPr>
+                        <w:rFonts w:ascii="Cambria Math" w:eastAsiaTheme="minorEastAsia" w:hAnsi="Cambria Math"/>
+                        <w:i/>
+                      </w:rPr>
+                    </m:ctrlPr>
+                  </m:fPr>
+                  <m:num>
+                    <m:r>
+                      <w:rPr>
+                        <w:rFonts w:ascii="Cambria Math" w:eastAsiaTheme="minorEastAsia" w:hAnsi="Cambria Math"/>
+                      </w:rPr>
+                      <m:t>1</m:t>
+                    </m:r>
+                  </m:num>
+                  <m:den>
+                    <m:r>
+                      <w:rPr>
+                        <w:rFonts w:ascii="Cambria Math" w:eastAsiaTheme="minorEastAsia" w:hAnsi="Cambria Math"/>
+                      </w:rPr>
+                      <m:t>2</m:t>
+                    </m:r>
+                  </m:den>
+                </m:f>
+                <m:r>
+                  <w:rPr>
+                    <w:rFonts w:ascii="Cambria Math" w:eastAsiaTheme="minorEastAsia" w:hAnsi="Cambria Math"/>
+                  </w:rPr>
+                  <m:t>i</m:t>
+                </m:r>
+              </m:e>
+            </m:d>
+          </m:e>
+          <m:sup>
+            <m:r>
+              <w:rPr>
+                <w:rFonts w:ascii="Cambria Math" w:eastAsiaTheme="minorEastAsia" w:hAnsi="Cambria Math"/>
+              </w:rPr>
+              <m:t>2</m:t>
+            </m:r>
+          </m:sup>
+        </m:sSup>
+        <m:r>
+          <w:rPr>
+            <w:rFonts w:ascii="Cambria Math" w:eastAsiaTheme="minorEastAsia" w:hAnsi="Cambria Math"/>
+          </w:rPr>
+          <m:t>+</m:t>
+        </m:r>
+        <m:d>
+          <m:dPr>
+            <m:ctrlPr>
+              <w:rPr>
+                <w:rFonts w:ascii="Cambria Math" w:eastAsiaTheme="minorEastAsia" w:hAnsi="Cambria Math"/>
+                <w:i/>
+              </w:rPr>
+            </m:ctrlPr>
+          </m:dPr>
+          <m:e>
+            <m:r>
+              <w:rPr>
+                <w:rFonts w:ascii="Cambria Math" w:eastAsiaTheme="minorEastAsia" w:hAnsi="Cambria Math"/>
+              </w:rPr>
+              <m:t>1+</m:t>
+            </m:r>
+            <m:f>
+              <m:fPr>
+                <m:ctrlPr>
+                  <w:rPr>
+                    <w:rFonts w:ascii="Cambria Math" w:eastAsiaTheme="minorEastAsia" w:hAnsi="Cambria Math"/>
+                    <w:i/>
+                  </w:rPr>
+                </m:ctrlPr>
+              </m:fPr>
+              <m:num>
+                <m:r>
+                  <w:rPr>
+                    <w:rFonts w:ascii="Cambria Math" w:eastAsiaTheme="minorEastAsia" w:hAnsi="Cambria Math"/>
+                  </w:rPr>
+                  <m:t>1</m:t>
+                </m:r>
+              </m:num>
+              <m:den>
+                <m:r>
+                  <w:rPr>
+                    <w:rFonts w:ascii="Cambria Math" w:eastAsiaTheme="minorEastAsia" w:hAnsi="Cambria Math"/>
+                  </w:rPr>
+                  <m:t>2</m:t>
+                </m:r>
+              </m:den>
+            </m:f>
+            <m:r>
+              <w:rPr>
+                <w:rFonts w:ascii="Cambria Math" w:eastAsiaTheme="minorEastAsia" w:hAnsi="Cambria Math"/>
+              </w:rPr>
+              <m:t>i</m:t>
+            </m:r>
+          </m:e>
+        </m:d>
+      </m:oMath>
+      <w:r>
+        <w:rPr>
+          <w:rFonts w:eastAsiaTheme="minorEastAsia"/>
+        </w:rPr>
+        <w:t>?</w:t>
+      </w:r>
+      <w:r>
+        <w:rPr>
+          <w:rFonts w:eastAsiaTheme="minorEastAsia"/>
+        </w:rPr>
+        <w:br/>
+      </w:r>
+      <m:oMathPara>
+        <m:oMath>
+          <m:d>
+            <m:dPr>
+              <m:ctrlPr>
+                <w:rPr>
+                  <w:rFonts w:ascii="Cambria Math" w:eastAsiaTheme="minorEastAsia" w:hAnsi="Cambria Math"/>
+                  <w:i/>
+                </w:rPr>
+              </m:ctrlPr>
+            </m:dPr>
+            <m:e>
+              <m:r>
+                <w:rPr>
+                  <w:rFonts w:ascii="Cambria Math" w:eastAsiaTheme="minorEastAsia" w:hAnsi="Cambria Math"/>
+                </w:rPr>
+                <m:t>1+</m:t>
+              </m:r>
+              <m:f>
+                <m:fPr>
+                  <m:ctrlPr>
+                    <w:rPr>
+                      <w:rFonts w:ascii="Cambria Math" w:eastAsiaTheme="minorEastAsia" w:hAnsi="Cambria Math"/>
+                      <w:i/>
+                    </w:rPr>
+                  </m:ctrlPr>
+                </m:fPr>
+                <m:num>
+                  <m:r>
+                    <w:rPr>
+                      <w:rFonts w:ascii="Cambria Math" w:eastAsiaTheme="minorEastAsia" w:hAnsi="Cambria Math"/>
+                    </w:rPr>
+                    <m:t>1</m:t>
+                  </m:r>
+                </m:num>
+                <m:den>
+                  <m:r>
+                    <w:rPr>
+                      <w:rFonts w:ascii="Cambria Math" w:eastAsiaTheme="minorEastAsia" w:hAnsi="Cambria Math"/>
+                    </w:rPr>
+                    <m:t>2</m:t>
+                  </m:r>
+                </m:den>
+              </m:f>
+              <m:r>
+                <w:rPr>
+                  <w:rFonts w:ascii="Cambria Math" w:eastAsiaTheme="minorEastAsia" w:hAnsi="Cambria Math"/>
+                </w:rPr>
+                <m:t>i</m:t>
+              </m:r>
+            </m:e>
+          </m:d>
+          <m:d>
+            <m:dPr>
+              <m:ctrlPr>
+                <w:rPr>
+                  <w:rFonts w:ascii="Cambria Math" w:eastAsiaTheme="minorEastAsia" w:hAnsi="Cambria Math"/>
+                  <w:i/>
+                </w:rPr>
+              </m:ctrlPr>
+            </m:dPr>
+            <m:e>
+              <m:r>
+                <w:rPr>
+                  <w:rFonts w:ascii="Cambria Math" w:eastAsiaTheme="minorEastAsia" w:hAnsi="Cambria Math"/>
+                </w:rPr>
+                <m:t>1+</m:t>
+              </m:r>
+              <m:f>
+                <m:fPr>
+                  <m:ctrlPr>
+                    <w:rPr>
+                      <w:rFonts w:ascii="Cambria Math" w:eastAsiaTheme="minorEastAsia" w:hAnsi="Cambria Math"/>
+                      <w:i/>
+                    </w:rPr>
+                  </m:ctrlPr>
+                </m:fPr>
+                <m:num>
+                  <m:r>
+                    <w:rPr>
+                      <w:rFonts w:ascii="Cambria Math" w:eastAsiaTheme="minorEastAsia" w:hAnsi="Cambria Math"/>
+                    </w:rPr>
+                    <m:t>1</m:t>
+                  </m:r>
+                </m:num>
+                <m:den>
+                  <m:r>
+                    <w:rPr>
+                      <w:rFonts w:ascii="Cambria Math" w:eastAsiaTheme="minorEastAsia" w:hAnsi="Cambria Math"/>
+                    </w:rPr>
+                    <m:t>2</m:t>
+                  </m:r>
+                </m:den>
+              </m:f>
+              <m:r>
+                <w:rPr>
+                  <w:rFonts w:ascii="Cambria Math" w:eastAsiaTheme="minorEastAsia" w:hAnsi="Cambria Math"/>
+                </w:rPr>
+                <m:t>i</m:t>
+              </m:r>
+            </m:e>
+          </m:d>
+          <m:r>
+            <w:rPr>
+              <w:rFonts w:ascii="Cambria Math" w:eastAsiaTheme="minorEastAsia" w:hAnsi="Cambria Math"/>
+            </w:rPr>
+            <m:t>+</m:t>
+          </m:r>
+          <m:d>
+            <m:dPr>
+              <m:ctrlPr>
+                <w:rPr>
+                  <w:rFonts w:ascii="Cambria Math" w:eastAsiaTheme="minorEastAsia" w:hAnsi="Cambria Math"/>
+                  <w:i/>
+                </w:rPr>
+              </m:ctrlPr>
+            </m:dPr>
+            <m:e>
+              <m:r>
+                <w:rPr>
+                  <w:rFonts w:ascii="Cambria Math" w:eastAsiaTheme="minorEastAsia" w:hAnsi="Cambria Math"/>
+                </w:rPr>
+                <m:t>1+</m:t>
+              </m:r>
+              <m:f>
+                <m:fPr>
+                  <m:ctrlPr>
+                    <w:rPr>
+                      <w:rFonts w:ascii="Cambria Math" w:eastAsiaTheme="minorEastAsia" w:hAnsi="Cambria Math"/>
+                      <w:i/>
+                    </w:rPr>
+                  </m:ctrlPr>
+                </m:fPr>
+                <m:num>
+                  <m:r>
+                    <w:rPr>
+                      <w:rFonts w:ascii="Cambria Math" w:eastAsiaTheme="minorEastAsia" w:hAnsi="Cambria Math"/>
+                    </w:rPr>
+                    <m:t>1</m:t>
+                  </m:r>
+                </m:num>
+                <m:den>
+                  <m:r>
+                    <w:rPr>
+                      <w:rFonts w:ascii="Cambria Math" w:eastAsiaTheme="minorEastAsia" w:hAnsi="Cambria Math"/>
+                    </w:rPr>
+                    <m:t>2</m:t>
+                  </m:r>
+                </m:den>
+              </m:f>
+              <m:r>
+                <w:rPr>
+                  <w:rFonts w:ascii="Cambria Math" w:eastAsiaTheme="minorEastAsia" w:hAnsi="Cambria Math"/>
+                </w:rPr>
+                <m:t>i</m:t>
+              </m:r>
+            </m:e>
+          </m:d>
+          <m:r>
+            <w:rPr>
+              <w:rFonts w:ascii="Cambria Math" w:eastAsiaTheme="minorEastAsia" w:hAnsi="Cambria Math"/>
+            </w:rPr>
+            <m:t>=</m:t>
+          </m:r>
+          <m:r>
+            <w:rPr>
+              <w:rFonts w:ascii="Cambria Math" w:eastAsiaTheme="minorEastAsia" w:hAnsi="Cambria Math"/>
+            </w:rPr>
+            <w:br/>
+          </m:r>
+        </m:oMath>
+        <m:oMath>
+          <m:d>
+            <m:dPr>
+              <m:ctrlPr>
+                <w:rPr>
+                  <w:rFonts w:ascii="Cambria Math" w:eastAsiaTheme="minorEastAsia" w:hAnsi="Cambria Math"/>
+                  <w:i/>
+                  <w:sz w:val="18"/>
+                  <w:szCs w:val="18"/>
+                </w:rPr>
+              </m:ctrlPr>
+            </m:dPr>
+            <m:e>
+              <m:r>
+                <w:rPr>
+                  <w:rFonts w:ascii="Cambria Math" w:eastAsiaTheme="minorEastAsia" w:hAnsi="Cambria Math"/>
+                  <w:sz w:val="18"/>
+                  <w:szCs w:val="18"/>
+                </w:rPr>
+                <m:t>1</m:t>
+              </m:r>
+            </m:e>
+          </m:d>
+          <m:d>
+            <m:dPr>
+              <m:ctrlPr>
+                <w:rPr>
+                  <w:rFonts w:ascii="Cambria Math" w:eastAsiaTheme="minorEastAsia" w:hAnsi="Cambria Math"/>
+                  <w:i/>
+                  <w:sz w:val="18"/>
+                  <w:szCs w:val="18"/>
+                </w:rPr>
+              </m:ctrlPr>
+            </m:dPr>
+            <m:e>
+              <m:r>
+                <w:rPr>
+                  <w:rFonts w:ascii="Cambria Math" w:eastAsiaTheme="minorEastAsia" w:hAnsi="Cambria Math"/>
+                  <w:sz w:val="18"/>
+                  <w:szCs w:val="18"/>
+                </w:rPr>
+                <m:t>1</m:t>
+              </m:r>
+            </m:e>
+          </m:d>
+          <m:r>
+            <w:rPr>
+              <w:rFonts w:ascii="Cambria Math" w:eastAsiaTheme="minorEastAsia" w:hAnsi="Cambria Math"/>
+              <w:sz w:val="18"/>
+              <w:szCs w:val="18"/>
+            </w:rPr>
+            <m:t>+</m:t>
+          </m:r>
+          <m:d>
+            <m:dPr>
+              <m:ctrlPr>
+                <w:rPr>
+                  <w:rFonts w:ascii="Cambria Math" w:eastAsiaTheme="minorEastAsia" w:hAnsi="Cambria Math"/>
+                  <w:i/>
+                  <w:sz w:val="18"/>
+                  <w:szCs w:val="18"/>
+                </w:rPr>
+              </m:ctrlPr>
+            </m:dPr>
+            <m:e>
+              <m:r>
+                <w:rPr>
+                  <w:rFonts w:ascii="Cambria Math" w:eastAsiaTheme="minorEastAsia" w:hAnsi="Cambria Math"/>
+                  <w:sz w:val="18"/>
+                  <w:szCs w:val="18"/>
+                </w:rPr>
+                <m:t>1</m:t>
+              </m:r>
+            </m:e>
+          </m:d>
+          <m:d>
+            <m:dPr>
+              <m:ctrlPr>
+                <w:rPr>
+                  <w:rFonts w:ascii="Cambria Math" w:eastAsiaTheme="minorEastAsia" w:hAnsi="Cambria Math"/>
+                  <w:i/>
+                  <w:sz w:val="18"/>
+                  <w:szCs w:val="18"/>
+                </w:rPr>
+              </m:ctrlPr>
+            </m:dPr>
+            <m:e>
+              <m:f>
+                <m:fPr>
+                  <m:ctrlPr>
+                    <w:rPr>
+                      <w:rFonts w:ascii="Cambria Math" w:eastAsiaTheme="minorEastAsia" w:hAnsi="Cambria Math"/>
+                      <w:i/>
+                      <w:sz w:val="18"/>
+                      <w:szCs w:val="18"/>
+                    </w:rPr>
+                  </m:ctrlPr>
+                </m:fPr>
+                <m:num>
+                  <m:r>
+                    <w:rPr>
+                      <w:rFonts w:ascii="Cambria Math" w:eastAsiaTheme="minorEastAsia" w:hAnsi="Cambria Math"/>
+                      <w:sz w:val="18"/>
+                      <w:szCs w:val="18"/>
+                    </w:rPr>
+                    <m:t>1</m:t>
+                  </m:r>
+                </m:num>
+                <m:den>
+                  <m:r>
+                    <w:rPr>
+                      <w:rFonts w:ascii="Cambria Math" w:eastAsiaTheme="minorEastAsia" w:hAnsi="Cambria Math"/>
+                      <w:sz w:val="18"/>
+                      <w:szCs w:val="18"/>
+                    </w:rPr>
+                    <m:t>2</m:t>
+                  </m:r>
+                </m:den>
+              </m:f>
+              <m:r>
+                <w:rPr>
+                  <w:rFonts w:ascii="Cambria Math" w:eastAsiaTheme="minorEastAsia" w:hAnsi="Cambria Math"/>
+                  <w:sz w:val="18"/>
+                  <w:szCs w:val="18"/>
+                </w:rPr>
+                <m:t>i</m:t>
+              </m:r>
+            </m:e>
+          </m:d>
+          <m:r>
+            <w:rPr>
+              <w:rFonts w:ascii="Cambria Math" w:eastAsiaTheme="minorEastAsia" w:hAnsi="Cambria Math"/>
+              <w:sz w:val="18"/>
+              <w:szCs w:val="18"/>
+            </w:rPr>
+            <m:t>+</m:t>
+          </m:r>
+          <m:d>
+            <m:dPr>
+              <m:ctrlPr>
+                <w:rPr>
+                  <w:rFonts w:ascii="Cambria Math" w:eastAsiaTheme="minorEastAsia" w:hAnsi="Cambria Math"/>
+                  <w:i/>
+                  <w:sz w:val="18"/>
+                  <w:szCs w:val="18"/>
+                </w:rPr>
+              </m:ctrlPr>
+            </m:dPr>
+            <m:e>
+              <m:f>
+                <m:fPr>
+                  <m:ctrlPr>
+                    <w:rPr>
+                      <w:rFonts w:ascii="Cambria Math" w:eastAsiaTheme="minorEastAsia" w:hAnsi="Cambria Math"/>
+                      <w:i/>
+                      <w:sz w:val="18"/>
+                      <w:szCs w:val="18"/>
+                    </w:rPr>
+                  </m:ctrlPr>
+                </m:fPr>
+                <m:num>
+                  <m:r>
+                    <w:rPr>
+                      <w:rFonts w:ascii="Cambria Math" w:eastAsiaTheme="minorEastAsia" w:hAnsi="Cambria Math"/>
+                      <w:sz w:val="18"/>
+                      <w:szCs w:val="18"/>
+                    </w:rPr>
+                    <m:t>1</m:t>
+                  </m:r>
+                </m:num>
+                <m:den>
+                  <m:r>
+                    <w:rPr>
+                      <w:rFonts w:ascii="Cambria Math" w:eastAsiaTheme="minorEastAsia" w:hAnsi="Cambria Math"/>
+                      <w:sz w:val="18"/>
+                      <w:szCs w:val="18"/>
+                    </w:rPr>
+                    <m:t>2</m:t>
+                  </m:r>
+                </m:den>
+              </m:f>
+              <m:r>
+                <w:rPr>
+                  <w:rFonts w:ascii="Cambria Math" w:eastAsiaTheme="minorEastAsia" w:hAnsi="Cambria Math"/>
+                  <w:sz w:val="18"/>
+                  <w:szCs w:val="18"/>
+                </w:rPr>
+                <m:t>i</m:t>
+              </m:r>
+            </m:e>
+          </m:d>
+          <m:d>
+            <m:dPr>
+              <m:ctrlPr>
+                <w:rPr>
+                  <w:rFonts w:ascii="Cambria Math" w:eastAsiaTheme="minorEastAsia" w:hAnsi="Cambria Math"/>
+                  <w:i/>
+                  <w:sz w:val="18"/>
+                  <w:szCs w:val="18"/>
+                </w:rPr>
+              </m:ctrlPr>
+            </m:dPr>
+            <m:e>
+              <m:r>
+                <w:rPr>
+                  <w:rFonts w:ascii="Cambria Math" w:eastAsiaTheme="minorEastAsia" w:hAnsi="Cambria Math"/>
+                  <w:sz w:val="18"/>
+                  <w:szCs w:val="18"/>
+                </w:rPr>
+                <m:t>1</m:t>
+              </m:r>
+            </m:e>
+          </m:d>
+          <m:r>
+            <w:rPr>
+              <w:rFonts w:ascii="Cambria Math" w:eastAsiaTheme="minorEastAsia" w:hAnsi="Cambria Math"/>
+              <w:sz w:val="18"/>
+              <w:szCs w:val="18"/>
+            </w:rPr>
+            <m:t>+</m:t>
+          </m:r>
+          <m:d>
+            <m:dPr>
+              <m:ctrlPr>
+                <w:rPr>
+                  <w:rFonts w:ascii="Cambria Math" w:eastAsiaTheme="minorEastAsia" w:hAnsi="Cambria Math"/>
+                  <w:i/>
+                  <w:sz w:val="18"/>
+                  <w:szCs w:val="18"/>
+                </w:rPr>
+              </m:ctrlPr>
+            </m:dPr>
+            <m:e>
+              <m:f>
+                <m:fPr>
+                  <m:ctrlPr>
+                    <w:rPr>
+                      <w:rFonts w:ascii="Cambria Math" w:eastAsiaTheme="minorEastAsia" w:hAnsi="Cambria Math"/>
+                      <w:i/>
+                      <w:sz w:val="18"/>
+                      <w:szCs w:val="18"/>
+                    </w:rPr>
+                  </m:ctrlPr>
+                </m:fPr>
+                <m:num>
+                  <m:r>
+                    <w:rPr>
+                      <w:rFonts w:ascii="Cambria Math" w:eastAsiaTheme="minorEastAsia" w:hAnsi="Cambria Math"/>
+                      <w:sz w:val="18"/>
+                      <w:szCs w:val="18"/>
+                    </w:rPr>
+                    <m:t>1</m:t>
+                  </m:r>
+                </m:num>
+                <m:den>
+                  <m:r>
+                    <w:rPr>
+                      <w:rFonts w:ascii="Cambria Math" w:eastAsiaTheme="minorEastAsia" w:hAnsi="Cambria Math"/>
+                      <w:sz w:val="18"/>
+                      <w:szCs w:val="18"/>
+                    </w:rPr>
+                    <m:t>2</m:t>
+                  </m:r>
+                </m:den>
+              </m:f>
+              <m:r>
+                <w:rPr>
+                  <w:rFonts w:ascii="Cambria Math" w:eastAsiaTheme="minorEastAsia" w:hAnsi="Cambria Math"/>
+                  <w:sz w:val="18"/>
+                  <w:szCs w:val="18"/>
+                </w:rPr>
+                <m:t>i</m:t>
+              </m:r>
+            </m:e>
+          </m:d>
+          <m:d>
+            <m:dPr>
+              <m:ctrlPr>
+                <w:rPr>
+                  <w:rFonts w:ascii="Cambria Math" w:eastAsiaTheme="minorEastAsia" w:hAnsi="Cambria Math"/>
+                  <w:i/>
+                  <w:sz w:val="18"/>
+                  <w:szCs w:val="18"/>
+                </w:rPr>
+              </m:ctrlPr>
+            </m:dPr>
+            <m:e>
+              <m:f>
+                <m:fPr>
+                  <m:ctrlPr>
+                    <w:rPr>
+                      <w:rFonts w:ascii="Cambria Math" w:eastAsiaTheme="minorEastAsia" w:hAnsi="Cambria Math"/>
+                      <w:i/>
+                      <w:sz w:val="18"/>
+                      <w:szCs w:val="18"/>
+                    </w:rPr>
+                  </m:ctrlPr>
+                </m:fPr>
+                <m:num>
+                  <m:r>
+                    <w:rPr>
+                      <w:rFonts w:ascii="Cambria Math" w:eastAsiaTheme="minorEastAsia" w:hAnsi="Cambria Math"/>
+                      <w:sz w:val="18"/>
+                      <w:szCs w:val="18"/>
+                    </w:rPr>
+                    <m:t>1</m:t>
+                  </m:r>
+                </m:num>
+                <m:den>
+                  <m:r>
+                    <w:rPr>
+                      <w:rFonts w:ascii="Cambria Math" w:eastAsiaTheme="minorEastAsia" w:hAnsi="Cambria Math"/>
+                      <w:sz w:val="18"/>
+                      <w:szCs w:val="18"/>
+                    </w:rPr>
+                    <m:t>2</m:t>
+                  </m:r>
+                </m:den>
+              </m:f>
+              <m:r>
+                <w:rPr>
+                  <w:rFonts w:ascii="Cambria Math" w:eastAsiaTheme="minorEastAsia" w:hAnsi="Cambria Math"/>
+                  <w:sz w:val="18"/>
+                  <w:szCs w:val="18"/>
+                </w:rPr>
+                <m:t>i</m:t>
+              </m:r>
+            </m:e>
+          </m:d>
+          <m:r>
+            <w:rPr>
+              <w:rFonts w:ascii="Cambria Math" w:eastAsiaTheme="minorEastAsia" w:hAnsi="Cambria Math"/>
+              <w:sz w:val="18"/>
+              <w:szCs w:val="18"/>
+            </w:rPr>
+            <m:t>+</m:t>
+          </m:r>
+          <m:d>
+            <m:dPr>
+              <m:ctrlPr>
+                <w:rPr>
+                  <w:rFonts w:ascii="Cambria Math" w:eastAsiaTheme="minorEastAsia" w:hAnsi="Cambria Math"/>
+                  <w:i/>
+                  <w:sz w:val="18"/>
+                  <w:szCs w:val="18"/>
+                </w:rPr>
+              </m:ctrlPr>
+            </m:dPr>
+            <m:e>
+              <m:r>
+                <w:rPr>
+                  <w:rFonts w:ascii="Cambria Math" w:eastAsiaTheme="minorEastAsia" w:hAnsi="Cambria Math"/>
+                  <w:sz w:val="18"/>
+                  <w:szCs w:val="18"/>
+                </w:rPr>
+                <m:t>1+</m:t>
+              </m:r>
+              <m:f>
+                <m:fPr>
+                  <m:ctrlPr>
+                    <w:rPr>
+                      <w:rFonts w:ascii="Cambria Math" w:eastAsiaTheme="minorEastAsia" w:hAnsi="Cambria Math"/>
+                      <w:i/>
+                      <w:sz w:val="18"/>
+                      <w:szCs w:val="18"/>
+                    </w:rPr>
+                  </m:ctrlPr>
+                </m:fPr>
+                <m:num>
+                  <m:r>
+                    <w:rPr>
+                      <w:rFonts w:ascii="Cambria Math" w:eastAsiaTheme="minorEastAsia" w:hAnsi="Cambria Math"/>
+                      <w:sz w:val="18"/>
+                      <w:szCs w:val="18"/>
+                    </w:rPr>
+                    <m:t>1</m:t>
+                  </m:r>
+                </m:num>
+                <m:den>
+                  <m:r>
+                    <w:rPr>
+                      <w:rFonts w:ascii="Cambria Math" w:eastAsiaTheme="minorEastAsia" w:hAnsi="Cambria Math"/>
+                      <w:sz w:val="18"/>
+                      <w:szCs w:val="18"/>
+                    </w:rPr>
+                    <m:t>2</m:t>
+                  </m:r>
+                </m:den>
+              </m:f>
+              <m:r>
+                <w:rPr>
+                  <w:rFonts w:ascii="Cambria Math" w:eastAsiaTheme="minorEastAsia" w:hAnsi="Cambria Math"/>
+                  <w:sz w:val="18"/>
+                  <w:szCs w:val="18"/>
+                </w:rPr>
+                <m:t>i</m:t>
+              </m:r>
+            </m:e>
+          </m:d>
+          <m:r>
+            <w:rPr>
+              <w:rFonts w:ascii="Cambria Math" w:eastAsiaTheme="minorEastAsia" w:hAnsi="Cambria Math"/>
+              <w:sz w:val="18"/>
+              <w:szCs w:val="18"/>
+            </w:rPr>
+            <m:t>=</m:t>
+          </m:r>
+          <m:r>
+            <w:rPr>
+              <w:rFonts w:ascii="Cambria Math" w:eastAsiaTheme="minorEastAsia" w:hAnsi="Cambria Math"/>
+              <w:sz w:val="18"/>
+              <w:szCs w:val="18"/>
+            </w:rPr>
+            <w:br/>
+          </m:r>
+        </m:oMath>
+        <m:oMath>
+          <m:r>
+            <w:rPr>
+              <w:rFonts w:ascii="Cambria Math" w:eastAsiaTheme="minorEastAsia" w:hAnsi="Cambria Math"/>
+            </w:rPr>
+            <m:t>1+</m:t>
+          </m:r>
+          <m:d>
+            <m:dPr>
+              <m:ctrlPr>
+                <w:rPr>
+                  <w:rFonts w:ascii="Cambria Math" w:eastAsiaTheme="minorEastAsia" w:hAnsi="Cambria Math"/>
+                  <w:i/>
+                  <w:sz w:val="18"/>
+                  <w:szCs w:val="18"/>
+                </w:rPr>
+              </m:ctrlPr>
+            </m:dPr>
+            <m:e>
+              <m:f>
+                <m:fPr>
+                  <m:ctrlPr>
+                    <w:rPr>
+                      <w:rFonts w:ascii="Cambria Math" w:eastAsiaTheme="minorEastAsia" w:hAnsi="Cambria Math"/>
+                      <w:i/>
+                      <w:sz w:val="18"/>
+                      <w:szCs w:val="18"/>
+                    </w:rPr>
+                  </m:ctrlPr>
+                </m:fPr>
+                <m:num>
+                  <m:r>
+                    <w:rPr>
+                      <w:rFonts w:ascii="Cambria Math" w:eastAsiaTheme="minorEastAsia" w:hAnsi="Cambria Math"/>
+                      <w:sz w:val="18"/>
+                      <w:szCs w:val="18"/>
+                    </w:rPr>
+                    <m:t>1</m:t>
+                  </m:r>
+                </m:num>
+                <m:den>
+                  <m:r>
+                    <w:rPr>
+                      <w:rFonts w:ascii="Cambria Math" w:eastAsiaTheme="minorEastAsia" w:hAnsi="Cambria Math"/>
+                      <w:sz w:val="18"/>
+                      <w:szCs w:val="18"/>
+                    </w:rPr>
+                    <m:t>2</m:t>
+                  </m:r>
+                </m:den>
+              </m:f>
+              <m:r>
+                <w:rPr>
+                  <w:rFonts w:ascii="Cambria Math" w:eastAsiaTheme="minorEastAsia" w:hAnsi="Cambria Math"/>
+                  <w:sz w:val="18"/>
+                  <w:szCs w:val="18"/>
+                </w:rPr>
+                <m:t>i</m:t>
+              </m:r>
+            </m:e>
+          </m:d>
+          <m:r>
+            <w:rPr>
+              <w:rFonts w:ascii="Cambria Math" w:eastAsiaTheme="minorEastAsia" w:hAnsi="Cambria Math"/>
+              <w:sz w:val="18"/>
+              <w:szCs w:val="18"/>
+            </w:rPr>
+            <m:t>+</m:t>
+          </m:r>
+          <m:d>
+            <m:dPr>
+              <m:ctrlPr>
+                <w:rPr>
+                  <w:rFonts w:ascii="Cambria Math" w:eastAsiaTheme="minorEastAsia" w:hAnsi="Cambria Math"/>
+                  <w:i/>
+                  <w:sz w:val="18"/>
+                  <w:szCs w:val="18"/>
+                </w:rPr>
+              </m:ctrlPr>
+            </m:dPr>
+            <m:e>
+              <m:f>
+                <m:fPr>
+                  <m:ctrlPr>
+                    <w:rPr>
+                      <w:rFonts w:ascii="Cambria Math" w:eastAsiaTheme="minorEastAsia" w:hAnsi="Cambria Math"/>
+                      <w:i/>
+                      <w:sz w:val="18"/>
+                      <w:szCs w:val="18"/>
+                    </w:rPr>
+                  </m:ctrlPr>
+                </m:fPr>
+                <m:num>
+                  <m:r>
+                    <w:rPr>
+                      <w:rFonts w:ascii="Cambria Math" w:eastAsiaTheme="minorEastAsia" w:hAnsi="Cambria Math"/>
+                      <w:sz w:val="18"/>
+                      <w:szCs w:val="18"/>
+                    </w:rPr>
+                    <m:t>1</m:t>
+                  </m:r>
+                </m:num>
+                <m:den>
+                  <m:r>
+                    <w:rPr>
+                      <w:rFonts w:ascii="Cambria Math" w:eastAsiaTheme="minorEastAsia" w:hAnsi="Cambria Math"/>
+                      <w:sz w:val="18"/>
+                      <w:szCs w:val="18"/>
+                    </w:rPr>
+                    <m:t>2</m:t>
+                  </m:r>
+                </m:den>
+              </m:f>
+              <m:r>
+                <w:rPr>
+                  <w:rFonts w:ascii="Cambria Math" w:eastAsiaTheme="minorEastAsia" w:hAnsi="Cambria Math"/>
+                  <w:sz w:val="18"/>
+                  <w:szCs w:val="18"/>
+                </w:rPr>
+                <m:t>i</m:t>
+              </m:r>
+            </m:e>
+          </m:d>
+          <m:r>
+            <w:rPr>
+              <w:rFonts w:ascii="Cambria Math" w:eastAsiaTheme="minorEastAsia" w:hAnsi="Cambria Math"/>
+              <w:sz w:val="18"/>
+              <w:szCs w:val="18"/>
+            </w:rPr>
+            <m:t>+</m:t>
+          </m:r>
+          <m:f>
+            <m:fPr>
+              <m:ctrlPr>
+                <w:rPr>
+                  <w:rFonts w:ascii="Cambria Math" w:eastAsiaTheme="minorEastAsia" w:hAnsi="Cambria Math"/>
+                  <w:i/>
+                  <w:sz w:val="18"/>
+                  <w:szCs w:val="18"/>
+                </w:rPr>
+              </m:ctrlPr>
+            </m:fPr>
+            <m:num>
+              <m:sSup>
+                <m:sSupPr>
+                  <m:ctrlPr>
+                    <w:rPr>
+                      <w:rFonts w:ascii="Cambria Math" w:eastAsiaTheme="minorEastAsia" w:hAnsi="Cambria Math"/>
+                      <w:i/>
+                      <w:sz w:val="18"/>
+                      <w:szCs w:val="18"/>
+                    </w:rPr>
+                  </m:ctrlPr>
+                </m:sSupPr>
+                <m:e>
+                  <m:r>
+                    <w:rPr>
+                      <w:rFonts w:ascii="Cambria Math" w:eastAsiaTheme="minorEastAsia" w:hAnsi="Cambria Math"/>
+                      <w:sz w:val="18"/>
+                      <w:szCs w:val="18"/>
+                    </w:rPr>
+                    <m:t>i</m:t>
+                  </m:r>
+                </m:e>
+                <m:sup>
+                  <m:r>
+                    <w:rPr>
+                      <w:rFonts w:ascii="Cambria Math" w:eastAsiaTheme="minorEastAsia" w:hAnsi="Cambria Math"/>
+                      <w:sz w:val="18"/>
+                      <w:szCs w:val="18"/>
+                    </w:rPr>
+                    <m:t>2</m:t>
+                  </m:r>
+                </m:sup>
+              </m:sSup>
+            </m:num>
+            <m:den>
+              <m:r>
+                <w:rPr>
+                  <w:rFonts w:ascii="Cambria Math" w:eastAsiaTheme="minorEastAsia" w:hAnsi="Cambria Math"/>
+                  <w:sz w:val="18"/>
+                  <w:szCs w:val="18"/>
+                </w:rPr>
+                <m:t>4</m:t>
+              </m:r>
+            </m:den>
+          </m:f>
+          <m:r>
+            <w:rPr>
+              <w:rFonts w:ascii="Cambria Math" w:eastAsiaTheme="minorEastAsia" w:hAnsi="Cambria Math"/>
+              <w:sz w:val="18"/>
+              <w:szCs w:val="18"/>
+            </w:rPr>
+            <m:t>+</m:t>
+          </m:r>
+          <m:d>
+            <m:dPr>
+              <m:ctrlPr>
+                <w:rPr>
+                  <w:rFonts w:ascii="Cambria Math" w:eastAsiaTheme="minorEastAsia" w:hAnsi="Cambria Math"/>
+                  <w:i/>
+                  <w:sz w:val="18"/>
+                  <w:szCs w:val="18"/>
+                </w:rPr>
+              </m:ctrlPr>
+            </m:dPr>
+            <m:e>
+              <m:r>
+                <w:rPr>
+                  <w:rFonts w:ascii="Cambria Math" w:eastAsiaTheme="minorEastAsia" w:hAnsi="Cambria Math"/>
+                  <w:sz w:val="18"/>
+                  <w:szCs w:val="18"/>
+                </w:rPr>
+                <m:t>1+</m:t>
+              </m:r>
+              <m:f>
+                <m:fPr>
+                  <m:ctrlPr>
+                    <w:rPr>
+                      <w:rFonts w:ascii="Cambria Math" w:eastAsiaTheme="minorEastAsia" w:hAnsi="Cambria Math"/>
+                      <w:i/>
+                      <w:sz w:val="18"/>
+                      <w:szCs w:val="18"/>
+                    </w:rPr>
+                  </m:ctrlPr>
+                </m:fPr>
+                <m:num>
+                  <m:r>
+                    <w:rPr>
+                      <w:rFonts w:ascii="Cambria Math" w:eastAsiaTheme="minorEastAsia" w:hAnsi="Cambria Math"/>
+                      <w:sz w:val="18"/>
+                      <w:szCs w:val="18"/>
+                    </w:rPr>
+                    <m:t>1</m:t>
+                  </m:r>
+                </m:num>
+                <m:den>
+                  <m:r>
+                    <w:rPr>
+                      <w:rFonts w:ascii="Cambria Math" w:eastAsiaTheme="minorEastAsia" w:hAnsi="Cambria Math"/>
+                      <w:sz w:val="18"/>
+                      <w:szCs w:val="18"/>
+                    </w:rPr>
+                    <m:t>2</m:t>
+                  </m:r>
+                </m:den>
+              </m:f>
+              <m:r>
+                <w:rPr>
+                  <w:rFonts w:ascii="Cambria Math" w:eastAsiaTheme="minorEastAsia" w:hAnsi="Cambria Math"/>
+                  <w:sz w:val="18"/>
+                  <w:szCs w:val="18"/>
+                </w:rPr>
+                <m:t>i</m:t>
+              </m:r>
+            </m:e>
+          </m:d>
+          <m:r>
+            <w:rPr>
+              <w:rFonts w:ascii="Cambria Math" w:eastAsiaTheme="minorEastAsia" w:hAnsi="Cambria Math"/>
+              <w:sz w:val="18"/>
+              <w:szCs w:val="18"/>
+            </w:rPr>
+            <m:t>=</m:t>
+          </m:r>
+          <m:r>
+            <w:rPr>
+              <w:rFonts w:ascii="Cambria Math" w:eastAsiaTheme="minorEastAsia" w:hAnsi="Cambria Math"/>
+              <w:sz w:val="18"/>
+              <w:szCs w:val="18"/>
+            </w:rPr>
+            <w:br/>
+          </m:r>
+        </m:oMath>
+        <m:oMath>
+          <m:r>
+            <w:rPr>
+              <w:rFonts w:ascii="Cambria Math" w:eastAsiaTheme="minorEastAsia" w:hAnsi="Cambria Math"/>
+            </w:rPr>
+            <m:t>2+</m:t>
+          </m:r>
+          <m:f>
+            <m:fPr>
+              <m:ctrlPr>
+                <w:rPr>
+                  <w:rFonts w:ascii="Cambria Math" w:eastAsiaTheme="minorEastAsia" w:hAnsi="Cambria Math"/>
+                  <w:i/>
+                </w:rPr>
+              </m:ctrlPr>
+            </m:fPr>
+            <m:num>
+              <m:r>
+                <w:rPr>
+                  <w:rFonts w:ascii="Cambria Math" w:eastAsiaTheme="minorEastAsia" w:hAnsi="Cambria Math"/>
+                </w:rPr>
+                <m:t>3</m:t>
+              </m:r>
+            </m:num>
+            <m:den>
+              <m:r>
+                <w:rPr>
+                  <w:rFonts w:ascii="Cambria Math" w:eastAsiaTheme="minorEastAsia" w:hAnsi="Cambria Math"/>
+                </w:rPr>
+                <m:t>2</m:t>
+              </m:r>
+            </m:den>
+          </m:f>
+          <m:r>
+            <w:rPr>
+              <w:rFonts w:ascii="Cambria Math" w:eastAsiaTheme="minorEastAsia" w:hAnsi="Cambria Math"/>
+            </w:rPr>
+            <m:t>i-</m:t>
+          </m:r>
+          <m:f>
+            <m:fPr>
+              <m:ctrlPr>
+                <w:rPr>
+                  <w:rFonts w:ascii="Cambria Math" w:eastAsiaTheme="minorEastAsia" w:hAnsi="Cambria Math"/>
+                  <w:i/>
+                </w:rPr>
+              </m:ctrlPr>
+            </m:fPr>
+            <m:num>
+              <m:r>
+                <w:rPr>
+                  <w:rFonts w:ascii="Cambria Math" w:eastAsiaTheme="minorEastAsia" w:hAnsi="Cambria Math"/>
+                </w:rPr>
+                <m:t>1</m:t>
+              </m:r>
+            </m:num>
+            <m:den>
+              <m:r>
+                <w:rPr>
+                  <w:rFonts w:ascii="Cambria Math" w:eastAsiaTheme="minorEastAsia" w:hAnsi="Cambria Math"/>
+                </w:rPr>
+                <m:t>4</m:t>
+              </m:r>
+            </m:den>
+          </m:f>
+          <m:r>
+            <w:rPr>
+              <w:rFonts w:ascii="Cambria Math" w:eastAsiaTheme="minorEastAsia" w:hAnsi="Cambria Math"/>
+            </w:rPr>
+            <m:t>=</m:t>
+          </m:r>
+          <m:f>
+            <m:fPr>
+              <m:ctrlPr>
+                <w:rPr>
+                  <w:rFonts w:ascii="Cambria Math" w:eastAsiaTheme="minorEastAsia" w:hAnsi="Cambria Math"/>
+                  <w:b/>
+                  <w:bCs/>
+                  <w:i/>
+                </w:rPr>
+              </m:ctrlPr>
+            </m:fPr>
+            <m:num>
+              <m:r>
+                <m:rPr>
+                  <m:sty m:val="bi"/>
+                </m:rPr>
+                <w:rPr>
+                  <w:rFonts w:ascii="Cambria Math" w:eastAsiaTheme="minorEastAsia" w:hAnsi="Cambria Math"/>
+                </w:rPr>
+                <m:t>7</m:t>
+              </m:r>
+            </m:num>
+            <m:den>
+              <m:r>
+                <m:rPr>
+                  <m:sty m:val="bi"/>
+                </m:rPr>
+                <w:rPr>
+                  <w:rFonts w:ascii="Cambria Math" w:eastAsiaTheme="minorEastAsia" w:hAnsi="Cambria Math"/>
+                </w:rPr>
+                <m:t>4</m:t>
+              </m:r>
+            </m:den>
+          </m:f>
+          <m:r>
+            <m:rPr>
+              <m:sty m:val="bi"/>
+            </m:rPr>
+            <w:rPr>
+              <w:rFonts w:ascii="Cambria Math" w:eastAsiaTheme="minorEastAsia" w:hAnsi="Cambria Math"/>
+            </w:rPr>
+            <m:t>+</m:t>
+          </m:r>
+          <m:f>
+            <m:fPr>
+              <m:ctrlPr>
+                <w:rPr>
+                  <w:rFonts w:ascii="Cambria Math" w:eastAsiaTheme="minorEastAsia" w:hAnsi="Cambria Math"/>
+                  <w:b/>
+                  <w:bCs/>
+                  <w:i/>
+                </w:rPr>
+              </m:ctrlPr>
+            </m:fPr>
+            <m:num>
+              <m:r>
+                <m:rPr>
+                  <m:sty m:val="bi"/>
+                </m:rPr>
+                <w:rPr>
+                  <w:rFonts w:ascii="Cambria Math" w:eastAsiaTheme="minorEastAsia" w:hAnsi="Cambria Math"/>
+                </w:rPr>
+                <m:t>3</m:t>
+              </m:r>
+            </m:num>
+            <m:den>
+              <m:r>
+                <m:rPr>
+                  <m:sty m:val="bi"/>
+                </m:rPr>
+                <w:rPr>
+                  <w:rFonts w:ascii="Cambria Math" w:eastAsiaTheme="minorEastAsia" w:hAnsi="Cambria Math"/>
+                </w:rPr>
+                <m:t>2</m:t>
+              </m:r>
+            </m:den>
+          </m:f>
+          <m:r>
+            <m:rPr>
+              <m:sty m:val="bi"/>
+            </m:rPr>
+            <w:rPr>
+              <w:rFonts w:ascii="Cambria Math" w:eastAsiaTheme="minorEastAsia" w:hAnsi="Cambria Math"/>
+            </w:rPr>
+            <m:t>i</m:t>
+          </m:r>
+        </m:oMath>
+      </m:oMathPara>
+    </w:p>
+    <w:p>
+      <w:pPr>
+        <w:pStyle w:val="ListParagraph"/>
+        <w:numPr>
+          <w:ilvl w:val="0"/>
+          <w:numId w:val="21"/>
+        </w:numPr>
+        <w:rPr>
+          <w:rFonts w:eastAsiaTheme="minorEastAsia"/>
+          <w:b/>
+          <w:bCs/>
+        </w:rPr>
+      </w:pPr>
+      <w:r>
+        <w:rPr>
+          <w:rFonts w:eastAsiaTheme="minorEastAsia"/>
+        </w:rPr>
+        <w:t xml:space="preserve">A complex number whose absolute value is greater than 2 is not in something called the Mandelbrot Set. Show that </w:t>
+      </w:r>
+      <m:oMath>
+        <m:r>
+          <w:rPr>
+            <w:rFonts w:ascii="Cambria Math" w:eastAsiaTheme="minorEastAsia" w:hAnsi="Cambria Math"/>
+          </w:rPr>
+          <m:t>1.9+0.8i</m:t>
+        </m:r>
+      </m:oMath>
+      <w:r>
+        <w:rPr>
+          <w:rFonts w:eastAsiaTheme="minorEastAsia"/>
+        </w:rPr>
+        <w:t xml:space="preserve"> is not in the Mandelbrot Set.</w:t>
+      </w:r>
+      <w:r>
+        <w:rPr>
+          <w:rFonts w:eastAsiaTheme="minorEastAsia"/>
+        </w:rPr>
+        <w:br/>
+      </w:r>
+      <m:oMathPara>
+        <m:oMath>
+          <m:d>
+            <m:dPr>
+              <m:begChr m:val="|"/>
+              <m:endChr m:val="|"/>
+              <m:ctrlPr>
+                <w:rPr>
+                  <w:rFonts w:ascii="Cambria Math" w:eastAsiaTheme="minorEastAsia" w:hAnsi="Cambria Math"/>
+                  <w:i/>
+                </w:rPr>
+              </m:ctrlPr>
+            </m:dPr>
+            <m:e>
+              <m:r>
+                <w:rPr>
+                  <w:rFonts w:ascii="Cambria Math" w:eastAsiaTheme="minorEastAsia" w:hAnsi="Cambria Math"/>
+                </w:rPr>
+                <m:t>1.9+0.8i</m:t>
+              </m:r>
+            </m:e>
+          </m:d>
+          <m:r>
+            <w:rPr>
+              <w:rFonts w:ascii="Cambria Math" w:eastAsiaTheme="minorEastAsia" w:hAnsi="Cambria Math"/>
+            </w:rPr>
+            <m:t>=</m:t>
+          </m:r>
+          <m:rad>
+            <m:radPr>
+              <m:degHide m:val="1"/>
+              <m:ctrlPr>
+                <w:rPr>
+                  <w:rFonts w:ascii="Cambria Math" w:eastAsiaTheme="minorEastAsia" w:hAnsi="Cambria Math"/>
+                  <w:i/>
+                </w:rPr>
+              </m:ctrlPr>
+            </m:radPr>
+            <m:deg/>
+            <m:e>
+              <m:sSup>
+                <m:sSupPr>
+                  <m:ctrlPr>
+                    <w:rPr>
+                      <w:rFonts w:ascii="Cambria Math" w:eastAsiaTheme="minorEastAsia" w:hAnsi="Cambria Math"/>
+                      <w:i/>
+                    </w:rPr>
+                  </m:ctrlPr>
+                </m:sSupPr>
+                <m:e>
+                  <m:r>
+                    <w:rPr>
+                      <w:rFonts w:ascii="Cambria Math" w:eastAsiaTheme="minorEastAsia" w:hAnsi="Cambria Math"/>
+                    </w:rPr>
+                    <m:t>1.9</m:t>
+                  </m:r>
+                </m:e>
+                <m:sup>
+                  <m:r>
+                    <w:rPr>
+                      <w:rFonts w:ascii="Cambria Math" w:eastAsiaTheme="minorEastAsia" w:hAnsi="Cambria Math"/>
+                    </w:rPr>
+                    <m:t>2</m:t>
+                  </m:r>
+                </m:sup>
+              </m:sSup>
+              <m:r>
+                <w:rPr>
+                  <w:rFonts w:ascii="Cambria Math" w:eastAsiaTheme="minorEastAsia" w:hAnsi="Cambria Math"/>
+                </w:rPr>
+                <m:t>+</m:t>
+              </m:r>
+              <m:sSup>
+                <m:sSupPr>
+                  <m:ctrlPr>
+                    <w:rPr>
+                      <w:rFonts w:ascii="Cambria Math" w:eastAsiaTheme="minorEastAsia" w:hAnsi="Cambria Math"/>
+                      <w:i/>
+                    </w:rPr>
+                  </m:ctrlPr>
+                </m:sSupPr>
+                <m:e>
+                  <m:r>
+                    <w:rPr>
+                      <w:rFonts w:ascii="Cambria Math" w:eastAsiaTheme="minorEastAsia" w:hAnsi="Cambria Math"/>
+                    </w:rPr>
+                    <m:t>0.8</m:t>
+                  </m:r>
+                </m:e>
+                <m:sup>
+                  <m:r>
+                    <w:rPr>
+                      <w:rFonts w:ascii="Cambria Math" w:eastAsiaTheme="minorEastAsia" w:hAnsi="Cambria Math"/>
+                    </w:rPr>
+                    <m:t>2</m:t>
+                  </m:r>
+                </m:sup>
+              </m:sSup>
+            </m:e>
+          </m:rad>
+          <m:r>
+            <w:rPr>
+              <w:rFonts w:ascii="Cambria Math" w:eastAsiaTheme="minorEastAsia" w:hAnsi="Cambria Math"/>
+            </w:rPr>
+            <m:t>=</m:t>
+          </m:r>
+          <m:r>
+            <w:rPr>
+              <w:rFonts w:ascii="Cambria Math" w:eastAsiaTheme="minorEastAsia" w:hAnsi="Cambria Math"/>
+            </w:rPr>
+            <w:br/>
+          </m:r>
+        </m:oMath>
+        <m:oMath>
+          <m:rad>
+            <m:radPr>
+              <m:degHide m:val="1"/>
+              <m:ctrlPr>
+                <w:rPr>
+                  <w:rFonts w:ascii="Cambria Math" w:eastAsiaTheme="minorEastAsia" w:hAnsi="Cambria Math"/>
+                  <w:b/>
+                  <w:bCs/>
+                  <w:i/>
+                </w:rPr>
+              </m:ctrlPr>
+            </m:radPr>
+            <m:deg/>
+            <m:e>
+              <m:r>
+                <m:rPr>
+                  <m:sty m:val="bi"/>
+                </m:rPr>
+                <w:rPr>
+                  <w:rFonts w:ascii="Cambria Math" w:eastAsiaTheme="minorEastAsia" w:hAnsi="Cambria Math"/>
+                </w:rPr>
+                <m:t>3.61+0.64</m:t>
+              </m:r>
+            </m:e>
+          </m:rad>
+          <m:r>
+            <m:rPr>
+              <m:sty m:val="bi"/>
+            </m:rPr>
+            <w:rPr>
+              <w:rFonts w:ascii="Cambria Math" w:eastAsiaTheme="minorEastAsia" w:hAnsi="Cambria Math"/>
+            </w:rPr>
+            <m:t>=</m:t>
+          </m:r>
+          <m:rad>
+            <m:radPr>
+              <m:degHide m:val="1"/>
+              <m:ctrlPr>
+                <w:rPr>
+                  <w:rFonts w:ascii="Cambria Math" w:eastAsiaTheme="minorEastAsia" w:hAnsi="Cambria Math"/>
+                  <w:b/>
+                  <w:bCs/>
+                  <w:i/>
+                </w:rPr>
+              </m:ctrlPr>
+            </m:radPr>
+            <m:deg/>
+            <m:e>
+              <m:r>
+                <m:rPr>
+                  <m:sty m:val="bi"/>
+                </m:rPr>
+                <w:rPr>
+                  <w:rFonts w:ascii="Cambria Math" w:eastAsiaTheme="minorEastAsia" w:hAnsi="Cambria Math"/>
+                </w:rPr>
+                <m:t>4.25</m:t>
+              </m:r>
+            </m:e>
+          </m:rad>
+          <m:r>
+            <m:rPr>
+              <m:sty m:val="bi"/>
+            </m:rPr>
+            <w:rPr>
+              <w:rFonts w:ascii="Cambria Math" w:eastAsiaTheme="minorEastAsia" w:hAnsi="Cambria Math"/>
+            </w:rPr>
+            <m:t>=2.06</m:t>
+          </m:r>
+          <m:r>
+            <m:rPr>
+              <m:sty m:val="bi"/>
+            </m:rPr>
+            <w:rPr>
+              <w:rFonts w:ascii="Cambria Math" w:eastAsiaTheme="minorEastAsia" w:hAnsi="Cambria Math"/>
+            </w:rPr>
+            <m:t>&gt;2</m:t>
+          </m:r>
+        </m:oMath>
+      </m:oMathPara>
     </w:p>
     <w:sectPr>
       <w:type w:val="continuous"/>
@@ -14634,16 +17032,16 @@
     </w:lvl>
   </w:abstractNum>
   <w:abstractNum w:abstractNumId="15" w15:restartNumberingAfterBreak="0">
-    <w:nsid w:val="3E5B7795"/>
+    <w:nsid w:val="3D2D27E4"/>
     <w:multiLevelType w:val="hybridMultilevel"/>
-    <w:tmpl w:val="2D740A28"/>
-    <w:lvl w:ilvl="0" w:tplc="04090015">
+    <w:tmpl w:val="97A4DDEC"/>
+    <w:lvl w:ilvl="0" w:tplc="0409000F">
       <w:start w:val="1"/>
-      <w:numFmt w:val="upperLetter"/>
+      <w:numFmt w:val="decimal"/>
       <w:lvlText w:val="%1."/>
       <w:lvlJc w:val="left"/>
       <w:pPr>
-        <w:ind w:left="360" w:hanging="360"/>
+        <w:ind w:left="720" w:hanging="360"/>
       </w:pPr>
       <w:rPr>
         <w:rFonts w:hint="default"/>
@@ -14655,7 +17053,7 @@
       <w:lvlText w:val="%2."/>
       <w:lvlJc w:val="left"/>
       <w:pPr>
-        <w:ind w:left="1080" w:hanging="360"/>
+        <w:ind w:left="1440" w:hanging="360"/>
       </w:pPr>
     </w:lvl>
     <w:lvl w:ilvl="2" w:tplc="0409001B" w:tentative="1">
@@ -14664,7 +17062,7 @@
       <w:lvlText w:val="%3."/>
       <w:lvlJc w:val="right"/>
       <w:pPr>
-        <w:ind w:left="1800" w:hanging="180"/>
+        <w:ind w:left="2160" w:hanging="180"/>
       </w:pPr>
     </w:lvl>
     <w:lvl w:ilvl="3" w:tplc="0409000F" w:tentative="1">
@@ -14673,7 +17071,7 @@
       <w:lvlText w:val="%4."/>
       <w:lvlJc w:val="left"/>
       <w:pPr>
-        <w:ind w:left="2520" w:hanging="360"/>
+        <w:ind w:left="2880" w:hanging="360"/>
       </w:pPr>
     </w:lvl>
     <w:lvl w:ilvl="4" w:tplc="04090019" w:tentative="1">
@@ -14682,7 +17080,7 @@
       <w:lvlText w:val="%5."/>
       <w:lvlJc w:val="left"/>
       <w:pPr>
-        <w:ind w:left="3240" w:hanging="360"/>
+        <w:ind w:left="3600" w:hanging="360"/>
       </w:pPr>
     </w:lvl>
     <w:lvl w:ilvl="5" w:tplc="0409001B" w:tentative="1">
@@ -14691,7 +17089,7 @@
       <w:lvlText w:val="%6."/>
       <w:lvlJc w:val="right"/>
       <w:pPr>
-        <w:ind w:left="3960" w:hanging="180"/>
+        <w:ind w:left="4320" w:hanging="180"/>
       </w:pPr>
     </w:lvl>
     <w:lvl w:ilvl="6" w:tplc="0409000F" w:tentative="1">
@@ -14700,7 +17098,7 @@
       <w:lvlText w:val="%7."/>
       <w:lvlJc w:val="left"/>
       <w:pPr>
-        <w:ind w:left="4680" w:hanging="360"/>
+        <w:ind w:left="5040" w:hanging="360"/>
       </w:pPr>
     </w:lvl>
     <w:lvl w:ilvl="7" w:tplc="04090019" w:tentative="1">
@@ -14709,7 +17107,7 @@
       <w:lvlText w:val="%8."/>
       <w:lvlJc w:val="left"/>
       <w:pPr>
-        <w:ind w:left="5400" w:hanging="360"/>
+        <w:ind w:left="5760" w:hanging="360"/>
       </w:pPr>
     </w:lvl>
     <w:lvl w:ilvl="8" w:tplc="0409001B" w:tentative="1">
@@ -14718,14 +17116,14 @@
       <w:lvlText w:val="%9."/>
       <w:lvlJc w:val="right"/>
       <w:pPr>
-        <w:ind w:left="6120" w:hanging="180"/>
+        <w:ind w:left="6480" w:hanging="180"/>
       </w:pPr>
     </w:lvl>
   </w:abstractNum>
   <w:abstractNum w:abstractNumId="16" w15:restartNumberingAfterBreak="0">
-    <w:nsid w:val="468516F9"/>
+    <w:nsid w:val="3E5B7795"/>
     <w:multiLevelType w:val="hybridMultilevel"/>
-    <w:tmpl w:val="360E1960"/>
+    <w:tmpl w:val="2D740A28"/>
     <w:lvl w:ilvl="0" w:tplc="04090015">
       <w:start w:val="1"/>
       <w:numFmt w:val="upperLetter"/>
@@ -14812,16 +17210,16 @@
     </w:lvl>
   </w:abstractNum>
   <w:abstractNum w:abstractNumId="17" w15:restartNumberingAfterBreak="0">
-    <w:nsid w:val="535934BA"/>
+    <w:nsid w:val="468516F9"/>
     <w:multiLevelType w:val="hybridMultilevel"/>
-    <w:tmpl w:val="494C742E"/>
-    <w:lvl w:ilvl="0" w:tplc="0409000F">
+    <w:tmpl w:val="360E1960"/>
+    <w:lvl w:ilvl="0" w:tplc="04090015">
       <w:start w:val="1"/>
-      <w:numFmt w:val="decimal"/>
+      <w:numFmt w:val="upperLetter"/>
       <w:lvlText w:val="%1."/>
       <w:lvlJc w:val="left"/>
       <w:pPr>
-        <w:ind w:left="720" w:hanging="360"/>
+        <w:ind w:left="360" w:hanging="360"/>
       </w:pPr>
       <w:rPr>
         <w:rFonts w:hint="default"/>
@@ -14833,7 +17231,7 @@
       <w:lvlText w:val="%2."/>
       <w:lvlJc w:val="left"/>
       <w:pPr>
-        <w:ind w:left="1440" w:hanging="360"/>
+        <w:ind w:left="1080" w:hanging="360"/>
       </w:pPr>
     </w:lvl>
     <w:lvl w:ilvl="2" w:tplc="0409001B" w:tentative="1">
@@ -14842,7 +17240,7 @@
       <w:lvlText w:val="%3."/>
       <w:lvlJc w:val="right"/>
       <w:pPr>
-        <w:ind w:left="2160" w:hanging="180"/>
+        <w:ind w:left="1800" w:hanging="180"/>
       </w:pPr>
     </w:lvl>
     <w:lvl w:ilvl="3" w:tplc="0409000F" w:tentative="1">
@@ -14851,7 +17249,7 @@
       <w:lvlText w:val="%4."/>
       <w:lvlJc w:val="left"/>
       <w:pPr>
-        <w:ind w:left="2880" w:hanging="360"/>
+        <w:ind w:left="2520" w:hanging="360"/>
       </w:pPr>
     </w:lvl>
     <w:lvl w:ilvl="4" w:tplc="04090019" w:tentative="1">
@@ -14860,7 +17258,7 @@
       <w:lvlText w:val="%5."/>
       <w:lvlJc w:val="left"/>
       <w:pPr>
-        <w:ind w:left="3600" w:hanging="360"/>
+        <w:ind w:left="3240" w:hanging="360"/>
       </w:pPr>
     </w:lvl>
     <w:lvl w:ilvl="5" w:tplc="0409001B" w:tentative="1">
@@ -14869,7 +17267,7 @@
       <w:lvlText w:val="%6."/>
       <w:lvlJc w:val="right"/>
       <w:pPr>
-        <w:ind w:left="4320" w:hanging="180"/>
+        <w:ind w:left="3960" w:hanging="180"/>
       </w:pPr>
     </w:lvl>
     <w:lvl w:ilvl="6" w:tplc="0409000F" w:tentative="1">
@@ -14878,7 +17276,7 @@
       <w:lvlText w:val="%7."/>
       <w:lvlJc w:val="left"/>
       <w:pPr>
-        <w:ind w:left="5040" w:hanging="360"/>
+        <w:ind w:left="4680" w:hanging="360"/>
       </w:pPr>
     </w:lvl>
     <w:lvl w:ilvl="7" w:tplc="04090019" w:tentative="1">
@@ -14887,7 +17285,7 @@
       <w:lvlText w:val="%8."/>
       <w:lvlJc w:val="left"/>
       <w:pPr>
-        <w:ind w:left="5760" w:hanging="360"/>
+        <w:ind w:left="5400" w:hanging="360"/>
       </w:pPr>
     </w:lvl>
     <w:lvl w:ilvl="8" w:tplc="0409001B" w:tentative="1">
@@ -14896,107 +17294,21 @@
       <w:lvlText w:val="%9."/>
       <w:lvlJc w:val="right"/>
       <w:pPr>
-        <w:ind w:left="6480" w:hanging="180"/>
+        <w:ind w:left="6120" w:hanging="180"/>
       </w:pPr>
     </w:lvl>
   </w:abstractNum>
   <w:abstractNum w:abstractNumId="18" w15:restartNumberingAfterBreak="0">
-    <w:nsid w:val="565B3B5F"/>
+    <w:nsid w:val="535934BA"/>
     <w:multiLevelType w:val="hybridMultilevel"/>
-    <w:tmpl w:val="C25CF020"/>
-    <w:lvl w:ilvl="0" w:tplc="04090017">
-      <w:start w:val="1"/>
-      <w:numFmt w:val="lowerLetter"/>
-      <w:lvlText w:val="%1)"/>
-      <w:lvlJc w:val="left"/>
-      <w:pPr>
-        <w:ind w:left="720" w:hanging="360"/>
-      </w:pPr>
-    </w:lvl>
-    <w:lvl w:ilvl="1" w:tplc="04090019" w:tentative="1">
-      <w:start w:val="1"/>
-      <w:numFmt w:val="lowerLetter"/>
-      <w:lvlText w:val="%2."/>
-      <w:lvlJc w:val="left"/>
-      <w:pPr>
-        <w:ind w:left="1440" w:hanging="360"/>
-      </w:pPr>
-    </w:lvl>
-    <w:lvl w:ilvl="2" w:tplc="0409001B" w:tentative="1">
-      <w:start w:val="1"/>
-      <w:numFmt w:val="lowerRoman"/>
-      <w:lvlText w:val="%3."/>
-      <w:lvlJc w:val="right"/>
-      <w:pPr>
-        <w:ind w:left="2160" w:hanging="180"/>
-      </w:pPr>
-    </w:lvl>
-    <w:lvl w:ilvl="3" w:tplc="0409000F" w:tentative="1">
+    <w:tmpl w:val="494C742E"/>
+    <w:lvl w:ilvl="0" w:tplc="0409000F">
       <w:start w:val="1"/>
       <w:numFmt w:val="decimal"/>
-      <w:lvlText w:val="%4."/>
-      <w:lvlJc w:val="left"/>
-      <w:pPr>
-        <w:ind w:left="2880" w:hanging="360"/>
-      </w:pPr>
-    </w:lvl>
-    <w:lvl w:ilvl="4" w:tplc="04090019" w:tentative="1">
-      <w:start w:val="1"/>
-      <w:numFmt w:val="lowerLetter"/>
-      <w:lvlText w:val="%5."/>
-      <w:lvlJc w:val="left"/>
-      <w:pPr>
-        <w:ind w:left="3600" w:hanging="360"/>
-      </w:pPr>
-    </w:lvl>
-    <w:lvl w:ilvl="5" w:tplc="0409001B" w:tentative="1">
-      <w:start w:val="1"/>
-      <w:numFmt w:val="lowerRoman"/>
-      <w:lvlText w:val="%6."/>
-      <w:lvlJc w:val="right"/>
-      <w:pPr>
-        <w:ind w:left="4320" w:hanging="180"/>
-      </w:pPr>
-    </w:lvl>
-    <w:lvl w:ilvl="6" w:tplc="0409000F" w:tentative="1">
-      <w:start w:val="1"/>
-      <w:numFmt w:val="decimal"/>
-      <w:lvlText w:val="%7."/>
-      <w:lvlJc w:val="left"/>
-      <w:pPr>
-        <w:ind w:left="5040" w:hanging="360"/>
-      </w:pPr>
-    </w:lvl>
-    <w:lvl w:ilvl="7" w:tplc="04090019" w:tentative="1">
-      <w:start w:val="1"/>
-      <w:numFmt w:val="lowerLetter"/>
-      <w:lvlText w:val="%8."/>
-      <w:lvlJc w:val="left"/>
-      <w:pPr>
-        <w:ind w:left="5760" w:hanging="360"/>
-      </w:pPr>
-    </w:lvl>
-    <w:lvl w:ilvl="8" w:tplc="0409001B" w:tentative="1">
-      <w:start w:val="1"/>
-      <w:numFmt w:val="lowerRoman"/>
-      <w:lvlText w:val="%9."/>
-      <w:lvlJc w:val="right"/>
-      <w:pPr>
-        <w:ind w:left="6480" w:hanging="180"/>
-      </w:pPr>
-    </w:lvl>
-  </w:abstractNum>
-  <w:abstractNum w:abstractNumId="19" w15:restartNumberingAfterBreak="0">
-    <w:nsid w:val="582B237B"/>
-    <w:multiLevelType w:val="hybridMultilevel"/>
-    <w:tmpl w:val="F7B2F010"/>
-    <w:lvl w:ilvl="0" w:tplc="04090015">
-      <w:start w:val="1"/>
-      <w:numFmt w:val="upperLetter"/>
       <w:lvlText w:val="%1."/>
       <w:lvlJc w:val="left"/>
       <w:pPr>
-        <w:ind w:left="360" w:hanging="360"/>
+        <w:ind w:left="720" w:hanging="360"/>
       </w:pPr>
       <w:rPr>
         <w:rFonts w:hint="default"/>
@@ -15008,7 +17320,7 @@
       <w:lvlText w:val="%2."/>
       <w:lvlJc w:val="left"/>
       <w:pPr>
-        <w:ind w:left="1080" w:hanging="360"/>
+        <w:ind w:left="1440" w:hanging="360"/>
       </w:pPr>
     </w:lvl>
     <w:lvl w:ilvl="2" w:tplc="0409001B" w:tentative="1">
@@ -15017,7 +17329,7 @@
       <w:lvlText w:val="%3."/>
       <w:lvlJc w:val="right"/>
       <w:pPr>
-        <w:ind w:left="1800" w:hanging="180"/>
+        <w:ind w:left="2160" w:hanging="180"/>
       </w:pPr>
     </w:lvl>
     <w:lvl w:ilvl="3" w:tplc="0409000F" w:tentative="1">
@@ -15026,7 +17338,7 @@
       <w:lvlText w:val="%4."/>
       <w:lvlJc w:val="left"/>
       <w:pPr>
-        <w:ind w:left="2520" w:hanging="360"/>
+        <w:ind w:left="2880" w:hanging="360"/>
       </w:pPr>
     </w:lvl>
     <w:lvl w:ilvl="4" w:tplc="04090019" w:tentative="1">
@@ -15035,7 +17347,7 @@
       <w:lvlText w:val="%5."/>
       <w:lvlJc w:val="left"/>
       <w:pPr>
-        <w:ind w:left="3240" w:hanging="360"/>
+        <w:ind w:left="3600" w:hanging="360"/>
       </w:pPr>
     </w:lvl>
     <w:lvl w:ilvl="5" w:tplc="0409001B" w:tentative="1">
@@ -15044,7 +17356,7 @@
       <w:lvlText w:val="%6."/>
       <w:lvlJc w:val="right"/>
       <w:pPr>
-        <w:ind w:left="3960" w:hanging="180"/>
+        <w:ind w:left="4320" w:hanging="180"/>
       </w:pPr>
     </w:lvl>
     <w:lvl w:ilvl="6" w:tplc="0409000F" w:tentative="1">
@@ -15053,7 +17365,7 @@
       <w:lvlText w:val="%7."/>
       <w:lvlJc w:val="left"/>
       <w:pPr>
-        <w:ind w:left="4680" w:hanging="360"/>
+        <w:ind w:left="5040" w:hanging="360"/>
       </w:pPr>
     </w:lvl>
     <w:lvl w:ilvl="7" w:tplc="04090019" w:tentative="1">
@@ -15062,7 +17374,7 @@
       <w:lvlText w:val="%8."/>
       <w:lvlJc w:val="left"/>
       <w:pPr>
-        <w:ind w:left="5400" w:hanging="360"/>
+        <w:ind w:left="5760" w:hanging="360"/>
       </w:pPr>
     </w:lvl>
     <w:lvl w:ilvl="8" w:tplc="0409001B" w:tentative="1">
@@ -15071,18 +17383,193 @@
       <w:lvlText w:val="%9."/>
       <w:lvlJc w:val="right"/>
       <w:pPr>
+        <w:ind w:left="6480" w:hanging="180"/>
+      </w:pPr>
+    </w:lvl>
+  </w:abstractNum>
+  <w:abstractNum w:abstractNumId="19" w15:restartNumberingAfterBreak="0">
+    <w:nsid w:val="565B3B5F"/>
+    <w:multiLevelType w:val="hybridMultilevel"/>
+    <w:tmpl w:val="C25CF020"/>
+    <w:lvl w:ilvl="0" w:tplc="04090017">
+      <w:start w:val="1"/>
+      <w:numFmt w:val="lowerLetter"/>
+      <w:lvlText w:val="%1)"/>
+      <w:lvlJc w:val="left"/>
+      <w:pPr>
+        <w:ind w:left="720" w:hanging="360"/>
+      </w:pPr>
+    </w:lvl>
+    <w:lvl w:ilvl="1" w:tplc="04090019" w:tentative="1">
+      <w:start w:val="1"/>
+      <w:numFmt w:val="lowerLetter"/>
+      <w:lvlText w:val="%2."/>
+      <w:lvlJc w:val="left"/>
+      <w:pPr>
+        <w:ind w:left="1440" w:hanging="360"/>
+      </w:pPr>
+    </w:lvl>
+    <w:lvl w:ilvl="2" w:tplc="0409001B" w:tentative="1">
+      <w:start w:val="1"/>
+      <w:numFmt w:val="lowerRoman"/>
+      <w:lvlText w:val="%3."/>
+      <w:lvlJc w:val="right"/>
+      <w:pPr>
+        <w:ind w:left="2160" w:hanging="180"/>
+      </w:pPr>
+    </w:lvl>
+    <w:lvl w:ilvl="3" w:tplc="0409000F" w:tentative="1">
+      <w:start w:val="1"/>
+      <w:numFmt w:val="decimal"/>
+      <w:lvlText w:val="%4."/>
+      <w:lvlJc w:val="left"/>
+      <w:pPr>
+        <w:ind w:left="2880" w:hanging="360"/>
+      </w:pPr>
+    </w:lvl>
+    <w:lvl w:ilvl="4" w:tplc="04090019" w:tentative="1">
+      <w:start w:val="1"/>
+      <w:numFmt w:val="lowerLetter"/>
+      <w:lvlText w:val="%5."/>
+      <w:lvlJc w:val="left"/>
+      <w:pPr>
+        <w:ind w:left="3600" w:hanging="360"/>
+      </w:pPr>
+    </w:lvl>
+    <w:lvl w:ilvl="5" w:tplc="0409001B" w:tentative="1">
+      <w:start w:val="1"/>
+      <w:numFmt w:val="lowerRoman"/>
+      <w:lvlText w:val="%6."/>
+      <w:lvlJc w:val="right"/>
+      <w:pPr>
+        <w:ind w:left="4320" w:hanging="180"/>
+      </w:pPr>
+    </w:lvl>
+    <w:lvl w:ilvl="6" w:tplc="0409000F" w:tentative="1">
+      <w:start w:val="1"/>
+      <w:numFmt w:val="decimal"/>
+      <w:lvlText w:val="%7."/>
+      <w:lvlJc w:val="left"/>
+      <w:pPr>
+        <w:ind w:left="5040" w:hanging="360"/>
+      </w:pPr>
+    </w:lvl>
+    <w:lvl w:ilvl="7" w:tplc="04090019" w:tentative="1">
+      <w:start w:val="1"/>
+      <w:numFmt w:val="lowerLetter"/>
+      <w:lvlText w:val="%8."/>
+      <w:lvlJc w:val="left"/>
+      <w:pPr>
+        <w:ind w:left="5760" w:hanging="360"/>
+      </w:pPr>
+    </w:lvl>
+    <w:lvl w:ilvl="8" w:tplc="0409001B" w:tentative="1">
+      <w:start w:val="1"/>
+      <w:numFmt w:val="lowerRoman"/>
+      <w:lvlText w:val="%9."/>
+      <w:lvlJc w:val="right"/>
+      <w:pPr>
+        <w:ind w:left="6480" w:hanging="180"/>
+      </w:pPr>
+    </w:lvl>
+  </w:abstractNum>
+  <w:abstractNum w:abstractNumId="20" w15:restartNumberingAfterBreak="0">
+    <w:nsid w:val="582B237B"/>
+    <w:multiLevelType w:val="hybridMultilevel"/>
+    <w:tmpl w:val="F7B2F010"/>
+    <w:lvl w:ilvl="0" w:tplc="04090015">
+      <w:start w:val="1"/>
+      <w:numFmt w:val="upperLetter"/>
+      <w:lvlText w:val="%1."/>
+      <w:lvlJc w:val="left"/>
+      <w:pPr>
+        <w:ind w:left="360" w:hanging="360"/>
+      </w:pPr>
+      <w:rPr>
+        <w:rFonts w:hint="default"/>
+      </w:rPr>
+    </w:lvl>
+    <w:lvl w:ilvl="1" w:tplc="04090019" w:tentative="1">
+      <w:start w:val="1"/>
+      <w:numFmt w:val="lowerLetter"/>
+      <w:lvlText w:val="%2."/>
+      <w:lvlJc w:val="left"/>
+      <w:pPr>
+        <w:ind w:left="1080" w:hanging="360"/>
+      </w:pPr>
+    </w:lvl>
+    <w:lvl w:ilvl="2" w:tplc="0409001B" w:tentative="1">
+      <w:start w:val="1"/>
+      <w:numFmt w:val="lowerRoman"/>
+      <w:lvlText w:val="%3."/>
+      <w:lvlJc w:val="right"/>
+      <w:pPr>
+        <w:ind w:left="1800" w:hanging="180"/>
+      </w:pPr>
+    </w:lvl>
+    <w:lvl w:ilvl="3" w:tplc="0409000F" w:tentative="1">
+      <w:start w:val="1"/>
+      <w:numFmt w:val="decimal"/>
+      <w:lvlText w:val="%4."/>
+      <w:lvlJc w:val="left"/>
+      <w:pPr>
+        <w:ind w:left="2520" w:hanging="360"/>
+      </w:pPr>
+    </w:lvl>
+    <w:lvl w:ilvl="4" w:tplc="04090019" w:tentative="1">
+      <w:start w:val="1"/>
+      <w:numFmt w:val="lowerLetter"/>
+      <w:lvlText w:val="%5."/>
+      <w:lvlJc w:val="left"/>
+      <w:pPr>
+        <w:ind w:left="3240" w:hanging="360"/>
+      </w:pPr>
+    </w:lvl>
+    <w:lvl w:ilvl="5" w:tplc="0409001B" w:tentative="1">
+      <w:start w:val="1"/>
+      <w:numFmt w:val="lowerRoman"/>
+      <w:lvlText w:val="%6."/>
+      <w:lvlJc w:val="right"/>
+      <w:pPr>
+        <w:ind w:left="3960" w:hanging="180"/>
+      </w:pPr>
+    </w:lvl>
+    <w:lvl w:ilvl="6" w:tplc="0409000F" w:tentative="1">
+      <w:start w:val="1"/>
+      <w:numFmt w:val="decimal"/>
+      <w:lvlText w:val="%7."/>
+      <w:lvlJc w:val="left"/>
+      <w:pPr>
+        <w:ind w:left="4680" w:hanging="360"/>
+      </w:pPr>
+    </w:lvl>
+    <w:lvl w:ilvl="7" w:tplc="04090019" w:tentative="1">
+      <w:start w:val="1"/>
+      <w:numFmt w:val="lowerLetter"/>
+      <w:lvlText w:val="%8."/>
+      <w:lvlJc w:val="left"/>
+      <w:pPr>
+        <w:ind w:left="5400" w:hanging="360"/>
+      </w:pPr>
+    </w:lvl>
+    <w:lvl w:ilvl="8" w:tplc="0409001B" w:tentative="1">
+      <w:start w:val="1"/>
+      <w:numFmt w:val="lowerRoman"/>
+      <w:lvlText w:val="%9."/>
+      <w:lvlJc w:val="right"/>
+      <w:pPr>
         <w:ind w:left="6120" w:hanging="180"/>
       </w:pPr>
     </w:lvl>
   </w:abstractNum>
   <w:num w:numId="1" w16cid:durableId="332102753">
-    <w:abstractNumId w:val="19"/>
+    <w:abstractNumId w:val="20"/>
   </w:num>
   <w:num w:numId="2" w16cid:durableId="1379428125">
     <w:abstractNumId w:val="3"/>
   </w:num>
   <w:num w:numId="3" w16cid:durableId="982393518">
-    <w:abstractNumId w:val="17"/>
+    <w:abstractNumId w:val="18"/>
   </w:num>
   <w:num w:numId="4" w16cid:durableId="1752892429">
     <w:abstractNumId w:val="0"/>
@@ -15094,7 +17581,7 @@
     <w:abstractNumId w:val="13"/>
   </w:num>
   <w:num w:numId="7" w16cid:durableId="1142888846">
-    <w:abstractNumId w:val="15"/>
+    <w:abstractNumId w:val="16"/>
   </w:num>
   <w:num w:numId="8" w16cid:durableId="1719012536">
     <w:abstractNumId w:val="14"/>
@@ -15103,7 +17590,7 @@
     <w:abstractNumId w:val="8"/>
   </w:num>
   <w:num w:numId="10" w16cid:durableId="2096779101">
-    <w:abstractNumId w:val="18"/>
+    <w:abstractNumId w:val="19"/>
   </w:num>
   <w:num w:numId="11" w16cid:durableId="1167135762">
     <w:abstractNumId w:val="6"/>
@@ -15118,7 +17605,7 @@
     <w:abstractNumId w:val="5"/>
   </w:num>
   <w:num w:numId="15" w16cid:durableId="1714111239">
-    <w:abstractNumId w:val="16"/>
+    <w:abstractNumId w:val="17"/>
   </w:num>
   <w:num w:numId="16" w16cid:durableId="2010060555">
     <w:abstractNumId w:val="7"/>
@@ -15134,6 +17621,9 @@
   </w:num>
   <w:num w:numId="20" w16cid:durableId="125507532">
     <w:abstractNumId w:val="2"/>
+  </w:num>
+  <w:num w:numId="21" w16cid:durableId="215240283">
+    <w:abstractNumId w:val="15"/>
   </w:num>
   <w:numIdMacAtCleanup w:val="14"/>
 </w:numbering>

</xml_diff>

<commit_message>
Algebra 2 - Chapter 4: Radical Expressions and Equations - 4.3 Solving Radical Equations
</commit_message>
<xml_diff>
--- a/Algebra-2/ch04/Algebra 2 - Chapter 4.docx
+++ b/Algebra-2/ch04/Algebra 2 - Chapter 4.docx
@@ -6857,6 +6857,7 @@
         </w:rPr>
         <w:t xml:space="preserve"> is abbreviated by the symbol </w:t>
       </w:r>
+      <w:proofErr w:type="spellStart"/>
       <w:r>
         <w:rPr>
           <w:rFonts w:eastAsiaTheme="minorEastAsia"/>
@@ -6865,6 +6866,7 @@
         </w:rPr>
         <w:t>i</w:t>
       </w:r>
+      <w:proofErr w:type="spellEnd"/>
       <w:r>
         <w:rPr>
           <w:rFonts w:eastAsiaTheme="minorEastAsia"/>
@@ -8620,8 +8622,16 @@
               <w:rPr>
                 <w:rFonts w:eastAsiaTheme="minorEastAsia"/>
               </w:rPr>
-              <w:t>-i</w:t>
+              <w:t>-</w:t>
             </w:r>
+            <w:proofErr w:type="spellStart"/>
+            <w:r>
+              <w:rPr>
+                <w:rFonts w:eastAsiaTheme="minorEastAsia"/>
+              </w:rPr>
+              <w:t>i</w:t>
+            </w:r>
+            <w:proofErr w:type="spellEnd"/>
           </w:p>
         </w:tc>
       </w:tr>
@@ -13303,6 +13313,9 @@
             </m:e>
           </m:rad>
           <m:r>
+            <m:rPr>
+              <m:sty m:val="p"/>
+            </m:rPr>
             <w:rPr>
               <w:rFonts w:ascii="Cambria Math" w:eastAsiaTheme="minorEastAsia" w:hAnsi="Cambria Math"/>
             </w:rPr>
@@ -13388,14 +13401,20 @@
             <m:t>=10</m:t>
           </m:r>
           <m:r>
+            <m:rPr>
+              <m:sty m:val="b"/>
+            </m:rPr>
             <w:rPr>
               <w:rFonts w:eastAsiaTheme="minorEastAsia"/>
-              <w:b/>
-              <w:bCs/>
             </w:rPr>
             <w:br/>
           </m:r>
-          <m:r>
+        </m:oMath>
+        <m:oMath>
+          <m:r>
+            <m:rPr>
+              <m:sty m:val="p"/>
+            </m:rPr>
             <w:rPr>
               <w:rFonts w:eastAsiaTheme="minorEastAsia"/>
             </w:rPr>
@@ -13646,6 +13665,9 @@
             <m:t>=0</m:t>
           </m:r>
           <m:r>
+            <m:rPr>
+              <m:sty m:val="p"/>
+            </m:rPr>
             <w:rPr>
               <w:rFonts w:eastAsiaTheme="minorEastAsia"/>
             </w:rPr>
@@ -13718,6 +13740,9 @@
             <m:t>=-4</m:t>
           </m:r>
           <m:r>
+            <m:rPr>
+              <m:sty m:val="p"/>
+            </m:rPr>
             <w:rPr>
               <w:rFonts w:eastAsiaTheme="minorEastAsia"/>
             </w:rPr>
@@ -13858,6 +13883,9 @@
           <m:t>?</m:t>
         </m:r>
         <m:r>
+          <m:rPr>
+            <m:sty m:val="p"/>
+          </m:rPr>
           <w:rPr>
             <w:rFonts w:ascii="Cambria Math" w:eastAsiaTheme="minorEastAsia" w:hAnsi="Cambria Math"/>
           </w:rPr>
@@ -14141,6 +14169,9 @@
             <m:t>=</m:t>
           </m:r>
           <m:r>
+            <m:rPr>
+              <m:sty m:val="p"/>
+            </m:rPr>
             <w:rPr>
               <w:rFonts w:ascii="Cambria Math" w:eastAsiaTheme="minorEastAsia" w:hAnsi="Cambria Math"/>
             </w:rPr>
@@ -14529,6 +14560,9 @@
             <m:t>=</m:t>
           </m:r>
           <m:r>
+            <m:rPr>
+              <m:sty m:val="p"/>
+            </m:rPr>
             <w:rPr>
               <w:rFonts w:ascii="Cambria Math" w:eastAsiaTheme="minorEastAsia" w:hAnsi="Cambria Math"/>
             </w:rPr>
@@ -14943,6 +14977,9 @@
             <m:t>=</m:t>
           </m:r>
           <m:r>
+            <m:rPr>
+              <m:sty m:val="p"/>
+            </m:rPr>
             <w:rPr>
               <w:rFonts w:ascii="Cambria Math" w:eastAsiaTheme="minorEastAsia" w:hAnsi="Cambria Math"/>
               <w:sz w:val="18"/>
@@ -15217,6 +15254,9 @@
             <m:t>=</m:t>
           </m:r>
           <m:r>
+            <m:rPr>
+              <m:sty m:val="p"/>
+            </m:rPr>
             <w:rPr>
               <w:rFonts w:ascii="Cambria Math" w:eastAsiaTheme="minorEastAsia" w:hAnsi="Cambria Math"/>
               <w:sz w:val="18"/>
@@ -15531,6 +15571,9 @@
             <m:t>=</m:t>
           </m:r>
           <m:r>
+            <m:rPr>
+              <m:sty m:val="p"/>
+            </m:rPr>
             <w:rPr>
               <w:rFonts w:ascii="Cambria Math" w:eastAsiaTheme="minorEastAsia" w:hAnsi="Cambria Math"/>
             </w:rPr>
@@ -15604,20 +15647,3520 @@
             <w:rPr>
               <w:rFonts w:ascii="Cambria Math" w:eastAsiaTheme="minorEastAsia" w:hAnsi="Cambria Math"/>
             </w:rPr>
-            <m:t>=2.06</m:t>
-          </m:r>
-          <m:r>
-            <m:rPr>
-              <m:sty m:val="bi"/>
-            </m:rPr>
-            <w:rPr>
-              <w:rFonts w:ascii="Cambria Math" w:eastAsiaTheme="minorEastAsia" w:hAnsi="Cambria Math"/>
-            </w:rPr>
-            <m:t>&gt;2</m:t>
+            <m:t>=2.06&gt;2</m:t>
           </m:r>
         </m:oMath>
       </m:oMathPara>
     </w:p>
+    <w:p>
+      <w:pPr>
+        <w:rPr>
+          <w:rFonts w:eastAsiaTheme="minorEastAsia"/>
+          <w:b/>
+          <w:bCs/>
+        </w:rPr>
+      </w:pPr>
+      <w:r>
+        <w:rPr>
+          <w:rFonts w:eastAsiaTheme="minorEastAsia"/>
+          <w:b/>
+          <w:bCs/>
+        </w:rPr>
+        <w:br w:type="page"/>
+      </w:r>
+    </w:p>
+    <w:p>
+      <w:pPr>
+        <w:pStyle w:val="Heading2"/>
+        <w:rPr>
+          <w:rFonts w:eastAsiaTheme="minorEastAsia"/>
+        </w:rPr>
+      </w:pPr>
+      <w:r>
+        <w:rPr>
+          <w:rFonts w:eastAsiaTheme="minorEastAsia"/>
+        </w:rPr>
+        <w:lastRenderedPageBreak/>
+        <w:t>4.3 Solving Radical Equations</w:t>
+      </w:r>
+    </w:p>
+    <w:p>
+      <w:pPr>
+        <w:rPr>
+          <w:rFonts w:eastAsiaTheme="minorEastAsia"/>
+          <w:b/>
+          <w:bCs/>
+        </w:rPr>
+      </w:pPr>
+      <w:r>
+        <w:rPr>
+          <w:rFonts w:eastAsiaTheme="minorEastAsia"/>
+          <w:b/>
+          <w:bCs/>
+        </w:rPr>
+        <w:t>Key Ideas</w:t>
+      </w:r>
+    </w:p>
+    <w:p>
+      <w:pPr>
+        <w:rPr>
+          <w:rFonts w:eastAsiaTheme="minorEastAsia"/>
+        </w:rPr>
+      </w:pPr>
+      <w:r>
+        <w:rPr>
+          <w:rFonts w:eastAsiaTheme="minorEastAsia"/>
+        </w:rPr>
+        <w:t>A radical equation is one that involves the square root, or cube root, or other kind of root of a variable. If a radical equation also involves the same variable raised to the first power, the equation has multiple solutions One step in a radical equation is usually to, at some point, square, or cube, both sides of the equation.</w:t>
+      </w:r>
+    </w:p>
+    <w:p>
+      <w:pPr>
+        <w:rPr>
+          <w:rFonts w:eastAsiaTheme="minorEastAsia"/>
+          <w:b/>
+          <w:bCs/>
+        </w:rPr>
+      </w:pPr>
+      <w:r>
+        <w:rPr>
+          <w:rFonts w:eastAsiaTheme="minorEastAsia"/>
+          <w:b/>
+          <w:bCs/>
+        </w:rPr>
+        <w:t>One-Step Radical Equations</w:t>
+      </w:r>
+    </w:p>
+    <w:p>
+      <w:pPr>
+        <w:rPr>
+          <w:rFonts w:eastAsiaTheme="minorEastAsia"/>
+        </w:rPr>
+      </w:pPr>
+      <w:r>
+        <w:rPr>
+          <w:rFonts w:eastAsiaTheme="minorEastAsia"/>
+        </w:rPr>
+        <w:t xml:space="preserve">When you square the square root of a perfect square, the result is the number that was originally under the radical sign. So </w:t>
+      </w:r>
+      <m:oMath>
+        <m:sSup>
+          <m:sSupPr>
+            <m:ctrlPr>
+              <w:rPr>
+                <w:rFonts w:ascii="Cambria Math" w:eastAsiaTheme="minorEastAsia" w:hAnsi="Cambria Math"/>
+                <w:i/>
+              </w:rPr>
+            </m:ctrlPr>
+          </m:sSupPr>
+          <m:e>
+            <m:d>
+              <m:dPr>
+                <m:ctrlPr>
+                  <w:rPr>
+                    <w:rFonts w:ascii="Cambria Math" w:eastAsiaTheme="minorEastAsia" w:hAnsi="Cambria Math"/>
+                    <w:i/>
+                  </w:rPr>
+                </m:ctrlPr>
+              </m:dPr>
+              <m:e>
+                <m:rad>
+                  <m:radPr>
+                    <m:degHide m:val="1"/>
+                    <m:ctrlPr>
+                      <w:rPr>
+                        <w:rFonts w:ascii="Cambria Math" w:eastAsiaTheme="minorEastAsia" w:hAnsi="Cambria Math"/>
+                        <w:i/>
+                      </w:rPr>
+                    </m:ctrlPr>
+                  </m:radPr>
+                  <m:deg/>
+                  <m:e>
+                    <m:r>
+                      <w:rPr>
+                        <w:rFonts w:ascii="Cambria Math" w:eastAsiaTheme="minorEastAsia" w:hAnsi="Cambria Math"/>
+                      </w:rPr>
+                      <m:t>9</m:t>
+                    </m:r>
+                  </m:e>
+                </m:rad>
+              </m:e>
+            </m:d>
+          </m:e>
+          <m:sup>
+            <m:r>
+              <w:rPr>
+                <w:rFonts w:ascii="Cambria Math" w:eastAsiaTheme="minorEastAsia" w:hAnsi="Cambria Math"/>
+              </w:rPr>
+              <m:t>2</m:t>
+            </m:r>
+          </m:sup>
+        </m:sSup>
+        <m:r>
+          <w:rPr>
+            <w:rFonts w:ascii="Cambria Math" w:eastAsiaTheme="minorEastAsia" w:hAnsi="Cambria Math"/>
+          </w:rPr>
+          <m:t>=</m:t>
+        </m:r>
+        <m:sSup>
+          <m:sSupPr>
+            <m:ctrlPr>
+              <w:rPr>
+                <w:rFonts w:ascii="Cambria Math" w:eastAsiaTheme="minorEastAsia" w:hAnsi="Cambria Math"/>
+                <w:i/>
+              </w:rPr>
+            </m:ctrlPr>
+          </m:sSupPr>
+          <m:e>
+            <m:r>
+              <w:rPr>
+                <w:rFonts w:ascii="Cambria Math" w:eastAsiaTheme="minorEastAsia" w:hAnsi="Cambria Math"/>
+              </w:rPr>
+              <m:t>3</m:t>
+            </m:r>
+          </m:e>
+          <m:sup>
+            <m:r>
+              <w:rPr>
+                <w:rFonts w:ascii="Cambria Math" w:eastAsiaTheme="minorEastAsia" w:hAnsi="Cambria Math"/>
+              </w:rPr>
+              <m:t>2</m:t>
+            </m:r>
+          </m:sup>
+        </m:sSup>
+        <m:r>
+          <w:rPr>
+            <w:rFonts w:ascii="Cambria Math" w:eastAsiaTheme="minorEastAsia" w:hAnsi="Cambria Math"/>
+          </w:rPr>
+          <m:t>=9</m:t>
+        </m:r>
+      </m:oMath>
+      <w:r>
+        <w:rPr>
+          <w:rFonts w:eastAsiaTheme="minorEastAsia"/>
+        </w:rPr>
+        <w:t xml:space="preserve">. This is also true for numbers that are not perfect squares like </w:t>
+      </w:r>
+      <m:oMath>
+        <m:sSup>
+          <m:sSupPr>
+            <m:ctrlPr>
+              <w:rPr>
+                <w:rFonts w:ascii="Cambria Math" w:eastAsiaTheme="minorEastAsia" w:hAnsi="Cambria Math"/>
+                <w:i/>
+              </w:rPr>
+            </m:ctrlPr>
+          </m:sSupPr>
+          <m:e>
+            <m:d>
+              <m:dPr>
+                <m:ctrlPr>
+                  <w:rPr>
+                    <w:rFonts w:ascii="Cambria Math" w:eastAsiaTheme="minorEastAsia" w:hAnsi="Cambria Math"/>
+                    <w:i/>
+                  </w:rPr>
+                </m:ctrlPr>
+              </m:dPr>
+              <m:e>
+                <m:rad>
+                  <m:radPr>
+                    <m:degHide m:val="1"/>
+                    <m:ctrlPr>
+                      <w:rPr>
+                        <w:rFonts w:ascii="Cambria Math" w:eastAsiaTheme="minorEastAsia" w:hAnsi="Cambria Math"/>
+                        <w:i/>
+                      </w:rPr>
+                    </m:ctrlPr>
+                  </m:radPr>
+                  <m:deg/>
+                  <m:e>
+                    <m:r>
+                      <w:rPr>
+                        <w:rFonts w:ascii="Cambria Math" w:eastAsiaTheme="minorEastAsia" w:hAnsi="Cambria Math"/>
+                      </w:rPr>
+                      <m:t>7</m:t>
+                    </m:r>
+                  </m:e>
+                </m:rad>
+              </m:e>
+            </m:d>
+          </m:e>
+          <m:sup>
+            <m:r>
+              <w:rPr>
+                <w:rFonts w:ascii="Cambria Math" w:eastAsiaTheme="minorEastAsia" w:hAnsi="Cambria Math"/>
+              </w:rPr>
+              <m:t>2</m:t>
+            </m:r>
+          </m:sup>
+        </m:sSup>
+        <m:r>
+          <w:rPr>
+            <w:rFonts w:ascii="Cambria Math" w:eastAsiaTheme="minorEastAsia" w:hAnsi="Cambria Math"/>
+          </w:rPr>
+          <m:t>=7</m:t>
+        </m:r>
+      </m:oMath>
+      <w:r>
+        <w:rPr>
+          <w:rFonts w:eastAsiaTheme="minorEastAsia"/>
+        </w:rPr>
+        <w:t>. In general, we can say</w:t>
+      </w:r>
+    </w:p>
+    <w:p>
+      <w:pPr>
+        <w:rPr>
+          <w:rFonts w:eastAsiaTheme="minorEastAsia"/>
+        </w:rPr>
+      </w:pPr>
+      <m:oMathPara>
+        <m:oMath>
+          <m:sSup>
+            <m:sSupPr>
+              <m:ctrlPr>
+                <w:rPr>
+                  <w:rFonts w:ascii="Cambria Math" w:eastAsiaTheme="minorEastAsia" w:hAnsi="Cambria Math"/>
+                  <w:i/>
+                  <w:highlight w:val="yellow"/>
+                </w:rPr>
+              </m:ctrlPr>
+            </m:sSupPr>
+            <m:e>
+              <m:d>
+                <m:dPr>
+                  <m:ctrlPr>
+                    <w:rPr>
+                      <w:rFonts w:ascii="Cambria Math" w:eastAsiaTheme="minorEastAsia" w:hAnsi="Cambria Math"/>
+                      <w:i/>
+                      <w:highlight w:val="yellow"/>
+                    </w:rPr>
+                  </m:ctrlPr>
+                </m:dPr>
+                <m:e>
+                  <m:rad>
+                    <m:radPr>
+                      <m:degHide m:val="1"/>
+                      <m:ctrlPr>
+                        <w:rPr>
+                          <w:rFonts w:ascii="Cambria Math" w:eastAsiaTheme="minorEastAsia" w:hAnsi="Cambria Math"/>
+                          <w:i/>
+                          <w:highlight w:val="yellow"/>
+                        </w:rPr>
+                      </m:ctrlPr>
+                    </m:radPr>
+                    <m:deg/>
+                    <m:e>
+                      <m:r>
+                        <w:rPr>
+                          <w:rFonts w:ascii="Cambria Math" w:eastAsiaTheme="minorEastAsia" w:hAnsi="Cambria Math"/>
+                          <w:highlight w:val="yellow"/>
+                        </w:rPr>
+                        <m:t>x</m:t>
+                      </m:r>
+                    </m:e>
+                  </m:rad>
+                </m:e>
+              </m:d>
+            </m:e>
+            <m:sup>
+              <m:r>
+                <w:rPr>
+                  <w:rFonts w:ascii="Cambria Math" w:eastAsiaTheme="minorEastAsia" w:hAnsi="Cambria Math"/>
+                  <w:highlight w:val="yellow"/>
+                </w:rPr>
+                <m:t>2</m:t>
+              </m:r>
+            </m:sup>
+          </m:sSup>
+          <m:r>
+            <w:rPr>
+              <w:rFonts w:ascii="Cambria Math" w:eastAsiaTheme="minorEastAsia" w:hAnsi="Cambria Math"/>
+              <w:highlight w:val="yellow"/>
+            </w:rPr>
+            <m:t>=x</m:t>
+          </m:r>
+        </m:oMath>
+      </m:oMathPara>
+    </w:p>
+    <w:p>
+      <w:pPr>
+        <w:rPr>
+          <w:rFonts w:eastAsiaTheme="minorEastAsia"/>
+        </w:rPr>
+      </w:pPr>
+      <w:r>
+        <w:rPr>
+          <w:rFonts w:eastAsiaTheme="minorEastAsia"/>
+        </w:rPr>
+        <w:t xml:space="preserve">The equation </w:t>
+      </w:r>
+      <m:oMath>
+        <m:rad>
+          <m:radPr>
+            <m:degHide m:val="1"/>
+            <m:ctrlPr>
+              <w:rPr>
+                <w:rFonts w:ascii="Cambria Math" w:eastAsiaTheme="minorEastAsia" w:hAnsi="Cambria Math"/>
+                <w:i/>
+              </w:rPr>
+            </m:ctrlPr>
+          </m:radPr>
+          <m:deg/>
+          <m:e>
+            <m:r>
+              <w:rPr>
+                <w:rFonts w:ascii="Cambria Math" w:eastAsiaTheme="minorEastAsia" w:hAnsi="Cambria Math"/>
+              </w:rPr>
+              <m:t>x</m:t>
+            </m:r>
+          </m:e>
+        </m:rad>
+        <m:r>
+          <w:rPr>
+            <w:rFonts w:ascii="Cambria Math" w:eastAsiaTheme="minorEastAsia" w:hAnsi="Cambria Math"/>
+          </w:rPr>
+          <m:t>=9</m:t>
+        </m:r>
+      </m:oMath>
+      <w:r>
+        <w:rPr>
+          <w:rFonts w:eastAsiaTheme="minorEastAsia"/>
+        </w:rPr>
+        <w:t xml:space="preserve"> can be solved by squaring the expression on both sides of the equal sign.</w:t>
+      </w:r>
+    </w:p>
+    <w:p>
+      <w:pPr>
+        <w:pStyle w:val="NoSpacing"/>
+      </w:pPr>
+      <m:oMathPara>
+        <m:oMath>
+          <m:rad>
+            <m:radPr>
+              <m:degHide m:val="1"/>
+              <m:ctrlPr>
+                <w:rPr>
+                  <w:rFonts w:ascii="Cambria Math" w:hAnsi="Cambria Math"/>
+                </w:rPr>
+              </m:ctrlPr>
+            </m:radPr>
+            <m:deg/>
+            <m:e>
+              <m:r>
+                <w:rPr>
+                  <w:rFonts w:ascii="Cambria Math" w:hAnsi="Cambria Math"/>
+                </w:rPr>
+                <m:t>x</m:t>
+              </m:r>
+            </m:e>
+          </m:rad>
+          <m:r>
+            <m:rPr>
+              <m:sty m:val="p"/>
+            </m:rPr>
+            <w:rPr>
+              <w:rFonts w:ascii="Cambria Math" w:hAnsi="Cambria Math"/>
+            </w:rPr>
+            <m:t>=9</m:t>
+          </m:r>
+        </m:oMath>
+      </m:oMathPara>
+    </w:p>
+    <w:p>
+      <w:pPr>
+        <w:pStyle w:val="NoSpacing"/>
+      </w:pPr>
+      <m:oMathPara>
+        <m:oMath>
+          <m:sSup>
+            <m:sSupPr>
+              <m:ctrlPr>
+                <w:rPr>
+                  <w:rFonts w:ascii="Cambria Math" w:hAnsi="Cambria Math"/>
+                </w:rPr>
+              </m:ctrlPr>
+            </m:sSupPr>
+            <m:e>
+              <m:d>
+                <m:dPr>
+                  <m:ctrlPr>
+                    <w:rPr>
+                      <w:rFonts w:ascii="Cambria Math" w:hAnsi="Cambria Math"/>
+                    </w:rPr>
+                  </m:ctrlPr>
+                </m:dPr>
+                <m:e>
+                  <m:rad>
+                    <m:radPr>
+                      <m:degHide m:val="1"/>
+                      <m:ctrlPr>
+                        <w:rPr>
+                          <w:rFonts w:ascii="Cambria Math" w:hAnsi="Cambria Math"/>
+                        </w:rPr>
+                      </m:ctrlPr>
+                    </m:radPr>
+                    <m:deg/>
+                    <m:e>
+                      <m:r>
+                        <w:rPr>
+                          <w:rFonts w:ascii="Cambria Math" w:hAnsi="Cambria Math"/>
+                        </w:rPr>
+                        <m:t>x</m:t>
+                      </m:r>
+                    </m:e>
+                  </m:rad>
+                </m:e>
+              </m:d>
+            </m:e>
+            <m:sup>
+              <m:r>
+                <m:rPr>
+                  <m:sty m:val="p"/>
+                </m:rPr>
+                <w:rPr>
+                  <w:rFonts w:ascii="Cambria Math" w:hAnsi="Cambria Math"/>
+                </w:rPr>
+                <m:t>2</m:t>
+              </m:r>
+            </m:sup>
+          </m:sSup>
+          <m:r>
+            <m:rPr>
+              <m:sty m:val="p"/>
+            </m:rPr>
+            <w:rPr>
+              <w:rFonts w:ascii="Cambria Math" w:hAnsi="Cambria Math"/>
+            </w:rPr>
+            <m:t>=</m:t>
+          </m:r>
+          <m:sSup>
+            <m:sSupPr>
+              <m:ctrlPr>
+                <w:rPr>
+                  <w:rFonts w:ascii="Cambria Math" w:hAnsi="Cambria Math"/>
+                </w:rPr>
+              </m:ctrlPr>
+            </m:sSupPr>
+            <m:e>
+              <m:r>
+                <m:rPr>
+                  <m:sty m:val="p"/>
+                </m:rPr>
+                <w:rPr>
+                  <w:rFonts w:ascii="Cambria Math" w:hAnsi="Cambria Math"/>
+                </w:rPr>
+                <m:t>9</m:t>
+              </m:r>
+            </m:e>
+            <m:sup>
+              <m:r>
+                <m:rPr>
+                  <m:sty m:val="p"/>
+                </m:rPr>
+                <w:rPr>
+                  <w:rFonts w:ascii="Cambria Math" w:hAnsi="Cambria Math"/>
+                </w:rPr>
+                <m:t>2</m:t>
+              </m:r>
+            </m:sup>
+          </m:sSup>
+        </m:oMath>
+      </m:oMathPara>
+    </w:p>
+    <w:p>
+      <w:pPr>
+        <w:pStyle w:val="NoSpacing"/>
+        <w:rPr>
+          <w:rFonts w:eastAsiaTheme="minorEastAsia"/>
+        </w:rPr>
+      </w:pPr>
+      <m:oMathPara>
+        <m:oMath>
+          <m:r>
+            <w:rPr>
+              <w:rFonts w:ascii="Cambria Math" w:hAnsi="Cambria Math"/>
+            </w:rPr>
+            <m:t>x</m:t>
+          </m:r>
+          <m:r>
+            <m:rPr>
+              <m:sty m:val="p"/>
+            </m:rPr>
+            <w:rPr>
+              <w:rFonts w:ascii="Cambria Math" w:hAnsi="Cambria Math"/>
+            </w:rPr>
+            <m:t>=81</m:t>
+          </m:r>
+        </m:oMath>
+      </m:oMathPara>
+    </w:p>
+    <w:p>
+      <w:pPr>
+        <w:rPr>
+          <w:b/>
+          <w:bCs/>
+        </w:rPr>
+      </w:pPr>
+      <w:r>
+        <w:rPr>
+          <w:b/>
+          <w:bCs/>
+        </w:rPr>
+        <w:t>Two-Radical Equations</w:t>
+      </w:r>
+    </w:p>
+    <w:p>
+      <w:pPr>
+        <w:rPr>
+          <w:rFonts w:eastAsiaTheme="minorEastAsia"/>
+        </w:rPr>
+      </w:pPr>
+      <w:r>
+        <w:t xml:space="preserve">Before squaring both sides of a radical equation, the radical term must be isolated. In the equation </w:t>
+      </w:r>
+      <w:r>
+        <w:br/>
+      </w:r>
+      <m:oMath>
+        <m:rad>
+          <m:radPr>
+            <m:degHide m:val="1"/>
+            <m:ctrlPr>
+              <w:rPr>
+                <w:rFonts w:ascii="Cambria Math" w:hAnsi="Cambria Math"/>
+                <w:i/>
+              </w:rPr>
+            </m:ctrlPr>
+          </m:radPr>
+          <m:deg/>
+          <m:e>
+            <m:r>
+              <w:rPr>
+                <w:rFonts w:ascii="Cambria Math" w:hAnsi="Cambria Math"/>
+              </w:rPr>
+              <m:t>x</m:t>
+            </m:r>
+          </m:e>
+        </m:rad>
+        <m:r>
+          <w:rPr>
+            <w:rFonts w:ascii="Cambria Math" w:hAnsi="Cambria Math"/>
+          </w:rPr>
+          <m:t>+3=7</m:t>
+        </m:r>
+      </m:oMath>
+      <w:r>
+        <w:rPr>
+          <w:rFonts w:eastAsiaTheme="minorEastAsia"/>
+        </w:rPr>
+        <w:t xml:space="preserve">, the </w:t>
+      </w:r>
+      <m:oMath>
+        <m:rad>
+          <m:radPr>
+            <m:degHide m:val="1"/>
+            <m:ctrlPr>
+              <w:rPr>
+                <w:rFonts w:ascii="Cambria Math" w:hAnsi="Cambria Math"/>
+                <w:i/>
+              </w:rPr>
+            </m:ctrlPr>
+          </m:radPr>
+          <m:deg/>
+          <m:e>
+            <m:r>
+              <w:rPr>
+                <w:rFonts w:ascii="Cambria Math" w:hAnsi="Cambria Math"/>
+              </w:rPr>
+              <m:t>x</m:t>
+            </m:r>
+          </m:e>
+        </m:rad>
+      </m:oMath>
+      <w:r>
+        <w:rPr>
+          <w:rFonts w:eastAsiaTheme="minorEastAsia"/>
+        </w:rPr>
+        <w:t xml:space="preserve"> must be isolated by subtracting 3 from both sides of the equation. Then the equation an be completed by squaring both sides of the equation to eliminate the radical sign.</w:t>
+      </w:r>
+    </w:p>
+    <w:p>
+      <w:pPr>
+        <w:pStyle w:val="NoSpacing"/>
+        <w:rPr>
+          <w:rFonts w:eastAsiaTheme="minorEastAsia"/>
+        </w:rPr>
+      </w:pPr>
+      <m:oMathPara>
+        <m:oMath>
+          <m:rad>
+            <m:radPr>
+              <m:degHide m:val="1"/>
+              <m:ctrlPr>
+                <w:rPr>
+                  <w:rFonts w:ascii="Cambria Math" w:hAnsi="Cambria Math"/>
+                </w:rPr>
+              </m:ctrlPr>
+            </m:radPr>
+            <m:deg/>
+            <m:e>
+              <m:r>
+                <w:rPr>
+                  <w:rFonts w:ascii="Cambria Math" w:hAnsi="Cambria Math"/>
+                </w:rPr>
+                <m:t>x</m:t>
+              </m:r>
+            </m:e>
+          </m:rad>
+          <m:r>
+            <m:rPr>
+              <m:sty m:val="p"/>
+            </m:rPr>
+            <w:rPr>
+              <w:rFonts w:ascii="Cambria Math" w:hAnsi="Cambria Math"/>
+            </w:rPr>
+            <m:t>+3=7</m:t>
+          </m:r>
+        </m:oMath>
+      </m:oMathPara>
+    </w:p>
+    <w:p>
+      <w:pPr>
+        <w:pStyle w:val="NoSpacing"/>
+        <w:rPr>
+          <w:rFonts w:eastAsiaTheme="minorEastAsia"/>
+        </w:rPr>
+      </w:pPr>
+      <m:oMathPara>
+        <m:oMath>
+          <m:r>
+            <m:rPr>
+              <m:sty m:val="p"/>
+            </m:rPr>
+            <w:rPr>
+              <w:rFonts w:ascii="Cambria Math" w:eastAsiaTheme="minorEastAsia" w:hAnsi="Cambria Math"/>
+            </w:rPr>
+            <m:t>-3=-3</m:t>
+          </m:r>
+        </m:oMath>
+      </m:oMathPara>
+    </w:p>
+    <w:p>
+      <w:pPr>
+        <w:pStyle w:val="NoSpacing"/>
+        <w:rPr>
+          <w:rFonts w:eastAsiaTheme="minorEastAsia"/>
+        </w:rPr>
+      </w:pPr>
+      <m:oMathPara>
+        <m:oMath>
+          <m:rad>
+            <m:radPr>
+              <m:degHide m:val="1"/>
+              <m:ctrlPr>
+                <w:rPr>
+                  <w:rFonts w:ascii="Cambria Math" w:hAnsi="Cambria Math"/>
+                </w:rPr>
+              </m:ctrlPr>
+            </m:radPr>
+            <m:deg/>
+            <m:e>
+              <m:r>
+                <w:rPr>
+                  <w:rFonts w:ascii="Cambria Math" w:hAnsi="Cambria Math"/>
+                </w:rPr>
+                <m:t>x</m:t>
+              </m:r>
+            </m:e>
+          </m:rad>
+          <m:r>
+            <m:rPr>
+              <m:sty m:val="p"/>
+            </m:rPr>
+            <w:rPr>
+              <w:rFonts w:ascii="Cambria Math" w:eastAsiaTheme="minorEastAsia" w:hAnsi="Cambria Math"/>
+            </w:rPr>
+            <m:t>=4</m:t>
+          </m:r>
+        </m:oMath>
+      </m:oMathPara>
+    </w:p>
+    <w:p>
+      <w:pPr>
+        <w:pStyle w:val="NoSpacing"/>
+        <w:rPr>
+          <w:rFonts w:eastAsiaTheme="minorEastAsia"/>
+        </w:rPr>
+      </w:pPr>
+      <m:oMathPara>
+        <m:oMath>
+          <m:sSup>
+            <m:sSupPr>
+              <m:ctrlPr>
+                <w:rPr>
+                  <w:rFonts w:ascii="Cambria Math" w:eastAsiaTheme="minorEastAsia" w:hAnsi="Cambria Math"/>
+                  <w:i/>
+                </w:rPr>
+              </m:ctrlPr>
+            </m:sSupPr>
+            <m:e>
+              <m:d>
+                <m:dPr>
+                  <m:ctrlPr>
+                    <w:rPr>
+                      <w:rFonts w:ascii="Cambria Math" w:eastAsiaTheme="minorEastAsia" w:hAnsi="Cambria Math"/>
+                      <w:i/>
+                    </w:rPr>
+                  </m:ctrlPr>
+                </m:dPr>
+                <m:e>
+                  <m:rad>
+                    <m:radPr>
+                      <m:degHide m:val="1"/>
+                      <m:ctrlPr>
+                        <w:rPr>
+                          <w:rFonts w:ascii="Cambria Math" w:hAnsi="Cambria Math"/>
+                        </w:rPr>
+                      </m:ctrlPr>
+                    </m:radPr>
+                    <m:deg/>
+                    <m:e>
+                      <m:r>
+                        <w:rPr>
+                          <w:rFonts w:ascii="Cambria Math" w:hAnsi="Cambria Math"/>
+                        </w:rPr>
+                        <m:t>x</m:t>
+                      </m:r>
+                    </m:e>
+                  </m:rad>
+                </m:e>
+              </m:d>
+            </m:e>
+            <m:sup>
+              <m:r>
+                <w:rPr>
+                  <w:rFonts w:ascii="Cambria Math" w:eastAsiaTheme="minorEastAsia" w:hAnsi="Cambria Math"/>
+                </w:rPr>
+                <m:t>2</m:t>
+              </m:r>
+            </m:sup>
+          </m:sSup>
+          <m:r>
+            <w:rPr>
+              <w:rFonts w:ascii="Cambria Math" w:eastAsiaTheme="minorEastAsia" w:hAnsi="Cambria Math"/>
+            </w:rPr>
+            <m:t>=</m:t>
+          </m:r>
+          <m:sSup>
+            <m:sSupPr>
+              <m:ctrlPr>
+                <w:rPr>
+                  <w:rFonts w:ascii="Cambria Math" w:eastAsiaTheme="minorEastAsia" w:hAnsi="Cambria Math"/>
+                  <w:i/>
+                </w:rPr>
+              </m:ctrlPr>
+            </m:sSupPr>
+            <m:e>
+              <m:r>
+                <w:rPr>
+                  <w:rFonts w:ascii="Cambria Math" w:eastAsiaTheme="minorEastAsia" w:hAnsi="Cambria Math"/>
+                </w:rPr>
+                <m:t>4</m:t>
+              </m:r>
+            </m:e>
+            <m:sup>
+              <m:r>
+                <w:rPr>
+                  <w:rFonts w:ascii="Cambria Math" w:eastAsiaTheme="minorEastAsia" w:hAnsi="Cambria Math"/>
+                </w:rPr>
+                <m:t>2</m:t>
+              </m:r>
+            </m:sup>
+          </m:sSup>
+        </m:oMath>
+      </m:oMathPara>
+    </w:p>
+    <w:p>
+      <w:pPr>
+        <w:pStyle w:val="NoSpacing"/>
+        <w:rPr>
+          <w:rFonts w:eastAsiaTheme="minorEastAsia"/>
+        </w:rPr>
+      </w:pPr>
+      <m:oMathPara>
+        <m:oMath>
+          <m:r>
+            <w:rPr>
+              <w:rFonts w:ascii="Cambria Math" w:eastAsiaTheme="minorEastAsia" w:hAnsi="Cambria Math"/>
+            </w:rPr>
+            <m:t>x=16</m:t>
+          </m:r>
+        </m:oMath>
+      </m:oMathPara>
+    </w:p>
+    <w:p>
+      <w:pPr>
+        <w:rPr>
+          <w:rFonts w:eastAsiaTheme="minorEastAsia"/>
+        </w:rPr>
+      </w:pPr>
+      <w:r>
+        <w:t xml:space="preserve">If the expression under the radical sign is not simply an </w:t>
+      </w:r>
+      <m:oMath>
+        <m:r>
+          <w:rPr>
+            <w:rFonts w:ascii="Cambria Math" w:hAnsi="Cambria Math"/>
+          </w:rPr>
+          <m:t>x</m:t>
+        </m:r>
+      </m:oMath>
+      <w:r>
+        <w:rPr>
+          <w:rFonts w:eastAsiaTheme="minorEastAsia"/>
+        </w:rPr>
+        <w:t>, there will be additional steps after the radical sign has been eliminated.</w:t>
+      </w:r>
+    </w:p>
+    <w:p>
+      <w:pPr>
+        <w:pStyle w:val="NoSpacing"/>
+        <w:rPr>
+          <w:rFonts w:eastAsiaTheme="minorEastAsia"/>
+        </w:rPr>
+      </w:pPr>
+      <m:oMathPara>
+        <m:oMath>
+          <m:rad>
+            <m:radPr>
+              <m:degHide m:val="1"/>
+              <m:ctrlPr>
+                <w:rPr>
+                  <w:rFonts w:ascii="Cambria Math" w:hAnsi="Cambria Math"/>
+                </w:rPr>
+              </m:ctrlPr>
+            </m:radPr>
+            <m:deg/>
+            <m:e>
+              <m:r>
+                <m:rPr>
+                  <m:sty m:val="p"/>
+                </m:rPr>
+                <w:rPr>
+                  <w:rFonts w:ascii="Cambria Math" w:hAnsi="Cambria Math"/>
+                </w:rPr>
+                <m:t>2</m:t>
+              </m:r>
+              <m:r>
+                <w:rPr>
+                  <w:rFonts w:ascii="Cambria Math" w:hAnsi="Cambria Math"/>
+                </w:rPr>
+                <m:t>x</m:t>
+              </m:r>
+              <m:r>
+                <m:rPr>
+                  <m:sty m:val="p"/>
+                </m:rPr>
+                <w:rPr>
+                  <w:rFonts w:ascii="Cambria Math" w:hAnsi="Cambria Math"/>
+                </w:rPr>
+                <m:t>+1</m:t>
+              </m:r>
+            </m:e>
+          </m:rad>
+          <m:r>
+            <m:rPr>
+              <m:sty m:val="p"/>
+            </m:rPr>
+            <w:rPr>
+              <w:rFonts w:ascii="Cambria Math" w:hAnsi="Cambria Math"/>
+            </w:rPr>
+            <m:t>=5</m:t>
+          </m:r>
+        </m:oMath>
+      </m:oMathPara>
+    </w:p>
+    <w:p>
+      <w:pPr>
+        <w:pStyle w:val="NoSpacing"/>
+        <w:rPr>
+          <w:rFonts w:eastAsiaTheme="minorEastAsia"/>
+        </w:rPr>
+      </w:pPr>
+      <m:oMathPara>
+        <m:oMath>
+          <m:sSup>
+            <m:sSupPr>
+              <m:ctrlPr>
+                <w:rPr>
+                  <w:rFonts w:ascii="Cambria Math" w:hAnsi="Cambria Math"/>
+                </w:rPr>
+              </m:ctrlPr>
+            </m:sSupPr>
+            <m:e>
+              <m:d>
+                <m:dPr>
+                  <m:ctrlPr>
+                    <w:rPr>
+                      <w:rFonts w:ascii="Cambria Math" w:hAnsi="Cambria Math"/>
+                    </w:rPr>
+                  </m:ctrlPr>
+                </m:dPr>
+                <m:e>
+                  <m:rad>
+                    <m:radPr>
+                      <m:degHide m:val="1"/>
+                      <m:ctrlPr>
+                        <w:rPr>
+                          <w:rFonts w:ascii="Cambria Math" w:hAnsi="Cambria Math"/>
+                        </w:rPr>
+                      </m:ctrlPr>
+                    </m:radPr>
+                    <m:deg/>
+                    <m:e>
+                      <m:r>
+                        <m:rPr>
+                          <m:sty m:val="p"/>
+                        </m:rPr>
+                        <w:rPr>
+                          <w:rFonts w:ascii="Cambria Math" w:hAnsi="Cambria Math"/>
+                        </w:rPr>
+                        <m:t>2</m:t>
+                      </m:r>
+                      <m:r>
+                        <w:rPr>
+                          <w:rFonts w:ascii="Cambria Math" w:hAnsi="Cambria Math"/>
+                        </w:rPr>
+                        <m:t>x</m:t>
+                      </m:r>
+                      <m:r>
+                        <m:rPr>
+                          <m:sty m:val="p"/>
+                        </m:rPr>
+                        <w:rPr>
+                          <w:rFonts w:ascii="Cambria Math" w:hAnsi="Cambria Math"/>
+                        </w:rPr>
+                        <m:t>+1</m:t>
+                      </m:r>
+                    </m:e>
+                  </m:rad>
+                </m:e>
+              </m:d>
+            </m:e>
+            <m:sup>
+              <m:r>
+                <m:rPr>
+                  <m:sty m:val="p"/>
+                </m:rPr>
+                <w:rPr>
+                  <w:rFonts w:ascii="Cambria Math" w:hAnsi="Cambria Math"/>
+                </w:rPr>
+                <m:t>2</m:t>
+              </m:r>
+            </m:sup>
+          </m:sSup>
+          <m:r>
+            <m:rPr>
+              <m:sty m:val="p"/>
+            </m:rPr>
+            <w:rPr>
+              <w:rFonts w:ascii="Cambria Math" w:hAnsi="Cambria Math"/>
+            </w:rPr>
+            <m:t>=</m:t>
+          </m:r>
+          <m:sSup>
+            <m:sSupPr>
+              <m:ctrlPr>
+                <w:rPr>
+                  <w:rFonts w:ascii="Cambria Math" w:hAnsi="Cambria Math"/>
+                </w:rPr>
+              </m:ctrlPr>
+            </m:sSupPr>
+            <m:e>
+              <m:r>
+                <m:rPr>
+                  <m:sty m:val="p"/>
+                </m:rPr>
+                <w:rPr>
+                  <w:rFonts w:ascii="Cambria Math" w:hAnsi="Cambria Math"/>
+                </w:rPr>
+                <m:t>5</m:t>
+              </m:r>
+            </m:e>
+            <m:sup>
+              <m:r>
+                <m:rPr>
+                  <m:sty m:val="p"/>
+                </m:rPr>
+                <w:rPr>
+                  <w:rFonts w:ascii="Cambria Math" w:hAnsi="Cambria Math"/>
+                </w:rPr>
+                <m:t>2</m:t>
+              </m:r>
+            </m:sup>
+          </m:sSup>
+        </m:oMath>
+      </m:oMathPara>
+    </w:p>
+    <w:p>
+      <w:pPr>
+        <w:pStyle w:val="NoSpacing"/>
+        <w:rPr>
+          <w:rFonts w:eastAsiaTheme="minorEastAsia"/>
+        </w:rPr>
+      </w:pPr>
+      <m:oMathPara>
+        <m:oMath>
+          <m:r>
+            <w:rPr>
+              <w:rFonts w:ascii="Cambria Math" w:hAnsi="Cambria Math"/>
+            </w:rPr>
+            <m:t>2x+1=25</m:t>
+          </m:r>
+        </m:oMath>
+      </m:oMathPara>
+    </w:p>
+    <w:p>
+      <w:pPr>
+        <w:pStyle w:val="NoSpacing"/>
+        <w:rPr>
+          <w:rFonts w:eastAsiaTheme="minorEastAsia"/>
+        </w:rPr>
+      </w:pPr>
+      <m:oMathPara>
+        <m:oMath>
+          <m:r>
+            <w:rPr>
+              <w:rFonts w:ascii="Cambria Math" w:hAnsi="Cambria Math"/>
+            </w:rPr>
+            <m:t>-1=-1</m:t>
+          </m:r>
+        </m:oMath>
+      </m:oMathPara>
+    </w:p>
+    <w:p>
+      <w:pPr>
+        <w:pStyle w:val="NoSpacing"/>
+        <w:rPr>
+          <w:rFonts w:eastAsiaTheme="minorEastAsia"/>
+        </w:rPr>
+      </w:pPr>
+      <m:oMathPara>
+        <m:oMath>
+          <m:r>
+            <w:rPr>
+              <w:rFonts w:ascii="Cambria Math" w:eastAsiaTheme="minorEastAsia" w:hAnsi="Cambria Math"/>
+            </w:rPr>
+            <m:t>2x=24</m:t>
+          </m:r>
+        </m:oMath>
+      </m:oMathPara>
+    </w:p>
+    <w:p>
+      <m:oMathPara>
+        <m:oMath>
+          <m:r>
+            <w:rPr>
+              <w:rFonts w:ascii="Cambria Math" w:hAnsi="Cambria Math"/>
+            </w:rPr>
+            <m:t>x</m:t>
+          </m:r>
+          <m:r>
+            <m:rPr>
+              <m:sty m:val="p"/>
+            </m:rPr>
+            <w:rPr>
+              <w:rFonts w:ascii="Cambria Math" w:hAnsi="Cambria Math"/>
+            </w:rPr>
+            <m:t>=12</m:t>
+          </m:r>
+        </m:oMath>
+      </m:oMathPara>
+    </w:p>
+    <w:p>
+      <w:pPr>
+        <w:rPr>
+          <w:b/>
+          <w:bCs/>
+        </w:rPr>
+      </w:pPr>
+      <w:r>
+        <w:rPr>
+          <w:b/>
+          <w:bCs/>
+        </w:rPr>
+        <w:t>Radical Equations Involving a Linear Term</w:t>
+      </w:r>
+    </w:p>
+    <w:p>
+      <w:pPr>
+        <w:rPr>
+          <w:rFonts w:eastAsiaTheme="minorEastAsia"/>
+        </w:rPr>
+      </w:pPr>
+      <w:r>
+        <w:t xml:space="preserve">A more complicated type of radical equation is one like </w:t>
+      </w:r>
+      <m:oMath>
+        <m:rad>
+          <m:radPr>
+            <m:degHide m:val="1"/>
+            <m:ctrlPr>
+              <w:rPr>
+                <w:rFonts w:ascii="Cambria Math" w:hAnsi="Cambria Math"/>
+                <w:i/>
+              </w:rPr>
+            </m:ctrlPr>
+          </m:radPr>
+          <m:deg/>
+          <m:e>
+            <m:r>
+              <w:rPr>
+                <w:rFonts w:ascii="Cambria Math" w:hAnsi="Cambria Math"/>
+              </w:rPr>
+              <m:t>x</m:t>
+            </m:r>
+          </m:e>
+        </m:rad>
+        <m:r>
+          <w:rPr>
+            <w:rFonts w:ascii="Cambria Math" w:hAnsi="Cambria Math"/>
+          </w:rPr>
+          <m:t>+x=6</m:t>
+        </m:r>
+      </m:oMath>
+      <w:r>
+        <w:rPr>
+          <w:rFonts w:eastAsiaTheme="minorEastAsia"/>
+        </w:rPr>
+        <w:t xml:space="preserve">. By testing different values, it can be seen that </w:t>
+      </w:r>
+      <m:oMath>
+        <m:r>
+          <w:rPr>
+            <w:rFonts w:ascii="Cambria Math" w:eastAsiaTheme="minorEastAsia" w:hAnsi="Cambria Math"/>
+          </w:rPr>
+          <m:t>x=4</m:t>
+        </m:r>
+      </m:oMath>
+      <w:r>
+        <w:rPr>
+          <w:rFonts w:eastAsiaTheme="minorEastAsia"/>
+        </w:rPr>
+        <w:t xml:space="preserve">is the number that makes the equation true since </w:t>
+      </w:r>
+      <m:oMath>
+        <m:rad>
+          <m:radPr>
+            <m:degHide m:val="1"/>
+            <m:ctrlPr>
+              <w:rPr>
+                <w:rFonts w:ascii="Cambria Math" w:eastAsiaTheme="minorEastAsia" w:hAnsi="Cambria Math"/>
+                <w:i/>
+              </w:rPr>
+            </m:ctrlPr>
+          </m:radPr>
+          <m:deg/>
+          <m:e>
+            <m:r>
+              <w:rPr>
+                <w:rFonts w:ascii="Cambria Math" w:eastAsiaTheme="minorEastAsia" w:hAnsi="Cambria Math"/>
+              </w:rPr>
+              <m:t>4</m:t>
+            </m:r>
+          </m:e>
+        </m:rad>
+        <m:r>
+          <w:rPr>
+            <w:rFonts w:ascii="Cambria Math" w:eastAsiaTheme="minorEastAsia" w:hAnsi="Cambria Math"/>
+          </w:rPr>
+          <m:t>+4=2+4=6</m:t>
+        </m:r>
+      </m:oMath>
+      <w:r>
+        <w:rPr>
+          <w:rFonts w:eastAsiaTheme="minorEastAsia"/>
+        </w:rPr>
+        <w:t>. A different approach is needed if the equation requires an algebraic solution, if there is more than one solution, or if the solutions are irrational numbers.</w:t>
+      </w:r>
+    </w:p>
+    <w:p>
+      <w:pPr>
+        <w:rPr>
+          <w:rFonts w:eastAsiaTheme="minorEastAsia"/>
+        </w:rPr>
+      </w:pPr>
+      <w:r>
+        <w:rPr>
+          <w:rFonts w:eastAsiaTheme="minorEastAsia"/>
+        </w:rPr>
+        <w:t xml:space="preserve">As with the simpler equations, the first step is still to isolate the radical term. For this example, this means to subtract </w:t>
+      </w:r>
+      <m:oMath>
+        <m:r>
+          <w:rPr>
+            <w:rFonts w:ascii="Cambria Math" w:eastAsiaTheme="minorEastAsia" w:hAnsi="Cambria Math"/>
+          </w:rPr>
+          <m:t>x</m:t>
+        </m:r>
+      </m:oMath>
+      <w:r>
+        <w:rPr>
+          <w:rFonts w:eastAsiaTheme="minorEastAsia"/>
+        </w:rPr>
+        <w:t xml:space="preserve"> from both sides of the equation.</w:t>
+      </w:r>
+    </w:p>
+    <w:p>
+      <w:pPr>
+        <w:pStyle w:val="NoSpacing"/>
+        <w:rPr>
+          <w:rFonts w:eastAsiaTheme="minorEastAsia"/>
+        </w:rPr>
+      </w:pPr>
+      <m:oMathPara>
+        <m:oMath>
+          <m:rad>
+            <m:radPr>
+              <m:degHide m:val="1"/>
+              <m:ctrlPr>
+                <w:rPr>
+                  <w:rFonts w:ascii="Cambria Math" w:hAnsi="Cambria Math"/>
+                </w:rPr>
+              </m:ctrlPr>
+            </m:radPr>
+            <m:deg/>
+            <m:e>
+              <m:r>
+                <w:rPr>
+                  <w:rFonts w:ascii="Cambria Math" w:hAnsi="Cambria Math"/>
+                </w:rPr>
+                <m:t>x</m:t>
+              </m:r>
+            </m:e>
+          </m:rad>
+          <m:r>
+            <m:rPr>
+              <m:sty m:val="p"/>
+            </m:rPr>
+            <w:rPr>
+              <w:rFonts w:ascii="Cambria Math" w:hAnsi="Cambria Math"/>
+            </w:rPr>
+            <m:t>+</m:t>
+          </m:r>
+          <m:r>
+            <w:rPr>
+              <w:rFonts w:ascii="Cambria Math" w:hAnsi="Cambria Math"/>
+            </w:rPr>
+            <m:t>x</m:t>
+          </m:r>
+          <m:r>
+            <m:rPr>
+              <m:sty m:val="p"/>
+            </m:rPr>
+            <w:rPr>
+              <w:rFonts w:ascii="Cambria Math" w:hAnsi="Cambria Math"/>
+            </w:rPr>
+            <m:t>=6</m:t>
+          </m:r>
+        </m:oMath>
+      </m:oMathPara>
+    </w:p>
+    <w:p>
+      <w:pPr>
+        <w:pStyle w:val="NoSpacing"/>
+        <w:rPr>
+          <w:rFonts w:eastAsiaTheme="minorEastAsia"/>
+        </w:rPr>
+      </w:pPr>
+      <m:oMathPara>
+        <m:oMath>
+          <m:r>
+            <w:rPr>
+              <w:rFonts w:ascii="Cambria Math" w:eastAsiaTheme="minorEastAsia" w:hAnsi="Cambria Math"/>
+            </w:rPr>
+            <m:t>-x=-x</m:t>
+          </m:r>
+        </m:oMath>
+      </m:oMathPara>
+    </w:p>
+    <w:p>
+      <w:pPr>
+        <w:pStyle w:val="NoSpacing"/>
+        <w:rPr>
+          <w:rFonts w:eastAsiaTheme="minorEastAsia"/>
+        </w:rPr>
+      </w:pPr>
+      <m:oMathPara>
+        <m:oMath>
+          <m:rad>
+            <m:radPr>
+              <m:degHide m:val="1"/>
+              <m:ctrlPr>
+                <w:rPr>
+                  <w:rFonts w:ascii="Cambria Math" w:eastAsiaTheme="minorEastAsia" w:hAnsi="Cambria Math"/>
+                  <w:i/>
+                </w:rPr>
+              </m:ctrlPr>
+            </m:radPr>
+            <m:deg/>
+            <m:e>
+              <m:r>
+                <w:rPr>
+                  <w:rFonts w:ascii="Cambria Math" w:eastAsiaTheme="minorEastAsia" w:hAnsi="Cambria Math"/>
+                </w:rPr>
+                <m:t>x</m:t>
+              </m:r>
+            </m:e>
+          </m:rad>
+          <m:r>
+            <w:rPr>
+              <w:rFonts w:ascii="Cambria Math" w:eastAsiaTheme="minorEastAsia" w:hAnsi="Cambria Math"/>
+            </w:rPr>
+            <m:t>=6-x</m:t>
+          </m:r>
+        </m:oMath>
+      </m:oMathPara>
+    </w:p>
+    <w:p>
+      <w:r>
+        <w:t>Just like before, the next step is to eliminate the radical sign by squaring both sides of the equation. Squaring the right side, however, involves using polynomial multiplication (FOIL) described in Chapter 1.</w:t>
+      </w:r>
+    </w:p>
+    <w:p>
+      <w:pPr>
+        <w:pStyle w:val="NoSpacing"/>
+        <w:rPr>
+          <w:rFonts w:eastAsiaTheme="minorEastAsia"/>
+        </w:rPr>
+      </w:pPr>
+      <m:oMathPara>
+        <m:oMath>
+          <m:sSup>
+            <m:sSupPr>
+              <m:ctrlPr>
+                <w:rPr>
+                  <w:rFonts w:ascii="Cambria Math" w:hAnsi="Cambria Math"/>
+                </w:rPr>
+              </m:ctrlPr>
+            </m:sSupPr>
+            <m:e>
+              <m:d>
+                <m:dPr>
+                  <m:ctrlPr>
+                    <w:rPr>
+                      <w:rFonts w:ascii="Cambria Math" w:hAnsi="Cambria Math"/>
+                    </w:rPr>
+                  </m:ctrlPr>
+                </m:dPr>
+                <m:e>
+                  <m:rad>
+                    <m:radPr>
+                      <m:degHide m:val="1"/>
+                      <m:ctrlPr>
+                        <w:rPr>
+                          <w:rFonts w:ascii="Cambria Math" w:hAnsi="Cambria Math"/>
+                        </w:rPr>
+                      </m:ctrlPr>
+                    </m:radPr>
+                    <m:deg/>
+                    <m:e>
+                      <m:r>
+                        <w:rPr>
+                          <w:rFonts w:ascii="Cambria Math" w:hAnsi="Cambria Math"/>
+                        </w:rPr>
+                        <m:t>x</m:t>
+                      </m:r>
+                    </m:e>
+                  </m:rad>
+                </m:e>
+              </m:d>
+            </m:e>
+            <m:sup>
+              <m:r>
+                <m:rPr>
+                  <m:sty m:val="p"/>
+                </m:rPr>
+                <w:rPr>
+                  <w:rFonts w:ascii="Cambria Math" w:hAnsi="Cambria Math"/>
+                </w:rPr>
+                <m:t>2</m:t>
+              </m:r>
+            </m:sup>
+          </m:sSup>
+          <m:r>
+            <m:rPr>
+              <m:sty m:val="p"/>
+            </m:rPr>
+            <w:rPr>
+              <w:rFonts w:ascii="Cambria Math" w:hAnsi="Cambria Math"/>
+            </w:rPr>
+            <m:t>=</m:t>
+          </m:r>
+          <m:sSup>
+            <m:sSupPr>
+              <m:ctrlPr>
+                <w:rPr>
+                  <w:rFonts w:ascii="Cambria Math" w:hAnsi="Cambria Math"/>
+                </w:rPr>
+              </m:ctrlPr>
+            </m:sSupPr>
+            <m:e>
+              <m:d>
+                <m:dPr>
+                  <m:ctrlPr>
+                    <w:rPr>
+                      <w:rFonts w:ascii="Cambria Math" w:hAnsi="Cambria Math"/>
+                    </w:rPr>
+                  </m:ctrlPr>
+                </m:dPr>
+                <m:e>
+                  <m:r>
+                    <m:rPr>
+                      <m:sty m:val="p"/>
+                    </m:rPr>
+                    <w:rPr>
+                      <w:rFonts w:ascii="Cambria Math" w:hAnsi="Cambria Math"/>
+                    </w:rPr>
+                    <m:t>6-</m:t>
+                  </m:r>
+                  <m:r>
+                    <w:rPr>
+                      <w:rFonts w:ascii="Cambria Math" w:hAnsi="Cambria Math"/>
+                    </w:rPr>
+                    <m:t>x</m:t>
+                  </m:r>
+                </m:e>
+              </m:d>
+            </m:e>
+            <m:sup>
+              <m:r>
+                <m:rPr>
+                  <m:sty m:val="p"/>
+                </m:rPr>
+                <w:rPr>
+                  <w:rFonts w:ascii="Cambria Math" w:hAnsi="Cambria Math"/>
+                </w:rPr>
+                <m:t>2</m:t>
+              </m:r>
+            </m:sup>
+          </m:sSup>
+        </m:oMath>
+      </m:oMathPara>
+    </w:p>
+    <w:p>
+      <w:pPr>
+        <w:pStyle w:val="NoSpacing"/>
+        <w:rPr>
+          <w:rFonts w:eastAsiaTheme="minorEastAsia"/>
+        </w:rPr>
+      </w:pPr>
+      <m:oMathPara>
+        <m:oMath>
+          <m:r>
+            <w:rPr>
+              <w:rFonts w:ascii="Cambria Math" w:hAnsi="Cambria Math"/>
+            </w:rPr>
+            <m:t>x=36-12x+</m:t>
+          </m:r>
+          <m:sSup>
+            <m:sSupPr>
+              <m:ctrlPr>
+                <w:rPr>
+                  <w:rFonts w:ascii="Cambria Math" w:hAnsi="Cambria Math"/>
+                  <w:i/>
+                </w:rPr>
+              </m:ctrlPr>
+            </m:sSupPr>
+            <m:e>
+              <m:r>
+                <w:rPr>
+                  <w:rFonts w:ascii="Cambria Math" w:hAnsi="Cambria Math"/>
+                </w:rPr>
+                <m:t>x</m:t>
+              </m:r>
+            </m:e>
+            <m:sup>
+              <m:r>
+                <w:rPr>
+                  <w:rFonts w:ascii="Cambria Math" w:hAnsi="Cambria Math"/>
+                </w:rPr>
+                <m:t>2</m:t>
+              </m:r>
+            </m:sup>
+          </m:sSup>
+        </m:oMath>
+      </m:oMathPara>
+    </w:p>
+    <w:p>
+      <w:pPr>
+        <w:pStyle w:val="NoSpacing"/>
+        <w:rPr>
+          <w:rFonts w:eastAsiaTheme="minorEastAsia"/>
+        </w:rPr>
+      </w:pPr>
+      <m:oMathPara>
+        <m:oMath>
+          <m:r>
+            <w:rPr>
+              <w:rFonts w:ascii="Cambria Math" w:eastAsiaTheme="minorEastAsia" w:hAnsi="Cambria Math"/>
+            </w:rPr>
+            <m:t>-x=-x</m:t>
+          </m:r>
+        </m:oMath>
+      </m:oMathPara>
+    </w:p>
+    <w:p>
+      <w:pPr>
+        <w:pStyle w:val="NoSpacing"/>
+        <w:rPr>
+          <w:rFonts w:eastAsiaTheme="minorEastAsia"/>
+        </w:rPr>
+      </w:pPr>
+      <m:oMathPara>
+        <m:oMath>
+          <m:r>
+            <w:rPr>
+              <w:rFonts w:ascii="Cambria Math" w:eastAsiaTheme="minorEastAsia" w:hAnsi="Cambria Math"/>
+            </w:rPr>
+            <m:t>0=36-13x+</m:t>
+          </m:r>
+          <m:sSup>
+            <m:sSupPr>
+              <m:ctrlPr>
+                <w:rPr>
+                  <w:rFonts w:ascii="Cambria Math" w:hAnsi="Cambria Math"/>
+                  <w:i/>
+                </w:rPr>
+              </m:ctrlPr>
+            </m:sSupPr>
+            <m:e>
+              <m:r>
+                <w:rPr>
+                  <w:rFonts w:ascii="Cambria Math" w:hAnsi="Cambria Math"/>
+                </w:rPr>
+                <m:t>x</m:t>
+              </m:r>
+            </m:e>
+            <m:sup>
+              <m:r>
+                <w:rPr>
+                  <w:rFonts w:ascii="Cambria Math" w:hAnsi="Cambria Math"/>
+                </w:rPr>
+                <m:t>2</m:t>
+              </m:r>
+            </m:sup>
+          </m:sSup>
+        </m:oMath>
+      </m:oMathPara>
+    </w:p>
+    <w:p>
+      <w:pPr>
+        <w:pStyle w:val="NoSpacing"/>
+        <w:rPr>
+          <w:rFonts w:eastAsiaTheme="minorEastAsia"/>
+        </w:rPr>
+      </w:pPr>
+      <m:oMathPara>
+        <m:oMath>
+          <m:r>
+            <w:rPr>
+              <w:rFonts w:ascii="Cambria Math" w:eastAsiaTheme="minorEastAsia" w:hAnsi="Cambria Math"/>
+            </w:rPr>
+            <m:t>0=</m:t>
+          </m:r>
+          <m:d>
+            <m:dPr>
+              <m:ctrlPr>
+                <w:rPr>
+                  <w:rFonts w:ascii="Cambria Math" w:eastAsiaTheme="minorEastAsia" w:hAnsi="Cambria Math"/>
+                  <w:i/>
+                </w:rPr>
+              </m:ctrlPr>
+            </m:dPr>
+            <m:e>
+              <m:r>
+                <w:rPr>
+                  <w:rFonts w:ascii="Cambria Math" w:eastAsiaTheme="minorEastAsia" w:hAnsi="Cambria Math"/>
+                </w:rPr>
+                <m:t>x-9</m:t>
+              </m:r>
+            </m:e>
+          </m:d>
+          <m:d>
+            <m:dPr>
+              <m:ctrlPr>
+                <w:rPr>
+                  <w:rFonts w:ascii="Cambria Math" w:eastAsiaTheme="minorEastAsia" w:hAnsi="Cambria Math"/>
+                  <w:i/>
+                </w:rPr>
+              </m:ctrlPr>
+            </m:dPr>
+            <m:e>
+              <m:r>
+                <w:rPr>
+                  <w:rFonts w:ascii="Cambria Math" w:eastAsiaTheme="minorEastAsia" w:hAnsi="Cambria Math"/>
+                </w:rPr>
+                <m:t>x-4</m:t>
+              </m:r>
+            </m:e>
+          </m:d>
+        </m:oMath>
+      </m:oMathPara>
+    </w:p>
+    <w:p>
+      <w:pPr>
+        <w:pStyle w:val="NoSpacing"/>
+        <w:rPr>
+          <w:rFonts w:eastAsiaTheme="minorEastAsia"/>
+        </w:rPr>
+      </w:pPr>
+      <m:oMathPara>
+        <m:oMath>
+          <m:r>
+            <w:rPr>
+              <w:rFonts w:ascii="Cambria Math" w:eastAsiaTheme="minorEastAsia" w:hAnsi="Cambria Math"/>
+            </w:rPr>
+            <m:t xml:space="preserve">x=4 </m:t>
+          </m:r>
+          <m:r>
+            <m:rPr>
+              <m:sty m:val="p"/>
+            </m:rPr>
+            <w:rPr>
+              <w:rFonts w:ascii="Cambria Math" w:eastAsiaTheme="minorEastAsia" w:hAnsi="Cambria Math"/>
+            </w:rPr>
+            <m:t>or</m:t>
+          </m:r>
+          <m:r>
+            <w:rPr>
+              <w:rFonts w:ascii="Cambria Math" w:eastAsiaTheme="minorEastAsia" w:hAnsi="Cambria Math"/>
+            </w:rPr>
+            <m:t xml:space="preserve"> x=9</m:t>
+          </m:r>
+        </m:oMath>
+      </m:oMathPara>
+    </w:p>
+    <w:p>
+      <w:pPr>
+        <w:rPr>
+          <w:rFonts w:eastAsiaTheme="minorEastAsia"/>
+        </w:rPr>
+      </w:pPr>
+      <w:r>
+        <w:t xml:space="preserve">The process did get the solution </w:t>
+      </w:r>
+      <m:oMath>
+        <m:r>
+          <w:rPr>
+            <w:rFonts w:ascii="Cambria Math" w:hAnsi="Cambria Math"/>
+          </w:rPr>
+          <m:t>x=4</m:t>
+        </m:r>
+      </m:oMath>
+      <w:r>
+        <w:rPr>
+          <w:rFonts w:eastAsiaTheme="minorEastAsia"/>
+        </w:rPr>
+        <w:t xml:space="preserve">, but it also seems to have found another solution. When you substitute </w:t>
+      </w:r>
+      <m:oMath>
+        <m:r>
+          <w:rPr>
+            <w:rFonts w:ascii="Cambria Math" w:eastAsiaTheme="minorEastAsia" w:hAnsi="Cambria Math"/>
+          </w:rPr>
+          <m:t>x=9</m:t>
+        </m:r>
+      </m:oMath>
+      <w:r>
+        <w:rPr>
+          <w:rFonts w:eastAsiaTheme="minorEastAsia"/>
+        </w:rPr>
+        <w:t xml:space="preserve"> into the original equation, the solution does not work out properly.</w:t>
+      </w:r>
+    </w:p>
+    <w:p>
+      <w:pPr>
+        <w:pStyle w:val="NoSpacing"/>
+      </w:pPr>
+      <m:oMathPara>
+        <m:oMath>
+          <m:rad>
+            <m:radPr>
+              <m:degHide m:val="1"/>
+              <m:ctrlPr>
+                <w:rPr>
+                  <w:rFonts w:ascii="Cambria Math" w:hAnsi="Cambria Math"/>
+                </w:rPr>
+              </m:ctrlPr>
+            </m:radPr>
+            <m:deg/>
+            <m:e>
+              <m:r>
+                <m:rPr>
+                  <m:sty m:val="p"/>
+                </m:rPr>
+                <w:rPr>
+                  <w:rFonts w:ascii="Cambria Math" w:hAnsi="Cambria Math"/>
+                </w:rPr>
+                <m:t>9</m:t>
+              </m:r>
+            </m:e>
+          </m:rad>
+          <m:r>
+            <m:rPr>
+              <m:sty m:val="p"/>
+            </m:rPr>
+            <w:rPr>
+              <w:rFonts w:ascii="Cambria Math" w:hAnsi="Cambria Math"/>
+            </w:rPr>
+            <m:t>+9</m:t>
+          </m:r>
+          <m:limUpp>
+            <m:limUppPr>
+              <m:ctrlPr>
+                <w:rPr>
+                  <w:rFonts w:ascii="Cambria Math" w:hAnsi="Cambria Math"/>
+                </w:rPr>
+              </m:ctrlPr>
+            </m:limUppPr>
+            <m:e>
+              <m:r>
+                <m:rPr>
+                  <m:sty m:val="p"/>
+                </m:rPr>
+                <w:rPr>
+                  <w:rFonts w:ascii="Cambria Math" w:hAnsi="Cambria Math"/>
+                </w:rPr>
+                <m:t>=</m:t>
+              </m:r>
+            </m:e>
+            <m:lim>
+              <m:r>
+                <m:rPr>
+                  <m:sty m:val="p"/>
+                </m:rPr>
+                <w:rPr>
+                  <w:rFonts w:ascii="Cambria Math" w:hAnsi="Cambria Math"/>
+                </w:rPr>
+                <m:t>?</m:t>
+              </m:r>
+            </m:lim>
+          </m:limUpp>
+          <m:r>
+            <m:rPr>
+              <m:sty m:val="p"/>
+            </m:rPr>
+            <w:rPr>
+              <w:rFonts w:ascii="Cambria Math" w:hAnsi="Cambria Math"/>
+            </w:rPr>
+            <m:t>6</m:t>
+          </m:r>
+        </m:oMath>
+      </m:oMathPara>
+    </w:p>
+    <w:p>
+      <w:pPr>
+        <w:rPr>
+          <w:rFonts w:eastAsiaTheme="minorEastAsia"/>
+        </w:rPr>
+      </w:pPr>
+      <m:oMathPara>
+        <m:oMath>
+          <m:r>
+            <w:rPr>
+              <w:rFonts w:ascii="Cambria Math" w:eastAsiaTheme="minorEastAsia" w:hAnsi="Cambria Math"/>
+            </w:rPr>
+            <m:t>3+9</m:t>
+          </m:r>
+          <m:limUpp>
+            <m:limUppPr>
+              <m:ctrlPr>
+                <w:rPr>
+                  <w:rFonts w:ascii="Cambria Math" w:eastAsiaTheme="minorEastAsia" w:hAnsi="Cambria Math"/>
+                  <w:i/>
+                </w:rPr>
+              </m:ctrlPr>
+            </m:limUppPr>
+            <m:e>
+              <m:r>
+                <w:rPr>
+                  <w:rFonts w:ascii="Cambria Math" w:eastAsiaTheme="minorEastAsia" w:hAnsi="Cambria Math"/>
+                </w:rPr>
+                <m:t>=</m:t>
+              </m:r>
+            </m:e>
+            <m:lim>
+              <m:r>
+                <w:rPr>
+                  <w:rFonts w:ascii="Cambria Math" w:eastAsiaTheme="minorEastAsia" w:hAnsi="Cambria Math"/>
+                </w:rPr>
+                <m:t>?</m:t>
+              </m:r>
+            </m:lim>
+          </m:limUpp>
+          <m:r>
+            <w:rPr>
+              <w:rFonts w:ascii="Cambria Math" w:eastAsiaTheme="minorEastAsia" w:hAnsi="Cambria Math"/>
+            </w:rPr>
+            <m:t>6</m:t>
+          </m:r>
+        </m:oMath>
+      </m:oMathPara>
+    </w:p>
+    <w:p>
+      <w:pPr>
+        <w:rPr>
+          <w:rFonts w:eastAsiaTheme="minorEastAsia"/>
+        </w:rPr>
+      </w:pPr>
+      <m:oMathPara>
+        <m:oMath>
+          <m:r>
+            <w:rPr>
+              <w:rFonts w:ascii="Cambria Math" w:eastAsiaTheme="minorEastAsia" w:hAnsi="Cambria Math"/>
+            </w:rPr>
+            <m:t>12≠6</m:t>
+          </m:r>
+        </m:oMath>
+      </m:oMathPara>
+    </w:p>
+    <w:p>
+      <w:pPr>
+        <w:rPr>
+          <w:rFonts w:eastAsiaTheme="minorEastAsia"/>
+        </w:rPr>
+      </w:pPr>
+      <w:r>
+        <w:rPr>
+          <w:rFonts w:eastAsiaTheme="minorEastAsia"/>
+        </w:rPr>
+        <w:t xml:space="preserve">The solution </w:t>
+      </w:r>
+      <m:oMath>
+        <m:r>
+          <w:rPr>
+            <w:rFonts w:ascii="Cambria Math" w:eastAsiaTheme="minorEastAsia" w:hAnsi="Cambria Math"/>
+          </w:rPr>
+          <m:t>x=9</m:t>
+        </m:r>
+      </m:oMath>
+      <w:r>
+        <w:rPr>
+          <w:rFonts w:eastAsiaTheme="minorEastAsia"/>
+        </w:rPr>
+        <w:t xml:space="preserve"> is not true!</w:t>
+      </w:r>
+    </w:p>
+    <w:p>
+      <w:pPr>
+        <w:rPr>
+          <w:rFonts w:eastAsiaTheme="minorEastAsia"/>
+        </w:rPr>
+      </w:pPr>
+      <w:r>
+        <w:rPr>
+          <w:rFonts w:eastAsiaTheme="minorEastAsia"/>
+        </w:rPr>
+        <w:t xml:space="preserve">When this happens, the number is not an answer to the equation and we not include it in the solution set. The clearest way to indicate this on a test is to cross out the </w:t>
+      </w:r>
+      <m:oMath>
+        <m:r>
+          <w:rPr>
+            <w:rFonts w:ascii="Cambria Math" w:eastAsiaTheme="minorEastAsia" w:hAnsi="Cambria Math"/>
+          </w:rPr>
+          <m:t>x=9</m:t>
+        </m:r>
+      </m:oMath>
+      <w:r>
+        <w:rPr>
+          <w:rFonts w:eastAsiaTheme="minorEastAsia"/>
+        </w:rPr>
+        <w:t xml:space="preserve"> solution and write the word reject.</w:t>
+      </w:r>
+    </w:p>
+    <w:p>
+      <w:pPr>
+        <w:rPr>
+          <w:rFonts w:eastAsiaTheme="minorEastAsia"/>
+        </w:rPr>
+      </w:pPr>
+      <w:r>
+        <w:rPr>
+          <w:rFonts w:eastAsiaTheme="minorEastAsia"/>
+        </w:rPr>
+        <w:t xml:space="preserve">The only solution to this equation is </w:t>
+      </w:r>
+      <m:oMath>
+        <m:r>
+          <w:rPr>
+            <w:rFonts w:ascii="Cambria Math" w:eastAsiaTheme="minorEastAsia" w:hAnsi="Cambria Math"/>
+          </w:rPr>
+          <m:t>x=4</m:t>
+        </m:r>
+      </m:oMath>
+      <w:r>
+        <w:rPr>
+          <w:rFonts w:eastAsiaTheme="minorEastAsia"/>
+        </w:rPr>
+        <w:t>.</w:t>
+      </w:r>
+    </w:p>
+    <w:p>
+      <w:pPr>
+        <w:rPr>
+          <w:rFonts w:eastAsiaTheme="minorEastAsia"/>
+          <w:b/>
+          <w:bCs/>
+        </w:rPr>
+      </w:pPr>
+      <w:r>
+        <w:rPr>
+          <w:rFonts w:eastAsiaTheme="minorEastAsia"/>
+          <w:b/>
+          <w:bCs/>
+        </w:rPr>
+        <w:br w:type="column"/>
+      </w:r>
+      <w:r>
+        <w:rPr>
+          <w:rFonts w:eastAsiaTheme="minorEastAsia"/>
+          <w:b/>
+          <w:bCs/>
+        </w:rPr>
+        <w:lastRenderedPageBreak/>
+        <w:t>Math Facts</w:t>
+      </w:r>
+    </w:p>
+    <w:p>
+      <w:pPr>
+        <w:rPr>
+          <w:rFonts w:eastAsiaTheme="minorEastAsia"/>
+        </w:rPr>
+      </w:pPr>
+      <w:r>
+        <w:rPr>
+          <w:rFonts w:eastAsiaTheme="minorEastAsia"/>
+        </w:rPr>
+        <w:t xml:space="preserve">Squaring both sides of an equation can sometimes make equations that are not true into equations that are true. For example, it is not true that </w:t>
+      </w:r>
+      <m:oMath>
+        <m:r>
+          <w:rPr>
+            <w:rFonts w:ascii="Cambria Math" w:eastAsiaTheme="minorEastAsia" w:hAnsi="Cambria Math"/>
+          </w:rPr>
+          <m:t>-5=5</m:t>
+        </m:r>
+      </m:oMath>
+      <w:r>
+        <w:rPr>
+          <w:rFonts w:eastAsiaTheme="minorEastAsia"/>
+        </w:rPr>
+        <w:t xml:space="preserve">, but it is true that </w:t>
+      </w:r>
+      <m:oMath>
+        <m:sSup>
+          <m:sSupPr>
+            <m:ctrlPr>
+              <w:rPr>
+                <w:rFonts w:ascii="Cambria Math" w:eastAsiaTheme="minorEastAsia" w:hAnsi="Cambria Math"/>
+                <w:i/>
+              </w:rPr>
+            </m:ctrlPr>
+          </m:sSupPr>
+          <m:e>
+            <m:d>
+              <m:dPr>
+                <m:ctrlPr>
+                  <w:rPr>
+                    <w:rFonts w:ascii="Cambria Math" w:eastAsiaTheme="minorEastAsia" w:hAnsi="Cambria Math"/>
+                    <w:i/>
+                  </w:rPr>
+                </m:ctrlPr>
+              </m:dPr>
+              <m:e>
+                <m:r>
+                  <w:rPr>
+                    <w:rFonts w:ascii="Cambria Math" w:eastAsiaTheme="minorEastAsia" w:hAnsi="Cambria Math"/>
+                  </w:rPr>
+                  <m:t>-5</m:t>
+                </m:r>
+              </m:e>
+            </m:d>
+          </m:e>
+          <m:sup>
+            <m:r>
+              <w:rPr>
+                <w:rFonts w:ascii="Cambria Math" w:eastAsiaTheme="minorEastAsia" w:hAnsi="Cambria Math"/>
+              </w:rPr>
+              <m:t>2</m:t>
+            </m:r>
+          </m:sup>
+        </m:sSup>
+        <m:r>
+          <w:rPr>
+            <w:rFonts w:ascii="Cambria Math" w:eastAsiaTheme="minorEastAsia" w:hAnsi="Cambria Math"/>
+          </w:rPr>
+          <m:t>=</m:t>
+        </m:r>
+        <m:sSup>
+          <m:sSupPr>
+            <m:ctrlPr>
+              <w:rPr>
+                <w:rFonts w:ascii="Cambria Math" w:eastAsiaTheme="minorEastAsia" w:hAnsi="Cambria Math"/>
+                <w:i/>
+              </w:rPr>
+            </m:ctrlPr>
+          </m:sSupPr>
+          <m:e>
+            <m:r>
+              <w:rPr>
+                <w:rFonts w:ascii="Cambria Math" w:eastAsiaTheme="minorEastAsia" w:hAnsi="Cambria Math"/>
+              </w:rPr>
+              <m:t>5</m:t>
+            </m:r>
+          </m:e>
+          <m:sup>
+            <m:r>
+              <w:rPr>
+                <w:rFonts w:ascii="Cambria Math" w:eastAsiaTheme="minorEastAsia" w:hAnsi="Cambria Math"/>
+              </w:rPr>
+              <m:t>2</m:t>
+            </m:r>
+          </m:sup>
+        </m:sSup>
+      </m:oMath>
+      <w:r>
+        <w:rPr>
+          <w:rFonts w:eastAsiaTheme="minorEastAsia"/>
+        </w:rPr>
+        <w:t>. This is why it is necessary to check any solutions that come from solving a radical equation that eventually became quadratic equation.</w:t>
+      </w:r>
+    </w:p>
+    <w:p>
+      <w:pPr>
+        <w:rPr>
+          <w:rFonts w:eastAsiaTheme="minorEastAsia"/>
+          <w:b/>
+          <w:bCs/>
+        </w:rPr>
+      </w:pPr>
+      <w:r>
+        <w:rPr>
+          <w:rFonts w:eastAsiaTheme="minorEastAsia"/>
+          <w:b/>
+          <w:bCs/>
+        </w:rPr>
+        <w:t>Example 4</w:t>
+      </w:r>
+    </w:p>
+    <w:p>
+      <w:pPr>
+        <w:rPr>
+          <w:rFonts w:eastAsiaTheme="minorEastAsia"/>
+        </w:rPr>
+      </w:pPr>
+      <w:r>
+        <w:rPr>
+          <w:rFonts w:eastAsiaTheme="minorEastAsia"/>
+        </w:rPr>
+        <w:t xml:space="preserve">What is the solution set for </w:t>
+      </w:r>
+      <m:oMath>
+        <m:rad>
+          <m:radPr>
+            <m:degHide m:val="1"/>
+            <m:ctrlPr>
+              <w:rPr>
+                <w:rFonts w:ascii="Cambria Math" w:eastAsiaTheme="minorEastAsia" w:hAnsi="Cambria Math"/>
+                <w:i/>
+              </w:rPr>
+            </m:ctrlPr>
+          </m:radPr>
+          <m:deg/>
+          <m:e>
+            <m:r>
+              <w:rPr>
+                <w:rFonts w:ascii="Cambria Math" w:eastAsiaTheme="minorEastAsia" w:hAnsi="Cambria Math"/>
+              </w:rPr>
+              <m:t>2x</m:t>
+            </m:r>
+          </m:e>
+        </m:rad>
+        <m:r>
+          <w:rPr>
+            <w:rFonts w:ascii="Cambria Math" w:eastAsiaTheme="minorEastAsia" w:hAnsi="Cambria Math"/>
+          </w:rPr>
+          <m:t>+x=4</m:t>
+        </m:r>
+      </m:oMath>
+      <w:r>
+        <w:rPr>
+          <w:rFonts w:eastAsiaTheme="minorEastAsia"/>
+        </w:rPr>
+        <w:t>?</w:t>
+      </w:r>
+      <w:r>
+        <w:rPr>
+          <w:rFonts w:eastAsiaTheme="minorEastAsia"/>
+        </w:rPr>
+        <w:br/>
+        <w:t>(1) {2, 8}</w:t>
+      </w:r>
+      <w:r>
+        <w:rPr>
+          <w:rFonts w:eastAsiaTheme="minorEastAsia"/>
+        </w:rPr>
+        <w:br/>
+        <w:t>(2) {8}</w:t>
+      </w:r>
+      <w:r>
+        <w:rPr>
+          <w:rFonts w:eastAsiaTheme="minorEastAsia"/>
+        </w:rPr>
+        <w:br/>
+        <w:t>(3) {2}</w:t>
+      </w:r>
+      <w:r>
+        <w:rPr>
+          <w:rFonts w:eastAsiaTheme="minorEastAsia"/>
+        </w:rPr>
+        <w:br/>
+        <w:t>(4) {}</w:t>
+      </w:r>
+    </w:p>
+    <w:p>
+      <w:pPr>
+        <w:rPr>
+          <w:rFonts w:eastAsiaTheme="minorEastAsia"/>
+        </w:rPr>
+      </w:pPr>
+      <w:r>
+        <w:rPr>
+          <w:rFonts w:eastAsiaTheme="minorEastAsia"/>
+        </w:rPr>
+        <w:t>Solution: Choice (3) is the correct answer.</w:t>
+      </w:r>
+    </w:p>
+    <w:p>
+      <w:pPr>
+        <w:rPr>
+          <w:rFonts w:eastAsiaTheme="minorEastAsia"/>
+        </w:rPr>
+      </w:pPr>
+      <w:r>
+        <w:rPr>
+          <w:rFonts w:eastAsiaTheme="minorEastAsia"/>
+        </w:rPr>
+        <w:t xml:space="preserve">This question </w:t>
+      </w:r>
+      <w:proofErr w:type="spellStart"/>
+      <w:r>
+        <w:rPr>
+          <w:rFonts w:eastAsiaTheme="minorEastAsia"/>
+        </w:rPr>
+        <w:t>an</w:t>
+      </w:r>
+      <w:proofErr w:type="spellEnd"/>
+      <w:r>
+        <w:rPr>
+          <w:rFonts w:eastAsiaTheme="minorEastAsia"/>
+        </w:rPr>
+        <w:t xml:space="preserve"> be solved with algebra like the others and will eventually become a quadratic equation with two solutions </w:t>
+      </w:r>
+      <m:oMath>
+        <m:r>
+          <w:rPr>
+            <w:rFonts w:ascii="Cambria Math" w:eastAsiaTheme="minorEastAsia" w:hAnsi="Cambria Math"/>
+          </w:rPr>
+          <m:t xml:space="preserve">x=2 </m:t>
+        </m:r>
+        <m:r>
+          <m:rPr>
+            <m:sty m:val="p"/>
+          </m:rPr>
+          <w:rPr>
+            <w:rFonts w:ascii="Cambria Math" w:eastAsiaTheme="minorEastAsia" w:hAnsi="Cambria Math"/>
+          </w:rPr>
+          <m:t>and</m:t>
+        </m:r>
+        <m:r>
+          <w:rPr>
+            <w:rFonts w:ascii="Cambria Math" w:eastAsiaTheme="minorEastAsia" w:hAnsi="Cambria Math"/>
+          </w:rPr>
+          <m:t xml:space="preserve"> x=8</m:t>
+        </m:r>
+      </m:oMath>
+      <w:r>
+        <w:rPr>
+          <w:rFonts w:eastAsiaTheme="minorEastAsia"/>
+        </w:rPr>
+        <w:t xml:space="preserve">. However, the </w:t>
+      </w:r>
+      <m:oMath>
+        <m:r>
+          <w:rPr>
+            <w:rFonts w:ascii="Cambria Math" w:eastAsiaTheme="minorEastAsia" w:hAnsi="Cambria Math"/>
+          </w:rPr>
+          <m:t>x=8</m:t>
+        </m:r>
+      </m:oMath>
+      <w:r>
+        <w:rPr>
+          <w:rFonts w:eastAsiaTheme="minorEastAsia"/>
+        </w:rPr>
+        <w:t xml:space="preserve"> solution will need to be rejected since it does not make the original equation true.</w:t>
+      </w:r>
+    </w:p>
+    <w:p>
+      <w:pPr>
+        <w:rPr>
+          <w:rFonts w:eastAsiaTheme="minorEastAsia"/>
+        </w:rPr>
+      </w:pPr>
+      <w:r>
+        <w:rPr>
+          <w:rFonts w:eastAsiaTheme="minorEastAsia"/>
+        </w:rPr>
+        <w:t xml:space="preserve">Since this is a multiple-choice question, the </w:t>
+      </w:r>
+      <w:r>
+        <w:rPr>
+          <w:rFonts w:eastAsiaTheme="minorEastAsia"/>
+        </w:rPr>
+        <w:t>quickest</w:t>
+      </w:r>
+      <w:r>
+        <w:rPr>
+          <w:rFonts w:eastAsiaTheme="minorEastAsia"/>
+        </w:rPr>
+        <w:t xml:space="preserve"> and most accurate way to answer it would be to check the two numbers </w:t>
+      </w:r>
+      <m:oMath>
+        <m:r>
+          <w:rPr>
+            <w:rFonts w:ascii="Cambria Math" w:eastAsiaTheme="minorEastAsia" w:hAnsi="Cambria Math"/>
+          </w:rPr>
+          <m:t xml:space="preserve">x=2 </m:t>
+        </m:r>
+        <m:r>
+          <m:rPr>
+            <m:sty m:val="p"/>
+          </m:rPr>
+          <w:rPr>
+            <w:rFonts w:ascii="Cambria Math" w:eastAsiaTheme="minorEastAsia" w:hAnsi="Cambria Math"/>
+          </w:rPr>
+          <m:t>and</m:t>
+        </m:r>
+        <m:r>
+          <w:rPr>
+            <w:rFonts w:ascii="Cambria Math" w:eastAsiaTheme="minorEastAsia" w:hAnsi="Cambria Math"/>
+          </w:rPr>
+          <m:t xml:space="preserve"> x=8</m:t>
+        </m:r>
+      </m:oMath>
+      <w:r>
+        <w:rPr>
+          <w:rFonts w:eastAsiaTheme="minorEastAsia"/>
+        </w:rPr>
+        <w:t xml:space="preserve"> to see that only </w:t>
+      </w:r>
+      <m:oMath>
+        <m:r>
+          <w:rPr>
+            <w:rFonts w:ascii="Cambria Math" w:eastAsiaTheme="minorEastAsia" w:hAnsi="Cambria Math"/>
+          </w:rPr>
+          <m:t>x=2</m:t>
+        </m:r>
+      </m:oMath>
+      <w:r>
+        <w:rPr>
+          <w:rFonts w:eastAsiaTheme="minorEastAsia"/>
+        </w:rPr>
+        <w:t xml:space="preserve"> makes the original question true.</w:t>
+      </w:r>
+    </w:p>
+    <w:p>
+      <w:pPr>
+        <w:rPr>
+          <w:rFonts w:eastAsiaTheme="minorEastAsia"/>
+          <w:b/>
+          <w:bCs/>
+        </w:rPr>
+      </w:pPr>
+      <w:r>
+        <w:rPr>
+          <w:rFonts w:eastAsiaTheme="minorEastAsia"/>
+          <w:b/>
+          <w:bCs/>
+        </w:rPr>
+        <w:t>Radical Equations involving Two Radical Terms</w:t>
+      </w:r>
+    </w:p>
+    <w:p>
+      <w:pPr>
+        <w:rPr>
+          <w:rFonts w:eastAsiaTheme="minorEastAsia"/>
+        </w:rPr>
+      </w:pPr>
+      <w:r>
+        <w:rPr>
+          <w:rFonts w:eastAsiaTheme="minorEastAsia"/>
+        </w:rPr>
+        <w:t xml:space="preserve">Solving an equation that involves two radical terms like </w:t>
+      </w:r>
+      <m:oMath>
+        <m:rad>
+          <m:radPr>
+            <m:degHide m:val="1"/>
+            <m:ctrlPr>
+              <w:rPr>
+                <w:rFonts w:ascii="Cambria Math" w:eastAsiaTheme="minorEastAsia" w:hAnsi="Cambria Math"/>
+                <w:i/>
+              </w:rPr>
+            </m:ctrlPr>
+          </m:radPr>
+          <m:deg/>
+          <m:e>
+            <m:r>
+              <w:rPr>
+                <w:rFonts w:ascii="Cambria Math" w:eastAsiaTheme="minorEastAsia" w:hAnsi="Cambria Math"/>
+              </w:rPr>
+              <m:t>x+1</m:t>
+            </m:r>
+          </m:e>
+        </m:rad>
+        <m:r>
+          <w:rPr>
+            <w:rFonts w:ascii="Cambria Math" w:eastAsiaTheme="minorEastAsia" w:hAnsi="Cambria Math"/>
+          </w:rPr>
+          <m:t>+</m:t>
+        </m:r>
+        <m:rad>
+          <m:radPr>
+            <m:degHide m:val="1"/>
+            <m:ctrlPr>
+              <w:rPr>
+                <w:rFonts w:ascii="Cambria Math" w:eastAsiaTheme="minorEastAsia" w:hAnsi="Cambria Math"/>
+                <w:i/>
+              </w:rPr>
+            </m:ctrlPr>
+          </m:radPr>
+          <m:deg/>
+          <m:e>
+            <m:r>
+              <w:rPr>
+                <w:rFonts w:ascii="Cambria Math" w:eastAsiaTheme="minorEastAsia" w:hAnsi="Cambria Math"/>
+              </w:rPr>
+              <m:t>x-4</m:t>
+            </m:r>
+          </m:e>
+        </m:rad>
+        <m:r>
+          <w:rPr>
+            <w:rFonts w:ascii="Cambria Math" w:eastAsiaTheme="minorEastAsia" w:hAnsi="Cambria Math"/>
+          </w:rPr>
+          <m:t>=5</m:t>
+        </m:r>
+      </m:oMath>
+      <w:r>
+        <w:rPr>
+          <w:rFonts w:eastAsiaTheme="minorEastAsia"/>
+        </w:rPr>
+        <w:t xml:space="preserve"> is a lengthy process. It is tempting to try to square both sides to eliminate all the radicals. However, this doe not work since after squaring the left side with FOIL, there will outer and inner terms to deal with.</w:t>
+      </w:r>
+    </w:p>
+    <w:p>
+      <w:pPr>
+        <w:rPr>
+          <w:rFonts w:eastAsiaTheme="minorEastAsia"/>
+        </w:rPr>
+      </w:pPr>
+      <w:r>
+        <w:rPr>
+          <w:rFonts w:eastAsiaTheme="minorEastAsia"/>
+        </w:rPr>
+        <w:t>To solve this sort of equation, first isolate one of the radical terms. Then square both sides very carefully. Continue by isolating the other radical term and squaring both sides again.</w:t>
+      </w:r>
+    </w:p>
+    <w:p>
+      <w:pPr>
+        <w:pStyle w:val="NoSpacing"/>
+        <w:rPr>
+          <w:rFonts w:eastAsiaTheme="minorEastAsia"/>
+        </w:rPr>
+      </w:pPr>
+      <w:r>
+        <w:rPr>
+          <w:rFonts w:eastAsiaTheme="minorEastAsia"/>
+        </w:rPr>
+        <w:br w:type="column"/>
+      </w:r>
+      <m:oMathPara>
+        <m:oMath>
+          <m:rad>
+            <m:radPr>
+              <m:degHide m:val="1"/>
+              <m:ctrlPr>
+                <w:rPr>
+                  <w:rFonts w:ascii="Cambria Math" w:hAnsi="Cambria Math"/>
+                </w:rPr>
+              </m:ctrlPr>
+            </m:radPr>
+            <m:deg/>
+            <m:e>
+              <m:r>
+                <w:rPr>
+                  <w:rFonts w:ascii="Cambria Math" w:hAnsi="Cambria Math"/>
+                </w:rPr>
+                <m:t>x</m:t>
+              </m:r>
+              <m:r>
+                <m:rPr>
+                  <m:sty m:val="p"/>
+                </m:rPr>
+                <w:rPr>
+                  <w:rFonts w:ascii="Cambria Math" w:hAnsi="Cambria Math"/>
+                </w:rPr>
+                <m:t>+1</m:t>
+              </m:r>
+            </m:e>
+          </m:rad>
+          <m:r>
+            <m:rPr>
+              <m:sty m:val="p"/>
+            </m:rPr>
+            <w:rPr>
+              <w:rFonts w:ascii="Cambria Math" w:hAnsi="Cambria Math"/>
+            </w:rPr>
+            <m:t>+</m:t>
+          </m:r>
+          <m:rad>
+            <m:radPr>
+              <m:degHide m:val="1"/>
+              <m:ctrlPr>
+                <w:rPr>
+                  <w:rFonts w:ascii="Cambria Math" w:hAnsi="Cambria Math"/>
+                </w:rPr>
+              </m:ctrlPr>
+            </m:radPr>
+            <m:deg/>
+            <m:e>
+              <m:r>
+                <w:rPr>
+                  <w:rFonts w:ascii="Cambria Math" w:hAnsi="Cambria Math"/>
+                </w:rPr>
+                <m:t>x</m:t>
+              </m:r>
+              <m:r>
+                <m:rPr>
+                  <m:sty m:val="p"/>
+                </m:rPr>
+                <w:rPr>
+                  <w:rFonts w:ascii="Cambria Math" w:hAnsi="Cambria Math"/>
+                </w:rPr>
+                <m:t>-4</m:t>
+              </m:r>
+            </m:e>
+          </m:rad>
+          <m:r>
+            <m:rPr>
+              <m:sty m:val="p"/>
+            </m:rPr>
+            <w:rPr>
+              <w:rFonts w:ascii="Cambria Math" w:hAnsi="Cambria Math"/>
+            </w:rPr>
+            <m:t>=5</m:t>
+          </m:r>
+        </m:oMath>
+      </m:oMathPara>
+    </w:p>
+    <w:p>
+      <w:pPr>
+        <w:pStyle w:val="NoSpacing"/>
+        <w:rPr>
+          <w:rFonts w:eastAsiaTheme="minorEastAsia"/>
+        </w:rPr>
+      </w:pPr>
+      <m:oMathPara>
+        <m:oMath>
+          <m:r>
+            <w:rPr>
+              <w:rFonts w:ascii="Cambria Math" w:hAnsi="Cambria Math"/>
+            </w:rPr>
+            <m:t>-</m:t>
+          </m:r>
+          <m:rad>
+            <m:radPr>
+              <m:degHide m:val="1"/>
+              <m:ctrlPr>
+                <w:rPr>
+                  <w:rFonts w:ascii="Cambria Math" w:hAnsi="Cambria Math"/>
+                </w:rPr>
+              </m:ctrlPr>
+            </m:radPr>
+            <m:deg/>
+            <m:e>
+              <m:r>
+                <w:rPr>
+                  <w:rFonts w:ascii="Cambria Math" w:hAnsi="Cambria Math"/>
+                </w:rPr>
+                <m:t>x</m:t>
+              </m:r>
+              <m:r>
+                <m:rPr>
+                  <m:sty m:val="p"/>
+                </m:rPr>
+                <w:rPr>
+                  <w:rFonts w:ascii="Cambria Math" w:hAnsi="Cambria Math"/>
+                </w:rPr>
+                <m:t>-4</m:t>
+              </m:r>
+            </m:e>
+          </m:rad>
+          <m:r>
+            <w:rPr>
+              <w:rFonts w:ascii="Cambria Math" w:hAnsi="Cambria Math"/>
+            </w:rPr>
+            <m:t>=-</m:t>
+          </m:r>
+          <m:rad>
+            <m:radPr>
+              <m:degHide m:val="1"/>
+              <m:ctrlPr>
+                <w:rPr>
+                  <w:rFonts w:ascii="Cambria Math" w:hAnsi="Cambria Math"/>
+                </w:rPr>
+              </m:ctrlPr>
+            </m:radPr>
+            <m:deg/>
+            <m:e>
+              <m:r>
+                <w:rPr>
+                  <w:rFonts w:ascii="Cambria Math" w:hAnsi="Cambria Math"/>
+                </w:rPr>
+                <m:t>x</m:t>
+              </m:r>
+              <m:r>
+                <m:rPr>
+                  <m:sty m:val="p"/>
+                </m:rPr>
+                <w:rPr>
+                  <w:rFonts w:ascii="Cambria Math" w:hAnsi="Cambria Math"/>
+                </w:rPr>
+                <m:t>-4</m:t>
+              </m:r>
+            </m:e>
+          </m:rad>
+        </m:oMath>
+      </m:oMathPara>
+    </w:p>
+    <w:p>
+      <w:pPr>
+        <w:pStyle w:val="NoSpacing"/>
+        <w:rPr>
+          <w:rFonts w:eastAsiaTheme="minorEastAsia"/>
+        </w:rPr>
+      </w:pPr>
+      <m:oMathPara>
+        <m:oMath>
+          <m:rad>
+            <m:radPr>
+              <m:degHide m:val="1"/>
+              <m:ctrlPr>
+                <w:rPr>
+                  <w:rFonts w:ascii="Cambria Math" w:hAnsi="Cambria Math"/>
+                </w:rPr>
+              </m:ctrlPr>
+            </m:radPr>
+            <m:deg/>
+            <m:e>
+              <m:r>
+                <w:rPr>
+                  <w:rFonts w:ascii="Cambria Math" w:hAnsi="Cambria Math"/>
+                </w:rPr>
+                <m:t>x</m:t>
+              </m:r>
+              <m:r>
+                <m:rPr>
+                  <m:sty m:val="p"/>
+                </m:rPr>
+                <w:rPr>
+                  <w:rFonts w:ascii="Cambria Math" w:hAnsi="Cambria Math"/>
+                </w:rPr>
+                <m:t>+1</m:t>
+              </m:r>
+            </m:e>
+          </m:rad>
+          <m:r>
+            <m:rPr>
+              <m:sty m:val="p"/>
+            </m:rPr>
+            <w:rPr>
+              <w:rFonts w:ascii="Cambria Math" w:hAnsi="Cambria Math"/>
+            </w:rPr>
+            <m:t>=5</m:t>
+          </m:r>
+          <m:r>
+            <m:rPr>
+              <m:sty m:val="p"/>
+            </m:rPr>
+            <w:rPr>
+              <w:rFonts w:ascii="Cambria Math" w:hAnsi="Cambria Math"/>
+            </w:rPr>
+            <m:t>-</m:t>
+          </m:r>
+          <m:rad>
+            <m:radPr>
+              <m:degHide m:val="1"/>
+              <m:ctrlPr>
+                <w:rPr>
+                  <w:rFonts w:ascii="Cambria Math" w:hAnsi="Cambria Math"/>
+                </w:rPr>
+              </m:ctrlPr>
+            </m:radPr>
+            <m:deg/>
+            <m:e>
+              <m:r>
+                <w:rPr>
+                  <w:rFonts w:ascii="Cambria Math" w:hAnsi="Cambria Math"/>
+                </w:rPr>
+                <m:t>x</m:t>
+              </m:r>
+              <m:r>
+                <m:rPr>
+                  <m:sty m:val="p"/>
+                </m:rPr>
+                <w:rPr>
+                  <w:rFonts w:ascii="Cambria Math" w:hAnsi="Cambria Math"/>
+                </w:rPr>
+                <m:t>-4</m:t>
+              </m:r>
+            </m:e>
+          </m:rad>
+        </m:oMath>
+      </m:oMathPara>
+    </w:p>
+    <w:p>
+      <w:pPr>
+        <w:pStyle w:val="NoSpacing"/>
+        <w:rPr>
+          <w:rFonts w:eastAsiaTheme="minorEastAsia"/>
+        </w:rPr>
+      </w:pPr>
+      <m:oMathPara>
+        <m:oMath>
+          <m:sSup>
+            <m:sSupPr>
+              <m:ctrlPr>
+                <w:rPr>
+                  <w:rFonts w:ascii="Cambria Math" w:eastAsiaTheme="minorEastAsia" w:hAnsi="Cambria Math"/>
+                  <w:i/>
+                </w:rPr>
+              </m:ctrlPr>
+            </m:sSupPr>
+            <m:e>
+              <m:d>
+                <m:dPr>
+                  <m:ctrlPr>
+                    <w:rPr>
+                      <w:rFonts w:ascii="Cambria Math" w:eastAsiaTheme="minorEastAsia" w:hAnsi="Cambria Math"/>
+                      <w:i/>
+                    </w:rPr>
+                  </m:ctrlPr>
+                </m:dPr>
+                <m:e>
+                  <m:rad>
+                    <m:radPr>
+                      <m:degHide m:val="1"/>
+                      <m:ctrlPr>
+                        <w:rPr>
+                          <w:rFonts w:ascii="Cambria Math" w:hAnsi="Cambria Math"/>
+                        </w:rPr>
+                      </m:ctrlPr>
+                    </m:radPr>
+                    <m:deg/>
+                    <m:e>
+                      <m:r>
+                        <w:rPr>
+                          <w:rFonts w:ascii="Cambria Math" w:hAnsi="Cambria Math"/>
+                        </w:rPr>
+                        <m:t>x</m:t>
+                      </m:r>
+                      <m:r>
+                        <m:rPr>
+                          <m:sty m:val="p"/>
+                        </m:rPr>
+                        <w:rPr>
+                          <w:rFonts w:ascii="Cambria Math" w:hAnsi="Cambria Math"/>
+                        </w:rPr>
+                        <m:t>+1</m:t>
+                      </m:r>
+                    </m:e>
+                  </m:rad>
+                </m:e>
+              </m:d>
+            </m:e>
+            <m:sup>
+              <m:r>
+                <w:rPr>
+                  <w:rFonts w:ascii="Cambria Math" w:eastAsiaTheme="minorEastAsia" w:hAnsi="Cambria Math"/>
+                </w:rPr>
+                <m:t>2</m:t>
+              </m:r>
+            </m:sup>
+          </m:sSup>
+          <m:r>
+            <w:rPr>
+              <w:rFonts w:ascii="Cambria Math" w:eastAsiaTheme="minorEastAsia" w:hAnsi="Cambria Math"/>
+            </w:rPr>
+            <m:t>=</m:t>
+          </m:r>
+          <m:sSup>
+            <m:sSupPr>
+              <m:ctrlPr>
+                <w:rPr>
+                  <w:rFonts w:ascii="Cambria Math" w:eastAsiaTheme="minorEastAsia" w:hAnsi="Cambria Math"/>
+                  <w:i/>
+                </w:rPr>
+              </m:ctrlPr>
+            </m:sSupPr>
+            <m:e>
+              <m:d>
+                <m:dPr>
+                  <m:ctrlPr>
+                    <w:rPr>
+                      <w:rFonts w:ascii="Cambria Math" w:eastAsiaTheme="minorEastAsia" w:hAnsi="Cambria Math"/>
+                      <w:i/>
+                    </w:rPr>
+                  </m:ctrlPr>
+                </m:dPr>
+                <m:e>
+                  <m:r>
+                    <m:rPr>
+                      <m:sty m:val="p"/>
+                    </m:rPr>
+                    <w:rPr>
+                      <w:rFonts w:ascii="Cambria Math" w:hAnsi="Cambria Math"/>
+                    </w:rPr>
+                    <m:t>5-</m:t>
+                  </m:r>
+                  <m:rad>
+                    <m:radPr>
+                      <m:degHide m:val="1"/>
+                      <m:ctrlPr>
+                        <w:rPr>
+                          <w:rFonts w:ascii="Cambria Math" w:hAnsi="Cambria Math"/>
+                        </w:rPr>
+                      </m:ctrlPr>
+                    </m:radPr>
+                    <m:deg/>
+                    <m:e>
+                      <m:r>
+                        <w:rPr>
+                          <w:rFonts w:ascii="Cambria Math" w:hAnsi="Cambria Math"/>
+                        </w:rPr>
+                        <m:t>x</m:t>
+                      </m:r>
+                      <m:r>
+                        <m:rPr>
+                          <m:sty m:val="p"/>
+                        </m:rPr>
+                        <w:rPr>
+                          <w:rFonts w:ascii="Cambria Math" w:hAnsi="Cambria Math"/>
+                        </w:rPr>
+                        <m:t>-4</m:t>
+                      </m:r>
+                    </m:e>
+                  </m:rad>
+                </m:e>
+              </m:d>
+            </m:e>
+            <m:sup>
+              <m:r>
+                <w:rPr>
+                  <w:rFonts w:ascii="Cambria Math" w:eastAsiaTheme="minorEastAsia" w:hAnsi="Cambria Math"/>
+                </w:rPr>
+                <m:t>2</m:t>
+              </m:r>
+            </m:sup>
+          </m:sSup>
+        </m:oMath>
+      </m:oMathPara>
+    </w:p>
+    <w:p>
+      <w:pPr>
+        <w:pStyle w:val="NoSpacing"/>
+        <w:rPr>
+          <w:rFonts w:eastAsiaTheme="minorEastAsia"/>
+        </w:rPr>
+      </w:pPr>
+      <m:oMathPara>
+        <m:oMath>
+          <m:r>
+            <w:rPr>
+              <w:rFonts w:ascii="Cambria Math" w:eastAsiaTheme="minorEastAsia" w:hAnsi="Cambria Math"/>
+            </w:rPr>
+            <m:t>x+1=25-10</m:t>
+          </m:r>
+          <m:rad>
+            <m:radPr>
+              <m:degHide m:val="1"/>
+              <m:ctrlPr>
+                <w:rPr>
+                  <w:rFonts w:ascii="Cambria Math" w:hAnsi="Cambria Math"/>
+                </w:rPr>
+              </m:ctrlPr>
+            </m:radPr>
+            <m:deg/>
+            <m:e>
+              <m:r>
+                <w:rPr>
+                  <w:rFonts w:ascii="Cambria Math" w:hAnsi="Cambria Math"/>
+                </w:rPr>
+                <m:t>x</m:t>
+              </m:r>
+              <m:r>
+                <m:rPr>
+                  <m:sty m:val="p"/>
+                </m:rPr>
+                <w:rPr>
+                  <w:rFonts w:ascii="Cambria Math" w:hAnsi="Cambria Math"/>
+                </w:rPr>
+                <m:t>-4</m:t>
+              </m:r>
+            </m:e>
+          </m:rad>
+          <m:r>
+            <w:rPr>
+              <w:rFonts w:ascii="Cambria Math" w:hAnsi="Cambria Math"/>
+            </w:rPr>
+            <m:t>+x-4</m:t>
+          </m:r>
+        </m:oMath>
+      </m:oMathPara>
+    </w:p>
+    <w:p>
+      <w:pPr>
+        <w:pStyle w:val="NoSpacing"/>
+        <w:rPr>
+          <w:rFonts w:eastAsiaTheme="minorEastAsia"/>
+        </w:rPr>
+      </w:pPr>
+      <m:oMathPara>
+        <m:oMath>
+          <m:r>
+            <w:rPr>
+              <w:rFonts w:ascii="Cambria Math" w:eastAsiaTheme="minorEastAsia" w:hAnsi="Cambria Math"/>
+            </w:rPr>
+            <m:t>-x=-x</m:t>
+          </m:r>
+        </m:oMath>
+      </m:oMathPara>
+    </w:p>
+    <w:p>
+      <w:pPr>
+        <w:pStyle w:val="NoSpacing"/>
+        <w:rPr>
+          <w:rFonts w:eastAsiaTheme="minorEastAsia"/>
+        </w:rPr>
+      </w:pPr>
+      <m:oMathPara>
+        <m:oMath>
+          <m:r>
+            <w:rPr>
+              <w:rFonts w:ascii="Cambria Math" w:eastAsiaTheme="minorEastAsia" w:hAnsi="Cambria Math"/>
+            </w:rPr>
+            <m:t>1=21-</m:t>
+          </m:r>
+          <m:r>
+            <w:rPr>
+              <w:rFonts w:ascii="Cambria Math" w:eastAsiaTheme="minorEastAsia" w:hAnsi="Cambria Math"/>
+            </w:rPr>
+            <m:t>10</m:t>
+          </m:r>
+          <m:rad>
+            <m:radPr>
+              <m:degHide m:val="1"/>
+              <m:ctrlPr>
+                <w:rPr>
+                  <w:rFonts w:ascii="Cambria Math" w:hAnsi="Cambria Math"/>
+                </w:rPr>
+              </m:ctrlPr>
+            </m:radPr>
+            <m:deg/>
+            <m:e>
+              <m:r>
+                <w:rPr>
+                  <w:rFonts w:ascii="Cambria Math" w:hAnsi="Cambria Math"/>
+                </w:rPr>
+                <m:t>x</m:t>
+              </m:r>
+              <m:r>
+                <m:rPr>
+                  <m:sty m:val="p"/>
+                </m:rPr>
+                <w:rPr>
+                  <w:rFonts w:ascii="Cambria Math" w:hAnsi="Cambria Math"/>
+                </w:rPr>
+                <m:t>-4</m:t>
+              </m:r>
+            </m:e>
+          </m:rad>
+        </m:oMath>
+      </m:oMathPara>
+    </w:p>
+    <w:p>
+      <w:pPr>
+        <w:pStyle w:val="NoSpacing"/>
+        <w:rPr>
+          <w:rFonts w:eastAsiaTheme="minorEastAsia"/>
+        </w:rPr>
+      </w:pPr>
+      <m:oMathPara>
+        <m:oMath>
+          <m:r>
+            <w:rPr>
+              <w:rFonts w:ascii="Cambria Math" w:eastAsiaTheme="minorEastAsia" w:hAnsi="Cambria Math"/>
+            </w:rPr>
+            <m:t>-21=-21</m:t>
+          </m:r>
+        </m:oMath>
+      </m:oMathPara>
+    </w:p>
+    <w:p>
+      <w:pPr>
+        <w:pStyle w:val="NoSpacing"/>
+        <w:rPr>
+          <w:rFonts w:eastAsiaTheme="minorEastAsia"/>
+        </w:rPr>
+      </w:pPr>
+      <m:oMathPara>
+        <m:oMath>
+          <m:r>
+            <w:rPr>
+              <w:rFonts w:ascii="Cambria Math" w:eastAsiaTheme="minorEastAsia" w:hAnsi="Cambria Math"/>
+            </w:rPr>
+            <m:t>-20=-10</m:t>
+          </m:r>
+          <m:rad>
+            <m:radPr>
+              <m:degHide m:val="1"/>
+              <m:ctrlPr>
+                <w:rPr>
+                  <w:rFonts w:ascii="Cambria Math" w:hAnsi="Cambria Math"/>
+                </w:rPr>
+              </m:ctrlPr>
+            </m:radPr>
+            <m:deg/>
+            <m:e>
+              <m:r>
+                <w:rPr>
+                  <w:rFonts w:ascii="Cambria Math" w:hAnsi="Cambria Math"/>
+                </w:rPr>
+                <m:t>x</m:t>
+              </m:r>
+              <m:r>
+                <m:rPr>
+                  <m:sty m:val="p"/>
+                </m:rPr>
+                <w:rPr>
+                  <w:rFonts w:ascii="Cambria Math" w:hAnsi="Cambria Math"/>
+                </w:rPr>
+                <m:t>-4</m:t>
+              </m:r>
+            </m:e>
+          </m:rad>
+        </m:oMath>
+      </m:oMathPara>
+    </w:p>
+    <w:p>
+      <w:pPr>
+        <w:pStyle w:val="NoSpacing"/>
+        <w:rPr>
+          <w:rFonts w:eastAsiaTheme="minorEastAsia"/>
+        </w:rPr>
+      </w:pPr>
+      <m:oMathPara>
+        <m:oMath>
+          <m:f>
+            <m:fPr>
+              <m:ctrlPr>
+                <w:rPr>
+                  <w:rFonts w:ascii="Cambria Math" w:eastAsiaTheme="minorEastAsia" w:hAnsi="Cambria Math"/>
+                  <w:i/>
+                </w:rPr>
+              </m:ctrlPr>
+            </m:fPr>
+            <m:num>
+              <m:r>
+                <w:rPr>
+                  <w:rFonts w:ascii="Cambria Math" w:eastAsiaTheme="minorEastAsia" w:hAnsi="Cambria Math"/>
+                </w:rPr>
+                <m:t>-20</m:t>
+              </m:r>
+            </m:num>
+            <m:den>
+              <m:r>
+                <w:rPr>
+                  <w:rFonts w:ascii="Cambria Math" w:eastAsiaTheme="minorEastAsia" w:hAnsi="Cambria Math"/>
+                </w:rPr>
+                <m:t>-10</m:t>
+              </m:r>
+            </m:den>
+          </m:f>
+          <m:r>
+            <w:rPr>
+              <w:rFonts w:ascii="Cambria Math" w:eastAsiaTheme="minorEastAsia" w:hAnsi="Cambria Math"/>
+            </w:rPr>
+            <m:t>=</m:t>
+          </m:r>
+          <m:f>
+            <m:fPr>
+              <m:ctrlPr>
+                <w:rPr>
+                  <w:rFonts w:ascii="Cambria Math" w:eastAsiaTheme="minorEastAsia" w:hAnsi="Cambria Math"/>
+                  <w:i/>
+                </w:rPr>
+              </m:ctrlPr>
+            </m:fPr>
+            <m:num>
+              <m:r>
+                <w:rPr>
+                  <w:rFonts w:ascii="Cambria Math" w:eastAsiaTheme="minorEastAsia" w:hAnsi="Cambria Math"/>
+                </w:rPr>
+                <m:t>-10</m:t>
+              </m:r>
+              <m:rad>
+                <m:radPr>
+                  <m:degHide m:val="1"/>
+                  <m:ctrlPr>
+                    <w:rPr>
+                      <w:rFonts w:ascii="Cambria Math" w:hAnsi="Cambria Math"/>
+                    </w:rPr>
+                  </m:ctrlPr>
+                </m:radPr>
+                <m:deg/>
+                <m:e>
+                  <m:r>
+                    <w:rPr>
+                      <w:rFonts w:ascii="Cambria Math" w:hAnsi="Cambria Math"/>
+                    </w:rPr>
+                    <m:t>x</m:t>
+                  </m:r>
+                  <m:r>
+                    <m:rPr>
+                      <m:sty m:val="p"/>
+                    </m:rPr>
+                    <w:rPr>
+                      <w:rFonts w:ascii="Cambria Math" w:hAnsi="Cambria Math"/>
+                    </w:rPr>
+                    <m:t>-4</m:t>
+                  </m:r>
+                </m:e>
+              </m:rad>
+            </m:num>
+            <m:den>
+              <m:r>
+                <w:rPr>
+                  <w:rFonts w:ascii="Cambria Math" w:eastAsiaTheme="minorEastAsia" w:hAnsi="Cambria Math"/>
+                </w:rPr>
+                <m:t>-10</m:t>
+              </m:r>
+            </m:den>
+          </m:f>
+        </m:oMath>
+      </m:oMathPara>
+    </w:p>
+    <w:p>
+      <w:pPr>
+        <w:pStyle w:val="NoSpacing"/>
+        <w:rPr>
+          <w:rFonts w:eastAsiaTheme="minorEastAsia"/>
+        </w:rPr>
+      </w:pPr>
+      <m:oMathPara>
+        <m:oMath>
+          <m:r>
+            <w:rPr>
+              <w:rFonts w:ascii="Cambria Math" w:eastAsiaTheme="minorEastAsia" w:hAnsi="Cambria Math"/>
+            </w:rPr>
+            <m:t>2=</m:t>
+          </m:r>
+          <m:rad>
+            <m:radPr>
+              <m:degHide m:val="1"/>
+              <m:ctrlPr>
+                <w:rPr>
+                  <w:rFonts w:ascii="Cambria Math" w:eastAsiaTheme="minorEastAsia" w:hAnsi="Cambria Math"/>
+                  <w:i/>
+                </w:rPr>
+              </m:ctrlPr>
+            </m:radPr>
+            <m:deg/>
+            <m:e>
+              <m:r>
+                <w:rPr>
+                  <w:rFonts w:ascii="Cambria Math" w:eastAsiaTheme="minorEastAsia" w:hAnsi="Cambria Math"/>
+                </w:rPr>
+                <m:t>x-4</m:t>
+              </m:r>
+            </m:e>
+          </m:rad>
+        </m:oMath>
+      </m:oMathPara>
+    </w:p>
+    <w:p>
+      <w:pPr>
+        <w:pStyle w:val="NoSpacing"/>
+        <w:rPr>
+          <w:rFonts w:eastAsiaTheme="minorEastAsia"/>
+        </w:rPr>
+      </w:pPr>
+      <m:oMathPara>
+        <m:oMath>
+          <m:sSup>
+            <m:sSupPr>
+              <m:ctrlPr>
+                <w:rPr>
+                  <w:rFonts w:ascii="Cambria Math" w:eastAsiaTheme="minorEastAsia" w:hAnsi="Cambria Math"/>
+                  <w:i/>
+                </w:rPr>
+              </m:ctrlPr>
+            </m:sSupPr>
+            <m:e>
+              <m:r>
+                <w:rPr>
+                  <w:rFonts w:ascii="Cambria Math" w:eastAsiaTheme="minorEastAsia" w:hAnsi="Cambria Math"/>
+                </w:rPr>
+                <m:t>2</m:t>
+              </m:r>
+            </m:e>
+            <m:sup>
+              <m:r>
+                <w:rPr>
+                  <w:rFonts w:ascii="Cambria Math" w:eastAsiaTheme="minorEastAsia" w:hAnsi="Cambria Math"/>
+                </w:rPr>
+                <m:t>2</m:t>
+              </m:r>
+            </m:sup>
+          </m:sSup>
+          <m:r>
+            <w:rPr>
+              <w:rFonts w:ascii="Cambria Math" w:eastAsiaTheme="minorEastAsia" w:hAnsi="Cambria Math"/>
+            </w:rPr>
+            <m:t>=</m:t>
+          </m:r>
+          <m:sSup>
+            <m:sSupPr>
+              <m:ctrlPr>
+                <w:rPr>
+                  <w:rFonts w:ascii="Cambria Math" w:eastAsiaTheme="minorEastAsia" w:hAnsi="Cambria Math"/>
+                  <w:i/>
+                </w:rPr>
+              </m:ctrlPr>
+            </m:sSupPr>
+            <m:e>
+              <m:d>
+                <m:dPr>
+                  <m:ctrlPr>
+                    <w:rPr>
+                      <w:rFonts w:ascii="Cambria Math" w:eastAsiaTheme="minorEastAsia" w:hAnsi="Cambria Math"/>
+                      <w:i/>
+                    </w:rPr>
+                  </m:ctrlPr>
+                </m:dPr>
+                <m:e>
+                  <m:rad>
+                    <m:radPr>
+                      <m:degHide m:val="1"/>
+                      <m:ctrlPr>
+                        <w:rPr>
+                          <w:rFonts w:ascii="Cambria Math" w:eastAsiaTheme="minorEastAsia" w:hAnsi="Cambria Math"/>
+                          <w:i/>
+                        </w:rPr>
+                      </m:ctrlPr>
+                    </m:radPr>
+                    <m:deg/>
+                    <m:e>
+                      <m:r>
+                        <w:rPr>
+                          <w:rFonts w:ascii="Cambria Math" w:eastAsiaTheme="minorEastAsia" w:hAnsi="Cambria Math"/>
+                        </w:rPr>
+                        <m:t>x-4</m:t>
+                      </m:r>
+                    </m:e>
+                  </m:rad>
+                </m:e>
+              </m:d>
+            </m:e>
+            <m:sup>
+              <m:r>
+                <w:rPr>
+                  <w:rFonts w:ascii="Cambria Math" w:eastAsiaTheme="minorEastAsia" w:hAnsi="Cambria Math"/>
+                </w:rPr>
+                <m:t>2</m:t>
+              </m:r>
+            </m:sup>
+          </m:sSup>
+        </m:oMath>
+      </m:oMathPara>
+    </w:p>
+    <w:p>
+      <w:pPr>
+        <w:pStyle w:val="NoSpacing"/>
+        <w:rPr>
+          <w:rFonts w:eastAsiaTheme="minorEastAsia"/>
+        </w:rPr>
+      </w:pPr>
+      <m:oMathPara>
+        <m:oMath>
+          <m:r>
+            <w:rPr>
+              <w:rFonts w:ascii="Cambria Math" w:eastAsiaTheme="minorEastAsia" w:hAnsi="Cambria Math"/>
+            </w:rPr>
+            <m:t>4=x-4</m:t>
+          </m:r>
+        </m:oMath>
+      </m:oMathPara>
+    </w:p>
+    <w:p>
+      <w:pPr>
+        <w:pStyle w:val="NoSpacing"/>
+        <w:rPr>
+          <w:rFonts w:eastAsiaTheme="minorEastAsia"/>
+        </w:rPr>
+      </w:pPr>
+      <m:oMathPara>
+        <m:oMath>
+          <m:r>
+            <w:rPr>
+              <w:rFonts w:ascii="Cambria Math" w:eastAsiaTheme="minorEastAsia" w:hAnsi="Cambria Math"/>
+            </w:rPr>
+            <m:t>4=4</m:t>
+          </m:r>
+        </m:oMath>
+      </m:oMathPara>
+    </w:p>
+    <w:p>
+      <w:pPr>
+        <w:pStyle w:val="NoSpacing"/>
+        <w:rPr>
+          <w:rFonts w:eastAsiaTheme="minorEastAsia"/>
+        </w:rPr>
+      </w:pPr>
+      <m:oMathPara>
+        <m:oMath>
+          <m:r>
+            <w:rPr>
+              <w:rFonts w:ascii="Cambria Math" w:eastAsiaTheme="minorEastAsia" w:hAnsi="Cambria Math"/>
+            </w:rPr>
+            <m:t>x=8</m:t>
+          </m:r>
+        </m:oMath>
+      </m:oMathPara>
+    </w:p>
+    <w:p>
+      <w:r>
+        <w:t>Check to see if the answer should be rejected.</w:t>
+      </w:r>
+    </w:p>
+    <w:p>
+      <w:pPr>
+        <w:pStyle w:val="NoSpacing"/>
+        <w:rPr>
+          <w:rFonts w:eastAsiaTheme="minorEastAsia"/>
+        </w:rPr>
+      </w:pPr>
+      <m:oMathPara>
+        <m:oMath>
+          <m:rad>
+            <m:radPr>
+              <m:degHide m:val="1"/>
+              <m:ctrlPr>
+                <w:rPr>
+                  <w:rFonts w:ascii="Cambria Math" w:eastAsiaTheme="minorEastAsia" w:hAnsi="Cambria Math"/>
+                  <w:i/>
+                </w:rPr>
+              </m:ctrlPr>
+            </m:radPr>
+            <m:deg/>
+            <m:e>
+              <m:r>
+                <w:rPr>
+                  <w:rFonts w:ascii="Cambria Math" w:eastAsiaTheme="minorEastAsia" w:hAnsi="Cambria Math"/>
+                </w:rPr>
+                <m:t>8+1</m:t>
+              </m:r>
+            </m:e>
+          </m:rad>
+          <m:r>
+            <w:rPr>
+              <w:rFonts w:ascii="Cambria Math" w:eastAsiaTheme="minorEastAsia" w:hAnsi="Cambria Math"/>
+            </w:rPr>
+            <m:t>+</m:t>
+          </m:r>
+          <m:rad>
+            <m:radPr>
+              <m:degHide m:val="1"/>
+              <m:ctrlPr>
+                <w:rPr>
+                  <w:rFonts w:ascii="Cambria Math" w:eastAsiaTheme="minorEastAsia" w:hAnsi="Cambria Math"/>
+                  <w:i/>
+                </w:rPr>
+              </m:ctrlPr>
+            </m:radPr>
+            <m:deg/>
+            <m:e>
+              <m:r>
+                <w:rPr>
+                  <w:rFonts w:ascii="Cambria Math" w:eastAsiaTheme="minorEastAsia" w:hAnsi="Cambria Math"/>
+                </w:rPr>
+                <m:t>8-4</m:t>
+              </m:r>
+            </m:e>
+          </m:rad>
+          <m:r>
+            <w:rPr>
+              <w:rFonts w:ascii="Cambria Math" w:eastAsiaTheme="minorEastAsia" w:hAnsi="Cambria Math"/>
+            </w:rPr>
+            <m:t>=5</m:t>
+          </m:r>
+        </m:oMath>
+      </m:oMathPara>
+    </w:p>
+    <w:p>
+      <w:pPr>
+        <w:pStyle w:val="NoSpacing"/>
+        <w:rPr>
+          <w:rFonts w:eastAsiaTheme="minorEastAsia"/>
+        </w:rPr>
+      </w:pPr>
+      <m:oMathPara>
+        <m:oMath>
+          <m:rad>
+            <m:radPr>
+              <m:degHide m:val="1"/>
+              <m:ctrlPr>
+                <w:rPr>
+                  <w:rFonts w:ascii="Cambria Math" w:eastAsiaTheme="minorEastAsia" w:hAnsi="Cambria Math"/>
+                  <w:i/>
+                </w:rPr>
+              </m:ctrlPr>
+            </m:radPr>
+            <m:deg/>
+            <m:e>
+              <m:r>
+                <w:rPr>
+                  <w:rFonts w:ascii="Cambria Math" w:eastAsiaTheme="minorEastAsia" w:hAnsi="Cambria Math"/>
+                </w:rPr>
+                <m:t>9</m:t>
+              </m:r>
+            </m:e>
+          </m:rad>
+          <m:r>
+            <w:rPr>
+              <w:rFonts w:ascii="Cambria Math" w:eastAsiaTheme="minorEastAsia" w:hAnsi="Cambria Math"/>
+            </w:rPr>
+            <m:t>+</m:t>
+          </m:r>
+          <m:rad>
+            <m:radPr>
+              <m:degHide m:val="1"/>
+              <m:ctrlPr>
+                <w:rPr>
+                  <w:rFonts w:ascii="Cambria Math" w:eastAsiaTheme="minorEastAsia" w:hAnsi="Cambria Math"/>
+                  <w:i/>
+                </w:rPr>
+              </m:ctrlPr>
+            </m:radPr>
+            <m:deg/>
+            <m:e>
+              <m:r>
+                <w:rPr>
+                  <w:rFonts w:ascii="Cambria Math" w:eastAsiaTheme="minorEastAsia" w:hAnsi="Cambria Math"/>
+                </w:rPr>
+                <m:t>4</m:t>
+              </m:r>
+            </m:e>
+          </m:rad>
+          <m:r>
+            <w:rPr>
+              <w:rFonts w:ascii="Cambria Math" w:eastAsiaTheme="minorEastAsia" w:hAnsi="Cambria Math"/>
+            </w:rPr>
+            <m:t>=5</m:t>
+          </m:r>
+        </m:oMath>
+      </m:oMathPara>
+    </w:p>
+    <w:p>
+      <w:pPr>
+        <w:pStyle w:val="NoSpacing"/>
+        <w:rPr>
+          <w:rFonts w:eastAsiaTheme="minorEastAsia"/>
+        </w:rPr>
+      </w:pPr>
+      <m:oMathPara>
+        <m:oMath>
+          <m:r>
+            <w:rPr>
+              <w:rFonts w:ascii="Cambria Math" w:eastAsiaTheme="minorEastAsia" w:hAnsi="Cambria Math"/>
+            </w:rPr>
+            <m:t>3+2=5</m:t>
+          </m:r>
+        </m:oMath>
+      </m:oMathPara>
+    </w:p>
+    <w:p>
+      <w:pPr>
+        <w:pStyle w:val="NoSpacing"/>
+        <w:rPr>
+          <w:rFonts w:eastAsiaTheme="minorEastAsia"/>
+        </w:rPr>
+      </w:pPr>
+      <w:r>
+        <w:rPr>
+          <w:rFonts w:eastAsiaTheme="minorEastAsia"/>
+        </w:rPr>
+        <w:t xml:space="preserve">The solution is </w:t>
+      </w:r>
+      <m:oMath>
+        <m:r>
+          <w:rPr>
+            <w:rFonts w:ascii="Cambria Math" w:eastAsiaTheme="minorEastAsia" w:hAnsi="Cambria Math"/>
+          </w:rPr>
+          <m:t>x=8</m:t>
+        </m:r>
+      </m:oMath>
+      <w:r>
+        <w:rPr>
+          <w:rFonts w:eastAsiaTheme="minorEastAsia"/>
+        </w:rPr>
+        <w:t>.</w:t>
+      </w:r>
+    </w:p>
+    <w:p>
+      <w:pPr>
+        <w:pStyle w:val="NoSpacing"/>
+        <w:rPr>
+          <w:rFonts w:eastAsiaTheme="minorEastAsia"/>
+        </w:rPr>
+      </w:pPr>
+    </w:p>
+    <w:p>
+      <w:pPr>
+        <w:pStyle w:val="NoSpacing"/>
+      </w:pPr>
+    </w:p>
+    <w:p>
+      <w:pPr>
+        <w:rPr>
+          <w:rFonts w:eastAsiaTheme="minorEastAsia"/>
+        </w:rPr>
+      </w:pPr>
+    </w:p>
+    <w:p/>
     <w:sectPr>
       <w:type w:val="continuous"/>
       <w:pgSz w:w="12240" w:h="15840"/>

</xml_diff>

<commit_message>
Algebra 2 - Chapter 4: Radical Expressions and Equations - 4.3 Solving Radical Equations - Check Your Understanding of Section 4.3 - A. Multiple-Choice
</commit_message>
<xml_diff>
--- a/Algebra-2/ch04/Algebra 2 - Chapter 4.docx
+++ b/Algebra-2/ch04/Algebra 2 - Chapter 4.docx
@@ -549,7 +549,21 @@
         <w:rPr>
           <w:rFonts w:eastAsiaTheme="minorEastAsia"/>
         </w:rPr>
-        <w:t xml:space="preserve">. When there is no index, it is implied to be a 2. So a radical sign with no index is called the </w:t>
+        <w:t xml:space="preserve">. When there is no index, it is implied to be a 2. </w:t>
+      </w:r>
+      <w:proofErr w:type="gramStart"/>
+      <w:r>
+        <w:rPr>
+          <w:rFonts w:eastAsiaTheme="minorEastAsia"/>
+        </w:rPr>
+        <w:t>So</w:t>
+      </w:r>
+      <w:proofErr w:type="gramEnd"/>
+      <w:r>
+        <w:rPr>
+          <w:rFonts w:eastAsiaTheme="minorEastAsia"/>
+        </w:rPr>
+        <w:t xml:space="preserve"> a radical sign with no index is called the </w:t>
       </w:r>
       <w:r>
         <w:rPr>
@@ -1357,7 +1371,21 @@
         <w:rPr>
           <w:rFonts w:eastAsiaTheme="minorEastAsia"/>
         </w:rPr>
-        <w:t xml:space="preserve">It is not always clear whether or not a large number has a factor that is a perfect square. By factoring the number into its </w:t>
+        <w:t xml:space="preserve">It is not always clear </w:t>
+      </w:r>
+      <w:proofErr w:type="gramStart"/>
+      <w:r>
+        <w:rPr>
+          <w:rFonts w:eastAsiaTheme="minorEastAsia"/>
+        </w:rPr>
+        <w:t>whether or not</w:t>
+      </w:r>
+      <w:proofErr w:type="gramEnd"/>
+      <w:r>
+        <w:rPr>
+          <w:rFonts w:eastAsiaTheme="minorEastAsia"/>
+        </w:rPr>
+        <w:t xml:space="preserve"> a large number has a factor that is a perfect square. By factoring the number into its </w:t>
       </w:r>
       <w:r>
         <w:rPr>
@@ -6925,7 +6953,21 @@
         <w:rPr>
           <w:rFonts w:eastAsiaTheme="minorEastAsia"/>
         </w:rPr>
-        <w:t>. Complex numbers can be added, subtracted, and multiplied with rules similar to polynomial adding, subtracting and multiplying.</w:t>
+        <w:t xml:space="preserve">. Complex numbers can be added, subtracted, and multiplied with rules </w:t>
+      </w:r>
+      <w:proofErr w:type="gramStart"/>
+      <w:r>
+        <w:rPr>
+          <w:rFonts w:eastAsiaTheme="minorEastAsia"/>
+        </w:rPr>
+        <w:t>similar to</w:t>
+      </w:r>
+      <w:proofErr w:type="gramEnd"/>
+      <w:r>
+        <w:rPr>
+          <w:rFonts w:eastAsiaTheme="minorEastAsia"/>
+        </w:rPr>
+        <w:t xml:space="preserve"> polynomial adding, subtracting and multiplying.</w:t>
       </w:r>
     </w:p>
     <w:p>
@@ -7400,7 +7442,35 @@
         <w:rPr>
           <w:rFonts w:eastAsiaTheme="minorEastAsia"/>
         </w:rPr>
-        <w:t xml:space="preserve">, they are considered to be like terms. So they can be combined as you would do with variables, </w:t>
+        <w:t xml:space="preserve">, they </w:t>
+      </w:r>
+      <w:proofErr w:type="gramStart"/>
+      <w:r>
+        <w:rPr>
+          <w:rFonts w:eastAsiaTheme="minorEastAsia"/>
+        </w:rPr>
+        <w:t>are considered to be</w:t>
+      </w:r>
+      <w:proofErr w:type="gramEnd"/>
+      <w:r>
+        <w:rPr>
+          <w:rFonts w:eastAsiaTheme="minorEastAsia"/>
+        </w:rPr>
+        <w:t xml:space="preserve"> like terms. </w:t>
+      </w:r>
+      <w:proofErr w:type="gramStart"/>
+      <w:r>
+        <w:rPr>
+          <w:rFonts w:eastAsiaTheme="minorEastAsia"/>
+        </w:rPr>
+        <w:t>So</w:t>
+      </w:r>
+      <w:proofErr w:type="gramEnd"/>
+      <w:r>
+        <w:rPr>
+          <w:rFonts w:eastAsiaTheme="minorEastAsia"/>
+        </w:rPr>
+        <w:t xml:space="preserve"> they can be combined as you would do with variables, </w:t>
       </w:r>
       <w:r>
         <w:rPr>
@@ -7484,7 +7554,21 @@
         <w:rPr>
           <w:rFonts w:eastAsiaTheme="minorEastAsia"/>
         </w:rPr>
-        <w:t xml:space="preserve"> is similar to multiplying expressions like </w:t>
+        <w:t xml:space="preserve"> is </w:t>
+      </w:r>
+      <w:proofErr w:type="gramStart"/>
+      <w:r>
+        <w:rPr>
+          <w:rFonts w:eastAsiaTheme="minorEastAsia"/>
+        </w:rPr>
+        <w:t>similar to</w:t>
+      </w:r>
+      <w:proofErr w:type="gramEnd"/>
+      <w:r>
+        <w:rPr>
+          <w:rFonts w:eastAsiaTheme="minorEastAsia"/>
+        </w:rPr>
+        <w:t xml:space="preserve"> multiplying expressions like </w:t>
       </w:r>
       <m:oMath>
         <m:r>
@@ -8894,7 +8978,21 @@
         <w:rPr>
           <w:rFonts w:eastAsiaTheme="minorEastAsia"/>
         </w:rPr>
-        <w:t xml:space="preserve"> cycle between the for values: </w:t>
+        <w:t xml:space="preserve"> cycle between the </w:t>
+      </w:r>
+      <w:proofErr w:type="gramStart"/>
+      <w:r>
+        <w:rPr>
+          <w:rFonts w:eastAsiaTheme="minorEastAsia"/>
+        </w:rPr>
+        <w:t>for</w:t>
+      </w:r>
+      <w:proofErr w:type="gramEnd"/>
+      <w:r>
+        <w:rPr>
+          <w:rFonts w:eastAsiaTheme="minorEastAsia"/>
+        </w:rPr>
+        <w:t xml:space="preserve"> values: </w:t>
       </w:r>
       <m:oMath>
         <m:r>
@@ -9165,7 +9263,21 @@
         <w:rPr>
           <w:rFonts w:eastAsiaTheme="minorEastAsia"/>
         </w:rPr>
-        <w:t xml:space="preserve">. A complex number is a number of the form </w:t>
+        <w:t xml:space="preserve">. A complex number is </w:t>
+      </w:r>
+      <w:proofErr w:type="gramStart"/>
+      <w:r>
+        <w:rPr>
+          <w:rFonts w:eastAsiaTheme="minorEastAsia"/>
+        </w:rPr>
+        <w:t>a number of</w:t>
+      </w:r>
+      <w:proofErr w:type="gramEnd"/>
+      <w:r>
+        <w:rPr>
+          <w:rFonts w:eastAsiaTheme="minorEastAsia"/>
+        </w:rPr>
+        <w:t xml:space="preserve"> the form </w:t>
       </w:r>
       <m:oMath>
         <m:r>
@@ -9412,7 +9524,21 @@
         <w:rPr>
           <w:rFonts w:eastAsiaTheme="minorEastAsia"/>
         </w:rPr>
-        <w:t xml:space="preserve">Complex numbers can be multiplied the way binomials are multiplied by using the FOIL shortcut. Anytime an </w:t>
+        <w:t xml:space="preserve">Complex numbers can be </w:t>
+      </w:r>
+      <w:proofErr w:type="gramStart"/>
+      <w:r>
+        <w:rPr>
+          <w:rFonts w:eastAsiaTheme="minorEastAsia"/>
+        </w:rPr>
+        <w:t>multiplied the way binomials are multiplied</w:t>
+      </w:r>
+      <w:proofErr w:type="gramEnd"/>
+      <w:r>
+        <w:rPr>
+          <w:rFonts w:eastAsiaTheme="minorEastAsia"/>
+        </w:rPr>
+        <w:t xml:space="preserve"> by using the FOIL shortcut. Anytime an </w:t>
       </w:r>
       <m:oMath>
         <m:sSup>
@@ -10681,7 +10807,49 @@
           <w:rFonts w:eastAsiaTheme="minorEastAsia"/>
         </w:rPr>
         <w:br/>
-        <w:t>(1) 5  (2) -5  (3) 7   (4) -7</w:t>
+        <w:t xml:space="preserve">(1) </w:t>
+      </w:r>
+      <w:proofErr w:type="gramStart"/>
+      <w:r>
+        <w:rPr>
+          <w:rFonts w:eastAsiaTheme="minorEastAsia"/>
+        </w:rPr>
+        <w:t>5  (</w:t>
+      </w:r>
+      <w:proofErr w:type="gramEnd"/>
+      <w:r>
+        <w:rPr>
+          <w:rFonts w:eastAsiaTheme="minorEastAsia"/>
+        </w:rPr>
+        <w:t>2) -</w:t>
+      </w:r>
+      <w:proofErr w:type="gramStart"/>
+      <w:r>
+        <w:rPr>
+          <w:rFonts w:eastAsiaTheme="minorEastAsia"/>
+        </w:rPr>
+        <w:t>5  (</w:t>
+      </w:r>
+      <w:proofErr w:type="gramEnd"/>
+      <w:r>
+        <w:rPr>
+          <w:rFonts w:eastAsiaTheme="minorEastAsia"/>
+        </w:rPr>
+        <w:t>3) 7</w:t>
+      </w:r>
+      <w:proofErr w:type="gramStart"/>
+      <w:r>
+        <w:rPr>
+          <w:rFonts w:eastAsiaTheme="minorEastAsia"/>
+        </w:rPr>
+        <w:t xml:space="preserve">   (</w:t>
+      </w:r>
+      <w:proofErr w:type="gramEnd"/>
+      <w:r>
+        <w:rPr>
+          <w:rFonts w:eastAsiaTheme="minorEastAsia"/>
+        </w:rPr>
+        <w:t>4) -7</w:t>
       </w:r>
     </w:p>
     <w:p>
@@ -13402,7 +13570,7 @@
           </m:r>
           <m:r>
             <m:rPr>
-              <m:sty m:val="b"/>
+              <m:sty m:val="p"/>
             </m:rPr>
             <w:rPr>
               <w:rFonts w:eastAsiaTheme="minorEastAsia"/>
@@ -15711,7 +15879,21 @@
         <w:rPr>
           <w:rFonts w:eastAsiaTheme="minorEastAsia"/>
         </w:rPr>
-        <w:t>A radical equation is one that involves the square root, or cube root, or other kind of root of a variable. If a radical equation also involves the same variable raised to the first power, the equation has multiple solutions One step in a radical equation is usually to, at some point, square, or cube, both sides of the equation.</w:t>
+        <w:t>A radical equation is one that involves the square root, or cube root, or other kind of root of a variable. If a radical equation also involves the same variable raised to the first power, the equation has multiple solutions</w:t>
+      </w:r>
+      <w:proofErr w:type="gramStart"/>
+      <w:r>
+        <w:rPr>
+          <w:rFonts w:eastAsiaTheme="minorEastAsia"/>
+        </w:rPr>
+        <w:t xml:space="preserve"> One</w:t>
+      </w:r>
+      <w:proofErr w:type="gramEnd"/>
+      <w:r>
+        <w:rPr>
+          <w:rFonts w:eastAsiaTheme="minorEastAsia"/>
+        </w:rPr>
+        <w:t xml:space="preserve"> step in a radical equation is usually to, at some point, square, or cube, both sides of the equation.</w:t>
       </w:r>
     </w:p>
     <w:p>
@@ -16202,12 +16384,21 @@
           <w:bCs/>
         </w:rPr>
       </w:pPr>
+      <w:proofErr w:type="gramStart"/>
       <w:r>
         <w:rPr>
           <w:b/>
           <w:bCs/>
         </w:rPr>
-        <w:t>Two-Radical Equations</w:t>
+        <w:t>Two-Radical</w:t>
+      </w:r>
+      <w:proofErr w:type="gramEnd"/>
+      <w:r>
+        <w:rPr>
+          <w:b/>
+          <w:bCs/>
+        </w:rPr>
+        <w:t xml:space="preserve"> Equations</w:t>
       </w:r>
     </w:p>
     <w:p>
@@ -16282,7 +16473,21 @@
         <w:rPr>
           <w:rFonts w:eastAsiaTheme="minorEastAsia"/>
         </w:rPr>
-        <w:t xml:space="preserve"> must be isolated by subtracting 3 from both sides of the equation. Then the equation an be completed by squaring both sides of the equation to eliminate the radical sign.</w:t>
+        <w:t xml:space="preserve"> must be isolated by subtracting 3 from both sides of the equation. Then the equation </w:t>
+      </w:r>
+      <w:proofErr w:type="gramStart"/>
+      <w:r>
+        <w:rPr>
+          <w:rFonts w:eastAsiaTheme="minorEastAsia"/>
+        </w:rPr>
+        <w:t>an</w:t>
+      </w:r>
+      <w:proofErr w:type="gramEnd"/>
+      <w:r>
+        <w:rPr>
+          <w:rFonts w:eastAsiaTheme="minorEastAsia"/>
+        </w:rPr>
+        <w:t xml:space="preserve"> be completed by squaring both sides of the equation to eliminate the radical sign.</w:t>
       </w:r>
     </w:p>
     <w:p>
@@ -17563,7 +17768,21 @@
         <w:rPr>
           <w:rFonts w:eastAsiaTheme="minorEastAsia"/>
         </w:rPr>
-        <w:t xml:space="preserve">When this happens, the number is not an answer to the equation and we not include it in the solution set. The clearest way to indicate this on a test is to cross out the </w:t>
+        <w:t xml:space="preserve">When this happens, the number is not an answer to the equation and we </w:t>
+      </w:r>
+      <w:proofErr w:type="gramStart"/>
+      <w:r>
+        <w:rPr>
+          <w:rFonts w:eastAsiaTheme="minorEastAsia"/>
+        </w:rPr>
+        <w:t>not include</w:t>
+      </w:r>
+      <w:proofErr w:type="gramEnd"/>
+      <w:r>
+        <w:rPr>
+          <w:rFonts w:eastAsiaTheme="minorEastAsia"/>
+        </w:rPr>
+        <w:t xml:space="preserve"> it in the solution set. The clearest way to indicate this on a test is to cross out the </w:t>
       </w:r>
       <m:oMath>
         <m:r>
@@ -17806,29 +18025,79 @@
           <w:rFonts w:eastAsiaTheme="minorEastAsia"/>
         </w:rPr>
         <w:br/>
-        <w:t>(1) {2, 8}</w:t>
+        <w:t>(</w:t>
+      </w:r>
+      <w:proofErr w:type="gramStart"/>
+      <w:r>
+        <w:rPr>
+          <w:rFonts w:eastAsiaTheme="minorEastAsia"/>
+        </w:rPr>
+        <w:t>1) {</w:t>
+      </w:r>
+      <w:proofErr w:type="gramEnd"/>
+      <w:r>
+        <w:rPr>
+          <w:rFonts w:eastAsiaTheme="minorEastAsia"/>
+        </w:rPr>
+        <w:t>2, 8}</w:t>
       </w:r>
       <w:r>
         <w:rPr>
           <w:rFonts w:eastAsiaTheme="minorEastAsia"/>
         </w:rPr>
         <w:br/>
-        <w:t>(2) {8}</w:t>
+        <w:t>(</w:t>
+      </w:r>
+      <w:proofErr w:type="gramStart"/>
+      <w:r>
+        <w:rPr>
+          <w:rFonts w:eastAsiaTheme="minorEastAsia"/>
+        </w:rPr>
+        <w:t>2) {</w:t>
+      </w:r>
+      <w:proofErr w:type="gramEnd"/>
+      <w:r>
+        <w:rPr>
+          <w:rFonts w:eastAsiaTheme="minorEastAsia"/>
+        </w:rPr>
+        <w:t>8}</w:t>
       </w:r>
       <w:r>
         <w:rPr>
           <w:rFonts w:eastAsiaTheme="minorEastAsia"/>
         </w:rPr>
         <w:br/>
-        <w:t>(3) {2}</w:t>
+        <w:t>(</w:t>
+      </w:r>
+      <w:proofErr w:type="gramStart"/>
+      <w:r>
+        <w:rPr>
+          <w:rFonts w:eastAsiaTheme="minorEastAsia"/>
+        </w:rPr>
+        <w:t>3) {</w:t>
+      </w:r>
+      <w:proofErr w:type="gramEnd"/>
+      <w:r>
+        <w:rPr>
+          <w:rFonts w:eastAsiaTheme="minorEastAsia"/>
+        </w:rPr>
+        <w:t>2}</w:t>
       </w:r>
       <w:r>
         <w:rPr>
           <w:rFonts w:eastAsiaTheme="minorEastAsia"/>
         </w:rPr>
         <w:br/>
-        <w:t>(4) {}</w:t>
-      </w:r>
+        <w:t>(</w:t>
+      </w:r>
+      <w:proofErr w:type="gramStart"/>
+      <w:r>
+        <w:rPr>
+          <w:rFonts w:eastAsiaTheme="minorEastAsia"/>
+        </w:rPr>
+        <w:t>4) {}</w:t>
+      </w:r>
+      <w:proofErr w:type="gramEnd"/>
     </w:p>
     <w:p>
       <w:pPr>
@@ -17856,6 +18125,7 @@
         <w:t xml:space="preserve">This question </w:t>
       </w:r>
       <w:proofErr w:type="spellStart"/>
+      <w:proofErr w:type="gramStart"/>
       <w:r>
         <w:rPr>
           <w:rFonts w:eastAsiaTheme="minorEastAsia"/>
@@ -17863,6 +18133,7 @@
         <w:t>an</w:t>
       </w:r>
       <w:proofErr w:type="spellEnd"/>
+      <w:proofErr w:type="gramEnd"/>
       <w:r>
         <w:rPr>
           <w:rFonts w:eastAsiaTheme="minorEastAsia"/>
@@ -17935,7 +18206,35 @@
         <w:rPr>
           <w:rFonts w:eastAsiaTheme="minorEastAsia"/>
         </w:rPr>
-        <w:t xml:space="preserve"> and most accurate way to answer it would be to check the two numbers </w:t>
+        <w:t xml:space="preserve"> and most </w:t>
+      </w:r>
+      <w:proofErr w:type="gramStart"/>
+      <w:r>
+        <w:rPr>
+          <w:rFonts w:eastAsiaTheme="minorEastAsia"/>
+        </w:rPr>
+        <w:t>accurate way to</w:t>
+      </w:r>
+      <w:proofErr w:type="gramEnd"/>
+      <w:r>
+        <w:rPr>
+          <w:rFonts w:eastAsiaTheme="minorEastAsia"/>
+        </w:rPr>
+        <w:t xml:space="preserve"> </w:t>
+      </w:r>
+      <w:proofErr w:type="gramStart"/>
+      <w:r>
+        <w:rPr>
+          <w:rFonts w:eastAsiaTheme="minorEastAsia"/>
+        </w:rPr>
+        <w:t>answer it</w:t>
+      </w:r>
+      <w:proofErr w:type="gramEnd"/>
+      <w:r>
+        <w:rPr>
+          <w:rFonts w:eastAsiaTheme="minorEastAsia"/>
+        </w:rPr>
+        <w:t xml:space="preserve"> would be to check the two numbers </w:t>
       </w:r>
       <m:oMath>
         <m:r>
@@ -18068,7 +18367,49 @@
         <w:rPr>
           <w:rFonts w:eastAsiaTheme="minorEastAsia"/>
         </w:rPr>
-        <w:t xml:space="preserve"> is a lengthy process. It is tempting to try to square both sides to eliminate all the radicals. However, this doe not work since after squaring the left side with FOIL, there will outer and inner terms to deal with.</w:t>
+        <w:t xml:space="preserve"> is a lengthy process. It is tempting to try to square both sides to eliminate all the radicals. However, this </w:t>
+      </w:r>
+      <w:proofErr w:type="gramStart"/>
+      <w:r>
+        <w:rPr>
+          <w:rFonts w:eastAsiaTheme="minorEastAsia"/>
+        </w:rPr>
+        <w:t>doe</w:t>
+      </w:r>
+      <w:proofErr w:type="gramEnd"/>
+      <w:r>
+        <w:rPr>
+          <w:rFonts w:eastAsiaTheme="minorEastAsia"/>
+        </w:rPr>
+        <w:t xml:space="preserve"> </w:t>
+      </w:r>
+      <w:proofErr w:type="gramStart"/>
+      <w:r>
+        <w:rPr>
+          <w:rFonts w:eastAsiaTheme="minorEastAsia"/>
+        </w:rPr>
+        <w:t>not work</w:t>
+      </w:r>
+      <w:proofErr w:type="gramEnd"/>
+      <w:r>
+        <w:rPr>
+          <w:rFonts w:eastAsiaTheme="minorEastAsia"/>
+        </w:rPr>
+        <w:t xml:space="preserve"> since after squaring the left side with FOIL, there will </w:t>
+      </w:r>
+      <w:proofErr w:type="gramStart"/>
+      <w:r>
+        <w:rPr>
+          <w:rFonts w:eastAsiaTheme="minorEastAsia"/>
+        </w:rPr>
+        <w:t>outer</w:t>
+      </w:r>
+      <w:proofErr w:type="gramEnd"/>
+      <w:r>
+        <w:rPr>
+          <w:rFonts w:eastAsiaTheme="minorEastAsia"/>
+        </w:rPr>
+        <w:t xml:space="preserve"> and inner terms to deal with.</w:t>
       </w:r>
     </w:p>
     <w:p>
@@ -18300,16 +18641,7 @@
             <w:rPr>
               <w:rFonts w:ascii="Cambria Math" w:hAnsi="Cambria Math"/>
             </w:rPr>
-            <m:t>=5</m:t>
-          </m:r>
-          <m:r>
-            <m:rPr>
-              <m:sty m:val="p"/>
-            </m:rPr>
-            <w:rPr>
-              <w:rFonts w:ascii="Cambria Math" w:hAnsi="Cambria Math"/>
-            </w:rPr>
-            <m:t>-</m:t>
+            <m:t>=5-</m:t>
           </m:r>
           <m:rad>
             <m:radPr>
@@ -18572,13 +18904,7 @@
             <w:rPr>
               <w:rFonts w:ascii="Cambria Math" w:eastAsiaTheme="minorEastAsia" w:hAnsi="Cambria Math"/>
             </w:rPr>
-            <m:t>1=21-</m:t>
-          </m:r>
-          <m:r>
-            <w:rPr>
-              <w:rFonts w:ascii="Cambria Math" w:eastAsiaTheme="minorEastAsia" w:hAnsi="Cambria Math"/>
-            </w:rPr>
-            <m:t>10</m:t>
+            <m:t>1=21-10</m:t>
           </m:r>
           <m:rad>
             <m:radPr>
@@ -19142,16 +19468,869 @@
     </w:p>
     <w:p>
       <w:pPr>
-        <w:pStyle w:val="NoSpacing"/>
-        <w:rPr>
-          <w:rFonts w:eastAsiaTheme="minorEastAsia"/>
-        </w:rPr>
-      </w:pPr>
+        <w:pStyle w:val="Heading3"/>
+        <w:rPr>
+          <w:rFonts w:eastAsiaTheme="minorEastAsia"/>
+        </w:rPr>
+      </w:pPr>
+      <w:r>
+        <w:rPr>
+          <w:rFonts w:eastAsiaTheme="minorEastAsia"/>
+        </w:rPr>
+        <w:br w:type="column"/>
+      </w:r>
+      <w:r>
+        <w:rPr>
+          <w:rFonts w:eastAsiaTheme="minorEastAsia"/>
+        </w:rPr>
+        <w:lastRenderedPageBreak/>
+        <w:t>Check Your Understanding of Section 4.3</w:t>
+      </w:r>
     </w:p>
     <w:p>
       <w:pPr>
-        <w:pStyle w:val="NoSpacing"/>
-      </w:pPr>
+        <w:pStyle w:val="ListParagraph"/>
+        <w:numPr>
+          <w:ilvl w:val="0"/>
+          <w:numId w:val="22"/>
+        </w:numPr>
+      </w:pPr>
+      <w:r>
+        <w:t>Multiple-Choice</w:t>
+      </w:r>
+    </w:p>
+    <w:p>
+      <w:pPr>
+        <w:pStyle w:val="ListParagraph"/>
+        <w:numPr>
+          <w:ilvl w:val="0"/>
+          <w:numId w:val="23"/>
+        </w:numPr>
+        <w:rPr>
+          <w:b/>
+          <w:bCs/>
+        </w:rPr>
+      </w:pPr>
+      <w:r>
+        <w:t xml:space="preserve">What is the solution to </w:t>
+      </w:r>
+      <m:oMath>
+        <m:rad>
+          <m:radPr>
+            <m:degHide m:val="1"/>
+            <m:ctrlPr>
+              <w:rPr>
+                <w:rFonts w:ascii="Cambria Math" w:hAnsi="Cambria Math"/>
+                <w:i/>
+              </w:rPr>
+            </m:ctrlPr>
+          </m:radPr>
+          <m:deg/>
+          <m:e>
+            <m:r>
+              <w:rPr>
+                <w:rFonts w:ascii="Cambria Math" w:hAnsi="Cambria Math"/>
+              </w:rPr>
+              <m:t>x</m:t>
+            </m:r>
+          </m:e>
+        </m:rad>
+        <m:r>
+          <w:rPr>
+            <w:rFonts w:ascii="Cambria Math" w:hAnsi="Cambria Math"/>
+          </w:rPr>
+          <m:t>+2=9</m:t>
+        </m:r>
+      </m:oMath>
+      <w:r>
+        <w:rPr>
+          <w:rFonts w:eastAsiaTheme="minorEastAsia"/>
+        </w:rPr>
+        <w:t>?</w:t>
+      </w:r>
+      <w:r>
+        <w:rPr>
+          <w:rFonts w:eastAsiaTheme="minorEastAsia"/>
+        </w:rPr>
+        <w:br/>
+      </w:r>
+      <w:r>
+        <w:rPr>
+          <w:rFonts w:eastAsiaTheme="minorEastAsia"/>
+          <w:b/>
+          <w:bCs/>
+        </w:rPr>
+        <w:t>(2) 49</w:t>
+      </w:r>
+    </w:p>
+    <w:p>
+      <w:pPr>
+        <w:pStyle w:val="ListParagraph"/>
+        <w:numPr>
+          <w:ilvl w:val="0"/>
+          <w:numId w:val="23"/>
+        </w:numPr>
+        <w:rPr>
+          <w:b/>
+          <w:bCs/>
+        </w:rPr>
+      </w:pPr>
+      <w:r>
+        <w:rPr>
+          <w:rFonts w:eastAsiaTheme="minorEastAsia"/>
+        </w:rPr>
+        <w:t xml:space="preserve">What is the solution to </w:t>
+      </w:r>
+      <m:oMath>
+        <m:rad>
+          <m:radPr>
+            <m:degHide m:val="1"/>
+            <m:ctrlPr>
+              <w:rPr>
+                <w:rFonts w:ascii="Cambria Math" w:eastAsiaTheme="minorEastAsia" w:hAnsi="Cambria Math"/>
+                <w:i/>
+              </w:rPr>
+            </m:ctrlPr>
+          </m:radPr>
+          <m:deg/>
+          <m:e>
+            <m:r>
+              <w:rPr>
+                <w:rFonts w:ascii="Cambria Math" w:eastAsiaTheme="minorEastAsia" w:hAnsi="Cambria Math"/>
+              </w:rPr>
+              <m:t>x+2</m:t>
+            </m:r>
+          </m:e>
+        </m:rad>
+        <m:r>
+          <w:rPr>
+            <w:rFonts w:ascii="Cambria Math" w:eastAsiaTheme="minorEastAsia" w:hAnsi="Cambria Math"/>
+          </w:rPr>
+          <m:t>=9</m:t>
+        </m:r>
+      </m:oMath>
+      <w:r>
+        <w:rPr>
+          <w:rFonts w:eastAsiaTheme="minorEastAsia"/>
+        </w:rPr>
+        <w:t>?</w:t>
+      </w:r>
+      <w:r>
+        <w:rPr>
+          <w:rFonts w:eastAsiaTheme="minorEastAsia"/>
+        </w:rPr>
+        <w:br/>
+      </w:r>
+      <w:r>
+        <w:rPr>
+          <w:rFonts w:eastAsiaTheme="minorEastAsia"/>
+          <w:b/>
+          <w:bCs/>
+        </w:rPr>
+        <w:t>(3) 79</w:t>
+      </w:r>
+    </w:p>
+    <w:p>
+      <w:pPr>
+        <w:pStyle w:val="ListParagraph"/>
+        <w:numPr>
+          <w:ilvl w:val="0"/>
+          <w:numId w:val="23"/>
+        </w:numPr>
+        <w:rPr>
+          <w:rFonts w:eastAsiaTheme="minorEastAsia"/>
+          <w:b/>
+          <w:bCs/>
+        </w:rPr>
+      </w:pPr>
+      <w:r>
+        <w:rPr>
+          <w:rFonts w:eastAsiaTheme="minorEastAsia"/>
+        </w:rPr>
+        <w:t xml:space="preserve">What is the solution to </w:t>
+      </w:r>
+      <m:oMath>
+        <m:r>
+          <w:rPr>
+            <w:rFonts w:ascii="Cambria Math" w:eastAsiaTheme="minorEastAsia" w:hAnsi="Cambria Math"/>
+          </w:rPr>
+          <m:t>3</m:t>
+        </m:r>
+        <m:rad>
+          <m:radPr>
+            <m:degHide m:val="1"/>
+            <m:ctrlPr>
+              <w:rPr>
+                <w:rFonts w:ascii="Cambria Math" w:eastAsiaTheme="minorEastAsia" w:hAnsi="Cambria Math"/>
+                <w:i/>
+              </w:rPr>
+            </m:ctrlPr>
+          </m:radPr>
+          <m:deg/>
+          <m:e>
+            <m:r>
+              <w:rPr>
+                <w:rFonts w:ascii="Cambria Math" w:eastAsiaTheme="minorEastAsia" w:hAnsi="Cambria Math"/>
+              </w:rPr>
+              <m:t>x-2</m:t>
+            </m:r>
+          </m:e>
+        </m:rad>
+        <m:r>
+          <w:rPr>
+            <w:rFonts w:ascii="Cambria Math" w:eastAsiaTheme="minorEastAsia" w:hAnsi="Cambria Math"/>
+          </w:rPr>
+          <m:t>+5=17</m:t>
+        </m:r>
+      </m:oMath>
+      <w:r>
+        <w:rPr>
+          <w:rFonts w:eastAsiaTheme="minorEastAsia"/>
+        </w:rPr>
+        <w:t>?</w:t>
+      </w:r>
+      <w:r>
+        <w:rPr>
+          <w:rFonts w:eastAsiaTheme="minorEastAsia"/>
+        </w:rPr>
+        <w:br/>
+      </w:r>
+      <w:r>
+        <w:rPr>
+          <w:rFonts w:eastAsiaTheme="minorEastAsia"/>
+          <w:b/>
+          <w:bCs/>
+        </w:rPr>
+        <w:t>(2) 18</w:t>
+      </w:r>
+    </w:p>
+    <w:p>
+      <w:pPr>
+        <w:pStyle w:val="ListParagraph"/>
+        <w:numPr>
+          <w:ilvl w:val="0"/>
+          <w:numId w:val="23"/>
+        </w:numPr>
+        <w:rPr>
+          <w:rFonts w:eastAsiaTheme="minorEastAsia"/>
+          <w:b/>
+          <w:bCs/>
+        </w:rPr>
+      </w:pPr>
+      <w:r>
+        <w:rPr>
+          <w:rFonts w:eastAsiaTheme="minorEastAsia"/>
+        </w:rPr>
+        <w:t xml:space="preserve">What values of </w:t>
+      </w:r>
+      <m:oMath>
+        <m:r>
+          <w:rPr>
+            <w:rFonts w:ascii="Cambria Math" w:eastAsiaTheme="minorEastAsia" w:hAnsi="Cambria Math"/>
+          </w:rPr>
+          <m:t>x</m:t>
+        </m:r>
+      </m:oMath>
+      <w:r>
+        <w:rPr>
+          <w:rFonts w:eastAsiaTheme="minorEastAsia"/>
+        </w:rPr>
+        <w:t xml:space="preserve"> make the equation </w:t>
+      </w:r>
+      <w:r>
+        <w:rPr>
+          <w:rFonts w:eastAsiaTheme="minorEastAsia"/>
+        </w:rPr>
+        <w:br/>
+      </w:r>
+      <m:oMath>
+        <m:rad>
+          <m:radPr>
+            <m:degHide m:val="1"/>
+            <m:ctrlPr>
+              <w:rPr>
+                <w:rFonts w:ascii="Cambria Math" w:eastAsiaTheme="minorEastAsia" w:hAnsi="Cambria Math"/>
+                <w:i/>
+              </w:rPr>
+            </m:ctrlPr>
+          </m:radPr>
+          <m:deg/>
+          <m:e>
+            <m:r>
+              <w:rPr>
+                <w:rFonts w:ascii="Cambria Math" w:eastAsiaTheme="minorEastAsia" w:hAnsi="Cambria Math"/>
+              </w:rPr>
+              <m:t>x</m:t>
+            </m:r>
+          </m:e>
+        </m:rad>
+        <m:r>
+          <w:rPr>
+            <w:rFonts w:ascii="Cambria Math" w:eastAsiaTheme="minorEastAsia" w:hAnsi="Cambria Math"/>
+          </w:rPr>
+          <m:t>+x=20</m:t>
+        </m:r>
+      </m:oMath>
+      <w:r>
+        <w:rPr>
+          <w:rFonts w:eastAsiaTheme="minorEastAsia"/>
+        </w:rPr>
+        <w:t xml:space="preserve"> true?</w:t>
+      </w:r>
+      <w:r>
+        <w:rPr>
+          <w:rFonts w:eastAsiaTheme="minorEastAsia"/>
+        </w:rPr>
+        <w:br/>
+      </w:r>
+      <w:r>
+        <w:rPr>
+          <w:rFonts w:eastAsiaTheme="minorEastAsia"/>
+          <w:b/>
+          <w:bCs/>
+        </w:rPr>
+        <w:t>(3) 16</w:t>
+      </w:r>
+    </w:p>
+    <w:p>
+      <w:pPr>
+        <w:pStyle w:val="ListParagraph"/>
+        <w:numPr>
+          <w:ilvl w:val="0"/>
+          <w:numId w:val="23"/>
+        </w:numPr>
+        <w:rPr>
+          <w:rFonts w:eastAsiaTheme="minorEastAsia"/>
+          <w:b/>
+          <w:bCs/>
+        </w:rPr>
+      </w:pPr>
+      <w:r>
+        <w:rPr>
+          <w:rFonts w:eastAsiaTheme="minorEastAsia"/>
+        </w:rPr>
+        <w:t xml:space="preserve">What value(s) of </w:t>
+      </w:r>
+      <m:oMath>
+        <m:r>
+          <w:rPr>
+            <w:rFonts w:ascii="Cambria Math" w:eastAsiaTheme="minorEastAsia" w:hAnsi="Cambria Math"/>
+          </w:rPr>
+          <m:t>x</m:t>
+        </m:r>
+      </m:oMath>
+      <w:r>
+        <w:rPr>
+          <w:rFonts w:eastAsiaTheme="minorEastAsia"/>
+        </w:rPr>
+        <w:t xml:space="preserve"> make the equation </w:t>
+      </w:r>
+      <w:r>
+        <w:rPr>
+          <w:rFonts w:eastAsiaTheme="minorEastAsia"/>
+        </w:rPr>
+        <w:br/>
+      </w:r>
+      <m:oMath>
+        <m:rad>
+          <m:radPr>
+            <m:degHide m:val="1"/>
+            <m:ctrlPr>
+              <w:rPr>
+                <w:rFonts w:ascii="Cambria Math" w:eastAsiaTheme="minorEastAsia" w:hAnsi="Cambria Math"/>
+                <w:i/>
+              </w:rPr>
+            </m:ctrlPr>
+          </m:radPr>
+          <m:deg/>
+          <m:e>
+            <m:r>
+              <w:rPr>
+                <w:rFonts w:ascii="Cambria Math" w:eastAsiaTheme="minorEastAsia" w:hAnsi="Cambria Math"/>
+              </w:rPr>
+              <m:t>x</m:t>
+            </m:r>
+          </m:e>
+        </m:rad>
+        <m:r>
+          <w:rPr>
+            <w:rFonts w:ascii="Cambria Math" w:eastAsiaTheme="minorEastAsia" w:hAnsi="Cambria Math"/>
+          </w:rPr>
+          <m:t>-x=20</m:t>
+        </m:r>
+      </m:oMath>
+      <w:r>
+        <w:rPr>
+          <w:rFonts w:eastAsiaTheme="minorEastAsia"/>
+        </w:rPr>
+        <w:t xml:space="preserve"> true?</w:t>
+      </w:r>
+      <w:r>
+        <w:rPr>
+          <w:rFonts w:eastAsiaTheme="minorEastAsia"/>
+        </w:rPr>
+        <w:br/>
+      </w:r>
+      <w:r>
+        <w:rPr>
+          <w:rFonts w:eastAsiaTheme="minorEastAsia"/>
+          <w:b/>
+          <w:bCs/>
+        </w:rPr>
+        <w:t>(2) 25</w:t>
+      </w:r>
+    </w:p>
+    <w:p>
+      <w:pPr>
+        <w:pStyle w:val="ListParagraph"/>
+        <w:numPr>
+          <w:ilvl w:val="0"/>
+          <w:numId w:val="23"/>
+        </w:numPr>
+        <w:rPr>
+          <w:rFonts w:eastAsiaTheme="minorEastAsia"/>
+          <w:b/>
+          <w:bCs/>
+        </w:rPr>
+      </w:pPr>
+      <w:r>
+        <w:rPr>
+          <w:rFonts w:eastAsiaTheme="minorEastAsia"/>
+        </w:rPr>
+        <w:t xml:space="preserve">Find all solutions to the equation </w:t>
+      </w:r>
+      <w:r>
+        <w:rPr>
+          <w:rFonts w:eastAsiaTheme="minorEastAsia"/>
+        </w:rPr>
+        <w:br/>
+      </w:r>
+      <m:oMath>
+        <m:rad>
+          <m:radPr>
+            <m:degHide m:val="1"/>
+            <m:ctrlPr>
+              <w:rPr>
+                <w:rFonts w:ascii="Cambria Math" w:eastAsiaTheme="minorEastAsia" w:hAnsi="Cambria Math"/>
+                <w:i/>
+              </w:rPr>
+            </m:ctrlPr>
+          </m:radPr>
+          <m:deg/>
+          <m:e>
+            <m:r>
+              <w:rPr>
+                <w:rFonts w:ascii="Cambria Math" w:eastAsiaTheme="minorEastAsia" w:hAnsi="Cambria Math"/>
+              </w:rPr>
+              <m:t>8x+9</m:t>
+            </m:r>
+          </m:e>
+        </m:rad>
+        <m:r>
+          <w:rPr>
+            <w:rFonts w:ascii="Cambria Math" w:eastAsiaTheme="minorEastAsia" w:hAnsi="Cambria Math"/>
+          </w:rPr>
+          <m:t>-x=2</m:t>
+        </m:r>
+      </m:oMath>
+      <w:r>
+        <w:rPr>
+          <w:rFonts w:eastAsiaTheme="minorEastAsia"/>
+        </w:rPr>
+        <w:t>.</w:t>
+      </w:r>
+      <w:r>
+        <w:rPr>
+          <w:rFonts w:eastAsiaTheme="minorEastAsia"/>
+        </w:rPr>
+        <w:br/>
+      </w:r>
+      <w:r>
+        <w:rPr>
+          <w:rFonts w:eastAsiaTheme="minorEastAsia"/>
+          <w:b/>
+          <w:bCs/>
+        </w:rPr>
+        <w:t>(1) 5, -1</w:t>
+      </w:r>
+    </w:p>
+    <w:p>
+      <w:pPr>
+        <w:pStyle w:val="ListParagraph"/>
+        <w:numPr>
+          <w:ilvl w:val="0"/>
+          <w:numId w:val="23"/>
+        </w:numPr>
+        <w:rPr>
+          <w:rFonts w:eastAsiaTheme="minorEastAsia"/>
+          <w:b/>
+          <w:bCs/>
+        </w:rPr>
+      </w:pPr>
+      <w:r>
+        <w:rPr>
+          <w:rFonts w:eastAsiaTheme="minorEastAsia"/>
+        </w:rPr>
+        <w:t xml:space="preserve">Find all solutions to the equation </w:t>
+      </w:r>
+      <w:r>
+        <w:rPr>
+          <w:rFonts w:eastAsiaTheme="minorEastAsia"/>
+        </w:rPr>
+        <w:br/>
+      </w:r>
+      <m:oMath>
+        <m:rad>
+          <m:radPr>
+            <m:degHide m:val="1"/>
+            <m:ctrlPr>
+              <w:rPr>
+                <w:rFonts w:ascii="Cambria Math" w:eastAsiaTheme="minorEastAsia" w:hAnsi="Cambria Math"/>
+                <w:i/>
+              </w:rPr>
+            </m:ctrlPr>
+          </m:radPr>
+          <m:deg/>
+          <m:e>
+            <m:r>
+              <w:rPr>
+                <w:rFonts w:ascii="Cambria Math" w:eastAsiaTheme="minorEastAsia" w:hAnsi="Cambria Math"/>
+              </w:rPr>
+              <m:t>x+3</m:t>
+            </m:r>
+          </m:e>
+        </m:rad>
+        <m:r>
+          <w:rPr>
+            <w:rFonts w:ascii="Cambria Math" w:eastAsiaTheme="minorEastAsia" w:hAnsi="Cambria Math"/>
+          </w:rPr>
+          <m:t>+x=9</m:t>
+        </m:r>
+      </m:oMath>
+      <w:r>
+        <w:rPr>
+          <w:rFonts w:eastAsiaTheme="minorEastAsia"/>
+        </w:rPr>
+        <w:t>.</w:t>
+      </w:r>
+      <w:r>
+        <w:rPr>
+          <w:rFonts w:eastAsiaTheme="minorEastAsia"/>
+        </w:rPr>
+        <w:br/>
+      </w:r>
+      <w:r>
+        <w:rPr>
+          <w:rFonts w:eastAsiaTheme="minorEastAsia"/>
+          <w:b/>
+          <w:bCs/>
+        </w:rPr>
+        <w:t>(3) 6</w:t>
+      </w:r>
+    </w:p>
+    <w:p>
+      <w:pPr>
+        <w:pStyle w:val="ListParagraph"/>
+        <w:numPr>
+          <w:ilvl w:val="0"/>
+          <w:numId w:val="23"/>
+        </w:numPr>
+        <w:rPr>
+          <w:rFonts w:eastAsiaTheme="minorEastAsia"/>
+          <w:b/>
+          <w:bCs/>
+        </w:rPr>
+      </w:pPr>
+      <w:r>
+        <w:rPr>
+          <w:rFonts w:eastAsiaTheme="minorEastAsia"/>
+        </w:rPr>
+        <w:t>Find all solutions to the equation</w:t>
+      </w:r>
+      <w:r>
+        <w:rPr>
+          <w:rFonts w:eastAsiaTheme="minorEastAsia"/>
+        </w:rPr>
+        <w:br/>
+      </w:r>
+      <m:oMath>
+        <m:rad>
+          <m:radPr>
+            <m:degHide m:val="1"/>
+            <m:ctrlPr>
+              <w:rPr>
+                <w:rFonts w:ascii="Cambria Math" w:eastAsiaTheme="minorEastAsia" w:hAnsi="Cambria Math"/>
+                <w:i/>
+              </w:rPr>
+            </m:ctrlPr>
+          </m:radPr>
+          <m:deg/>
+          <m:e>
+            <m:r>
+              <w:rPr>
+                <w:rFonts w:ascii="Cambria Math" w:eastAsiaTheme="minorEastAsia" w:hAnsi="Cambria Math"/>
+              </w:rPr>
+              <m:t>30x+45</m:t>
+            </m:r>
+          </m:e>
+        </m:rad>
+        <m:r>
+          <w:rPr>
+            <w:rFonts w:ascii="Cambria Math" w:eastAsiaTheme="minorEastAsia" w:hAnsi="Cambria Math"/>
+          </w:rPr>
+          <m:t>-2x=3</m:t>
+        </m:r>
+      </m:oMath>
+      <w:r>
+        <w:rPr>
+          <w:rFonts w:eastAsiaTheme="minorEastAsia"/>
+        </w:rPr>
+        <w:t>.</w:t>
+      </w:r>
+      <w:r>
+        <w:rPr>
+          <w:rFonts w:eastAsiaTheme="minorEastAsia"/>
+        </w:rPr>
+        <w:br/>
+      </w:r>
+      <w:r>
+        <w:rPr>
+          <w:rFonts w:eastAsiaTheme="minorEastAsia"/>
+          <w:b/>
+          <w:bCs/>
+        </w:rPr>
+        <w:t xml:space="preserve">(1) </w:t>
+      </w:r>
+      <m:oMath>
+        <m:r>
+          <m:rPr>
+            <m:sty m:val="bi"/>
+          </m:rPr>
+          <w:rPr>
+            <w:rFonts w:ascii="Cambria Math" w:eastAsiaTheme="minorEastAsia" w:hAnsi="Cambria Math"/>
+          </w:rPr>
+          <m:t>-</m:t>
+        </m:r>
+        <m:f>
+          <m:fPr>
+            <m:ctrlPr>
+              <w:rPr>
+                <w:rFonts w:ascii="Cambria Math" w:eastAsiaTheme="minorEastAsia" w:hAnsi="Cambria Math"/>
+                <w:b/>
+                <w:bCs/>
+                <w:i/>
+              </w:rPr>
+            </m:ctrlPr>
+          </m:fPr>
+          <m:num>
+            <m:r>
+              <m:rPr>
+                <m:sty m:val="bi"/>
+              </m:rPr>
+              <w:rPr>
+                <w:rFonts w:ascii="Cambria Math" w:eastAsiaTheme="minorEastAsia" w:hAnsi="Cambria Math"/>
+              </w:rPr>
+              <m:t>3</m:t>
+            </m:r>
+          </m:num>
+          <m:den>
+            <m:r>
+              <m:rPr>
+                <m:sty m:val="bi"/>
+              </m:rPr>
+              <w:rPr>
+                <w:rFonts w:ascii="Cambria Math" w:eastAsiaTheme="minorEastAsia" w:hAnsi="Cambria Math"/>
+              </w:rPr>
+              <m:t>2</m:t>
+            </m:r>
+          </m:den>
+        </m:f>
+        <m:r>
+          <m:rPr>
+            <m:sty m:val="bi"/>
+          </m:rPr>
+          <w:rPr>
+            <w:rFonts w:ascii="Cambria Math" w:eastAsiaTheme="minorEastAsia" w:hAnsi="Cambria Math"/>
+          </w:rPr>
+          <m:t>, 6</m:t>
+        </m:r>
+      </m:oMath>
+    </w:p>
+    <w:p>
+      <w:pPr>
+        <w:pStyle w:val="ListParagraph"/>
+        <w:numPr>
+          <w:ilvl w:val="0"/>
+          <w:numId w:val="23"/>
+        </w:numPr>
+        <w:rPr>
+          <w:rFonts w:eastAsiaTheme="minorEastAsia"/>
+          <w:b/>
+          <w:bCs/>
+        </w:rPr>
+      </w:pPr>
+      <w:r>
+        <w:rPr>
+          <w:rFonts w:eastAsiaTheme="minorEastAsia"/>
+        </w:rPr>
+        <w:t xml:space="preserve">For what value(s) of </w:t>
+      </w:r>
+      <m:oMath>
+        <m:rad>
+          <m:radPr>
+            <m:degHide m:val="1"/>
+            <m:ctrlPr>
+              <w:rPr>
+                <w:rFonts w:ascii="Cambria Math" w:eastAsiaTheme="minorEastAsia" w:hAnsi="Cambria Math"/>
+                <w:i/>
+              </w:rPr>
+            </m:ctrlPr>
+          </m:radPr>
+          <m:deg/>
+          <m:e>
+            <m:r>
+              <w:rPr>
+                <w:rFonts w:ascii="Cambria Math" w:eastAsiaTheme="minorEastAsia" w:hAnsi="Cambria Math"/>
+              </w:rPr>
+              <m:t>x</m:t>
+            </m:r>
+          </m:e>
+        </m:rad>
+        <m:r>
+          <w:rPr>
+            <w:rFonts w:ascii="Cambria Math" w:eastAsiaTheme="minorEastAsia" w:hAnsi="Cambria Math"/>
+          </w:rPr>
+          <m:t>=x</m:t>
+        </m:r>
+      </m:oMath>
+      <w:r>
+        <w:rPr>
+          <w:rFonts w:eastAsiaTheme="minorEastAsia"/>
+        </w:rPr>
+        <w:t>?</w:t>
+      </w:r>
+      <w:r>
+        <w:rPr>
+          <w:rFonts w:eastAsiaTheme="minorEastAsia"/>
+        </w:rPr>
+        <w:br/>
+      </w:r>
+      <w:r>
+        <w:rPr>
+          <w:rFonts w:eastAsiaTheme="minorEastAsia"/>
+          <w:b/>
+          <w:bCs/>
+        </w:rPr>
+        <w:t>(4) 1, 0</w:t>
+      </w:r>
+    </w:p>
+    <w:p>
+      <w:pPr>
+        <w:pStyle w:val="ListParagraph"/>
+        <w:numPr>
+          <w:ilvl w:val="0"/>
+          <w:numId w:val="23"/>
+        </w:numPr>
+        <w:rPr>
+          <w:rFonts w:eastAsiaTheme="minorEastAsia"/>
+          <w:b/>
+          <w:bCs/>
+        </w:rPr>
+      </w:pPr>
+      <w:r>
+        <w:rPr>
+          <w:rFonts w:eastAsiaTheme="minorEastAsia"/>
+        </w:rPr>
+        <w:t xml:space="preserve">Solve for </w:t>
+      </w:r>
+      <m:oMath>
+        <m:r>
+          <w:rPr>
+            <w:rFonts w:ascii="Cambria Math" w:eastAsiaTheme="minorEastAsia" w:hAnsi="Cambria Math"/>
+          </w:rPr>
+          <m:t>x</m:t>
+        </m:r>
+      </m:oMath>
+      <w:r>
+        <w:rPr>
+          <w:rFonts w:eastAsiaTheme="minorEastAsia"/>
+        </w:rPr>
+        <w:t xml:space="preserve">: </w:t>
+      </w:r>
+      <m:oMath>
+        <m:rad>
+          <m:radPr>
+            <m:degHide m:val="1"/>
+            <m:ctrlPr>
+              <w:rPr>
+                <w:rFonts w:ascii="Cambria Math" w:eastAsiaTheme="minorEastAsia" w:hAnsi="Cambria Math"/>
+                <w:i/>
+              </w:rPr>
+            </m:ctrlPr>
+          </m:radPr>
+          <m:deg/>
+          <m:e>
+            <m:r>
+              <w:rPr>
+                <w:rFonts w:ascii="Cambria Math" w:eastAsiaTheme="minorEastAsia" w:hAnsi="Cambria Math"/>
+              </w:rPr>
+              <m:t>x-3</m:t>
+            </m:r>
+          </m:e>
+        </m:rad>
+        <m:r>
+          <w:rPr>
+            <w:rFonts w:ascii="Cambria Math" w:eastAsiaTheme="minorEastAsia" w:hAnsi="Cambria Math"/>
+          </w:rPr>
+          <m:t>+</m:t>
+        </m:r>
+        <m:rad>
+          <m:radPr>
+            <m:degHide m:val="1"/>
+            <m:ctrlPr>
+              <w:rPr>
+                <w:rFonts w:ascii="Cambria Math" w:eastAsiaTheme="minorEastAsia" w:hAnsi="Cambria Math"/>
+                <w:i/>
+              </w:rPr>
+            </m:ctrlPr>
+          </m:radPr>
+          <m:deg/>
+          <m:e>
+            <m:r>
+              <w:rPr>
+                <w:rFonts w:ascii="Cambria Math" w:eastAsiaTheme="minorEastAsia" w:hAnsi="Cambria Math"/>
+              </w:rPr>
+              <m:t>x+9</m:t>
+            </m:r>
+          </m:e>
+        </m:rad>
+        <m:r>
+          <w:rPr>
+            <w:rFonts w:ascii="Cambria Math" w:eastAsiaTheme="minorEastAsia" w:hAnsi="Cambria Math"/>
+          </w:rPr>
+          <m:t>=6</m:t>
+        </m:r>
+      </m:oMath>
+      <w:r>
+        <w:rPr>
+          <w:rFonts w:eastAsiaTheme="minorEastAsia"/>
+        </w:rPr>
+        <w:t>.</w:t>
+      </w:r>
+      <w:r>
+        <w:rPr>
+          <w:rFonts w:eastAsiaTheme="minorEastAsia"/>
+        </w:rPr>
+        <w:br/>
+      </w:r>
+      <w:r>
+        <w:rPr>
+          <w:rFonts w:eastAsiaTheme="minorEastAsia"/>
+          <w:b/>
+          <w:bCs/>
+        </w:rPr>
+        <w:t>(2) 7</w:t>
+      </w:r>
     </w:p>
     <w:p>
       <w:pPr>
@@ -21020,6 +22199,184 @@
     <w:nsid w:val="582B237B"/>
     <w:multiLevelType w:val="hybridMultilevel"/>
     <w:tmpl w:val="F7B2F010"/>
+    <w:lvl w:ilvl="0" w:tplc="04090015">
+      <w:start w:val="1"/>
+      <w:numFmt w:val="upperLetter"/>
+      <w:lvlText w:val="%1."/>
+      <w:lvlJc w:val="left"/>
+      <w:pPr>
+        <w:ind w:left="360" w:hanging="360"/>
+      </w:pPr>
+      <w:rPr>
+        <w:rFonts w:hint="default"/>
+      </w:rPr>
+    </w:lvl>
+    <w:lvl w:ilvl="1" w:tplc="04090019" w:tentative="1">
+      <w:start w:val="1"/>
+      <w:numFmt w:val="lowerLetter"/>
+      <w:lvlText w:val="%2."/>
+      <w:lvlJc w:val="left"/>
+      <w:pPr>
+        <w:ind w:left="1080" w:hanging="360"/>
+      </w:pPr>
+    </w:lvl>
+    <w:lvl w:ilvl="2" w:tplc="0409001B" w:tentative="1">
+      <w:start w:val="1"/>
+      <w:numFmt w:val="lowerRoman"/>
+      <w:lvlText w:val="%3."/>
+      <w:lvlJc w:val="right"/>
+      <w:pPr>
+        <w:ind w:left="1800" w:hanging="180"/>
+      </w:pPr>
+    </w:lvl>
+    <w:lvl w:ilvl="3" w:tplc="0409000F" w:tentative="1">
+      <w:start w:val="1"/>
+      <w:numFmt w:val="decimal"/>
+      <w:lvlText w:val="%4."/>
+      <w:lvlJc w:val="left"/>
+      <w:pPr>
+        <w:ind w:left="2520" w:hanging="360"/>
+      </w:pPr>
+    </w:lvl>
+    <w:lvl w:ilvl="4" w:tplc="04090019" w:tentative="1">
+      <w:start w:val="1"/>
+      <w:numFmt w:val="lowerLetter"/>
+      <w:lvlText w:val="%5."/>
+      <w:lvlJc w:val="left"/>
+      <w:pPr>
+        <w:ind w:left="3240" w:hanging="360"/>
+      </w:pPr>
+    </w:lvl>
+    <w:lvl w:ilvl="5" w:tplc="0409001B" w:tentative="1">
+      <w:start w:val="1"/>
+      <w:numFmt w:val="lowerRoman"/>
+      <w:lvlText w:val="%6."/>
+      <w:lvlJc w:val="right"/>
+      <w:pPr>
+        <w:ind w:left="3960" w:hanging="180"/>
+      </w:pPr>
+    </w:lvl>
+    <w:lvl w:ilvl="6" w:tplc="0409000F" w:tentative="1">
+      <w:start w:val="1"/>
+      <w:numFmt w:val="decimal"/>
+      <w:lvlText w:val="%7."/>
+      <w:lvlJc w:val="left"/>
+      <w:pPr>
+        <w:ind w:left="4680" w:hanging="360"/>
+      </w:pPr>
+    </w:lvl>
+    <w:lvl w:ilvl="7" w:tplc="04090019" w:tentative="1">
+      <w:start w:val="1"/>
+      <w:numFmt w:val="lowerLetter"/>
+      <w:lvlText w:val="%8."/>
+      <w:lvlJc w:val="left"/>
+      <w:pPr>
+        <w:ind w:left="5400" w:hanging="360"/>
+      </w:pPr>
+    </w:lvl>
+    <w:lvl w:ilvl="8" w:tplc="0409001B" w:tentative="1">
+      <w:start w:val="1"/>
+      <w:numFmt w:val="lowerRoman"/>
+      <w:lvlText w:val="%9."/>
+      <w:lvlJc w:val="right"/>
+      <w:pPr>
+        <w:ind w:left="6120" w:hanging="180"/>
+      </w:pPr>
+    </w:lvl>
+  </w:abstractNum>
+  <w:abstractNum w:abstractNumId="21" w15:restartNumberingAfterBreak="0">
+    <w:nsid w:val="6EEA64AD"/>
+    <w:multiLevelType w:val="hybridMultilevel"/>
+    <w:tmpl w:val="0E18012C"/>
+    <w:lvl w:ilvl="0" w:tplc="0409000F">
+      <w:start w:val="1"/>
+      <w:numFmt w:val="decimal"/>
+      <w:lvlText w:val="%1."/>
+      <w:lvlJc w:val="left"/>
+      <w:pPr>
+        <w:ind w:left="720" w:hanging="360"/>
+      </w:pPr>
+      <w:rPr>
+        <w:rFonts w:hint="default"/>
+      </w:rPr>
+    </w:lvl>
+    <w:lvl w:ilvl="1" w:tplc="04090019" w:tentative="1">
+      <w:start w:val="1"/>
+      <w:numFmt w:val="lowerLetter"/>
+      <w:lvlText w:val="%2."/>
+      <w:lvlJc w:val="left"/>
+      <w:pPr>
+        <w:ind w:left="1440" w:hanging="360"/>
+      </w:pPr>
+    </w:lvl>
+    <w:lvl w:ilvl="2" w:tplc="0409001B" w:tentative="1">
+      <w:start w:val="1"/>
+      <w:numFmt w:val="lowerRoman"/>
+      <w:lvlText w:val="%3."/>
+      <w:lvlJc w:val="right"/>
+      <w:pPr>
+        <w:ind w:left="2160" w:hanging="180"/>
+      </w:pPr>
+    </w:lvl>
+    <w:lvl w:ilvl="3" w:tplc="0409000F" w:tentative="1">
+      <w:start w:val="1"/>
+      <w:numFmt w:val="decimal"/>
+      <w:lvlText w:val="%4."/>
+      <w:lvlJc w:val="left"/>
+      <w:pPr>
+        <w:ind w:left="2880" w:hanging="360"/>
+      </w:pPr>
+    </w:lvl>
+    <w:lvl w:ilvl="4" w:tplc="04090019" w:tentative="1">
+      <w:start w:val="1"/>
+      <w:numFmt w:val="lowerLetter"/>
+      <w:lvlText w:val="%5."/>
+      <w:lvlJc w:val="left"/>
+      <w:pPr>
+        <w:ind w:left="3600" w:hanging="360"/>
+      </w:pPr>
+    </w:lvl>
+    <w:lvl w:ilvl="5" w:tplc="0409001B" w:tentative="1">
+      <w:start w:val="1"/>
+      <w:numFmt w:val="lowerRoman"/>
+      <w:lvlText w:val="%6."/>
+      <w:lvlJc w:val="right"/>
+      <w:pPr>
+        <w:ind w:left="4320" w:hanging="180"/>
+      </w:pPr>
+    </w:lvl>
+    <w:lvl w:ilvl="6" w:tplc="0409000F" w:tentative="1">
+      <w:start w:val="1"/>
+      <w:numFmt w:val="decimal"/>
+      <w:lvlText w:val="%7."/>
+      <w:lvlJc w:val="left"/>
+      <w:pPr>
+        <w:ind w:left="5040" w:hanging="360"/>
+      </w:pPr>
+    </w:lvl>
+    <w:lvl w:ilvl="7" w:tplc="04090019" w:tentative="1">
+      <w:start w:val="1"/>
+      <w:numFmt w:val="lowerLetter"/>
+      <w:lvlText w:val="%8."/>
+      <w:lvlJc w:val="left"/>
+      <w:pPr>
+        <w:ind w:left="5760" w:hanging="360"/>
+      </w:pPr>
+    </w:lvl>
+    <w:lvl w:ilvl="8" w:tplc="0409001B" w:tentative="1">
+      <w:start w:val="1"/>
+      <w:numFmt w:val="lowerRoman"/>
+      <w:lvlText w:val="%9."/>
+      <w:lvlJc w:val="right"/>
+      <w:pPr>
+        <w:ind w:left="6480" w:hanging="180"/>
+      </w:pPr>
+    </w:lvl>
+  </w:abstractNum>
+  <w:abstractNum w:abstractNumId="22" w15:restartNumberingAfterBreak="0">
+    <w:nsid w:val="7DAD1F72"/>
+    <w:multiLevelType w:val="hybridMultilevel"/>
+    <w:tmpl w:val="B4D6052A"/>
     <w:lvl w:ilvl="0" w:tplc="04090015">
       <w:start w:val="1"/>
       <w:numFmt w:val="upperLetter"/>
@@ -21167,6 +22524,12 @@
   </w:num>
   <w:num w:numId="21" w16cid:durableId="215240283">
     <w:abstractNumId w:val="15"/>
+  </w:num>
+  <w:num w:numId="22" w16cid:durableId="1001469413">
+    <w:abstractNumId w:val="22"/>
+  </w:num>
+  <w:num w:numId="23" w16cid:durableId="1433471599">
+    <w:abstractNumId w:val="21"/>
   </w:num>
   <w:numIdMacAtCleanup w:val="14"/>
 </w:numbering>

</xml_diff>

<commit_message>
Algebra 2 - Chapter 4: Radical Expressions and Equations - 4.3 Solving Radical Equations - Check Your Understanding of Section 4.3 - B. Show how you arrived at your answers.
</commit_message>
<xml_diff>
--- a/Algebra-2/ch04/Algebra 2 - Chapter 4.docx
+++ b/Algebra-2/ch04/Algebra 2 - Chapter 4.docx
@@ -20334,12 +20334,3809 @@
     </w:p>
     <w:p>
       <w:pPr>
-        <w:rPr>
-          <w:rFonts w:eastAsiaTheme="minorEastAsia"/>
-        </w:rPr>
-      </w:pPr>
+        <w:pStyle w:val="ListParagraph"/>
+        <w:numPr>
+          <w:ilvl w:val="0"/>
+          <w:numId w:val="22"/>
+        </w:numPr>
+        <w:rPr>
+          <w:rFonts w:eastAsiaTheme="minorEastAsia"/>
+        </w:rPr>
+      </w:pPr>
+      <w:r>
+        <w:rPr>
+          <w:rFonts w:eastAsiaTheme="minorEastAsia"/>
+        </w:rPr>
+        <w:br w:type="column"/>
+      </w:r>
+      <w:r>
+        <w:rPr>
+          <w:rFonts w:eastAsiaTheme="minorEastAsia"/>
+          <w:i/>
+          <w:iCs/>
+        </w:rPr>
+        <w:t>Show how you arrived at your answers</w:t>
+      </w:r>
+      <w:r>
+        <w:rPr>
+          <w:rFonts w:eastAsiaTheme="minorEastAsia"/>
+        </w:rPr>
+        <w:t>.</w:t>
+      </w:r>
     </w:p>
-    <w:p/>
+    <w:p>
+      <w:pPr>
+        <w:pStyle w:val="ListParagraph"/>
+        <w:numPr>
+          <w:ilvl w:val="0"/>
+          <w:numId w:val="24"/>
+        </w:numPr>
+        <w:rPr>
+          <w:rFonts w:eastAsiaTheme="minorEastAsia"/>
+          <w:b/>
+          <w:bCs/>
+        </w:rPr>
+      </w:pPr>
+      <w:r>
+        <w:rPr>
+          <w:rFonts w:eastAsiaTheme="minorEastAsia"/>
+        </w:rPr>
+        <w:t xml:space="preserve">Solve for </w:t>
+      </w:r>
+      <m:oMath>
+        <m:r>
+          <w:rPr>
+            <w:rFonts w:ascii="Cambria Math" w:eastAsiaTheme="minorEastAsia" w:hAnsi="Cambria Math"/>
+          </w:rPr>
+          <m:t>x</m:t>
+        </m:r>
+      </m:oMath>
+      <w:r>
+        <w:rPr>
+          <w:rFonts w:eastAsiaTheme="minorEastAsia"/>
+        </w:rPr>
+        <w:t>.</w:t>
+      </w:r>
+      <w:r>
+        <w:rPr>
+          <w:rFonts w:eastAsiaTheme="minorEastAsia"/>
+        </w:rPr>
+        <w:br/>
+      </w:r>
+      <m:oMathPara>
+        <m:oMath>
+          <m:r>
+            <w:rPr>
+              <w:rFonts w:ascii="Cambria Math" w:eastAsiaTheme="minorEastAsia" w:hAnsi="Cambria Math"/>
+            </w:rPr>
+            <m:t>5</m:t>
+          </m:r>
+          <m:rad>
+            <m:radPr>
+              <m:degHide m:val="1"/>
+              <m:ctrlPr>
+                <w:rPr>
+                  <w:rFonts w:ascii="Cambria Math" w:eastAsiaTheme="minorEastAsia" w:hAnsi="Cambria Math"/>
+                  <w:i/>
+                </w:rPr>
+              </m:ctrlPr>
+            </m:radPr>
+            <m:deg/>
+            <m:e>
+              <m:r>
+                <w:rPr>
+                  <w:rFonts w:ascii="Cambria Math" w:eastAsiaTheme="minorEastAsia" w:hAnsi="Cambria Math"/>
+                </w:rPr>
+                <m:t>x-4</m:t>
+              </m:r>
+            </m:e>
+          </m:rad>
+          <m:r>
+            <w:rPr>
+              <w:rFonts w:ascii="Cambria Math" w:eastAsiaTheme="minorEastAsia" w:hAnsi="Cambria Math"/>
+            </w:rPr>
+            <m:t>+3=18</m:t>
+          </m:r>
+          <m:r>
+            <w:rPr>
+              <w:rFonts w:eastAsiaTheme="minorEastAsia"/>
+            </w:rPr>
+            <w:br/>
+          </m:r>
+        </m:oMath>
+        <m:oMath>
+          <m:r>
+            <w:rPr>
+              <w:rFonts w:ascii="Cambria Math" w:eastAsiaTheme="minorEastAsia" w:hAnsi="Cambria Math"/>
+            </w:rPr>
+            <m:t>-3=-3</m:t>
+          </m:r>
+          <m:r>
+            <w:rPr>
+              <w:rFonts w:ascii="Cambria Math" w:eastAsiaTheme="minorEastAsia" w:hAnsi="Cambria Math"/>
+            </w:rPr>
+            <w:br/>
+          </m:r>
+        </m:oMath>
+        <m:oMath>
+          <m:r>
+            <w:rPr>
+              <w:rFonts w:ascii="Cambria Math" w:eastAsiaTheme="minorEastAsia" w:hAnsi="Cambria Math"/>
+            </w:rPr>
+            <m:t>5</m:t>
+          </m:r>
+          <m:rad>
+            <m:radPr>
+              <m:degHide m:val="1"/>
+              <m:ctrlPr>
+                <w:rPr>
+                  <w:rFonts w:ascii="Cambria Math" w:eastAsiaTheme="minorEastAsia" w:hAnsi="Cambria Math"/>
+                  <w:i/>
+                </w:rPr>
+              </m:ctrlPr>
+            </m:radPr>
+            <m:deg/>
+            <m:e>
+              <m:r>
+                <w:rPr>
+                  <w:rFonts w:ascii="Cambria Math" w:eastAsiaTheme="minorEastAsia" w:hAnsi="Cambria Math"/>
+                </w:rPr>
+                <m:t>x-4</m:t>
+              </m:r>
+            </m:e>
+          </m:rad>
+          <m:r>
+            <w:rPr>
+              <w:rFonts w:ascii="Cambria Math" w:eastAsiaTheme="minorEastAsia" w:hAnsi="Cambria Math"/>
+            </w:rPr>
+            <m:t>=15</m:t>
+          </m:r>
+          <m:r>
+            <w:rPr>
+              <w:rFonts w:ascii="Cambria Math" w:eastAsiaTheme="minorEastAsia" w:hAnsi="Cambria Math"/>
+            </w:rPr>
+            <w:br/>
+          </m:r>
+        </m:oMath>
+        <m:oMath>
+          <m:sSup>
+            <m:sSupPr>
+              <m:ctrlPr>
+                <w:rPr>
+                  <w:rFonts w:ascii="Cambria Math" w:eastAsiaTheme="minorEastAsia" w:hAnsi="Cambria Math"/>
+                  <w:i/>
+                </w:rPr>
+              </m:ctrlPr>
+            </m:sSupPr>
+            <m:e>
+              <m:d>
+                <m:dPr>
+                  <m:ctrlPr>
+                    <w:rPr>
+                      <w:rFonts w:ascii="Cambria Math" w:eastAsiaTheme="minorEastAsia" w:hAnsi="Cambria Math"/>
+                      <w:i/>
+                    </w:rPr>
+                  </m:ctrlPr>
+                </m:dPr>
+                <m:e>
+                  <m:r>
+                    <w:rPr>
+                      <w:rFonts w:ascii="Cambria Math" w:eastAsiaTheme="minorEastAsia" w:hAnsi="Cambria Math"/>
+                    </w:rPr>
+                    <m:t>25</m:t>
+                  </m:r>
+                  <m:rad>
+                    <m:radPr>
+                      <m:degHide m:val="1"/>
+                      <m:ctrlPr>
+                        <w:rPr>
+                          <w:rFonts w:ascii="Cambria Math" w:eastAsiaTheme="minorEastAsia" w:hAnsi="Cambria Math"/>
+                          <w:i/>
+                        </w:rPr>
+                      </m:ctrlPr>
+                    </m:radPr>
+                    <m:deg/>
+                    <m:e>
+                      <m:r>
+                        <w:rPr>
+                          <w:rFonts w:ascii="Cambria Math" w:eastAsiaTheme="minorEastAsia" w:hAnsi="Cambria Math"/>
+                        </w:rPr>
+                        <m:t>x-4</m:t>
+                      </m:r>
+                    </m:e>
+                  </m:rad>
+                </m:e>
+              </m:d>
+            </m:e>
+            <m:sup>
+              <m:r>
+                <w:rPr>
+                  <w:rFonts w:ascii="Cambria Math" w:eastAsiaTheme="minorEastAsia" w:hAnsi="Cambria Math"/>
+                </w:rPr>
+                <m:t>2</m:t>
+              </m:r>
+            </m:sup>
+          </m:sSup>
+          <m:r>
+            <w:rPr>
+              <w:rFonts w:ascii="Cambria Math" w:eastAsiaTheme="minorEastAsia" w:hAnsi="Cambria Math"/>
+            </w:rPr>
+            <m:t>=</m:t>
+          </m:r>
+          <m:sSup>
+            <m:sSupPr>
+              <m:ctrlPr>
+                <w:rPr>
+                  <w:rFonts w:ascii="Cambria Math" w:eastAsiaTheme="minorEastAsia" w:hAnsi="Cambria Math"/>
+                  <w:i/>
+                </w:rPr>
+              </m:ctrlPr>
+            </m:sSupPr>
+            <m:e>
+              <m:r>
+                <w:rPr>
+                  <w:rFonts w:ascii="Cambria Math" w:eastAsiaTheme="minorEastAsia" w:hAnsi="Cambria Math"/>
+                </w:rPr>
+                <m:t>15</m:t>
+              </m:r>
+            </m:e>
+            <m:sup>
+              <m:r>
+                <w:rPr>
+                  <w:rFonts w:ascii="Cambria Math" w:eastAsiaTheme="minorEastAsia" w:hAnsi="Cambria Math"/>
+                </w:rPr>
+                <m:t>2</m:t>
+              </m:r>
+            </m:sup>
+          </m:sSup>
+          <m:r>
+            <w:rPr>
+              <w:rFonts w:ascii="Cambria Math" w:eastAsiaTheme="minorEastAsia" w:hAnsi="Cambria Math"/>
+            </w:rPr>
+            <w:br/>
+          </m:r>
+        </m:oMath>
+        <m:oMath>
+          <m:r>
+            <w:rPr>
+              <w:rFonts w:ascii="Cambria Math" w:eastAsiaTheme="minorEastAsia" w:hAnsi="Cambria Math"/>
+            </w:rPr>
+            <m:t>25</m:t>
+          </m:r>
+          <m:d>
+            <m:dPr>
+              <m:ctrlPr>
+                <w:rPr>
+                  <w:rFonts w:ascii="Cambria Math" w:eastAsiaTheme="minorEastAsia" w:hAnsi="Cambria Math"/>
+                  <w:i/>
+                </w:rPr>
+              </m:ctrlPr>
+            </m:dPr>
+            <m:e>
+              <m:r>
+                <w:rPr>
+                  <w:rFonts w:ascii="Cambria Math" w:eastAsiaTheme="minorEastAsia" w:hAnsi="Cambria Math"/>
+                </w:rPr>
+                <m:t>x-4</m:t>
+              </m:r>
+            </m:e>
+          </m:d>
+          <m:r>
+            <w:rPr>
+              <w:rFonts w:ascii="Cambria Math" w:eastAsiaTheme="minorEastAsia" w:hAnsi="Cambria Math"/>
+            </w:rPr>
+            <m:t>=225</m:t>
+          </m:r>
+          <m:r>
+            <w:rPr>
+              <w:rFonts w:ascii="Cambria Math" w:eastAsiaTheme="minorEastAsia" w:hAnsi="Cambria Math"/>
+            </w:rPr>
+            <w:br/>
+          </m:r>
+        </m:oMath>
+        <m:oMath>
+          <m:f>
+            <m:fPr>
+              <m:ctrlPr>
+                <w:rPr>
+                  <w:rFonts w:ascii="Cambria Math" w:eastAsiaTheme="minorEastAsia" w:hAnsi="Cambria Math"/>
+                  <w:i/>
+                </w:rPr>
+              </m:ctrlPr>
+            </m:fPr>
+            <m:num>
+              <m:r>
+                <w:rPr>
+                  <w:rFonts w:ascii="Cambria Math" w:eastAsiaTheme="minorEastAsia" w:hAnsi="Cambria Math"/>
+                </w:rPr>
+                <m:t>25</m:t>
+              </m:r>
+              <m:d>
+                <m:dPr>
+                  <m:ctrlPr>
+                    <w:rPr>
+                      <w:rFonts w:ascii="Cambria Math" w:eastAsiaTheme="minorEastAsia" w:hAnsi="Cambria Math"/>
+                      <w:i/>
+                    </w:rPr>
+                  </m:ctrlPr>
+                </m:dPr>
+                <m:e>
+                  <m:r>
+                    <w:rPr>
+                      <w:rFonts w:ascii="Cambria Math" w:eastAsiaTheme="minorEastAsia" w:hAnsi="Cambria Math"/>
+                    </w:rPr>
+                    <m:t>x-4</m:t>
+                  </m:r>
+                </m:e>
+              </m:d>
+            </m:num>
+            <m:den>
+              <m:r>
+                <w:rPr>
+                  <w:rFonts w:ascii="Cambria Math" w:eastAsiaTheme="minorEastAsia" w:hAnsi="Cambria Math"/>
+                </w:rPr>
+                <m:t>25</m:t>
+              </m:r>
+            </m:den>
+          </m:f>
+          <m:r>
+            <w:rPr>
+              <w:rFonts w:ascii="Cambria Math" w:eastAsiaTheme="minorEastAsia" w:hAnsi="Cambria Math"/>
+            </w:rPr>
+            <m:t>=</m:t>
+          </m:r>
+          <m:f>
+            <m:fPr>
+              <m:ctrlPr>
+                <w:rPr>
+                  <w:rFonts w:ascii="Cambria Math" w:eastAsiaTheme="minorEastAsia" w:hAnsi="Cambria Math"/>
+                  <w:i/>
+                </w:rPr>
+              </m:ctrlPr>
+            </m:fPr>
+            <m:num>
+              <m:r>
+                <w:rPr>
+                  <w:rFonts w:ascii="Cambria Math" w:eastAsiaTheme="minorEastAsia" w:hAnsi="Cambria Math"/>
+                </w:rPr>
+                <m:t>225</m:t>
+              </m:r>
+            </m:num>
+            <m:den>
+              <m:r>
+                <w:rPr>
+                  <w:rFonts w:ascii="Cambria Math" w:eastAsiaTheme="minorEastAsia" w:hAnsi="Cambria Math"/>
+                </w:rPr>
+                <m:t>25</m:t>
+              </m:r>
+            </m:den>
+          </m:f>
+          <m:r>
+            <w:rPr>
+              <w:rFonts w:ascii="Cambria Math" w:eastAsiaTheme="minorEastAsia" w:hAnsi="Cambria Math"/>
+            </w:rPr>
+            <w:br/>
+          </m:r>
+        </m:oMath>
+        <m:oMath>
+          <m:r>
+            <w:rPr>
+              <w:rFonts w:ascii="Cambria Math" w:eastAsiaTheme="minorEastAsia" w:hAnsi="Cambria Math"/>
+            </w:rPr>
+            <m:t>x-4=9</m:t>
+          </m:r>
+          <m:r>
+            <w:rPr>
+              <w:rFonts w:ascii="Cambria Math" w:eastAsiaTheme="minorEastAsia" w:hAnsi="Cambria Math"/>
+            </w:rPr>
+            <w:br/>
+          </m:r>
+        </m:oMath>
+        <m:oMath>
+          <m:r>
+            <w:rPr>
+              <w:rFonts w:ascii="Cambria Math" w:eastAsiaTheme="minorEastAsia" w:hAnsi="Cambria Math"/>
+            </w:rPr>
+            <m:t>+4=+4</m:t>
+          </m:r>
+          <m:r>
+            <w:rPr>
+              <w:rFonts w:ascii="Cambria Math" w:eastAsiaTheme="minorEastAsia" w:hAnsi="Cambria Math"/>
+            </w:rPr>
+            <w:br/>
+          </m:r>
+        </m:oMath>
+        <m:oMath>
+          <m:r>
+            <m:rPr>
+              <m:sty m:val="bi"/>
+            </m:rPr>
+            <w:rPr>
+              <w:rFonts w:ascii="Cambria Math" w:eastAsiaTheme="minorEastAsia" w:hAnsi="Cambria Math"/>
+            </w:rPr>
+            <m:t>x=13</m:t>
+          </m:r>
+        </m:oMath>
+      </m:oMathPara>
+    </w:p>
+    <w:p>
+      <w:pPr>
+        <w:pStyle w:val="ListParagraph"/>
+        <w:numPr>
+          <w:ilvl w:val="0"/>
+          <w:numId w:val="24"/>
+        </w:numPr>
+        <w:rPr>
+          <w:rFonts w:eastAsiaTheme="minorEastAsia"/>
+          <w:b/>
+          <w:bCs/>
+        </w:rPr>
+      </w:pPr>
+      <w:r>
+        <w:rPr>
+          <w:rFonts w:eastAsiaTheme="minorEastAsia"/>
+        </w:rPr>
+        <w:t xml:space="preserve">Solve for </w:t>
+      </w:r>
+      <m:oMath>
+        <m:r>
+          <w:rPr>
+            <w:rFonts w:ascii="Cambria Math" w:eastAsiaTheme="minorEastAsia" w:hAnsi="Cambria Math"/>
+          </w:rPr>
+          <m:t>x</m:t>
+        </m:r>
+      </m:oMath>
+      <w:r>
+        <w:rPr>
+          <w:rFonts w:eastAsiaTheme="minorEastAsia"/>
+        </w:rPr>
+        <w:t>.</w:t>
+      </w:r>
+      <w:r>
+        <w:rPr>
+          <w:rFonts w:eastAsiaTheme="minorEastAsia"/>
+        </w:rPr>
+        <w:br/>
+      </w:r>
+      <m:oMathPara>
+        <m:oMath>
+          <m:rad>
+            <m:radPr>
+              <m:degHide m:val="1"/>
+              <m:ctrlPr>
+                <w:rPr>
+                  <w:rFonts w:ascii="Cambria Math" w:eastAsiaTheme="minorEastAsia" w:hAnsi="Cambria Math"/>
+                  <w:i/>
+                </w:rPr>
+              </m:ctrlPr>
+            </m:radPr>
+            <m:deg/>
+            <m:e>
+              <m:r>
+                <w:rPr>
+                  <w:rFonts w:ascii="Cambria Math" w:eastAsiaTheme="minorEastAsia" w:hAnsi="Cambria Math"/>
+                </w:rPr>
+                <m:t>2x-8</m:t>
+              </m:r>
+            </m:e>
+          </m:rad>
+          <m:r>
+            <w:rPr>
+              <w:rFonts w:ascii="Cambria Math" w:eastAsiaTheme="minorEastAsia" w:hAnsi="Cambria Math"/>
+            </w:rPr>
+            <m:t>+x=4</m:t>
+          </m:r>
+          <m:r>
+            <w:rPr>
+              <w:rFonts w:ascii="Cambria Math" w:eastAsiaTheme="minorEastAsia" w:hAnsi="Cambria Math"/>
+            </w:rPr>
+            <w:br/>
+          </m:r>
+        </m:oMath>
+        <m:oMath>
+          <m:r>
+            <w:rPr>
+              <w:rFonts w:ascii="Cambria Math" w:eastAsiaTheme="minorEastAsia" w:hAnsi="Cambria Math"/>
+            </w:rPr>
+            <m:t>-x=-x</m:t>
+          </m:r>
+          <m:r>
+            <w:rPr>
+              <w:rFonts w:ascii="Cambria Math" w:eastAsiaTheme="minorEastAsia" w:hAnsi="Cambria Math"/>
+            </w:rPr>
+            <w:br/>
+          </m:r>
+        </m:oMath>
+        <m:oMath>
+          <m:rad>
+            <m:radPr>
+              <m:degHide m:val="1"/>
+              <m:ctrlPr>
+                <w:rPr>
+                  <w:rFonts w:ascii="Cambria Math" w:eastAsiaTheme="minorEastAsia" w:hAnsi="Cambria Math"/>
+                  <w:i/>
+                </w:rPr>
+              </m:ctrlPr>
+            </m:radPr>
+            <m:deg/>
+            <m:e>
+              <m:r>
+                <w:rPr>
+                  <w:rFonts w:ascii="Cambria Math" w:eastAsiaTheme="minorEastAsia" w:hAnsi="Cambria Math"/>
+                </w:rPr>
+                <m:t>2x-8</m:t>
+              </m:r>
+            </m:e>
+          </m:rad>
+          <m:r>
+            <w:rPr>
+              <w:rFonts w:ascii="Cambria Math" w:eastAsiaTheme="minorEastAsia" w:hAnsi="Cambria Math"/>
+            </w:rPr>
+            <m:t>=4-x</m:t>
+          </m:r>
+          <m:r>
+            <w:rPr>
+              <w:rFonts w:ascii="Cambria Math" w:eastAsiaTheme="minorEastAsia" w:hAnsi="Cambria Math"/>
+            </w:rPr>
+            <w:br/>
+          </m:r>
+        </m:oMath>
+        <m:oMath>
+          <m:sSup>
+            <m:sSupPr>
+              <m:ctrlPr>
+                <w:rPr>
+                  <w:rFonts w:ascii="Cambria Math" w:eastAsiaTheme="minorEastAsia" w:hAnsi="Cambria Math"/>
+                  <w:i/>
+                </w:rPr>
+              </m:ctrlPr>
+            </m:sSupPr>
+            <m:e>
+              <m:d>
+                <m:dPr>
+                  <m:ctrlPr>
+                    <w:rPr>
+                      <w:rFonts w:ascii="Cambria Math" w:eastAsiaTheme="minorEastAsia" w:hAnsi="Cambria Math"/>
+                      <w:i/>
+                    </w:rPr>
+                  </m:ctrlPr>
+                </m:dPr>
+                <m:e>
+                  <m:rad>
+                    <m:radPr>
+                      <m:degHide m:val="1"/>
+                      <m:ctrlPr>
+                        <w:rPr>
+                          <w:rFonts w:ascii="Cambria Math" w:eastAsiaTheme="minorEastAsia" w:hAnsi="Cambria Math"/>
+                          <w:i/>
+                        </w:rPr>
+                      </m:ctrlPr>
+                    </m:radPr>
+                    <m:deg/>
+                    <m:e>
+                      <m:r>
+                        <w:rPr>
+                          <w:rFonts w:ascii="Cambria Math" w:eastAsiaTheme="minorEastAsia" w:hAnsi="Cambria Math"/>
+                        </w:rPr>
+                        <m:t>2x-8</m:t>
+                      </m:r>
+                    </m:e>
+                  </m:rad>
+                </m:e>
+              </m:d>
+            </m:e>
+            <m:sup>
+              <m:r>
+                <w:rPr>
+                  <w:rFonts w:ascii="Cambria Math" w:eastAsiaTheme="minorEastAsia" w:hAnsi="Cambria Math"/>
+                </w:rPr>
+                <m:t>2</m:t>
+              </m:r>
+            </m:sup>
+          </m:sSup>
+          <m:r>
+            <w:rPr>
+              <w:rFonts w:ascii="Cambria Math" w:eastAsiaTheme="minorEastAsia" w:hAnsi="Cambria Math"/>
+            </w:rPr>
+            <m:t>=</m:t>
+          </m:r>
+          <m:sSup>
+            <m:sSupPr>
+              <m:ctrlPr>
+                <w:rPr>
+                  <w:rFonts w:ascii="Cambria Math" w:eastAsiaTheme="minorEastAsia" w:hAnsi="Cambria Math"/>
+                  <w:i/>
+                </w:rPr>
+              </m:ctrlPr>
+            </m:sSupPr>
+            <m:e>
+              <m:d>
+                <m:dPr>
+                  <m:ctrlPr>
+                    <w:rPr>
+                      <w:rFonts w:ascii="Cambria Math" w:eastAsiaTheme="minorEastAsia" w:hAnsi="Cambria Math"/>
+                      <w:i/>
+                    </w:rPr>
+                  </m:ctrlPr>
+                </m:dPr>
+                <m:e>
+                  <m:r>
+                    <w:rPr>
+                      <w:rFonts w:ascii="Cambria Math" w:eastAsiaTheme="minorEastAsia" w:hAnsi="Cambria Math"/>
+                    </w:rPr>
+                    <m:t>4-x</m:t>
+                  </m:r>
+                </m:e>
+              </m:d>
+            </m:e>
+            <m:sup>
+              <m:r>
+                <w:rPr>
+                  <w:rFonts w:ascii="Cambria Math" w:eastAsiaTheme="minorEastAsia" w:hAnsi="Cambria Math"/>
+                </w:rPr>
+                <m:t>2</m:t>
+              </m:r>
+            </m:sup>
+          </m:sSup>
+          <m:r>
+            <w:rPr>
+              <w:rFonts w:ascii="Cambria Math" w:eastAsiaTheme="minorEastAsia" w:hAnsi="Cambria Math"/>
+            </w:rPr>
+            <w:br/>
+          </m:r>
+        </m:oMath>
+        <m:oMath>
+          <m:r>
+            <w:rPr>
+              <w:rFonts w:ascii="Cambria Math" w:eastAsiaTheme="minorEastAsia" w:hAnsi="Cambria Math"/>
+            </w:rPr>
+            <m:t>2x-8</m:t>
+          </m:r>
+          <m:r>
+            <w:rPr>
+              <w:rFonts w:ascii="Cambria Math" w:eastAsiaTheme="minorEastAsia" w:hAnsi="Cambria Math"/>
+            </w:rPr>
+            <m:t>=16-4x-4x+</m:t>
+          </m:r>
+          <m:sSup>
+            <m:sSupPr>
+              <m:ctrlPr>
+                <w:rPr>
+                  <w:rFonts w:ascii="Cambria Math" w:eastAsiaTheme="minorEastAsia" w:hAnsi="Cambria Math"/>
+                  <w:i/>
+                </w:rPr>
+              </m:ctrlPr>
+            </m:sSupPr>
+            <m:e>
+              <m:r>
+                <w:rPr>
+                  <w:rFonts w:ascii="Cambria Math" w:eastAsiaTheme="minorEastAsia" w:hAnsi="Cambria Math"/>
+                </w:rPr>
+                <m:t>x</m:t>
+              </m:r>
+            </m:e>
+            <m:sup>
+              <m:r>
+                <w:rPr>
+                  <w:rFonts w:ascii="Cambria Math" w:eastAsiaTheme="minorEastAsia" w:hAnsi="Cambria Math"/>
+                </w:rPr>
+                <m:t>2</m:t>
+              </m:r>
+            </m:sup>
+          </m:sSup>
+          <m:r>
+            <w:rPr>
+              <w:rFonts w:ascii="Cambria Math" w:eastAsiaTheme="minorEastAsia" w:hAnsi="Cambria Math"/>
+            </w:rPr>
+            <w:br/>
+          </m:r>
+        </m:oMath>
+        <m:oMath>
+          <m:r>
+            <w:rPr>
+              <w:rFonts w:ascii="Cambria Math" w:eastAsiaTheme="minorEastAsia" w:hAnsi="Cambria Math"/>
+            </w:rPr>
+            <m:t>2x-8=16-8x+</m:t>
+          </m:r>
+          <m:sSup>
+            <m:sSupPr>
+              <m:ctrlPr>
+                <w:rPr>
+                  <w:rFonts w:ascii="Cambria Math" w:eastAsiaTheme="minorEastAsia" w:hAnsi="Cambria Math"/>
+                  <w:i/>
+                </w:rPr>
+              </m:ctrlPr>
+            </m:sSupPr>
+            <m:e>
+              <m:r>
+                <w:rPr>
+                  <w:rFonts w:ascii="Cambria Math" w:eastAsiaTheme="minorEastAsia" w:hAnsi="Cambria Math"/>
+                </w:rPr>
+                <m:t>x</m:t>
+              </m:r>
+            </m:e>
+            <m:sup>
+              <m:r>
+                <w:rPr>
+                  <w:rFonts w:ascii="Cambria Math" w:eastAsiaTheme="minorEastAsia" w:hAnsi="Cambria Math"/>
+                </w:rPr>
+                <m:t>2</m:t>
+              </m:r>
+            </m:sup>
+          </m:sSup>
+          <m:r>
+            <w:rPr>
+              <w:rFonts w:eastAsiaTheme="minorEastAsia"/>
+            </w:rPr>
+            <w:br/>
+          </m:r>
+        </m:oMath>
+        <m:oMath>
+          <m:r>
+            <w:rPr>
+              <w:rFonts w:ascii="Cambria Math" w:eastAsiaTheme="minorEastAsia" w:hAnsi="Cambria Math"/>
+            </w:rPr>
+            <m:t>-2x+8=-2x+8</m:t>
+          </m:r>
+          <m:r>
+            <w:rPr>
+              <w:rFonts w:ascii="Cambria Math" w:eastAsiaTheme="minorEastAsia" w:hAnsi="Cambria Math"/>
+            </w:rPr>
+            <w:br/>
+          </m:r>
+        </m:oMath>
+        <m:oMath>
+          <m:r>
+            <w:rPr>
+              <w:rFonts w:ascii="Cambria Math" w:eastAsiaTheme="minorEastAsia" w:hAnsi="Cambria Math"/>
+            </w:rPr>
+            <m:t>0=24-10x+</m:t>
+          </m:r>
+          <m:sSup>
+            <m:sSupPr>
+              <m:ctrlPr>
+                <w:rPr>
+                  <w:rFonts w:ascii="Cambria Math" w:eastAsiaTheme="minorEastAsia" w:hAnsi="Cambria Math"/>
+                  <w:i/>
+                </w:rPr>
+              </m:ctrlPr>
+            </m:sSupPr>
+            <m:e>
+              <m:r>
+                <w:rPr>
+                  <w:rFonts w:ascii="Cambria Math" w:eastAsiaTheme="minorEastAsia" w:hAnsi="Cambria Math"/>
+                </w:rPr>
+                <m:t>x</m:t>
+              </m:r>
+            </m:e>
+            <m:sup>
+              <m:r>
+                <w:rPr>
+                  <w:rFonts w:ascii="Cambria Math" w:eastAsiaTheme="minorEastAsia" w:hAnsi="Cambria Math"/>
+                </w:rPr>
+                <m:t>2</m:t>
+              </m:r>
+            </m:sup>
+          </m:sSup>
+          <m:r>
+            <w:rPr>
+              <w:rFonts w:ascii="Cambria Math" w:eastAsiaTheme="minorEastAsia" w:hAnsi="Cambria Math"/>
+            </w:rPr>
+            <w:br/>
+          </m:r>
+        </m:oMath>
+        <m:oMath>
+          <m:d>
+            <m:dPr>
+              <m:ctrlPr>
+                <w:rPr>
+                  <w:rFonts w:ascii="Cambria Math" w:eastAsiaTheme="minorEastAsia" w:hAnsi="Cambria Math"/>
+                  <w:i/>
+                </w:rPr>
+              </m:ctrlPr>
+            </m:dPr>
+            <m:e>
+              <m:r>
+                <w:rPr>
+                  <w:rFonts w:ascii="Cambria Math" w:eastAsiaTheme="minorEastAsia" w:hAnsi="Cambria Math"/>
+                </w:rPr>
+                <m:t>x-6</m:t>
+              </m:r>
+            </m:e>
+          </m:d>
+          <m:d>
+            <m:dPr>
+              <m:ctrlPr>
+                <w:rPr>
+                  <w:rFonts w:ascii="Cambria Math" w:eastAsiaTheme="minorEastAsia" w:hAnsi="Cambria Math"/>
+                  <w:i/>
+                </w:rPr>
+              </m:ctrlPr>
+            </m:dPr>
+            <m:e>
+              <m:r>
+                <w:rPr>
+                  <w:rFonts w:ascii="Cambria Math" w:eastAsiaTheme="minorEastAsia" w:hAnsi="Cambria Math"/>
+                </w:rPr>
+                <m:t>x-4</m:t>
+              </m:r>
+            </m:e>
+          </m:d>
+          <m:r>
+            <w:rPr>
+              <w:rFonts w:ascii="Cambria Math" w:eastAsiaTheme="minorEastAsia" w:hAnsi="Cambria Math"/>
+            </w:rPr>
+            <m:t>=0</m:t>
+          </m:r>
+          <m:r>
+            <w:rPr>
+              <w:rFonts w:ascii="Cambria Math" w:eastAsiaTheme="minorEastAsia" w:hAnsi="Cambria Math"/>
+            </w:rPr>
+            <w:br/>
+          </m:r>
+        </m:oMath>
+        <m:oMath>
+          <m:r>
+            <w:rPr>
+              <w:rFonts w:ascii="Cambria Math" w:eastAsiaTheme="minorEastAsia" w:hAnsi="Cambria Math"/>
+            </w:rPr>
+            <m:t>x-6=0 or x-4=0</m:t>
+          </m:r>
+          <m:r>
+            <w:rPr>
+              <w:rFonts w:ascii="Cambria Math" w:eastAsiaTheme="minorEastAsia" w:hAnsi="Cambria Math"/>
+            </w:rPr>
+            <w:br/>
+          </m:r>
+        </m:oMath>
+        <m:oMath>
+          <m:r>
+            <w:rPr>
+              <w:rFonts w:ascii="Cambria Math" w:eastAsiaTheme="minorEastAsia" w:hAnsi="Cambria Math"/>
+            </w:rPr>
+            <m:t>x=6 or x=4</m:t>
+          </m:r>
+          <m:r>
+            <w:rPr>
+              <w:rFonts w:eastAsiaTheme="minorEastAsia"/>
+            </w:rPr>
+            <w:br/>
+          </m:r>
+        </m:oMath>
+        <m:oMath>
+          <m:r>
+            <w:rPr>
+              <w:rFonts w:ascii="Cambria Math" w:eastAsiaTheme="minorEastAsia" w:hAnsi="Cambria Math"/>
+            </w:rPr>
+            <w:br/>
+          </m:r>
+        </m:oMath>
+        <m:oMath>
+          <m:rad>
+            <m:radPr>
+              <m:degHide m:val="1"/>
+              <m:ctrlPr>
+                <w:rPr>
+                  <w:rFonts w:ascii="Cambria Math" w:eastAsiaTheme="minorEastAsia" w:hAnsi="Cambria Math"/>
+                  <w:i/>
+                </w:rPr>
+              </m:ctrlPr>
+            </m:radPr>
+            <m:deg/>
+            <m:e>
+              <m:r>
+                <w:rPr>
+                  <w:rFonts w:ascii="Cambria Math" w:eastAsiaTheme="minorEastAsia" w:hAnsi="Cambria Math"/>
+                </w:rPr>
+                <m:t>2</m:t>
+              </m:r>
+              <m:d>
+                <m:dPr>
+                  <m:ctrlPr>
+                    <w:rPr>
+                      <w:rFonts w:ascii="Cambria Math" w:eastAsiaTheme="minorEastAsia" w:hAnsi="Cambria Math"/>
+                      <w:i/>
+                    </w:rPr>
+                  </m:ctrlPr>
+                </m:dPr>
+                <m:e>
+                  <m:r>
+                    <w:rPr>
+                      <w:rFonts w:ascii="Cambria Math" w:eastAsiaTheme="minorEastAsia" w:hAnsi="Cambria Math"/>
+                    </w:rPr>
+                    <m:t>6</m:t>
+                  </m:r>
+                </m:e>
+              </m:d>
+              <m:r>
+                <w:rPr>
+                  <w:rFonts w:ascii="Cambria Math" w:eastAsiaTheme="minorEastAsia" w:hAnsi="Cambria Math"/>
+                </w:rPr>
+                <m:t>-8</m:t>
+              </m:r>
+            </m:e>
+          </m:rad>
+          <m:r>
+            <w:rPr>
+              <w:rFonts w:ascii="Cambria Math" w:eastAsiaTheme="minorEastAsia" w:hAnsi="Cambria Math"/>
+            </w:rPr>
+            <m:t>+6</m:t>
+          </m:r>
+          <m:limUpp>
+            <m:limUppPr>
+              <m:ctrlPr>
+                <w:rPr>
+                  <w:rFonts w:ascii="Cambria Math" w:eastAsiaTheme="minorEastAsia" w:hAnsi="Cambria Math"/>
+                  <w:i/>
+                </w:rPr>
+              </m:ctrlPr>
+            </m:limUppPr>
+            <m:e>
+              <m:r>
+                <w:rPr>
+                  <w:rFonts w:ascii="Cambria Math" w:eastAsiaTheme="minorEastAsia" w:hAnsi="Cambria Math"/>
+                </w:rPr>
+                <m:t>=</m:t>
+              </m:r>
+            </m:e>
+            <m:lim>
+              <m:r>
+                <w:rPr>
+                  <w:rFonts w:ascii="Cambria Math" w:eastAsiaTheme="minorEastAsia" w:hAnsi="Cambria Math"/>
+                </w:rPr>
+                <m:t>?</m:t>
+              </m:r>
+            </m:lim>
+          </m:limUpp>
+          <m:r>
+            <w:rPr>
+              <w:rFonts w:ascii="Cambria Math" w:eastAsiaTheme="minorEastAsia" w:hAnsi="Cambria Math"/>
+            </w:rPr>
+            <m:t>4</m:t>
+          </m:r>
+          <m:r>
+            <w:rPr>
+              <w:rFonts w:ascii="Cambria Math" w:eastAsiaTheme="minorEastAsia" w:hAnsi="Cambria Math"/>
+            </w:rPr>
+            <w:br/>
+          </m:r>
+        </m:oMath>
+        <m:oMath>
+          <m:rad>
+            <m:radPr>
+              <m:degHide m:val="1"/>
+              <m:ctrlPr>
+                <w:rPr>
+                  <w:rFonts w:ascii="Cambria Math" w:eastAsiaTheme="minorEastAsia" w:hAnsi="Cambria Math"/>
+                  <w:i/>
+                </w:rPr>
+              </m:ctrlPr>
+            </m:radPr>
+            <m:deg/>
+            <m:e>
+              <m:r>
+                <w:rPr>
+                  <w:rFonts w:ascii="Cambria Math" w:eastAsiaTheme="minorEastAsia" w:hAnsi="Cambria Math"/>
+                </w:rPr>
+                <m:t>12-8</m:t>
+              </m:r>
+            </m:e>
+          </m:rad>
+          <m:r>
+            <w:rPr>
+              <w:rFonts w:ascii="Cambria Math" w:eastAsiaTheme="minorEastAsia" w:hAnsi="Cambria Math"/>
+            </w:rPr>
+            <m:t>+6</m:t>
+          </m:r>
+          <m:limUpp>
+            <m:limUppPr>
+              <m:ctrlPr>
+                <w:rPr>
+                  <w:rFonts w:ascii="Cambria Math" w:eastAsiaTheme="minorEastAsia" w:hAnsi="Cambria Math"/>
+                  <w:i/>
+                </w:rPr>
+              </m:ctrlPr>
+            </m:limUppPr>
+            <m:e>
+              <m:r>
+                <w:rPr>
+                  <w:rFonts w:ascii="Cambria Math" w:eastAsiaTheme="minorEastAsia" w:hAnsi="Cambria Math"/>
+                </w:rPr>
+                <m:t>=</m:t>
+              </m:r>
+            </m:e>
+            <m:lim>
+              <m:r>
+                <w:rPr>
+                  <w:rFonts w:ascii="Cambria Math" w:eastAsiaTheme="minorEastAsia" w:hAnsi="Cambria Math"/>
+                </w:rPr>
+                <m:t>?</m:t>
+              </m:r>
+            </m:lim>
+          </m:limUpp>
+          <m:r>
+            <w:rPr>
+              <w:rFonts w:ascii="Cambria Math" w:eastAsiaTheme="minorEastAsia" w:hAnsi="Cambria Math"/>
+            </w:rPr>
+            <m:t>4</m:t>
+          </m:r>
+          <m:r>
+            <w:rPr>
+              <w:rFonts w:ascii="Cambria Math" w:eastAsiaTheme="minorEastAsia" w:hAnsi="Cambria Math"/>
+            </w:rPr>
+            <w:br/>
+          </m:r>
+        </m:oMath>
+        <m:oMath>
+          <m:rad>
+            <m:radPr>
+              <m:degHide m:val="1"/>
+              <m:ctrlPr>
+                <w:rPr>
+                  <w:rFonts w:ascii="Cambria Math" w:eastAsiaTheme="minorEastAsia" w:hAnsi="Cambria Math"/>
+                  <w:i/>
+                </w:rPr>
+              </m:ctrlPr>
+            </m:radPr>
+            <m:deg/>
+            <m:e>
+              <m:r>
+                <w:rPr>
+                  <w:rFonts w:ascii="Cambria Math" w:eastAsiaTheme="minorEastAsia" w:hAnsi="Cambria Math"/>
+                </w:rPr>
+                <m:t>4</m:t>
+              </m:r>
+            </m:e>
+          </m:rad>
+          <m:r>
+            <w:rPr>
+              <w:rFonts w:ascii="Cambria Math" w:eastAsiaTheme="minorEastAsia" w:hAnsi="Cambria Math"/>
+            </w:rPr>
+            <m:t>+6</m:t>
+          </m:r>
+          <m:limUpp>
+            <m:limUppPr>
+              <m:ctrlPr>
+                <w:rPr>
+                  <w:rFonts w:ascii="Cambria Math" w:eastAsiaTheme="minorEastAsia" w:hAnsi="Cambria Math"/>
+                  <w:i/>
+                </w:rPr>
+              </m:ctrlPr>
+            </m:limUppPr>
+            <m:e>
+              <m:r>
+                <w:rPr>
+                  <w:rFonts w:ascii="Cambria Math" w:eastAsiaTheme="minorEastAsia" w:hAnsi="Cambria Math"/>
+                </w:rPr>
+                <m:t>=</m:t>
+              </m:r>
+            </m:e>
+            <m:lim>
+              <m:r>
+                <w:rPr>
+                  <w:rFonts w:ascii="Cambria Math" w:eastAsiaTheme="minorEastAsia" w:hAnsi="Cambria Math"/>
+                </w:rPr>
+                <m:t>?</m:t>
+              </m:r>
+            </m:lim>
+          </m:limUpp>
+          <m:r>
+            <w:rPr>
+              <w:rFonts w:ascii="Cambria Math" w:eastAsiaTheme="minorEastAsia" w:hAnsi="Cambria Math"/>
+            </w:rPr>
+            <m:t>4</m:t>
+          </m:r>
+          <m:r>
+            <w:rPr>
+              <w:rFonts w:ascii="Cambria Math" w:eastAsiaTheme="minorEastAsia" w:hAnsi="Cambria Math"/>
+            </w:rPr>
+            <w:br/>
+          </m:r>
+        </m:oMath>
+        <m:oMath>
+          <m:r>
+            <w:rPr>
+              <w:rFonts w:ascii="Cambria Math" w:eastAsiaTheme="minorEastAsia" w:hAnsi="Cambria Math"/>
+            </w:rPr>
+            <m:t>2+6≠4</m:t>
+          </m:r>
+          <m:r>
+            <w:rPr>
+              <w:rFonts w:eastAsiaTheme="minorEastAsia"/>
+            </w:rPr>
+            <w:br/>
+          </m:r>
+        </m:oMath>
+        <m:oMath>
+          <m:r>
+            <w:rPr>
+              <w:rFonts w:ascii="Cambria Math" w:eastAsiaTheme="minorEastAsia" w:hAnsi="Cambria Math"/>
+            </w:rPr>
+            <w:br/>
+          </m:r>
+        </m:oMath>
+        <m:oMath>
+          <m:rad>
+            <m:radPr>
+              <m:degHide m:val="1"/>
+              <m:ctrlPr>
+                <w:rPr>
+                  <w:rFonts w:ascii="Cambria Math" w:eastAsiaTheme="minorEastAsia" w:hAnsi="Cambria Math"/>
+                  <w:i/>
+                </w:rPr>
+              </m:ctrlPr>
+            </m:radPr>
+            <m:deg/>
+            <m:e>
+              <m:r>
+                <w:rPr>
+                  <w:rFonts w:ascii="Cambria Math" w:eastAsiaTheme="minorEastAsia" w:hAnsi="Cambria Math"/>
+                </w:rPr>
+                <m:t>2</m:t>
+              </m:r>
+              <m:d>
+                <m:dPr>
+                  <m:ctrlPr>
+                    <w:rPr>
+                      <w:rFonts w:ascii="Cambria Math" w:eastAsiaTheme="minorEastAsia" w:hAnsi="Cambria Math"/>
+                      <w:i/>
+                    </w:rPr>
+                  </m:ctrlPr>
+                </m:dPr>
+                <m:e>
+                  <m:r>
+                    <w:rPr>
+                      <w:rFonts w:ascii="Cambria Math" w:eastAsiaTheme="minorEastAsia" w:hAnsi="Cambria Math"/>
+                    </w:rPr>
+                    <m:t>4</m:t>
+                  </m:r>
+                </m:e>
+              </m:d>
+              <m:r>
+                <w:rPr>
+                  <w:rFonts w:ascii="Cambria Math" w:eastAsiaTheme="minorEastAsia" w:hAnsi="Cambria Math"/>
+                </w:rPr>
+                <m:t>-8)</m:t>
+              </m:r>
+            </m:e>
+          </m:rad>
+          <m:r>
+            <w:rPr>
+              <w:rFonts w:ascii="Cambria Math" w:eastAsiaTheme="minorEastAsia" w:hAnsi="Cambria Math"/>
+            </w:rPr>
+            <m:t>+4</m:t>
+          </m:r>
+          <m:limUpp>
+            <m:limUppPr>
+              <m:ctrlPr>
+                <w:rPr>
+                  <w:rFonts w:ascii="Cambria Math" w:eastAsiaTheme="minorEastAsia" w:hAnsi="Cambria Math"/>
+                  <w:i/>
+                </w:rPr>
+              </m:ctrlPr>
+            </m:limUppPr>
+            <m:e>
+              <m:r>
+                <w:rPr>
+                  <w:rFonts w:ascii="Cambria Math" w:eastAsiaTheme="minorEastAsia" w:hAnsi="Cambria Math"/>
+                </w:rPr>
+                <m:t>=</m:t>
+              </m:r>
+            </m:e>
+            <m:lim>
+              <m:r>
+                <w:rPr>
+                  <w:rFonts w:ascii="Cambria Math" w:eastAsiaTheme="minorEastAsia" w:hAnsi="Cambria Math"/>
+                </w:rPr>
+                <m:t>?</m:t>
+              </m:r>
+            </m:lim>
+          </m:limUpp>
+          <m:r>
+            <w:rPr>
+              <w:rFonts w:ascii="Cambria Math" w:eastAsiaTheme="minorEastAsia" w:hAnsi="Cambria Math"/>
+            </w:rPr>
+            <m:t>4</m:t>
+          </m:r>
+          <m:r>
+            <w:rPr>
+              <w:rFonts w:ascii="Cambria Math" w:eastAsiaTheme="minorEastAsia" w:hAnsi="Cambria Math"/>
+            </w:rPr>
+            <w:br/>
+          </m:r>
+        </m:oMath>
+        <m:oMath>
+          <m:rad>
+            <m:radPr>
+              <m:degHide m:val="1"/>
+              <m:ctrlPr>
+                <w:rPr>
+                  <w:rFonts w:ascii="Cambria Math" w:eastAsiaTheme="minorEastAsia" w:hAnsi="Cambria Math"/>
+                  <w:i/>
+                </w:rPr>
+              </m:ctrlPr>
+            </m:radPr>
+            <m:deg/>
+            <m:e>
+              <m:r>
+                <w:rPr>
+                  <w:rFonts w:ascii="Cambria Math" w:eastAsiaTheme="minorEastAsia" w:hAnsi="Cambria Math"/>
+                </w:rPr>
+                <m:t>0</m:t>
+              </m:r>
+            </m:e>
+          </m:rad>
+          <m:r>
+            <w:rPr>
+              <w:rFonts w:ascii="Cambria Math" w:eastAsiaTheme="minorEastAsia" w:hAnsi="Cambria Math"/>
+            </w:rPr>
+            <m:t>+4</m:t>
+          </m:r>
+          <m:limUpp>
+            <m:limUppPr>
+              <m:ctrlPr>
+                <w:rPr>
+                  <w:rFonts w:ascii="Cambria Math" w:eastAsiaTheme="minorEastAsia" w:hAnsi="Cambria Math"/>
+                  <w:i/>
+                </w:rPr>
+              </m:ctrlPr>
+            </m:limUppPr>
+            <m:e>
+              <m:r>
+                <w:rPr>
+                  <w:rFonts w:ascii="Cambria Math" w:eastAsiaTheme="minorEastAsia" w:hAnsi="Cambria Math"/>
+                </w:rPr>
+                <m:t>=</m:t>
+              </m:r>
+            </m:e>
+            <m:lim>
+              <m:r>
+                <w:rPr>
+                  <w:rFonts w:ascii="Cambria Math" w:eastAsiaTheme="minorEastAsia" w:hAnsi="Cambria Math"/>
+                </w:rPr>
+                <m:t>?</m:t>
+              </m:r>
+            </m:lim>
+          </m:limUpp>
+          <m:r>
+            <w:rPr>
+              <w:rFonts w:ascii="Cambria Math" w:eastAsiaTheme="minorEastAsia" w:hAnsi="Cambria Math"/>
+            </w:rPr>
+            <m:t>4</m:t>
+          </m:r>
+          <m:r>
+            <w:rPr>
+              <w:rFonts w:ascii="Cambria Math" w:eastAsiaTheme="minorEastAsia" w:hAnsi="Cambria Math"/>
+            </w:rPr>
+            <w:br/>
+          </m:r>
+        </m:oMath>
+        <m:oMath>
+          <m:r>
+            <w:rPr>
+              <w:rFonts w:ascii="Cambria Math" w:eastAsiaTheme="minorEastAsia" w:hAnsi="Cambria Math"/>
+            </w:rPr>
+            <m:t>4=4</m:t>
+          </m:r>
+          <m:r>
+            <w:rPr>
+              <w:rFonts w:eastAsiaTheme="minorEastAsia"/>
+            </w:rPr>
+            <w:br/>
+          </m:r>
+          <m:r>
+            <w:rPr>
+              <w:rFonts w:eastAsiaTheme="minorEastAsia"/>
+            </w:rPr>
+            <w:br/>
+          </m:r>
+        </m:oMath>
+      </m:oMathPara>
+      <w:r>
+        <w:rPr>
+          <w:rFonts w:eastAsiaTheme="minorEastAsia"/>
+          <w:b/>
+          <w:bCs/>
+        </w:rPr>
+        <w:t xml:space="preserve">Solution: </w:t>
+      </w:r>
+      <m:oMath>
+        <m:r>
+          <m:rPr>
+            <m:sty m:val="bi"/>
+          </m:rPr>
+          <w:rPr>
+            <w:rFonts w:ascii="Cambria Math" w:eastAsiaTheme="minorEastAsia" w:hAnsi="Cambria Math"/>
+          </w:rPr>
+          <m:t>x=4</m:t>
+        </m:r>
+      </m:oMath>
+    </w:p>
+    <w:p>
+      <w:pPr>
+        <w:pStyle w:val="ListParagraph"/>
+        <w:numPr>
+          <w:ilvl w:val="0"/>
+          <w:numId w:val="24"/>
+        </w:numPr>
+        <w:rPr>
+          <w:rFonts w:eastAsiaTheme="minorEastAsia"/>
+          <w:b/>
+          <w:bCs/>
+        </w:rPr>
+      </w:pPr>
+      <w:r>
+        <w:rPr>
+          <w:rFonts w:eastAsiaTheme="minorEastAsia"/>
+        </w:rPr>
+        <w:t xml:space="preserve">The equation </w:t>
+      </w:r>
+      <m:oMath>
+        <m:r>
+          <w:rPr>
+            <w:rFonts w:ascii="Cambria Math" w:eastAsiaTheme="minorEastAsia" w:hAnsi="Cambria Math"/>
+          </w:rPr>
+          <m:t>x=3</m:t>
+        </m:r>
+      </m:oMath>
+      <w:r>
+        <w:rPr>
+          <w:rFonts w:eastAsiaTheme="minorEastAsia"/>
+        </w:rPr>
+        <w:t xml:space="preserve"> has a solution set of {3}. If you square both sides of the equation, what is the solution set of the new equation?</w:t>
+      </w:r>
+      <w:r>
+        <w:rPr>
+          <w:rFonts w:eastAsiaTheme="minorEastAsia"/>
+        </w:rPr>
+        <w:br/>
+      </w:r>
+      <m:oMathPara>
+        <m:oMath>
+          <m:r>
+            <w:rPr>
+              <w:rFonts w:ascii="Cambria Math" w:eastAsiaTheme="minorEastAsia" w:hAnsi="Cambria Math"/>
+            </w:rPr>
+            <m:t>x=3</m:t>
+          </m:r>
+          <m:r>
+            <w:rPr>
+              <w:rFonts w:ascii="Cambria Math" w:eastAsiaTheme="minorEastAsia" w:hAnsi="Cambria Math"/>
+            </w:rPr>
+            <w:br/>
+          </m:r>
+        </m:oMath>
+        <m:oMath>
+          <m:sSup>
+            <m:sSupPr>
+              <m:ctrlPr>
+                <w:rPr>
+                  <w:rFonts w:ascii="Cambria Math" w:eastAsiaTheme="minorEastAsia" w:hAnsi="Cambria Math"/>
+                  <w:i/>
+                </w:rPr>
+              </m:ctrlPr>
+            </m:sSupPr>
+            <m:e>
+              <m:r>
+                <w:rPr>
+                  <w:rFonts w:ascii="Cambria Math" w:eastAsiaTheme="minorEastAsia" w:hAnsi="Cambria Math"/>
+                </w:rPr>
+                <m:t>x</m:t>
+              </m:r>
+            </m:e>
+            <m:sup>
+              <m:r>
+                <w:rPr>
+                  <w:rFonts w:ascii="Cambria Math" w:eastAsiaTheme="minorEastAsia" w:hAnsi="Cambria Math"/>
+                </w:rPr>
+                <m:t>2</m:t>
+              </m:r>
+            </m:sup>
+          </m:sSup>
+          <m:r>
+            <w:rPr>
+              <w:rFonts w:ascii="Cambria Math" w:eastAsiaTheme="minorEastAsia" w:hAnsi="Cambria Math"/>
+            </w:rPr>
+            <m:t>=</m:t>
+          </m:r>
+          <m:sSup>
+            <m:sSupPr>
+              <m:ctrlPr>
+                <w:rPr>
+                  <w:rFonts w:ascii="Cambria Math" w:eastAsiaTheme="minorEastAsia" w:hAnsi="Cambria Math"/>
+                  <w:i/>
+                </w:rPr>
+              </m:ctrlPr>
+            </m:sSupPr>
+            <m:e>
+              <m:r>
+                <w:rPr>
+                  <w:rFonts w:ascii="Cambria Math" w:eastAsiaTheme="minorEastAsia" w:hAnsi="Cambria Math"/>
+                </w:rPr>
+                <m:t>3</m:t>
+              </m:r>
+            </m:e>
+            <m:sup>
+              <m:r>
+                <w:rPr>
+                  <w:rFonts w:ascii="Cambria Math" w:eastAsiaTheme="minorEastAsia" w:hAnsi="Cambria Math"/>
+                </w:rPr>
+                <m:t>2</m:t>
+              </m:r>
+            </m:sup>
+          </m:sSup>
+          <m:r>
+            <w:rPr>
+              <w:rFonts w:ascii="Cambria Math" w:eastAsiaTheme="minorEastAsia" w:hAnsi="Cambria Math"/>
+            </w:rPr>
+            <w:br/>
+          </m:r>
+        </m:oMath>
+        <m:oMath>
+          <m:sSup>
+            <m:sSupPr>
+              <m:ctrlPr>
+                <w:rPr>
+                  <w:rFonts w:ascii="Cambria Math" w:eastAsiaTheme="minorEastAsia" w:hAnsi="Cambria Math"/>
+                  <w:i/>
+                </w:rPr>
+              </m:ctrlPr>
+            </m:sSupPr>
+            <m:e>
+              <m:r>
+                <w:rPr>
+                  <w:rFonts w:ascii="Cambria Math" w:eastAsiaTheme="minorEastAsia" w:hAnsi="Cambria Math"/>
+                </w:rPr>
+                <m:t>x</m:t>
+              </m:r>
+            </m:e>
+            <m:sup>
+              <m:r>
+                <w:rPr>
+                  <w:rFonts w:ascii="Cambria Math" w:eastAsiaTheme="minorEastAsia" w:hAnsi="Cambria Math"/>
+                </w:rPr>
+                <m:t>2</m:t>
+              </m:r>
+            </m:sup>
+          </m:sSup>
+          <m:r>
+            <w:rPr>
+              <w:rFonts w:ascii="Cambria Math" w:eastAsiaTheme="minorEastAsia" w:hAnsi="Cambria Math"/>
+            </w:rPr>
+            <m:t>=</m:t>
+          </m:r>
+          <m:r>
+            <w:rPr>
+              <w:rFonts w:ascii="Cambria Math" w:eastAsiaTheme="minorEastAsia" w:hAnsi="Cambria Math"/>
+            </w:rPr>
+            <m:t>9</m:t>
+          </m:r>
+          <m:r>
+            <w:rPr>
+              <w:rFonts w:eastAsiaTheme="minorEastAsia"/>
+            </w:rPr>
+            <w:br/>
+          </m:r>
+        </m:oMath>
+        <m:oMath>
+          <m:r>
+            <w:rPr>
+              <w:rFonts w:ascii="Cambria Math" w:eastAsiaTheme="minorEastAsia" w:hAnsi="Cambria Math"/>
+            </w:rPr>
+            <m:t>x=±3</m:t>
+          </m:r>
+          <m:r>
+            <w:rPr>
+              <w:rFonts w:eastAsiaTheme="minorEastAsia"/>
+            </w:rPr>
+            <w:br/>
+          </m:r>
+        </m:oMath>
+      </m:oMathPara>
+      <w:r>
+        <w:rPr>
+          <w:rFonts w:eastAsiaTheme="minorEastAsia"/>
+          <w:b/>
+          <w:bCs/>
+        </w:rPr>
+        <w:t xml:space="preserve">Solution set of new </w:t>
+      </w:r>
+      <w:proofErr w:type="gramStart"/>
+      <w:r>
+        <w:rPr>
+          <w:rFonts w:eastAsiaTheme="minorEastAsia"/>
+          <w:b/>
+          <w:bCs/>
+        </w:rPr>
+        <w:t>equation: {</w:t>
+      </w:r>
+      <w:proofErr w:type="gramEnd"/>
+      <w:r>
+        <w:rPr>
+          <w:rFonts w:eastAsiaTheme="minorEastAsia"/>
+          <w:b/>
+          <w:bCs/>
+        </w:rPr>
+        <w:t xml:space="preserve">-3, </w:t>
+      </w:r>
+      <w:proofErr w:type="gramStart"/>
+      <w:r>
+        <w:rPr>
+          <w:rFonts w:eastAsiaTheme="minorEastAsia"/>
+          <w:b/>
+          <w:bCs/>
+        </w:rPr>
+        <w:t>3 }</w:t>
+      </w:r>
+      <w:proofErr w:type="gramEnd"/>
+    </w:p>
+    <w:p>
+      <w:pPr>
+        <w:pStyle w:val="ListParagraph"/>
+        <w:numPr>
+          <w:ilvl w:val="0"/>
+          <w:numId w:val="24"/>
+        </w:numPr>
+        <w:rPr>
+          <w:rFonts w:eastAsiaTheme="minorEastAsia"/>
+        </w:rPr>
+      </w:pPr>
+      <w:r>
+        <w:rPr>
+          <w:rFonts w:eastAsiaTheme="minorEastAsia"/>
+        </w:rPr>
+        <w:br w:type="column"/>
+      </w:r>
+      <w:r>
+        <w:rPr>
+          <w:rFonts w:eastAsiaTheme="minorEastAsia"/>
+        </w:rPr>
+        <w:lastRenderedPageBreak/>
+        <w:t>Jace tried to solve the equation</w:t>
+      </w:r>
+      <w:r>
+        <w:rPr>
+          <w:rFonts w:eastAsiaTheme="minorEastAsia"/>
+        </w:rPr>
+        <w:br/>
+      </w:r>
+      <m:oMath>
+        <m:rad>
+          <m:radPr>
+            <m:degHide m:val="1"/>
+            <m:ctrlPr>
+              <w:rPr>
+                <w:rFonts w:ascii="Cambria Math" w:eastAsiaTheme="minorEastAsia" w:hAnsi="Cambria Math"/>
+                <w:i/>
+              </w:rPr>
+            </m:ctrlPr>
+          </m:radPr>
+          <m:deg/>
+          <m:e>
+            <m:r>
+              <w:rPr>
+                <w:rFonts w:ascii="Cambria Math" w:eastAsiaTheme="minorEastAsia" w:hAnsi="Cambria Math"/>
+              </w:rPr>
+              <m:t>x-4</m:t>
+            </m:r>
+          </m:e>
+        </m:rad>
+        <m:r>
+          <w:rPr>
+            <w:rFonts w:ascii="Cambria Math" w:eastAsiaTheme="minorEastAsia" w:hAnsi="Cambria Math"/>
+          </w:rPr>
+          <m:t>+</m:t>
+        </m:r>
+        <m:rad>
+          <m:radPr>
+            <m:degHide m:val="1"/>
+            <m:ctrlPr>
+              <w:rPr>
+                <w:rFonts w:ascii="Cambria Math" w:eastAsiaTheme="minorEastAsia" w:hAnsi="Cambria Math"/>
+                <w:i/>
+              </w:rPr>
+            </m:ctrlPr>
+          </m:radPr>
+          <m:deg/>
+          <m:e>
+            <m:r>
+              <w:rPr>
+                <w:rFonts w:ascii="Cambria Math" w:eastAsiaTheme="minorEastAsia" w:hAnsi="Cambria Math"/>
+              </w:rPr>
+              <m:t>x+4</m:t>
+            </m:r>
+          </m:e>
+        </m:rad>
+        <m:r>
+          <w:rPr>
+            <w:rFonts w:ascii="Cambria Math" w:eastAsiaTheme="minorEastAsia" w:hAnsi="Cambria Math"/>
+          </w:rPr>
+          <m:t>=4</m:t>
+        </m:r>
+      </m:oMath>
+      <w:r>
+        <w:rPr>
+          <w:rFonts w:eastAsiaTheme="minorEastAsia"/>
+        </w:rPr>
+        <w:t xml:space="preserve"> by first squaring both sides. He got: </w:t>
+      </w:r>
+      <w:r>
+        <w:rPr>
+          <w:rFonts w:eastAsiaTheme="minorEastAsia"/>
+        </w:rPr>
+        <w:br/>
+      </w:r>
+      <w:r>
+        <w:rPr>
+          <w:rFonts w:eastAsiaTheme="minorEastAsia"/>
+        </w:rPr>
+        <w:br/>
+      </w:r>
+      <m:oMathPara>
+        <m:oMath>
+          <m:sSup>
+            <m:sSupPr>
+              <m:ctrlPr>
+                <w:rPr>
+                  <w:rFonts w:ascii="Cambria Math" w:eastAsiaTheme="minorEastAsia" w:hAnsi="Cambria Math"/>
+                  <w:i/>
+                </w:rPr>
+              </m:ctrlPr>
+            </m:sSupPr>
+            <m:e>
+              <m:d>
+                <m:dPr>
+                  <m:ctrlPr>
+                    <w:rPr>
+                      <w:rFonts w:ascii="Cambria Math" w:eastAsiaTheme="minorEastAsia" w:hAnsi="Cambria Math"/>
+                      <w:i/>
+                    </w:rPr>
+                  </m:ctrlPr>
+                </m:dPr>
+                <m:e>
+                  <m:rad>
+                    <m:radPr>
+                      <m:degHide m:val="1"/>
+                      <m:ctrlPr>
+                        <w:rPr>
+                          <w:rFonts w:ascii="Cambria Math" w:eastAsiaTheme="minorEastAsia" w:hAnsi="Cambria Math"/>
+                          <w:i/>
+                        </w:rPr>
+                      </m:ctrlPr>
+                    </m:radPr>
+                    <m:deg/>
+                    <m:e>
+                      <m:r>
+                        <w:rPr>
+                          <w:rFonts w:ascii="Cambria Math" w:eastAsiaTheme="minorEastAsia" w:hAnsi="Cambria Math"/>
+                        </w:rPr>
+                        <m:t>x-4</m:t>
+                      </m:r>
+                    </m:e>
+                  </m:rad>
+                  <m:r>
+                    <w:rPr>
+                      <w:rFonts w:ascii="Cambria Math" w:eastAsiaTheme="minorEastAsia" w:hAnsi="Cambria Math"/>
+                    </w:rPr>
+                    <m:t>+</m:t>
+                  </m:r>
+                  <m:rad>
+                    <m:radPr>
+                      <m:degHide m:val="1"/>
+                      <m:ctrlPr>
+                        <w:rPr>
+                          <w:rFonts w:ascii="Cambria Math" w:eastAsiaTheme="minorEastAsia" w:hAnsi="Cambria Math"/>
+                          <w:i/>
+                        </w:rPr>
+                      </m:ctrlPr>
+                    </m:radPr>
+                    <m:deg/>
+                    <m:e>
+                      <m:r>
+                        <w:rPr>
+                          <w:rFonts w:ascii="Cambria Math" w:eastAsiaTheme="minorEastAsia" w:hAnsi="Cambria Math"/>
+                        </w:rPr>
+                        <m:t>x+4</m:t>
+                      </m:r>
+                    </m:e>
+                  </m:rad>
+                </m:e>
+              </m:d>
+            </m:e>
+            <m:sup>
+              <m:r>
+                <w:rPr>
+                  <w:rFonts w:ascii="Cambria Math" w:eastAsiaTheme="minorEastAsia" w:hAnsi="Cambria Math"/>
+                </w:rPr>
+                <m:t>2</m:t>
+              </m:r>
+            </m:sup>
+          </m:sSup>
+          <m:r>
+            <w:rPr>
+              <w:rFonts w:ascii="Cambria Math" w:eastAsiaTheme="minorEastAsia" w:hAnsi="Cambria Math"/>
+            </w:rPr>
+            <m:t>=</m:t>
+          </m:r>
+          <m:sSup>
+            <m:sSupPr>
+              <m:ctrlPr>
+                <w:rPr>
+                  <w:rFonts w:ascii="Cambria Math" w:eastAsiaTheme="minorEastAsia" w:hAnsi="Cambria Math"/>
+                  <w:i/>
+                </w:rPr>
+              </m:ctrlPr>
+            </m:sSupPr>
+            <m:e>
+              <m:r>
+                <w:rPr>
+                  <w:rFonts w:ascii="Cambria Math" w:eastAsiaTheme="minorEastAsia" w:hAnsi="Cambria Math"/>
+                </w:rPr>
+                <m:t>4</m:t>
+              </m:r>
+            </m:e>
+            <m:sup>
+              <m:r>
+                <w:rPr>
+                  <w:rFonts w:ascii="Cambria Math" w:eastAsiaTheme="minorEastAsia" w:hAnsi="Cambria Math"/>
+                </w:rPr>
+                <m:t>2</m:t>
+              </m:r>
+            </m:sup>
+          </m:sSup>
+          <m:r>
+            <w:rPr>
+              <w:rFonts w:ascii="Cambria Math" w:eastAsiaTheme="minorEastAsia" w:hAnsi="Cambria Math"/>
+            </w:rPr>
+            <w:br/>
+          </m:r>
+        </m:oMath>
+        <m:oMath>
+          <m:r>
+            <w:rPr>
+              <w:rFonts w:ascii="Cambria Math" w:eastAsiaTheme="minorEastAsia" w:hAnsi="Cambria Math"/>
+            </w:rPr>
+            <m:t>x-4+x+4=16</m:t>
+          </m:r>
+          <m:r>
+            <w:rPr>
+              <w:rFonts w:ascii="Cambria Math" w:eastAsiaTheme="minorEastAsia" w:hAnsi="Cambria Math"/>
+            </w:rPr>
+            <w:br/>
+          </m:r>
+        </m:oMath>
+        <m:oMath>
+          <m:r>
+            <w:rPr>
+              <w:rFonts w:ascii="Cambria Math" w:eastAsiaTheme="minorEastAsia" w:hAnsi="Cambria Math"/>
+            </w:rPr>
+            <m:t>2x=16</m:t>
+          </m:r>
+          <m:r>
+            <w:rPr>
+              <w:rFonts w:ascii="Cambria Math" w:eastAsiaTheme="minorEastAsia" w:hAnsi="Cambria Math"/>
+            </w:rPr>
+            <w:br/>
+          </m:r>
+        </m:oMath>
+        <m:oMath>
+          <m:r>
+            <w:rPr>
+              <w:rFonts w:ascii="Cambria Math" w:eastAsiaTheme="minorEastAsia" w:hAnsi="Cambria Math"/>
+            </w:rPr>
+            <m:t>x=8</m:t>
+          </m:r>
+          <m:r>
+            <w:rPr>
+              <w:rFonts w:ascii="Cambria Math" w:eastAsiaTheme="minorEastAsia" w:hAnsi="Cambria Math"/>
+            </w:rPr>
+            <w:br/>
+          </m:r>
+        </m:oMath>
+      </m:oMathPara>
+      <w:r>
+        <w:rPr>
+          <w:rFonts w:eastAsiaTheme="minorEastAsia"/>
+        </w:rPr>
+        <w:t>However, 8 is not a solution to the equation. What did Jace do wrong?</w:t>
+      </w:r>
+      <w:r>
+        <w:rPr>
+          <w:rFonts w:eastAsiaTheme="minorEastAsia"/>
+        </w:rPr>
+        <w:br/>
+      </w:r>
+      <w:r>
+        <w:rPr>
+          <w:rFonts w:eastAsiaTheme="minorEastAsia"/>
+        </w:rPr>
+        <w:br/>
+        <w:t>Jace did not square the radical expression properly, but more importantly, he did not follow proper procedure by isolating the radical to one side of the equation.</w:t>
+      </w:r>
+    </w:p>
+    <w:p>
+      <w:pPr>
+        <w:pStyle w:val="ListParagraph"/>
+        <w:rPr>
+          <w:rFonts w:eastAsiaTheme="minorEastAsia"/>
+        </w:rPr>
+      </w:pPr>
+    </w:p>
+    <w:p>
+      <w:pPr>
+        <w:pStyle w:val="ListParagraph"/>
+        <w:numPr>
+          <w:ilvl w:val="0"/>
+          <w:numId w:val="24"/>
+        </w:numPr>
+        <w:rPr>
+          <w:rFonts w:eastAsiaTheme="minorEastAsia"/>
+        </w:rPr>
+      </w:pPr>
+      <w:r>
+        <w:rPr>
+          <w:rFonts w:eastAsiaTheme="minorEastAsia"/>
+        </w:rPr>
+        <w:t xml:space="preserve">What value(s) of </w:t>
+      </w:r>
+      <m:oMath>
+        <m:r>
+          <w:rPr>
+            <w:rFonts w:ascii="Cambria Math" w:eastAsiaTheme="minorEastAsia" w:hAnsi="Cambria Math"/>
+          </w:rPr>
+          <m:t>x</m:t>
+        </m:r>
+      </m:oMath>
+      <w:r>
+        <w:rPr>
+          <w:rFonts w:eastAsiaTheme="minorEastAsia"/>
+        </w:rPr>
+        <w:t xml:space="preserve"> satisfy this equation?</w:t>
+      </w:r>
+      <w:r>
+        <w:rPr>
+          <w:rFonts w:eastAsiaTheme="minorEastAsia"/>
+        </w:rPr>
+        <w:br/>
+      </w:r>
+      <m:oMathPara>
+        <m:oMath>
+          <m:rad>
+            <m:radPr>
+              <m:degHide m:val="1"/>
+              <m:ctrlPr>
+                <w:rPr>
+                  <w:rFonts w:ascii="Cambria Math" w:eastAsiaTheme="minorEastAsia" w:hAnsi="Cambria Math"/>
+                  <w:i/>
+                </w:rPr>
+              </m:ctrlPr>
+            </m:radPr>
+            <m:deg/>
+            <m:e>
+              <m:r>
+                <w:rPr>
+                  <w:rFonts w:ascii="Cambria Math" w:eastAsiaTheme="minorEastAsia" w:hAnsi="Cambria Math"/>
+                </w:rPr>
+                <m:t>x+6</m:t>
+              </m:r>
+            </m:e>
+          </m:rad>
+          <m:r>
+            <w:rPr>
+              <w:rFonts w:ascii="Cambria Math" w:eastAsiaTheme="minorEastAsia" w:hAnsi="Cambria Math"/>
+            </w:rPr>
+            <m:t>-</m:t>
+          </m:r>
+          <m:rad>
+            <m:radPr>
+              <m:degHide m:val="1"/>
+              <m:ctrlPr>
+                <w:rPr>
+                  <w:rFonts w:ascii="Cambria Math" w:eastAsiaTheme="minorEastAsia" w:hAnsi="Cambria Math"/>
+                  <w:i/>
+                </w:rPr>
+              </m:ctrlPr>
+            </m:radPr>
+            <m:deg/>
+            <m:e>
+              <m:r>
+                <w:rPr>
+                  <w:rFonts w:ascii="Cambria Math" w:eastAsiaTheme="minorEastAsia" w:hAnsi="Cambria Math"/>
+                </w:rPr>
+                <m:t>4-x</m:t>
+              </m:r>
+            </m:e>
+          </m:rad>
+          <m:r>
+            <w:rPr>
+              <w:rFonts w:ascii="Cambria Math" w:eastAsiaTheme="minorEastAsia" w:hAnsi="Cambria Math"/>
+            </w:rPr>
+            <m:t>=2</m:t>
+          </m:r>
+          <m:r>
+            <w:rPr>
+              <w:rFonts w:ascii="Cambria Math" w:eastAsiaTheme="minorEastAsia" w:hAnsi="Cambria Math"/>
+            </w:rPr>
+            <w:br/>
+          </m:r>
+        </m:oMath>
+        <m:oMath>
+          <m:r>
+            <w:rPr>
+              <w:rFonts w:ascii="Cambria Math" w:eastAsiaTheme="minorEastAsia" w:hAnsi="Cambria Math"/>
+            </w:rPr>
+            <m:t>+</m:t>
+          </m:r>
+          <m:rad>
+            <m:radPr>
+              <m:degHide m:val="1"/>
+              <m:ctrlPr>
+                <w:rPr>
+                  <w:rFonts w:ascii="Cambria Math" w:eastAsiaTheme="minorEastAsia" w:hAnsi="Cambria Math"/>
+                  <w:i/>
+                </w:rPr>
+              </m:ctrlPr>
+            </m:radPr>
+            <m:deg/>
+            <m:e>
+              <m:r>
+                <w:rPr>
+                  <w:rFonts w:ascii="Cambria Math" w:eastAsiaTheme="minorEastAsia" w:hAnsi="Cambria Math"/>
+                </w:rPr>
+                <m:t>4-x</m:t>
+              </m:r>
+            </m:e>
+          </m:rad>
+          <m:r>
+            <w:rPr>
+              <w:rFonts w:ascii="Cambria Math" w:eastAsiaTheme="minorEastAsia" w:hAnsi="Cambria Math"/>
+            </w:rPr>
+            <m:t>=+</m:t>
+          </m:r>
+          <m:rad>
+            <m:radPr>
+              <m:degHide m:val="1"/>
+              <m:ctrlPr>
+                <w:rPr>
+                  <w:rFonts w:ascii="Cambria Math" w:eastAsiaTheme="minorEastAsia" w:hAnsi="Cambria Math"/>
+                  <w:i/>
+                </w:rPr>
+              </m:ctrlPr>
+            </m:radPr>
+            <m:deg/>
+            <m:e>
+              <m:r>
+                <w:rPr>
+                  <w:rFonts w:ascii="Cambria Math" w:eastAsiaTheme="minorEastAsia" w:hAnsi="Cambria Math"/>
+                </w:rPr>
+                <m:t>4-x</m:t>
+              </m:r>
+            </m:e>
+          </m:rad>
+          <m:r>
+            <w:rPr>
+              <w:rFonts w:ascii="Cambria Math" w:eastAsiaTheme="minorEastAsia" w:hAnsi="Cambria Math"/>
+            </w:rPr>
+            <w:br/>
+          </m:r>
+        </m:oMath>
+        <m:oMath>
+          <m:rad>
+            <m:radPr>
+              <m:degHide m:val="1"/>
+              <m:ctrlPr>
+                <w:rPr>
+                  <w:rFonts w:ascii="Cambria Math" w:eastAsiaTheme="minorEastAsia" w:hAnsi="Cambria Math"/>
+                  <w:i/>
+                </w:rPr>
+              </m:ctrlPr>
+            </m:radPr>
+            <m:deg/>
+            <m:e>
+              <m:r>
+                <w:rPr>
+                  <w:rFonts w:ascii="Cambria Math" w:eastAsiaTheme="minorEastAsia" w:hAnsi="Cambria Math"/>
+                </w:rPr>
+                <m:t>x+6</m:t>
+              </m:r>
+            </m:e>
+          </m:rad>
+          <m:r>
+            <w:rPr>
+              <w:rFonts w:ascii="Cambria Math" w:eastAsiaTheme="minorEastAsia" w:hAnsi="Cambria Math"/>
+            </w:rPr>
+            <m:t>=2+</m:t>
+          </m:r>
+          <m:rad>
+            <m:radPr>
+              <m:degHide m:val="1"/>
+              <m:ctrlPr>
+                <w:rPr>
+                  <w:rFonts w:ascii="Cambria Math" w:eastAsiaTheme="minorEastAsia" w:hAnsi="Cambria Math"/>
+                  <w:i/>
+                </w:rPr>
+              </m:ctrlPr>
+            </m:radPr>
+            <m:deg/>
+            <m:e>
+              <m:r>
+                <w:rPr>
+                  <w:rFonts w:ascii="Cambria Math" w:eastAsiaTheme="minorEastAsia" w:hAnsi="Cambria Math"/>
+                </w:rPr>
+                <m:t>4-x</m:t>
+              </m:r>
+            </m:e>
+          </m:rad>
+          <m:r>
+            <w:rPr>
+              <w:rFonts w:ascii="Cambria Math" w:eastAsiaTheme="minorEastAsia" w:hAnsi="Cambria Math"/>
+            </w:rPr>
+            <w:br/>
+          </m:r>
+        </m:oMath>
+        <m:oMath>
+          <m:sSup>
+            <m:sSupPr>
+              <m:ctrlPr>
+                <w:rPr>
+                  <w:rFonts w:ascii="Cambria Math" w:eastAsiaTheme="minorEastAsia" w:hAnsi="Cambria Math"/>
+                  <w:i/>
+                </w:rPr>
+              </m:ctrlPr>
+            </m:sSupPr>
+            <m:e>
+              <m:d>
+                <m:dPr>
+                  <m:ctrlPr>
+                    <w:rPr>
+                      <w:rFonts w:ascii="Cambria Math" w:eastAsiaTheme="minorEastAsia" w:hAnsi="Cambria Math"/>
+                      <w:i/>
+                    </w:rPr>
+                  </m:ctrlPr>
+                </m:dPr>
+                <m:e>
+                  <m:rad>
+                    <m:radPr>
+                      <m:degHide m:val="1"/>
+                      <m:ctrlPr>
+                        <w:rPr>
+                          <w:rFonts w:ascii="Cambria Math" w:eastAsiaTheme="minorEastAsia" w:hAnsi="Cambria Math"/>
+                          <w:i/>
+                        </w:rPr>
+                      </m:ctrlPr>
+                    </m:radPr>
+                    <m:deg/>
+                    <m:e>
+                      <m:r>
+                        <w:rPr>
+                          <w:rFonts w:ascii="Cambria Math" w:eastAsiaTheme="minorEastAsia" w:hAnsi="Cambria Math"/>
+                        </w:rPr>
+                        <m:t>x+6</m:t>
+                      </m:r>
+                    </m:e>
+                  </m:rad>
+                </m:e>
+              </m:d>
+            </m:e>
+            <m:sup>
+              <m:r>
+                <w:rPr>
+                  <w:rFonts w:ascii="Cambria Math" w:eastAsiaTheme="minorEastAsia" w:hAnsi="Cambria Math"/>
+                </w:rPr>
+                <m:t>2</m:t>
+              </m:r>
+            </m:sup>
+          </m:sSup>
+          <m:r>
+            <w:rPr>
+              <w:rFonts w:ascii="Cambria Math" w:eastAsiaTheme="minorEastAsia" w:hAnsi="Cambria Math"/>
+            </w:rPr>
+            <m:t>=</m:t>
+          </m:r>
+          <m:sSup>
+            <m:sSupPr>
+              <m:ctrlPr>
+                <w:rPr>
+                  <w:rFonts w:ascii="Cambria Math" w:eastAsiaTheme="minorEastAsia" w:hAnsi="Cambria Math"/>
+                  <w:i/>
+                </w:rPr>
+              </m:ctrlPr>
+            </m:sSupPr>
+            <m:e>
+              <m:d>
+                <m:dPr>
+                  <m:ctrlPr>
+                    <w:rPr>
+                      <w:rFonts w:ascii="Cambria Math" w:eastAsiaTheme="minorEastAsia" w:hAnsi="Cambria Math"/>
+                      <w:i/>
+                    </w:rPr>
+                  </m:ctrlPr>
+                </m:dPr>
+                <m:e>
+                  <m:r>
+                    <w:rPr>
+                      <w:rFonts w:ascii="Cambria Math" w:eastAsiaTheme="minorEastAsia" w:hAnsi="Cambria Math"/>
+                    </w:rPr>
+                    <m:t>2+</m:t>
+                  </m:r>
+                  <m:rad>
+                    <m:radPr>
+                      <m:degHide m:val="1"/>
+                      <m:ctrlPr>
+                        <w:rPr>
+                          <w:rFonts w:ascii="Cambria Math" w:eastAsiaTheme="minorEastAsia" w:hAnsi="Cambria Math"/>
+                          <w:i/>
+                        </w:rPr>
+                      </m:ctrlPr>
+                    </m:radPr>
+                    <m:deg/>
+                    <m:e>
+                      <m:r>
+                        <w:rPr>
+                          <w:rFonts w:ascii="Cambria Math" w:eastAsiaTheme="minorEastAsia" w:hAnsi="Cambria Math"/>
+                        </w:rPr>
+                        <m:t>4-x</m:t>
+                      </m:r>
+                    </m:e>
+                  </m:rad>
+                </m:e>
+              </m:d>
+            </m:e>
+            <m:sup>
+              <m:r>
+                <w:rPr>
+                  <w:rFonts w:ascii="Cambria Math" w:eastAsiaTheme="minorEastAsia" w:hAnsi="Cambria Math"/>
+                </w:rPr>
+                <m:t>2</m:t>
+              </m:r>
+            </m:sup>
+          </m:sSup>
+          <m:r>
+            <w:rPr>
+              <w:rFonts w:ascii="Cambria Math" w:eastAsiaTheme="minorEastAsia" w:hAnsi="Cambria Math"/>
+            </w:rPr>
+            <w:br/>
+          </m:r>
+        </m:oMath>
+        <m:oMath>
+          <m:r>
+            <w:rPr>
+              <w:rFonts w:ascii="Cambria Math" w:eastAsiaTheme="minorEastAsia" w:hAnsi="Cambria Math"/>
+            </w:rPr>
+            <m:t>x+6=</m:t>
+          </m:r>
+          <m:d>
+            <m:dPr>
+              <m:ctrlPr>
+                <w:rPr>
+                  <w:rFonts w:ascii="Cambria Math" w:eastAsiaTheme="minorEastAsia" w:hAnsi="Cambria Math"/>
+                  <w:i/>
+                </w:rPr>
+              </m:ctrlPr>
+            </m:dPr>
+            <m:e>
+              <m:r>
+                <w:rPr>
+                  <w:rFonts w:ascii="Cambria Math" w:eastAsiaTheme="minorEastAsia" w:hAnsi="Cambria Math"/>
+                </w:rPr>
+                <m:t>2</m:t>
+              </m:r>
+            </m:e>
+          </m:d>
+          <m:d>
+            <m:dPr>
+              <m:ctrlPr>
+                <w:rPr>
+                  <w:rFonts w:ascii="Cambria Math" w:eastAsiaTheme="minorEastAsia" w:hAnsi="Cambria Math"/>
+                  <w:i/>
+                </w:rPr>
+              </m:ctrlPr>
+            </m:dPr>
+            <m:e>
+              <m:r>
+                <w:rPr>
+                  <w:rFonts w:ascii="Cambria Math" w:eastAsiaTheme="minorEastAsia" w:hAnsi="Cambria Math"/>
+                </w:rPr>
+                <m:t>2</m:t>
+              </m:r>
+            </m:e>
+          </m:d>
+          <m:r>
+            <w:rPr>
+              <w:rFonts w:ascii="Cambria Math" w:eastAsiaTheme="minorEastAsia" w:hAnsi="Cambria Math"/>
+            </w:rPr>
+            <m:t>+2</m:t>
+          </m:r>
+          <m:rad>
+            <m:radPr>
+              <m:degHide m:val="1"/>
+              <m:ctrlPr>
+                <w:rPr>
+                  <w:rFonts w:ascii="Cambria Math" w:eastAsiaTheme="minorEastAsia" w:hAnsi="Cambria Math"/>
+                  <w:i/>
+                </w:rPr>
+              </m:ctrlPr>
+            </m:radPr>
+            <m:deg/>
+            <m:e>
+              <m:r>
+                <w:rPr>
+                  <w:rFonts w:ascii="Cambria Math" w:eastAsiaTheme="minorEastAsia" w:hAnsi="Cambria Math"/>
+                </w:rPr>
+                <m:t>4-x</m:t>
+              </m:r>
+            </m:e>
+          </m:rad>
+          <m:r>
+            <w:rPr>
+              <w:rFonts w:ascii="Cambria Math" w:eastAsiaTheme="minorEastAsia" w:hAnsi="Cambria Math"/>
+            </w:rPr>
+            <m:t>+2</m:t>
+          </m:r>
+          <m:rad>
+            <m:radPr>
+              <m:degHide m:val="1"/>
+              <m:ctrlPr>
+                <w:rPr>
+                  <w:rFonts w:ascii="Cambria Math" w:eastAsiaTheme="minorEastAsia" w:hAnsi="Cambria Math"/>
+                  <w:i/>
+                </w:rPr>
+              </m:ctrlPr>
+            </m:radPr>
+            <m:deg/>
+            <m:e>
+              <m:r>
+                <w:rPr>
+                  <w:rFonts w:ascii="Cambria Math" w:eastAsiaTheme="minorEastAsia" w:hAnsi="Cambria Math"/>
+                </w:rPr>
+                <m:t>4-x</m:t>
+              </m:r>
+            </m:e>
+          </m:rad>
+          <m:r>
+            <w:rPr>
+              <w:rFonts w:ascii="Cambria Math" w:eastAsiaTheme="minorEastAsia" w:hAnsi="Cambria Math"/>
+            </w:rPr>
+            <m:t>+4-x</m:t>
+          </m:r>
+          <m:r>
+            <w:rPr>
+              <w:rFonts w:ascii="Cambria Math" w:eastAsiaTheme="minorEastAsia" w:hAnsi="Cambria Math"/>
+            </w:rPr>
+            <w:br/>
+          </m:r>
+        </m:oMath>
+        <m:oMath>
+          <m:r>
+            <w:rPr>
+              <w:rFonts w:ascii="Cambria Math" w:eastAsiaTheme="minorEastAsia" w:hAnsi="Cambria Math"/>
+            </w:rPr>
+            <m:t>x+6=4+4</m:t>
+          </m:r>
+          <m:rad>
+            <m:radPr>
+              <m:degHide m:val="1"/>
+              <m:ctrlPr>
+                <w:rPr>
+                  <w:rFonts w:ascii="Cambria Math" w:eastAsiaTheme="minorEastAsia" w:hAnsi="Cambria Math"/>
+                  <w:i/>
+                </w:rPr>
+              </m:ctrlPr>
+            </m:radPr>
+            <m:deg/>
+            <m:e>
+              <m:r>
+                <w:rPr>
+                  <w:rFonts w:ascii="Cambria Math" w:eastAsiaTheme="minorEastAsia" w:hAnsi="Cambria Math"/>
+                </w:rPr>
+                <m:t>4-x</m:t>
+              </m:r>
+            </m:e>
+          </m:rad>
+          <m:r>
+            <w:rPr>
+              <w:rFonts w:ascii="Cambria Math" w:eastAsiaTheme="minorEastAsia" w:hAnsi="Cambria Math"/>
+            </w:rPr>
+            <m:t>+</m:t>
+          </m:r>
+          <m:r>
+            <w:rPr>
+              <w:rFonts w:ascii="Cambria Math" w:eastAsiaTheme="minorEastAsia" w:hAnsi="Cambria Math"/>
+            </w:rPr>
+            <m:t>4-x</m:t>
+          </m:r>
+          <m:r>
+            <w:rPr>
+              <w:rFonts w:ascii="Cambria Math" w:eastAsiaTheme="minorEastAsia" w:hAnsi="Cambria Math"/>
+            </w:rPr>
+            <w:br/>
+          </m:r>
+        </m:oMath>
+        <m:oMath>
+          <m:r>
+            <w:rPr>
+              <w:rFonts w:ascii="Cambria Math" w:eastAsiaTheme="minorEastAsia" w:hAnsi="Cambria Math"/>
+            </w:rPr>
+            <m:t>x+6=8+</m:t>
+          </m:r>
+          <m:r>
+            <w:rPr>
+              <w:rFonts w:ascii="Cambria Math" w:eastAsiaTheme="minorEastAsia" w:hAnsi="Cambria Math"/>
+            </w:rPr>
+            <m:t>4</m:t>
+          </m:r>
+          <m:rad>
+            <m:radPr>
+              <m:degHide m:val="1"/>
+              <m:ctrlPr>
+                <w:rPr>
+                  <w:rFonts w:ascii="Cambria Math" w:eastAsiaTheme="minorEastAsia" w:hAnsi="Cambria Math"/>
+                  <w:i/>
+                </w:rPr>
+              </m:ctrlPr>
+            </m:radPr>
+            <m:deg/>
+            <m:e>
+              <m:r>
+                <w:rPr>
+                  <w:rFonts w:ascii="Cambria Math" w:eastAsiaTheme="minorEastAsia" w:hAnsi="Cambria Math"/>
+                </w:rPr>
+                <m:t>4-x</m:t>
+              </m:r>
+            </m:e>
+          </m:rad>
+          <m:r>
+            <w:rPr>
+              <w:rFonts w:ascii="Cambria Math" w:eastAsiaTheme="minorEastAsia" w:hAnsi="Cambria Math"/>
+            </w:rPr>
+            <m:t>-x</m:t>
+          </m:r>
+          <m:r>
+            <w:rPr>
+              <w:rFonts w:ascii="Cambria Math" w:eastAsiaTheme="minorEastAsia" w:hAnsi="Cambria Math"/>
+            </w:rPr>
+            <w:br/>
+          </m:r>
+        </m:oMath>
+        <m:oMath>
+          <m:r>
+            <w:rPr>
+              <w:rFonts w:ascii="Cambria Math" w:eastAsiaTheme="minorEastAsia" w:hAnsi="Cambria Math"/>
+            </w:rPr>
+            <m:t>+x-8=+x-8</m:t>
+          </m:r>
+          <m:r>
+            <w:rPr>
+              <w:rFonts w:ascii="Cambria Math" w:eastAsiaTheme="minorEastAsia" w:hAnsi="Cambria Math"/>
+            </w:rPr>
+            <w:br/>
+          </m:r>
+        </m:oMath>
+        <m:oMath>
+          <m:r>
+            <w:rPr>
+              <w:rFonts w:ascii="Cambria Math" w:eastAsiaTheme="minorEastAsia" w:hAnsi="Cambria Math"/>
+            </w:rPr>
+            <m:t>2x-2=</m:t>
+          </m:r>
+          <m:r>
+            <w:rPr>
+              <w:rFonts w:ascii="Cambria Math" w:eastAsiaTheme="minorEastAsia" w:hAnsi="Cambria Math"/>
+            </w:rPr>
+            <m:t>4</m:t>
+          </m:r>
+          <m:rad>
+            <m:radPr>
+              <m:degHide m:val="1"/>
+              <m:ctrlPr>
+                <w:rPr>
+                  <w:rFonts w:ascii="Cambria Math" w:eastAsiaTheme="minorEastAsia" w:hAnsi="Cambria Math"/>
+                  <w:i/>
+                </w:rPr>
+              </m:ctrlPr>
+            </m:radPr>
+            <m:deg/>
+            <m:e>
+              <m:r>
+                <w:rPr>
+                  <w:rFonts w:ascii="Cambria Math" w:eastAsiaTheme="minorEastAsia" w:hAnsi="Cambria Math"/>
+                </w:rPr>
+                <m:t>4-x</m:t>
+              </m:r>
+            </m:e>
+          </m:rad>
+          <m:r>
+            <w:rPr>
+              <w:rFonts w:ascii="Cambria Math" w:eastAsiaTheme="minorEastAsia" w:hAnsi="Cambria Math"/>
+            </w:rPr>
+            <w:br/>
+          </m:r>
+        </m:oMath>
+        <m:oMath>
+          <m:r>
+            <w:rPr>
+              <w:rFonts w:ascii="Cambria Math" w:eastAsiaTheme="minorEastAsia" w:hAnsi="Cambria Math"/>
+            </w:rPr>
+            <m:t>2</m:t>
+          </m:r>
+          <m:d>
+            <m:dPr>
+              <m:ctrlPr>
+                <w:rPr>
+                  <w:rFonts w:ascii="Cambria Math" w:eastAsiaTheme="minorEastAsia" w:hAnsi="Cambria Math"/>
+                  <w:i/>
+                </w:rPr>
+              </m:ctrlPr>
+            </m:dPr>
+            <m:e>
+              <m:r>
+                <w:rPr>
+                  <w:rFonts w:ascii="Cambria Math" w:eastAsiaTheme="minorEastAsia" w:hAnsi="Cambria Math"/>
+                </w:rPr>
+                <m:t>x-1</m:t>
+              </m:r>
+            </m:e>
+          </m:d>
+          <m:r>
+            <w:rPr>
+              <w:rFonts w:ascii="Cambria Math" w:eastAsiaTheme="minorEastAsia" w:hAnsi="Cambria Math"/>
+            </w:rPr>
+            <m:t>=</m:t>
+          </m:r>
+          <m:r>
+            <w:rPr>
+              <w:rFonts w:ascii="Cambria Math" w:eastAsiaTheme="minorEastAsia" w:hAnsi="Cambria Math"/>
+            </w:rPr>
+            <m:t>4</m:t>
+          </m:r>
+          <m:rad>
+            <m:radPr>
+              <m:degHide m:val="1"/>
+              <m:ctrlPr>
+                <w:rPr>
+                  <w:rFonts w:ascii="Cambria Math" w:eastAsiaTheme="minorEastAsia" w:hAnsi="Cambria Math"/>
+                  <w:i/>
+                </w:rPr>
+              </m:ctrlPr>
+            </m:radPr>
+            <m:deg/>
+            <m:e>
+              <m:r>
+                <w:rPr>
+                  <w:rFonts w:ascii="Cambria Math" w:eastAsiaTheme="minorEastAsia" w:hAnsi="Cambria Math"/>
+                </w:rPr>
+                <m:t>4-x</m:t>
+              </m:r>
+            </m:e>
+          </m:rad>
+          <m:r>
+            <w:rPr>
+              <w:rFonts w:ascii="Cambria Math" w:eastAsiaTheme="minorEastAsia" w:hAnsi="Cambria Math"/>
+            </w:rPr>
+            <w:br/>
+          </m:r>
+        </m:oMath>
+        <m:oMath>
+          <m:sSup>
+            <m:sSupPr>
+              <m:ctrlPr>
+                <w:rPr>
+                  <w:rFonts w:ascii="Cambria Math" w:eastAsiaTheme="minorEastAsia" w:hAnsi="Cambria Math"/>
+                  <w:i/>
+                </w:rPr>
+              </m:ctrlPr>
+            </m:sSupPr>
+            <m:e>
+              <m:d>
+                <m:dPr>
+                  <m:ctrlPr>
+                    <w:rPr>
+                      <w:rFonts w:ascii="Cambria Math" w:eastAsiaTheme="minorEastAsia" w:hAnsi="Cambria Math"/>
+                      <w:i/>
+                    </w:rPr>
+                  </m:ctrlPr>
+                </m:dPr>
+                <m:e>
+                  <m:r>
+                    <w:rPr>
+                      <w:rFonts w:ascii="Cambria Math" w:eastAsiaTheme="minorEastAsia" w:hAnsi="Cambria Math"/>
+                    </w:rPr>
+                    <m:t>2</m:t>
+                  </m:r>
+                  <m:d>
+                    <m:dPr>
+                      <m:ctrlPr>
+                        <w:rPr>
+                          <w:rFonts w:ascii="Cambria Math" w:eastAsiaTheme="minorEastAsia" w:hAnsi="Cambria Math"/>
+                          <w:i/>
+                        </w:rPr>
+                      </m:ctrlPr>
+                    </m:dPr>
+                    <m:e>
+                      <m:r>
+                        <w:rPr>
+                          <w:rFonts w:ascii="Cambria Math" w:eastAsiaTheme="minorEastAsia" w:hAnsi="Cambria Math"/>
+                        </w:rPr>
+                        <m:t>x-1</m:t>
+                      </m:r>
+                    </m:e>
+                  </m:d>
+                </m:e>
+              </m:d>
+            </m:e>
+            <m:sup>
+              <m:r>
+                <w:rPr>
+                  <w:rFonts w:ascii="Cambria Math" w:eastAsiaTheme="minorEastAsia" w:hAnsi="Cambria Math"/>
+                </w:rPr>
+                <m:t>2</m:t>
+              </m:r>
+            </m:sup>
+          </m:sSup>
+          <m:r>
+            <w:rPr>
+              <w:rFonts w:ascii="Cambria Math" w:eastAsiaTheme="minorEastAsia" w:hAnsi="Cambria Math"/>
+            </w:rPr>
+            <m:t>=</m:t>
+          </m:r>
+          <m:sSup>
+            <m:sSupPr>
+              <m:ctrlPr>
+                <w:rPr>
+                  <w:rFonts w:ascii="Cambria Math" w:eastAsiaTheme="minorEastAsia" w:hAnsi="Cambria Math"/>
+                  <w:i/>
+                </w:rPr>
+              </m:ctrlPr>
+            </m:sSupPr>
+            <m:e>
+              <m:d>
+                <m:dPr>
+                  <m:ctrlPr>
+                    <w:rPr>
+                      <w:rFonts w:ascii="Cambria Math" w:eastAsiaTheme="minorEastAsia" w:hAnsi="Cambria Math"/>
+                      <w:i/>
+                    </w:rPr>
+                  </m:ctrlPr>
+                </m:dPr>
+                <m:e>
+                  <m:r>
+                    <w:rPr>
+                      <w:rFonts w:ascii="Cambria Math" w:eastAsiaTheme="minorEastAsia" w:hAnsi="Cambria Math"/>
+                    </w:rPr>
+                    <m:t>4</m:t>
+                  </m:r>
+                  <m:rad>
+                    <m:radPr>
+                      <m:degHide m:val="1"/>
+                      <m:ctrlPr>
+                        <w:rPr>
+                          <w:rFonts w:ascii="Cambria Math" w:eastAsiaTheme="minorEastAsia" w:hAnsi="Cambria Math"/>
+                          <w:i/>
+                        </w:rPr>
+                      </m:ctrlPr>
+                    </m:radPr>
+                    <m:deg/>
+                    <m:e>
+                      <m:r>
+                        <w:rPr>
+                          <w:rFonts w:ascii="Cambria Math" w:eastAsiaTheme="minorEastAsia" w:hAnsi="Cambria Math"/>
+                        </w:rPr>
+                        <m:t>4-x</m:t>
+                      </m:r>
+                    </m:e>
+                  </m:rad>
+                </m:e>
+              </m:d>
+            </m:e>
+            <m:sup>
+              <m:r>
+                <w:rPr>
+                  <w:rFonts w:ascii="Cambria Math" w:eastAsiaTheme="minorEastAsia" w:hAnsi="Cambria Math"/>
+                </w:rPr>
+                <m:t>2</m:t>
+              </m:r>
+            </m:sup>
+          </m:sSup>
+          <m:r>
+            <w:rPr>
+              <w:rFonts w:ascii="Cambria Math" w:eastAsiaTheme="minorEastAsia" w:hAnsi="Cambria Math"/>
+            </w:rPr>
+            <w:br/>
+          </m:r>
+        </m:oMath>
+        <m:oMath>
+          <m:r>
+            <w:rPr>
+              <w:rFonts w:ascii="Cambria Math" w:eastAsiaTheme="minorEastAsia" w:hAnsi="Cambria Math"/>
+            </w:rPr>
+            <m:t>4</m:t>
+          </m:r>
+          <m:d>
+            <m:dPr>
+              <m:ctrlPr>
+                <w:rPr>
+                  <w:rFonts w:ascii="Cambria Math" w:eastAsiaTheme="minorEastAsia" w:hAnsi="Cambria Math"/>
+                  <w:i/>
+                </w:rPr>
+              </m:ctrlPr>
+            </m:dPr>
+            <m:e>
+              <m:sSup>
+                <m:sSupPr>
+                  <m:ctrlPr>
+                    <w:rPr>
+                      <w:rFonts w:ascii="Cambria Math" w:eastAsiaTheme="minorEastAsia" w:hAnsi="Cambria Math"/>
+                      <w:i/>
+                    </w:rPr>
+                  </m:ctrlPr>
+                </m:sSupPr>
+                <m:e>
+                  <m:r>
+                    <w:rPr>
+                      <w:rFonts w:ascii="Cambria Math" w:eastAsiaTheme="minorEastAsia" w:hAnsi="Cambria Math"/>
+                    </w:rPr>
+                    <m:t>x</m:t>
+                  </m:r>
+                </m:e>
+                <m:sup>
+                  <m:r>
+                    <w:rPr>
+                      <w:rFonts w:ascii="Cambria Math" w:eastAsiaTheme="minorEastAsia" w:hAnsi="Cambria Math"/>
+                    </w:rPr>
+                    <m:t>2</m:t>
+                  </m:r>
+                </m:sup>
+              </m:sSup>
+              <m:r>
+                <w:rPr>
+                  <w:rFonts w:ascii="Cambria Math" w:eastAsiaTheme="minorEastAsia" w:hAnsi="Cambria Math"/>
+                </w:rPr>
+                <m:t>-2x+1</m:t>
+              </m:r>
+            </m:e>
+          </m:d>
+          <m:r>
+            <w:rPr>
+              <w:rFonts w:ascii="Cambria Math" w:eastAsiaTheme="minorEastAsia" w:hAnsi="Cambria Math"/>
+            </w:rPr>
+            <m:t>=16</m:t>
+          </m:r>
+          <m:d>
+            <m:dPr>
+              <m:ctrlPr>
+                <w:rPr>
+                  <w:rFonts w:ascii="Cambria Math" w:eastAsiaTheme="minorEastAsia" w:hAnsi="Cambria Math"/>
+                  <w:i/>
+                </w:rPr>
+              </m:ctrlPr>
+            </m:dPr>
+            <m:e>
+              <m:r>
+                <w:rPr>
+                  <w:rFonts w:ascii="Cambria Math" w:eastAsiaTheme="minorEastAsia" w:hAnsi="Cambria Math"/>
+                </w:rPr>
+                <m:t>4-x</m:t>
+              </m:r>
+            </m:e>
+          </m:d>
+          <m:r>
+            <w:rPr>
+              <w:rFonts w:ascii="Cambria Math" w:eastAsiaTheme="minorEastAsia" w:hAnsi="Cambria Math"/>
+            </w:rPr>
+            <w:br/>
+          </m:r>
+        </m:oMath>
+        <m:oMath>
+          <m:f>
+            <m:fPr>
+              <m:ctrlPr>
+                <w:rPr>
+                  <w:rFonts w:ascii="Cambria Math" w:eastAsiaTheme="minorEastAsia" w:hAnsi="Cambria Math"/>
+                  <w:i/>
+                </w:rPr>
+              </m:ctrlPr>
+            </m:fPr>
+            <m:num>
+              <m:r>
+                <w:rPr>
+                  <w:rFonts w:ascii="Cambria Math" w:eastAsiaTheme="minorEastAsia" w:hAnsi="Cambria Math"/>
+                </w:rPr>
+                <m:t>4</m:t>
+              </m:r>
+              <m:d>
+                <m:dPr>
+                  <m:ctrlPr>
+                    <w:rPr>
+                      <w:rFonts w:ascii="Cambria Math" w:eastAsiaTheme="minorEastAsia" w:hAnsi="Cambria Math"/>
+                      <w:i/>
+                    </w:rPr>
+                  </m:ctrlPr>
+                </m:dPr>
+                <m:e>
+                  <m:sSup>
+                    <m:sSupPr>
+                      <m:ctrlPr>
+                        <w:rPr>
+                          <w:rFonts w:ascii="Cambria Math" w:eastAsiaTheme="minorEastAsia" w:hAnsi="Cambria Math"/>
+                          <w:i/>
+                        </w:rPr>
+                      </m:ctrlPr>
+                    </m:sSupPr>
+                    <m:e>
+                      <m:r>
+                        <w:rPr>
+                          <w:rFonts w:ascii="Cambria Math" w:eastAsiaTheme="minorEastAsia" w:hAnsi="Cambria Math"/>
+                        </w:rPr>
+                        <m:t>x</m:t>
+                      </m:r>
+                    </m:e>
+                    <m:sup>
+                      <m:r>
+                        <w:rPr>
+                          <w:rFonts w:ascii="Cambria Math" w:eastAsiaTheme="minorEastAsia" w:hAnsi="Cambria Math"/>
+                        </w:rPr>
+                        <m:t>2</m:t>
+                      </m:r>
+                    </m:sup>
+                  </m:sSup>
+                  <m:r>
+                    <w:rPr>
+                      <w:rFonts w:ascii="Cambria Math" w:eastAsiaTheme="minorEastAsia" w:hAnsi="Cambria Math"/>
+                    </w:rPr>
+                    <m:t>-2x+1</m:t>
+                  </m:r>
+                </m:e>
+              </m:d>
+            </m:num>
+            <m:den>
+              <m:r>
+                <w:rPr>
+                  <w:rFonts w:ascii="Cambria Math" w:eastAsiaTheme="minorEastAsia" w:hAnsi="Cambria Math"/>
+                </w:rPr>
+                <m:t>4</m:t>
+              </m:r>
+            </m:den>
+          </m:f>
+          <m:r>
+            <w:rPr>
+              <w:rFonts w:ascii="Cambria Math" w:eastAsiaTheme="minorEastAsia" w:hAnsi="Cambria Math"/>
+            </w:rPr>
+            <m:t>=</m:t>
+          </m:r>
+          <m:f>
+            <m:fPr>
+              <m:ctrlPr>
+                <w:rPr>
+                  <w:rFonts w:ascii="Cambria Math" w:eastAsiaTheme="minorEastAsia" w:hAnsi="Cambria Math"/>
+                  <w:i/>
+                </w:rPr>
+              </m:ctrlPr>
+            </m:fPr>
+            <m:num>
+              <m:r>
+                <w:rPr>
+                  <w:rFonts w:ascii="Cambria Math" w:eastAsiaTheme="minorEastAsia" w:hAnsi="Cambria Math"/>
+                </w:rPr>
+                <m:t>16</m:t>
+              </m:r>
+              <m:d>
+                <m:dPr>
+                  <m:ctrlPr>
+                    <w:rPr>
+                      <w:rFonts w:ascii="Cambria Math" w:eastAsiaTheme="minorEastAsia" w:hAnsi="Cambria Math"/>
+                      <w:i/>
+                    </w:rPr>
+                  </m:ctrlPr>
+                </m:dPr>
+                <m:e>
+                  <m:r>
+                    <w:rPr>
+                      <w:rFonts w:ascii="Cambria Math" w:eastAsiaTheme="minorEastAsia" w:hAnsi="Cambria Math"/>
+                    </w:rPr>
+                    <m:t>4-x</m:t>
+                  </m:r>
+                </m:e>
+              </m:d>
+            </m:num>
+            <m:den>
+              <m:r>
+                <w:rPr>
+                  <w:rFonts w:ascii="Cambria Math" w:eastAsiaTheme="minorEastAsia" w:hAnsi="Cambria Math"/>
+                </w:rPr>
+                <m:t>4</m:t>
+              </m:r>
+            </m:den>
+          </m:f>
+          <m:r>
+            <w:rPr>
+              <w:rFonts w:ascii="Cambria Math" w:eastAsiaTheme="minorEastAsia" w:hAnsi="Cambria Math"/>
+            </w:rPr>
+            <m:t>=4</m:t>
+          </m:r>
+          <m:d>
+            <m:dPr>
+              <m:ctrlPr>
+                <w:rPr>
+                  <w:rFonts w:ascii="Cambria Math" w:eastAsiaTheme="minorEastAsia" w:hAnsi="Cambria Math"/>
+                  <w:i/>
+                </w:rPr>
+              </m:ctrlPr>
+            </m:dPr>
+            <m:e>
+              <m:r>
+                <w:rPr>
+                  <w:rFonts w:ascii="Cambria Math" w:eastAsiaTheme="minorEastAsia" w:hAnsi="Cambria Math"/>
+                </w:rPr>
+                <m:t>4-x</m:t>
+              </m:r>
+            </m:e>
+          </m:d>
+          <m:r>
+            <w:rPr>
+              <w:rFonts w:ascii="Cambria Math" w:eastAsiaTheme="minorEastAsia" w:hAnsi="Cambria Math"/>
+            </w:rPr>
+            <w:br/>
+          </m:r>
+        </m:oMath>
+        <m:oMath>
+          <m:sSup>
+            <m:sSupPr>
+              <m:ctrlPr>
+                <w:rPr>
+                  <w:rFonts w:ascii="Cambria Math" w:eastAsiaTheme="minorEastAsia" w:hAnsi="Cambria Math"/>
+                  <w:i/>
+                </w:rPr>
+              </m:ctrlPr>
+            </m:sSupPr>
+            <m:e>
+              <m:r>
+                <w:rPr>
+                  <w:rFonts w:ascii="Cambria Math" w:eastAsiaTheme="minorEastAsia" w:hAnsi="Cambria Math"/>
+                </w:rPr>
+                <m:t>x</m:t>
+              </m:r>
+            </m:e>
+            <m:sup>
+              <m:r>
+                <w:rPr>
+                  <w:rFonts w:ascii="Cambria Math" w:eastAsiaTheme="minorEastAsia" w:hAnsi="Cambria Math"/>
+                </w:rPr>
+                <m:t>2</m:t>
+              </m:r>
+            </m:sup>
+          </m:sSup>
+          <m:r>
+            <w:rPr>
+              <w:rFonts w:ascii="Cambria Math" w:eastAsiaTheme="minorEastAsia" w:hAnsi="Cambria Math"/>
+            </w:rPr>
+            <m:t>-2x+1</m:t>
+          </m:r>
+          <m:r>
+            <w:rPr>
+              <w:rFonts w:ascii="Cambria Math" w:eastAsiaTheme="minorEastAsia" w:hAnsi="Cambria Math"/>
+            </w:rPr>
+            <m:t>=16-4x</m:t>
+          </m:r>
+          <m:r>
+            <w:rPr>
+              <w:rFonts w:ascii="Cambria Math" w:eastAsiaTheme="minorEastAsia" w:hAnsi="Cambria Math"/>
+            </w:rPr>
+            <w:br/>
+          </m:r>
+        </m:oMath>
+        <m:oMath>
+          <m:r>
+            <w:rPr>
+              <w:rFonts w:ascii="Cambria Math" w:eastAsiaTheme="minorEastAsia" w:hAnsi="Cambria Math"/>
+            </w:rPr>
+            <m:t>+4x-16=+4x-16</m:t>
+          </m:r>
+          <m:r>
+            <w:rPr>
+              <w:rFonts w:ascii="Cambria Math" w:eastAsiaTheme="minorEastAsia" w:hAnsi="Cambria Math"/>
+            </w:rPr>
+            <w:br/>
+          </m:r>
+        </m:oMath>
+        <m:oMath>
+          <m:sSup>
+            <m:sSupPr>
+              <m:ctrlPr>
+                <w:rPr>
+                  <w:rFonts w:ascii="Cambria Math" w:eastAsiaTheme="minorEastAsia" w:hAnsi="Cambria Math"/>
+                  <w:i/>
+                </w:rPr>
+              </m:ctrlPr>
+            </m:sSupPr>
+            <m:e>
+              <m:r>
+                <w:rPr>
+                  <w:rFonts w:ascii="Cambria Math" w:eastAsiaTheme="minorEastAsia" w:hAnsi="Cambria Math"/>
+                </w:rPr>
+                <m:t>x</m:t>
+              </m:r>
+            </m:e>
+            <m:sup>
+              <m:r>
+                <w:rPr>
+                  <w:rFonts w:ascii="Cambria Math" w:eastAsiaTheme="minorEastAsia" w:hAnsi="Cambria Math"/>
+                </w:rPr>
+                <m:t>2</m:t>
+              </m:r>
+            </m:sup>
+          </m:sSup>
+          <m:r>
+            <m:rPr>
+              <m:sty m:val="p"/>
+            </m:rPr>
+            <w:rPr>
+              <w:rFonts w:ascii="Cambria Math" w:eastAsiaTheme="minorEastAsia"/>
+            </w:rPr>
+            <m:t>+2x</m:t>
+          </m:r>
+          <m:r>
+            <m:rPr>
+              <m:sty m:val="p"/>
+            </m:rPr>
+            <w:rPr>
+              <w:rFonts w:ascii="Cambria Math" w:eastAsiaTheme="minorEastAsia"/>
+            </w:rPr>
+            <m:t>-</m:t>
+          </m:r>
+          <m:r>
+            <m:rPr>
+              <m:sty m:val="p"/>
+            </m:rPr>
+            <w:rPr>
+              <w:rFonts w:ascii="Cambria Math" w:eastAsiaTheme="minorEastAsia"/>
+            </w:rPr>
+            <m:t>15=0</m:t>
+          </m:r>
+          <m:r>
+            <m:rPr>
+              <m:sty m:val="p"/>
+            </m:rPr>
+            <w:rPr>
+              <w:rFonts w:ascii="Cambria Math" w:eastAsiaTheme="minorEastAsia"/>
+            </w:rPr>
+            <w:br/>
+          </m:r>
+        </m:oMath>
+        <m:oMath>
+          <m:d>
+            <m:dPr>
+              <m:ctrlPr>
+                <w:rPr>
+                  <w:rFonts w:ascii="Cambria Math" w:eastAsiaTheme="minorEastAsia"/>
+                </w:rPr>
+              </m:ctrlPr>
+            </m:dPr>
+            <m:e>
+              <m:r>
+                <w:rPr>
+                  <w:rFonts w:ascii="Cambria Math" w:eastAsiaTheme="minorEastAsia"/>
+                </w:rPr>
+                <m:t>x</m:t>
+              </m:r>
+              <m:r>
+                <m:rPr>
+                  <m:sty m:val="p"/>
+                </m:rPr>
+                <w:rPr>
+                  <w:rFonts w:ascii="Cambria Math" w:eastAsiaTheme="minorEastAsia"/>
+                </w:rPr>
+                <m:t>+5</m:t>
+              </m:r>
+            </m:e>
+          </m:d>
+          <m:d>
+            <m:dPr>
+              <m:ctrlPr>
+                <w:rPr>
+                  <w:rFonts w:ascii="Cambria Math" w:eastAsiaTheme="minorEastAsia"/>
+                </w:rPr>
+              </m:ctrlPr>
+            </m:dPr>
+            <m:e>
+              <m:r>
+                <w:rPr>
+                  <w:rFonts w:ascii="Cambria Math" w:eastAsiaTheme="minorEastAsia"/>
+                </w:rPr>
+                <m:t>x</m:t>
+              </m:r>
+              <m:r>
+                <m:rPr>
+                  <m:sty m:val="p"/>
+                </m:rPr>
+                <w:rPr>
+                  <w:rFonts w:ascii="Cambria Math" w:eastAsiaTheme="minorEastAsia"/>
+                </w:rPr>
+                <m:t>-</m:t>
+              </m:r>
+              <m:r>
+                <m:rPr>
+                  <m:sty m:val="p"/>
+                </m:rPr>
+                <w:rPr>
+                  <w:rFonts w:ascii="Cambria Math" w:eastAsiaTheme="minorEastAsia"/>
+                </w:rPr>
+                <m:t>3</m:t>
+              </m:r>
+            </m:e>
+          </m:d>
+          <m:r>
+            <m:rPr>
+              <m:sty m:val="p"/>
+            </m:rPr>
+            <w:rPr>
+              <w:rFonts w:ascii="Cambria Math" w:eastAsiaTheme="minorEastAsia"/>
+            </w:rPr>
+            <m:t>=0</m:t>
+          </m:r>
+          <m:r>
+            <m:rPr>
+              <m:sty m:val="p"/>
+            </m:rPr>
+            <w:rPr>
+              <w:rFonts w:ascii="Cambria Math" w:eastAsiaTheme="minorEastAsia"/>
+            </w:rPr>
+            <w:br/>
+          </m:r>
+        </m:oMath>
+        <m:oMath>
+          <m:r>
+            <w:rPr>
+              <w:rFonts w:ascii="Cambria Math" w:eastAsiaTheme="minorEastAsia"/>
+            </w:rPr>
+            <m:t>x</m:t>
+          </m:r>
+          <m:r>
+            <m:rPr>
+              <m:sty m:val="p"/>
+            </m:rPr>
+            <w:rPr>
+              <w:rFonts w:ascii="Cambria Math" w:eastAsiaTheme="minorEastAsia"/>
+            </w:rPr>
+            <m:t xml:space="preserve">+5=0 or </m:t>
+          </m:r>
+          <m:r>
+            <w:rPr>
+              <w:rFonts w:ascii="Cambria Math" w:eastAsiaTheme="minorEastAsia"/>
+            </w:rPr>
+            <m:t>x</m:t>
+          </m:r>
+          <m:r>
+            <m:rPr>
+              <m:sty m:val="p"/>
+            </m:rPr>
+            <w:rPr>
+              <w:rFonts w:ascii="Cambria Math" w:eastAsiaTheme="minorEastAsia"/>
+            </w:rPr>
+            <m:t>-</m:t>
+          </m:r>
+          <m:r>
+            <m:rPr>
+              <m:sty m:val="p"/>
+            </m:rPr>
+            <w:rPr>
+              <w:rFonts w:ascii="Cambria Math" w:eastAsiaTheme="minorEastAsia"/>
+            </w:rPr>
+            <m:t>3=0</m:t>
+          </m:r>
+          <m:r>
+            <m:rPr>
+              <m:sty m:val="p"/>
+            </m:rPr>
+            <w:rPr>
+              <w:rFonts w:ascii="Cambria Math" w:eastAsiaTheme="minorEastAsia"/>
+            </w:rPr>
+            <w:br/>
+          </m:r>
+        </m:oMath>
+        <m:oMath>
+          <m:r>
+            <w:rPr>
+              <w:rFonts w:ascii="Cambria Math" w:eastAsiaTheme="minorEastAsia"/>
+            </w:rPr>
+            <m:t>x</m:t>
+          </m:r>
+          <m:r>
+            <m:rPr>
+              <m:sty m:val="p"/>
+            </m:rPr>
+            <w:rPr>
+              <w:rFonts w:ascii="Cambria Math" w:eastAsiaTheme="minorEastAsia"/>
+            </w:rPr>
+            <m:t>=</m:t>
+          </m:r>
+          <m:r>
+            <m:rPr>
+              <m:sty m:val="p"/>
+            </m:rPr>
+            <w:rPr>
+              <w:rFonts w:ascii="Cambria Math" w:eastAsiaTheme="minorEastAsia"/>
+            </w:rPr>
+            <m:t>-</m:t>
+          </m:r>
+          <m:r>
+            <m:rPr>
+              <m:sty m:val="p"/>
+            </m:rPr>
+            <w:rPr>
+              <w:rFonts w:ascii="Cambria Math" w:eastAsiaTheme="minorEastAsia"/>
+            </w:rPr>
+            <m:t xml:space="preserve">5 or </m:t>
+          </m:r>
+          <m:r>
+            <w:rPr>
+              <w:rFonts w:ascii="Cambria Math" w:eastAsiaTheme="minorEastAsia"/>
+            </w:rPr>
+            <m:t>x</m:t>
+          </m:r>
+          <m:r>
+            <m:rPr>
+              <m:sty m:val="p"/>
+            </m:rPr>
+            <w:rPr>
+              <w:rFonts w:ascii="Cambria Math" w:eastAsiaTheme="minorEastAsia"/>
+            </w:rPr>
+            <m:t>=</m:t>
+          </m:r>
+          <m:r>
+            <w:rPr>
+              <w:rFonts w:ascii="Cambria Math" w:eastAsiaTheme="minorEastAsia" w:hAnsi="Cambria Math"/>
+            </w:rPr>
+            <m:t>3</m:t>
+          </m:r>
+          <m:r>
+            <w:rPr>
+              <w:rFonts w:eastAsiaTheme="minorEastAsia"/>
+            </w:rPr>
+            <w:br/>
+          </m:r>
+          <m:r>
+            <w:rPr>
+              <w:rFonts w:eastAsiaTheme="minorEastAsia"/>
+            </w:rPr>
+            <w:br/>
+          </m:r>
+        </m:oMath>
+        <m:oMath>
+          <m:rad>
+            <m:radPr>
+              <m:degHide m:val="1"/>
+              <m:ctrlPr>
+                <w:rPr>
+                  <w:rFonts w:ascii="Cambria Math" w:eastAsiaTheme="minorEastAsia" w:hAnsi="Cambria Math"/>
+                  <w:i/>
+                </w:rPr>
+              </m:ctrlPr>
+            </m:radPr>
+            <m:deg/>
+            <m:e>
+              <m:r>
+                <w:rPr>
+                  <w:rFonts w:ascii="Cambria Math" w:eastAsiaTheme="minorEastAsia" w:hAnsi="Cambria Math"/>
+                </w:rPr>
+                <m:t>x+6</m:t>
+              </m:r>
+            </m:e>
+          </m:rad>
+          <m:r>
+            <w:rPr>
+              <w:rFonts w:ascii="Cambria Math" w:eastAsiaTheme="minorEastAsia" w:hAnsi="Cambria Math"/>
+            </w:rPr>
+            <m:t>-</m:t>
+          </m:r>
+          <m:rad>
+            <m:radPr>
+              <m:degHide m:val="1"/>
+              <m:ctrlPr>
+                <w:rPr>
+                  <w:rFonts w:ascii="Cambria Math" w:eastAsiaTheme="minorEastAsia" w:hAnsi="Cambria Math"/>
+                  <w:i/>
+                </w:rPr>
+              </m:ctrlPr>
+            </m:radPr>
+            <m:deg/>
+            <m:e>
+              <m:r>
+                <w:rPr>
+                  <w:rFonts w:ascii="Cambria Math" w:eastAsiaTheme="minorEastAsia" w:hAnsi="Cambria Math"/>
+                </w:rPr>
+                <m:t>4-x</m:t>
+              </m:r>
+            </m:e>
+          </m:rad>
+          <m:r>
+            <w:rPr>
+              <w:rFonts w:ascii="Cambria Math" w:eastAsiaTheme="minorEastAsia" w:hAnsi="Cambria Math"/>
+            </w:rPr>
+            <m:t>=2</m:t>
+          </m:r>
+          <m:r>
+            <w:rPr>
+              <w:rFonts w:ascii="Cambria Math" w:eastAsiaTheme="minorEastAsia" w:hAnsi="Cambria Math"/>
+            </w:rPr>
+            <w:br/>
+          </m:r>
+        </m:oMath>
+        <m:oMath>
+          <m:rad>
+            <m:radPr>
+              <m:degHide m:val="1"/>
+              <m:ctrlPr>
+                <w:rPr>
+                  <w:rFonts w:ascii="Cambria Math" w:eastAsiaTheme="minorEastAsia" w:hAnsi="Cambria Math"/>
+                  <w:i/>
+                </w:rPr>
+              </m:ctrlPr>
+            </m:radPr>
+            <m:deg/>
+            <m:e>
+              <m:r>
+                <w:rPr>
+                  <w:rFonts w:ascii="Cambria Math" w:eastAsiaTheme="minorEastAsia" w:hAnsi="Cambria Math"/>
+                </w:rPr>
+                <m:t>-5+6</m:t>
+              </m:r>
+            </m:e>
+          </m:rad>
+          <m:r>
+            <w:rPr>
+              <w:rFonts w:ascii="Cambria Math" w:eastAsiaTheme="minorEastAsia" w:hAnsi="Cambria Math"/>
+            </w:rPr>
+            <m:t>-</m:t>
+          </m:r>
+          <m:rad>
+            <m:radPr>
+              <m:degHide m:val="1"/>
+              <m:ctrlPr>
+                <w:rPr>
+                  <w:rFonts w:ascii="Cambria Math" w:eastAsiaTheme="minorEastAsia" w:hAnsi="Cambria Math"/>
+                  <w:i/>
+                </w:rPr>
+              </m:ctrlPr>
+            </m:radPr>
+            <m:deg/>
+            <m:e>
+              <m:r>
+                <w:rPr>
+                  <w:rFonts w:ascii="Cambria Math" w:eastAsiaTheme="minorEastAsia" w:hAnsi="Cambria Math"/>
+                </w:rPr>
+                <m:t>4-</m:t>
+              </m:r>
+              <m:d>
+                <m:dPr>
+                  <m:ctrlPr>
+                    <w:rPr>
+                      <w:rFonts w:ascii="Cambria Math" w:eastAsiaTheme="minorEastAsia" w:hAnsi="Cambria Math"/>
+                      <w:i/>
+                    </w:rPr>
+                  </m:ctrlPr>
+                </m:dPr>
+                <m:e>
+                  <m:r>
+                    <w:rPr>
+                      <w:rFonts w:ascii="Cambria Math" w:eastAsiaTheme="minorEastAsia" w:hAnsi="Cambria Math"/>
+                    </w:rPr>
+                    <m:t>-5</m:t>
+                  </m:r>
+                </m:e>
+              </m:d>
+            </m:e>
+          </m:rad>
+          <m:limUpp>
+            <m:limUppPr>
+              <m:ctrlPr>
+                <w:rPr>
+                  <w:rFonts w:ascii="Cambria Math" w:eastAsiaTheme="minorEastAsia" w:hAnsi="Cambria Math"/>
+                  <w:i/>
+                </w:rPr>
+              </m:ctrlPr>
+            </m:limUppPr>
+            <m:e>
+              <m:r>
+                <w:rPr>
+                  <w:rFonts w:ascii="Cambria Math" w:eastAsiaTheme="minorEastAsia" w:hAnsi="Cambria Math"/>
+                </w:rPr>
+                <m:t>=</m:t>
+              </m:r>
+            </m:e>
+            <m:lim>
+              <m:r>
+                <w:rPr>
+                  <w:rFonts w:ascii="Cambria Math" w:eastAsiaTheme="minorEastAsia" w:hAnsi="Cambria Math"/>
+                </w:rPr>
+                <m:t>?</m:t>
+              </m:r>
+            </m:lim>
+          </m:limUpp>
+          <m:r>
+            <w:rPr>
+              <w:rFonts w:ascii="Cambria Math" w:eastAsiaTheme="minorEastAsia" w:hAnsi="Cambria Math"/>
+            </w:rPr>
+            <m:t>2</m:t>
+          </m:r>
+          <m:r>
+            <w:rPr>
+              <w:rFonts w:ascii="Cambria Math" w:eastAsiaTheme="minorEastAsia" w:hAnsi="Cambria Math"/>
+            </w:rPr>
+            <w:br/>
+          </m:r>
+        </m:oMath>
+        <m:oMath>
+          <m:rad>
+            <m:radPr>
+              <m:degHide m:val="1"/>
+              <m:ctrlPr>
+                <w:rPr>
+                  <w:rFonts w:ascii="Cambria Math" w:eastAsiaTheme="minorEastAsia" w:hAnsi="Cambria Math"/>
+                  <w:i/>
+                </w:rPr>
+              </m:ctrlPr>
+            </m:radPr>
+            <m:deg/>
+            <m:e>
+              <m:r>
+                <w:rPr>
+                  <w:rFonts w:ascii="Cambria Math" w:eastAsiaTheme="minorEastAsia" w:hAnsi="Cambria Math"/>
+                </w:rPr>
+                <m:t>1</m:t>
+              </m:r>
+            </m:e>
+          </m:rad>
+          <m:r>
+            <w:rPr>
+              <w:rFonts w:ascii="Cambria Math" w:eastAsiaTheme="minorEastAsia" w:hAnsi="Cambria Math"/>
+            </w:rPr>
+            <m:t>-</m:t>
+          </m:r>
+          <m:rad>
+            <m:radPr>
+              <m:degHide m:val="1"/>
+              <m:ctrlPr>
+                <w:rPr>
+                  <w:rFonts w:ascii="Cambria Math" w:eastAsiaTheme="minorEastAsia" w:hAnsi="Cambria Math"/>
+                  <w:i/>
+                </w:rPr>
+              </m:ctrlPr>
+            </m:radPr>
+            <m:deg/>
+            <m:e>
+              <m:r>
+                <w:rPr>
+                  <w:rFonts w:ascii="Cambria Math" w:eastAsiaTheme="minorEastAsia" w:hAnsi="Cambria Math"/>
+                </w:rPr>
+                <m:t>9</m:t>
+              </m:r>
+            </m:e>
+          </m:rad>
+          <m:limUpp>
+            <m:limUppPr>
+              <m:ctrlPr>
+                <w:rPr>
+                  <w:rFonts w:ascii="Cambria Math" w:eastAsiaTheme="minorEastAsia" w:hAnsi="Cambria Math"/>
+                  <w:i/>
+                </w:rPr>
+              </m:ctrlPr>
+            </m:limUppPr>
+            <m:e>
+              <m:r>
+                <w:rPr>
+                  <w:rFonts w:ascii="Cambria Math" w:eastAsiaTheme="minorEastAsia" w:hAnsi="Cambria Math"/>
+                </w:rPr>
+                <m:t>=</m:t>
+              </m:r>
+            </m:e>
+            <m:lim>
+              <m:r>
+                <w:rPr>
+                  <w:rFonts w:ascii="Cambria Math" w:eastAsiaTheme="minorEastAsia" w:hAnsi="Cambria Math"/>
+                </w:rPr>
+                <m:t>?</m:t>
+              </m:r>
+            </m:lim>
+          </m:limUpp>
+          <m:r>
+            <w:rPr>
+              <w:rFonts w:ascii="Cambria Math" w:eastAsiaTheme="minorEastAsia" w:hAnsi="Cambria Math"/>
+            </w:rPr>
+            <m:t>2</m:t>
+          </m:r>
+          <m:r>
+            <w:rPr>
+              <w:rFonts w:ascii="Cambria Math" w:eastAsiaTheme="minorEastAsia" w:hAnsi="Cambria Math"/>
+            </w:rPr>
+            <w:br/>
+          </m:r>
+        </m:oMath>
+        <m:oMath>
+          <m:r>
+            <w:rPr>
+              <w:rFonts w:ascii="Cambria Math" w:eastAsiaTheme="minorEastAsia" w:hAnsi="Cambria Math"/>
+            </w:rPr>
+            <m:t>1-3=-2≠2</m:t>
+          </m:r>
+          <m:r>
+            <w:rPr>
+              <w:rFonts w:eastAsiaTheme="minorEastAsia"/>
+            </w:rPr>
+            <w:br/>
+          </m:r>
+          <m:r>
+            <w:rPr>
+              <w:rFonts w:eastAsiaTheme="minorEastAsia"/>
+            </w:rPr>
+            <w:br/>
+          </m:r>
+        </m:oMath>
+        <m:oMath>
+          <m:rad>
+            <m:radPr>
+              <m:degHide m:val="1"/>
+              <m:ctrlPr>
+                <w:rPr>
+                  <w:rFonts w:ascii="Cambria Math" w:eastAsiaTheme="minorEastAsia" w:hAnsi="Cambria Math"/>
+                  <w:i/>
+                </w:rPr>
+              </m:ctrlPr>
+            </m:radPr>
+            <m:deg/>
+            <m:e>
+              <m:r>
+                <w:rPr>
+                  <w:rFonts w:ascii="Cambria Math" w:eastAsiaTheme="minorEastAsia" w:hAnsi="Cambria Math"/>
+                </w:rPr>
+                <m:t>x+6</m:t>
+              </m:r>
+            </m:e>
+          </m:rad>
+          <m:r>
+            <w:rPr>
+              <w:rFonts w:ascii="Cambria Math" w:eastAsiaTheme="minorEastAsia" w:hAnsi="Cambria Math"/>
+            </w:rPr>
+            <m:t>-</m:t>
+          </m:r>
+          <m:rad>
+            <m:radPr>
+              <m:degHide m:val="1"/>
+              <m:ctrlPr>
+                <w:rPr>
+                  <w:rFonts w:ascii="Cambria Math" w:eastAsiaTheme="minorEastAsia" w:hAnsi="Cambria Math"/>
+                  <w:i/>
+                </w:rPr>
+              </m:ctrlPr>
+            </m:radPr>
+            <m:deg/>
+            <m:e>
+              <m:r>
+                <w:rPr>
+                  <w:rFonts w:ascii="Cambria Math" w:eastAsiaTheme="minorEastAsia" w:hAnsi="Cambria Math"/>
+                </w:rPr>
+                <m:t>4-x</m:t>
+              </m:r>
+            </m:e>
+          </m:rad>
+          <m:r>
+            <w:rPr>
+              <w:rFonts w:ascii="Cambria Math" w:eastAsiaTheme="minorEastAsia" w:hAnsi="Cambria Math"/>
+            </w:rPr>
+            <m:t>=2</m:t>
+          </m:r>
+          <m:r>
+            <w:rPr>
+              <w:rFonts w:ascii="Cambria Math" w:eastAsiaTheme="minorEastAsia" w:hAnsi="Cambria Math"/>
+            </w:rPr>
+            <w:br/>
+          </m:r>
+        </m:oMath>
+        <m:oMath>
+          <m:rad>
+            <m:radPr>
+              <m:degHide m:val="1"/>
+              <m:ctrlPr>
+                <w:rPr>
+                  <w:rFonts w:ascii="Cambria Math" w:eastAsiaTheme="minorEastAsia" w:hAnsi="Cambria Math"/>
+                  <w:i/>
+                </w:rPr>
+              </m:ctrlPr>
+            </m:radPr>
+            <m:deg/>
+            <m:e>
+              <m:r>
+                <w:rPr>
+                  <w:rFonts w:ascii="Cambria Math" w:eastAsiaTheme="minorEastAsia" w:hAnsi="Cambria Math"/>
+                </w:rPr>
+                <m:t>3+6</m:t>
+              </m:r>
+            </m:e>
+          </m:rad>
+          <m:r>
+            <w:rPr>
+              <w:rFonts w:ascii="Cambria Math" w:eastAsiaTheme="minorEastAsia" w:hAnsi="Cambria Math"/>
+            </w:rPr>
+            <m:t>-</m:t>
+          </m:r>
+          <m:rad>
+            <m:radPr>
+              <m:degHide m:val="1"/>
+              <m:ctrlPr>
+                <w:rPr>
+                  <w:rFonts w:ascii="Cambria Math" w:eastAsiaTheme="minorEastAsia" w:hAnsi="Cambria Math"/>
+                  <w:i/>
+                </w:rPr>
+              </m:ctrlPr>
+            </m:radPr>
+            <m:deg/>
+            <m:e>
+              <m:r>
+                <w:rPr>
+                  <w:rFonts w:ascii="Cambria Math" w:eastAsiaTheme="minorEastAsia" w:hAnsi="Cambria Math"/>
+                </w:rPr>
+                <m:t>4-3</m:t>
+              </m:r>
+            </m:e>
+          </m:rad>
+          <m:limUpp>
+            <m:limUppPr>
+              <m:ctrlPr>
+                <w:rPr>
+                  <w:rFonts w:ascii="Cambria Math" w:eastAsiaTheme="minorEastAsia" w:hAnsi="Cambria Math"/>
+                  <w:i/>
+                </w:rPr>
+              </m:ctrlPr>
+            </m:limUppPr>
+            <m:e>
+              <m:r>
+                <w:rPr>
+                  <w:rFonts w:ascii="Cambria Math" w:eastAsiaTheme="minorEastAsia" w:hAnsi="Cambria Math"/>
+                </w:rPr>
+                <m:t>=</m:t>
+              </m:r>
+            </m:e>
+            <m:lim>
+              <m:r>
+                <w:rPr>
+                  <w:rFonts w:ascii="Cambria Math" w:eastAsiaTheme="minorEastAsia" w:hAnsi="Cambria Math"/>
+                </w:rPr>
+                <m:t>?</m:t>
+              </m:r>
+            </m:lim>
+          </m:limUpp>
+          <m:r>
+            <w:rPr>
+              <w:rFonts w:ascii="Cambria Math" w:eastAsiaTheme="minorEastAsia" w:hAnsi="Cambria Math"/>
+            </w:rPr>
+            <m:t>2</m:t>
+          </m:r>
+          <m:r>
+            <w:rPr>
+              <w:rFonts w:ascii="Cambria Math" w:eastAsiaTheme="minorEastAsia" w:hAnsi="Cambria Math"/>
+            </w:rPr>
+            <w:br/>
+          </m:r>
+        </m:oMath>
+        <m:oMath>
+          <m:rad>
+            <m:radPr>
+              <m:degHide m:val="1"/>
+              <m:ctrlPr>
+                <w:rPr>
+                  <w:rFonts w:ascii="Cambria Math" w:eastAsiaTheme="minorEastAsia" w:hAnsi="Cambria Math"/>
+                  <w:i/>
+                </w:rPr>
+              </m:ctrlPr>
+            </m:radPr>
+            <m:deg/>
+            <m:e>
+              <m:r>
+                <w:rPr>
+                  <w:rFonts w:ascii="Cambria Math" w:eastAsiaTheme="minorEastAsia" w:hAnsi="Cambria Math"/>
+                </w:rPr>
+                <m:t>9</m:t>
+              </m:r>
+            </m:e>
+          </m:rad>
+          <m:r>
+            <w:rPr>
+              <w:rFonts w:ascii="Cambria Math" w:eastAsiaTheme="minorEastAsia" w:hAnsi="Cambria Math"/>
+            </w:rPr>
+            <m:t>-</m:t>
+          </m:r>
+          <m:rad>
+            <m:radPr>
+              <m:degHide m:val="1"/>
+              <m:ctrlPr>
+                <w:rPr>
+                  <w:rFonts w:ascii="Cambria Math" w:eastAsiaTheme="minorEastAsia" w:hAnsi="Cambria Math"/>
+                  <w:i/>
+                </w:rPr>
+              </m:ctrlPr>
+            </m:radPr>
+            <m:deg/>
+            <m:e>
+              <m:r>
+                <w:rPr>
+                  <w:rFonts w:ascii="Cambria Math" w:eastAsiaTheme="minorEastAsia" w:hAnsi="Cambria Math"/>
+                </w:rPr>
+                <m:t>1</m:t>
+              </m:r>
+            </m:e>
+          </m:rad>
+          <m:limUpp>
+            <m:limUppPr>
+              <m:ctrlPr>
+                <w:rPr>
+                  <w:rFonts w:ascii="Cambria Math" w:eastAsiaTheme="minorEastAsia" w:hAnsi="Cambria Math"/>
+                  <w:i/>
+                </w:rPr>
+              </m:ctrlPr>
+            </m:limUppPr>
+            <m:e>
+              <m:r>
+                <w:rPr>
+                  <w:rFonts w:ascii="Cambria Math" w:eastAsiaTheme="minorEastAsia" w:hAnsi="Cambria Math"/>
+                </w:rPr>
+                <m:t>=</m:t>
+              </m:r>
+            </m:e>
+            <m:lim>
+              <m:r>
+                <w:rPr>
+                  <w:rFonts w:ascii="Cambria Math" w:eastAsiaTheme="minorEastAsia" w:hAnsi="Cambria Math"/>
+                </w:rPr>
+                <m:t>?</m:t>
+              </m:r>
+            </m:lim>
+          </m:limUpp>
+          <m:r>
+            <w:rPr>
+              <w:rFonts w:ascii="Cambria Math" w:eastAsiaTheme="minorEastAsia" w:hAnsi="Cambria Math"/>
+            </w:rPr>
+            <m:t>2</m:t>
+          </m:r>
+          <m:r>
+            <w:rPr>
+              <w:rFonts w:ascii="Cambria Math" w:eastAsiaTheme="minorEastAsia" w:hAnsi="Cambria Math"/>
+            </w:rPr>
+            <w:br/>
+          </m:r>
+        </m:oMath>
+        <m:oMath>
+          <m:r>
+            <w:rPr>
+              <w:rFonts w:ascii="Cambria Math" w:eastAsiaTheme="minorEastAsia" w:hAnsi="Cambria Math"/>
+            </w:rPr>
+            <m:t>3-1=2</m:t>
+          </m:r>
+          <m:r>
+            <w:rPr>
+              <w:rFonts w:eastAsiaTheme="minorEastAsia"/>
+            </w:rPr>
+            <w:br/>
+          </m:r>
+        </m:oMath>
+        <m:oMath>
+          <m:r>
+            <w:rPr>
+              <w:rFonts w:ascii="Cambria Math" w:eastAsiaTheme="minorEastAsia" w:hAnsi="Cambria Math"/>
+            </w:rPr>
+            <w:br/>
+          </m:r>
+        </m:oMath>
+        <m:oMath>
+          <m:r>
+            <w:rPr>
+              <w:rFonts w:ascii="Cambria Math" w:eastAsiaTheme="minorEastAsia"/>
+            </w:rPr>
+            <m:t>x</m:t>
+          </m:r>
+          <m:r>
+            <m:rPr>
+              <m:sty m:val="p"/>
+            </m:rPr>
+            <w:rPr>
+              <w:rFonts w:ascii="Cambria Math" w:eastAsiaTheme="minorEastAsia"/>
+            </w:rPr>
+            <m:t>=</m:t>
+          </m:r>
+          <m:r>
+            <m:rPr>
+              <m:sty m:val="p"/>
+            </m:rPr>
+            <w:rPr>
+              <w:rFonts w:ascii="Cambria Math" w:eastAsiaTheme="minorEastAsia"/>
+            </w:rPr>
+            <m:t>-</m:t>
+          </m:r>
+          <m:r>
+            <m:rPr>
+              <m:sty m:val="p"/>
+            </m:rPr>
+            <w:rPr>
+              <w:rFonts w:ascii="Cambria Math" w:eastAsiaTheme="minorEastAsia"/>
+            </w:rPr>
+            <m:t xml:space="preserve">5 </m:t>
+          </m:r>
+          <m:d>
+            <m:dPr>
+              <m:ctrlPr>
+                <w:rPr>
+                  <w:rFonts w:ascii="Cambria Math" w:eastAsiaTheme="minorEastAsia"/>
+                </w:rPr>
+              </m:ctrlPr>
+            </m:dPr>
+            <m:e>
+              <m:r>
+                <m:rPr>
+                  <m:sty m:val="p"/>
+                </m:rPr>
+                <w:rPr>
+                  <w:rFonts w:ascii="Cambria Math" w:eastAsiaTheme="minorEastAsia"/>
+                </w:rPr>
+                <m:t>rejected</m:t>
+              </m:r>
+            </m:e>
+          </m:d>
+          <m:r>
+            <w:rPr>
+              <w:rFonts w:ascii="Cambria Math" w:eastAsiaTheme="minorEastAsia"/>
+            </w:rPr>
+            <w:br/>
+          </m:r>
+        </m:oMath>
+        <m:oMath>
+          <m:r>
+            <m:rPr>
+              <m:sty m:val="bi"/>
+            </m:rPr>
+            <w:rPr>
+              <w:rFonts w:ascii="Cambria Math" w:eastAsiaTheme="minorEastAsia"/>
+            </w:rPr>
+            <m:t>x</m:t>
+          </m:r>
+          <m:r>
+            <m:rPr>
+              <m:sty m:val="b"/>
+            </m:rPr>
+            <w:rPr>
+              <w:rFonts w:ascii="Cambria Math" w:eastAsiaTheme="minorEastAsia"/>
+            </w:rPr>
+            <m:t>=</m:t>
+          </m:r>
+          <m:r>
+            <m:rPr>
+              <m:sty m:val="bi"/>
+            </m:rPr>
+            <w:rPr>
+              <w:rFonts w:ascii="Cambria Math" w:eastAsiaTheme="minorEastAsia" w:hAnsi="Cambria Math"/>
+            </w:rPr>
+            <m:t>3</m:t>
+          </m:r>
+          <m:r>
+            <m:rPr>
+              <m:sty m:val="bi"/>
+            </m:rPr>
+            <w:rPr>
+              <w:rFonts w:ascii="Cambria Math" w:eastAsiaTheme="minorEastAsia" w:hAnsi="Cambria Math"/>
+            </w:rPr>
+            <w:br/>
+          </m:r>
+        </m:oMath>
+        <m:oMath>
+          <m:r>
+            <m:rPr>
+              <m:sty m:val="p"/>
+            </m:rPr>
+            <w:rPr>
+              <w:rFonts w:eastAsiaTheme="minorEastAsia"/>
+            </w:rPr>
+            <w:br/>
+          </m:r>
+        </m:oMath>
+      </m:oMathPara>
+    </w:p>
     <w:sectPr>
       <w:type w:val="continuous"/>
       <w:pgSz w:w="12240" w:h="15840"/>
@@ -22021,9 +25818,9 @@
     </w:lvl>
   </w:abstractNum>
   <w:abstractNum w:abstractNumId="18" w15:restartNumberingAfterBreak="0">
-    <w:nsid w:val="535934BA"/>
+    <w:nsid w:val="4CBE51C3"/>
     <w:multiLevelType w:val="hybridMultilevel"/>
-    <w:tmpl w:val="494C742E"/>
+    <w:tmpl w:val="08C02216"/>
     <w:lvl w:ilvl="0" w:tplc="0409000F">
       <w:start w:val="1"/>
       <w:numFmt w:val="decimal"/>
@@ -22110,102 +25907,16 @@
     </w:lvl>
   </w:abstractNum>
   <w:abstractNum w:abstractNumId="19" w15:restartNumberingAfterBreak="0">
-    <w:nsid w:val="565B3B5F"/>
+    <w:nsid w:val="535934BA"/>
     <w:multiLevelType w:val="hybridMultilevel"/>
-    <w:tmpl w:val="C25CF020"/>
-    <w:lvl w:ilvl="0" w:tplc="04090017">
-      <w:start w:val="1"/>
-      <w:numFmt w:val="lowerLetter"/>
-      <w:lvlText w:val="%1)"/>
-      <w:lvlJc w:val="left"/>
-      <w:pPr>
-        <w:ind w:left="720" w:hanging="360"/>
-      </w:pPr>
-    </w:lvl>
-    <w:lvl w:ilvl="1" w:tplc="04090019" w:tentative="1">
-      <w:start w:val="1"/>
-      <w:numFmt w:val="lowerLetter"/>
-      <w:lvlText w:val="%2."/>
-      <w:lvlJc w:val="left"/>
-      <w:pPr>
-        <w:ind w:left="1440" w:hanging="360"/>
-      </w:pPr>
-    </w:lvl>
-    <w:lvl w:ilvl="2" w:tplc="0409001B" w:tentative="1">
-      <w:start w:val="1"/>
-      <w:numFmt w:val="lowerRoman"/>
-      <w:lvlText w:val="%3."/>
-      <w:lvlJc w:val="right"/>
-      <w:pPr>
-        <w:ind w:left="2160" w:hanging="180"/>
-      </w:pPr>
-    </w:lvl>
-    <w:lvl w:ilvl="3" w:tplc="0409000F" w:tentative="1">
+    <w:tmpl w:val="494C742E"/>
+    <w:lvl w:ilvl="0" w:tplc="0409000F">
       <w:start w:val="1"/>
       <w:numFmt w:val="decimal"/>
-      <w:lvlText w:val="%4."/>
-      <w:lvlJc w:val="left"/>
-      <w:pPr>
-        <w:ind w:left="2880" w:hanging="360"/>
-      </w:pPr>
-    </w:lvl>
-    <w:lvl w:ilvl="4" w:tplc="04090019" w:tentative="1">
-      <w:start w:val="1"/>
-      <w:numFmt w:val="lowerLetter"/>
-      <w:lvlText w:val="%5."/>
-      <w:lvlJc w:val="left"/>
-      <w:pPr>
-        <w:ind w:left="3600" w:hanging="360"/>
-      </w:pPr>
-    </w:lvl>
-    <w:lvl w:ilvl="5" w:tplc="0409001B" w:tentative="1">
-      <w:start w:val="1"/>
-      <w:numFmt w:val="lowerRoman"/>
-      <w:lvlText w:val="%6."/>
-      <w:lvlJc w:val="right"/>
-      <w:pPr>
-        <w:ind w:left="4320" w:hanging="180"/>
-      </w:pPr>
-    </w:lvl>
-    <w:lvl w:ilvl="6" w:tplc="0409000F" w:tentative="1">
-      <w:start w:val="1"/>
-      <w:numFmt w:val="decimal"/>
-      <w:lvlText w:val="%7."/>
-      <w:lvlJc w:val="left"/>
-      <w:pPr>
-        <w:ind w:left="5040" w:hanging="360"/>
-      </w:pPr>
-    </w:lvl>
-    <w:lvl w:ilvl="7" w:tplc="04090019" w:tentative="1">
-      <w:start w:val="1"/>
-      <w:numFmt w:val="lowerLetter"/>
-      <w:lvlText w:val="%8."/>
-      <w:lvlJc w:val="left"/>
-      <w:pPr>
-        <w:ind w:left="5760" w:hanging="360"/>
-      </w:pPr>
-    </w:lvl>
-    <w:lvl w:ilvl="8" w:tplc="0409001B" w:tentative="1">
-      <w:start w:val="1"/>
-      <w:numFmt w:val="lowerRoman"/>
-      <w:lvlText w:val="%9."/>
-      <w:lvlJc w:val="right"/>
-      <w:pPr>
-        <w:ind w:left="6480" w:hanging="180"/>
-      </w:pPr>
-    </w:lvl>
-  </w:abstractNum>
-  <w:abstractNum w:abstractNumId="20" w15:restartNumberingAfterBreak="0">
-    <w:nsid w:val="582B237B"/>
-    <w:multiLevelType w:val="hybridMultilevel"/>
-    <w:tmpl w:val="F7B2F010"/>
-    <w:lvl w:ilvl="0" w:tplc="04090015">
-      <w:start w:val="1"/>
-      <w:numFmt w:val="upperLetter"/>
       <w:lvlText w:val="%1."/>
       <w:lvlJc w:val="left"/>
       <w:pPr>
-        <w:ind w:left="360" w:hanging="360"/>
+        <w:ind w:left="720" w:hanging="360"/>
       </w:pPr>
       <w:rPr>
         <w:rFonts w:hint="default"/>
@@ -22217,7 +25928,7 @@
       <w:lvlText w:val="%2."/>
       <w:lvlJc w:val="left"/>
       <w:pPr>
-        <w:ind w:left="1080" w:hanging="360"/>
+        <w:ind w:left="1440" w:hanging="360"/>
       </w:pPr>
     </w:lvl>
     <w:lvl w:ilvl="2" w:tplc="0409001B" w:tentative="1">
@@ -22226,7 +25937,7 @@
       <w:lvlText w:val="%3."/>
       <w:lvlJc w:val="right"/>
       <w:pPr>
-        <w:ind w:left="1800" w:hanging="180"/>
+        <w:ind w:left="2160" w:hanging="180"/>
       </w:pPr>
     </w:lvl>
     <w:lvl w:ilvl="3" w:tplc="0409000F" w:tentative="1">
@@ -22235,7 +25946,7 @@
       <w:lvlText w:val="%4."/>
       <w:lvlJc w:val="left"/>
       <w:pPr>
-        <w:ind w:left="2520" w:hanging="360"/>
+        <w:ind w:left="2880" w:hanging="360"/>
       </w:pPr>
     </w:lvl>
     <w:lvl w:ilvl="4" w:tplc="04090019" w:tentative="1">
@@ -22244,7 +25955,7 @@
       <w:lvlText w:val="%5."/>
       <w:lvlJc w:val="left"/>
       <w:pPr>
-        <w:ind w:left="3240" w:hanging="360"/>
+        <w:ind w:left="3600" w:hanging="360"/>
       </w:pPr>
     </w:lvl>
     <w:lvl w:ilvl="5" w:tplc="0409001B" w:tentative="1">
@@ -22253,7 +25964,7 @@
       <w:lvlText w:val="%6."/>
       <w:lvlJc w:val="right"/>
       <w:pPr>
-        <w:ind w:left="3960" w:hanging="180"/>
+        <w:ind w:left="4320" w:hanging="180"/>
       </w:pPr>
     </w:lvl>
     <w:lvl w:ilvl="6" w:tplc="0409000F" w:tentative="1">
@@ -22262,7 +25973,7 @@
       <w:lvlText w:val="%7."/>
       <w:lvlJc w:val="left"/>
       <w:pPr>
-        <w:ind w:left="4680" w:hanging="360"/>
+        <w:ind w:left="5040" w:hanging="360"/>
       </w:pPr>
     </w:lvl>
     <w:lvl w:ilvl="7" w:tplc="04090019" w:tentative="1">
@@ -22271,7 +25982,7 @@
       <w:lvlText w:val="%8."/>
       <w:lvlJc w:val="left"/>
       <w:pPr>
-        <w:ind w:left="5400" w:hanging="360"/>
+        <w:ind w:left="5760" w:hanging="360"/>
       </w:pPr>
     </w:lvl>
     <w:lvl w:ilvl="8" w:tplc="0409001B" w:tentative="1">
@@ -22280,21 +25991,107 @@
       <w:lvlText w:val="%9."/>
       <w:lvlJc w:val="right"/>
       <w:pPr>
-        <w:ind w:left="6120" w:hanging="180"/>
+        <w:ind w:left="6480" w:hanging="180"/>
+      </w:pPr>
+    </w:lvl>
+  </w:abstractNum>
+  <w:abstractNum w:abstractNumId="20" w15:restartNumberingAfterBreak="0">
+    <w:nsid w:val="565B3B5F"/>
+    <w:multiLevelType w:val="hybridMultilevel"/>
+    <w:tmpl w:val="C25CF020"/>
+    <w:lvl w:ilvl="0" w:tplc="04090017">
+      <w:start w:val="1"/>
+      <w:numFmt w:val="lowerLetter"/>
+      <w:lvlText w:val="%1)"/>
+      <w:lvlJc w:val="left"/>
+      <w:pPr>
+        <w:ind w:left="720" w:hanging="360"/>
+      </w:pPr>
+    </w:lvl>
+    <w:lvl w:ilvl="1" w:tplc="04090019" w:tentative="1">
+      <w:start w:val="1"/>
+      <w:numFmt w:val="lowerLetter"/>
+      <w:lvlText w:val="%2."/>
+      <w:lvlJc w:val="left"/>
+      <w:pPr>
+        <w:ind w:left="1440" w:hanging="360"/>
+      </w:pPr>
+    </w:lvl>
+    <w:lvl w:ilvl="2" w:tplc="0409001B" w:tentative="1">
+      <w:start w:val="1"/>
+      <w:numFmt w:val="lowerRoman"/>
+      <w:lvlText w:val="%3."/>
+      <w:lvlJc w:val="right"/>
+      <w:pPr>
+        <w:ind w:left="2160" w:hanging="180"/>
+      </w:pPr>
+    </w:lvl>
+    <w:lvl w:ilvl="3" w:tplc="0409000F" w:tentative="1">
+      <w:start w:val="1"/>
+      <w:numFmt w:val="decimal"/>
+      <w:lvlText w:val="%4."/>
+      <w:lvlJc w:val="left"/>
+      <w:pPr>
+        <w:ind w:left="2880" w:hanging="360"/>
+      </w:pPr>
+    </w:lvl>
+    <w:lvl w:ilvl="4" w:tplc="04090019" w:tentative="1">
+      <w:start w:val="1"/>
+      <w:numFmt w:val="lowerLetter"/>
+      <w:lvlText w:val="%5."/>
+      <w:lvlJc w:val="left"/>
+      <w:pPr>
+        <w:ind w:left="3600" w:hanging="360"/>
+      </w:pPr>
+    </w:lvl>
+    <w:lvl w:ilvl="5" w:tplc="0409001B" w:tentative="1">
+      <w:start w:val="1"/>
+      <w:numFmt w:val="lowerRoman"/>
+      <w:lvlText w:val="%6."/>
+      <w:lvlJc w:val="right"/>
+      <w:pPr>
+        <w:ind w:left="4320" w:hanging="180"/>
+      </w:pPr>
+    </w:lvl>
+    <w:lvl w:ilvl="6" w:tplc="0409000F" w:tentative="1">
+      <w:start w:val="1"/>
+      <w:numFmt w:val="decimal"/>
+      <w:lvlText w:val="%7."/>
+      <w:lvlJc w:val="left"/>
+      <w:pPr>
+        <w:ind w:left="5040" w:hanging="360"/>
+      </w:pPr>
+    </w:lvl>
+    <w:lvl w:ilvl="7" w:tplc="04090019" w:tentative="1">
+      <w:start w:val="1"/>
+      <w:numFmt w:val="lowerLetter"/>
+      <w:lvlText w:val="%8."/>
+      <w:lvlJc w:val="left"/>
+      <w:pPr>
+        <w:ind w:left="5760" w:hanging="360"/>
+      </w:pPr>
+    </w:lvl>
+    <w:lvl w:ilvl="8" w:tplc="0409001B" w:tentative="1">
+      <w:start w:val="1"/>
+      <w:numFmt w:val="lowerRoman"/>
+      <w:lvlText w:val="%9."/>
+      <w:lvlJc w:val="right"/>
+      <w:pPr>
+        <w:ind w:left="6480" w:hanging="180"/>
       </w:pPr>
     </w:lvl>
   </w:abstractNum>
   <w:abstractNum w:abstractNumId="21" w15:restartNumberingAfterBreak="0">
-    <w:nsid w:val="6EEA64AD"/>
+    <w:nsid w:val="582B237B"/>
     <w:multiLevelType w:val="hybridMultilevel"/>
-    <w:tmpl w:val="0E18012C"/>
-    <w:lvl w:ilvl="0" w:tplc="0409000F">
+    <w:tmpl w:val="F7B2F010"/>
+    <w:lvl w:ilvl="0" w:tplc="04090015">
       <w:start w:val="1"/>
-      <w:numFmt w:val="decimal"/>
+      <w:numFmt w:val="upperLetter"/>
       <w:lvlText w:val="%1."/>
       <w:lvlJc w:val="left"/>
       <w:pPr>
-        <w:ind w:left="720" w:hanging="360"/>
+        <w:ind w:left="360" w:hanging="360"/>
       </w:pPr>
       <w:rPr>
         <w:rFonts w:hint="default"/>
@@ -22306,7 +26103,7 @@
       <w:lvlText w:val="%2."/>
       <w:lvlJc w:val="left"/>
       <w:pPr>
-        <w:ind w:left="1440" w:hanging="360"/>
+        <w:ind w:left="1080" w:hanging="360"/>
       </w:pPr>
     </w:lvl>
     <w:lvl w:ilvl="2" w:tplc="0409001B" w:tentative="1">
@@ -22315,7 +26112,7 @@
       <w:lvlText w:val="%3."/>
       <w:lvlJc w:val="right"/>
       <w:pPr>
-        <w:ind w:left="2160" w:hanging="180"/>
+        <w:ind w:left="1800" w:hanging="180"/>
       </w:pPr>
     </w:lvl>
     <w:lvl w:ilvl="3" w:tplc="0409000F" w:tentative="1">
@@ -22324,7 +26121,7 @@
       <w:lvlText w:val="%4."/>
       <w:lvlJc w:val="left"/>
       <w:pPr>
-        <w:ind w:left="2880" w:hanging="360"/>
+        <w:ind w:left="2520" w:hanging="360"/>
       </w:pPr>
     </w:lvl>
     <w:lvl w:ilvl="4" w:tplc="04090019" w:tentative="1">
@@ -22333,7 +26130,7 @@
       <w:lvlText w:val="%5."/>
       <w:lvlJc w:val="left"/>
       <w:pPr>
-        <w:ind w:left="3600" w:hanging="360"/>
+        <w:ind w:left="3240" w:hanging="360"/>
       </w:pPr>
     </w:lvl>
     <w:lvl w:ilvl="5" w:tplc="0409001B" w:tentative="1">
@@ -22342,7 +26139,7 @@
       <w:lvlText w:val="%6."/>
       <w:lvlJc w:val="right"/>
       <w:pPr>
-        <w:ind w:left="4320" w:hanging="180"/>
+        <w:ind w:left="3960" w:hanging="180"/>
       </w:pPr>
     </w:lvl>
     <w:lvl w:ilvl="6" w:tplc="0409000F" w:tentative="1">
@@ -22351,7 +26148,7 @@
       <w:lvlText w:val="%7."/>
       <w:lvlJc w:val="left"/>
       <w:pPr>
-        <w:ind w:left="5040" w:hanging="360"/>
+        <w:ind w:left="4680" w:hanging="360"/>
       </w:pPr>
     </w:lvl>
     <w:lvl w:ilvl="7" w:tplc="04090019" w:tentative="1">
@@ -22360,7 +26157,7 @@
       <w:lvlText w:val="%8."/>
       <w:lvlJc w:val="left"/>
       <w:pPr>
-        <w:ind w:left="5760" w:hanging="360"/>
+        <w:ind w:left="5400" w:hanging="360"/>
       </w:pPr>
     </w:lvl>
     <w:lvl w:ilvl="8" w:tplc="0409001B" w:tentative="1">
@@ -22369,21 +26166,21 @@
       <w:lvlText w:val="%9."/>
       <w:lvlJc w:val="right"/>
       <w:pPr>
-        <w:ind w:left="6480" w:hanging="180"/>
+        <w:ind w:left="6120" w:hanging="180"/>
       </w:pPr>
     </w:lvl>
   </w:abstractNum>
   <w:abstractNum w:abstractNumId="22" w15:restartNumberingAfterBreak="0">
-    <w:nsid w:val="7DAD1F72"/>
+    <w:nsid w:val="6EEA64AD"/>
     <w:multiLevelType w:val="hybridMultilevel"/>
-    <w:tmpl w:val="B4D6052A"/>
-    <w:lvl w:ilvl="0" w:tplc="04090015">
+    <w:tmpl w:val="0E18012C"/>
+    <w:lvl w:ilvl="0" w:tplc="0409000F">
       <w:start w:val="1"/>
-      <w:numFmt w:val="upperLetter"/>
+      <w:numFmt w:val="decimal"/>
       <w:lvlText w:val="%1."/>
       <w:lvlJc w:val="left"/>
       <w:pPr>
-        <w:ind w:left="360" w:hanging="360"/>
+        <w:ind w:left="720" w:hanging="360"/>
       </w:pPr>
       <w:rPr>
         <w:rFonts w:hint="default"/>
@@ -22395,7 +26192,7 @@
       <w:lvlText w:val="%2."/>
       <w:lvlJc w:val="left"/>
       <w:pPr>
-        <w:ind w:left="1080" w:hanging="360"/>
+        <w:ind w:left="1440" w:hanging="360"/>
       </w:pPr>
     </w:lvl>
     <w:lvl w:ilvl="2" w:tplc="0409001B" w:tentative="1">
@@ -22404,7 +26201,7 @@
       <w:lvlText w:val="%3."/>
       <w:lvlJc w:val="right"/>
       <w:pPr>
-        <w:ind w:left="1800" w:hanging="180"/>
+        <w:ind w:left="2160" w:hanging="180"/>
       </w:pPr>
     </w:lvl>
     <w:lvl w:ilvl="3" w:tplc="0409000F" w:tentative="1">
@@ -22413,7 +26210,7 @@
       <w:lvlText w:val="%4."/>
       <w:lvlJc w:val="left"/>
       <w:pPr>
-        <w:ind w:left="2520" w:hanging="360"/>
+        <w:ind w:left="2880" w:hanging="360"/>
       </w:pPr>
     </w:lvl>
     <w:lvl w:ilvl="4" w:tplc="04090019" w:tentative="1">
@@ -22422,7 +26219,7 @@
       <w:lvlText w:val="%5."/>
       <w:lvlJc w:val="left"/>
       <w:pPr>
-        <w:ind w:left="3240" w:hanging="360"/>
+        <w:ind w:left="3600" w:hanging="360"/>
       </w:pPr>
     </w:lvl>
     <w:lvl w:ilvl="5" w:tplc="0409001B" w:tentative="1">
@@ -22431,7 +26228,7 @@
       <w:lvlText w:val="%6."/>
       <w:lvlJc w:val="right"/>
       <w:pPr>
-        <w:ind w:left="3960" w:hanging="180"/>
+        <w:ind w:left="4320" w:hanging="180"/>
       </w:pPr>
     </w:lvl>
     <w:lvl w:ilvl="6" w:tplc="0409000F" w:tentative="1">
@@ -22440,7 +26237,7 @@
       <w:lvlText w:val="%7."/>
       <w:lvlJc w:val="left"/>
       <w:pPr>
-        <w:ind w:left="4680" w:hanging="360"/>
+        <w:ind w:left="5040" w:hanging="360"/>
       </w:pPr>
     </w:lvl>
     <w:lvl w:ilvl="7" w:tplc="04090019" w:tentative="1">
@@ -22449,7 +26246,7 @@
       <w:lvlText w:val="%8."/>
       <w:lvlJc w:val="left"/>
       <w:pPr>
-        <w:ind w:left="5400" w:hanging="360"/>
+        <w:ind w:left="5760" w:hanging="360"/>
       </w:pPr>
     </w:lvl>
     <w:lvl w:ilvl="8" w:tplc="0409001B" w:tentative="1">
@@ -22458,18 +26255,107 @@
       <w:lvlText w:val="%9."/>
       <w:lvlJc w:val="right"/>
       <w:pPr>
+        <w:ind w:left="6480" w:hanging="180"/>
+      </w:pPr>
+    </w:lvl>
+  </w:abstractNum>
+  <w:abstractNum w:abstractNumId="23" w15:restartNumberingAfterBreak="0">
+    <w:nsid w:val="7DAD1F72"/>
+    <w:multiLevelType w:val="hybridMultilevel"/>
+    <w:tmpl w:val="B4D6052A"/>
+    <w:lvl w:ilvl="0" w:tplc="04090015">
+      <w:start w:val="1"/>
+      <w:numFmt w:val="upperLetter"/>
+      <w:lvlText w:val="%1."/>
+      <w:lvlJc w:val="left"/>
+      <w:pPr>
+        <w:ind w:left="360" w:hanging="360"/>
+      </w:pPr>
+      <w:rPr>
+        <w:rFonts w:hint="default"/>
+      </w:rPr>
+    </w:lvl>
+    <w:lvl w:ilvl="1" w:tplc="04090019" w:tentative="1">
+      <w:start w:val="1"/>
+      <w:numFmt w:val="lowerLetter"/>
+      <w:lvlText w:val="%2."/>
+      <w:lvlJc w:val="left"/>
+      <w:pPr>
+        <w:ind w:left="1080" w:hanging="360"/>
+      </w:pPr>
+    </w:lvl>
+    <w:lvl w:ilvl="2" w:tplc="0409001B" w:tentative="1">
+      <w:start w:val="1"/>
+      <w:numFmt w:val="lowerRoman"/>
+      <w:lvlText w:val="%3."/>
+      <w:lvlJc w:val="right"/>
+      <w:pPr>
+        <w:ind w:left="1800" w:hanging="180"/>
+      </w:pPr>
+    </w:lvl>
+    <w:lvl w:ilvl="3" w:tplc="0409000F" w:tentative="1">
+      <w:start w:val="1"/>
+      <w:numFmt w:val="decimal"/>
+      <w:lvlText w:val="%4."/>
+      <w:lvlJc w:val="left"/>
+      <w:pPr>
+        <w:ind w:left="2520" w:hanging="360"/>
+      </w:pPr>
+    </w:lvl>
+    <w:lvl w:ilvl="4" w:tplc="04090019" w:tentative="1">
+      <w:start w:val="1"/>
+      <w:numFmt w:val="lowerLetter"/>
+      <w:lvlText w:val="%5."/>
+      <w:lvlJc w:val="left"/>
+      <w:pPr>
+        <w:ind w:left="3240" w:hanging="360"/>
+      </w:pPr>
+    </w:lvl>
+    <w:lvl w:ilvl="5" w:tplc="0409001B" w:tentative="1">
+      <w:start w:val="1"/>
+      <w:numFmt w:val="lowerRoman"/>
+      <w:lvlText w:val="%6."/>
+      <w:lvlJc w:val="right"/>
+      <w:pPr>
+        <w:ind w:left="3960" w:hanging="180"/>
+      </w:pPr>
+    </w:lvl>
+    <w:lvl w:ilvl="6" w:tplc="0409000F" w:tentative="1">
+      <w:start w:val="1"/>
+      <w:numFmt w:val="decimal"/>
+      <w:lvlText w:val="%7."/>
+      <w:lvlJc w:val="left"/>
+      <w:pPr>
+        <w:ind w:left="4680" w:hanging="360"/>
+      </w:pPr>
+    </w:lvl>
+    <w:lvl w:ilvl="7" w:tplc="04090019" w:tentative="1">
+      <w:start w:val="1"/>
+      <w:numFmt w:val="lowerLetter"/>
+      <w:lvlText w:val="%8."/>
+      <w:lvlJc w:val="left"/>
+      <w:pPr>
+        <w:ind w:left="5400" w:hanging="360"/>
+      </w:pPr>
+    </w:lvl>
+    <w:lvl w:ilvl="8" w:tplc="0409001B" w:tentative="1">
+      <w:start w:val="1"/>
+      <w:numFmt w:val="lowerRoman"/>
+      <w:lvlText w:val="%9."/>
+      <w:lvlJc w:val="right"/>
+      <w:pPr>
         <w:ind w:left="6120" w:hanging="180"/>
       </w:pPr>
     </w:lvl>
   </w:abstractNum>
   <w:num w:numId="1" w16cid:durableId="332102753">
-    <w:abstractNumId w:val="20"/>
+    <w:abstractNumId w:val="21"/>
   </w:num>
   <w:num w:numId="2" w16cid:durableId="1379428125">
     <w:abstractNumId w:val="3"/>
   </w:num>
   <w:num w:numId="3" w16cid:durableId="982393518">
-    <w:abstractNumId w:val="18"/>
+    <w:abstractNumId w:val="19"/>
   </w:num>
   <w:num w:numId="4" w16cid:durableId="1752892429">
     <w:abstractNumId w:val="0"/>
@@ -22490,7 +26376,7 @@
     <w:abstractNumId w:val="8"/>
   </w:num>
   <w:num w:numId="10" w16cid:durableId="2096779101">
-    <w:abstractNumId w:val="19"/>
+    <w:abstractNumId w:val="20"/>
   </w:num>
   <w:num w:numId="11" w16cid:durableId="1167135762">
     <w:abstractNumId w:val="6"/>
@@ -22526,10 +26412,13 @@
     <w:abstractNumId w:val="15"/>
   </w:num>
   <w:num w:numId="22" w16cid:durableId="1001469413">
+    <w:abstractNumId w:val="23"/>
+  </w:num>
+  <w:num w:numId="23" w16cid:durableId="1433471599">
     <w:abstractNumId w:val="22"/>
   </w:num>
-  <w:num w:numId="23" w16cid:durableId="1433471599">
-    <w:abstractNumId w:val="21"/>
+  <w:num w:numId="24" w16cid:durableId="1826042255">
+    <w:abstractNumId w:val="18"/>
   </w:num>
   <w:numIdMacAtCleanup w:val="14"/>
 </w:numbering>

</xml_diff>

<commit_message>
Algebra 2 - Chapter 4: Radical Expressions and Equations - 4.4 Graphs of Radical Functions
</commit_message>
<xml_diff>
--- a/Algebra-2/ch04/Algebra 2 - Chapter 4.docx
+++ b/Algebra-2/ch04/Algebra 2 - Chapter 4.docx
@@ -20438,6 +20438,9 @@
             <m:t>+3=18</m:t>
           </m:r>
           <m:r>
+            <m:rPr>
+              <m:sty m:val="p"/>
+            </m:rPr>
             <w:rPr>
               <w:rFonts w:eastAsiaTheme="minorEastAsia"/>
             </w:rPr>
@@ -20452,6 +20455,9 @@
             <m:t>-3=-3</m:t>
           </m:r>
           <m:r>
+            <m:rPr>
+              <m:sty m:val="p"/>
+            </m:rPr>
             <w:rPr>
               <w:rFonts w:ascii="Cambria Math" w:eastAsiaTheme="minorEastAsia" w:hAnsi="Cambria Math"/>
             </w:rPr>
@@ -20492,6 +20498,9 @@
             <m:t>=15</m:t>
           </m:r>
           <m:r>
+            <m:rPr>
+              <m:sty m:val="p"/>
+            </m:rPr>
             <w:rPr>
               <w:rFonts w:ascii="Cambria Math" w:eastAsiaTheme="minorEastAsia" w:hAnsi="Cambria Math"/>
             </w:rPr>
@@ -20590,6 +20599,9 @@
             </m:sup>
           </m:sSup>
           <m:r>
+            <m:rPr>
+              <m:sty m:val="p"/>
+            </m:rPr>
             <w:rPr>
               <w:rFonts w:ascii="Cambria Math" w:eastAsiaTheme="minorEastAsia" w:hAnsi="Cambria Math"/>
             </w:rPr>
@@ -20628,6 +20640,9 @@
             <m:t>=225</m:t>
           </m:r>
           <m:r>
+            <m:rPr>
+              <m:sty m:val="p"/>
+            </m:rPr>
             <w:rPr>
               <w:rFonts w:ascii="Cambria Math" w:eastAsiaTheme="minorEastAsia" w:hAnsi="Cambria Math"/>
             </w:rPr>
@@ -20712,6 +20727,9 @@
             </m:den>
           </m:f>
           <m:r>
+            <m:rPr>
+              <m:sty m:val="p"/>
+            </m:rPr>
             <w:rPr>
               <w:rFonts w:ascii="Cambria Math" w:eastAsiaTheme="minorEastAsia" w:hAnsi="Cambria Math"/>
             </w:rPr>
@@ -20726,6 +20744,9 @@
             <m:t>x-4=9</m:t>
           </m:r>
           <m:r>
+            <m:rPr>
+              <m:sty m:val="p"/>
+            </m:rPr>
             <w:rPr>
               <w:rFonts w:ascii="Cambria Math" w:eastAsiaTheme="minorEastAsia" w:hAnsi="Cambria Math"/>
             </w:rPr>
@@ -20740,6 +20761,9 @@
             <m:t>+4=+4</m:t>
           </m:r>
           <m:r>
+            <m:rPr>
+              <m:sty m:val="p"/>
+            </m:rPr>
             <w:rPr>
               <w:rFonts w:ascii="Cambria Math" w:eastAsiaTheme="minorEastAsia" w:hAnsi="Cambria Math"/>
             </w:rPr>
@@ -20827,6 +20851,9 @@
             <m:t>+x=4</m:t>
           </m:r>
           <m:r>
+            <m:rPr>
+              <m:sty m:val="p"/>
+            </m:rPr>
             <w:rPr>
               <w:rFonts w:ascii="Cambria Math" w:eastAsiaTheme="minorEastAsia" w:hAnsi="Cambria Math"/>
             </w:rPr>
@@ -20841,6 +20868,9 @@
             <m:t>-x=-x</m:t>
           </m:r>
           <m:r>
+            <m:rPr>
+              <m:sty m:val="p"/>
+            </m:rPr>
             <w:rPr>
               <w:rFonts w:ascii="Cambria Math" w:eastAsiaTheme="minorEastAsia" w:hAnsi="Cambria Math"/>
             </w:rPr>
@@ -20875,6 +20905,9 @@
             <m:t>=4-x</m:t>
           </m:r>
           <m:r>
+            <m:rPr>
+              <m:sty m:val="p"/>
+            </m:rPr>
             <w:rPr>
               <w:rFonts w:ascii="Cambria Math" w:eastAsiaTheme="minorEastAsia" w:hAnsi="Cambria Math"/>
             </w:rPr>
@@ -20979,6 +21012,9 @@
             </m:sup>
           </m:sSup>
           <m:r>
+            <m:rPr>
+              <m:sty m:val="p"/>
+            </m:rPr>
             <w:rPr>
               <w:rFonts w:ascii="Cambria Math" w:eastAsiaTheme="minorEastAsia" w:hAnsi="Cambria Math"/>
             </w:rPr>
@@ -20990,13 +21026,7 @@
             <w:rPr>
               <w:rFonts w:ascii="Cambria Math" w:eastAsiaTheme="minorEastAsia" w:hAnsi="Cambria Math"/>
             </w:rPr>
-            <m:t>2x-8</m:t>
-          </m:r>
-          <m:r>
-            <w:rPr>
-              <w:rFonts w:ascii="Cambria Math" w:eastAsiaTheme="minorEastAsia" w:hAnsi="Cambria Math"/>
-            </w:rPr>
-            <m:t>=16-4x-4x+</m:t>
+            <m:t>2x-8=16-4x-4x+</m:t>
           </m:r>
           <m:sSup>
             <m:sSupPr>
@@ -21025,6 +21055,9 @@
             </m:sup>
           </m:sSup>
           <m:r>
+            <m:rPr>
+              <m:sty m:val="p"/>
+            </m:rPr>
             <w:rPr>
               <w:rFonts w:ascii="Cambria Math" w:eastAsiaTheme="minorEastAsia" w:hAnsi="Cambria Math"/>
             </w:rPr>
@@ -21065,6 +21098,9 @@
             </m:sup>
           </m:sSup>
           <m:r>
+            <m:rPr>
+              <m:sty m:val="p"/>
+            </m:rPr>
             <w:rPr>
               <w:rFonts w:eastAsiaTheme="minorEastAsia"/>
             </w:rPr>
@@ -21079,6 +21115,9 @@
             <m:t>-2x+8=-2x+8</m:t>
           </m:r>
           <m:r>
+            <m:rPr>
+              <m:sty m:val="p"/>
+            </m:rPr>
             <w:rPr>
               <w:rFonts w:ascii="Cambria Math" w:eastAsiaTheme="minorEastAsia" w:hAnsi="Cambria Math"/>
             </w:rPr>
@@ -21119,6 +21158,9 @@
             </m:sup>
           </m:sSup>
           <m:r>
+            <m:rPr>
+              <m:sty m:val="p"/>
+            </m:rPr>
             <w:rPr>
               <w:rFonts w:ascii="Cambria Math" w:eastAsiaTheme="minorEastAsia" w:hAnsi="Cambria Math"/>
             </w:rPr>
@@ -21169,6 +21211,9 @@
             <m:t>=0</m:t>
           </m:r>
           <m:r>
+            <m:rPr>
+              <m:sty m:val="p"/>
+            </m:rPr>
             <w:rPr>
               <w:rFonts w:ascii="Cambria Math" w:eastAsiaTheme="minorEastAsia" w:hAnsi="Cambria Math"/>
             </w:rPr>
@@ -21183,6 +21228,9 @@
             <m:t>x-6=0 or x-4=0</m:t>
           </m:r>
           <m:r>
+            <m:rPr>
+              <m:sty m:val="p"/>
+            </m:rPr>
             <w:rPr>
               <w:rFonts w:ascii="Cambria Math" w:eastAsiaTheme="minorEastAsia" w:hAnsi="Cambria Math"/>
             </w:rPr>
@@ -21197,6 +21245,9 @@
             <m:t>x=6 or x=4</m:t>
           </m:r>
           <m:r>
+            <m:rPr>
+              <m:sty m:val="p"/>
+            </m:rPr>
             <w:rPr>
               <w:rFonts w:eastAsiaTheme="minorEastAsia"/>
             </w:rPr>
@@ -21205,6 +21256,9 @@
         </m:oMath>
         <m:oMath>
           <m:r>
+            <m:rPr>
+              <m:sty m:val="p"/>
+            </m:rPr>
             <w:rPr>
               <w:rFonts w:ascii="Cambria Math" w:eastAsiaTheme="minorEastAsia" w:hAnsi="Cambria Math"/>
             </w:rPr>
@@ -21295,6 +21349,9 @@
             <m:t>4</m:t>
           </m:r>
           <m:r>
+            <m:rPr>
+              <m:sty m:val="p"/>
+            </m:rPr>
             <w:rPr>
               <w:rFonts w:ascii="Cambria Math" w:eastAsiaTheme="minorEastAsia" w:hAnsi="Cambria Math"/>
             </w:rPr>
@@ -21361,6 +21418,9 @@
             <m:t>4</m:t>
           </m:r>
           <m:r>
+            <m:rPr>
+              <m:sty m:val="p"/>
+            </m:rPr>
             <w:rPr>
               <w:rFonts w:ascii="Cambria Math" w:eastAsiaTheme="minorEastAsia" w:hAnsi="Cambria Math"/>
             </w:rPr>
@@ -21427,6 +21487,9 @@
             <m:t>4</m:t>
           </m:r>
           <m:r>
+            <m:rPr>
+              <m:sty m:val="p"/>
+            </m:rPr>
             <w:rPr>
               <w:rFonts w:ascii="Cambria Math" w:eastAsiaTheme="minorEastAsia" w:hAnsi="Cambria Math"/>
             </w:rPr>
@@ -21441,6 +21504,9 @@
             <m:t>2+6≠4</m:t>
           </m:r>
           <m:r>
+            <m:rPr>
+              <m:sty m:val="p"/>
+            </m:rPr>
             <w:rPr>
               <w:rFonts w:eastAsiaTheme="minorEastAsia"/>
             </w:rPr>
@@ -21449,6 +21515,9 @@
         </m:oMath>
         <m:oMath>
           <m:r>
+            <m:rPr>
+              <m:sty m:val="p"/>
+            </m:rPr>
             <w:rPr>
               <w:rFonts w:ascii="Cambria Math" w:eastAsiaTheme="minorEastAsia" w:hAnsi="Cambria Math"/>
             </w:rPr>
@@ -21539,6 +21608,9 @@
             <m:t>4</m:t>
           </m:r>
           <m:r>
+            <m:rPr>
+              <m:sty m:val="p"/>
+            </m:rPr>
             <w:rPr>
               <w:rFonts w:ascii="Cambria Math" w:eastAsiaTheme="minorEastAsia" w:hAnsi="Cambria Math"/>
             </w:rPr>
@@ -21605,6 +21677,9 @@
             <m:t>4</m:t>
           </m:r>
           <m:r>
+            <m:rPr>
+              <m:sty m:val="p"/>
+            </m:rPr>
             <w:rPr>
               <w:rFonts w:ascii="Cambria Math" w:eastAsiaTheme="minorEastAsia" w:hAnsi="Cambria Math"/>
             </w:rPr>
@@ -21619,12 +21694,20 @@
             <m:t>4=4</m:t>
           </m:r>
           <m:r>
+            <m:rPr>
+              <m:sty m:val="p"/>
+            </m:rPr>
             <w:rPr>
               <w:rFonts w:eastAsiaTheme="minorEastAsia"/>
             </w:rPr>
             <w:br/>
           </m:r>
-          <m:r>
+        </m:oMath>
+        <m:oMath>
+          <m:r>
+            <m:rPr>
+              <m:sty m:val="p"/>
+            </m:rPr>
             <w:rPr>
               <w:rFonts w:eastAsiaTheme="minorEastAsia"/>
             </w:rPr>
@@ -21700,6 +21783,9 @@
             <m:t>x=3</m:t>
           </m:r>
           <m:r>
+            <m:rPr>
+              <m:sty m:val="p"/>
+            </m:rPr>
             <w:rPr>
               <w:rFonts w:ascii="Cambria Math" w:eastAsiaTheme="minorEastAsia" w:hAnsi="Cambria Math"/>
             </w:rPr>
@@ -21766,6 +21852,9 @@
             </m:sup>
           </m:sSup>
           <m:r>
+            <m:rPr>
+              <m:sty m:val="p"/>
+            </m:rPr>
             <w:rPr>
               <w:rFonts w:ascii="Cambria Math" w:eastAsiaTheme="minorEastAsia" w:hAnsi="Cambria Math"/>
             </w:rPr>
@@ -21803,15 +21892,12 @@
             <w:rPr>
               <w:rFonts w:ascii="Cambria Math" w:eastAsiaTheme="minorEastAsia" w:hAnsi="Cambria Math"/>
             </w:rPr>
-            <m:t>=</m:t>
-          </m:r>
-          <m:r>
-            <w:rPr>
-              <w:rFonts w:ascii="Cambria Math" w:eastAsiaTheme="minorEastAsia" w:hAnsi="Cambria Math"/>
-            </w:rPr>
-            <m:t>9</m:t>
-          </m:r>
-          <m:r>
+            <m:t>=9</m:t>
+          </m:r>
+          <m:r>
+            <m:rPr>
+              <m:sty m:val="p"/>
+            </m:rPr>
             <w:rPr>
               <w:rFonts w:eastAsiaTheme="minorEastAsia"/>
             </w:rPr>
@@ -21826,6 +21912,9 @@
             <m:t>x=±3</m:t>
           </m:r>
           <m:r>
+            <m:rPr>
+              <m:sty m:val="p"/>
+            </m:rPr>
             <w:rPr>
               <w:rFonts w:eastAsiaTheme="minorEastAsia"/>
             </w:rPr>
@@ -22085,6 +22174,9 @@
             </m:sup>
           </m:sSup>
           <m:r>
+            <m:rPr>
+              <m:sty m:val="p"/>
+            </m:rPr>
             <w:rPr>
               <w:rFonts w:ascii="Cambria Math" w:eastAsiaTheme="minorEastAsia" w:hAnsi="Cambria Math"/>
             </w:rPr>
@@ -22099,6 +22191,9 @@
             <m:t>x-4+x+4=16</m:t>
           </m:r>
           <m:r>
+            <m:rPr>
+              <m:sty m:val="p"/>
+            </m:rPr>
             <w:rPr>
               <w:rFonts w:ascii="Cambria Math" w:eastAsiaTheme="minorEastAsia" w:hAnsi="Cambria Math"/>
             </w:rPr>
@@ -22113,6 +22208,9 @@
             <m:t>2x=16</m:t>
           </m:r>
           <m:r>
+            <m:rPr>
+              <m:sty m:val="p"/>
+            </m:rPr>
             <w:rPr>
               <w:rFonts w:ascii="Cambria Math" w:eastAsiaTheme="minorEastAsia" w:hAnsi="Cambria Math"/>
             </w:rPr>
@@ -22127,6 +22225,9 @@
             <m:t>x=8</m:t>
           </m:r>
           <m:r>
+            <m:rPr>
+              <m:sty m:val="p"/>
+            </m:rPr>
             <w:rPr>
               <w:rFonts w:ascii="Cambria Math" w:eastAsiaTheme="minorEastAsia" w:hAnsi="Cambria Math"/>
             </w:rPr>
@@ -22254,6 +22355,9 @@
             <m:t>=2</m:t>
           </m:r>
           <m:r>
+            <m:rPr>
+              <m:sty m:val="p"/>
+            </m:rPr>
             <w:rPr>
               <w:rFonts w:ascii="Cambria Math" w:eastAsiaTheme="minorEastAsia" w:hAnsi="Cambria Math"/>
             </w:rPr>
@@ -22314,6 +22418,9 @@
             </m:e>
           </m:rad>
           <m:r>
+            <m:rPr>
+              <m:sty m:val="p"/>
+            </m:rPr>
             <w:rPr>
               <w:rFonts w:ascii="Cambria Math" w:eastAsiaTheme="minorEastAsia" w:hAnsi="Cambria Math"/>
             </w:rPr>
@@ -22368,6 +22475,9 @@
             </m:e>
           </m:rad>
           <m:r>
+            <m:rPr>
+              <m:sty m:val="p"/>
+            </m:rPr>
             <w:rPr>
               <w:rFonts w:ascii="Cambria Math" w:eastAsiaTheme="minorEastAsia" w:hAnsi="Cambria Math"/>
             </w:rPr>
@@ -22492,6 +22602,9 @@
             </m:sup>
           </m:sSup>
           <m:r>
+            <m:rPr>
+              <m:sty m:val="p"/>
+            </m:rPr>
             <w:rPr>
               <w:rFonts w:ascii="Cambria Math" w:eastAsiaTheme="minorEastAsia" w:hAnsi="Cambria Math"/>
             </w:rPr>
@@ -22600,6 +22713,9 @@
             <m:t>+4-x</m:t>
           </m:r>
           <m:r>
+            <m:rPr>
+              <m:sty m:val="p"/>
+            </m:rPr>
             <w:rPr>
               <w:rFonts w:ascii="Cambria Math" w:eastAsiaTheme="minorEastAsia" w:hAnsi="Cambria Math"/>
             </w:rPr>
@@ -22637,15 +22753,12 @@
             <w:rPr>
               <w:rFonts w:ascii="Cambria Math" w:eastAsiaTheme="minorEastAsia" w:hAnsi="Cambria Math"/>
             </w:rPr>
-            <m:t>+</m:t>
-          </m:r>
-          <m:r>
-            <w:rPr>
-              <w:rFonts w:ascii="Cambria Math" w:eastAsiaTheme="minorEastAsia" w:hAnsi="Cambria Math"/>
-            </w:rPr>
-            <m:t>4-x</m:t>
-          </m:r>
-          <m:r>
+            <m:t>+4-x</m:t>
+          </m:r>
+          <m:r>
+            <m:rPr>
+              <m:sty m:val="p"/>
+            </m:rPr>
             <w:rPr>
               <w:rFonts w:ascii="Cambria Math" w:eastAsiaTheme="minorEastAsia" w:hAnsi="Cambria Math"/>
             </w:rPr>
@@ -22657,13 +22770,7 @@
             <w:rPr>
               <w:rFonts w:ascii="Cambria Math" w:eastAsiaTheme="minorEastAsia" w:hAnsi="Cambria Math"/>
             </w:rPr>
-            <m:t>x+6=8+</m:t>
-          </m:r>
-          <m:r>
-            <w:rPr>
-              <w:rFonts w:ascii="Cambria Math" w:eastAsiaTheme="minorEastAsia" w:hAnsi="Cambria Math"/>
-            </w:rPr>
-            <m:t>4</m:t>
+            <m:t>x+6=8+4</m:t>
           </m:r>
           <m:rad>
             <m:radPr>
@@ -22692,6 +22799,9 @@
             <m:t>-x</m:t>
           </m:r>
           <m:r>
+            <m:rPr>
+              <m:sty m:val="p"/>
+            </m:rPr>
             <w:rPr>
               <w:rFonts w:ascii="Cambria Math" w:eastAsiaTheme="minorEastAsia" w:hAnsi="Cambria Math"/>
             </w:rPr>
@@ -22706,6 +22816,9 @@
             <m:t>+x-8=+x-8</m:t>
           </m:r>
           <m:r>
+            <m:rPr>
+              <m:sty m:val="p"/>
+            </m:rPr>
             <w:rPr>
               <w:rFonts w:ascii="Cambria Math" w:eastAsiaTheme="minorEastAsia" w:hAnsi="Cambria Math"/>
             </w:rPr>
@@ -22717,13 +22830,7 @@
             <w:rPr>
               <w:rFonts w:ascii="Cambria Math" w:eastAsiaTheme="minorEastAsia" w:hAnsi="Cambria Math"/>
             </w:rPr>
-            <m:t>2x-2=</m:t>
-          </m:r>
-          <m:r>
-            <w:rPr>
-              <w:rFonts w:ascii="Cambria Math" w:eastAsiaTheme="minorEastAsia" w:hAnsi="Cambria Math"/>
-            </w:rPr>
-            <m:t>4</m:t>
+            <m:t>2x-2=4</m:t>
           </m:r>
           <m:rad>
             <m:radPr>
@@ -22746,6 +22853,9 @@
             </m:e>
           </m:rad>
           <m:r>
+            <m:rPr>
+              <m:sty m:val="p"/>
+            </m:rPr>
             <w:rPr>
               <w:rFonts w:ascii="Cambria Math" w:eastAsiaTheme="minorEastAsia" w:hAnsi="Cambria Math"/>
             </w:rPr>
@@ -22781,13 +22891,7 @@
             <w:rPr>
               <w:rFonts w:ascii="Cambria Math" w:eastAsiaTheme="minorEastAsia" w:hAnsi="Cambria Math"/>
             </w:rPr>
-            <m:t>=</m:t>
-          </m:r>
-          <m:r>
-            <w:rPr>
-              <w:rFonts w:ascii="Cambria Math" w:eastAsiaTheme="minorEastAsia" w:hAnsi="Cambria Math"/>
-            </w:rPr>
-            <m:t>4</m:t>
+            <m:t>=4</m:t>
           </m:r>
           <m:rad>
             <m:radPr>
@@ -22810,6 +22914,9 @@
             </m:e>
           </m:rad>
           <m:r>
+            <m:rPr>
+              <m:sty m:val="p"/>
+            </m:rPr>
             <w:rPr>
               <w:rFonts w:ascii="Cambria Math" w:eastAsiaTheme="minorEastAsia" w:hAnsi="Cambria Math"/>
             </w:rPr>
@@ -22938,6 +23045,9 @@
             </m:sup>
           </m:sSup>
           <m:r>
+            <m:rPr>
+              <m:sty m:val="p"/>
+            </m:rPr>
             <w:rPr>
               <w:rFonts w:ascii="Cambria Math" w:eastAsiaTheme="minorEastAsia" w:hAnsi="Cambria Math"/>
             </w:rPr>
@@ -23020,6 +23130,9 @@
             </m:e>
           </m:d>
           <m:r>
+            <m:rPr>
+              <m:sty m:val="p"/>
+            </m:rPr>
             <w:rPr>
               <w:rFonts w:ascii="Cambria Math" w:eastAsiaTheme="minorEastAsia" w:hAnsi="Cambria Math"/>
             </w:rPr>
@@ -23172,6 +23285,9 @@
             </m:e>
           </m:d>
           <m:r>
+            <m:rPr>
+              <m:sty m:val="p"/>
+            </m:rPr>
             <w:rPr>
               <w:rFonts w:ascii="Cambria Math" w:eastAsiaTheme="minorEastAsia" w:hAnsi="Cambria Math"/>
             </w:rPr>
@@ -23209,15 +23325,12 @@
             <w:rPr>
               <w:rFonts w:ascii="Cambria Math" w:eastAsiaTheme="minorEastAsia" w:hAnsi="Cambria Math"/>
             </w:rPr>
-            <m:t>-2x+1</m:t>
-          </m:r>
-          <m:r>
-            <w:rPr>
-              <w:rFonts w:ascii="Cambria Math" w:eastAsiaTheme="minorEastAsia" w:hAnsi="Cambria Math"/>
-            </w:rPr>
-            <m:t>=16-4x</m:t>
-          </m:r>
-          <m:r>
+            <m:t>-2x+1=16-4x</m:t>
+          </m:r>
+          <m:r>
+            <m:rPr>
+              <m:sty m:val="p"/>
+            </m:rPr>
             <w:rPr>
               <w:rFonts w:ascii="Cambria Math" w:eastAsiaTheme="minorEastAsia" w:hAnsi="Cambria Math"/>
             </w:rPr>
@@ -23232,6 +23345,9 @@
             <m:t>+4x-16=+4x-16</m:t>
           </m:r>
           <m:r>
+            <m:rPr>
+              <m:sty m:val="p"/>
+            </m:rPr>
             <w:rPr>
               <w:rFonts w:ascii="Cambria Math" w:eastAsiaTheme="minorEastAsia" w:hAnsi="Cambria Math"/>
             </w:rPr>
@@ -23307,7 +23423,7 @@
             <m:dPr>
               <m:ctrlPr>
                 <w:rPr>
-                  <w:rFonts w:ascii="Cambria Math" w:eastAsiaTheme="minorEastAsia"/>
+                  <w:rFonts w:ascii="Cambria Math" w:eastAsiaTheme="minorEastAsia" w:hAnsi="Cambria Math"/>
                 </w:rPr>
               </m:ctrlPr>
             </m:dPr>
@@ -23333,7 +23449,7 @@
             <m:dPr>
               <m:ctrlPr>
                 <w:rPr>
-                  <w:rFonts w:ascii="Cambria Math" w:eastAsiaTheme="minorEastAsia"/>
+                  <w:rFonts w:ascii="Cambria Math" w:eastAsiaTheme="minorEastAsia" w:hAnsi="Cambria Math"/>
                 </w:rPr>
               </m:ctrlPr>
             </m:dPr>
@@ -23489,12 +23605,20 @@
             <m:t>3</m:t>
           </m:r>
           <m:r>
+            <m:rPr>
+              <m:sty m:val="p"/>
+            </m:rPr>
             <w:rPr>
               <w:rFonts w:eastAsiaTheme="minorEastAsia"/>
             </w:rPr>
             <w:br/>
           </m:r>
-          <m:r>
+        </m:oMath>
+        <m:oMath>
+          <m:r>
+            <m:rPr>
+              <m:sty m:val="p"/>
+            </m:rPr>
             <w:rPr>
               <w:rFonts w:eastAsiaTheme="minorEastAsia"/>
             </w:rPr>
@@ -23555,6 +23679,9 @@
             <m:t>=2</m:t>
           </m:r>
           <m:r>
+            <m:rPr>
+              <m:sty m:val="p"/>
+            </m:rPr>
             <w:rPr>
               <w:rFonts w:ascii="Cambria Math" w:eastAsiaTheme="minorEastAsia" w:hAnsi="Cambria Math"/>
             </w:rPr>
@@ -23659,6 +23786,9 @@
             <m:t>2</m:t>
           </m:r>
           <m:r>
+            <m:rPr>
+              <m:sty m:val="p"/>
+            </m:rPr>
             <w:rPr>
               <w:rFonts w:ascii="Cambria Math" w:eastAsiaTheme="minorEastAsia" w:hAnsi="Cambria Math"/>
             </w:rPr>
@@ -23745,6 +23875,9 @@
             <m:t>2</m:t>
           </m:r>
           <m:r>
+            <m:rPr>
+              <m:sty m:val="p"/>
+            </m:rPr>
             <w:rPr>
               <w:rFonts w:ascii="Cambria Math" w:eastAsiaTheme="minorEastAsia" w:hAnsi="Cambria Math"/>
             </w:rPr>
@@ -23759,12 +23892,20 @@
             <m:t>1-3=-2≠2</m:t>
           </m:r>
           <m:r>
+            <m:rPr>
+              <m:sty m:val="p"/>
+            </m:rPr>
             <w:rPr>
               <w:rFonts w:eastAsiaTheme="minorEastAsia"/>
             </w:rPr>
             <w:br/>
           </m:r>
-          <m:r>
+        </m:oMath>
+        <m:oMath>
+          <m:r>
+            <m:rPr>
+              <m:sty m:val="p"/>
+            </m:rPr>
             <w:rPr>
               <w:rFonts w:eastAsiaTheme="minorEastAsia"/>
             </w:rPr>
@@ -23825,6 +23966,9 @@
             <m:t>=2</m:t>
           </m:r>
           <m:r>
+            <m:rPr>
+              <m:sty m:val="p"/>
+            </m:rPr>
             <w:rPr>
               <w:rFonts w:ascii="Cambria Math" w:eastAsiaTheme="minorEastAsia" w:hAnsi="Cambria Math"/>
             </w:rPr>
@@ -23911,6 +24055,9 @@
             <m:t>2</m:t>
           </m:r>
           <m:r>
+            <m:rPr>
+              <m:sty m:val="p"/>
+            </m:rPr>
             <w:rPr>
               <w:rFonts w:ascii="Cambria Math" w:eastAsiaTheme="minorEastAsia" w:hAnsi="Cambria Math"/>
             </w:rPr>
@@ -23997,64 +24144,73 @@
             <m:t>2</m:t>
           </m:r>
           <m:r>
-            <w:rPr>
-              <w:rFonts w:ascii="Cambria Math" w:eastAsiaTheme="minorEastAsia" w:hAnsi="Cambria Math"/>
-            </w:rPr>
-            <w:br/>
-          </m:r>
-        </m:oMath>
-        <m:oMath>
-          <m:r>
-            <w:rPr>
-              <w:rFonts w:ascii="Cambria Math" w:eastAsiaTheme="minorEastAsia" w:hAnsi="Cambria Math"/>
-            </w:rPr>
-            <m:t>3-1=2</m:t>
-          </m:r>
-          <m:r>
-            <w:rPr>
-              <w:rFonts w:eastAsiaTheme="minorEastAsia"/>
-            </w:rPr>
-            <w:br/>
-          </m:r>
-        </m:oMath>
-        <m:oMath>
-          <m:r>
-            <w:rPr>
-              <w:rFonts w:ascii="Cambria Math" w:eastAsiaTheme="minorEastAsia" w:hAnsi="Cambria Math"/>
-            </w:rPr>
-            <w:br/>
-          </m:r>
-        </m:oMath>
-        <m:oMath>
-          <m:r>
-            <w:rPr>
-              <w:rFonts w:ascii="Cambria Math" w:eastAsiaTheme="minorEastAsia"/>
-            </w:rPr>
-            <m:t>x</m:t>
-          </m:r>
-          <m:r>
             <m:rPr>
               <m:sty m:val="p"/>
             </m:rPr>
             <w:rPr>
-              <w:rFonts w:ascii="Cambria Math" w:eastAsiaTheme="minorEastAsia"/>
-            </w:rPr>
-            <m:t>=</m:t>
+              <w:rFonts w:ascii="Cambria Math" w:eastAsiaTheme="minorEastAsia" w:hAnsi="Cambria Math"/>
+            </w:rPr>
+            <w:br/>
+          </m:r>
+        </m:oMath>
+        <m:oMath>
+          <m:r>
+            <w:rPr>
+              <w:rFonts w:ascii="Cambria Math" w:eastAsiaTheme="minorEastAsia" w:hAnsi="Cambria Math"/>
+            </w:rPr>
+            <m:t>3-1=2</m:t>
           </m:r>
           <m:r>
             <m:rPr>
               <m:sty m:val="p"/>
             </m:rPr>
             <w:rPr>
-              <w:rFonts w:ascii="Cambria Math" w:eastAsiaTheme="minorEastAsia"/>
-            </w:rPr>
-            <m:t>-</m:t>
-          </m:r>
+              <w:rFonts w:eastAsiaTheme="minorEastAsia"/>
+            </w:rPr>
+            <w:br/>
+          </m:r>
+        </m:oMath>
+        <m:oMath>
           <m:r>
             <m:rPr>
               <m:sty m:val="p"/>
             </m:rPr>
             <w:rPr>
+              <w:rFonts w:ascii="Cambria Math" w:eastAsiaTheme="minorEastAsia" w:hAnsi="Cambria Math"/>
+            </w:rPr>
+            <w:br/>
+          </m:r>
+        </m:oMath>
+        <m:oMath>
+          <m:r>
+            <w:rPr>
+              <w:rFonts w:ascii="Cambria Math" w:eastAsiaTheme="minorEastAsia"/>
+            </w:rPr>
+            <m:t>x</m:t>
+          </m:r>
+          <m:r>
+            <m:rPr>
+              <m:sty m:val="p"/>
+            </m:rPr>
+            <w:rPr>
+              <w:rFonts w:ascii="Cambria Math" w:eastAsiaTheme="minorEastAsia"/>
+            </w:rPr>
+            <m:t>=</m:t>
+          </m:r>
+          <m:r>
+            <m:rPr>
+              <m:sty m:val="p"/>
+            </m:rPr>
+            <w:rPr>
+              <w:rFonts w:ascii="Cambria Math" w:eastAsiaTheme="minorEastAsia"/>
+            </w:rPr>
+            <m:t>-</m:t>
+          </m:r>
+          <m:r>
+            <m:rPr>
+              <m:sty m:val="p"/>
+            </m:rPr>
+            <w:rPr>
               <w:rFonts w:ascii="Cambria Math" w:eastAsiaTheme="minorEastAsia"/>
             </w:rPr>
             <m:t xml:space="preserve">5 </m:t>
@@ -24063,7 +24219,7 @@
             <m:dPr>
               <m:ctrlPr>
                 <w:rPr>
-                  <w:rFonts w:ascii="Cambria Math" w:eastAsiaTheme="minorEastAsia"/>
+                  <w:rFonts w:ascii="Cambria Math" w:eastAsiaTheme="minorEastAsia" w:hAnsi="Cambria Math"/>
                 </w:rPr>
               </m:ctrlPr>
             </m:dPr>
@@ -24080,6 +24236,9 @@
             </m:e>
           </m:d>
           <m:r>
+            <m:rPr>
+              <m:sty m:val="p"/>
+            </m:rPr>
             <w:rPr>
               <w:rFonts w:ascii="Cambria Math" w:eastAsiaTheme="minorEastAsia"/>
             </w:rPr>
@@ -24114,31 +24273,1976 @@
             </w:rPr>
             <m:t>3</m:t>
           </m:r>
-          <m:r>
-            <m:rPr>
-              <m:sty m:val="bi"/>
-            </m:rPr>
-            <w:rPr>
-              <w:rFonts w:ascii="Cambria Math" w:eastAsiaTheme="minorEastAsia" w:hAnsi="Cambria Math"/>
-            </w:rPr>
-            <w:br/>
-          </m:r>
-        </m:oMath>
-        <m:oMath>
-          <m:r>
-            <m:rPr>
-              <m:sty m:val="p"/>
-            </m:rPr>
-            <w:rPr>
-              <w:rFonts w:eastAsiaTheme="minorEastAsia"/>
-            </w:rPr>
-            <w:br/>
-          </m:r>
         </m:oMath>
       </m:oMathPara>
     </w:p>
+    <w:p>
+      <w:pPr>
+        <w:pStyle w:val="Heading2"/>
+      </w:pPr>
+      <w:r>
+        <w:br w:type="column"/>
+      </w:r>
+      <w:r>
+        <w:lastRenderedPageBreak/>
+        <w:t>4.4 Graphs of Radical Functions</w:t>
+      </w:r>
+    </w:p>
+    <w:p>
+      <w:pPr>
+        <w:rPr>
+          <w:b/>
+          <w:bCs/>
+        </w:rPr>
+      </w:pPr>
+      <w:r>
+        <w:rPr>
+          <w:b/>
+          <w:bCs/>
+        </w:rPr>
+        <w:t>Key Ideas</w:t>
+      </w:r>
+    </w:p>
+    <w:p>
+      <w:pPr>
+        <w:rPr>
+          <w:rFonts w:eastAsiaTheme="minorEastAsia"/>
+        </w:rPr>
+      </w:pPr>
+      <w:r>
+        <w:t xml:space="preserve">The graphs of equations involving a radical like </w:t>
+      </w:r>
+      <w:r>
+        <w:br/>
+      </w:r>
+      <m:oMath>
+        <m:r>
+          <w:rPr>
+            <w:rFonts w:ascii="Cambria Math" w:hAnsi="Cambria Math"/>
+          </w:rPr>
+          <m:t>y=</m:t>
+        </m:r>
+        <m:rad>
+          <m:radPr>
+            <m:degHide m:val="1"/>
+            <m:ctrlPr>
+              <w:rPr>
+                <w:rFonts w:ascii="Cambria Math" w:hAnsi="Cambria Math"/>
+                <w:i/>
+              </w:rPr>
+            </m:ctrlPr>
+          </m:radPr>
+          <m:deg/>
+          <m:e>
+            <m:r>
+              <w:rPr>
+                <w:rFonts w:ascii="Cambria Math" w:hAnsi="Cambria Math"/>
+              </w:rPr>
+              <m:t>x</m:t>
+            </m:r>
+          </m:e>
+        </m:rad>
+      </m:oMath>
+      <w:r>
+        <w:rPr>
+          <w:rFonts w:eastAsiaTheme="minorEastAsia"/>
+        </w:rPr>
+        <w:t xml:space="preserve"> or </w:t>
+      </w:r>
+      <m:oMath>
+        <m:r>
+          <w:rPr>
+            <w:rFonts w:ascii="Cambria Math" w:eastAsiaTheme="minorEastAsia" w:hAnsi="Cambria Math"/>
+          </w:rPr>
+          <m:t>y=</m:t>
+        </m:r>
+        <m:rad>
+          <m:radPr>
+            <m:ctrlPr>
+              <w:rPr>
+                <w:rFonts w:ascii="Cambria Math" w:eastAsiaTheme="minorEastAsia" w:hAnsi="Cambria Math"/>
+                <w:i/>
+              </w:rPr>
+            </m:ctrlPr>
+          </m:radPr>
+          <m:deg>
+            <m:r>
+              <w:rPr>
+                <w:rFonts w:ascii="Cambria Math" w:eastAsiaTheme="minorEastAsia" w:hAnsi="Cambria Math"/>
+              </w:rPr>
+              <m:t>3</m:t>
+            </m:r>
+          </m:deg>
+          <m:e>
+            <m:r>
+              <w:rPr>
+                <w:rFonts w:ascii="Cambria Math" w:eastAsiaTheme="minorEastAsia" w:hAnsi="Cambria Math"/>
+              </w:rPr>
+              <m:t>x</m:t>
+            </m:r>
+          </m:e>
+        </m:rad>
+      </m:oMath>
+      <w:r>
+        <w:rPr>
+          <w:rFonts w:eastAsiaTheme="minorEastAsia"/>
+        </w:rPr>
+        <w:t xml:space="preserve"> have shapes that are related to the graphs of the polynomial graphs </w:t>
+      </w:r>
+      <m:oMath>
+        <m:r>
+          <w:rPr>
+            <w:rFonts w:ascii="Cambria Math" w:eastAsiaTheme="minorEastAsia" w:hAnsi="Cambria Math"/>
+          </w:rPr>
+          <m:t>y=</m:t>
+        </m:r>
+        <m:sSup>
+          <m:sSupPr>
+            <m:ctrlPr>
+              <w:rPr>
+                <w:rFonts w:ascii="Cambria Math" w:eastAsiaTheme="minorEastAsia" w:hAnsi="Cambria Math"/>
+                <w:i/>
+              </w:rPr>
+            </m:ctrlPr>
+          </m:sSupPr>
+          <m:e>
+            <m:r>
+              <w:rPr>
+                <w:rFonts w:ascii="Cambria Math" w:eastAsiaTheme="minorEastAsia" w:hAnsi="Cambria Math"/>
+              </w:rPr>
+              <m:t>x</m:t>
+            </m:r>
+          </m:e>
+          <m:sup>
+            <m:r>
+              <w:rPr>
+                <w:rFonts w:ascii="Cambria Math" w:eastAsiaTheme="minorEastAsia" w:hAnsi="Cambria Math"/>
+              </w:rPr>
+              <m:t>2</m:t>
+            </m:r>
+          </m:sup>
+        </m:sSup>
+      </m:oMath>
+      <w:r>
+        <w:rPr>
+          <w:rFonts w:eastAsiaTheme="minorEastAsia"/>
+        </w:rPr>
+        <w:t xml:space="preserve"> and </w:t>
+      </w:r>
+      <m:oMath>
+        <m:r>
+          <w:rPr>
+            <w:rFonts w:ascii="Cambria Math" w:eastAsiaTheme="minorEastAsia" w:hAnsi="Cambria Math"/>
+          </w:rPr>
+          <m:t>y=</m:t>
+        </m:r>
+        <m:sSup>
+          <m:sSupPr>
+            <m:ctrlPr>
+              <w:rPr>
+                <w:rFonts w:ascii="Cambria Math" w:eastAsiaTheme="minorEastAsia" w:hAnsi="Cambria Math"/>
+                <w:i/>
+              </w:rPr>
+            </m:ctrlPr>
+          </m:sSupPr>
+          <m:e>
+            <m:r>
+              <w:rPr>
+                <w:rFonts w:ascii="Cambria Math" w:eastAsiaTheme="minorEastAsia" w:hAnsi="Cambria Math"/>
+              </w:rPr>
+              <m:t>x</m:t>
+            </m:r>
+          </m:e>
+          <m:sup>
+            <m:r>
+              <w:rPr>
+                <w:rFonts w:ascii="Cambria Math" w:eastAsiaTheme="minorEastAsia" w:hAnsi="Cambria Math"/>
+              </w:rPr>
+              <m:t>3</m:t>
+            </m:r>
+          </m:sup>
+        </m:sSup>
+      </m:oMath>
+      <w:r>
+        <w:rPr>
+          <w:rFonts w:eastAsiaTheme="minorEastAsia"/>
+        </w:rPr>
+        <w:t>, respectively. Graphs of functions involving radicals can be transformed by shifting left, right, up, or down and through vertical stretches and horizontal squeezes.</w:t>
+      </w:r>
+    </w:p>
+    <w:p>
+      <w:pPr>
+        <w:jc w:val="center"/>
+        <w:rPr>
+          <w:rFonts w:eastAsiaTheme="minorEastAsia"/>
+        </w:rPr>
+      </w:pPr>
+      <w:r>
+        <w:rPr>
+          <w:rFonts w:eastAsiaTheme="minorEastAsia"/>
+          <w:noProof/>
+        </w:rPr>
+        <w:drawing>
+          <wp:inline distT="0" distB="0" distL="0" distR="0" wp14:anchorId="3E5E7C88" wp14:editId="6AF5A002">
+            <wp:extent cx="1618488" cy="2057400"/>
+            <wp:effectExtent l="0" t="0" r="1270" b="0"/>
+            <wp:docPr id="677975303" name="Picture 1"/>
+            <wp:cNvGraphicFramePr>
+              <a:graphicFrameLocks xmlns:a="http://schemas.openxmlformats.org/drawingml/2006/main" noChangeAspect="1"/>
+            </wp:cNvGraphicFramePr>
+            <a:graphic xmlns:a="http://schemas.openxmlformats.org/drawingml/2006/main">
+              <a:graphicData uri="http://schemas.openxmlformats.org/drawingml/2006/picture">
+                <pic:pic xmlns:pic="http://schemas.openxmlformats.org/drawingml/2006/picture">
+                  <pic:nvPicPr>
+                    <pic:cNvPr id="0" name="Picture 1"/>
+                    <pic:cNvPicPr>
+                      <a:picLocks noChangeAspect="1" noChangeArrowheads="1"/>
+                    </pic:cNvPicPr>
+                  </pic:nvPicPr>
+                  <pic:blipFill>
+                    <a:blip r:embed="rId7" cstate="print">
+                      <a:extLst>
+                        <a:ext uri="{28A0092B-C50C-407E-A947-70E740481C1C}">
+                          <a14:useLocalDpi xmlns:a14="http://schemas.microsoft.com/office/drawing/2010/main" val="0"/>
+                        </a:ext>
+                      </a:extLst>
+                    </a:blip>
+                    <a:srcRect/>
+                    <a:stretch>
+                      <a:fillRect/>
+                    </a:stretch>
+                  </pic:blipFill>
+                  <pic:spPr bwMode="auto">
+                    <a:xfrm>
+                      <a:off x="0" y="0"/>
+                      <a:ext cx="1618488" cy="2057400"/>
+                    </a:xfrm>
+                    <a:prstGeom prst="rect">
+                      <a:avLst/>
+                    </a:prstGeom>
+                    <a:noFill/>
+                    <a:ln>
+                      <a:noFill/>
+                    </a:ln>
+                  </pic:spPr>
+                </pic:pic>
+              </a:graphicData>
+            </a:graphic>
+          </wp:inline>
+        </w:drawing>
+      </w:r>
+    </w:p>
+    <w:p>
+      <w:pPr>
+        <w:rPr>
+          <w:rFonts w:eastAsiaTheme="minorEastAsia"/>
+          <w:b/>
+          <w:bCs/>
+        </w:rPr>
+      </w:pPr>
+      <w:r>
+        <w:rPr>
+          <w:rFonts w:eastAsiaTheme="minorEastAsia"/>
+          <w:b/>
+          <w:bCs/>
+        </w:rPr>
+        <w:t>The Graph of the Square Root Function</w:t>
+      </w:r>
+    </w:p>
+    <w:p>
+      <w:pPr>
+        <w:rPr>
+          <w:rFonts w:eastAsiaTheme="minorEastAsia"/>
+        </w:rPr>
+      </w:pPr>
+      <w:r>
+        <w:t xml:space="preserve">The graph of the function </w:t>
+      </w:r>
+      <m:oMath>
+        <m:r>
+          <w:rPr>
+            <w:rFonts w:ascii="Cambria Math" w:hAnsi="Cambria Math"/>
+          </w:rPr>
+          <m:t>f</m:t>
+        </m:r>
+        <m:d>
+          <m:dPr>
+            <m:ctrlPr>
+              <w:rPr>
+                <w:rFonts w:ascii="Cambria Math" w:hAnsi="Cambria Math"/>
+                <w:i/>
+              </w:rPr>
+            </m:ctrlPr>
+          </m:dPr>
+          <m:e>
+            <m:r>
+              <w:rPr>
+                <w:rFonts w:ascii="Cambria Math" w:hAnsi="Cambria Math"/>
+              </w:rPr>
+              <m:t>x</m:t>
+            </m:r>
+          </m:e>
+        </m:d>
+        <m:r>
+          <w:rPr>
+            <w:rFonts w:ascii="Cambria Math" w:hAnsi="Cambria Math"/>
+          </w:rPr>
+          <m:t>=</m:t>
+        </m:r>
+        <m:rad>
+          <m:radPr>
+            <m:degHide m:val="1"/>
+            <m:ctrlPr>
+              <w:rPr>
+                <w:rFonts w:ascii="Cambria Math" w:hAnsi="Cambria Math"/>
+                <w:i/>
+              </w:rPr>
+            </m:ctrlPr>
+          </m:radPr>
+          <m:deg/>
+          <m:e>
+            <m:r>
+              <w:rPr>
+                <w:rFonts w:ascii="Cambria Math" w:hAnsi="Cambria Math"/>
+              </w:rPr>
+              <m:t>x</m:t>
+            </m:r>
+          </m:e>
+        </m:rad>
+      </m:oMath>
+      <w:r>
+        <w:rPr>
+          <w:rFonts w:eastAsiaTheme="minorEastAsia"/>
+        </w:rPr>
+        <w:t xml:space="preserve"> includes the points (0, 0), (1, 1), (4, 2) and (9, 3). The </w:t>
+      </w:r>
+      <m:oMath>
+        <m:rad>
+          <m:radPr>
+            <m:degHide m:val="1"/>
+            <m:ctrlPr>
+              <w:rPr>
+                <w:rFonts w:ascii="Cambria Math" w:eastAsiaTheme="minorEastAsia" w:hAnsi="Cambria Math"/>
+                <w:i/>
+              </w:rPr>
+            </m:ctrlPr>
+          </m:radPr>
+          <m:deg/>
+          <m:e/>
+        </m:rad>
+      </m:oMath>
+      <w:r>
+        <w:rPr>
+          <w:rFonts w:eastAsiaTheme="minorEastAsia"/>
+        </w:rPr>
+        <w:t xml:space="preserve"> symbol evaluates only to the positive square root of a number, the </w:t>
+      </w:r>
+      <m:oMath>
+        <m:r>
+          <w:rPr>
+            <w:rFonts w:ascii="Cambria Math" w:eastAsiaTheme="minorEastAsia" w:hAnsi="Cambria Math"/>
+          </w:rPr>
+          <m:t>y</m:t>
+        </m:r>
+      </m:oMath>
+      <w:r>
+        <w:rPr>
+          <w:rFonts w:eastAsiaTheme="minorEastAsia"/>
+        </w:rPr>
+        <w:t xml:space="preserve">-coordinates of all the points (the </w:t>
+      </w:r>
+      <w:r>
+        <w:rPr>
+          <w:rFonts w:eastAsiaTheme="minorEastAsia"/>
+          <w:i/>
+          <w:iCs/>
+        </w:rPr>
+        <w:t>range</w:t>
+      </w:r>
+      <w:r>
+        <w:rPr>
+          <w:rFonts w:eastAsiaTheme="minorEastAsia"/>
+        </w:rPr>
+        <w:t xml:space="preserve">) are all numbers greater than or equal to 0. Though the concept of imaginary numbers was introduced in the last section for the purpose of graphing on the coordinate axes, there is no place to graph a point like (-4, </w:t>
+      </w:r>
+      <w:r>
+        <w:rPr>
+          <w:rFonts w:eastAsiaTheme="minorEastAsia"/>
+        </w:rPr>
+        <w:t>2</w:t>
+      </w:r>
+      <m:oMath>
+        <m:r>
+          <w:rPr>
+            <w:rFonts w:ascii="Cambria Math" w:eastAsiaTheme="minorEastAsia" w:hAnsi="Cambria Math"/>
+          </w:rPr>
+          <m:t>i</m:t>
+        </m:r>
+      </m:oMath>
+      <w:r>
+        <w:rPr>
+          <w:rFonts w:eastAsiaTheme="minorEastAsia"/>
+        </w:rPr>
+        <w:t xml:space="preserve">). </w:t>
+      </w:r>
+      <w:proofErr w:type="gramStart"/>
+      <w:r>
+        <w:rPr>
+          <w:rFonts w:eastAsiaTheme="minorEastAsia"/>
+        </w:rPr>
+        <w:t>So</w:t>
+      </w:r>
+      <w:proofErr w:type="gramEnd"/>
+      <w:r>
+        <w:rPr>
+          <w:rFonts w:eastAsiaTheme="minorEastAsia"/>
+        </w:rPr>
+        <w:t xml:space="preserve"> the </w:t>
+      </w:r>
+      <m:oMath>
+        <m:r>
+          <w:rPr>
+            <w:rFonts w:ascii="Cambria Math" w:eastAsiaTheme="minorEastAsia" w:hAnsi="Cambria Math"/>
+          </w:rPr>
+          <m:t>x</m:t>
+        </m:r>
+      </m:oMath>
+      <w:r>
+        <w:rPr>
+          <w:rFonts w:eastAsiaTheme="minorEastAsia"/>
+        </w:rPr>
+        <w:t xml:space="preserve">-coordinates of the points on this graph (the </w:t>
+      </w:r>
+      <w:r>
+        <w:rPr>
+          <w:rFonts w:eastAsiaTheme="minorEastAsia"/>
+          <w:i/>
+          <w:iCs/>
+        </w:rPr>
+        <w:t>domain</w:t>
+      </w:r>
+      <w:r>
+        <w:rPr>
+          <w:rFonts w:eastAsiaTheme="minorEastAsia"/>
+        </w:rPr>
+        <w:t>) will also be all numbers greater than or equal to 0. For this reason, the entire graph will be in quadrant I.</w:t>
+      </w:r>
+    </w:p>
+    <w:p>
+      <w:pPr>
+        <w:jc w:val="center"/>
+      </w:pPr>
+      <w:r>
+        <w:rPr>
+          <w:noProof/>
+        </w:rPr>
+        <w:drawing>
+          <wp:inline distT="0" distB="0" distL="0" distR="0" wp14:anchorId="65930694" wp14:editId="215148AE">
+            <wp:extent cx="1709928" cy="2221992"/>
+            <wp:effectExtent l="0" t="0" r="5080" b="6985"/>
+            <wp:docPr id="1062859838" name="Picture 2"/>
+            <wp:cNvGraphicFramePr>
+              <a:graphicFrameLocks xmlns:a="http://schemas.openxmlformats.org/drawingml/2006/main" noChangeAspect="1"/>
+            </wp:cNvGraphicFramePr>
+            <a:graphic xmlns:a="http://schemas.openxmlformats.org/drawingml/2006/main">
+              <a:graphicData uri="http://schemas.openxmlformats.org/drawingml/2006/picture">
+                <pic:pic xmlns:pic="http://schemas.openxmlformats.org/drawingml/2006/picture">
+                  <pic:nvPicPr>
+                    <pic:cNvPr id="0" name="Picture 2"/>
+                    <pic:cNvPicPr>
+                      <a:picLocks noChangeAspect="1" noChangeArrowheads="1"/>
+                    </pic:cNvPicPr>
+                  </pic:nvPicPr>
+                  <pic:blipFill>
+                    <a:blip r:embed="rId8">
+                      <a:extLst>
+                        <a:ext uri="{28A0092B-C50C-407E-A947-70E740481C1C}">
+                          <a14:useLocalDpi xmlns:a14="http://schemas.microsoft.com/office/drawing/2010/main" val="0"/>
+                        </a:ext>
+                      </a:extLst>
+                    </a:blip>
+                    <a:srcRect/>
+                    <a:stretch>
+                      <a:fillRect/>
+                    </a:stretch>
+                  </pic:blipFill>
+                  <pic:spPr bwMode="auto">
+                    <a:xfrm>
+                      <a:off x="0" y="0"/>
+                      <a:ext cx="1709928" cy="2221992"/>
+                    </a:xfrm>
+                    <a:prstGeom prst="rect">
+                      <a:avLst/>
+                    </a:prstGeom>
+                    <a:noFill/>
+                    <a:ln>
+                      <a:noFill/>
+                    </a:ln>
+                  </pic:spPr>
+                </pic:pic>
+              </a:graphicData>
+            </a:graphic>
+          </wp:inline>
+        </w:drawing>
+      </w:r>
+    </w:p>
+    <w:p/>
+    <w:p>
+      <w:pPr>
+        <w:rPr>
+          <w:rFonts w:eastAsiaTheme="minorEastAsia"/>
+        </w:rPr>
+      </w:pPr>
+      <w:r>
+        <w:t xml:space="preserve">This curve is </w:t>
+      </w:r>
+      <w:proofErr w:type="gramStart"/>
+      <w:r>
+        <w:t>actually a</w:t>
+      </w:r>
+      <w:proofErr w:type="gramEnd"/>
+      <w:r>
+        <w:t xml:space="preserve"> half of a parabola reflected over the line </w:t>
+      </w:r>
+      <m:oMath>
+        <m:r>
+          <w:rPr>
+            <w:rFonts w:ascii="Cambria Math" w:hAnsi="Cambria Math"/>
+          </w:rPr>
+          <m:t>y=x</m:t>
+        </m:r>
+      </m:oMath>
+      <w:r>
+        <w:rPr>
+          <w:rFonts w:eastAsiaTheme="minorEastAsia"/>
+        </w:rPr>
+        <w:t xml:space="preserve">. Unlike the graphs of the polynomial functions introduced in Chapter 1, this graph’s domain is not all real numbers but is </w:t>
+      </w:r>
+      <m:oMath>
+        <m:r>
+          <w:rPr>
+            <w:rFonts w:ascii="Cambria Math" w:eastAsiaTheme="minorEastAsia" w:hAnsi="Cambria Math"/>
+          </w:rPr>
+          <m:t>x≥0</m:t>
+        </m:r>
+      </m:oMath>
+      <w:r>
+        <w:rPr>
+          <w:rFonts w:eastAsiaTheme="minorEastAsia"/>
+        </w:rPr>
+        <w:t>.</w:t>
+      </w:r>
+    </w:p>
+    <w:p>
+      <w:pPr>
+        <w:jc w:val="center"/>
+        <w:rPr>
+          <w:rFonts w:eastAsiaTheme="minorEastAsia"/>
+        </w:rPr>
+      </w:pPr>
+      <w:r>
+        <w:rPr>
+          <w:rFonts w:eastAsiaTheme="minorEastAsia"/>
+          <w:noProof/>
+        </w:rPr>
+        <w:drawing>
+          <wp:inline distT="0" distB="0" distL="0" distR="0" wp14:anchorId="3353A1D8" wp14:editId="6751D94D">
+            <wp:extent cx="1709928" cy="2249424"/>
+            <wp:effectExtent l="0" t="0" r="5080" b="0"/>
+            <wp:docPr id="471177295" name="Picture 3"/>
+            <wp:cNvGraphicFramePr>
+              <a:graphicFrameLocks xmlns:a="http://schemas.openxmlformats.org/drawingml/2006/main" noChangeAspect="1"/>
+            </wp:cNvGraphicFramePr>
+            <a:graphic xmlns:a="http://schemas.openxmlformats.org/drawingml/2006/main">
+              <a:graphicData uri="http://schemas.openxmlformats.org/drawingml/2006/picture">
+                <pic:pic xmlns:pic="http://schemas.openxmlformats.org/drawingml/2006/picture">
+                  <pic:nvPicPr>
+                    <pic:cNvPr id="0" name="Picture 3"/>
+                    <pic:cNvPicPr>
+                      <a:picLocks noChangeAspect="1" noChangeArrowheads="1"/>
+                    </pic:cNvPicPr>
+                  </pic:nvPicPr>
+                  <pic:blipFill>
+                    <a:blip r:embed="rId9">
+                      <a:extLst>
+                        <a:ext uri="{28A0092B-C50C-407E-A947-70E740481C1C}">
+                          <a14:useLocalDpi xmlns:a14="http://schemas.microsoft.com/office/drawing/2010/main" val="0"/>
+                        </a:ext>
+                      </a:extLst>
+                    </a:blip>
+                    <a:srcRect/>
+                    <a:stretch>
+                      <a:fillRect/>
+                    </a:stretch>
+                  </pic:blipFill>
+                  <pic:spPr bwMode="auto">
+                    <a:xfrm>
+                      <a:off x="0" y="0"/>
+                      <a:ext cx="1709928" cy="2249424"/>
+                    </a:xfrm>
+                    <a:prstGeom prst="rect">
+                      <a:avLst/>
+                    </a:prstGeom>
+                    <a:noFill/>
+                    <a:ln>
+                      <a:noFill/>
+                    </a:ln>
+                  </pic:spPr>
+                </pic:pic>
+              </a:graphicData>
+            </a:graphic>
+          </wp:inline>
+        </w:drawing>
+      </w:r>
+    </w:p>
+    <w:p>
+      <w:pPr>
+        <w:rPr>
+          <w:rFonts w:eastAsiaTheme="minorEastAsia"/>
+          <w:b/>
+          <w:bCs/>
+        </w:rPr>
+      </w:pPr>
+      <w:r>
+        <w:rPr>
+          <w:rFonts w:eastAsiaTheme="minorEastAsia"/>
+          <w:b/>
+          <w:bCs/>
+        </w:rPr>
+        <w:t>Transformations of the Square Root Function</w:t>
+      </w:r>
+    </w:p>
+    <w:p>
+      <w:pPr>
+        <w:rPr>
+          <w:rFonts w:eastAsiaTheme="minorEastAsia"/>
+        </w:rPr>
+      </w:pPr>
+      <w:r>
+        <w:rPr>
+          <w:rFonts w:eastAsiaTheme="minorEastAsia"/>
+        </w:rPr>
+        <w:t xml:space="preserve">The function </w:t>
+      </w:r>
+      <m:oMath>
+        <m:r>
+          <w:rPr>
+            <w:rFonts w:ascii="Cambria Math" w:eastAsiaTheme="minorEastAsia" w:hAnsi="Cambria Math"/>
+          </w:rPr>
+          <m:t>g</m:t>
+        </m:r>
+        <m:d>
+          <m:dPr>
+            <m:ctrlPr>
+              <w:rPr>
+                <w:rFonts w:ascii="Cambria Math" w:eastAsiaTheme="minorEastAsia" w:hAnsi="Cambria Math"/>
+                <w:i/>
+              </w:rPr>
+            </m:ctrlPr>
+          </m:dPr>
+          <m:e>
+            <m:r>
+              <w:rPr>
+                <w:rFonts w:ascii="Cambria Math" w:eastAsiaTheme="minorEastAsia" w:hAnsi="Cambria Math"/>
+              </w:rPr>
+              <m:t>x</m:t>
+            </m:r>
+          </m:e>
+        </m:d>
+        <m:r>
+          <w:rPr>
+            <w:rFonts w:ascii="Cambria Math" w:eastAsiaTheme="minorEastAsia" w:hAnsi="Cambria Math"/>
+          </w:rPr>
+          <m:t>=</m:t>
+        </m:r>
+        <m:rad>
+          <m:radPr>
+            <m:degHide m:val="1"/>
+            <m:ctrlPr>
+              <w:rPr>
+                <w:rFonts w:ascii="Cambria Math" w:eastAsiaTheme="minorEastAsia" w:hAnsi="Cambria Math"/>
+                <w:i/>
+              </w:rPr>
+            </m:ctrlPr>
+          </m:radPr>
+          <m:deg/>
+          <m:e>
+            <m:r>
+              <w:rPr>
+                <w:rFonts w:ascii="Cambria Math" w:eastAsiaTheme="minorEastAsia" w:hAnsi="Cambria Math"/>
+              </w:rPr>
+              <m:t>x+2</m:t>
+            </m:r>
+          </m:e>
+        </m:rad>
+      </m:oMath>
+      <w:r>
+        <w:rPr>
+          <w:rFonts w:eastAsiaTheme="minorEastAsia"/>
+        </w:rPr>
+        <w:t xml:space="preserve"> has a graph very similar to the graph of </w:t>
+      </w:r>
+      <m:oMath>
+        <m:r>
+          <w:rPr>
+            <w:rFonts w:ascii="Cambria Math" w:eastAsiaTheme="minorEastAsia" w:hAnsi="Cambria Math"/>
+          </w:rPr>
+          <m:t>f</m:t>
+        </m:r>
+        <m:d>
+          <m:dPr>
+            <m:ctrlPr>
+              <w:rPr>
+                <w:rFonts w:ascii="Cambria Math" w:eastAsiaTheme="minorEastAsia" w:hAnsi="Cambria Math"/>
+                <w:i/>
+              </w:rPr>
+            </m:ctrlPr>
+          </m:dPr>
+          <m:e>
+            <m:r>
+              <w:rPr>
+                <w:rFonts w:ascii="Cambria Math" w:eastAsiaTheme="minorEastAsia" w:hAnsi="Cambria Math"/>
+              </w:rPr>
+              <m:t>x</m:t>
+            </m:r>
+          </m:e>
+        </m:d>
+        <m:r>
+          <w:rPr>
+            <w:rFonts w:ascii="Cambria Math" w:eastAsiaTheme="minorEastAsia" w:hAnsi="Cambria Math"/>
+          </w:rPr>
+          <m:t>=</m:t>
+        </m:r>
+        <m:rad>
+          <m:radPr>
+            <m:degHide m:val="1"/>
+            <m:ctrlPr>
+              <w:rPr>
+                <w:rFonts w:ascii="Cambria Math" w:eastAsiaTheme="minorEastAsia" w:hAnsi="Cambria Math"/>
+                <w:i/>
+              </w:rPr>
+            </m:ctrlPr>
+          </m:radPr>
+          <m:deg/>
+          <m:e>
+            <m:r>
+              <w:rPr>
+                <w:rFonts w:ascii="Cambria Math" w:eastAsiaTheme="minorEastAsia" w:hAnsi="Cambria Math"/>
+              </w:rPr>
+              <m:t>x</m:t>
+            </m:r>
+          </m:e>
+        </m:rad>
+      </m:oMath>
+      <w:r>
+        <w:rPr>
+          <w:rFonts w:eastAsiaTheme="minorEastAsia"/>
+        </w:rPr>
+        <w:t xml:space="preserve">. In fact, </w:t>
+      </w:r>
+      <m:oMath>
+        <m:r>
+          <w:rPr>
+            <w:rFonts w:ascii="Cambria Math" w:eastAsiaTheme="minorEastAsia" w:hAnsi="Cambria Math"/>
+          </w:rPr>
+          <m:t>g(x)</m:t>
+        </m:r>
+      </m:oMath>
+      <w:r>
+        <w:rPr>
+          <w:rFonts w:eastAsiaTheme="minorEastAsia"/>
+        </w:rPr>
+        <w:t xml:space="preserve"> can be written as </w:t>
+      </w:r>
+      <m:oMath>
+        <m:r>
+          <w:rPr>
+            <w:rFonts w:ascii="Cambria Math" w:eastAsiaTheme="minorEastAsia" w:hAnsi="Cambria Math"/>
+          </w:rPr>
+          <m:t>f(x+2)</m:t>
+        </m:r>
+      </m:oMath>
+      <w:r>
+        <w:rPr>
+          <w:rFonts w:eastAsiaTheme="minorEastAsia"/>
+        </w:rPr>
+        <w:t xml:space="preserve">. The graph of </w:t>
+      </w:r>
+      <m:oMath>
+        <m:r>
+          <w:rPr>
+            <w:rFonts w:ascii="Cambria Math" w:eastAsiaTheme="minorEastAsia" w:hAnsi="Cambria Math"/>
+          </w:rPr>
+          <m:t>f(x+2)</m:t>
+        </m:r>
+      </m:oMath>
+      <w:r>
+        <w:rPr>
+          <w:rFonts w:eastAsiaTheme="minorEastAsia"/>
+        </w:rPr>
+        <w:t xml:space="preserve"> is the result of the shifting the graph of </w:t>
+      </w:r>
+      <m:oMath>
+        <m:r>
+          <w:rPr>
+            <w:rFonts w:ascii="Cambria Math" w:eastAsiaTheme="minorEastAsia" w:hAnsi="Cambria Math"/>
+          </w:rPr>
+          <m:t>f(x)</m:t>
+        </m:r>
+      </m:oMath>
+      <w:r>
+        <w:rPr>
+          <w:rFonts w:eastAsiaTheme="minorEastAsia"/>
+        </w:rPr>
+        <w:t xml:space="preserve"> to the </w:t>
+      </w:r>
+      <w:r>
+        <w:rPr>
+          <w:rFonts w:eastAsiaTheme="minorEastAsia"/>
+          <w:i/>
+          <w:iCs/>
+        </w:rPr>
+        <w:t>left</w:t>
+      </w:r>
+      <w:r>
+        <w:rPr>
+          <w:rFonts w:eastAsiaTheme="minorEastAsia"/>
+        </w:rPr>
+        <w:t xml:space="preserve"> by 2 units.</w:t>
+      </w:r>
+    </w:p>
+    <w:p>
+      <w:pPr>
+        <w:jc w:val="center"/>
+        <w:rPr>
+          <w:rFonts w:eastAsiaTheme="minorEastAsia"/>
+        </w:rPr>
+      </w:pPr>
+      <w:r>
+        <w:rPr>
+          <w:rFonts w:eastAsiaTheme="minorEastAsia"/>
+          <w:noProof/>
+        </w:rPr>
+        <w:drawing>
+          <wp:inline distT="0" distB="0" distL="0" distR="0" wp14:anchorId="459C32E9" wp14:editId="239201AB">
+            <wp:extent cx="1709928" cy="2249424"/>
+            <wp:effectExtent l="0" t="0" r="5080" b="0"/>
+            <wp:docPr id="1418550684" name="Picture 4"/>
+            <wp:cNvGraphicFramePr>
+              <a:graphicFrameLocks xmlns:a="http://schemas.openxmlformats.org/drawingml/2006/main" noChangeAspect="1"/>
+            </wp:cNvGraphicFramePr>
+            <a:graphic xmlns:a="http://schemas.openxmlformats.org/drawingml/2006/main">
+              <a:graphicData uri="http://schemas.openxmlformats.org/drawingml/2006/picture">
+                <pic:pic xmlns:pic="http://schemas.openxmlformats.org/drawingml/2006/picture">
+                  <pic:nvPicPr>
+                    <pic:cNvPr id="0" name="Picture 4"/>
+                    <pic:cNvPicPr>
+                      <a:picLocks noChangeAspect="1" noChangeArrowheads="1"/>
+                    </pic:cNvPicPr>
+                  </pic:nvPicPr>
+                  <pic:blipFill>
+                    <a:blip r:embed="rId10">
+                      <a:extLst>
+                        <a:ext uri="{28A0092B-C50C-407E-A947-70E740481C1C}">
+                          <a14:useLocalDpi xmlns:a14="http://schemas.microsoft.com/office/drawing/2010/main" val="0"/>
+                        </a:ext>
+                      </a:extLst>
+                    </a:blip>
+                    <a:srcRect/>
+                    <a:stretch>
+                      <a:fillRect/>
+                    </a:stretch>
+                  </pic:blipFill>
+                  <pic:spPr bwMode="auto">
+                    <a:xfrm>
+                      <a:off x="0" y="0"/>
+                      <a:ext cx="1709928" cy="2249424"/>
+                    </a:xfrm>
+                    <a:prstGeom prst="rect">
+                      <a:avLst/>
+                    </a:prstGeom>
+                    <a:noFill/>
+                    <a:ln>
+                      <a:noFill/>
+                    </a:ln>
+                  </pic:spPr>
+                </pic:pic>
+              </a:graphicData>
+            </a:graphic>
+          </wp:inline>
+        </w:drawing>
+      </w:r>
+    </w:p>
+    <w:p>
+      <w:pPr>
+        <w:rPr>
+          <w:rFonts w:eastAsiaTheme="minorEastAsia"/>
+        </w:rPr>
+        <w:sectPr>
+          <w:type w:val="continuous"/>
+          <w:pgSz w:w="12240" w:h="15840"/>
+          <w:pgMar w:top="720" w:right="720" w:bottom="720" w:left="720" w:header="720" w:footer="720" w:gutter="0"/>
+          <w:cols w:num="2" w:space="720"/>
+          <w:docGrid w:linePitch="360"/>
+        </w:sectPr>
+      </w:pPr>
+    </w:p>
+    <w:p>
+      <w:pPr>
+        <w:rPr>
+          <w:rFonts w:eastAsiaTheme="minorEastAsia"/>
+        </w:rPr>
+      </w:pPr>
+      <w:r>
+        <w:rPr>
+          <w:rFonts w:eastAsiaTheme="minorEastAsia"/>
+        </w:rPr>
+        <w:lastRenderedPageBreak/>
+        <w:t xml:space="preserve">The four most common transformations of the function </w:t>
+      </w:r>
+      <m:oMath>
+        <m:r>
+          <w:rPr>
+            <w:rFonts w:ascii="Cambria Math" w:eastAsiaTheme="minorEastAsia" w:hAnsi="Cambria Math"/>
+          </w:rPr>
+          <m:t>f</m:t>
+        </m:r>
+        <m:d>
+          <m:dPr>
+            <m:ctrlPr>
+              <w:rPr>
+                <w:rFonts w:ascii="Cambria Math" w:eastAsiaTheme="minorEastAsia" w:hAnsi="Cambria Math"/>
+                <w:i/>
+              </w:rPr>
+            </m:ctrlPr>
+          </m:dPr>
+          <m:e>
+            <m:r>
+              <w:rPr>
+                <w:rFonts w:ascii="Cambria Math" w:eastAsiaTheme="minorEastAsia" w:hAnsi="Cambria Math"/>
+              </w:rPr>
+              <m:t>x</m:t>
+            </m:r>
+          </m:e>
+        </m:d>
+      </m:oMath>
+      <w:r>
+        <w:rPr>
+          <w:rFonts w:eastAsiaTheme="minorEastAsia"/>
+        </w:rPr>
+        <w:t xml:space="preserve"> are shown in the following table.</w:t>
+      </w:r>
+    </w:p>
+    <w:tbl>
+      <w:tblPr>
+        <w:tblStyle w:val="TableGrid"/>
+        <w:tblW w:w="0" w:type="auto"/>
+        <w:tblLook w:val="04A0" w:firstRow="1" w:lastRow="0" w:firstColumn="1" w:lastColumn="0" w:noHBand="0" w:noVBand="1"/>
+      </w:tblPr>
+      <w:tblGrid>
+        <w:gridCol w:w="5458"/>
+        <w:gridCol w:w="5332"/>
+      </w:tblGrid>
+      <w:tr>
+        <w:tc>
+          <w:tcPr>
+            <w:tcW w:w="5395" w:type="dxa"/>
+          </w:tcPr>
+          <w:p>
+            <w:pPr>
+              <w:jc w:val="center"/>
+              <w:rPr>
+                <w:rFonts w:eastAsiaTheme="minorEastAsia"/>
+              </w:rPr>
+            </w:pPr>
+            <m:oMath>
+              <m:r>
+                <w:rPr>
+                  <w:rFonts w:ascii="Cambria Math" w:eastAsiaTheme="minorEastAsia" w:hAnsi="Cambria Math"/>
+                </w:rPr>
+                <m:t>g</m:t>
+              </m:r>
+              <m:d>
+                <m:dPr>
+                  <m:ctrlPr>
+                    <w:rPr>
+                      <w:rFonts w:ascii="Cambria Math" w:eastAsiaTheme="minorEastAsia" w:hAnsi="Cambria Math"/>
+                      <w:i/>
+                    </w:rPr>
+                  </m:ctrlPr>
+                </m:dPr>
+                <m:e>
+                  <m:r>
+                    <w:rPr>
+                      <w:rFonts w:ascii="Cambria Math" w:eastAsiaTheme="minorEastAsia" w:hAnsi="Cambria Math"/>
+                    </w:rPr>
+                    <m:t>x</m:t>
+                  </m:r>
+                </m:e>
+              </m:d>
+              <m:r>
+                <w:rPr>
+                  <w:rFonts w:ascii="Cambria Math" w:eastAsiaTheme="minorEastAsia" w:hAnsi="Cambria Math"/>
+                </w:rPr>
+                <m:t>=</m:t>
+              </m:r>
+              <m:rad>
+                <m:radPr>
+                  <m:degHide m:val="1"/>
+                  <m:ctrlPr>
+                    <w:rPr>
+                      <w:rFonts w:ascii="Cambria Math" w:eastAsiaTheme="minorEastAsia" w:hAnsi="Cambria Math"/>
+                      <w:i/>
+                    </w:rPr>
+                  </m:ctrlPr>
+                </m:radPr>
+                <m:deg/>
+                <m:e>
+                  <m:r>
+                    <w:rPr>
+                      <w:rFonts w:ascii="Cambria Math" w:eastAsiaTheme="minorEastAsia" w:hAnsi="Cambria Math"/>
+                    </w:rPr>
+                    <m:t>x+2</m:t>
+                  </m:r>
+                </m:e>
+              </m:rad>
+              <m:r>
+                <w:rPr>
+                  <w:rFonts w:ascii="Cambria Math" w:eastAsiaTheme="minorEastAsia" w:hAnsi="Cambria Math"/>
+                </w:rPr>
+                <m:t>=f(x+2)</m:t>
+              </m:r>
+            </m:oMath>
+            <w:r>
+              <w:rPr>
+                <w:rFonts w:eastAsiaTheme="minorEastAsia"/>
+              </w:rPr>
+              <w:t xml:space="preserve"> shifted to the </w:t>
+            </w:r>
+            <w:r>
+              <w:rPr>
+                <w:rFonts w:eastAsiaTheme="minorEastAsia"/>
+                <w:i/>
+                <w:iCs/>
+              </w:rPr>
+              <w:t>left</w:t>
+            </w:r>
+            <w:r>
+              <w:rPr>
+                <w:rFonts w:eastAsiaTheme="minorEastAsia"/>
+              </w:rPr>
+              <w:t xml:space="preserve"> 2 units.</w:t>
+            </w:r>
+            <w:r>
+              <w:rPr>
+                <w:rFonts w:eastAsiaTheme="minorEastAsia"/>
+              </w:rPr>
+              <w:br/>
+            </w:r>
+            <w:r>
+              <w:rPr>
+                <w:rFonts w:eastAsiaTheme="minorEastAsia"/>
+              </w:rPr>
+              <w:br/>
+            </w:r>
+            <w:r>
+              <w:rPr>
+                <w:rFonts w:eastAsiaTheme="minorEastAsia"/>
+                <w:noProof/>
+              </w:rPr>
+              <w:drawing>
+                <wp:inline distT="0" distB="0" distL="0" distR="0" wp14:anchorId="7DC30C7E" wp14:editId="7D9B0F7D">
+                  <wp:extent cx="2441448" cy="3209544"/>
+                  <wp:effectExtent l="0" t="0" r="0" b="0"/>
+                  <wp:docPr id="134918060" name="Picture 4"/>
+                  <wp:cNvGraphicFramePr>
+                    <a:graphicFrameLocks xmlns:a="http://schemas.openxmlformats.org/drawingml/2006/main" noChangeAspect="1"/>
+                  </wp:cNvGraphicFramePr>
+                  <a:graphic xmlns:a="http://schemas.openxmlformats.org/drawingml/2006/main">
+                    <a:graphicData uri="http://schemas.openxmlformats.org/drawingml/2006/picture">
+                      <pic:pic xmlns:pic="http://schemas.openxmlformats.org/drawingml/2006/picture">
+                        <pic:nvPicPr>
+                          <pic:cNvPr id="0" name="Picture 4"/>
+                          <pic:cNvPicPr>
+                            <a:picLocks noChangeAspect="1" noChangeArrowheads="1"/>
+                          </pic:cNvPicPr>
+                        </pic:nvPicPr>
+                        <pic:blipFill>
+                          <a:blip r:embed="rId10">
+                            <a:extLst>
+                              <a:ext uri="{28A0092B-C50C-407E-A947-70E740481C1C}">
+                                <a14:useLocalDpi xmlns:a14="http://schemas.microsoft.com/office/drawing/2010/main" val="0"/>
+                              </a:ext>
+                            </a:extLst>
+                          </a:blip>
+                          <a:srcRect/>
+                          <a:stretch>
+                            <a:fillRect/>
+                          </a:stretch>
+                        </pic:blipFill>
+                        <pic:spPr bwMode="auto">
+                          <a:xfrm>
+                            <a:off x="0" y="0"/>
+                            <a:ext cx="2441448" cy="3209544"/>
+                          </a:xfrm>
+                          <a:prstGeom prst="rect">
+                            <a:avLst/>
+                          </a:prstGeom>
+                          <a:noFill/>
+                          <a:ln>
+                            <a:noFill/>
+                          </a:ln>
+                        </pic:spPr>
+                      </pic:pic>
+                    </a:graphicData>
+                  </a:graphic>
+                </wp:inline>
+              </w:drawing>
+            </w:r>
+          </w:p>
+        </w:tc>
+        <w:tc>
+          <w:tcPr>
+            <w:tcW w:w="5395" w:type="dxa"/>
+          </w:tcPr>
+          <w:p>
+            <w:pPr>
+              <w:jc w:val="center"/>
+              <w:rPr>
+                <w:rFonts w:eastAsiaTheme="minorEastAsia"/>
+              </w:rPr>
+            </w:pPr>
+            <m:oMath>
+              <m:r>
+                <w:rPr>
+                  <w:rFonts w:ascii="Cambria Math" w:eastAsiaTheme="minorEastAsia" w:hAnsi="Cambria Math"/>
+                </w:rPr>
+                <m:t>g</m:t>
+              </m:r>
+              <m:d>
+                <m:dPr>
+                  <m:ctrlPr>
+                    <w:rPr>
+                      <w:rFonts w:ascii="Cambria Math" w:eastAsiaTheme="minorEastAsia" w:hAnsi="Cambria Math"/>
+                      <w:i/>
+                    </w:rPr>
+                  </m:ctrlPr>
+                </m:dPr>
+                <m:e>
+                  <m:r>
+                    <w:rPr>
+                      <w:rFonts w:ascii="Cambria Math" w:eastAsiaTheme="minorEastAsia" w:hAnsi="Cambria Math"/>
+                    </w:rPr>
+                    <m:t>x</m:t>
+                  </m:r>
+                </m:e>
+              </m:d>
+              <m:r>
+                <w:rPr>
+                  <w:rFonts w:ascii="Cambria Math" w:eastAsiaTheme="minorEastAsia" w:hAnsi="Cambria Math"/>
+                </w:rPr>
+                <m:t>=2</m:t>
+              </m:r>
+              <m:rad>
+                <m:radPr>
+                  <m:degHide m:val="1"/>
+                  <m:ctrlPr>
+                    <w:rPr>
+                      <w:rFonts w:ascii="Cambria Math" w:eastAsiaTheme="minorEastAsia" w:hAnsi="Cambria Math"/>
+                      <w:i/>
+                    </w:rPr>
+                  </m:ctrlPr>
+                </m:radPr>
+                <m:deg/>
+                <m:e>
+                  <m:r>
+                    <w:rPr>
+                      <w:rFonts w:ascii="Cambria Math" w:eastAsiaTheme="minorEastAsia" w:hAnsi="Cambria Math"/>
+                    </w:rPr>
+                    <m:t>x</m:t>
+                  </m:r>
+                </m:e>
+              </m:rad>
+            </m:oMath>
+            <w:r>
+              <w:rPr>
+                <w:rFonts w:eastAsiaTheme="minorEastAsia"/>
+              </w:rPr>
+              <w:t xml:space="preserve"> </w:t>
+            </w:r>
+            <w:r>
+              <w:rPr>
+                <w:rFonts w:eastAsiaTheme="minorEastAsia"/>
+                <w:i/>
+                <w:iCs/>
+              </w:rPr>
+              <w:t>vertical stretch</w:t>
+            </w:r>
+            <w:r>
+              <w:rPr>
+                <w:rFonts w:eastAsiaTheme="minorEastAsia"/>
+              </w:rPr>
+              <w:t xml:space="preserve"> by a factor of 2</w:t>
+            </w:r>
+            <w:r>
+              <w:rPr>
+                <w:rFonts w:eastAsiaTheme="minorEastAsia"/>
+              </w:rPr>
+              <w:br/>
+            </w:r>
+            <w:r>
+              <w:rPr>
+                <w:rFonts w:eastAsiaTheme="minorEastAsia"/>
+              </w:rPr>
+              <w:br/>
+            </w:r>
+            <w:r>
+              <w:object w:dxaOrig="5400" w:dyaOrig="5064" w14:anchorId="2B619BE7">
+                <v:shapetype id="_x0000_t75" coordsize="21600,21600" o:spt="75" o:preferrelative="t" path="m@4@5l@4@11@9@11@9@5xe" filled="f" stroked="f">
+                  <v:stroke joinstyle="miter"/>
+                  <v:formulas>
+                    <v:f eqn="if lineDrawn pixelLineWidth 0"/>
+                    <v:f eqn="sum @0 1 0"/>
+                    <v:f eqn="sum 0 0 @1"/>
+                    <v:f eqn="prod @2 1 2"/>
+                    <v:f eqn="prod @3 21600 pixelWidth"/>
+                    <v:f eqn="prod @3 21600 pixelHeight"/>
+                    <v:f eqn="sum @0 0 1"/>
+                    <v:f eqn="prod @6 1 2"/>
+                    <v:f eqn="prod @7 21600 pixelWidth"/>
+                    <v:f eqn="sum @8 21600 0"/>
+                    <v:f eqn="prod @7 21600 pixelHeight"/>
+                    <v:f eqn="sum @10 21600 0"/>
+                  </v:formulas>
+                  <v:path o:extrusionok="f" gradientshapeok="t" o:connecttype="rect"/>
+                  <o:lock v:ext="edit" aspectratio="t"/>
+                </v:shapetype>
+                <v:shape id="_x0000_i1129" type="#_x0000_t75" style="width:251.4pt;height:235.55pt" o:ole="">
+                  <v:imagedata r:id="rId11" o:title=""/>
+                </v:shape>
+                <o:OLEObject Type="Embed" ProgID="PBrush" ShapeID="_x0000_i1129" DrawAspect="Content" ObjectID="_1806997295" r:id="rId12"/>
+              </w:object>
+            </w:r>
+            <w:r>
+              <w:rPr>
+                <w:rFonts w:eastAsiaTheme="minorEastAsia"/>
+              </w:rPr>
+              <w:br/>
+            </w:r>
+          </w:p>
+        </w:tc>
+      </w:tr>
+      <w:tr>
+        <w:tc>
+          <w:tcPr>
+            <w:tcW w:w="5395" w:type="dxa"/>
+          </w:tcPr>
+          <w:p>
+            <w:pPr>
+              <w:jc w:val="center"/>
+              <w:rPr>
+                <w:rFonts w:eastAsiaTheme="minorEastAsia"/>
+              </w:rPr>
+            </w:pPr>
+            <m:oMath>
+              <m:r>
+                <w:rPr>
+                  <w:rFonts w:ascii="Cambria Math" w:eastAsiaTheme="minorEastAsia" w:hAnsi="Cambria Math"/>
+                </w:rPr>
+                <m:t>g</m:t>
+              </m:r>
+              <m:d>
+                <m:dPr>
+                  <m:ctrlPr>
+                    <w:rPr>
+                      <w:rFonts w:ascii="Cambria Math" w:eastAsiaTheme="minorEastAsia" w:hAnsi="Cambria Math"/>
+                      <w:i/>
+                    </w:rPr>
+                  </m:ctrlPr>
+                </m:dPr>
+                <m:e>
+                  <m:r>
+                    <w:rPr>
+                      <w:rFonts w:ascii="Cambria Math" w:eastAsiaTheme="minorEastAsia" w:hAnsi="Cambria Math"/>
+                    </w:rPr>
+                    <m:t>x</m:t>
+                  </m:r>
+                </m:e>
+              </m:d>
+              <m:r>
+                <w:rPr>
+                  <w:rFonts w:ascii="Cambria Math" w:eastAsiaTheme="minorEastAsia" w:hAnsi="Cambria Math"/>
+                </w:rPr>
+                <m:t>=</m:t>
+              </m:r>
+              <m:rad>
+                <m:radPr>
+                  <m:degHide m:val="1"/>
+                  <m:ctrlPr>
+                    <w:rPr>
+                      <w:rFonts w:ascii="Cambria Math" w:eastAsiaTheme="minorEastAsia" w:hAnsi="Cambria Math"/>
+                      <w:i/>
+                    </w:rPr>
+                  </m:ctrlPr>
+                </m:radPr>
+                <m:deg/>
+                <m:e>
+                  <m:r>
+                    <w:rPr>
+                      <w:rFonts w:ascii="Cambria Math" w:eastAsiaTheme="minorEastAsia" w:hAnsi="Cambria Math"/>
+                    </w:rPr>
+                    <m:t>x-2</m:t>
+                  </m:r>
+                </m:e>
+              </m:rad>
+              <m:r>
+                <w:rPr>
+                  <w:rFonts w:ascii="Cambria Math" w:eastAsiaTheme="minorEastAsia" w:hAnsi="Cambria Math"/>
+                </w:rPr>
+                <m:t>=f(x-2)</m:t>
+              </m:r>
+            </m:oMath>
+            <w:r>
+              <w:rPr>
+                <w:rFonts w:eastAsiaTheme="minorEastAsia"/>
+              </w:rPr>
+              <w:t xml:space="preserve"> shifted to the </w:t>
+            </w:r>
+            <w:r>
+              <w:rPr>
+                <w:rFonts w:eastAsiaTheme="minorEastAsia"/>
+                <w:i/>
+                <w:iCs/>
+              </w:rPr>
+              <w:t>right</w:t>
+            </w:r>
+            <w:r>
+              <w:rPr>
+                <w:rFonts w:eastAsiaTheme="minorEastAsia"/>
+              </w:rPr>
+              <w:t xml:space="preserve"> 2 units</w:t>
+            </w:r>
+            <w:r>
+              <w:rPr>
+                <w:rFonts w:eastAsiaTheme="minorEastAsia"/>
+              </w:rPr>
+              <w:br/>
+            </w:r>
+            <w:r>
+              <w:rPr>
+                <w:rFonts w:eastAsiaTheme="minorEastAsia"/>
+              </w:rPr>
+              <w:br/>
+            </w:r>
+            <w:r>
+              <w:object w:dxaOrig="5400" w:dyaOrig="5064" w14:anchorId="14CEF6A7">
+                <v:shape id="_x0000_i1130" type="#_x0000_t75" style="width:270.1pt;height:253.05pt" o:ole="">
+                  <v:imagedata r:id="rId13" o:title=""/>
+                </v:shape>
+                <o:OLEObject Type="Embed" ProgID="PBrush" ShapeID="_x0000_i1130" DrawAspect="Content" ObjectID="_1806997296" r:id="rId14"/>
+              </w:object>
+            </w:r>
+          </w:p>
+        </w:tc>
+        <w:tc>
+          <w:tcPr>
+            <w:tcW w:w="5395" w:type="dxa"/>
+          </w:tcPr>
+          <w:p>
+            <w:pPr>
+              <w:jc w:val="center"/>
+              <w:rPr>
+                <w:rFonts w:eastAsiaTheme="minorEastAsia"/>
+                <w:sz w:val="20"/>
+                <w:szCs w:val="20"/>
+              </w:rPr>
+            </w:pPr>
+            <m:oMath>
+              <m:r>
+                <w:rPr>
+                  <w:rFonts w:ascii="Cambria Math" w:eastAsiaTheme="minorEastAsia" w:hAnsi="Cambria Math"/>
+                  <w:sz w:val="20"/>
+                  <w:szCs w:val="20"/>
+                </w:rPr>
+                <m:t>g</m:t>
+              </m:r>
+              <m:d>
+                <m:dPr>
+                  <m:ctrlPr>
+                    <w:rPr>
+                      <w:rFonts w:ascii="Cambria Math" w:eastAsiaTheme="minorEastAsia" w:hAnsi="Cambria Math"/>
+                      <w:i/>
+                      <w:sz w:val="20"/>
+                      <w:szCs w:val="20"/>
+                    </w:rPr>
+                  </m:ctrlPr>
+                </m:dPr>
+                <m:e>
+                  <m:r>
+                    <w:rPr>
+                      <w:rFonts w:ascii="Cambria Math" w:eastAsiaTheme="minorEastAsia" w:hAnsi="Cambria Math"/>
+                      <w:sz w:val="20"/>
+                      <w:szCs w:val="20"/>
+                    </w:rPr>
+                    <m:t>x</m:t>
+                  </m:r>
+                </m:e>
+              </m:d>
+              <m:r>
+                <w:rPr>
+                  <w:rFonts w:ascii="Cambria Math" w:eastAsiaTheme="minorEastAsia" w:hAnsi="Cambria Math"/>
+                  <w:sz w:val="20"/>
+                  <w:szCs w:val="20"/>
+                </w:rPr>
+                <m:t>=</m:t>
+              </m:r>
+              <m:rad>
+                <m:radPr>
+                  <m:degHide m:val="1"/>
+                  <m:ctrlPr>
+                    <w:rPr>
+                      <w:rFonts w:ascii="Cambria Math" w:eastAsiaTheme="minorEastAsia" w:hAnsi="Cambria Math"/>
+                      <w:i/>
+                      <w:sz w:val="20"/>
+                      <w:szCs w:val="20"/>
+                    </w:rPr>
+                  </m:ctrlPr>
+                </m:radPr>
+                <m:deg/>
+                <m:e>
+                  <m:r>
+                    <w:rPr>
+                      <w:rFonts w:ascii="Cambria Math" w:eastAsiaTheme="minorEastAsia" w:hAnsi="Cambria Math"/>
+                      <w:sz w:val="20"/>
+                      <w:szCs w:val="20"/>
+                    </w:rPr>
+                    <m:t>2x</m:t>
+                  </m:r>
+                </m:e>
+              </m:rad>
+              <m:r>
+                <w:rPr>
+                  <w:rFonts w:ascii="Cambria Math" w:eastAsiaTheme="minorEastAsia" w:hAnsi="Cambria Math"/>
+                  <w:sz w:val="20"/>
+                  <w:szCs w:val="20"/>
+                </w:rPr>
+                <m:t>=f</m:t>
+              </m:r>
+              <m:d>
+                <m:dPr>
+                  <m:ctrlPr>
+                    <w:rPr>
+                      <w:rFonts w:ascii="Cambria Math" w:eastAsiaTheme="minorEastAsia" w:hAnsi="Cambria Math"/>
+                      <w:i/>
+                      <w:sz w:val="20"/>
+                      <w:szCs w:val="20"/>
+                    </w:rPr>
+                  </m:ctrlPr>
+                </m:dPr>
+                <m:e>
+                  <m:r>
+                    <w:rPr>
+                      <w:rFonts w:ascii="Cambria Math" w:eastAsiaTheme="minorEastAsia" w:hAnsi="Cambria Math"/>
+                      <w:sz w:val="20"/>
+                      <w:szCs w:val="20"/>
+                    </w:rPr>
+                    <m:t>2x</m:t>
+                  </m:r>
+                </m:e>
+              </m:d>
+            </m:oMath>
+            <w:r>
+              <w:rPr>
+                <w:rFonts w:eastAsiaTheme="minorEastAsia"/>
+                <w:sz w:val="20"/>
+                <w:szCs w:val="20"/>
+              </w:rPr>
+              <w:t xml:space="preserve"> horizontal </w:t>
+            </w:r>
+            <w:r>
+              <w:rPr>
+                <w:rFonts w:eastAsiaTheme="minorEastAsia"/>
+                <w:i/>
+                <w:iCs/>
+                <w:sz w:val="20"/>
+                <w:szCs w:val="20"/>
+              </w:rPr>
+              <w:t>squeeze</w:t>
+            </w:r>
+            <w:r>
+              <w:rPr>
+                <w:rFonts w:eastAsiaTheme="minorEastAsia"/>
+                <w:sz w:val="20"/>
+                <w:szCs w:val="20"/>
+              </w:rPr>
+              <w:t xml:space="preserve"> by a factor of 2</w:t>
+            </w:r>
+            <w:r>
+              <w:rPr>
+                <w:rFonts w:eastAsiaTheme="minorEastAsia"/>
+                <w:sz w:val="20"/>
+                <w:szCs w:val="20"/>
+              </w:rPr>
+              <w:br/>
+            </w:r>
+            <w:r>
+              <w:rPr>
+                <w:rFonts w:eastAsiaTheme="minorEastAsia"/>
+                <w:sz w:val="20"/>
+                <w:szCs w:val="20"/>
+              </w:rPr>
+              <w:br/>
+            </w:r>
+            <w:r>
+              <w:object w:dxaOrig="5400" w:dyaOrig="5064" w14:anchorId="621CB181">
+                <v:shape id="_x0000_i1131" type="#_x0000_t75" style="width:263.45pt;height:246.8pt" o:ole="">
+                  <v:imagedata r:id="rId15" o:title=""/>
+                </v:shape>
+                <o:OLEObject Type="Embed" ProgID="PBrush" ShapeID="_x0000_i1131" DrawAspect="Content" ObjectID="_1806997297" r:id="rId16"/>
+              </w:object>
+            </w:r>
+          </w:p>
+        </w:tc>
+      </w:tr>
+    </w:tbl>
+    <w:p>
+      <w:pPr>
+        <w:rPr>
+          <w:rFonts w:eastAsiaTheme="minorEastAsia"/>
+        </w:rPr>
+        <w:sectPr>
+          <w:pgSz w:w="12240" w:h="15840"/>
+          <w:pgMar w:top="720" w:right="720" w:bottom="720" w:left="720" w:header="720" w:footer="720" w:gutter="0"/>
+          <w:cols w:space="720"/>
+          <w:docGrid w:linePitch="360"/>
+        </w:sectPr>
+      </w:pPr>
+    </w:p>
+    <w:p>
+      <w:pPr>
+        <w:rPr>
+          <w:rFonts w:eastAsiaTheme="minorEastAsia"/>
+        </w:rPr>
+        <w:sectPr>
+          <w:type w:val="continuous"/>
+          <w:pgSz w:w="12240" w:h="15840"/>
+          <w:pgMar w:top="720" w:right="720" w:bottom="720" w:left="720" w:header="720" w:footer="720" w:gutter="0"/>
+          <w:cols w:num="2" w:space="720"/>
+          <w:docGrid w:linePitch="360"/>
+        </w:sectPr>
+      </w:pPr>
+    </w:p>
+    <w:p>
+      <w:pPr>
+        <w:rPr>
+          <w:rFonts w:eastAsiaTheme="minorEastAsia"/>
+          <w:b/>
+          <w:bCs/>
+        </w:rPr>
+      </w:pPr>
+      <w:r>
+        <w:rPr>
+          <w:rFonts w:eastAsiaTheme="minorEastAsia"/>
+          <w:b/>
+          <w:bCs/>
+        </w:rPr>
+        <w:lastRenderedPageBreak/>
+        <w:t>Graphically Solving Radical Equations</w:t>
+      </w:r>
+    </w:p>
+    <w:p>
+      <w:pPr>
+        <w:rPr>
+          <w:rFonts w:eastAsiaTheme="minorEastAsia"/>
+        </w:rPr>
+      </w:pPr>
+      <w:r>
+        <w:rPr>
+          <w:rFonts w:eastAsiaTheme="minorEastAsia"/>
+        </w:rPr>
+        <w:t xml:space="preserve">In Section 4.3, radical equations like </w:t>
+      </w:r>
+      <m:oMath>
+        <m:rad>
+          <m:radPr>
+            <m:degHide m:val="1"/>
+            <m:ctrlPr>
+              <w:rPr>
+                <w:rFonts w:ascii="Cambria Math" w:eastAsiaTheme="minorEastAsia" w:hAnsi="Cambria Math"/>
+                <w:i/>
+              </w:rPr>
+            </m:ctrlPr>
+          </m:radPr>
+          <m:deg/>
+          <m:e>
+            <m:r>
+              <w:rPr>
+                <w:rFonts w:ascii="Cambria Math" w:eastAsiaTheme="minorEastAsia" w:hAnsi="Cambria Math"/>
+              </w:rPr>
+              <m:t>x</m:t>
+            </m:r>
+          </m:e>
+        </m:rad>
+        <m:r>
+          <w:rPr>
+            <w:rFonts w:ascii="Cambria Math" w:eastAsiaTheme="minorEastAsia" w:hAnsi="Cambria Math"/>
+          </w:rPr>
+          <m:t>-x=-6</m:t>
+        </m:r>
+      </m:oMath>
+      <w:r>
+        <w:rPr>
+          <w:rFonts w:eastAsiaTheme="minorEastAsia"/>
+        </w:rPr>
+        <w:t xml:space="preserve"> were solved algebraically. Radical equations can also be solved with the intersect feature of the graphing calculator.</w:t>
+      </w:r>
+    </w:p>
+    <w:p>
+      <w:pPr>
+        <w:rPr>
+          <w:rFonts w:eastAsiaTheme="minorEastAsia"/>
+        </w:rPr>
+      </w:pPr>
+      <w:r>
+        <w:rPr>
+          <w:rFonts w:eastAsiaTheme="minorEastAsia"/>
+        </w:rPr>
+        <w:t xml:space="preserve">To get the most useful graph to analyze, first isolate the radical term by adding </w:t>
+      </w:r>
+      <m:oMath>
+        <m:r>
+          <w:rPr>
+            <w:rFonts w:ascii="Cambria Math" w:eastAsiaTheme="minorEastAsia" w:hAnsi="Cambria Math"/>
+          </w:rPr>
+          <m:t>x</m:t>
+        </m:r>
+      </m:oMath>
+      <w:r>
+        <w:rPr>
+          <w:rFonts w:eastAsiaTheme="minorEastAsia"/>
+        </w:rPr>
+        <w:t xml:space="preserve"> to both sides.</w:t>
+      </w:r>
+    </w:p>
+    <w:p>
+      <w:pPr>
+        <w:pStyle w:val="NoSpacing"/>
+        <w:rPr>
+          <w:rFonts w:eastAsiaTheme="minorEastAsia"/>
+        </w:rPr>
+      </w:pPr>
+      <m:oMathPara>
+        <m:oMath>
+          <m:rad>
+            <m:radPr>
+              <m:degHide m:val="1"/>
+              <m:ctrlPr>
+                <w:rPr>
+                  <w:rFonts w:ascii="Cambria Math" w:eastAsiaTheme="minorEastAsia" w:hAnsi="Cambria Math"/>
+                  <w:i/>
+                </w:rPr>
+              </m:ctrlPr>
+            </m:radPr>
+            <m:deg/>
+            <m:e>
+              <m:r>
+                <w:rPr>
+                  <w:rFonts w:ascii="Cambria Math" w:eastAsiaTheme="minorEastAsia" w:hAnsi="Cambria Math"/>
+                </w:rPr>
+                <m:t>x</m:t>
+              </m:r>
+            </m:e>
+          </m:rad>
+          <m:r>
+            <w:rPr>
+              <w:rFonts w:ascii="Cambria Math" w:eastAsiaTheme="minorEastAsia" w:hAnsi="Cambria Math"/>
+            </w:rPr>
+            <m:t>-x=-6</m:t>
+          </m:r>
+        </m:oMath>
+      </m:oMathPara>
+    </w:p>
+    <w:p>
+      <w:pPr>
+        <w:pStyle w:val="NoSpacing"/>
+        <w:rPr>
+          <w:rFonts w:eastAsiaTheme="minorEastAsia"/>
+        </w:rPr>
+      </w:pPr>
+      <m:oMathPara>
+        <m:oMath>
+          <m:r>
+            <w:rPr>
+              <w:rFonts w:ascii="Cambria Math" w:eastAsiaTheme="minorEastAsia" w:hAnsi="Cambria Math"/>
+            </w:rPr>
+            <m:t>+x=+x</m:t>
+          </m:r>
+        </m:oMath>
+      </m:oMathPara>
+    </w:p>
+    <w:p>
+      <w:pPr>
+        <w:pStyle w:val="NoSpacing"/>
+        <w:rPr>
+          <w:rFonts w:eastAsiaTheme="minorEastAsia"/>
+        </w:rPr>
+      </w:pPr>
+      <m:oMathPara>
+        <m:oMath>
+          <m:rad>
+            <m:radPr>
+              <m:degHide m:val="1"/>
+              <m:ctrlPr>
+                <w:rPr>
+                  <w:rFonts w:ascii="Cambria Math" w:eastAsiaTheme="minorEastAsia" w:hAnsi="Cambria Math"/>
+                  <w:i/>
+                </w:rPr>
+              </m:ctrlPr>
+            </m:radPr>
+            <m:deg/>
+            <m:e>
+              <m:r>
+                <w:rPr>
+                  <w:rFonts w:ascii="Cambria Math" w:eastAsiaTheme="minorEastAsia" w:hAnsi="Cambria Math"/>
+                </w:rPr>
+                <m:t>x</m:t>
+              </m:r>
+            </m:e>
+          </m:rad>
+          <m:r>
+            <w:rPr>
+              <w:rFonts w:ascii="Cambria Math" w:eastAsiaTheme="minorEastAsia" w:hAnsi="Cambria Math"/>
+            </w:rPr>
+            <m:t>=x-6</m:t>
+          </m:r>
+        </m:oMath>
+      </m:oMathPara>
+    </w:p>
+    <w:p>
+      <w:pPr>
+        <w:pStyle w:val="NoSpacing"/>
+        <w:rPr>
+          <w:rFonts w:eastAsiaTheme="minorEastAsia"/>
+        </w:rPr>
+      </w:pPr>
+    </w:p>
+    <w:p>
+      <w:pPr>
+        <w:pStyle w:val="NoSpacing"/>
+        <w:rPr>
+          <w:rFonts w:eastAsiaTheme="minorEastAsia"/>
+        </w:rPr>
+      </w:pPr>
+      <w:r>
+        <w:rPr>
+          <w:rFonts w:eastAsiaTheme="minorEastAsia"/>
+          <w:b/>
+          <w:bCs/>
+        </w:rPr>
+        <w:t xml:space="preserve">Solution: </w:t>
+      </w:r>
+      <m:oMath>
+        <m:r>
+          <m:rPr>
+            <m:sty m:val="bi"/>
+          </m:rPr>
+          <w:rPr>
+            <w:rFonts w:ascii="Cambria Math" w:eastAsiaTheme="minorEastAsia" w:hAnsi="Cambria Math"/>
+          </w:rPr>
+          <m:t>x=9</m:t>
+        </m:r>
+      </m:oMath>
+      <w:r>
+        <w:rPr>
+          <w:rFonts w:eastAsiaTheme="minorEastAsia"/>
+          <w:b/>
+          <w:bCs/>
+        </w:rPr>
+        <w:br/>
+      </w:r>
+      <m:oMathPara>
+        <m:oMath>
+          <m:rad>
+            <m:radPr>
+              <m:degHide m:val="1"/>
+              <m:ctrlPr>
+                <w:rPr>
+                  <w:rFonts w:ascii="Cambria Math" w:eastAsiaTheme="minorEastAsia" w:hAnsi="Cambria Math"/>
+                  <w:i/>
+                </w:rPr>
+              </m:ctrlPr>
+            </m:radPr>
+            <m:deg/>
+            <m:e>
+              <m:r>
+                <w:rPr>
+                  <w:rFonts w:ascii="Cambria Math" w:eastAsiaTheme="minorEastAsia" w:hAnsi="Cambria Math"/>
+                </w:rPr>
+                <m:t>x</m:t>
+              </m:r>
+            </m:e>
+          </m:rad>
+          <m:r>
+            <w:rPr>
+              <w:rFonts w:ascii="Cambria Math" w:eastAsiaTheme="minorEastAsia" w:hAnsi="Cambria Math"/>
+            </w:rPr>
+            <m:t>-x=-6</m:t>
+          </m:r>
+          <m:r>
+            <w:rPr>
+              <w:rFonts w:ascii="Cambria Math" w:eastAsiaTheme="minorEastAsia" w:hAnsi="Cambria Math"/>
+            </w:rPr>
+            <w:br/>
+          </m:r>
+        </m:oMath>
+        <m:oMath>
+          <m:rad>
+            <m:radPr>
+              <m:degHide m:val="1"/>
+              <m:ctrlPr>
+                <w:rPr>
+                  <w:rFonts w:ascii="Cambria Math" w:eastAsiaTheme="minorEastAsia" w:hAnsi="Cambria Math"/>
+                  <w:i/>
+                </w:rPr>
+              </m:ctrlPr>
+            </m:radPr>
+            <m:deg/>
+            <m:e>
+              <m:r>
+                <w:rPr>
+                  <w:rFonts w:ascii="Cambria Math" w:eastAsiaTheme="minorEastAsia" w:hAnsi="Cambria Math"/>
+                </w:rPr>
+                <m:t>9</m:t>
+              </m:r>
+            </m:e>
+          </m:rad>
+          <m:r>
+            <w:rPr>
+              <w:rFonts w:ascii="Cambria Math" w:eastAsiaTheme="minorEastAsia" w:hAnsi="Cambria Math"/>
+            </w:rPr>
+            <m:t>-</m:t>
+          </m:r>
+          <m:r>
+            <w:rPr>
+              <w:rFonts w:ascii="Cambria Math" w:eastAsiaTheme="minorEastAsia" w:hAnsi="Cambria Math"/>
+            </w:rPr>
+            <m:t>9</m:t>
+          </m:r>
+          <m:r>
+            <w:rPr>
+              <w:rFonts w:ascii="Cambria Math" w:eastAsiaTheme="minorEastAsia" w:hAnsi="Cambria Math"/>
+            </w:rPr>
+            <m:t>=-6</m:t>
+          </m:r>
+          <m:r>
+            <w:rPr>
+              <w:rFonts w:ascii="Cambria Math" w:eastAsiaTheme="minorEastAsia" w:hAnsi="Cambria Math"/>
+            </w:rPr>
+            <m:t xml:space="preserve"> </m:t>
+          </m:r>
+          <m:r>
+            <w:rPr>
+              <w:rFonts w:ascii="Cambria Math" w:eastAsiaTheme="minorEastAsia" w:hAnsi="Cambria Math"/>
+            </w:rPr>
+            <w:br/>
+          </m:r>
+        </m:oMath>
+        <m:oMath>
+          <m:r>
+            <w:rPr>
+              <w:rFonts w:ascii="Cambria Math" w:eastAsiaTheme="minorEastAsia" w:hAnsi="Cambria Math"/>
+            </w:rPr>
+            <m:t>3-9=-6</m:t>
+          </m:r>
+          <m:r>
+            <w:rPr>
+              <w:rFonts w:ascii="Cambria Math" w:eastAsiaTheme="minorEastAsia" w:hAnsi="Cambria Math"/>
+            </w:rPr>
+            <w:br/>
+          </m:r>
+        </m:oMath>
+        <m:oMath>
+          <m:r>
+            <w:rPr>
+              <w:rFonts w:ascii="Cambria Math" w:eastAsiaTheme="minorEastAsia" w:hAnsi="Cambria Math"/>
+            </w:rPr>
+            <m:t>-6=-6</m:t>
+          </m:r>
+        </m:oMath>
+      </m:oMathPara>
+    </w:p>
+    <w:p>
+      <w:pPr>
+        <w:pStyle w:val="NoSpacing"/>
+        <w:rPr>
+          <w:rFonts w:eastAsiaTheme="minorEastAsia"/>
+        </w:rPr>
+      </w:pPr>
+    </w:p>
+    <w:p>
+      <w:pPr>
+        <w:pStyle w:val="NoSpacing"/>
+        <w:jc w:val="center"/>
+        <w:rPr>
+          <w:rFonts w:eastAsiaTheme="minorEastAsia"/>
+        </w:rPr>
+      </w:pPr>
+      <w:r>
+        <w:rPr>
+          <w:rFonts w:eastAsiaTheme="minorEastAsia"/>
+          <w:noProof/>
+        </w:rPr>
+        <w:drawing>
+          <wp:inline distT="0" distB="0" distL="0" distR="0" wp14:anchorId="2F349289" wp14:editId="0D38A319">
+            <wp:extent cx="2002536" cy="2459736"/>
+            <wp:effectExtent l="0" t="0" r="0" b="0"/>
+            <wp:docPr id="1118420053" name="Picture 5"/>
+            <wp:cNvGraphicFramePr>
+              <a:graphicFrameLocks xmlns:a="http://schemas.openxmlformats.org/drawingml/2006/main" noChangeAspect="1"/>
+            </wp:cNvGraphicFramePr>
+            <a:graphic xmlns:a="http://schemas.openxmlformats.org/drawingml/2006/main">
+              <a:graphicData uri="http://schemas.openxmlformats.org/drawingml/2006/picture">
+                <pic:pic xmlns:pic="http://schemas.openxmlformats.org/drawingml/2006/picture">
+                  <pic:nvPicPr>
+                    <pic:cNvPr id="0" name="Picture 108"/>
+                    <pic:cNvPicPr>
+                      <a:picLocks noChangeAspect="1" noChangeArrowheads="1"/>
+                    </pic:cNvPicPr>
+                  </pic:nvPicPr>
+                  <pic:blipFill>
+                    <a:blip r:embed="rId17" cstate="print">
+                      <a:extLst>
+                        <a:ext uri="{28A0092B-C50C-407E-A947-70E740481C1C}">
+                          <a14:useLocalDpi xmlns:a14="http://schemas.microsoft.com/office/drawing/2010/main" val="0"/>
+                        </a:ext>
+                      </a:extLst>
+                    </a:blip>
+                    <a:srcRect/>
+                    <a:stretch>
+                      <a:fillRect/>
+                    </a:stretch>
+                  </pic:blipFill>
+                  <pic:spPr bwMode="auto">
+                    <a:xfrm>
+                      <a:off x="0" y="0"/>
+                      <a:ext cx="2002536" cy="2459736"/>
+                    </a:xfrm>
+                    <a:prstGeom prst="rect">
+                      <a:avLst/>
+                    </a:prstGeom>
+                    <a:noFill/>
+                    <a:ln>
+                      <a:noFill/>
+                    </a:ln>
+                  </pic:spPr>
+                </pic:pic>
+              </a:graphicData>
+            </a:graphic>
+          </wp:inline>
+        </w:drawing>
+      </w:r>
+    </w:p>
     <w:sectPr>
-      <w:type w:val="continuous"/>
       <w:pgSz w:w="12240" w:h="15840"/>
       <w:pgMar w:top="720" w:right="720" w:bottom="720" w:left="720" w:header="720" w:footer="720" w:gutter="0"/>
       <w:cols w:num="2" w:space="720"/>
@@ -27023,7 +29127,6 @@
   <w:style w:type="character" w:default="1" w:styleId="DefaultParagraphFont">
     <w:name w:val="Default Paragraph Font"/>
     <w:uiPriority w:val="1"/>
-    <w:semiHidden/>
     <w:unhideWhenUsed/>
   </w:style>
   <w:style w:type="table" w:default="1" w:styleId="TableNormal">

</xml_diff>

<commit_message>
Algebra 2 - Chapter 4: Radical Expressions and Equations - 4.4 Graphs of Radical Functions - Check Your Understanding of Section 4.4 - A. Multiple-Choice
</commit_message>
<xml_diff>
--- a/Algebra-2/ch04/Algebra 2 - Chapter 4.docx
+++ b/Algebra-2/ch04/Algebra 2 - Chapter 4.docx
@@ -24483,7 +24483,7 @@
           <w:noProof/>
         </w:rPr>
         <w:drawing>
-          <wp:inline distT="0" distB="0" distL="0" distR="0" wp14:anchorId="3E5E7C88" wp14:editId="6AF5A002">
+          <wp:inline distT="0" distB="0" distL="0" distR="0" wp14:anchorId="3E5E7C88" wp14:editId="09155360">
             <wp:extent cx="1618488" cy="2057400"/>
             <wp:effectExtent l="0" t="0" r="1270" b="0"/>
             <wp:docPr id="677975303" name="Picture 1"/>
@@ -25517,10 +25517,10 @@
                   <v:path o:extrusionok="f" gradientshapeok="t" o:connecttype="rect"/>
                   <o:lock v:ext="edit" aspectratio="t"/>
                 </v:shapetype>
-                <v:shape id="_x0000_i1129" type="#_x0000_t75" style="width:251.4pt;height:235.55pt" o:ole="">
+                <v:shape id="_x0000_i1025" type="#_x0000_t75" style="width:251.4pt;height:235.55pt" o:ole="">
                   <v:imagedata r:id="rId11" o:title=""/>
                 </v:shape>
-                <o:OLEObject Type="Embed" ProgID="PBrush" ShapeID="_x0000_i1129" DrawAspect="Content" ObjectID="_1806997295" r:id="rId12"/>
+                <o:OLEObject Type="Embed" ProgID="PBrush" ShapeID="_x0000_i1025" DrawAspect="Content" ObjectID="_1806998973" r:id="rId12"/>
               </w:object>
             </w:r>
             <w:r>
@@ -25636,10 +25636,10 @@
             </w:r>
             <w:r>
               <w:object w:dxaOrig="5400" w:dyaOrig="5064" w14:anchorId="14CEF6A7">
-                <v:shape id="_x0000_i1130" type="#_x0000_t75" style="width:270.1pt;height:253.05pt" o:ole="">
+                <v:shape id="_x0000_i1026" type="#_x0000_t75" style="width:270.1pt;height:253.05pt" o:ole="">
                   <v:imagedata r:id="rId13" o:title=""/>
                 </v:shape>
-                <o:OLEObject Type="Embed" ProgID="PBrush" ShapeID="_x0000_i1130" DrawAspect="Content" ObjectID="_1806997296" r:id="rId14"/>
+                <o:OLEObject Type="Embed" ProgID="PBrush" ShapeID="_x0000_i1026" DrawAspect="Content" ObjectID="_1806998974" r:id="rId14"/>
               </w:object>
             </w:r>
           </w:p>
@@ -25795,10 +25795,10 @@
             </w:r>
             <w:r>
               <w:object w:dxaOrig="5400" w:dyaOrig="5064" w14:anchorId="621CB181">
-                <v:shape id="_x0000_i1131" type="#_x0000_t75" style="width:263.45pt;height:246.8pt" o:ole="">
+                <v:shape id="_x0000_i1027" type="#_x0000_t75" style="width:263.45pt;height:246.8pt" o:ole="">
                   <v:imagedata r:id="rId15" o:title=""/>
                 </v:shape>
-                <o:OLEObject Type="Embed" ProgID="PBrush" ShapeID="_x0000_i1131" DrawAspect="Content" ObjectID="_1806997297" r:id="rId16"/>
+                <o:OLEObject Type="Embed" ProgID="PBrush" ShapeID="_x0000_i1027" DrawAspect="Content" ObjectID="_1806998975" r:id="rId16"/>
               </w:object>
             </w:r>
           </w:p>
@@ -26089,6 +26089,9 @@
             <m:t>-x=-6</m:t>
           </m:r>
           <m:r>
+            <m:rPr>
+              <m:sty m:val="p"/>
+            </m:rPr>
             <w:rPr>
               <w:rFonts w:ascii="Cambria Math" w:eastAsiaTheme="minorEastAsia" w:hAnsi="Cambria Math"/>
             </w:rPr>
@@ -26120,27 +26123,12 @@
             <w:rPr>
               <w:rFonts w:ascii="Cambria Math" w:eastAsiaTheme="minorEastAsia" w:hAnsi="Cambria Math"/>
             </w:rPr>
-            <m:t>-</m:t>
-          </m:r>
-          <m:r>
-            <w:rPr>
-              <w:rFonts w:ascii="Cambria Math" w:eastAsiaTheme="minorEastAsia" w:hAnsi="Cambria Math"/>
-            </w:rPr>
-            <m:t>9</m:t>
-          </m:r>
-          <m:r>
-            <w:rPr>
-              <w:rFonts w:ascii="Cambria Math" w:eastAsiaTheme="minorEastAsia" w:hAnsi="Cambria Math"/>
-            </w:rPr>
-            <m:t>=-6</m:t>
-          </m:r>
-          <m:r>
-            <w:rPr>
-              <w:rFonts w:ascii="Cambria Math" w:eastAsiaTheme="minorEastAsia" w:hAnsi="Cambria Math"/>
-            </w:rPr>
-            <m:t xml:space="preserve"> </m:t>
-          </m:r>
-          <m:r>
+            <m:t xml:space="preserve">-9=-6 </m:t>
+          </m:r>
+          <m:r>
+            <m:rPr>
+              <m:sty m:val="p"/>
+            </m:rPr>
             <w:rPr>
               <w:rFonts w:ascii="Cambria Math" w:eastAsiaTheme="minorEastAsia" w:hAnsi="Cambria Math"/>
             </w:rPr>
@@ -26155,6 +26143,9 @@
             <m:t>3-9=-6</m:t>
           </m:r>
           <m:r>
+            <m:rPr>
+              <m:sty m:val="p"/>
+            </m:rPr>
             <w:rPr>
               <w:rFonts w:ascii="Cambria Math" w:eastAsiaTheme="minorEastAsia" w:hAnsi="Cambria Math"/>
             </w:rPr>
@@ -26193,7 +26184,7 @@
           <w:noProof/>
         </w:rPr>
         <w:drawing>
-          <wp:inline distT="0" distB="0" distL="0" distR="0" wp14:anchorId="2F349289" wp14:editId="0D38A319">
+          <wp:inline distT="0" distB="0" distL="0" distR="0" wp14:anchorId="2F349289" wp14:editId="64075A05">
             <wp:extent cx="2002536" cy="2459736"/>
             <wp:effectExtent l="0" t="0" r="0" b="0"/>
             <wp:docPr id="1118420053" name="Picture 5"/>
@@ -26242,6 +26233,866 @@
         </w:drawing>
       </w:r>
     </w:p>
+    <w:p>
+      <w:pPr>
+        <w:pStyle w:val="Heading3"/>
+      </w:pPr>
+      <w:r>
+        <w:br w:type="column"/>
+      </w:r>
+      <w:r>
+        <w:t>Check Your Understanding of Section 4.4</w:t>
+      </w:r>
+    </w:p>
+    <w:p>
+      <w:pPr>
+        <w:pStyle w:val="ListParagraph"/>
+        <w:numPr>
+          <w:ilvl w:val="0"/>
+          <w:numId w:val="25"/>
+        </w:numPr>
+      </w:pPr>
+      <w:r>
+        <w:t>Multiple-Choice</w:t>
+      </w:r>
+    </w:p>
+    <w:p>
+      <w:pPr>
+        <w:pStyle w:val="ListParagraph"/>
+        <w:numPr>
+          <w:ilvl w:val="0"/>
+          <w:numId w:val="26"/>
+        </w:numPr>
+        <w:rPr>
+          <w:b/>
+          <w:bCs/>
+        </w:rPr>
+      </w:pPr>
+      <w:r>
+        <w:t xml:space="preserve">Which graph is a sketch of </w:t>
+      </w:r>
+      <m:oMath>
+        <m:r>
+          <w:rPr>
+            <w:rFonts w:ascii="Cambria Math" w:hAnsi="Cambria Math"/>
+          </w:rPr>
+          <m:t>y=</m:t>
+        </m:r>
+        <m:rad>
+          <m:radPr>
+            <m:degHide m:val="1"/>
+            <m:ctrlPr>
+              <w:rPr>
+                <w:rFonts w:ascii="Cambria Math" w:hAnsi="Cambria Math"/>
+                <w:i/>
+              </w:rPr>
+            </m:ctrlPr>
+          </m:radPr>
+          <m:deg/>
+          <m:e>
+            <m:r>
+              <w:rPr>
+                <w:rFonts w:ascii="Cambria Math" w:hAnsi="Cambria Math"/>
+              </w:rPr>
+              <m:t>x</m:t>
+            </m:r>
+          </m:e>
+        </m:rad>
+        <m:r>
+          <w:rPr>
+            <w:rFonts w:ascii="Cambria Math" w:hAnsi="Cambria Math"/>
+          </w:rPr>
+          <m:t>+2</m:t>
+        </m:r>
+      </m:oMath>
+      <w:r>
+        <w:rPr>
+          <w:rFonts w:eastAsiaTheme="minorEastAsia"/>
+        </w:rPr>
+        <w:t>?</w:t>
+      </w:r>
+      <w:r>
+        <w:rPr>
+          <w:rFonts w:eastAsiaTheme="minorEastAsia"/>
+        </w:rPr>
+        <w:br/>
+        <w:t>(0, 2)</w:t>
+      </w:r>
+      <w:r>
+        <w:rPr>
+          <w:rFonts w:eastAsiaTheme="minorEastAsia"/>
+        </w:rPr>
+        <w:br/>
+      </w:r>
+      <w:r>
+        <w:rPr>
+          <w:rFonts w:eastAsiaTheme="minorEastAsia"/>
+          <w:b/>
+          <w:bCs/>
+        </w:rPr>
+        <w:t>(3)</w:t>
+      </w:r>
+    </w:p>
+    <w:p>
+      <w:pPr>
+        <w:pStyle w:val="ListParagraph"/>
+        <w:numPr>
+          <w:ilvl w:val="0"/>
+          <w:numId w:val="26"/>
+        </w:numPr>
+        <w:rPr>
+          <w:b/>
+          <w:bCs/>
+        </w:rPr>
+      </w:pPr>
+      <w:r>
+        <w:rPr>
+          <w:rFonts w:eastAsiaTheme="minorEastAsia"/>
+        </w:rPr>
+        <w:t xml:space="preserve">Which graph is a sketch of </w:t>
+      </w:r>
+      <m:oMath>
+        <m:r>
+          <w:rPr>
+            <w:rFonts w:ascii="Cambria Math" w:eastAsiaTheme="minorEastAsia" w:hAnsi="Cambria Math"/>
+          </w:rPr>
+          <m:t>y=</m:t>
+        </m:r>
+        <m:rad>
+          <m:radPr>
+            <m:degHide m:val="1"/>
+            <m:ctrlPr>
+              <w:rPr>
+                <w:rFonts w:ascii="Cambria Math" w:eastAsiaTheme="minorEastAsia" w:hAnsi="Cambria Math"/>
+                <w:i/>
+              </w:rPr>
+            </m:ctrlPr>
+          </m:radPr>
+          <m:deg/>
+          <m:e>
+            <m:r>
+              <w:rPr>
+                <w:rFonts w:ascii="Cambria Math" w:eastAsiaTheme="minorEastAsia" w:hAnsi="Cambria Math"/>
+              </w:rPr>
+              <m:t>x+2</m:t>
+            </m:r>
+          </m:e>
+        </m:rad>
+      </m:oMath>
+      <w:r>
+        <w:rPr>
+          <w:rFonts w:eastAsiaTheme="minorEastAsia"/>
+        </w:rPr>
+        <w:t>?</w:t>
+      </w:r>
+      <w:r>
+        <w:rPr>
+          <w:rFonts w:eastAsiaTheme="minorEastAsia"/>
+        </w:rPr>
+        <w:br/>
+        <w:t>Points: (-2, 0), (2, 2)</w:t>
+      </w:r>
+      <w:r>
+        <w:rPr>
+          <w:rFonts w:eastAsiaTheme="minorEastAsia"/>
+        </w:rPr>
+        <w:br/>
+      </w:r>
+      <w:r>
+        <w:rPr>
+          <w:rFonts w:eastAsiaTheme="minorEastAsia"/>
+          <w:b/>
+          <w:bCs/>
+        </w:rPr>
+        <w:t>(2)</w:t>
+      </w:r>
+    </w:p>
+    <w:p>
+      <w:pPr>
+        <w:pStyle w:val="ListParagraph"/>
+        <w:numPr>
+          <w:ilvl w:val="0"/>
+          <w:numId w:val="26"/>
+        </w:numPr>
+        <w:rPr>
+          <w:b/>
+          <w:bCs/>
+        </w:rPr>
+      </w:pPr>
+      <w:r>
+        <w:rPr>
+          <w:rFonts w:eastAsiaTheme="minorEastAsia"/>
+        </w:rPr>
+        <w:t xml:space="preserve">Which graph is a sketch of </w:t>
+      </w:r>
+      <m:oMath>
+        <m:r>
+          <w:rPr>
+            <w:rFonts w:ascii="Cambria Math" w:eastAsiaTheme="minorEastAsia" w:hAnsi="Cambria Math"/>
+          </w:rPr>
+          <m:t>y=</m:t>
+        </m:r>
+        <m:rad>
+          <m:radPr>
+            <m:degHide m:val="1"/>
+            <m:ctrlPr>
+              <w:rPr>
+                <w:rFonts w:ascii="Cambria Math" w:eastAsiaTheme="minorEastAsia" w:hAnsi="Cambria Math"/>
+                <w:i/>
+              </w:rPr>
+            </m:ctrlPr>
+          </m:radPr>
+          <m:deg/>
+          <m:e>
+            <m:r>
+              <w:rPr>
+                <w:rFonts w:ascii="Cambria Math" w:eastAsiaTheme="minorEastAsia" w:hAnsi="Cambria Math"/>
+              </w:rPr>
+              <m:t>x</m:t>
+            </m:r>
+          </m:e>
+        </m:rad>
+        <m:r>
+          <w:rPr>
+            <w:rFonts w:ascii="Cambria Math" w:eastAsiaTheme="minorEastAsia" w:hAnsi="Cambria Math"/>
+          </w:rPr>
+          <m:t>-2</m:t>
+        </m:r>
+      </m:oMath>
+      <w:r>
+        <w:rPr>
+          <w:rFonts w:eastAsiaTheme="minorEastAsia"/>
+        </w:rPr>
+        <w:t>?</w:t>
+      </w:r>
+      <w:r>
+        <w:rPr>
+          <w:rFonts w:eastAsiaTheme="minorEastAsia"/>
+        </w:rPr>
+        <w:br/>
+        <w:t>Points: (0, -2), (4, 0)</w:t>
+      </w:r>
+      <w:r>
+        <w:rPr>
+          <w:rFonts w:eastAsiaTheme="minorEastAsia"/>
+        </w:rPr>
+        <w:br/>
+      </w:r>
+      <w:r>
+        <w:rPr>
+          <w:rFonts w:eastAsiaTheme="minorEastAsia"/>
+          <w:b/>
+          <w:bCs/>
+        </w:rPr>
+        <w:t>(1)</w:t>
+      </w:r>
+    </w:p>
+    <w:p>
+      <w:pPr>
+        <w:pStyle w:val="ListParagraph"/>
+        <w:numPr>
+          <w:ilvl w:val="0"/>
+          <w:numId w:val="26"/>
+        </w:numPr>
+        <w:rPr>
+          <w:b/>
+          <w:bCs/>
+        </w:rPr>
+      </w:pPr>
+      <w:r>
+        <w:rPr>
+          <w:rFonts w:eastAsiaTheme="minorEastAsia"/>
+        </w:rPr>
+        <w:t xml:space="preserve">Which graph is a sketch of </w:t>
+      </w:r>
+      <m:oMath>
+        <m:r>
+          <w:rPr>
+            <w:rFonts w:ascii="Cambria Math" w:eastAsiaTheme="minorEastAsia" w:hAnsi="Cambria Math"/>
+          </w:rPr>
+          <m:t>y=</m:t>
+        </m:r>
+        <m:rad>
+          <m:radPr>
+            <m:degHide m:val="1"/>
+            <m:ctrlPr>
+              <w:rPr>
+                <w:rFonts w:ascii="Cambria Math" w:eastAsiaTheme="minorEastAsia" w:hAnsi="Cambria Math"/>
+                <w:i/>
+              </w:rPr>
+            </m:ctrlPr>
+          </m:radPr>
+          <m:deg/>
+          <m:e>
+            <m:r>
+              <w:rPr>
+                <w:rFonts w:ascii="Cambria Math" w:eastAsiaTheme="minorEastAsia" w:hAnsi="Cambria Math"/>
+              </w:rPr>
+              <m:t>x-2</m:t>
+            </m:r>
+          </m:e>
+        </m:rad>
+      </m:oMath>
+      <w:r>
+        <w:rPr>
+          <w:rFonts w:eastAsiaTheme="minorEastAsia"/>
+        </w:rPr>
+        <w:t>?</w:t>
+      </w:r>
+      <w:r>
+        <w:rPr>
+          <w:rFonts w:eastAsiaTheme="minorEastAsia"/>
+        </w:rPr>
+        <w:br/>
+        <w:t>Points: (2, 0), (6, 2)</w:t>
+      </w:r>
+      <w:r>
+        <w:rPr>
+          <w:rFonts w:eastAsiaTheme="minorEastAsia"/>
+        </w:rPr>
+        <w:br/>
+      </w:r>
+      <w:r>
+        <w:rPr>
+          <w:rFonts w:eastAsiaTheme="minorEastAsia"/>
+          <w:b/>
+          <w:bCs/>
+        </w:rPr>
+        <w:t>(4)</w:t>
+      </w:r>
+    </w:p>
+    <w:p>
+      <w:pPr>
+        <w:pStyle w:val="ListParagraph"/>
+        <w:numPr>
+          <w:ilvl w:val="0"/>
+          <w:numId w:val="26"/>
+        </w:numPr>
+        <w:rPr>
+          <w:b/>
+          <w:bCs/>
+        </w:rPr>
+      </w:pPr>
+      <w:r>
+        <w:rPr>
+          <w:rFonts w:eastAsiaTheme="minorEastAsia"/>
+        </w:rPr>
+        <w:t>Which equation produces the following graph?</w:t>
+      </w:r>
+      <w:r>
+        <w:rPr>
+          <w:rFonts w:eastAsiaTheme="minorEastAsia"/>
+        </w:rPr>
+        <w:br/>
+        <w:t>Points: (-3, -1), (1, 1)</w:t>
+      </w:r>
+      <w:r>
+        <w:rPr>
+          <w:rFonts w:eastAsiaTheme="minorEastAsia"/>
+        </w:rPr>
+        <w:br/>
+      </w:r>
+      <w:r>
+        <w:rPr>
+          <w:rFonts w:eastAsiaTheme="minorEastAsia"/>
+          <w:b/>
+          <w:bCs/>
+        </w:rPr>
+        <w:t xml:space="preserve">(2) </w:t>
+      </w:r>
+      <m:oMath>
+        <m:r>
+          <m:rPr>
+            <m:sty m:val="bi"/>
+          </m:rPr>
+          <w:rPr>
+            <w:rFonts w:ascii="Cambria Math" w:eastAsiaTheme="minorEastAsia" w:hAnsi="Cambria Math"/>
+          </w:rPr>
+          <m:t>y=</m:t>
+        </m:r>
+        <m:rad>
+          <m:radPr>
+            <m:degHide m:val="1"/>
+            <m:ctrlPr>
+              <w:rPr>
+                <w:rFonts w:ascii="Cambria Math" w:eastAsiaTheme="minorEastAsia" w:hAnsi="Cambria Math"/>
+                <w:b/>
+                <w:bCs/>
+                <w:i/>
+              </w:rPr>
+            </m:ctrlPr>
+          </m:radPr>
+          <m:deg/>
+          <m:e>
+            <m:r>
+              <m:rPr>
+                <m:sty m:val="bi"/>
+              </m:rPr>
+              <w:rPr>
+                <w:rFonts w:ascii="Cambria Math" w:eastAsiaTheme="minorEastAsia" w:hAnsi="Cambria Math"/>
+              </w:rPr>
+              <m:t>x+3</m:t>
+            </m:r>
+          </m:e>
+        </m:rad>
+        <m:r>
+          <m:rPr>
+            <m:sty m:val="bi"/>
+          </m:rPr>
+          <w:rPr>
+            <w:rFonts w:ascii="Cambria Math" w:eastAsiaTheme="minorEastAsia" w:hAnsi="Cambria Math"/>
+          </w:rPr>
+          <m:t>-1</m:t>
+        </m:r>
+      </m:oMath>
+    </w:p>
+    <w:p>
+      <w:pPr>
+        <w:pStyle w:val="ListParagraph"/>
+        <w:numPr>
+          <w:ilvl w:val="0"/>
+          <w:numId w:val="26"/>
+        </w:numPr>
+        <w:rPr>
+          <w:b/>
+          <w:bCs/>
+        </w:rPr>
+      </w:pPr>
+      <w:r>
+        <w:rPr>
+          <w:rFonts w:eastAsiaTheme="minorEastAsia"/>
+        </w:rPr>
+        <w:t>Which equation produces the following graph?</w:t>
+      </w:r>
+      <w:r>
+        <w:rPr>
+          <w:rFonts w:eastAsiaTheme="minorEastAsia"/>
+        </w:rPr>
+        <w:br/>
+        <w:t>Points: (3, 1), (4, 2)</w:t>
+      </w:r>
+      <w:r>
+        <w:rPr>
+          <w:rFonts w:eastAsiaTheme="minorEastAsia"/>
+        </w:rPr>
+        <w:br/>
+      </w:r>
+      <w:r>
+        <w:rPr>
+          <w:rFonts w:eastAsiaTheme="minorEastAsia"/>
+          <w:b/>
+          <w:bCs/>
+        </w:rPr>
+        <w:t xml:space="preserve">(1) </w:t>
+      </w:r>
+      <m:oMath>
+        <m:r>
+          <m:rPr>
+            <m:sty m:val="bi"/>
+          </m:rPr>
+          <w:rPr>
+            <w:rFonts w:ascii="Cambria Math" w:eastAsiaTheme="minorEastAsia" w:hAnsi="Cambria Math"/>
+          </w:rPr>
+          <m:t>y=</m:t>
+        </m:r>
+        <m:rad>
+          <m:radPr>
+            <m:degHide m:val="1"/>
+            <m:ctrlPr>
+              <w:rPr>
+                <w:rFonts w:ascii="Cambria Math" w:eastAsiaTheme="minorEastAsia" w:hAnsi="Cambria Math"/>
+                <w:b/>
+                <w:bCs/>
+                <w:i/>
+              </w:rPr>
+            </m:ctrlPr>
+          </m:radPr>
+          <m:deg/>
+          <m:e>
+            <m:r>
+              <m:rPr>
+                <m:sty m:val="bi"/>
+              </m:rPr>
+              <w:rPr>
+                <w:rFonts w:ascii="Cambria Math" w:eastAsiaTheme="minorEastAsia" w:hAnsi="Cambria Math"/>
+              </w:rPr>
+              <m:t>x-3</m:t>
+            </m:r>
+          </m:e>
+        </m:rad>
+        <m:r>
+          <m:rPr>
+            <m:sty m:val="bi"/>
+          </m:rPr>
+          <w:rPr>
+            <w:rFonts w:ascii="Cambria Math" w:eastAsiaTheme="minorEastAsia" w:hAnsi="Cambria Math"/>
+          </w:rPr>
+          <m:t>+1</m:t>
+        </m:r>
+      </m:oMath>
+    </w:p>
+    <w:p>
+      <w:pPr>
+        <w:pStyle w:val="ListParagraph"/>
+        <w:numPr>
+          <w:ilvl w:val="0"/>
+          <w:numId w:val="26"/>
+        </w:numPr>
+        <w:rPr>
+          <w:b/>
+          <w:bCs/>
+        </w:rPr>
+      </w:pPr>
+      <w:r>
+        <w:rPr>
+          <w:rFonts w:eastAsiaTheme="minorEastAsia"/>
+        </w:rPr>
+        <w:t xml:space="preserve">Solve the equation by graphing: </w:t>
+      </w:r>
+      <w:r>
+        <w:rPr>
+          <w:rFonts w:eastAsiaTheme="minorEastAsia"/>
+        </w:rPr>
+        <w:br/>
+      </w:r>
+      <m:oMath>
+        <m:rad>
+          <m:radPr>
+            <m:degHide m:val="1"/>
+            <m:ctrlPr>
+              <w:rPr>
+                <w:rFonts w:ascii="Cambria Math" w:eastAsiaTheme="minorEastAsia" w:hAnsi="Cambria Math"/>
+                <w:i/>
+              </w:rPr>
+            </m:ctrlPr>
+          </m:radPr>
+          <m:deg/>
+          <m:e>
+            <m:r>
+              <w:rPr>
+                <w:rFonts w:ascii="Cambria Math" w:eastAsiaTheme="minorEastAsia" w:hAnsi="Cambria Math"/>
+              </w:rPr>
+              <m:t>x+3</m:t>
+            </m:r>
+          </m:e>
+        </m:rad>
+        <m:r>
+          <w:rPr>
+            <w:rFonts w:ascii="Cambria Math" w:eastAsiaTheme="minorEastAsia" w:hAnsi="Cambria Math"/>
+          </w:rPr>
+          <m:t>=-x+9</m:t>
+        </m:r>
+      </m:oMath>
+      <w:r>
+        <w:rPr>
+          <w:rFonts w:eastAsiaTheme="minorEastAsia"/>
+        </w:rPr>
+        <w:t xml:space="preserve"> </w:t>
+      </w:r>
+      <w:r>
+        <w:rPr>
+          <w:rFonts w:eastAsiaTheme="minorEastAsia"/>
+        </w:rPr>
+        <w:br/>
+      </w:r>
+      <w:r>
+        <w:rPr>
+          <w:rFonts w:eastAsiaTheme="minorEastAsia"/>
+          <w:b/>
+          <w:bCs/>
+        </w:rPr>
+        <w:t>(1) 6</w:t>
+      </w:r>
+    </w:p>
+    <w:p>
+      <w:pPr>
+        <w:pStyle w:val="ListParagraph"/>
+        <w:numPr>
+          <w:ilvl w:val="0"/>
+          <w:numId w:val="26"/>
+        </w:numPr>
+        <w:rPr>
+          <w:b/>
+          <w:bCs/>
+        </w:rPr>
+      </w:pPr>
+      <w:r>
+        <w:rPr>
+          <w:rFonts w:eastAsiaTheme="minorEastAsia"/>
+        </w:rPr>
+        <w:t xml:space="preserve">Solve the equation by graphing: </w:t>
+      </w:r>
+      <w:r>
+        <w:rPr>
+          <w:rFonts w:eastAsiaTheme="minorEastAsia"/>
+        </w:rPr>
+        <w:br/>
+      </w:r>
+      <m:oMathPara>
+        <m:oMath>
+          <m:rad>
+            <m:radPr>
+              <m:degHide m:val="1"/>
+              <m:ctrlPr>
+                <w:rPr>
+                  <w:rFonts w:ascii="Cambria Math" w:eastAsiaTheme="minorEastAsia" w:hAnsi="Cambria Math"/>
+                  <w:i/>
+                </w:rPr>
+              </m:ctrlPr>
+            </m:radPr>
+            <m:deg/>
+            <m:e>
+              <m:r>
+                <w:rPr>
+                  <w:rFonts w:ascii="Cambria Math" w:eastAsiaTheme="minorEastAsia" w:hAnsi="Cambria Math"/>
+                </w:rPr>
+                <m:t>8x+9</m:t>
+              </m:r>
+            </m:e>
+          </m:rad>
+          <m:r>
+            <w:rPr>
+              <w:rFonts w:ascii="Cambria Math" w:eastAsiaTheme="minorEastAsia" w:hAnsi="Cambria Math"/>
+            </w:rPr>
+            <m:t>-x=2</m:t>
+          </m:r>
+          <m:r>
+            <w:rPr>
+              <w:rFonts w:ascii="Cambria Math" w:eastAsiaTheme="minorEastAsia" w:hAnsi="Cambria Math"/>
+            </w:rPr>
+            <w:br/>
+          </m:r>
+        </m:oMath>
+        <m:oMath>
+          <m:r>
+            <w:rPr>
+              <w:rFonts w:ascii="Cambria Math" w:eastAsiaTheme="minorEastAsia" w:hAnsi="Cambria Math"/>
+            </w:rPr>
+            <m:t>+x=+x</m:t>
+          </m:r>
+          <m:r>
+            <w:rPr>
+              <w:rFonts w:ascii="Cambria Math" w:eastAsiaTheme="minorEastAsia" w:hAnsi="Cambria Math"/>
+            </w:rPr>
+            <w:br/>
+          </m:r>
+        </m:oMath>
+        <m:oMath>
+          <m:rad>
+            <m:radPr>
+              <m:degHide m:val="1"/>
+              <m:ctrlPr>
+                <w:rPr>
+                  <w:rFonts w:ascii="Cambria Math" w:eastAsiaTheme="minorEastAsia" w:hAnsi="Cambria Math"/>
+                  <w:i/>
+                </w:rPr>
+              </m:ctrlPr>
+            </m:radPr>
+            <m:deg/>
+            <m:e>
+              <m:r>
+                <w:rPr>
+                  <w:rFonts w:ascii="Cambria Math" w:eastAsiaTheme="minorEastAsia" w:hAnsi="Cambria Math"/>
+                </w:rPr>
+                <m:t>8x+9</m:t>
+              </m:r>
+            </m:e>
+          </m:rad>
+          <m:r>
+            <w:rPr>
+              <w:rFonts w:ascii="Cambria Math" w:eastAsiaTheme="minorEastAsia" w:hAnsi="Cambria Math"/>
+            </w:rPr>
+            <m:t>=x+2</m:t>
+          </m:r>
+          <m:r>
+            <w:rPr>
+              <w:rFonts w:eastAsiaTheme="minorEastAsia"/>
+            </w:rPr>
+            <w:br/>
+          </m:r>
+        </m:oMath>
+      </m:oMathPara>
+      <w:r>
+        <w:rPr>
+          <w:rFonts w:eastAsiaTheme="minorEastAsia"/>
+          <w:b/>
+          <w:bCs/>
+        </w:rPr>
+        <w:t>(1) (5, -1)</w:t>
+      </w:r>
+    </w:p>
+    <w:p>
+      <w:pPr>
+        <w:pStyle w:val="ListParagraph"/>
+        <w:numPr>
+          <w:ilvl w:val="0"/>
+          <w:numId w:val="26"/>
+        </w:numPr>
+        <w:rPr>
+          <w:b/>
+          <w:bCs/>
+        </w:rPr>
+      </w:pPr>
+      <w:r>
+        <w:rPr>
+          <w:rFonts w:eastAsiaTheme="minorEastAsia"/>
+        </w:rPr>
+        <w:t>Solve the equation by graphing.</w:t>
+      </w:r>
+      <w:r>
+        <w:rPr>
+          <w:rFonts w:eastAsiaTheme="minorEastAsia"/>
+        </w:rPr>
+        <w:br/>
+      </w:r>
+      <m:oMathPara>
+        <m:oMath>
+          <m:rad>
+            <m:radPr>
+              <m:degHide m:val="1"/>
+              <m:ctrlPr>
+                <w:rPr>
+                  <w:rFonts w:ascii="Cambria Math" w:eastAsiaTheme="minorEastAsia" w:hAnsi="Cambria Math"/>
+                  <w:i/>
+                </w:rPr>
+              </m:ctrlPr>
+            </m:radPr>
+            <m:deg/>
+            <m:e>
+              <m:r>
+                <w:rPr>
+                  <w:rFonts w:ascii="Cambria Math" w:eastAsiaTheme="minorEastAsia" w:hAnsi="Cambria Math"/>
+                </w:rPr>
+                <m:t>x-3</m:t>
+              </m:r>
+            </m:e>
+          </m:rad>
+          <m:r>
+            <w:rPr>
+              <w:rFonts w:ascii="Cambria Math" w:eastAsiaTheme="minorEastAsia" w:hAnsi="Cambria Math"/>
+            </w:rPr>
+            <m:t>+</m:t>
+          </m:r>
+          <m:rad>
+            <m:radPr>
+              <m:degHide m:val="1"/>
+              <m:ctrlPr>
+                <w:rPr>
+                  <w:rFonts w:ascii="Cambria Math" w:eastAsiaTheme="minorEastAsia" w:hAnsi="Cambria Math"/>
+                  <w:i/>
+                </w:rPr>
+              </m:ctrlPr>
+            </m:radPr>
+            <m:deg/>
+            <m:e>
+              <m:r>
+                <w:rPr>
+                  <w:rFonts w:ascii="Cambria Math" w:eastAsiaTheme="minorEastAsia" w:hAnsi="Cambria Math"/>
+                </w:rPr>
+                <m:t>x+9</m:t>
+              </m:r>
+            </m:e>
+          </m:rad>
+          <m:r>
+            <w:rPr>
+              <w:rFonts w:ascii="Cambria Math" w:eastAsiaTheme="minorEastAsia" w:hAnsi="Cambria Math"/>
+            </w:rPr>
+            <m:t>=6</m:t>
+          </m:r>
+          <m:r>
+            <w:rPr>
+              <w:rFonts w:eastAsiaTheme="minorEastAsia"/>
+            </w:rPr>
+            <w:br/>
+          </m:r>
+        </m:oMath>
+      </m:oMathPara>
+      <w:r>
+        <w:rPr>
+          <w:rFonts w:eastAsiaTheme="minorEastAsia"/>
+          <w:b/>
+          <w:bCs/>
+        </w:rPr>
+        <w:t>(3) 7</w:t>
+      </w:r>
+    </w:p>
+    <w:p>
+      <w:pPr>
+        <w:pStyle w:val="ListParagraph"/>
+        <w:numPr>
+          <w:ilvl w:val="0"/>
+          <w:numId w:val="26"/>
+        </w:numPr>
+      </w:pPr>
+      <w:r>
+        <w:rPr>
+          <w:rFonts w:eastAsiaTheme="minorEastAsia"/>
+        </w:rPr>
+        <w:t xml:space="preserve">Which of the following is a point on the graph of </w:t>
+      </w:r>
+      <m:oMath>
+        <m:r>
+          <w:rPr>
+            <w:rFonts w:ascii="Cambria Math" w:eastAsiaTheme="minorEastAsia" w:hAnsi="Cambria Math"/>
+          </w:rPr>
+          <m:t>y=3</m:t>
+        </m:r>
+        <m:rad>
+          <m:radPr>
+            <m:degHide m:val="1"/>
+            <m:ctrlPr>
+              <w:rPr>
+                <w:rFonts w:ascii="Cambria Math" w:eastAsiaTheme="minorEastAsia" w:hAnsi="Cambria Math"/>
+                <w:i/>
+              </w:rPr>
+            </m:ctrlPr>
+          </m:radPr>
+          <m:deg/>
+          <m:e>
+            <m:r>
+              <w:rPr>
+                <w:rFonts w:ascii="Cambria Math" w:eastAsiaTheme="minorEastAsia" w:hAnsi="Cambria Math"/>
+              </w:rPr>
+              <m:t>2x+5</m:t>
+            </m:r>
+          </m:e>
+        </m:rad>
+      </m:oMath>
+      <w:r>
+        <w:rPr>
+          <w:rFonts w:eastAsiaTheme="minorEastAsia"/>
+        </w:rPr>
+        <w:t>?</w:t>
+      </w:r>
+      <w:r>
+        <w:rPr>
+          <w:rFonts w:eastAsiaTheme="minorEastAsia"/>
+        </w:rPr>
+        <w:br/>
+      </w:r>
+      <w:r>
+        <w:rPr>
+          <w:rFonts w:eastAsiaTheme="minorEastAsia"/>
+          <w:b/>
+          <w:bCs/>
+        </w:rPr>
+        <w:t>(1) (8, 17)</w:t>
+      </w:r>
+      <w:r>
+        <w:rPr>
+          <w:rFonts w:eastAsiaTheme="minorEastAsia"/>
+          <w:b/>
+          <w:bCs/>
+        </w:rPr>
+        <w:br/>
+      </w:r>
+      <w:r>
+        <w:rPr>
+          <w:rFonts w:eastAsiaTheme="minorEastAsia"/>
+        </w:rPr>
+        <w:br/>
+      </w:r>
+    </w:p>
     <w:sectPr>
       <w:pgSz w:w="12240" w:h="15840"/>
       <w:pgMar w:top="720" w:right="720" w:bottom="720" w:left="720" w:header="720" w:footer="720" w:gutter="0"/>
@@ -27655,9 +28506,9 @@
     </w:lvl>
   </w:abstractNum>
   <w:abstractNum w:abstractNumId="15" w15:restartNumberingAfterBreak="0">
-    <w:nsid w:val="3D2D27E4"/>
+    <w:nsid w:val="35CD30E4"/>
     <w:multiLevelType w:val="hybridMultilevel"/>
-    <w:tmpl w:val="97A4DDEC"/>
+    <w:tmpl w:val="64B2635A"/>
     <w:lvl w:ilvl="0" w:tplc="0409000F">
       <w:start w:val="1"/>
       <w:numFmt w:val="decimal"/>
@@ -27744,9 +28595,9 @@
     </w:lvl>
   </w:abstractNum>
   <w:abstractNum w:abstractNumId="16" w15:restartNumberingAfterBreak="0">
-    <w:nsid w:val="3E5B7795"/>
+    <w:nsid w:val="3BE15F8F"/>
     <w:multiLevelType w:val="hybridMultilevel"/>
-    <w:tmpl w:val="2D740A28"/>
+    <w:tmpl w:val="39BC593A"/>
     <w:lvl w:ilvl="0" w:tplc="04090015">
       <w:start w:val="1"/>
       <w:numFmt w:val="upperLetter"/>
@@ -27833,16 +28684,16 @@
     </w:lvl>
   </w:abstractNum>
   <w:abstractNum w:abstractNumId="17" w15:restartNumberingAfterBreak="0">
-    <w:nsid w:val="468516F9"/>
+    <w:nsid w:val="3D2D27E4"/>
     <w:multiLevelType w:val="hybridMultilevel"/>
-    <w:tmpl w:val="360E1960"/>
-    <w:lvl w:ilvl="0" w:tplc="04090015">
+    <w:tmpl w:val="97A4DDEC"/>
+    <w:lvl w:ilvl="0" w:tplc="0409000F">
       <w:start w:val="1"/>
-      <w:numFmt w:val="upperLetter"/>
+      <w:numFmt w:val="decimal"/>
       <w:lvlText w:val="%1."/>
       <w:lvlJc w:val="left"/>
       <w:pPr>
-        <w:ind w:left="360" w:hanging="360"/>
+        <w:ind w:left="720" w:hanging="360"/>
       </w:pPr>
       <w:rPr>
         <w:rFonts w:hint="default"/>
@@ -27854,7 +28705,7 @@
       <w:lvlText w:val="%2."/>
       <w:lvlJc w:val="left"/>
       <w:pPr>
-        <w:ind w:left="1080" w:hanging="360"/>
+        <w:ind w:left="1440" w:hanging="360"/>
       </w:pPr>
     </w:lvl>
     <w:lvl w:ilvl="2" w:tplc="0409001B" w:tentative="1">
@@ -27863,7 +28714,7 @@
       <w:lvlText w:val="%3."/>
       <w:lvlJc w:val="right"/>
       <w:pPr>
-        <w:ind w:left="1800" w:hanging="180"/>
+        <w:ind w:left="2160" w:hanging="180"/>
       </w:pPr>
     </w:lvl>
     <w:lvl w:ilvl="3" w:tplc="0409000F" w:tentative="1">
@@ -27872,7 +28723,7 @@
       <w:lvlText w:val="%4."/>
       <w:lvlJc w:val="left"/>
       <w:pPr>
-        <w:ind w:left="2520" w:hanging="360"/>
+        <w:ind w:left="2880" w:hanging="360"/>
       </w:pPr>
     </w:lvl>
     <w:lvl w:ilvl="4" w:tplc="04090019" w:tentative="1">
@@ -27881,7 +28732,7 @@
       <w:lvlText w:val="%5."/>
       <w:lvlJc w:val="left"/>
       <w:pPr>
-        <w:ind w:left="3240" w:hanging="360"/>
+        <w:ind w:left="3600" w:hanging="360"/>
       </w:pPr>
     </w:lvl>
     <w:lvl w:ilvl="5" w:tplc="0409001B" w:tentative="1">
@@ -27890,7 +28741,7 @@
       <w:lvlText w:val="%6."/>
       <w:lvlJc w:val="right"/>
       <w:pPr>
-        <w:ind w:left="3960" w:hanging="180"/>
+        <w:ind w:left="4320" w:hanging="180"/>
       </w:pPr>
     </w:lvl>
     <w:lvl w:ilvl="6" w:tplc="0409000F" w:tentative="1">
@@ -27899,7 +28750,7 @@
       <w:lvlText w:val="%7."/>
       <w:lvlJc w:val="left"/>
       <w:pPr>
-        <w:ind w:left="4680" w:hanging="360"/>
+        <w:ind w:left="5040" w:hanging="360"/>
       </w:pPr>
     </w:lvl>
     <w:lvl w:ilvl="7" w:tplc="04090019" w:tentative="1">
@@ -27908,7 +28759,7 @@
       <w:lvlText w:val="%8."/>
       <w:lvlJc w:val="left"/>
       <w:pPr>
-        <w:ind w:left="5400" w:hanging="360"/>
+        <w:ind w:left="5760" w:hanging="360"/>
       </w:pPr>
     </w:lvl>
     <w:lvl w:ilvl="8" w:tplc="0409001B" w:tentative="1">
@@ -27917,21 +28768,21 @@
       <w:lvlText w:val="%9."/>
       <w:lvlJc w:val="right"/>
       <w:pPr>
-        <w:ind w:left="6120" w:hanging="180"/>
+        <w:ind w:left="6480" w:hanging="180"/>
       </w:pPr>
     </w:lvl>
   </w:abstractNum>
   <w:abstractNum w:abstractNumId="18" w15:restartNumberingAfterBreak="0">
-    <w:nsid w:val="4CBE51C3"/>
+    <w:nsid w:val="3E5B7795"/>
     <w:multiLevelType w:val="hybridMultilevel"/>
-    <w:tmpl w:val="08C02216"/>
-    <w:lvl w:ilvl="0" w:tplc="0409000F">
+    <w:tmpl w:val="2D740A28"/>
+    <w:lvl w:ilvl="0" w:tplc="04090015">
       <w:start w:val="1"/>
-      <w:numFmt w:val="decimal"/>
+      <w:numFmt w:val="upperLetter"/>
       <w:lvlText w:val="%1."/>
       <w:lvlJc w:val="left"/>
       <w:pPr>
-        <w:ind w:left="720" w:hanging="360"/>
+        <w:ind w:left="360" w:hanging="360"/>
       </w:pPr>
       <w:rPr>
         <w:rFonts w:hint="default"/>
@@ -27943,7 +28794,7 @@
       <w:lvlText w:val="%2."/>
       <w:lvlJc w:val="left"/>
       <w:pPr>
-        <w:ind w:left="1440" w:hanging="360"/>
+        <w:ind w:left="1080" w:hanging="360"/>
       </w:pPr>
     </w:lvl>
     <w:lvl w:ilvl="2" w:tplc="0409001B" w:tentative="1">
@@ -27952,7 +28803,7 @@
       <w:lvlText w:val="%3."/>
       <w:lvlJc w:val="right"/>
       <w:pPr>
-        <w:ind w:left="2160" w:hanging="180"/>
+        <w:ind w:left="1800" w:hanging="180"/>
       </w:pPr>
     </w:lvl>
     <w:lvl w:ilvl="3" w:tplc="0409000F" w:tentative="1">
@@ -27961,7 +28812,7 @@
       <w:lvlText w:val="%4."/>
       <w:lvlJc w:val="left"/>
       <w:pPr>
-        <w:ind w:left="2880" w:hanging="360"/>
+        <w:ind w:left="2520" w:hanging="360"/>
       </w:pPr>
     </w:lvl>
     <w:lvl w:ilvl="4" w:tplc="04090019" w:tentative="1">
@@ -27970,7 +28821,7 @@
       <w:lvlText w:val="%5."/>
       <w:lvlJc w:val="left"/>
       <w:pPr>
-        <w:ind w:left="3600" w:hanging="360"/>
+        <w:ind w:left="3240" w:hanging="360"/>
       </w:pPr>
     </w:lvl>
     <w:lvl w:ilvl="5" w:tplc="0409001B" w:tentative="1">
@@ -27979,7 +28830,7 @@
       <w:lvlText w:val="%6."/>
       <w:lvlJc w:val="right"/>
       <w:pPr>
-        <w:ind w:left="4320" w:hanging="180"/>
+        <w:ind w:left="3960" w:hanging="180"/>
       </w:pPr>
     </w:lvl>
     <w:lvl w:ilvl="6" w:tplc="0409000F" w:tentative="1">
@@ -27988,7 +28839,7 @@
       <w:lvlText w:val="%7."/>
       <w:lvlJc w:val="left"/>
       <w:pPr>
-        <w:ind w:left="5040" w:hanging="360"/>
+        <w:ind w:left="4680" w:hanging="360"/>
       </w:pPr>
     </w:lvl>
     <w:lvl w:ilvl="7" w:tplc="04090019" w:tentative="1">
@@ -27997,7 +28848,7 @@
       <w:lvlText w:val="%8."/>
       <w:lvlJc w:val="left"/>
       <w:pPr>
-        <w:ind w:left="5760" w:hanging="360"/>
+        <w:ind w:left="5400" w:hanging="360"/>
       </w:pPr>
     </w:lvl>
     <w:lvl w:ilvl="8" w:tplc="0409001B" w:tentative="1">
@@ -28006,21 +28857,21 @@
       <w:lvlText w:val="%9."/>
       <w:lvlJc w:val="right"/>
       <w:pPr>
-        <w:ind w:left="6480" w:hanging="180"/>
+        <w:ind w:left="6120" w:hanging="180"/>
       </w:pPr>
     </w:lvl>
   </w:abstractNum>
   <w:abstractNum w:abstractNumId="19" w15:restartNumberingAfterBreak="0">
-    <w:nsid w:val="535934BA"/>
+    <w:nsid w:val="468516F9"/>
     <w:multiLevelType w:val="hybridMultilevel"/>
-    <w:tmpl w:val="494C742E"/>
-    <w:lvl w:ilvl="0" w:tplc="0409000F">
+    <w:tmpl w:val="360E1960"/>
+    <w:lvl w:ilvl="0" w:tplc="04090015">
       <w:start w:val="1"/>
-      <w:numFmt w:val="decimal"/>
+      <w:numFmt w:val="upperLetter"/>
       <w:lvlText w:val="%1."/>
       <w:lvlJc w:val="left"/>
       <w:pPr>
-        <w:ind w:left="720" w:hanging="360"/>
+        <w:ind w:left="360" w:hanging="360"/>
       </w:pPr>
       <w:rPr>
         <w:rFonts w:hint="default"/>
@@ -28032,7 +28883,7 @@
       <w:lvlText w:val="%2."/>
       <w:lvlJc w:val="left"/>
       <w:pPr>
-        <w:ind w:left="1440" w:hanging="360"/>
+        <w:ind w:left="1080" w:hanging="360"/>
       </w:pPr>
     </w:lvl>
     <w:lvl w:ilvl="2" w:tplc="0409001B" w:tentative="1">
@@ -28041,7 +28892,7 @@
       <w:lvlText w:val="%3."/>
       <w:lvlJc w:val="right"/>
       <w:pPr>
-        <w:ind w:left="2160" w:hanging="180"/>
+        <w:ind w:left="1800" w:hanging="180"/>
       </w:pPr>
     </w:lvl>
     <w:lvl w:ilvl="3" w:tplc="0409000F" w:tentative="1">
@@ -28050,7 +28901,7 @@
       <w:lvlText w:val="%4."/>
       <w:lvlJc w:val="left"/>
       <w:pPr>
-        <w:ind w:left="2880" w:hanging="360"/>
+        <w:ind w:left="2520" w:hanging="360"/>
       </w:pPr>
     </w:lvl>
     <w:lvl w:ilvl="4" w:tplc="04090019" w:tentative="1">
@@ -28059,7 +28910,7 @@
       <w:lvlText w:val="%5."/>
       <w:lvlJc w:val="left"/>
       <w:pPr>
-        <w:ind w:left="3600" w:hanging="360"/>
+        <w:ind w:left="3240" w:hanging="360"/>
       </w:pPr>
     </w:lvl>
     <w:lvl w:ilvl="5" w:tplc="0409001B" w:tentative="1">
@@ -28068,7 +28919,7 @@
       <w:lvlText w:val="%6."/>
       <w:lvlJc w:val="right"/>
       <w:pPr>
-        <w:ind w:left="4320" w:hanging="180"/>
+        <w:ind w:left="3960" w:hanging="180"/>
       </w:pPr>
     </w:lvl>
     <w:lvl w:ilvl="6" w:tplc="0409000F" w:tentative="1">
@@ -28077,7 +28928,7 @@
       <w:lvlText w:val="%7."/>
       <w:lvlJc w:val="left"/>
       <w:pPr>
-        <w:ind w:left="5040" w:hanging="360"/>
+        <w:ind w:left="4680" w:hanging="360"/>
       </w:pPr>
     </w:lvl>
     <w:lvl w:ilvl="7" w:tplc="04090019" w:tentative="1">
@@ -28086,7 +28937,7 @@
       <w:lvlText w:val="%8."/>
       <w:lvlJc w:val="left"/>
       <w:pPr>
-        <w:ind w:left="5760" w:hanging="360"/>
+        <w:ind w:left="5400" w:hanging="360"/>
       </w:pPr>
     </w:lvl>
     <w:lvl w:ilvl="8" w:tplc="0409001B" w:tentative="1">
@@ -28095,107 +28946,21 @@
       <w:lvlText w:val="%9."/>
       <w:lvlJc w:val="right"/>
       <w:pPr>
-        <w:ind w:left="6480" w:hanging="180"/>
+        <w:ind w:left="6120" w:hanging="180"/>
       </w:pPr>
     </w:lvl>
   </w:abstractNum>
   <w:abstractNum w:abstractNumId="20" w15:restartNumberingAfterBreak="0">
-    <w:nsid w:val="565B3B5F"/>
+    <w:nsid w:val="4CBE51C3"/>
     <w:multiLevelType w:val="hybridMultilevel"/>
-    <w:tmpl w:val="C25CF020"/>
-    <w:lvl w:ilvl="0" w:tplc="04090017">
-      <w:start w:val="1"/>
-      <w:numFmt w:val="lowerLetter"/>
-      <w:lvlText w:val="%1)"/>
-      <w:lvlJc w:val="left"/>
-      <w:pPr>
-        <w:ind w:left="720" w:hanging="360"/>
-      </w:pPr>
-    </w:lvl>
-    <w:lvl w:ilvl="1" w:tplc="04090019" w:tentative="1">
-      <w:start w:val="1"/>
-      <w:numFmt w:val="lowerLetter"/>
-      <w:lvlText w:val="%2."/>
-      <w:lvlJc w:val="left"/>
-      <w:pPr>
-        <w:ind w:left="1440" w:hanging="360"/>
-      </w:pPr>
-    </w:lvl>
-    <w:lvl w:ilvl="2" w:tplc="0409001B" w:tentative="1">
-      <w:start w:val="1"/>
-      <w:numFmt w:val="lowerRoman"/>
-      <w:lvlText w:val="%3."/>
-      <w:lvlJc w:val="right"/>
-      <w:pPr>
-        <w:ind w:left="2160" w:hanging="180"/>
-      </w:pPr>
-    </w:lvl>
-    <w:lvl w:ilvl="3" w:tplc="0409000F" w:tentative="1">
+    <w:tmpl w:val="08C02216"/>
+    <w:lvl w:ilvl="0" w:tplc="0409000F">
       <w:start w:val="1"/>
       <w:numFmt w:val="decimal"/>
-      <w:lvlText w:val="%4."/>
-      <w:lvlJc w:val="left"/>
-      <w:pPr>
-        <w:ind w:left="2880" w:hanging="360"/>
-      </w:pPr>
-    </w:lvl>
-    <w:lvl w:ilvl="4" w:tplc="04090019" w:tentative="1">
-      <w:start w:val="1"/>
-      <w:numFmt w:val="lowerLetter"/>
-      <w:lvlText w:val="%5."/>
-      <w:lvlJc w:val="left"/>
-      <w:pPr>
-        <w:ind w:left="3600" w:hanging="360"/>
-      </w:pPr>
-    </w:lvl>
-    <w:lvl w:ilvl="5" w:tplc="0409001B" w:tentative="1">
-      <w:start w:val="1"/>
-      <w:numFmt w:val="lowerRoman"/>
-      <w:lvlText w:val="%6."/>
-      <w:lvlJc w:val="right"/>
-      <w:pPr>
-        <w:ind w:left="4320" w:hanging="180"/>
-      </w:pPr>
-    </w:lvl>
-    <w:lvl w:ilvl="6" w:tplc="0409000F" w:tentative="1">
-      <w:start w:val="1"/>
-      <w:numFmt w:val="decimal"/>
-      <w:lvlText w:val="%7."/>
-      <w:lvlJc w:val="left"/>
-      <w:pPr>
-        <w:ind w:left="5040" w:hanging="360"/>
-      </w:pPr>
-    </w:lvl>
-    <w:lvl w:ilvl="7" w:tplc="04090019" w:tentative="1">
-      <w:start w:val="1"/>
-      <w:numFmt w:val="lowerLetter"/>
-      <w:lvlText w:val="%8."/>
-      <w:lvlJc w:val="left"/>
-      <w:pPr>
-        <w:ind w:left="5760" w:hanging="360"/>
-      </w:pPr>
-    </w:lvl>
-    <w:lvl w:ilvl="8" w:tplc="0409001B" w:tentative="1">
-      <w:start w:val="1"/>
-      <w:numFmt w:val="lowerRoman"/>
-      <w:lvlText w:val="%9."/>
-      <w:lvlJc w:val="right"/>
-      <w:pPr>
-        <w:ind w:left="6480" w:hanging="180"/>
-      </w:pPr>
-    </w:lvl>
-  </w:abstractNum>
-  <w:abstractNum w:abstractNumId="21" w15:restartNumberingAfterBreak="0">
-    <w:nsid w:val="582B237B"/>
-    <w:multiLevelType w:val="hybridMultilevel"/>
-    <w:tmpl w:val="F7B2F010"/>
-    <w:lvl w:ilvl="0" w:tplc="04090015">
-      <w:start w:val="1"/>
-      <w:numFmt w:val="upperLetter"/>
       <w:lvlText w:val="%1."/>
       <w:lvlJc w:val="left"/>
       <w:pPr>
-        <w:ind w:left="360" w:hanging="360"/>
+        <w:ind w:left="720" w:hanging="360"/>
       </w:pPr>
       <w:rPr>
         <w:rFonts w:hint="default"/>
@@ -28207,7 +28972,7 @@
       <w:lvlText w:val="%2."/>
       <w:lvlJc w:val="left"/>
       <w:pPr>
-        <w:ind w:left="1080" w:hanging="360"/>
+        <w:ind w:left="1440" w:hanging="360"/>
       </w:pPr>
     </w:lvl>
     <w:lvl w:ilvl="2" w:tplc="0409001B" w:tentative="1">
@@ -28216,7 +28981,7 @@
       <w:lvlText w:val="%3."/>
       <w:lvlJc w:val="right"/>
       <w:pPr>
-        <w:ind w:left="1800" w:hanging="180"/>
+        <w:ind w:left="2160" w:hanging="180"/>
       </w:pPr>
     </w:lvl>
     <w:lvl w:ilvl="3" w:tplc="0409000F" w:tentative="1">
@@ -28225,7 +28990,7 @@
       <w:lvlText w:val="%4."/>
       <w:lvlJc w:val="left"/>
       <w:pPr>
-        <w:ind w:left="2520" w:hanging="360"/>
+        <w:ind w:left="2880" w:hanging="360"/>
       </w:pPr>
     </w:lvl>
     <w:lvl w:ilvl="4" w:tplc="04090019" w:tentative="1">
@@ -28234,7 +28999,7 @@
       <w:lvlText w:val="%5."/>
       <w:lvlJc w:val="left"/>
       <w:pPr>
-        <w:ind w:left="3240" w:hanging="360"/>
+        <w:ind w:left="3600" w:hanging="360"/>
       </w:pPr>
     </w:lvl>
     <w:lvl w:ilvl="5" w:tplc="0409001B" w:tentative="1">
@@ -28243,7 +29008,7 @@
       <w:lvlText w:val="%6."/>
       <w:lvlJc w:val="right"/>
       <w:pPr>
-        <w:ind w:left="3960" w:hanging="180"/>
+        <w:ind w:left="4320" w:hanging="180"/>
       </w:pPr>
     </w:lvl>
     <w:lvl w:ilvl="6" w:tplc="0409000F" w:tentative="1">
@@ -28252,7 +29017,7 @@
       <w:lvlText w:val="%7."/>
       <w:lvlJc w:val="left"/>
       <w:pPr>
-        <w:ind w:left="4680" w:hanging="360"/>
+        <w:ind w:left="5040" w:hanging="360"/>
       </w:pPr>
     </w:lvl>
     <w:lvl w:ilvl="7" w:tplc="04090019" w:tentative="1">
@@ -28261,7 +29026,7 @@
       <w:lvlText w:val="%8."/>
       <w:lvlJc w:val="left"/>
       <w:pPr>
-        <w:ind w:left="5400" w:hanging="360"/>
+        <w:ind w:left="5760" w:hanging="360"/>
       </w:pPr>
     </w:lvl>
     <w:lvl w:ilvl="8" w:tplc="0409001B" w:tentative="1">
@@ -28270,14 +29035,14 @@
       <w:lvlText w:val="%9."/>
       <w:lvlJc w:val="right"/>
       <w:pPr>
-        <w:ind w:left="6120" w:hanging="180"/>
+        <w:ind w:left="6480" w:hanging="180"/>
       </w:pPr>
     </w:lvl>
   </w:abstractNum>
-  <w:abstractNum w:abstractNumId="22" w15:restartNumberingAfterBreak="0">
-    <w:nsid w:val="6EEA64AD"/>
+  <w:abstractNum w:abstractNumId="21" w15:restartNumberingAfterBreak="0">
+    <w:nsid w:val="535934BA"/>
     <w:multiLevelType w:val="hybridMultilevel"/>
-    <w:tmpl w:val="0E18012C"/>
+    <w:tmpl w:val="494C742E"/>
     <w:lvl w:ilvl="0" w:tplc="0409000F">
       <w:start w:val="1"/>
       <w:numFmt w:val="decimal"/>
@@ -28363,10 +29128,96 @@
       </w:pPr>
     </w:lvl>
   </w:abstractNum>
+  <w:abstractNum w:abstractNumId="22" w15:restartNumberingAfterBreak="0">
+    <w:nsid w:val="565B3B5F"/>
+    <w:multiLevelType w:val="hybridMultilevel"/>
+    <w:tmpl w:val="C25CF020"/>
+    <w:lvl w:ilvl="0" w:tplc="04090017">
+      <w:start w:val="1"/>
+      <w:numFmt w:val="lowerLetter"/>
+      <w:lvlText w:val="%1)"/>
+      <w:lvlJc w:val="left"/>
+      <w:pPr>
+        <w:ind w:left="720" w:hanging="360"/>
+      </w:pPr>
+    </w:lvl>
+    <w:lvl w:ilvl="1" w:tplc="04090019" w:tentative="1">
+      <w:start w:val="1"/>
+      <w:numFmt w:val="lowerLetter"/>
+      <w:lvlText w:val="%2."/>
+      <w:lvlJc w:val="left"/>
+      <w:pPr>
+        <w:ind w:left="1440" w:hanging="360"/>
+      </w:pPr>
+    </w:lvl>
+    <w:lvl w:ilvl="2" w:tplc="0409001B" w:tentative="1">
+      <w:start w:val="1"/>
+      <w:numFmt w:val="lowerRoman"/>
+      <w:lvlText w:val="%3."/>
+      <w:lvlJc w:val="right"/>
+      <w:pPr>
+        <w:ind w:left="2160" w:hanging="180"/>
+      </w:pPr>
+    </w:lvl>
+    <w:lvl w:ilvl="3" w:tplc="0409000F" w:tentative="1">
+      <w:start w:val="1"/>
+      <w:numFmt w:val="decimal"/>
+      <w:lvlText w:val="%4."/>
+      <w:lvlJc w:val="left"/>
+      <w:pPr>
+        <w:ind w:left="2880" w:hanging="360"/>
+      </w:pPr>
+    </w:lvl>
+    <w:lvl w:ilvl="4" w:tplc="04090019" w:tentative="1">
+      <w:start w:val="1"/>
+      <w:numFmt w:val="lowerLetter"/>
+      <w:lvlText w:val="%5."/>
+      <w:lvlJc w:val="left"/>
+      <w:pPr>
+        <w:ind w:left="3600" w:hanging="360"/>
+      </w:pPr>
+    </w:lvl>
+    <w:lvl w:ilvl="5" w:tplc="0409001B" w:tentative="1">
+      <w:start w:val="1"/>
+      <w:numFmt w:val="lowerRoman"/>
+      <w:lvlText w:val="%6."/>
+      <w:lvlJc w:val="right"/>
+      <w:pPr>
+        <w:ind w:left="4320" w:hanging="180"/>
+      </w:pPr>
+    </w:lvl>
+    <w:lvl w:ilvl="6" w:tplc="0409000F" w:tentative="1">
+      <w:start w:val="1"/>
+      <w:numFmt w:val="decimal"/>
+      <w:lvlText w:val="%7."/>
+      <w:lvlJc w:val="left"/>
+      <w:pPr>
+        <w:ind w:left="5040" w:hanging="360"/>
+      </w:pPr>
+    </w:lvl>
+    <w:lvl w:ilvl="7" w:tplc="04090019" w:tentative="1">
+      <w:start w:val="1"/>
+      <w:numFmt w:val="lowerLetter"/>
+      <w:lvlText w:val="%8."/>
+      <w:lvlJc w:val="left"/>
+      <w:pPr>
+        <w:ind w:left="5760" w:hanging="360"/>
+      </w:pPr>
+    </w:lvl>
+    <w:lvl w:ilvl="8" w:tplc="0409001B" w:tentative="1">
+      <w:start w:val="1"/>
+      <w:numFmt w:val="lowerRoman"/>
+      <w:lvlText w:val="%9."/>
+      <w:lvlJc w:val="right"/>
+      <w:pPr>
+        <w:ind w:left="6480" w:hanging="180"/>
+      </w:pPr>
+    </w:lvl>
+  </w:abstractNum>
   <w:abstractNum w:abstractNumId="23" w15:restartNumberingAfterBreak="0">
-    <w:nsid w:val="7DAD1F72"/>
+    <w:nsid w:val="582B237B"/>
     <w:multiLevelType w:val="hybridMultilevel"/>
-    <w:tmpl w:val="B4D6052A"/>
+    <w:tmpl w:val="F7B2F010"/>
     <w:lvl w:ilvl="0" w:tplc="04090015">
       <w:start w:val="1"/>
       <w:numFmt w:val="upperLetter"/>
@@ -28452,14 +29303,192 @@
       </w:pPr>
     </w:lvl>
   </w:abstractNum>
+  <w:abstractNum w:abstractNumId="24" w15:restartNumberingAfterBreak="0">
+    <w:nsid w:val="6EEA64AD"/>
+    <w:multiLevelType w:val="hybridMultilevel"/>
+    <w:tmpl w:val="0E18012C"/>
+    <w:lvl w:ilvl="0" w:tplc="0409000F">
+      <w:start w:val="1"/>
+      <w:numFmt w:val="decimal"/>
+      <w:lvlText w:val="%1."/>
+      <w:lvlJc w:val="left"/>
+      <w:pPr>
+        <w:ind w:left="720" w:hanging="360"/>
+      </w:pPr>
+      <w:rPr>
+        <w:rFonts w:hint="default"/>
+      </w:rPr>
+    </w:lvl>
+    <w:lvl w:ilvl="1" w:tplc="04090019" w:tentative="1">
+      <w:start w:val="1"/>
+      <w:numFmt w:val="lowerLetter"/>
+      <w:lvlText w:val="%2."/>
+      <w:lvlJc w:val="left"/>
+      <w:pPr>
+        <w:ind w:left="1440" w:hanging="360"/>
+      </w:pPr>
+    </w:lvl>
+    <w:lvl w:ilvl="2" w:tplc="0409001B" w:tentative="1">
+      <w:start w:val="1"/>
+      <w:numFmt w:val="lowerRoman"/>
+      <w:lvlText w:val="%3."/>
+      <w:lvlJc w:val="right"/>
+      <w:pPr>
+        <w:ind w:left="2160" w:hanging="180"/>
+      </w:pPr>
+    </w:lvl>
+    <w:lvl w:ilvl="3" w:tplc="0409000F" w:tentative="1">
+      <w:start w:val="1"/>
+      <w:numFmt w:val="decimal"/>
+      <w:lvlText w:val="%4."/>
+      <w:lvlJc w:val="left"/>
+      <w:pPr>
+        <w:ind w:left="2880" w:hanging="360"/>
+      </w:pPr>
+    </w:lvl>
+    <w:lvl w:ilvl="4" w:tplc="04090019" w:tentative="1">
+      <w:start w:val="1"/>
+      <w:numFmt w:val="lowerLetter"/>
+      <w:lvlText w:val="%5."/>
+      <w:lvlJc w:val="left"/>
+      <w:pPr>
+        <w:ind w:left="3600" w:hanging="360"/>
+      </w:pPr>
+    </w:lvl>
+    <w:lvl w:ilvl="5" w:tplc="0409001B" w:tentative="1">
+      <w:start w:val="1"/>
+      <w:numFmt w:val="lowerRoman"/>
+      <w:lvlText w:val="%6."/>
+      <w:lvlJc w:val="right"/>
+      <w:pPr>
+        <w:ind w:left="4320" w:hanging="180"/>
+      </w:pPr>
+    </w:lvl>
+    <w:lvl w:ilvl="6" w:tplc="0409000F" w:tentative="1">
+      <w:start w:val="1"/>
+      <w:numFmt w:val="decimal"/>
+      <w:lvlText w:val="%7."/>
+      <w:lvlJc w:val="left"/>
+      <w:pPr>
+        <w:ind w:left="5040" w:hanging="360"/>
+      </w:pPr>
+    </w:lvl>
+    <w:lvl w:ilvl="7" w:tplc="04090019" w:tentative="1">
+      <w:start w:val="1"/>
+      <w:numFmt w:val="lowerLetter"/>
+      <w:lvlText w:val="%8."/>
+      <w:lvlJc w:val="left"/>
+      <w:pPr>
+        <w:ind w:left="5760" w:hanging="360"/>
+      </w:pPr>
+    </w:lvl>
+    <w:lvl w:ilvl="8" w:tplc="0409001B" w:tentative="1">
+      <w:start w:val="1"/>
+      <w:numFmt w:val="lowerRoman"/>
+      <w:lvlText w:val="%9."/>
+      <w:lvlJc w:val="right"/>
+      <w:pPr>
+        <w:ind w:left="6480" w:hanging="180"/>
+      </w:pPr>
+    </w:lvl>
+  </w:abstractNum>
+  <w:abstractNum w:abstractNumId="25" w15:restartNumberingAfterBreak="0">
+    <w:nsid w:val="7DAD1F72"/>
+    <w:multiLevelType w:val="hybridMultilevel"/>
+    <w:tmpl w:val="B4D6052A"/>
+    <w:lvl w:ilvl="0" w:tplc="04090015">
+      <w:start w:val="1"/>
+      <w:numFmt w:val="upperLetter"/>
+      <w:lvlText w:val="%1."/>
+      <w:lvlJc w:val="left"/>
+      <w:pPr>
+        <w:ind w:left="360" w:hanging="360"/>
+      </w:pPr>
+      <w:rPr>
+        <w:rFonts w:hint="default"/>
+      </w:rPr>
+    </w:lvl>
+    <w:lvl w:ilvl="1" w:tplc="04090019" w:tentative="1">
+      <w:start w:val="1"/>
+      <w:numFmt w:val="lowerLetter"/>
+      <w:lvlText w:val="%2."/>
+      <w:lvlJc w:val="left"/>
+      <w:pPr>
+        <w:ind w:left="1080" w:hanging="360"/>
+      </w:pPr>
+    </w:lvl>
+    <w:lvl w:ilvl="2" w:tplc="0409001B" w:tentative="1">
+      <w:start w:val="1"/>
+      <w:numFmt w:val="lowerRoman"/>
+      <w:lvlText w:val="%3."/>
+      <w:lvlJc w:val="right"/>
+      <w:pPr>
+        <w:ind w:left="1800" w:hanging="180"/>
+      </w:pPr>
+    </w:lvl>
+    <w:lvl w:ilvl="3" w:tplc="0409000F" w:tentative="1">
+      <w:start w:val="1"/>
+      <w:numFmt w:val="decimal"/>
+      <w:lvlText w:val="%4."/>
+      <w:lvlJc w:val="left"/>
+      <w:pPr>
+        <w:ind w:left="2520" w:hanging="360"/>
+      </w:pPr>
+    </w:lvl>
+    <w:lvl w:ilvl="4" w:tplc="04090019" w:tentative="1">
+      <w:start w:val="1"/>
+      <w:numFmt w:val="lowerLetter"/>
+      <w:lvlText w:val="%5."/>
+      <w:lvlJc w:val="left"/>
+      <w:pPr>
+        <w:ind w:left="3240" w:hanging="360"/>
+      </w:pPr>
+    </w:lvl>
+    <w:lvl w:ilvl="5" w:tplc="0409001B" w:tentative="1">
+      <w:start w:val="1"/>
+      <w:numFmt w:val="lowerRoman"/>
+      <w:lvlText w:val="%6."/>
+      <w:lvlJc w:val="right"/>
+      <w:pPr>
+        <w:ind w:left="3960" w:hanging="180"/>
+      </w:pPr>
+    </w:lvl>
+    <w:lvl w:ilvl="6" w:tplc="0409000F" w:tentative="1">
+      <w:start w:val="1"/>
+      <w:numFmt w:val="decimal"/>
+      <w:lvlText w:val="%7."/>
+      <w:lvlJc w:val="left"/>
+      <w:pPr>
+        <w:ind w:left="4680" w:hanging="360"/>
+      </w:pPr>
+    </w:lvl>
+    <w:lvl w:ilvl="7" w:tplc="04090019" w:tentative="1">
+      <w:start w:val="1"/>
+      <w:numFmt w:val="lowerLetter"/>
+      <w:lvlText w:val="%8."/>
+      <w:lvlJc w:val="left"/>
+      <w:pPr>
+        <w:ind w:left="5400" w:hanging="360"/>
+      </w:pPr>
+    </w:lvl>
+    <w:lvl w:ilvl="8" w:tplc="0409001B" w:tentative="1">
+      <w:start w:val="1"/>
+      <w:numFmt w:val="lowerRoman"/>
+      <w:lvlText w:val="%9."/>
+      <w:lvlJc w:val="right"/>
+      <w:pPr>
+        <w:ind w:left="6120" w:hanging="180"/>
+      </w:pPr>
+    </w:lvl>
+  </w:abstractNum>
   <w:num w:numId="1" w16cid:durableId="332102753">
-    <w:abstractNumId w:val="21"/>
+    <w:abstractNumId w:val="23"/>
   </w:num>
   <w:num w:numId="2" w16cid:durableId="1379428125">
     <w:abstractNumId w:val="3"/>
   </w:num>
   <w:num w:numId="3" w16cid:durableId="982393518">
-    <w:abstractNumId w:val="19"/>
+    <w:abstractNumId w:val="21"/>
   </w:num>
   <w:num w:numId="4" w16cid:durableId="1752892429">
     <w:abstractNumId w:val="0"/>
@@ -28471,7 +29500,7 @@
     <w:abstractNumId w:val="13"/>
   </w:num>
   <w:num w:numId="7" w16cid:durableId="1142888846">
-    <w:abstractNumId w:val="16"/>
+    <w:abstractNumId w:val="18"/>
   </w:num>
   <w:num w:numId="8" w16cid:durableId="1719012536">
     <w:abstractNumId w:val="14"/>
@@ -28480,7 +29509,7 @@
     <w:abstractNumId w:val="8"/>
   </w:num>
   <w:num w:numId="10" w16cid:durableId="2096779101">
-    <w:abstractNumId w:val="20"/>
+    <w:abstractNumId w:val="22"/>
   </w:num>
   <w:num w:numId="11" w16cid:durableId="1167135762">
     <w:abstractNumId w:val="6"/>
@@ -28495,7 +29524,7 @@
     <w:abstractNumId w:val="5"/>
   </w:num>
   <w:num w:numId="15" w16cid:durableId="1714111239">
-    <w:abstractNumId w:val="17"/>
+    <w:abstractNumId w:val="19"/>
   </w:num>
   <w:num w:numId="16" w16cid:durableId="2010060555">
     <w:abstractNumId w:val="7"/>
@@ -28513,16 +29542,22 @@
     <w:abstractNumId w:val="2"/>
   </w:num>
   <w:num w:numId="21" w16cid:durableId="215240283">
-    <w:abstractNumId w:val="15"/>
+    <w:abstractNumId w:val="17"/>
   </w:num>
   <w:num w:numId="22" w16cid:durableId="1001469413">
-    <w:abstractNumId w:val="23"/>
+    <w:abstractNumId w:val="25"/>
   </w:num>
   <w:num w:numId="23" w16cid:durableId="1433471599">
-    <w:abstractNumId w:val="22"/>
+    <w:abstractNumId w:val="24"/>
   </w:num>
   <w:num w:numId="24" w16cid:durableId="1826042255">
-    <w:abstractNumId w:val="18"/>
+    <w:abstractNumId w:val="20"/>
+  </w:num>
+  <w:num w:numId="25" w16cid:durableId="1260484616">
+    <w:abstractNumId w:val="16"/>
+  </w:num>
+  <w:num w:numId="26" w16cid:durableId="564489878">
+    <w:abstractNumId w:val="15"/>
   </w:num>
   <w:numIdMacAtCleanup w:val="14"/>
 </w:numbering>
@@ -29127,6 +30162,7 @@
   <w:style w:type="character" w:default="1" w:styleId="DefaultParagraphFont">
     <w:name w:val="Default Paragraph Font"/>
     <w:uiPriority w:val="1"/>
+    <w:semiHidden/>
     <w:unhideWhenUsed/>
   </w:style>
   <w:style w:type="table" w:default="1" w:styleId="TableNormal">

</xml_diff>

<commit_message>
Algebra 2 - Chapter 4: Radical Expressions and Equations - 4.4 Graphs of Radical Functions - Check Your Understanding of Section 4.4 - B. Show how you arrived at your answers.
</commit_message>
<xml_diff>
--- a/Algebra-2/ch04/Algebra 2 - Chapter 4.docx
+++ b/Algebra-2/ch04/Algebra 2 - Chapter 4.docx
@@ -549,21 +549,7 @@
         <w:rPr>
           <w:rFonts w:eastAsiaTheme="minorEastAsia"/>
         </w:rPr>
-        <w:t xml:space="preserve">. When there is no index, it is implied to be a 2. </w:t>
-      </w:r>
-      <w:proofErr w:type="gramStart"/>
-      <w:r>
-        <w:rPr>
-          <w:rFonts w:eastAsiaTheme="minorEastAsia"/>
-        </w:rPr>
-        <w:t>So</w:t>
-      </w:r>
-      <w:proofErr w:type="gramEnd"/>
-      <w:r>
-        <w:rPr>
-          <w:rFonts w:eastAsiaTheme="minorEastAsia"/>
-        </w:rPr>
-        <w:t xml:space="preserve"> a radical sign with no index is called the </w:t>
+        <w:t xml:space="preserve">. When there is no index, it is implied to be a 2. So a radical sign with no index is called the </w:t>
       </w:r>
       <w:r>
         <w:rPr>
@@ -1371,21 +1357,7 @@
         <w:rPr>
           <w:rFonts w:eastAsiaTheme="minorEastAsia"/>
         </w:rPr>
-        <w:t xml:space="preserve">It is not always clear </w:t>
-      </w:r>
-      <w:proofErr w:type="gramStart"/>
-      <w:r>
-        <w:rPr>
-          <w:rFonts w:eastAsiaTheme="minorEastAsia"/>
-        </w:rPr>
-        <w:t>whether or not</w:t>
-      </w:r>
-      <w:proofErr w:type="gramEnd"/>
-      <w:r>
-        <w:rPr>
-          <w:rFonts w:eastAsiaTheme="minorEastAsia"/>
-        </w:rPr>
-        <w:t xml:space="preserve"> a large number has a factor that is a perfect square. By factoring the number into its </w:t>
+        <w:t xml:space="preserve">It is not always clear whether or not a large number has a factor that is a perfect square. By factoring the number into its </w:t>
       </w:r>
       <w:r>
         <w:rPr>
@@ -6885,7 +6857,6 @@
         </w:rPr>
         <w:t xml:space="preserve"> is abbreviated by the symbol </w:t>
       </w:r>
-      <w:proofErr w:type="spellStart"/>
       <w:r>
         <w:rPr>
           <w:rFonts w:eastAsiaTheme="minorEastAsia"/>
@@ -6894,7 +6865,6 @@
         </w:rPr>
         <w:t>i</w:t>
       </w:r>
-      <w:proofErr w:type="spellEnd"/>
       <w:r>
         <w:rPr>
           <w:rFonts w:eastAsiaTheme="minorEastAsia"/>
@@ -6953,21 +6923,7 @@
         <w:rPr>
           <w:rFonts w:eastAsiaTheme="minorEastAsia"/>
         </w:rPr>
-        <w:t xml:space="preserve">. Complex numbers can be added, subtracted, and multiplied with rules </w:t>
-      </w:r>
-      <w:proofErr w:type="gramStart"/>
-      <w:r>
-        <w:rPr>
-          <w:rFonts w:eastAsiaTheme="minorEastAsia"/>
-        </w:rPr>
-        <w:t>similar to</w:t>
-      </w:r>
-      <w:proofErr w:type="gramEnd"/>
-      <w:r>
-        <w:rPr>
-          <w:rFonts w:eastAsiaTheme="minorEastAsia"/>
-        </w:rPr>
-        <w:t xml:space="preserve"> polynomial adding, subtracting and multiplying.</w:t>
+        <w:t>. Complex numbers can be added, subtracted, and multiplied with rules similar to polynomial adding, subtracting and multiplying.</w:t>
       </w:r>
     </w:p>
     <w:p>
@@ -7442,35 +7398,7 @@
         <w:rPr>
           <w:rFonts w:eastAsiaTheme="minorEastAsia"/>
         </w:rPr>
-        <w:t xml:space="preserve">, they </w:t>
-      </w:r>
-      <w:proofErr w:type="gramStart"/>
-      <w:r>
-        <w:rPr>
-          <w:rFonts w:eastAsiaTheme="minorEastAsia"/>
-        </w:rPr>
-        <w:t>are considered to be</w:t>
-      </w:r>
-      <w:proofErr w:type="gramEnd"/>
-      <w:r>
-        <w:rPr>
-          <w:rFonts w:eastAsiaTheme="minorEastAsia"/>
-        </w:rPr>
-        <w:t xml:space="preserve"> like terms. </w:t>
-      </w:r>
-      <w:proofErr w:type="gramStart"/>
-      <w:r>
-        <w:rPr>
-          <w:rFonts w:eastAsiaTheme="minorEastAsia"/>
-        </w:rPr>
-        <w:t>So</w:t>
-      </w:r>
-      <w:proofErr w:type="gramEnd"/>
-      <w:r>
-        <w:rPr>
-          <w:rFonts w:eastAsiaTheme="minorEastAsia"/>
-        </w:rPr>
-        <w:t xml:space="preserve"> they can be combined as you would do with variables, </w:t>
+        <w:t xml:space="preserve">, they are considered to be like terms. So they can be combined as you would do with variables, </w:t>
       </w:r>
       <w:r>
         <w:rPr>
@@ -7554,21 +7482,7 @@
         <w:rPr>
           <w:rFonts w:eastAsiaTheme="minorEastAsia"/>
         </w:rPr>
-        <w:t xml:space="preserve"> is </w:t>
-      </w:r>
-      <w:proofErr w:type="gramStart"/>
-      <w:r>
-        <w:rPr>
-          <w:rFonts w:eastAsiaTheme="minorEastAsia"/>
-        </w:rPr>
-        <w:t>similar to</w:t>
-      </w:r>
-      <w:proofErr w:type="gramEnd"/>
-      <w:r>
-        <w:rPr>
-          <w:rFonts w:eastAsiaTheme="minorEastAsia"/>
-        </w:rPr>
-        <w:t xml:space="preserve"> multiplying expressions like </w:t>
+        <w:t xml:space="preserve"> is similar to multiplying expressions like </w:t>
       </w:r>
       <m:oMath>
         <m:r>
@@ -8706,16 +8620,8 @@
               <w:rPr>
                 <w:rFonts w:eastAsiaTheme="minorEastAsia"/>
               </w:rPr>
-              <w:t>-</w:t>
+              <w:t>-i</w:t>
             </w:r>
-            <w:proofErr w:type="spellStart"/>
-            <w:r>
-              <w:rPr>
-                <w:rFonts w:eastAsiaTheme="minorEastAsia"/>
-              </w:rPr>
-              <w:t>i</w:t>
-            </w:r>
-            <w:proofErr w:type="spellEnd"/>
           </w:p>
         </w:tc>
       </w:tr>
@@ -8978,21 +8884,7 @@
         <w:rPr>
           <w:rFonts w:eastAsiaTheme="minorEastAsia"/>
         </w:rPr>
-        <w:t xml:space="preserve"> cycle between the </w:t>
-      </w:r>
-      <w:proofErr w:type="gramStart"/>
-      <w:r>
-        <w:rPr>
-          <w:rFonts w:eastAsiaTheme="minorEastAsia"/>
-        </w:rPr>
-        <w:t>for</w:t>
-      </w:r>
-      <w:proofErr w:type="gramEnd"/>
-      <w:r>
-        <w:rPr>
-          <w:rFonts w:eastAsiaTheme="minorEastAsia"/>
-        </w:rPr>
-        <w:t xml:space="preserve"> values: </w:t>
+        <w:t xml:space="preserve"> cycle between the for values: </w:t>
       </w:r>
       <m:oMath>
         <m:r>
@@ -9263,21 +9155,7 @@
         <w:rPr>
           <w:rFonts w:eastAsiaTheme="minorEastAsia"/>
         </w:rPr>
-        <w:t xml:space="preserve">. A complex number is </w:t>
-      </w:r>
-      <w:proofErr w:type="gramStart"/>
-      <w:r>
-        <w:rPr>
-          <w:rFonts w:eastAsiaTheme="minorEastAsia"/>
-        </w:rPr>
-        <w:t>a number of</w:t>
-      </w:r>
-      <w:proofErr w:type="gramEnd"/>
-      <w:r>
-        <w:rPr>
-          <w:rFonts w:eastAsiaTheme="minorEastAsia"/>
-        </w:rPr>
-        <w:t xml:space="preserve"> the form </w:t>
+        <w:t xml:space="preserve">. A complex number is a number of the form </w:t>
       </w:r>
       <m:oMath>
         <m:r>
@@ -9524,21 +9402,7 @@
         <w:rPr>
           <w:rFonts w:eastAsiaTheme="minorEastAsia"/>
         </w:rPr>
-        <w:t xml:space="preserve">Complex numbers can be </w:t>
-      </w:r>
-      <w:proofErr w:type="gramStart"/>
-      <w:r>
-        <w:rPr>
-          <w:rFonts w:eastAsiaTheme="minorEastAsia"/>
-        </w:rPr>
-        <w:t>multiplied the way binomials are multiplied</w:t>
-      </w:r>
-      <w:proofErr w:type="gramEnd"/>
-      <w:r>
-        <w:rPr>
-          <w:rFonts w:eastAsiaTheme="minorEastAsia"/>
-        </w:rPr>
-        <w:t xml:space="preserve"> by using the FOIL shortcut. Anytime an </w:t>
+        <w:t xml:space="preserve">Complex numbers can be multiplied the way binomials are multiplied by using the FOIL shortcut. Anytime an </w:t>
       </w:r>
       <m:oMath>
         <m:sSup>
@@ -10807,49 +10671,7 @@
           <w:rFonts w:eastAsiaTheme="minorEastAsia"/>
         </w:rPr>
         <w:br/>
-        <w:t xml:space="preserve">(1) </w:t>
-      </w:r>
-      <w:proofErr w:type="gramStart"/>
-      <w:r>
-        <w:rPr>
-          <w:rFonts w:eastAsiaTheme="minorEastAsia"/>
-        </w:rPr>
-        <w:t>5  (</w:t>
-      </w:r>
-      <w:proofErr w:type="gramEnd"/>
-      <w:r>
-        <w:rPr>
-          <w:rFonts w:eastAsiaTheme="minorEastAsia"/>
-        </w:rPr>
-        <w:t>2) -</w:t>
-      </w:r>
-      <w:proofErr w:type="gramStart"/>
-      <w:r>
-        <w:rPr>
-          <w:rFonts w:eastAsiaTheme="minorEastAsia"/>
-        </w:rPr>
-        <w:t>5  (</w:t>
-      </w:r>
-      <w:proofErr w:type="gramEnd"/>
-      <w:r>
-        <w:rPr>
-          <w:rFonts w:eastAsiaTheme="minorEastAsia"/>
-        </w:rPr>
-        <w:t>3) 7</w:t>
-      </w:r>
-      <w:proofErr w:type="gramStart"/>
-      <w:r>
-        <w:rPr>
-          <w:rFonts w:eastAsiaTheme="minorEastAsia"/>
-        </w:rPr>
-        <w:t xml:space="preserve">   (</w:t>
-      </w:r>
-      <w:proofErr w:type="gramEnd"/>
-      <w:r>
-        <w:rPr>
-          <w:rFonts w:eastAsiaTheme="minorEastAsia"/>
-        </w:rPr>
-        <w:t>4) -7</w:t>
+        <w:t>(1) 5  (2) -5  (3) 7   (4) -7</w:t>
       </w:r>
     </w:p>
     <w:p>
@@ -15879,21 +15701,7 @@
         <w:rPr>
           <w:rFonts w:eastAsiaTheme="minorEastAsia"/>
         </w:rPr>
-        <w:t>A radical equation is one that involves the square root, or cube root, or other kind of root of a variable. If a radical equation also involves the same variable raised to the first power, the equation has multiple solutions</w:t>
-      </w:r>
-      <w:proofErr w:type="gramStart"/>
-      <w:r>
-        <w:rPr>
-          <w:rFonts w:eastAsiaTheme="minorEastAsia"/>
-        </w:rPr>
-        <w:t xml:space="preserve"> One</w:t>
-      </w:r>
-      <w:proofErr w:type="gramEnd"/>
-      <w:r>
-        <w:rPr>
-          <w:rFonts w:eastAsiaTheme="minorEastAsia"/>
-        </w:rPr>
-        <w:t xml:space="preserve"> step in a radical equation is usually to, at some point, square, or cube, both sides of the equation.</w:t>
+        <w:t>A radical equation is one that involves the square root, or cube root, or other kind of root of a variable. If a radical equation also involves the same variable raised to the first power, the equation has multiple solutions One step in a radical equation is usually to, at some point, square, or cube, both sides of the equation.</w:t>
       </w:r>
     </w:p>
     <w:p>
@@ -16384,21 +16192,12 @@
           <w:bCs/>
         </w:rPr>
       </w:pPr>
-      <w:proofErr w:type="gramStart"/>
       <w:r>
         <w:rPr>
           <w:b/>
           <w:bCs/>
         </w:rPr>
-        <w:t>Two-Radical</w:t>
-      </w:r>
-      <w:proofErr w:type="gramEnd"/>
-      <w:r>
-        <w:rPr>
-          <w:b/>
-          <w:bCs/>
-        </w:rPr>
-        <w:t xml:space="preserve"> Equations</w:t>
+        <w:t>Two-Radical Equations</w:t>
       </w:r>
     </w:p>
     <w:p>
@@ -16473,21 +16272,7 @@
         <w:rPr>
           <w:rFonts w:eastAsiaTheme="minorEastAsia"/>
         </w:rPr>
-        <w:t xml:space="preserve"> must be isolated by subtracting 3 from both sides of the equation. Then the equation </w:t>
-      </w:r>
-      <w:proofErr w:type="gramStart"/>
-      <w:r>
-        <w:rPr>
-          <w:rFonts w:eastAsiaTheme="minorEastAsia"/>
-        </w:rPr>
-        <w:t>an</w:t>
-      </w:r>
-      <w:proofErr w:type="gramEnd"/>
-      <w:r>
-        <w:rPr>
-          <w:rFonts w:eastAsiaTheme="minorEastAsia"/>
-        </w:rPr>
-        <w:t xml:space="preserve"> be completed by squaring both sides of the equation to eliminate the radical sign.</w:t>
+        <w:t xml:space="preserve"> must be isolated by subtracting 3 from both sides of the equation. Then the equation an be completed by squaring both sides of the equation to eliminate the radical sign.</w:t>
       </w:r>
     </w:p>
     <w:p>
@@ -17768,21 +17553,7 @@
         <w:rPr>
           <w:rFonts w:eastAsiaTheme="minorEastAsia"/>
         </w:rPr>
-        <w:t xml:space="preserve">When this happens, the number is not an answer to the equation and we </w:t>
-      </w:r>
-      <w:proofErr w:type="gramStart"/>
-      <w:r>
-        <w:rPr>
-          <w:rFonts w:eastAsiaTheme="minorEastAsia"/>
-        </w:rPr>
-        <w:t>not include</w:t>
-      </w:r>
-      <w:proofErr w:type="gramEnd"/>
-      <w:r>
-        <w:rPr>
-          <w:rFonts w:eastAsiaTheme="minorEastAsia"/>
-        </w:rPr>
-        <w:t xml:space="preserve"> it in the solution set. The clearest way to indicate this on a test is to cross out the </w:t>
+        <w:t xml:space="preserve">When this happens, the number is not an answer to the equation and we not include it in the solution set. The clearest way to indicate this on a test is to cross out the </w:t>
       </w:r>
       <m:oMath>
         <m:r>
@@ -18025,79 +17796,29 @@
           <w:rFonts w:eastAsiaTheme="minorEastAsia"/>
         </w:rPr>
         <w:br/>
-        <w:t>(</w:t>
-      </w:r>
-      <w:proofErr w:type="gramStart"/>
-      <w:r>
-        <w:rPr>
-          <w:rFonts w:eastAsiaTheme="minorEastAsia"/>
-        </w:rPr>
-        <w:t>1) {</w:t>
-      </w:r>
-      <w:proofErr w:type="gramEnd"/>
-      <w:r>
-        <w:rPr>
-          <w:rFonts w:eastAsiaTheme="minorEastAsia"/>
-        </w:rPr>
-        <w:t>2, 8}</w:t>
+        <w:t>(1) {2, 8}</w:t>
       </w:r>
       <w:r>
         <w:rPr>
           <w:rFonts w:eastAsiaTheme="minorEastAsia"/>
         </w:rPr>
         <w:br/>
-        <w:t>(</w:t>
-      </w:r>
-      <w:proofErr w:type="gramStart"/>
-      <w:r>
-        <w:rPr>
-          <w:rFonts w:eastAsiaTheme="minorEastAsia"/>
-        </w:rPr>
-        <w:t>2) {</w:t>
-      </w:r>
-      <w:proofErr w:type="gramEnd"/>
-      <w:r>
-        <w:rPr>
-          <w:rFonts w:eastAsiaTheme="minorEastAsia"/>
-        </w:rPr>
-        <w:t>8}</w:t>
+        <w:t>(2) {8}</w:t>
       </w:r>
       <w:r>
         <w:rPr>
           <w:rFonts w:eastAsiaTheme="minorEastAsia"/>
         </w:rPr>
         <w:br/>
-        <w:t>(</w:t>
-      </w:r>
-      <w:proofErr w:type="gramStart"/>
-      <w:r>
-        <w:rPr>
-          <w:rFonts w:eastAsiaTheme="minorEastAsia"/>
-        </w:rPr>
-        <w:t>3) {</w:t>
-      </w:r>
-      <w:proofErr w:type="gramEnd"/>
-      <w:r>
-        <w:rPr>
-          <w:rFonts w:eastAsiaTheme="minorEastAsia"/>
-        </w:rPr>
-        <w:t>2}</w:t>
+        <w:t>(3) {2}</w:t>
       </w:r>
       <w:r>
         <w:rPr>
           <w:rFonts w:eastAsiaTheme="minorEastAsia"/>
         </w:rPr>
         <w:br/>
-        <w:t>(</w:t>
-      </w:r>
-      <w:proofErr w:type="gramStart"/>
-      <w:r>
-        <w:rPr>
-          <w:rFonts w:eastAsiaTheme="minorEastAsia"/>
-        </w:rPr>
-        <w:t>4) {}</w:t>
-      </w:r>
-      <w:proofErr w:type="gramEnd"/>
+        <w:t>(4) {}</w:t>
+      </w:r>
     </w:p>
     <w:p>
       <w:pPr>
@@ -18122,23 +17843,7 @@
         <w:rPr>
           <w:rFonts w:eastAsiaTheme="minorEastAsia"/>
         </w:rPr>
-        <w:t xml:space="preserve">This question </w:t>
-      </w:r>
-      <w:proofErr w:type="spellStart"/>
-      <w:proofErr w:type="gramStart"/>
-      <w:r>
-        <w:rPr>
-          <w:rFonts w:eastAsiaTheme="minorEastAsia"/>
-        </w:rPr>
-        <w:t>an</w:t>
-      </w:r>
-      <w:proofErr w:type="spellEnd"/>
-      <w:proofErr w:type="gramEnd"/>
-      <w:r>
-        <w:rPr>
-          <w:rFonts w:eastAsiaTheme="minorEastAsia"/>
-        </w:rPr>
-        <w:t xml:space="preserve"> be solved with algebra like the others and will eventually become a quadratic equation with two solutions </w:t>
+        <w:t xml:space="preserve">This question an be solved with algebra like the others and will eventually become a quadratic equation with two solutions </w:t>
       </w:r>
       <m:oMath>
         <m:r>
@@ -18206,35 +17911,7 @@
         <w:rPr>
           <w:rFonts w:eastAsiaTheme="minorEastAsia"/>
         </w:rPr>
-        <w:t xml:space="preserve"> and most </w:t>
-      </w:r>
-      <w:proofErr w:type="gramStart"/>
-      <w:r>
-        <w:rPr>
-          <w:rFonts w:eastAsiaTheme="minorEastAsia"/>
-        </w:rPr>
-        <w:t>accurate way to</w:t>
-      </w:r>
-      <w:proofErr w:type="gramEnd"/>
-      <w:r>
-        <w:rPr>
-          <w:rFonts w:eastAsiaTheme="minorEastAsia"/>
-        </w:rPr>
-        <w:t xml:space="preserve"> </w:t>
-      </w:r>
-      <w:proofErr w:type="gramStart"/>
-      <w:r>
-        <w:rPr>
-          <w:rFonts w:eastAsiaTheme="minorEastAsia"/>
-        </w:rPr>
-        <w:t>answer it</w:t>
-      </w:r>
-      <w:proofErr w:type="gramEnd"/>
-      <w:r>
-        <w:rPr>
-          <w:rFonts w:eastAsiaTheme="minorEastAsia"/>
-        </w:rPr>
-        <w:t xml:space="preserve"> would be to check the two numbers </w:t>
+        <w:t xml:space="preserve"> and most accurate way to answer it would be to check the two numbers </w:t>
       </w:r>
       <m:oMath>
         <m:r>
@@ -18367,49 +18044,7 @@
         <w:rPr>
           <w:rFonts w:eastAsiaTheme="minorEastAsia"/>
         </w:rPr>
-        <w:t xml:space="preserve"> is a lengthy process. It is tempting to try to square both sides to eliminate all the radicals. However, this </w:t>
-      </w:r>
-      <w:proofErr w:type="gramStart"/>
-      <w:r>
-        <w:rPr>
-          <w:rFonts w:eastAsiaTheme="minorEastAsia"/>
-        </w:rPr>
-        <w:t>doe</w:t>
-      </w:r>
-      <w:proofErr w:type="gramEnd"/>
-      <w:r>
-        <w:rPr>
-          <w:rFonts w:eastAsiaTheme="minorEastAsia"/>
-        </w:rPr>
-        <w:t xml:space="preserve"> </w:t>
-      </w:r>
-      <w:proofErr w:type="gramStart"/>
-      <w:r>
-        <w:rPr>
-          <w:rFonts w:eastAsiaTheme="minorEastAsia"/>
-        </w:rPr>
-        <w:t>not work</w:t>
-      </w:r>
-      <w:proofErr w:type="gramEnd"/>
-      <w:r>
-        <w:rPr>
-          <w:rFonts w:eastAsiaTheme="minorEastAsia"/>
-        </w:rPr>
-        <w:t xml:space="preserve"> since after squaring the left side with FOIL, there will </w:t>
-      </w:r>
-      <w:proofErr w:type="gramStart"/>
-      <w:r>
-        <w:rPr>
-          <w:rFonts w:eastAsiaTheme="minorEastAsia"/>
-        </w:rPr>
-        <w:t>outer</w:t>
-      </w:r>
-      <w:proofErr w:type="gramEnd"/>
-      <w:r>
-        <w:rPr>
-          <w:rFonts w:eastAsiaTheme="minorEastAsia"/>
-        </w:rPr>
-        <w:t xml:space="preserve"> and inner terms to deal with.</w:t>
+        <w:t xml:space="preserve"> is a lengthy process. It is tempting to try to square both sides to eliminate all the radicals. However, this doe not work since after squaring the left side with FOIL, there will outer and inner terms to deal with.</w:t>
       </w:r>
     </w:p>
     <w:p>
@@ -21928,36 +21563,8 @@
           <w:b/>
           <w:bCs/>
         </w:rPr>
-        <w:t xml:space="preserve">Solution set of new </w:t>
-      </w:r>
-      <w:proofErr w:type="gramStart"/>
-      <w:r>
-        <w:rPr>
-          <w:rFonts w:eastAsiaTheme="minorEastAsia"/>
-          <w:b/>
-          <w:bCs/>
-        </w:rPr>
-        <w:t>equation: {</w:t>
-      </w:r>
-      <w:proofErr w:type="gramEnd"/>
-      <w:r>
-        <w:rPr>
-          <w:rFonts w:eastAsiaTheme="minorEastAsia"/>
-          <w:b/>
-          <w:bCs/>
-        </w:rPr>
-        <w:t xml:space="preserve">-3, </w:t>
-      </w:r>
-      <w:proofErr w:type="gramStart"/>
-      <w:r>
-        <w:rPr>
-          <w:rFonts w:eastAsiaTheme="minorEastAsia"/>
-          <w:b/>
-          <w:bCs/>
-        </w:rPr>
-        <w:t>3 }</w:t>
-      </w:r>
-      <w:proofErr w:type="gramEnd"/>
+        <w:t>Solution set of new equation: {-3, 3 }</w:t>
+      </w:r>
     </w:p>
     <w:p>
       <w:pPr>
@@ -24483,7 +24090,7 @@
           <w:noProof/>
         </w:rPr>
         <w:drawing>
-          <wp:inline distT="0" distB="0" distL="0" distR="0" wp14:anchorId="3E5E7C88" wp14:editId="09155360">
+          <wp:inline distT="0" distB="0" distL="0" distR="0" wp14:anchorId="3E5E7C88" wp14:editId="02D6819F">
             <wp:extent cx="1618488" cy="2057400"/>
             <wp:effectExtent l="0" t="0" r="1270" b="0"/>
             <wp:docPr id="677975303" name="Picture 1"/>
@@ -24683,21 +24290,7 @@
         <w:rPr>
           <w:rFonts w:eastAsiaTheme="minorEastAsia"/>
         </w:rPr>
-        <w:t xml:space="preserve">). </w:t>
-      </w:r>
-      <w:proofErr w:type="gramStart"/>
-      <w:r>
-        <w:rPr>
-          <w:rFonts w:eastAsiaTheme="minorEastAsia"/>
-        </w:rPr>
-        <w:t>So</w:t>
-      </w:r>
-      <w:proofErr w:type="gramEnd"/>
-      <w:r>
-        <w:rPr>
-          <w:rFonts w:eastAsiaTheme="minorEastAsia"/>
-        </w:rPr>
-        <w:t xml:space="preserve"> the </w:t>
+        <w:t xml:space="preserve">). So the </w:t>
       </w:r>
       <m:oMath>
         <m:r>
@@ -24794,15 +24387,7 @@
         </w:rPr>
       </w:pPr>
       <w:r>
-        <w:t xml:space="preserve">This curve is </w:t>
-      </w:r>
-      <w:proofErr w:type="gramStart"/>
-      <w:r>
-        <w:t>actually a</w:t>
-      </w:r>
-      <w:proofErr w:type="gramEnd"/>
-      <w:r>
-        <w:t xml:space="preserve"> half of a parabola reflected over the line </w:t>
+        <w:t xml:space="preserve">This curve is actually a half of a parabola reflected over the line </w:t>
       </w:r>
       <m:oMath>
         <m:r>
@@ -25520,7 +25105,7 @@
                 <v:shape id="_x0000_i1025" type="#_x0000_t75" style="width:251.4pt;height:235.55pt" o:ole="">
                   <v:imagedata r:id="rId11" o:title=""/>
                 </v:shape>
-                <o:OLEObject Type="Embed" ProgID="PBrush" ShapeID="_x0000_i1025" DrawAspect="Content" ObjectID="_1806998973" r:id="rId12"/>
+                <o:OLEObject Type="Embed" ProgID="PBrush" ShapeID="_x0000_i1025" DrawAspect="Content" ObjectID="_1807008316" r:id="rId12"/>
               </w:object>
             </w:r>
             <w:r>
@@ -25639,7 +25224,7 @@
                 <v:shape id="_x0000_i1026" type="#_x0000_t75" style="width:270.1pt;height:253.05pt" o:ole="">
                   <v:imagedata r:id="rId13" o:title=""/>
                 </v:shape>
-                <o:OLEObject Type="Embed" ProgID="PBrush" ShapeID="_x0000_i1026" DrawAspect="Content" ObjectID="_1806998974" r:id="rId14"/>
+                <o:OLEObject Type="Embed" ProgID="PBrush" ShapeID="_x0000_i1026" DrawAspect="Content" ObjectID="_1807008317" r:id="rId14"/>
               </w:object>
             </w:r>
           </w:p>
@@ -25798,7 +25383,7 @@
                 <v:shape id="_x0000_i1027" type="#_x0000_t75" style="width:263.45pt;height:246.8pt" o:ole="">
                   <v:imagedata r:id="rId15" o:title=""/>
                 </v:shape>
-                <o:OLEObject Type="Embed" ProgID="PBrush" ShapeID="_x0000_i1027" DrawAspect="Content" ObjectID="_1806998975" r:id="rId16"/>
+                <o:OLEObject Type="Embed" ProgID="PBrush" ShapeID="_x0000_i1027" DrawAspect="Content" ObjectID="_1807008318" r:id="rId16"/>
               </w:object>
             </w:r>
           </w:p>
@@ -26184,7 +25769,7 @@
           <w:noProof/>
         </w:rPr>
         <w:drawing>
-          <wp:inline distT="0" distB="0" distL="0" distR="0" wp14:anchorId="2F349289" wp14:editId="64075A05">
+          <wp:inline distT="0" distB="0" distL="0" distR="0" wp14:anchorId="2F349289" wp14:editId="79B3D3EF">
             <wp:extent cx="2002536" cy="2459736"/>
             <wp:effectExtent l="0" t="0" r="0" b="0"/>
             <wp:docPr id="1118420053" name="Picture 5"/>
@@ -26857,6 +26442,9 @@
             <m:t>-x=2</m:t>
           </m:r>
           <m:r>
+            <m:rPr>
+              <m:sty m:val="p"/>
+            </m:rPr>
             <w:rPr>
               <w:rFonts w:ascii="Cambria Math" w:eastAsiaTheme="minorEastAsia" w:hAnsi="Cambria Math"/>
             </w:rPr>
@@ -26871,6 +26459,9 @@
             <m:t>+x=+x</m:t>
           </m:r>
           <m:r>
+            <m:rPr>
+              <m:sty m:val="p"/>
+            </m:rPr>
             <w:rPr>
               <w:rFonts w:ascii="Cambria Math" w:eastAsiaTheme="minorEastAsia" w:hAnsi="Cambria Math"/>
             </w:rPr>
@@ -26905,6 +26496,9 @@
             <m:t>=x+2</m:t>
           </m:r>
           <m:r>
+            <m:rPr>
+              <m:sty m:val="p"/>
+            </m:rPr>
             <w:rPr>
               <w:rFonts w:eastAsiaTheme="minorEastAsia"/>
             </w:rPr>
@@ -27000,6 +26594,9 @@
             <m:t>=6</m:t>
           </m:r>
           <m:r>
+            <m:rPr>
+              <m:sty m:val="p"/>
+            </m:rPr>
             <w:rPr>
               <w:rFonts w:eastAsiaTheme="minorEastAsia"/>
             </w:rPr>
@@ -27078,19 +26675,2095 @@
         </w:rPr>
         <w:t>(1) (8, 17)</w:t>
       </w:r>
-      <w:r>
-        <w:rPr>
-          <w:rFonts w:eastAsiaTheme="minorEastAsia"/>
-          <w:b/>
-          <w:bCs/>
-        </w:rPr>
+    </w:p>
+    <w:p>
+      <w:pPr>
+        <w:pStyle w:val="ListParagraph"/>
+        <w:numPr>
+          <w:ilvl w:val="0"/>
+          <w:numId w:val="25"/>
+        </w:numPr>
+      </w:pPr>
+      <w:r>
+        <w:br w:type="column"/>
+      </w:r>
+      <w:r>
+        <w:lastRenderedPageBreak/>
+        <w:t>Show how you arrived at your answers.</w:t>
+      </w:r>
+    </w:p>
+    <w:p>
+      <w:pPr>
+        <w:pStyle w:val="ListParagraph"/>
+        <w:numPr>
+          <w:ilvl w:val="0"/>
+          <w:numId w:val="27"/>
+        </w:numPr>
+      </w:pPr>
+      <w:r>
+        <w:t xml:space="preserve">Sketch the graph of </w:t>
+      </w:r>
+      <m:oMath>
+        <m:r>
+          <w:rPr>
+            <w:rFonts w:ascii="Cambria Math" w:hAnsi="Cambria Math"/>
+          </w:rPr>
+          <m:t>y=</m:t>
+        </m:r>
+        <m:rad>
+          <m:radPr>
+            <m:degHide m:val="1"/>
+            <m:ctrlPr>
+              <w:rPr>
+                <w:rFonts w:ascii="Cambria Math" w:hAnsi="Cambria Math"/>
+                <w:i/>
+              </w:rPr>
+            </m:ctrlPr>
+          </m:radPr>
+          <m:deg/>
+          <m:e>
+            <m:r>
+              <w:rPr>
+                <w:rFonts w:ascii="Cambria Math" w:hAnsi="Cambria Math"/>
+              </w:rPr>
+              <m:t>x+4</m:t>
+            </m:r>
+          </m:e>
+        </m:rad>
+      </m:oMath>
+      <w:r>
+        <w:rPr>
+          <w:rFonts w:eastAsiaTheme="minorEastAsia"/>
+        </w:rPr>
+        <w:t xml:space="preserve"> on the axes below.</w:t>
+      </w:r>
+    </w:p>
+    <w:tbl>
+      <w:tblPr>
+        <w:tblStyle w:val="TableGrid"/>
+        <w:tblW w:w="0" w:type="auto"/>
+        <w:jc w:val="center"/>
+        <w:tblLook w:val="04A0" w:firstRow="1" w:lastRow="0" w:firstColumn="1" w:lastColumn="0" w:noHBand="0" w:noVBand="1"/>
+      </w:tblPr>
+      <w:tblGrid>
+        <w:gridCol w:w="625"/>
+        <w:gridCol w:w="540"/>
+      </w:tblGrid>
+      <w:tr>
+        <w:trPr>
+          <w:jc w:val="center"/>
+        </w:trPr>
+        <w:tc>
+          <w:tcPr>
+            <w:tcW w:w="625" w:type="dxa"/>
+          </w:tcPr>
+          <w:p>
+            <w:pPr>
+              <w:pStyle w:val="NoSpacing"/>
+              <w:jc w:val="center"/>
+            </w:pPr>
+            <w:r>
+              <w:t>x</w:t>
+            </w:r>
+          </w:p>
+        </w:tc>
+        <w:tc>
+          <w:tcPr>
+            <w:tcW w:w="540" w:type="dxa"/>
+          </w:tcPr>
+          <w:p>
+            <w:pPr>
+              <w:pStyle w:val="NoSpacing"/>
+              <w:jc w:val="center"/>
+            </w:pPr>
+            <w:r>
+              <w:t>y</w:t>
+            </w:r>
+          </w:p>
+        </w:tc>
+      </w:tr>
+      <w:tr>
+        <w:trPr>
+          <w:jc w:val="center"/>
+        </w:trPr>
+        <w:tc>
+          <w:tcPr>
+            <w:tcW w:w="625" w:type="dxa"/>
+          </w:tcPr>
+          <w:p>
+            <w:pPr>
+              <w:pStyle w:val="NoSpacing"/>
+              <w:jc w:val="center"/>
+            </w:pPr>
+            <w:r>
+              <w:t>-4</w:t>
+            </w:r>
+          </w:p>
+        </w:tc>
+        <w:tc>
+          <w:tcPr>
+            <w:tcW w:w="540" w:type="dxa"/>
+          </w:tcPr>
+          <w:p>
+            <w:pPr>
+              <w:pStyle w:val="NoSpacing"/>
+              <w:jc w:val="center"/>
+            </w:pPr>
+            <w:r>
+              <w:t>0</w:t>
+            </w:r>
+          </w:p>
+        </w:tc>
+      </w:tr>
+      <w:tr>
+        <w:trPr>
+          <w:jc w:val="center"/>
+        </w:trPr>
+        <w:tc>
+          <w:tcPr>
+            <w:tcW w:w="625" w:type="dxa"/>
+          </w:tcPr>
+          <w:p>
+            <w:pPr>
+              <w:pStyle w:val="NoSpacing"/>
+              <w:jc w:val="center"/>
+            </w:pPr>
+            <w:r>
+              <w:t>0</w:t>
+            </w:r>
+          </w:p>
+        </w:tc>
+        <w:tc>
+          <w:tcPr>
+            <w:tcW w:w="540" w:type="dxa"/>
+          </w:tcPr>
+          <w:p>
+            <w:pPr>
+              <w:pStyle w:val="NoSpacing"/>
+              <w:jc w:val="center"/>
+            </w:pPr>
+            <w:r>
+              <w:t>2</w:t>
+            </w:r>
+          </w:p>
+        </w:tc>
+      </w:tr>
+      <w:tr>
+        <w:trPr>
+          <w:jc w:val="center"/>
+        </w:trPr>
+        <w:tc>
+          <w:tcPr>
+            <w:tcW w:w="625" w:type="dxa"/>
+          </w:tcPr>
+          <w:p>
+            <w:pPr>
+              <w:pStyle w:val="NoSpacing"/>
+              <w:jc w:val="center"/>
+            </w:pPr>
+            <w:r>
+              <w:t>5</w:t>
+            </w:r>
+          </w:p>
+        </w:tc>
+        <w:tc>
+          <w:tcPr>
+            <w:tcW w:w="540" w:type="dxa"/>
+          </w:tcPr>
+          <w:p>
+            <w:pPr>
+              <w:pStyle w:val="NoSpacing"/>
+              <w:jc w:val="center"/>
+            </w:pPr>
+            <w:r>
+              <w:t>3</w:t>
+            </w:r>
+          </w:p>
+        </w:tc>
+      </w:tr>
+      <w:tr>
+        <w:trPr>
+          <w:jc w:val="center"/>
+        </w:trPr>
+        <w:tc>
+          <w:tcPr>
+            <w:tcW w:w="625" w:type="dxa"/>
+          </w:tcPr>
+          <w:p>
+            <w:pPr>
+              <w:pStyle w:val="NoSpacing"/>
+              <w:jc w:val="center"/>
+            </w:pPr>
+            <w:r>
+              <w:t>12</w:t>
+            </w:r>
+          </w:p>
+        </w:tc>
+        <w:tc>
+          <w:tcPr>
+            <w:tcW w:w="540" w:type="dxa"/>
+          </w:tcPr>
+          <w:p>
+            <w:pPr>
+              <w:pStyle w:val="NoSpacing"/>
+              <w:jc w:val="center"/>
+            </w:pPr>
+            <w:r>
+              <w:t>4</w:t>
+            </w:r>
+          </w:p>
+        </w:tc>
+      </w:tr>
+      <w:tr>
+        <w:trPr>
+          <w:jc w:val="center"/>
+        </w:trPr>
+        <w:tc>
+          <w:tcPr>
+            <w:tcW w:w="625" w:type="dxa"/>
+          </w:tcPr>
+          <w:p>
+            <w:pPr>
+              <w:pStyle w:val="NoSpacing"/>
+              <w:jc w:val="center"/>
+            </w:pPr>
+            <w:r>
+              <w:t>21</w:t>
+            </w:r>
+          </w:p>
+        </w:tc>
+        <w:tc>
+          <w:tcPr>
+            <w:tcW w:w="540" w:type="dxa"/>
+          </w:tcPr>
+          <w:p>
+            <w:pPr>
+              <w:pStyle w:val="NoSpacing"/>
+              <w:jc w:val="center"/>
+            </w:pPr>
+            <w:r>
+              <w:t>5</w:t>
+            </w:r>
+          </w:p>
+        </w:tc>
+      </w:tr>
+    </w:tbl>
+    <w:p>
+      <w:pPr>
+        <w:pStyle w:val="ListParagraph"/>
+      </w:pPr>
+      <w:r>
         <w:br/>
       </w:r>
       <w:r>
         <w:rPr>
-          <w:rFonts w:eastAsiaTheme="minorEastAsia"/>
-        </w:rPr>
+          <w:noProof/>
+        </w:rPr>
+        <w:drawing>
+          <wp:inline distT="0" distB="0" distL="0" distR="0" wp14:anchorId="3F234B68" wp14:editId="130A7B98">
+            <wp:extent cx="2670048" cy="2377440"/>
+            <wp:effectExtent l="0" t="0" r="0" b="3810"/>
+            <wp:docPr id="234727107" name="Picture 2"/>
+            <wp:cNvGraphicFramePr>
+              <a:graphicFrameLocks xmlns:a="http://schemas.openxmlformats.org/drawingml/2006/main" noChangeAspect="1"/>
+            </wp:cNvGraphicFramePr>
+            <a:graphic xmlns:a="http://schemas.openxmlformats.org/drawingml/2006/main">
+              <a:graphicData uri="http://schemas.openxmlformats.org/drawingml/2006/picture">
+                <pic:pic xmlns:pic="http://schemas.openxmlformats.org/drawingml/2006/picture">
+                  <pic:nvPicPr>
+                    <pic:cNvPr id="0" name="Picture 5"/>
+                    <pic:cNvPicPr>
+                      <a:picLocks noChangeAspect="1" noChangeArrowheads="1"/>
+                    </pic:cNvPicPr>
+                  </pic:nvPicPr>
+                  <pic:blipFill>
+                    <a:blip r:embed="rId18">
+                      <a:extLst>
+                        <a:ext uri="{28A0092B-C50C-407E-A947-70E740481C1C}">
+                          <a14:useLocalDpi xmlns:a14="http://schemas.microsoft.com/office/drawing/2010/main" val="0"/>
+                        </a:ext>
+                      </a:extLst>
+                    </a:blip>
+                    <a:srcRect/>
+                    <a:stretch>
+                      <a:fillRect/>
+                    </a:stretch>
+                  </pic:blipFill>
+                  <pic:spPr bwMode="auto">
+                    <a:xfrm>
+                      <a:off x="0" y="0"/>
+                      <a:ext cx="2670048" cy="2377440"/>
+                    </a:xfrm>
+                    <a:prstGeom prst="rect">
+                      <a:avLst/>
+                    </a:prstGeom>
+                    <a:noFill/>
+                    <a:ln>
+                      <a:noFill/>
+                    </a:ln>
+                  </pic:spPr>
+                </pic:pic>
+              </a:graphicData>
+            </a:graphic>
+          </wp:inline>
+        </w:drawing>
+      </w:r>
+    </w:p>
+    <w:p>
+      <w:pPr>
+        <w:pStyle w:val="ListParagraph"/>
+        <w:numPr>
+          <w:ilvl w:val="0"/>
+          <w:numId w:val="27"/>
+        </w:numPr>
+      </w:pPr>
+      <w:r>
+        <w:t>What is the equation for this graph?</w:t>
+      </w:r>
+      <w:r>
         <w:br/>
+        <w:t>Points: (2, -4),</w:t>
+      </w:r>
+      <w:r>
+        <w:t>(3, -3),</w:t>
+      </w:r>
+      <w:r>
+        <w:t xml:space="preserve"> (6, -2)</w:t>
+      </w:r>
+      <w:r>
+        <w:br/>
+        <w:t>(h, k) = (2, -4)</w:t>
+      </w:r>
+      <w:r>
+        <w:br/>
+      </w:r>
+      <m:oMathPara>
+        <m:oMath>
+          <m:r>
+            <w:rPr>
+              <w:rFonts w:ascii="Cambria Math" w:hAnsi="Cambria Math"/>
+            </w:rPr>
+            <m:t>y=a</m:t>
+          </m:r>
+          <m:rad>
+            <m:radPr>
+              <m:degHide m:val="1"/>
+              <m:ctrlPr>
+                <w:rPr>
+                  <w:rFonts w:ascii="Cambria Math" w:hAnsi="Cambria Math"/>
+                  <w:i/>
+                </w:rPr>
+              </m:ctrlPr>
+            </m:radPr>
+            <m:deg/>
+            <m:e>
+              <m:r>
+                <w:rPr>
+                  <w:rFonts w:ascii="Cambria Math" w:hAnsi="Cambria Math"/>
+                </w:rPr>
+                <m:t>x-h</m:t>
+              </m:r>
+            </m:e>
+          </m:rad>
+          <m:r>
+            <w:rPr>
+              <w:rFonts w:ascii="Cambria Math" w:hAnsi="Cambria Math"/>
+            </w:rPr>
+            <m:t>+k</m:t>
+          </m:r>
+          <m:r>
+            <w:rPr>
+              <w:rFonts w:eastAsiaTheme="minorEastAsia"/>
+            </w:rPr>
+            <w:br/>
+          </m:r>
+        </m:oMath>
+        <m:oMath>
+          <m:r>
+            <w:rPr>
+              <w:rFonts w:ascii="Cambria Math" w:hAnsi="Cambria Math"/>
+            </w:rPr>
+            <m:t>y=</m:t>
+          </m:r>
+          <m:rad>
+            <m:radPr>
+              <m:degHide m:val="1"/>
+              <m:ctrlPr>
+                <w:rPr>
+                  <w:rFonts w:ascii="Cambria Math" w:hAnsi="Cambria Math"/>
+                  <w:i/>
+                </w:rPr>
+              </m:ctrlPr>
+            </m:radPr>
+            <m:deg/>
+            <m:e>
+              <m:r>
+                <w:rPr>
+                  <w:rFonts w:ascii="Cambria Math" w:hAnsi="Cambria Math"/>
+                </w:rPr>
+                <m:t>x-2</m:t>
+              </m:r>
+            </m:e>
+          </m:rad>
+          <m:r>
+            <w:rPr>
+              <w:rFonts w:ascii="Cambria Math" w:hAnsi="Cambria Math"/>
+            </w:rPr>
+            <m:t>-4</m:t>
+          </m:r>
+          <m:r>
+            <w:rPr>
+              <w:rFonts w:eastAsiaTheme="minorEastAsia"/>
+            </w:rPr>
+            <w:br/>
+          </m:r>
+          <m:r>
+            <w:rPr>
+              <w:rFonts w:eastAsiaTheme="minorEastAsia"/>
+            </w:rPr>
+            <w:br/>
+          </m:r>
+        </m:oMath>
+      </m:oMathPara>
+      <w:hyperlink r:id="rId19" w:history="1">
+        <w:r>
+          <w:rPr>
+            <w:rStyle w:val="Hyperlink"/>
+            <w:rFonts w:eastAsiaTheme="minorEastAsia"/>
+          </w:rPr>
+          <w:t>Writing Equatio</w:t>
+        </w:r>
+        <w:r>
+          <w:rPr>
+            <w:rStyle w:val="Hyperlink"/>
+            <w:rFonts w:eastAsiaTheme="minorEastAsia"/>
+          </w:rPr>
+          <w:t>n</w:t>
+        </w:r>
+        <w:r>
+          <w:rPr>
+            <w:rStyle w:val="Hyperlink"/>
+            <w:rFonts w:eastAsiaTheme="minorEastAsia"/>
+          </w:rPr>
+          <w:t xml:space="preserve"> Given a Square R</w:t>
+        </w:r>
+        <w:r>
+          <w:rPr>
+            <w:rStyle w:val="Hyperlink"/>
+            <w:rFonts w:eastAsiaTheme="minorEastAsia"/>
+          </w:rPr>
+          <w:t>o</w:t>
+        </w:r>
+        <w:r>
+          <w:rPr>
+            <w:rStyle w:val="Hyperlink"/>
+            <w:rFonts w:eastAsiaTheme="minorEastAsia"/>
+          </w:rPr>
+          <w:t>ot Graph</w:t>
+        </w:r>
+      </w:hyperlink>
+      <w:r>
+        <w:rPr>
+          <w:rFonts w:eastAsiaTheme="minorEastAsia"/>
+        </w:rPr>
+        <w:br/>
+      </w:r>
+      <w:r>
+        <w:rPr>
+          <w:rFonts w:eastAsiaTheme="minorEastAsia"/>
+        </w:rPr>
+        <w:br/>
+      </w:r>
+      <w:r>
+        <w:rPr>
+          <w:noProof/>
+        </w:rPr>
+        <w:drawing>
+          <wp:inline distT="0" distB="0" distL="0" distR="0" wp14:anchorId="182C875E" wp14:editId="7CCB01A1">
+            <wp:extent cx="2660904" cy="2404872"/>
+            <wp:effectExtent l="0" t="0" r="6350" b="0"/>
+            <wp:docPr id="920589060" name="Picture 3"/>
+            <wp:cNvGraphicFramePr>
+              <a:graphicFrameLocks xmlns:a="http://schemas.openxmlformats.org/drawingml/2006/main" noChangeAspect="1"/>
+            </wp:cNvGraphicFramePr>
+            <a:graphic xmlns:a="http://schemas.openxmlformats.org/drawingml/2006/main">
+              <a:graphicData uri="http://schemas.openxmlformats.org/drawingml/2006/picture">
+                <pic:pic xmlns:pic="http://schemas.openxmlformats.org/drawingml/2006/picture">
+                  <pic:nvPicPr>
+                    <pic:cNvPr id="0" name="Picture 6"/>
+                    <pic:cNvPicPr>
+                      <a:picLocks noChangeAspect="1" noChangeArrowheads="1"/>
+                    </pic:cNvPicPr>
+                  </pic:nvPicPr>
+                  <pic:blipFill>
+                    <a:blip r:embed="rId20">
+                      <a:extLst>
+                        <a:ext uri="{28A0092B-C50C-407E-A947-70E740481C1C}">
+                          <a14:useLocalDpi xmlns:a14="http://schemas.microsoft.com/office/drawing/2010/main" val="0"/>
+                        </a:ext>
+                      </a:extLst>
+                    </a:blip>
+                    <a:srcRect/>
+                    <a:stretch>
+                      <a:fillRect/>
+                    </a:stretch>
+                  </pic:blipFill>
+                  <pic:spPr bwMode="auto">
+                    <a:xfrm>
+                      <a:off x="0" y="0"/>
+                      <a:ext cx="2660904" cy="2404872"/>
+                    </a:xfrm>
+                    <a:prstGeom prst="rect">
+                      <a:avLst/>
+                    </a:prstGeom>
+                    <a:noFill/>
+                    <a:ln>
+                      <a:noFill/>
+                    </a:ln>
+                  </pic:spPr>
+                </pic:pic>
+              </a:graphicData>
+            </a:graphic>
+          </wp:inline>
+        </w:drawing>
+      </w:r>
+    </w:p>
+    <w:p>
+      <w:pPr>
+        <w:pStyle w:val="ListParagraph"/>
+        <w:numPr>
+          <w:ilvl w:val="0"/>
+          <w:numId w:val="27"/>
+        </w:numPr>
+      </w:pPr>
+      <w:r>
+        <w:rPr>
+          <w:rFonts w:eastAsiaTheme="minorEastAsia"/>
+        </w:rPr>
+        <w:br w:type="column"/>
+        <w:t xml:space="preserve">Ariana thinks that this graph is a vertical stretch by a factor of 2 of </w:t>
+      </w:r>
+      <m:oMath>
+        <m:r>
+          <w:rPr>
+            <w:rFonts w:ascii="Cambria Math" w:eastAsiaTheme="minorEastAsia" w:hAnsi="Cambria Math"/>
+          </w:rPr>
+          <m:t>y=</m:t>
+        </m:r>
+        <m:rad>
+          <m:radPr>
+            <m:degHide m:val="1"/>
+            <m:ctrlPr>
+              <w:rPr>
+                <w:rFonts w:ascii="Cambria Math" w:eastAsiaTheme="minorEastAsia" w:hAnsi="Cambria Math"/>
+                <w:i/>
+              </w:rPr>
+            </m:ctrlPr>
+          </m:radPr>
+          <m:deg/>
+          <m:e>
+            <m:r>
+              <w:rPr>
+                <w:rFonts w:ascii="Cambria Math" w:eastAsiaTheme="minorEastAsia" w:hAnsi="Cambria Math"/>
+              </w:rPr>
+              <m:t>x</m:t>
+            </m:r>
+          </m:e>
+        </m:rad>
+      </m:oMath>
+      <w:r>
+        <w:rPr>
+          <w:rFonts w:eastAsiaTheme="minorEastAsia"/>
+        </w:rPr>
+        <w:t>. Sienna thinks that it is a horizontal squeeze by a favor of 4. Who is correct?</w:t>
+      </w:r>
+      <w:r>
+        <w:rPr>
+          <w:rFonts w:eastAsiaTheme="minorEastAsia"/>
+        </w:rPr>
+        <w:br/>
+        <w:t>Points: (0, 0), (4, 4), (9, 6)</w:t>
+      </w:r>
+      <w:r>
+        <w:rPr>
+          <w:rFonts w:eastAsiaTheme="minorEastAsia"/>
+        </w:rPr>
+        <w:br/>
+      </w:r>
+      <w:r>
+        <w:rPr>
+          <w:rFonts w:eastAsiaTheme="minorEastAsia"/>
+        </w:rPr>
+        <w:br/>
+      </w:r>
+      <m:oMathPara>
+        <m:oMath>
+          <m:r>
+            <w:rPr>
+              <w:rFonts w:ascii="Cambria Math" w:hAnsi="Cambria Math"/>
+              <w:highlight w:val="yellow"/>
+            </w:rPr>
+            <m:t>y=a</m:t>
+          </m:r>
+          <m:rad>
+            <m:radPr>
+              <m:degHide m:val="1"/>
+              <m:ctrlPr>
+                <w:rPr>
+                  <w:rFonts w:ascii="Cambria Math" w:hAnsi="Cambria Math"/>
+                  <w:i/>
+                  <w:highlight w:val="yellow"/>
+                </w:rPr>
+              </m:ctrlPr>
+            </m:radPr>
+            <m:deg/>
+            <m:e>
+              <m:r>
+                <w:rPr>
+                  <w:rFonts w:ascii="Cambria Math" w:hAnsi="Cambria Math"/>
+                  <w:highlight w:val="yellow"/>
+                </w:rPr>
+                <m:t>x-h</m:t>
+              </m:r>
+            </m:e>
+          </m:rad>
+          <m:r>
+            <w:rPr>
+              <w:rFonts w:ascii="Cambria Math" w:hAnsi="Cambria Math"/>
+              <w:highlight w:val="yellow"/>
+            </w:rPr>
+            <m:t>+k</m:t>
+          </m:r>
+          <m:r>
+            <w:rPr>
+              <w:rFonts w:eastAsiaTheme="minorEastAsia"/>
+            </w:rPr>
+            <w:br/>
+          </m:r>
+        </m:oMath>
+        <m:oMath>
+          <m:d>
+            <m:dPr>
+              <m:ctrlPr>
+                <w:rPr>
+                  <w:rFonts w:ascii="Cambria Math" w:eastAsiaTheme="minorEastAsia" w:hAnsi="Cambria Math"/>
+                  <w:i/>
+                </w:rPr>
+              </m:ctrlPr>
+            </m:dPr>
+            <m:e>
+              <m:r>
+                <w:rPr>
+                  <w:rFonts w:ascii="Cambria Math" w:eastAsiaTheme="minorEastAsia" w:hAnsi="Cambria Math"/>
+                </w:rPr>
+                <m:t>h,k</m:t>
+              </m:r>
+            </m:e>
+          </m:d>
+          <m:r>
+            <w:rPr>
+              <w:rFonts w:ascii="Cambria Math" w:eastAsiaTheme="minorEastAsia" w:hAnsi="Cambria Math"/>
+            </w:rPr>
+            <m:t>=(0,</m:t>
+          </m:r>
+          <m:r>
+            <w:rPr>
+              <w:rFonts w:ascii="Cambria Math" w:eastAsiaTheme="minorEastAsia" w:hAnsi="Cambria Math"/>
+            </w:rPr>
+            <m:t>0</m:t>
+          </m:r>
+          <m:r>
+            <w:rPr>
+              <w:rFonts w:ascii="Cambria Math" w:eastAsiaTheme="minorEastAsia" w:hAnsi="Cambria Math"/>
+            </w:rPr>
+            <m:t>)</m:t>
+          </m:r>
+          <m:r>
+            <w:rPr>
+              <w:rFonts w:eastAsiaTheme="minorEastAsia"/>
+            </w:rPr>
+            <w:br/>
+          </m:r>
+          <m:r>
+            <w:rPr>
+              <w:rFonts w:eastAsiaTheme="minorEastAsia"/>
+            </w:rPr>
+            <w:br/>
+            <w:t xml:space="preserve">Vertical Stretch: </w:t>
+          </m:r>
+          <m:r>
+            <w:rPr>
+              <w:rFonts w:ascii="Cambria Math" w:eastAsiaTheme="minorEastAsia" w:hAnsi="Cambria Math"/>
+            </w:rPr>
+            <m:t>y=2</m:t>
+          </m:r>
+          <m:rad>
+            <m:radPr>
+              <m:degHide m:val="1"/>
+              <m:ctrlPr>
+                <w:rPr>
+                  <w:rFonts w:ascii="Cambria Math" w:eastAsiaTheme="minorEastAsia" w:hAnsi="Cambria Math"/>
+                  <w:i/>
+                </w:rPr>
+              </m:ctrlPr>
+            </m:radPr>
+            <m:deg/>
+            <m:e>
+              <m:r>
+                <w:rPr>
+                  <w:rFonts w:ascii="Cambria Math" w:eastAsiaTheme="minorEastAsia" w:hAnsi="Cambria Math"/>
+                </w:rPr>
+                <m:t>x</m:t>
+              </m:r>
+            </m:e>
+          </m:rad>
+        </m:oMath>
+      </m:oMathPara>
+    </w:p>
+    <w:tbl>
+      <w:tblPr>
+        <w:tblStyle w:val="TableGrid"/>
+        <w:tblW w:w="0" w:type="auto"/>
+        <w:jc w:val="center"/>
+        <w:tblLook w:val="04A0" w:firstRow="1" w:lastRow="0" w:firstColumn="1" w:lastColumn="0" w:noHBand="0" w:noVBand="1"/>
+      </w:tblPr>
+      <w:tblGrid>
+        <w:gridCol w:w="535"/>
+        <w:gridCol w:w="1260"/>
+      </w:tblGrid>
+      <w:tr>
+        <w:trPr>
+          <w:jc w:val="center"/>
+        </w:trPr>
+        <w:tc>
+          <w:tcPr>
+            <w:tcW w:w="535" w:type="dxa"/>
+          </w:tcPr>
+          <w:p>
+            <w:pPr>
+              <w:pStyle w:val="NoSpacing"/>
+              <w:jc w:val="center"/>
+            </w:pPr>
+            <w:r>
+              <w:t>x</w:t>
+            </w:r>
+          </w:p>
+        </w:tc>
+        <w:tc>
+          <w:tcPr>
+            <w:tcW w:w="1260" w:type="dxa"/>
+          </w:tcPr>
+          <w:p>
+            <w:pPr>
+              <w:pStyle w:val="NoSpacing"/>
+              <w:jc w:val="center"/>
+            </w:pPr>
+            <m:oMathPara>
+              <m:oMath>
+                <m:r>
+                  <w:rPr>
+                    <w:rFonts w:ascii="Cambria Math" w:eastAsiaTheme="minorEastAsia" w:hAnsi="Cambria Math"/>
+                  </w:rPr>
+                  <m:t>y=2</m:t>
+                </m:r>
+                <m:rad>
+                  <m:radPr>
+                    <m:degHide m:val="1"/>
+                    <m:ctrlPr>
+                      <w:rPr>
+                        <w:rFonts w:ascii="Cambria Math" w:eastAsiaTheme="minorEastAsia" w:hAnsi="Cambria Math"/>
+                        <w:i/>
+                      </w:rPr>
+                    </m:ctrlPr>
+                  </m:radPr>
+                  <m:deg/>
+                  <m:e>
+                    <m:r>
+                      <w:rPr>
+                        <w:rFonts w:ascii="Cambria Math" w:eastAsiaTheme="minorEastAsia" w:hAnsi="Cambria Math"/>
+                      </w:rPr>
+                      <m:t>x</m:t>
+                    </m:r>
+                  </m:e>
+                </m:rad>
+              </m:oMath>
+            </m:oMathPara>
+          </w:p>
+        </w:tc>
+      </w:tr>
+      <w:tr>
+        <w:trPr>
+          <w:jc w:val="center"/>
+        </w:trPr>
+        <w:tc>
+          <w:tcPr>
+            <w:tcW w:w="535" w:type="dxa"/>
+          </w:tcPr>
+          <w:p>
+            <w:pPr>
+              <w:pStyle w:val="NoSpacing"/>
+              <w:jc w:val="center"/>
+            </w:pPr>
+            <w:r>
+              <w:t>0</w:t>
+            </w:r>
+          </w:p>
+        </w:tc>
+        <w:tc>
+          <w:tcPr>
+            <w:tcW w:w="1260" w:type="dxa"/>
+          </w:tcPr>
+          <w:p>
+            <w:pPr>
+              <w:pStyle w:val="NoSpacing"/>
+              <w:jc w:val="center"/>
+            </w:pPr>
+            <w:r>
+              <w:t>0</w:t>
+            </w:r>
+          </w:p>
+        </w:tc>
+      </w:tr>
+      <w:tr>
+        <w:trPr>
+          <w:jc w:val="center"/>
+        </w:trPr>
+        <w:tc>
+          <w:tcPr>
+            <w:tcW w:w="535" w:type="dxa"/>
+          </w:tcPr>
+          <w:p>
+            <w:pPr>
+              <w:pStyle w:val="NoSpacing"/>
+              <w:jc w:val="center"/>
+            </w:pPr>
+            <w:r>
+              <w:t>4</w:t>
+            </w:r>
+          </w:p>
+        </w:tc>
+        <w:tc>
+          <w:tcPr>
+            <w:tcW w:w="1260" w:type="dxa"/>
+          </w:tcPr>
+          <w:p>
+            <w:pPr>
+              <w:pStyle w:val="NoSpacing"/>
+              <w:jc w:val="center"/>
+            </w:pPr>
+            <w:r>
+              <w:t>4</w:t>
+            </w:r>
+          </w:p>
+        </w:tc>
+      </w:tr>
+      <w:tr>
+        <w:trPr>
+          <w:jc w:val="center"/>
+        </w:trPr>
+        <w:tc>
+          <w:tcPr>
+            <w:tcW w:w="535" w:type="dxa"/>
+          </w:tcPr>
+          <w:p>
+            <w:pPr>
+              <w:pStyle w:val="NoSpacing"/>
+              <w:jc w:val="center"/>
+            </w:pPr>
+            <w:r>
+              <w:t>9</w:t>
+            </w:r>
+          </w:p>
+        </w:tc>
+        <w:tc>
+          <w:tcPr>
+            <w:tcW w:w="1260" w:type="dxa"/>
+          </w:tcPr>
+          <w:p>
+            <w:pPr>
+              <w:pStyle w:val="NoSpacing"/>
+              <w:jc w:val="center"/>
+            </w:pPr>
+            <w:r>
+              <w:t>6</w:t>
+            </w:r>
+          </w:p>
+        </w:tc>
+      </w:tr>
+    </w:tbl>
+    <w:p>
+      <w:pPr>
+        <w:pStyle w:val="ListParagraph"/>
+      </w:pPr>
+      <w:r>
+        <w:br/>
+        <w:t>Vertical Stretch matches the points.</w:t>
+      </w:r>
+      <w:r>
+        <w:br/>
+        <w:t xml:space="preserve">Equation for Vertical Stretch matches the equation given </w:t>
+      </w:r>
+      <m:oMath>
+        <m:d>
+          <m:dPr>
+            <m:ctrlPr>
+              <w:rPr>
+                <w:rFonts w:ascii="Cambria Math" w:hAnsi="Cambria Math"/>
+                <w:i/>
+              </w:rPr>
+            </m:ctrlPr>
+          </m:dPr>
+          <m:e>
+            <m:r>
+              <w:rPr>
+                <w:rFonts w:ascii="Cambria Math" w:hAnsi="Cambria Math"/>
+              </w:rPr>
+              <m:t>h,k</m:t>
+            </m:r>
+          </m:e>
+        </m:d>
+        <m:r>
+          <w:rPr>
+            <w:rFonts w:ascii="Cambria Math" w:hAnsi="Cambria Math"/>
+          </w:rPr>
+          <m:t>=(0, 0)</m:t>
+        </m:r>
+      </m:oMath>
+      <w:r>
+        <w:br/>
+      </w:r>
+      <w:r>
+        <w:br/>
+        <w:t xml:space="preserve">Horizontal </w:t>
+      </w:r>
+      <w:r>
+        <w:t>Squeeze</w:t>
+      </w:r>
+      <w:r>
+        <w:t>:</w:t>
+      </w:r>
+      <w:r>
+        <w:t xml:space="preserve"> </w:t>
+      </w:r>
+      <m:oMath>
+        <m:r>
+          <w:rPr>
+            <w:rFonts w:ascii="Cambria Math" w:hAnsi="Cambria Math"/>
+          </w:rPr>
+          <m:t>y=</m:t>
+        </m:r>
+        <m:rad>
+          <m:radPr>
+            <m:degHide m:val="1"/>
+            <m:ctrlPr>
+              <w:rPr>
+                <w:rFonts w:ascii="Cambria Math" w:hAnsi="Cambria Math"/>
+                <w:i/>
+              </w:rPr>
+            </m:ctrlPr>
+          </m:radPr>
+          <m:deg/>
+          <m:e>
+            <m:r>
+              <w:rPr>
+                <w:rFonts w:ascii="Cambria Math" w:hAnsi="Cambria Math"/>
+              </w:rPr>
+              <m:t>x</m:t>
+            </m:r>
+          </m:e>
+        </m:rad>
+        <m:r>
+          <w:rPr>
+            <w:rFonts w:ascii="Cambria Math" w:hAnsi="Cambria Math"/>
+          </w:rPr>
+          <m:t>+2</m:t>
+        </m:r>
+      </m:oMath>
+    </w:p>
+    <w:tbl>
+      <w:tblPr>
+        <w:tblStyle w:val="TableGrid"/>
+        <w:tblW w:w="0" w:type="auto"/>
+        <w:jc w:val="center"/>
+        <w:tblLook w:val="04A0" w:firstRow="1" w:lastRow="0" w:firstColumn="1" w:lastColumn="0" w:noHBand="0" w:noVBand="1"/>
+      </w:tblPr>
+      <w:tblGrid>
+        <w:gridCol w:w="535"/>
+        <w:gridCol w:w="1440"/>
+      </w:tblGrid>
+      <w:tr>
+        <w:trPr>
+          <w:jc w:val="center"/>
+        </w:trPr>
+        <w:tc>
+          <w:tcPr>
+            <w:tcW w:w="535" w:type="dxa"/>
+          </w:tcPr>
+          <w:p>
+            <w:pPr>
+              <w:pStyle w:val="NoSpacing"/>
+              <w:jc w:val="center"/>
+            </w:pPr>
+            <w:r>
+              <w:t>x</w:t>
+            </w:r>
+          </w:p>
+        </w:tc>
+        <w:tc>
+          <w:tcPr>
+            <w:tcW w:w="1440" w:type="dxa"/>
+          </w:tcPr>
+          <w:p>
+            <w:pPr>
+              <w:pStyle w:val="NoSpacing"/>
+              <w:jc w:val="center"/>
+            </w:pPr>
+            <m:oMathPara>
+              <m:oMath>
+                <m:r>
+                  <w:rPr>
+                    <w:rFonts w:ascii="Cambria Math" w:hAnsi="Cambria Math"/>
+                  </w:rPr>
+                  <m:t>y=</m:t>
+                </m:r>
+                <m:rad>
+                  <m:radPr>
+                    <m:degHide m:val="1"/>
+                    <m:ctrlPr>
+                      <w:rPr>
+                        <w:rFonts w:ascii="Cambria Math" w:hAnsi="Cambria Math"/>
+                        <w:i/>
+                      </w:rPr>
+                    </m:ctrlPr>
+                  </m:radPr>
+                  <m:deg/>
+                  <m:e>
+                    <m:r>
+                      <w:rPr>
+                        <w:rFonts w:ascii="Cambria Math" w:hAnsi="Cambria Math"/>
+                      </w:rPr>
+                      <m:t>x</m:t>
+                    </m:r>
+                    <m:r>
+                      <w:rPr>
+                        <w:rFonts w:ascii="Cambria Math" w:hAnsi="Cambria Math"/>
+                      </w:rPr>
+                      <m:t>-2</m:t>
+                    </m:r>
+                  </m:e>
+                </m:rad>
+                <m:r>
+                  <w:rPr>
+                    <w:rFonts w:ascii="Cambria Math" w:hAnsi="Cambria Math"/>
+                  </w:rPr>
+                  <m:t>+2</m:t>
+                </m:r>
+              </m:oMath>
+            </m:oMathPara>
+          </w:p>
+        </w:tc>
+      </w:tr>
+      <w:tr>
+        <w:trPr>
+          <w:jc w:val="center"/>
+        </w:trPr>
+        <w:tc>
+          <w:tcPr>
+            <w:tcW w:w="535" w:type="dxa"/>
+          </w:tcPr>
+          <w:p>
+            <w:pPr>
+              <w:pStyle w:val="NoSpacing"/>
+              <w:jc w:val="center"/>
+            </w:pPr>
+            <w:r>
+              <w:t>0</w:t>
+            </w:r>
+          </w:p>
+        </w:tc>
+        <w:tc>
+          <w:tcPr>
+            <w:tcW w:w="1440" w:type="dxa"/>
+          </w:tcPr>
+          <w:p>
+            <w:pPr>
+              <w:pStyle w:val="NoSpacing"/>
+              <w:jc w:val="center"/>
+            </w:pPr>
+            <w:r>
+              <w:t>2</w:t>
+            </w:r>
+          </w:p>
+        </w:tc>
+      </w:tr>
+      <w:tr>
+        <w:trPr>
+          <w:jc w:val="center"/>
+        </w:trPr>
+        <w:tc>
+          <w:tcPr>
+            <w:tcW w:w="535" w:type="dxa"/>
+          </w:tcPr>
+          <w:p>
+            <w:pPr>
+              <w:pStyle w:val="NoSpacing"/>
+              <w:jc w:val="center"/>
+            </w:pPr>
+            <w:r>
+              <w:t>4</w:t>
+            </w:r>
+          </w:p>
+        </w:tc>
+        <w:tc>
+          <w:tcPr>
+            <w:tcW w:w="1440" w:type="dxa"/>
+          </w:tcPr>
+          <w:p>
+            <w:pPr>
+              <w:pStyle w:val="NoSpacing"/>
+              <w:jc w:val="center"/>
+            </w:pPr>
+            <w:r>
+              <w:t>4</w:t>
+            </w:r>
+          </w:p>
+        </w:tc>
+      </w:tr>
+      <w:tr>
+        <w:trPr>
+          <w:jc w:val="center"/>
+        </w:trPr>
+        <w:tc>
+          <w:tcPr>
+            <w:tcW w:w="535" w:type="dxa"/>
+          </w:tcPr>
+          <w:p>
+            <w:pPr>
+              <w:pStyle w:val="NoSpacing"/>
+              <w:jc w:val="center"/>
+            </w:pPr>
+            <w:r>
+              <w:t>9</w:t>
+            </w:r>
+          </w:p>
+        </w:tc>
+        <w:tc>
+          <w:tcPr>
+            <w:tcW w:w="1440" w:type="dxa"/>
+          </w:tcPr>
+          <w:p>
+            <w:pPr>
+              <w:pStyle w:val="NoSpacing"/>
+              <w:jc w:val="center"/>
+            </w:pPr>
+            <w:r>
+              <w:t>5</w:t>
+            </w:r>
+          </w:p>
+        </w:tc>
+      </w:tr>
+    </w:tbl>
+    <w:p>
+      <w:pPr>
+        <w:pStyle w:val="ListParagraph"/>
+      </w:pPr>
+      <w:r>
+        <w:t>Horizontal transformations shift the solution either right or left, but vertical solutions do not.</w:t>
+      </w:r>
+    </w:p>
+    <w:p>
+      <w:pPr>
+        <w:pStyle w:val="ListParagraph"/>
+        <w:rPr>
+          <w:rFonts w:eastAsiaTheme="minorEastAsia"/>
+        </w:rPr>
+      </w:pPr>
+      <w:r>
+        <w:t>The horizontal squeeze equation does not fit the points on the graph.</w:t>
+      </w:r>
+      <w:r>
+        <w:t xml:space="preserve"> No addition or subtraction to </w:t>
+      </w:r>
+      <m:oMath>
+        <m:rad>
+          <m:radPr>
+            <m:degHide m:val="1"/>
+            <m:ctrlPr>
+              <w:rPr>
+                <w:rFonts w:ascii="Cambria Math" w:hAnsi="Cambria Math"/>
+                <w:i/>
+              </w:rPr>
+            </m:ctrlPr>
+          </m:radPr>
+          <m:deg/>
+          <m:e>
+            <m:r>
+              <w:rPr>
+                <w:rFonts w:ascii="Cambria Math" w:hAnsi="Cambria Math"/>
+              </w:rPr>
+              <m:t>x</m:t>
+            </m:r>
+          </m:e>
+        </m:rad>
+      </m:oMath>
+      <w:r>
+        <w:rPr>
+          <w:rFonts w:eastAsiaTheme="minorEastAsia"/>
+        </w:rPr>
+        <w:t xml:space="preserve"> will have the first point being (0, 0).</w:t>
+      </w:r>
+    </w:p>
+    <w:p>
+      <w:pPr>
+        <w:pStyle w:val="ListParagraph"/>
+        <w:rPr>
+          <w:rFonts w:eastAsiaTheme="minorEastAsia"/>
+        </w:rPr>
+      </w:pPr>
+    </w:p>
+    <w:p>
+      <w:pPr>
+        <w:pStyle w:val="NoSpacing"/>
+        <w:numPr>
+          <w:ilvl w:val="0"/>
+          <w:numId w:val="27"/>
+        </w:numPr>
+      </w:pPr>
+      <w:r>
+        <w:br w:type="column"/>
+      </w:r>
+      <w:r>
+        <w:lastRenderedPageBreak/>
+        <w:t xml:space="preserve">How does the graph of </w:t>
+      </w:r>
+      <m:oMath>
+        <m:r>
+          <w:rPr>
+            <w:rFonts w:ascii="Cambria Math" w:hAnsi="Cambria Math"/>
+          </w:rPr>
+          <m:t>y=</m:t>
+        </m:r>
+        <m:rad>
+          <m:radPr>
+            <m:ctrlPr>
+              <w:rPr>
+                <w:rFonts w:ascii="Cambria Math" w:hAnsi="Cambria Math"/>
+                <w:i/>
+              </w:rPr>
+            </m:ctrlPr>
+          </m:radPr>
+          <m:deg>
+            <m:r>
+              <w:rPr>
+                <w:rFonts w:ascii="Cambria Math" w:hAnsi="Cambria Math"/>
+              </w:rPr>
+              <m:t>3</m:t>
+            </m:r>
+          </m:deg>
+          <m:e>
+            <m:r>
+              <w:rPr>
+                <w:rFonts w:ascii="Cambria Math" w:hAnsi="Cambria Math"/>
+              </w:rPr>
+              <m:t>x</m:t>
+            </m:r>
+          </m:e>
+        </m:rad>
+      </m:oMath>
+      <w:r>
+        <w:rPr>
+          <w:rFonts w:eastAsiaTheme="minorEastAsia"/>
+        </w:rPr>
+        <w:t xml:space="preserve"> compare to the graph of </w:t>
+      </w:r>
+      <m:oMath>
+        <m:r>
+          <w:rPr>
+            <w:rFonts w:ascii="Cambria Math" w:eastAsiaTheme="minorEastAsia" w:hAnsi="Cambria Math"/>
+          </w:rPr>
+          <m:t>y=</m:t>
+        </m:r>
+        <m:rad>
+          <m:radPr>
+            <m:degHide m:val="1"/>
+            <m:ctrlPr>
+              <w:rPr>
+                <w:rFonts w:ascii="Cambria Math" w:eastAsiaTheme="minorEastAsia" w:hAnsi="Cambria Math"/>
+                <w:i/>
+              </w:rPr>
+            </m:ctrlPr>
+          </m:radPr>
+          <m:deg/>
+          <m:e>
+            <m:r>
+              <w:rPr>
+                <w:rFonts w:ascii="Cambria Math" w:eastAsiaTheme="minorEastAsia" w:hAnsi="Cambria Math"/>
+              </w:rPr>
+              <m:t>x</m:t>
+            </m:r>
+          </m:e>
+        </m:rad>
+      </m:oMath>
+      <w:r>
+        <w:rPr>
+          <w:rFonts w:eastAsiaTheme="minorEastAsia"/>
+        </w:rPr>
+        <w:t>.</w:t>
+      </w:r>
+      <w:r>
+        <w:rPr>
+          <w:rFonts w:eastAsiaTheme="minorEastAsia"/>
+        </w:rPr>
+        <w:br/>
+      </w:r>
+      <w:r>
+        <w:br/>
+      </w:r>
+      <w:r>
+        <w:rPr>
+          <w:noProof/>
+        </w:rPr>
+        <w:drawing>
+          <wp:inline distT="0" distB="0" distL="0" distR="0" wp14:anchorId="331E327E" wp14:editId="21E0FCCD">
+            <wp:extent cx="1773936" cy="1600200"/>
+            <wp:effectExtent l="0" t="0" r="0" b="0"/>
+            <wp:docPr id="254266460" name="Picture 6"/>
+            <wp:cNvGraphicFramePr>
+              <a:graphicFrameLocks xmlns:a="http://schemas.openxmlformats.org/drawingml/2006/main" noChangeAspect="1"/>
+            </wp:cNvGraphicFramePr>
+            <a:graphic xmlns:a="http://schemas.openxmlformats.org/drawingml/2006/main">
+              <a:graphicData uri="http://schemas.openxmlformats.org/drawingml/2006/picture">
+                <pic:pic xmlns:pic="http://schemas.openxmlformats.org/drawingml/2006/picture">
+                  <pic:nvPicPr>
+                    <pic:cNvPr id="0" name="Picture 10"/>
+                    <pic:cNvPicPr>
+                      <a:picLocks noChangeAspect="1" noChangeArrowheads="1"/>
+                    </pic:cNvPicPr>
+                  </pic:nvPicPr>
+                  <pic:blipFill>
+                    <a:blip r:embed="rId21" cstate="print">
+                      <a:extLst>
+                        <a:ext uri="{28A0092B-C50C-407E-A947-70E740481C1C}">
+                          <a14:useLocalDpi xmlns:a14="http://schemas.microsoft.com/office/drawing/2010/main" val="0"/>
+                        </a:ext>
+                      </a:extLst>
+                    </a:blip>
+                    <a:srcRect/>
+                    <a:stretch>
+                      <a:fillRect/>
+                    </a:stretch>
+                  </pic:blipFill>
+                  <pic:spPr bwMode="auto">
+                    <a:xfrm>
+                      <a:off x="0" y="0"/>
+                      <a:ext cx="1773936" cy="1600200"/>
+                    </a:xfrm>
+                    <a:prstGeom prst="rect">
+                      <a:avLst/>
+                    </a:prstGeom>
+                    <a:noFill/>
+                    <a:ln>
+                      <a:noFill/>
+                    </a:ln>
+                  </pic:spPr>
+                </pic:pic>
+              </a:graphicData>
+            </a:graphic>
+          </wp:inline>
+        </w:drawing>
+      </w:r>
+      <w:r>
+        <w:br/>
+      </w:r>
+      <w:r>
+        <w:br/>
+      </w:r>
+      <w:r>
+        <w:rPr>
+          <w:noProof/>
+        </w:rPr>
+        <w:drawing>
+          <wp:inline distT="0" distB="0" distL="0" distR="0" wp14:anchorId="44DE4345" wp14:editId="5BC14E2D">
+            <wp:extent cx="1143000" cy="1143000"/>
+            <wp:effectExtent l="0" t="0" r="0" b="0"/>
+            <wp:docPr id="1738263796" name="Picture 5"/>
+            <wp:cNvGraphicFramePr>
+              <a:graphicFrameLocks xmlns:a="http://schemas.openxmlformats.org/drawingml/2006/main" noChangeAspect="1"/>
+            </wp:cNvGraphicFramePr>
+            <a:graphic xmlns:a="http://schemas.openxmlformats.org/drawingml/2006/main">
+              <a:graphicData uri="http://schemas.openxmlformats.org/drawingml/2006/picture">
+                <pic:pic xmlns:pic="http://schemas.openxmlformats.org/drawingml/2006/picture">
+                  <pic:nvPicPr>
+                    <pic:cNvPr id="0" name="Picture 9"/>
+                    <pic:cNvPicPr>
+                      <a:picLocks noChangeAspect="1" noChangeArrowheads="1"/>
+                    </pic:cNvPicPr>
+                  </pic:nvPicPr>
+                  <pic:blipFill>
+                    <a:blip r:embed="rId22" cstate="print">
+                      <a:extLst>
+                        <a:ext uri="{28A0092B-C50C-407E-A947-70E740481C1C}">
+                          <a14:useLocalDpi xmlns:a14="http://schemas.microsoft.com/office/drawing/2010/main" val="0"/>
+                        </a:ext>
+                      </a:extLst>
+                    </a:blip>
+                    <a:srcRect/>
+                    <a:stretch>
+                      <a:fillRect/>
+                    </a:stretch>
+                  </pic:blipFill>
+                  <pic:spPr bwMode="auto">
+                    <a:xfrm>
+                      <a:off x="0" y="0"/>
+                      <a:ext cx="1143000" cy="1143000"/>
+                    </a:xfrm>
+                    <a:prstGeom prst="rect">
+                      <a:avLst/>
+                    </a:prstGeom>
+                    <a:noFill/>
+                    <a:ln>
+                      <a:noFill/>
+                    </a:ln>
+                  </pic:spPr>
+                </pic:pic>
+              </a:graphicData>
+            </a:graphic>
+          </wp:inline>
+        </w:drawing>
+      </w:r>
+      <w:r>
+        <w:br/>
+      </w:r>
+      <m:oMath>
+        <m:r>
+          <w:rPr>
+            <w:rFonts w:ascii="Cambria Math" w:eastAsiaTheme="minorEastAsia" w:hAnsi="Cambria Math"/>
+          </w:rPr>
+          <m:t>y=</m:t>
+        </m:r>
+        <m:rad>
+          <m:radPr>
+            <m:degHide m:val="1"/>
+            <m:ctrlPr>
+              <w:rPr>
+                <w:rFonts w:ascii="Cambria Math" w:eastAsiaTheme="minorEastAsia" w:hAnsi="Cambria Math"/>
+                <w:i/>
+              </w:rPr>
+            </m:ctrlPr>
+          </m:radPr>
+          <m:deg/>
+          <m:e>
+            <m:r>
+              <w:rPr>
+                <w:rFonts w:ascii="Cambria Math" w:eastAsiaTheme="minorEastAsia" w:hAnsi="Cambria Math"/>
+              </w:rPr>
+              <m:t>x</m:t>
+            </m:r>
+          </m:e>
+        </m:rad>
+      </m:oMath>
+      <w:r>
+        <w:rPr>
+          <w:rFonts w:eastAsiaTheme="minorEastAsia"/>
+        </w:rPr>
+        <w:t xml:space="preserve"> on has points in the Quadrant I (positive x and positive y values).</w:t>
+      </w:r>
+      <w:r>
+        <w:rPr>
+          <w:rFonts w:eastAsiaTheme="minorEastAsia"/>
+        </w:rPr>
+        <w:br/>
+      </w:r>
+      <w:r>
+        <w:rPr>
+          <w:rFonts w:eastAsiaTheme="minorEastAsia"/>
+        </w:rPr>
+        <w:br/>
+      </w:r>
+      <m:oMath>
+        <m:r>
+          <w:rPr>
+            <w:rFonts w:ascii="Cambria Math" w:hAnsi="Cambria Math"/>
+          </w:rPr>
+          <m:t>y=</m:t>
+        </m:r>
+        <m:rad>
+          <m:radPr>
+            <m:ctrlPr>
+              <w:rPr>
+                <w:rFonts w:ascii="Cambria Math" w:hAnsi="Cambria Math"/>
+                <w:i/>
+              </w:rPr>
+            </m:ctrlPr>
+          </m:radPr>
+          <m:deg>
+            <m:r>
+              <w:rPr>
+                <w:rFonts w:ascii="Cambria Math" w:hAnsi="Cambria Math"/>
+              </w:rPr>
+              <m:t>3</m:t>
+            </m:r>
+          </m:deg>
+          <m:e>
+            <m:r>
+              <w:rPr>
+                <w:rFonts w:ascii="Cambria Math" w:hAnsi="Cambria Math"/>
+              </w:rPr>
+              <m:t>x</m:t>
+            </m:r>
+          </m:e>
+        </m:rad>
+      </m:oMath>
+      <w:r>
+        <w:rPr>
+          <w:rFonts w:eastAsiaTheme="minorEastAsia"/>
+        </w:rPr>
+        <w:t xml:space="preserve"> has points in Quadrant I and III (positive x and y values or negative x and y values).</w:t>
+      </w:r>
+    </w:p>
+    <w:p>
+      <w:pPr>
+        <w:pStyle w:val="NoSpacing"/>
+        <w:numPr>
+          <w:ilvl w:val="0"/>
+          <w:numId w:val="27"/>
+        </w:numPr>
+      </w:pPr>
+      <w:r>
+        <w:rPr>
+          <w:rFonts w:eastAsiaTheme="minorEastAsia"/>
+        </w:rPr>
+        <w:br w:type="column"/>
+      </w:r>
+      <w:r>
+        <w:rPr>
+          <w:rFonts w:eastAsiaTheme="minorEastAsia"/>
+        </w:rPr>
+        <w:t xml:space="preserve">Based on this graph, what equation has a solution of </w:t>
+      </w:r>
+      <m:oMath>
+        <m:r>
+          <w:rPr>
+            <w:rFonts w:ascii="Cambria Math" w:eastAsiaTheme="minorEastAsia" w:hAnsi="Cambria Math"/>
+          </w:rPr>
+          <m:t>x=y</m:t>
+        </m:r>
+      </m:oMath>
+      <w:r>
+        <w:rPr>
+          <w:rFonts w:eastAsiaTheme="minorEastAsia"/>
+        </w:rPr>
+        <w:t>?</w:t>
+      </w:r>
+      <w:r>
+        <w:rPr>
+          <w:rFonts w:eastAsiaTheme="minorEastAsia"/>
+        </w:rPr>
+        <w:br/>
+      </w:r>
+      <w:r>
+        <w:rPr>
+          <w:rFonts w:eastAsiaTheme="minorEastAsia"/>
+        </w:rPr>
+        <w:br/>
+      </w:r>
+      <m:oMathPara>
+        <m:oMath>
+          <m:r>
+            <w:rPr>
+              <w:rFonts w:ascii="Cambria Math" w:hAnsi="Cambria Math"/>
+              <w:highlight w:val="yellow"/>
+            </w:rPr>
+            <m:t>y=a</m:t>
+          </m:r>
+          <m:rad>
+            <m:radPr>
+              <m:degHide m:val="1"/>
+              <m:ctrlPr>
+                <w:rPr>
+                  <w:rFonts w:ascii="Cambria Math" w:hAnsi="Cambria Math"/>
+                  <w:i/>
+                  <w:highlight w:val="yellow"/>
+                </w:rPr>
+              </m:ctrlPr>
+            </m:radPr>
+            <m:deg/>
+            <m:e>
+              <m:r>
+                <w:rPr>
+                  <w:rFonts w:ascii="Cambria Math" w:hAnsi="Cambria Math"/>
+                  <w:highlight w:val="yellow"/>
+                </w:rPr>
+                <m:t>x-h</m:t>
+              </m:r>
+            </m:e>
+          </m:rad>
+          <m:r>
+            <w:rPr>
+              <w:rFonts w:ascii="Cambria Math" w:hAnsi="Cambria Math"/>
+              <w:highlight w:val="yellow"/>
+            </w:rPr>
+            <m:t>+k</m:t>
+          </m:r>
+          <m:r>
+            <w:rPr>
+              <w:rFonts w:eastAsiaTheme="minorEastAsia"/>
+            </w:rPr>
+            <w:br/>
+          </m:r>
+        </m:oMath>
+      </m:oMathPara>
+      <w:r>
+        <w:t>Points: (-2, 3), (-1, 4), (7, 6)</w:t>
+      </w:r>
+      <w:r>
+        <w:br/>
+      </w:r>
+      <m:oMathPara>
+        <m:oMath>
+          <m:d>
+            <m:dPr>
+              <m:ctrlPr>
+                <w:rPr>
+                  <w:rFonts w:ascii="Cambria Math" w:hAnsi="Cambria Math"/>
+                  <w:i/>
+                </w:rPr>
+              </m:ctrlPr>
+            </m:dPr>
+            <m:e>
+              <m:r>
+                <w:rPr>
+                  <w:rFonts w:ascii="Cambria Math" w:hAnsi="Cambria Math"/>
+                </w:rPr>
+                <m:t>h,k</m:t>
+              </m:r>
+            </m:e>
+          </m:d>
+          <m:r>
+            <w:rPr>
+              <w:rFonts w:ascii="Cambria Math" w:hAnsi="Cambria Math"/>
+            </w:rPr>
+            <m:t>=</m:t>
+          </m:r>
+          <m:d>
+            <m:dPr>
+              <m:ctrlPr>
+                <w:rPr>
+                  <w:rFonts w:ascii="Cambria Math" w:hAnsi="Cambria Math"/>
+                  <w:i/>
+                </w:rPr>
+              </m:ctrlPr>
+            </m:dPr>
+            <m:e>
+              <m:r>
+                <w:rPr>
+                  <w:rFonts w:ascii="Cambria Math" w:hAnsi="Cambria Math"/>
+                </w:rPr>
+                <m:t>-2, 3</m:t>
+              </m:r>
+            </m:e>
+          </m:d>
+          <m:r>
+            <w:rPr>
+              <w:rFonts w:eastAsiaTheme="minorEastAsia"/>
+            </w:rPr>
+            <w:br/>
+          </m:r>
+        </m:oMath>
+      </m:oMathPara>
+      <w:r>
+        <w:rPr>
+          <w:rFonts w:eastAsiaTheme="minorEastAsia"/>
+        </w:rPr>
+        <w:t xml:space="preserve">The point (-1, 4) increases the x value by 1 unit and the y unit by 1, indicating that </w:t>
+      </w:r>
+      <m:oMath>
+        <m:r>
+          <w:rPr>
+            <w:rFonts w:ascii="Cambria Math" w:eastAsiaTheme="minorEastAsia" w:hAnsi="Cambria Math"/>
+          </w:rPr>
+          <m:t>a=1.</m:t>
+        </m:r>
+        <m:r>
+          <w:rPr>
+            <w:rFonts w:ascii="Cambria Math" w:eastAsiaTheme="minorEastAsia" w:hAnsi="Cambria Math"/>
+          </w:rPr>
+          <w:br/>
+        </m:r>
+      </m:oMath>
+      <m:oMathPara>
+        <m:oMath>
+          <m:r>
+            <w:rPr>
+              <w:rFonts w:ascii="Cambria Math" w:hAnsi="Cambria Math"/>
+            </w:rPr>
+            <m:t>y=1</m:t>
+          </m:r>
+          <m:rad>
+            <m:radPr>
+              <m:degHide m:val="1"/>
+              <m:ctrlPr>
+                <w:rPr>
+                  <w:rFonts w:ascii="Cambria Math" w:hAnsi="Cambria Math"/>
+                  <w:i/>
+                </w:rPr>
+              </m:ctrlPr>
+            </m:radPr>
+            <m:deg/>
+            <m:e>
+              <m:r>
+                <w:rPr>
+                  <w:rFonts w:ascii="Cambria Math" w:hAnsi="Cambria Math"/>
+                </w:rPr>
+                <m:t>x-(-2)</m:t>
+              </m:r>
+            </m:e>
+          </m:rad>
+          <m:r>
+            <w:rPr>
+              <w:rFonts w:ascii="Cambria Math" w:hAnsi="Cambria Math"/>
+            </w:rPr>
+            <m:t>+3=</m:t>
+          </m:r>
+          <m:rad>
+            <m:radPr>
+              <m:degHide m:val="1"/>
+              <m:ctrlPr>
+                <w:rPr>
+                  <w:rFonts w:ascii="Cambria Math" w:hAnsi="Cambria Math"/>
+                  <w:i/>
+                </w:rPr>
+              </m:ctrlPr>
+            </m:radPr>
+            <m:deg/>
+            <m:e>
+              <m:r>
+                <w:rPr>
+                  <w:rFonts w:ascii="Cambria Math" w:hAnsi="Cambria Math"/>
+                </w:rPr>
+                <m:t>x+2</m:t>
+              </m:r>
+            </m:e>
+          </m:rad>
+          <m:r>
+            <w:rPr>
+              <w:rFonts w:ascii="Cambria Math" w:hAnsi="Cambria Math"/>
+            </w:rPr>
+            <m:t>+3</m:t>
+          </m:r>
+          <m:r>
+            <w:rPr>
+              <w:rFonts w:eastAsiaTheme="minorEastAsia"/>
+            </w:rPr>
+            <w:br/>
+          </m:r>
+        </m:oMath>
+      </m:oMathPara>
+    </w:p>
+    <w:tbl>
+      <w:tblPr>
+        <w:tblStyle w:val="TableGrid"/>
+        <w:tblW w:w="0" w:type="auto"/>
+        <w:jc w:val="center"/>
+        <w:tblLook w:val="04A0" w:firstRow="1" w:lastRow="0" w:firstColumn="1" w:lastColumn="0" w:noHBand="0" w:noVBand="1"/>
+      </w:tblPr>
+      <w:tblGrid>
+        <w:gridCol w:w="535"/>
+        <w:gridCol w:w="1800"/>
+      </w:tblGrid>
+      <w:tr>
+        <w:trPr>
+          <w:jc w:val="center"/>
+        </w:trPr>
+        <w:tc>
+          <w:tcPr>
+            <w:tcW w:w="535" w:type="dxa"/>
+          </w:tcPr>
+          <w:p>
+            <w:pPr>
+              <w:pStyle w:val="NoSpacing"/>
+              <w:jc w:val="center"/>
+            </w:pPr>
+            <w:r>
+              <w:t>x</w:t>
+            </w:r>
+          </w:p>
+        </w:tc>
+        <w:tc>
+          <w:tcPr>
+            <w:tcW w:w="1800" w:type="dxa"/>
+          </w:tcPr>
+          <w:p>
+            <w:pPr>
+              <w:pStyle w:val="NoSpacing"/>
+              <w:jc w:val="center"/>
+            </w:pPr>
+            <m:oMathPara>
+              <m:oMath>
+                <m:r>
+                  <w:rPr>
+                    <w:rFonts w:ascii="Cambria Math" w:hAnsi="Cambria Math"/>
+                  </w:rPr>
+                  <m:t>y</m:t>
+                </m:r>
+                <m:r>
+                  <w:rPr>
+                    <w:rFonts w:ascii="Cambria Math" w:hAnsi="Cambria Math"/>
+                  </w:rPr>
+                  <m:t>=</m:t>
+                </m:r>
+                <m:rad>
+                  <m:radPr>
+                    <m:degHide m:val="1"/>
+                    <m:ctrlPr>
+                      <w:rPr>
+                        <w:rFonts w:ascii="Cambria Math" w:hAnsi="Cambria Math"/>
+                        <w:i/>
+                      </w:rPr>
+                    </m:ctrlPr>
+                  </m:radPr>
+                  <m:deg/>
+                  <m:e>
+                    <m:r>
+                      <w:rPr>
+                        <w:rFonts w:ascii="Cambria Math" w:hAnsi="Cambria Math"/>
+                      </w:rPr>
+                      <m:t>x+2</m:t>
+                    </m:r>
+                  </m:e>
+                </m:rad>
+                <m:r>
+                  <w:rPr>
+                    <w:rFonts w:ascii="Cambria Math" w:hAnsi="Cambria Math"/>
+                  </w:rPr>
+                  <m:t>+3</m:t>
+                </m:r>
+              </m:oMath>
+            </m:oMathPara>
+          </w:p>
+        </w:tc>
+      </w:tr>
+      <w:tr>
+        <w:trPr>
+          <w:jc w:val="center"/>
+        </w:trPr>
+        <w:tc>
+          <w:tcPr>
+            <w:tcW w:w="535" w:type="dxa"/>
+          </w:tcPr>
+          <w:p>
+            <w:pPr>
+              <w:pStyle w:val="NoSpacing"/>
+              <w:jc w:val="center"/>
+            </w:pPr>
+            <w:r>
+              <w:t>-2</w:t>
+            </w:r>
+          </w:p>
+        </w:tc>
+        <w:tc>
+          <w:tcPr>
+            <w:tcW w:w="1800" w:type="dxa"/>
+          </w:tcPr>
+          <w:p>
+            <w:pPr>
+              <w:pStyle w:val="NoSpacing"/>
+              <w:jc w:val="center"/>
+            </w:pPr>
+            <w:r>
+              <w:t>3</w:t>
+            </w:r>
+          </w:p>
+        </w:tc>
+      </w:tr>
+      <w:tr>
+        <w:trPr>
+          <w:jc w:val="center"/>
+        </w:trPr>
+        <w:tc>
+          <w:tcPr>
+            <w:tcW w:w="535" w:type="dxa"/>
+          </w:tcPr>
+          <w:p>
+            <w:pPr>
+              <w:pStyle w:val="NoSpacing"/>
+              <w:jc w:val="center"/>
+            </w:pPr>
+            <w:r>
+              <w:t>-1</w:t>
+            </w:r>
+          </w:p>
+        </w:tc>
+        <w:tc>
+          <w:tcPr>
+            <w:tcW w:w="1800" w:type="dxa"/>
+          </w:tcPr>
+          <w:p>
+            <w:pPr>
+              <w:pStyle w:val="NoSpacing"/>
+              <w:jc w:val="center"/>
+            </w:pPr>
+            <w:r>
+              <w:t>4</w:t>
+            </w:r>
+          </w:p>
+        </w:tc>
+      </w:tr>
+      <w:tr>
+        <w:trPr>
+          <w:jc w:val="center"/>
+        </w:trPr>
+        <w:tc>
+          <w:tcPr>
+            <w:tcW w:w="535" w:type="dxa"/>
+          </w:tcPr>
+          <w:p>
+            <w:pPr>
+              <w:pStyle w:val="NoSpacing"/>
+              <w:jc w:val="center"/>
+            </w:pPr>
+            <w:r>
+              <w:t>0</w:t>
+            </w:r>
+          </w:p>
+        </w:tc>
+        <w:tc>
+          <w:tcPr>
+            <w:tcW w:w="1800" w:type="dxa"/>
+          </w:tcPr>
+          <w:p>
+            <w:pPr>
+              <w:pStyle w:val="NoSpacing"/>
+              <w:jc w:val="center"/>
+            </w:pPr>
+            <m:oMathPara>
+              <m:oMath>
+                <m:rad>
+                  <m:radPr>
+                    <m:degHide m:val="1"/>
+                    <m:ctrlPr>
+                      <w:rPr>
+                        <w:rFonts w:ascii="Cambria Math" w:hAnsi="Cambria Math"/>
+                        <w:i/>
+                      </w:rPr>
+                    </m:ctrlPr>
+                  </m:radPr>
+                  <m:deg/>
+                  <m:e>
+                    <m:r>
+                      <w:rPr>
+                        <w:rFonts w:ascii="Cambria Math" w:hAnsi="Cambria Math"/>
+                      </w:rPr>
+                      <m:t>2</m:t>
+                    </m:r>
+                  </m:e>
+                </m:rad>
+                <m:r>
+                  <w:rPr>
+                    <w:rFonts w:ascii="Cambria Math" w:hAnsi="Cambria Math"/>
+                  </w:rPr>
+                  <m:t>+3</m:t>
+                </m:r>
+              </m:oMath>
+            </m:oMathPara>
+          </w:p>
+        </w:tc>
+      </w:tr>
+      <w:tr>
+        <w:trPr>
+          <w:jc w:val="center"/>
+        </w:trPr>
+        <w:tc>
+          <w:tcPr>
+            <w:tcW w:w="535" w:type="dxa"/>
+          </w:tcPr>
+          <w:p>
+            <w:pPr>
+              <w:pStyle w:val="NoSpacing"/>
+              <w:jc w:val="center"/>
+            </w:pPr>
+            <w:r>
+              <w:t>7</w:t>
+            </w:r>
+          </w:p>
+        </w:tc>
+        <w:tc>
+          <w:tcPr>
+            <w:tcW w:w="1800" w:type="dxa"/>
+          </w:tcPr>
+          <w:p>
+            <w:pPr>
+              <w:pStyle w:val="NoSpacing"/>
+              <w:jc w:val="center"/>
+            </w:pPr>
+            <w:r>
+              <w:t>6</w:t>
+            </w:r>
+          </w:p>
+        </w:tc>
+      </w:tr>
+    </w:tbl>
+    <w:p>
+      <w:pPr>
+        <w:pStyle w:val="NoSpacing"/>
+        <w:ind w:left="720"/>
+        <w:jc w:val="center"/>
+      </w:pPr>
+      <w:r>
+        <w:br/>
+      </w:r>
+      <w:r>
+        <w:rPr>
+          <w:noProof/>
+        </w:rPr>
+        <w:drawing>
+          <wp:inline distT="0" distB="0" distL="0" distR="0" wp14:anchorId="25A49DAC" wp14:editId="7889F046">
+            <wp:extent cx="2660904" cy="2404872"/>
+            <wp:effectExtent l="0" t="0" r="6350" b="0"/>
+            <wp:docPr id="106852209" name="Picture 7"/>
+            <wp:cNvGraphicFramePr>
+              <a:graphicFrameLocks xmlns:a="http://schemas.openxmlformats.org/drawingml/2006/main" noChangeAspect="1"/>
+            </wp:cNvGraphicFramePr>
+            <a:graphic xmlns:a="http://schemas.openxmlformats.org/drawingml/2006/main">
+              <a:graphicData uri="http://schemas.openxmlformats.org/drawingml/2006/picture">
+                <pic:pic xmlns:pic="http://schemas.openxmlformats.org/drawingml/2006/picture">
+                  <pic:nvPicPr>
+                    <pic:cNvPr id="0" name="Picture 11"/>
+                    <pic:cNvPicPr>
+                      <a:picLocks noChangeAspect="1" noChangeArrowheads="1"/>
+                    </pic:cNvPicPr>
+                  </pic:nvPicPr>
+                  <pic:blipFill>
+                    <a:blip r:embed="rId23">
+                      <a:extLst>
+                        <a:ext uri="{28A0092B-C50C-407E-A947-70E740481C1C}">
+                          <a14:useLocalDpi xmlns:a14="http://schemas.microsoft.com/office/drawing/2010/main" val="0"/>
+                        </a:ext>
+                      </a:extLst>
+                    </a:blip>
+                    <a:srcRect/>
+                    <a:stretch>
+                      <a:fillRect/>
+                    </a:stretch>
+                  </pic:blipFill>
+                  <pic:spPr bwMode="auto">
+                    <a:xfrm>
+                      <a:off x="0" y="0"/>
+                      <a:ext cx="2660904" cy="2404872"/>
+                    </a:xfrm>
+                    <a:prstGeom prst="rect">
+                      <a:avLst/>
+                    </a:prstGeom>
+                    <a:noFill/>
+                    <a:ln>
+                      <a:noFill/>
+                    </a:ln>
+                  </pic:spPr>
+                </pic:pic>
+              </a:graphicData>
+            </a:graphic>
+          </wp:inline>
+        </w:drawing>
       </w:r>
     </w:p>
     <w:sectPr>
@@ -27195,6 +28868,92 @@
     </w:lvl>
   </w:abstractNum>
   <w:abstractNum w:abstractNumId="1" w15:restartNumberingAfterBreak="0">
+    <w:nsid w:val="06CF7365"/>
+    <w:multiLevelType w:val="hybridMultilevel"/>
+    <w:tmpl w:val="83CCC32C"/>
+    <w:lvl w:ilvl="0" w:tplc="0409000F">
+      <w:start w:val="1"/>
+      <w:numFmt w:val="decimal"/>
+      <w:lvlText w:val="%1."/>
+      <w:lvlJc w:val="left"/>
+      <w:pPr>
+        <w:ind w:left="360" w:hanging="360"/>
+      </w:pPr>
+    </w:lvl>
+    <w:lvl w:ilvl="1" w:tplc="04090019" w:tentative="1">
+      <w:start w:val="1"/>
+      <w:numFmt w:val="lowerLetter"/>
+      <w:lvlText w:val="%2."/>
+      <w:lvlJc w:val="left"/>
+      <w:pPr>
+        <w:ind w:left="1080" w:hanging="360"/>
+      </w:pPr>
+    </w:lvl>
+    <w:lvl w:ilvl="2" w:tplc="0409001B" w:tentative="1">
+      <w:start w:val="1"/>
+      <w:numFmt w:val="lowerRoman"/>
+      <w:lvlText w:val="%3."/>
+      <w:lvlJc w:val="right"/>
+      <w:pPr>
+        <w:ind w:left="1800" w:hanging="180"/>
+      </w:pPr>
+    </w:lvl>
+    <w:lvl w:ilvl="3" w:tplc="0409000F" w:tentative="1">
+      <w:start w:val="1"/>
+      <w:numFmt w:val="decimal"/>
+      <w:lvlText w:val="%4."/>
+      <w:lvlJc w:val="left"/>
+      <w:pPr>
+        <w:ind w:left="2520" w:hanging="360"/>
+      </w:pPr>
+    </w:lvl>
+    <w:lvl w:ilvl="4" w:tplc="04090019" w:tentative="1">
+      <w:start w:val="1"/>
+      <w:numFmt w:val="lowerLetter"/>
+      <w:lvlText w:val="%5."/>
+      <w:lvlJc w:val="left"/>
+      <w:pPr>
+        <w:ind w:left="3240" w:hanging="360"/>
+      </w:pPr>
+    </w:lvl>
+    <w:lvl w:ilvl="5" w:tplc="0409001B" w:tentative="1">
+      <w:start w:val="1"/>
+      <w:numFmt w:val="lowerRoman"/>
+      <w:lvlText w:val="%6."/>
+      <w:lvlJc w:val="right"/>
+      <w:pPr>
+        <w:ind w:left="3960" w:hanging="180"/>
+      </w:pPr>
+    </w:lvl>
+    <w:lvl w:ilvl="6" w:tplc="0409000F" w:tentative="1">
+      <w:start w:val="1"/>
+      <w:numFmt w:val="decimal"/>
+      <w:lvlText w:val="%7."/>
+      <w:lvlJc w:val="left"/>
+      <w:pPr>
+        <w:ind w:left="4680" w:hanging="360"/>
+      </w:pPr>
+    </w:lvl>
+    <w:lvl w:ilvl="7" w:tplc="04090019" w:tentative="1">
+      <w:start w:val="1"/>
+      <w:numFmt w:val="lowerLetter"/>
+      <w:lvlText w:val="%8."/>
+      <w:lvlJc w:val="left"/>
+      <w:pPr>
+        <w:ind w:left="5400" w:hanging="360"/>
+      </w:pPr>
+    </w:lvl>
+    <w:lvl w:ilvl="8" w:tplc="0409001B" w:tentative="1">
+      <w:start w:val="1"/>
+      <w:numFmt w:val="lowerRoman"/>
+      <w:lvlText w:val="%9."/>
+      <w:lvlJc w:val="right"/>
+      <w:pPr>
+        <w:ind w:left="6120" w:hanging="180"/>
+      </w:pPr>
+    </w:lvl>
+  </w:abstractNum>
+  <w:abstractNum w:abstractNumId="2" w15:restartNumberingAfterBreak="0">
     <w:nsid w:val="08717852"/>
     <w:multiLevelType w:val="hybridMultilevel"/>
     <w:tmpl w:val="B0740558"/>
@@ -27283,7 +29042,7 @@
       </w:pPr>
     </w:lvl>
   </w:abstractNum>
-  <w:abstractNum w:abstractNumId="2" w15:restartNumberingAfterBreak="0">
+  <w:abstractNum w:abstractNumId="3" w15:restartNumberingAfterBreak="0">
     <w:nsid w:val="0DFC3E5D"/>
     <w:multiLevelType w:val="hybridMultilevel"/>
     <w:tmpl w:val="5746B50C"/>
@@ -27372,7 +29131,7 @@
       </w:pPr>
     </w:lvl>
   </w:abstractNum>
-  <w:abstractNum w:abstractNumId="3" w15:restartNumberingAfterBreak="0">
+  <w:abstractNum w:abstractNumId="4" w15:restartNumberingAfterBreak="0">
     <w:nsid w:val="12B963E5"/>
     <w:multiLevelType w:val="hybridMultilevel"/>
     <w:tmpl w:val="48C2AEA2"/>
@@ -27461,7 +29220,7 @@
       </w:pPr>
     </w:lvl>
   </w:abstractNum>
-  <w:abstractNum w:abstractNumId="4" w15:restartNumberingAfterBreak="0">
+  <w:abstractNum w:abstractNumId="5" w15:restartNumberingAfterBreak="0">
     <w:nsid w:val="14B63716"/>
     <w:multiLevelType w:val="multilevel"/>
     <w:tmpl w:val="FDCE9186"/>
@@ -27610,7 +29369,7 @@
       </w:rPr>
     </w:lvl>
   </w:abstractNum>
-  <w:abstractNum w:abstractNumId="5" w15:restartNumberingAfterBreak="0">
+  <w:abstractNum w:abstractNumId="6" w15:restartNumberingAfterBreak="0">
     <w:nsid w:val="189E0D40"/>
     <w:multiLevelType w:val="hybridMultilevel"/>
     <w:tmpl w:val="7F789562"/>
@@ -27699,7 +29458,7 @@
       </w:pPr>
     </w:lvl>
   </w:abstractNum>
-  <w:abstractNum w:abstractNumId="6" w15:restartNumberingAfterBreak="0">
+  <w:abstractNum w:abstractNumId="7" w15:restartNumberingAfterBreak="0">
     <w:nsid w:val="1B386E13"/>
     <w:multiLevelType w:val="hybridMultilevel"/>
     <w:tmpl w:val="3294AD66"/>
@@ -27785,7 +29544,7 @@
       </w:pPr>
     </w:lvl>
   </w:abstractNum>
-  <w:abstractNum w:abstractNumId="7" w15:restartNumberingAfterBreak="0">
+  <w:abstractNum w:abstractNumId="8" w15:restartNumberingAfterBreak="0">
     <w:nsid w:val="1D0A4D6D"/>
     <w:multiLevelType w:val="hybridMultilevel"/>
     <w:tmpl w:val="B532DC5A"/>
@@ -27876,7 +29635,7 @@
       </w:pPr>
     </w:lvl>
   </w:abstractNum>
-  <w:abstractNum w:abstractNumId="8" w15:restartNumberingAfterBreak="0">
+  <w:abstractNum w:abstractNumId="9" w15:restartNumberingAfterBreak="0">
     <w:nsid w:val="20E057DD"/>
     <w:multiLevelType w:val="hybridMultilevel"/>
     <w:tmpl w:val="F18E7A9A"/>
@@ -27965,7 +29724,7 @@
       </w:pPr>
     </w:lvl>
   </w:abstractNum>
-  <w:abstractNum w:abstractNumId="9" w15:restartNumberingAfterBreak="0">
+  <w:abstractNum w:abstractNumId="10" w15:restartNumberingAfterBreak="0">
     <w:nsid w:val="264C736A"/>
     <w:multiLevelType w:val="hybridMultilevel"/>
     <w:tmpl w:val="B810C032"/>
@@ -28056,7 +29815,7 @@
       </w:pPr>
     </w:lvl>
   </w:abstractNum>
-  <w:abstractNum w:abstractNumId="10" w15:restartNumberingAfterBreak="0">
+  <w:abstractNum w:abstractNumId="11" w15:restartNumberingAfterBreak="0">
     <w:nsid w:val="26CA3F23"/>
     <w:multiLevelType w:val="hybridMultilevel"/>
     <w:tmpl w:val="654ED1D6"/>
@@ -28145,7 +29904,7 @@
       </w:pPr>
     </w:lvl>
   </w:abstractNum>
-  <w:abstractNum w:abstractNumId="11" w15:restartNumberingAfterBreak="0">
+  <w:abstractNum w:abstractNumId="12" w15:restartNumberingAfterBreak="0">
     <w:nsid w:val="2AFC3AF5"/>
     <w:multiLevelType w:val="hybridMultilevel"/>
     <w:tmpl w:val="D526B388"/>
@@ -28236,7 +29995,7 @@
       </w:pPr>
     </w:lvl>
   </w:abstractNum>
-  <w:abstractNum w:abstractNumId="12" w15:restartNumberingAfterBreak="0">
+  <w:abstractNum w:abstractNumId="13" w15:restartNumberingAfterBreak="0">
     <w:nsid w:val="2C545507"/>
     <w:multiLevelType w:val="hybridMultilevel"/>
     <w:tmpl w:val="358A6FBE"/>
@@ -28325,7 +30084,7 @@
       </w:pPr>
     </w:lvl>
   </w:abstractNum>
-  <w:abstractNum w:abstractNumId="13" w15:restartNumberingAfterBreak="0">
+  <w:abstractNum w:abstractNumId="14" w15:restartNumberingAfterBreak="0">
     <w:nsid w:val="2CFE39D7"/>
     <w:multiLevelType w:val="hybridMultilevel"/>
     <w:tmpl w:val="7E0AB338"/>
@@ -28414,7 +30173,93 @@
       </w:pPr>
     </w:lvl>
   </w:abstractNum>
-  <w:abstractNum w:abstractNumId="14" w15:restartNumberingAfterBreak="0">
+  <w:abstractNum w:abstractNumId="15" w15:restartNumberingAfterBreak="0">
+    <w:nsid w:val="2DB22F91"/>
+    <w:multiLevelType w:val="hybridMultilevel"/>
+    <w:tmpl w:val="0E320E54"/>
+    <w:lvl w:ilvl="0" w:tplc="0409000F">
+      <w:start w:val="1"/>
+      <w:numFmt w:val="decimal"/>
+      <w:lvlText w:val="%1."/>
+      <w:lvlJc w:val="left"/>
+      <w:pPr>
+        <w:ind w:left="720" w:hanging="360"/>
+      </w:pPr>
+    </w:lvl>
+    <w:lvl w:ilvl="1" w:tplc="04090019" w:tentative="1">
+      <w:start w:val="1"/>
+      <w:numFmt w:val="lowerLetter"/>
+      <w:lvlText w:val="%2."/>
+      <w:lvlJc w:val="left"/>
+      <w:pPr>
+        <w:ind w:left="1440" w:hanging="360"/>
+      </w:pPr>
+    </w:lvl>
+    <w:lvl w:ilvl="2" w:tplc="0409001B" w:tentative="1">
+      <w:start w:val="1"/>
+      <w:numFmt w:val="lowerRoman"/>
+      <w:lvlText w:val="%3."/>
+      <w:lvlJc w:val="right"/>
+      <w:pPr>
+        <w:ind w:left="2160" w:hanging="180"/>
+      </w:pPr>
+    </w:lvl>
+    <w:lvl w:ilvl="3" w:tplc="0409000F" w:tentative="1">
+      <w:start w:val="1"/>
+      <w:numFmt w:val="decimal"/>
+      <w:lvlText w:val="%4."/>
+      <w:lvlJc w:val="left"/>
+      <w:pPr>
+        <w:ind w:left="2880" w:hanging="360"/>
+      </w:pPr>
+    </w:lvl>
+    <w:lvl w:ilvl="4" w:tplc="04090019" w:tentative="1">
+      <w:start w:val="1"/>
+      <w:numFmt w:val="lowerLetter"/>
+      <w:lvlText w:val="%5."/>
+      <w:lvlJc w:val="left"/>
+      <w:pPr>
+        <w:ind w:left="3600" w:hanging="360"/>
+      </w:pPr>
+    </w:lvl>
+    <w:lvl w:ilvl="5" w:tplc="0409001B" w:tentative="1">
+      <w:start w:val="1"/>
+      <w:numFmt w:val="lowerRoman"/>
+      <w:lvlText w:val="%6."/>
+      <w:lvlJc w:val="right"/>
+      <w:pPr>
+        <w:ind w:left="4320" w:hanging="180"/>
+      </w:pPr>
+    </w:lvl>
+    <w:lvl w:ilvl="6" w:tplc="0409000F" w:tentative="1">
+      <w:start w:val="1"/>
+      <w:numFmt w:val="decimal"/>
+      <w:lvlText w:val="%7."/>
+      <w:lvlJc w:val="left"/>
+      <w:pPr>
+        <w:ind w:left="5040" w:hanging="360"/>
+      </w:pPr>
+    </w:lvl>
+    <w:lvl w:ilvl="7" w:tplc="04090019" w:tentative="1">
+      <w:start w:val="1"/>
+      <w:numFmt w:val="lowerLetter"/>
+      <w:lvlText w:val="%8."/>
+      <w:lvlJc w:val="left"/>
+      <w:pPr>
+        <w:ind w:left="5760" w:hanging="360"/>
+      </w:pPr>
+    </w:lvl>
+    <w:lvl w:ilvl="8" w:tplc="0409001B" w:tentative="1">
+      <w:start w:val="1"/>
+      <w:numFmt w:val="lowerRoman"/>
+      <w:lvlText w:val="%9."/>
+      <w:lvlJc w:val="right"/>
+      <w:pPr>
+        <w:ind w:left="6480" w:hanging="180"/>
+      </w:pPr>
+    </w:lvl>
+  </w:abstractNum>
+  <w:abstractNum w:abstractNumId="16" w15:restartNumberingAfterBreak="0">
     <w:nsid w:val="34195DC4"/>
     <w:multiLevelType w:val="hybridMultilevel"/>
     <w:tmpl w:val="4B52E4C8"/>
@@ -28505,7 +30350,7 @@
       </w:pPr>
     </w:lvl>
   </w:abstractNum>
-  <w:abstractNum w:abstractNumId="15" w15:restartNumberingAfterBreak="0">
+  <w:abstractNum w:abstractNumId="17" w15:restartNumberingAfterBreak="0">
     <w:nsid w:val="35CD30E4"/>
     <w:multiLevelType w:val="hybridMultilevel"/>
     <w:tmpl w:val="64B2635A"/>
@@ -28594,7 +30439,7 @@
       </w:pPr>
     </w:lvl>
   </w:abstractNum>
-  <w:abstractNum w:abstractNumId="16" w15:restartNumberingAfterBreak="0">
+  <w:abstractNum w:abstractNumId="18" w15:restartNumberingAfterBreak="0">
     <w:nsid w:val="3BE15F8F"/>
     <w:multiLevelType w:val="hybridMultilevel"/>
     <w:tmpl w:val="39BC593A"/>
@@ -28683,7 +30528,7 @@
       </w:pPr>
     </w:lvl>
   </w:abstractNum>
-  <w:abstractNum w:abstractNumId="17" w15:restartNumberingAfterBreak="0">
+  <w:abstractNum w:abstractNumId="19" w15:restartNumberingAfterBreak="0">
     <w:nsid w:val="3D2D27E4"/>
     <w:multiLevelType w:val="hybridMultilevel"/>
     <w:tmpl w:val="97A4DDEC"/>
@@ -28772,7 +30617,7 @@
       </w:pPr>
     </w:lvl>
   </w:abstractNum>
-  <w:abstractNum w:abstractNumId="18" w15:restartNumberingAfterBreak="0">
+  <w:abstractNum w:abstractNumId="20" w15:restartNumberingAfterBreak="0">
     <w:nsid w:val="3E5B7795"/>
     <w:multiLevelType w:val="hybridMultilevel"/>
     <w:tmpl w:val="2D740A28"/>
@@ -28861,7 +30706,7 @@
       </w:pPr>
     </w:lvl>
   </w:abstractNum>
-  <w:abstractNum w:abstractNumId="19" w15:restartNumberingAfterBreak="0">
+  <w:abstractNum w:abstractNumId="21" w15:restartNumberingAfterBreak="0">
     <w:nsid w:val="468516F9"/>
     <w:multiLevelType w:val="hybridMultilevel"/>
     <w:tmpl w:val="360E1960"/>
@@ -28950,7 +30795,7 @@
       </w:pPr>
     </w:lvl>
   </w:abstractNum>
-  <w:abstractNum w:abstractNumId="20" w15:restartNumberingAfterBreak="0">
+  <w:abstractNum w:abstractNumId="22" w15:restartNumberingAfterBreak="0">
     <w:nsid w:val="4CBE51C3"/>
     <w:multiLevelType w:val="hybridMultilevel"/>
     <w:tmpl w:val="08C02216"/>
@@ -29039,7 +30884,7 @@
       </w:pPr>
     </w:lvl>
   </w:abstractNum>
-  <w:abstractNum w:abstractNumId="21" w15:restartNumberingAfterBreak="0">
+  <w:abstractNum w:abstractNumId="23" w15:restartNumberingAfterBreak="0">
     <w:nsid w:val="535934BA"/>
     <w:multiLevelType w:val="hybridMultilevel"/>
     <w:tmpl w:val="494C742E"/>
@@ -29128,7 +30973,93 @@
       </w:pPr>
     </w:lvl>
   </w:abstractNum>
-  <w:abstractNum w:abstractNumId="22" w15:restartNumberingAfterBreak="0">
+  <w:abstractNum w:abstractNumId="24" w15:restartNumberingAfterBreak="0">
+    <w:nsid w:val="54AA4BBE"/>
+    <w:multiLevelType w:val="hybridMultilevel"/>
+    <w:tmpl w:val="1D7A1E7A"/>
+    <w:lvl w:ilvl="0" w:tplc="0409000F">
+      <w:start w:val="1"/>
+      <w:numFmt w:val="decimal"/>
+      <w:lvlText w:val="%1."/>
+      <w:lvlJc w:val="left"/>
+      <w:pPr>
+        <w:ind w:left="360" w:hanging="360"/>
+      </w:pPr>
+    </w:lvl>
+    <w:lvl w:ilvl="1" w:tplc="04090019" w:tentative="1">
+      <w:start w:val="1"/>
+      <w:numFmt w:val="lowerLetter"/>
+      <w:lvlText w:val="%2."/>
+      <w:lvlJc w:val="left"/>
+      <w:pPr>
+        <w:ind w:left="1080" w:hanging="360"/>
+      </w:pPr>
+    </w:lvl>
+    <w:lvl w:ilvl="2" w:tplc="0409001B" w:tentative="1">
+      <w:start w:val="1"/>
+      <w:numFmt w:val="lowerRoman"/>
+      <w:lvlText w:val="%3."/>
+      <w:lvlJc w:val="right"/>
+      <w:pPr>
+        <w:ind w:left="1800" w:hanging="180"/>
+      </w:pPr>
+    </w:lvl>
+    <w:lvl w:ilvl="3" w:tplc="0409000F" w:tentative="1">
+      <w:start w:val="1"/>
+      <w:numFmt w:val="decimal"/>
+      <w:lvlText w:val="%4."/>
+      <w:lvlJc w:val="left"/>
+      <w:pPr>
+        <w:ind w:left="2520" w:hanging="360"/>
+      </w:pPr>
+    </w:lvl>
+    <w:lvl w:ilvl="4" w:tplc="04090019" w:tentative="1">
+      <w:start w:val="1"/>
+      <w:numFmt w:val="lowerLetter"/>
+      <w:lvlText w:val="%5."/>
+      <w:lvlJc w:val="left"/>
+      <w:pPr>
+        <w:ind w:left="3240" w:hanging="360"/>
+      </w:pPr>
+    </w:lvl>
+    <w:lvl w:ilvl="5" w:tplc="0409001B" w:tentative="1">
+      <w:start w:val="1"/>
+      <w:numFmt w:val="lowerRoman"/>
+      <w:lvlText w:val="%6."/>
+      <w:lvlJc w:val="right"/>
+      <w:pPr>
+        <w:ind w:left="3960" w:hanging="180"/>
+      </w:pPr>
+    </w:lvl>
+    <w:lvl w:ilvl="6" w:tplc="0409000F" w:tentative="1">
+      <w:start w:val="1"/>
+      <w:numFmt w:val="decimal"/>
+      <w:lvlText w:val="%7."/>
+      <w:lvlJc w:val="left"/>
+      <w:pPr>
+        <w:ind w:left="4680" w:hanging="360"/>
+      </w:pPr>
+    </w:lvl>
+    <w:lvl w:ilvl="7" w:tplc="04090019" w:tentative="1">
+      <w:start w:val="1"/>
+      <w:numFmt w:val="lowerLetter"/>
+      <w:lvlText w:val="%8."/>
+      <w:lvlJc w:val="left"/>
+      <w:pPr>
+        <w:ind w:left="5400" w:hanging="360"/>
+      </w:pPr>
+    </w:lvl>
+    <w:lvl w:ilvl="8" w:tplc="0409001B" w:tentative="1">
+      <w:start w:val="1"/>
+      <w:numFmt w:val="lowerRoman"/>
+      <w:lvlText w:val="%9."/>
+      <w:lvlJc w:val="right"/>
+      <w:pPr>
+        <w:ind w:left="6120" w:hanging="180"/>
+      </w:pPr>
+    </w:lvl>
+  </w:abstractNum>
+  <w:abstractNum w:abstractNumId="25" w15:restartNumberingAfterBreak="0">
     <w:nsid w:val="565B3B5F"/>
     <w:multiLevelType w:val="hybridMultilevel"/>
     <w:tmpl w:val="C25CF020"/>
@@ -29214,7 +31145,7 @@
       </w:pPr>
     </w:lvl>
   </w:abstractNum>
-  <w:abstractNum w:abstractNumId="23" w15:restartNumberingAfterBreak="0">
+  <w:abstractNum w:abstractNumId="26" w15:restartNumberingAfterBreak="0">
     <w:nsid w:val="582B237B"/>
     <w:multiLevelType w:val="hybridMultilevel"/>
     <w:tmpl w:val="F7B2F010"/>
@@ -29303,10 +31234,10 @@
       </w:pPr>
     </w:lvl>
   </w:abstractNum>
-  <w:abstractNum w:abstractNumId="24" w15:restartNumberingAfterBreak="0">
-    <w:nsid w:val="6EEA64AD"/>
+  <w:abstractNum w:abstractNumId="27" w15:restartNumberingAfterBreak="0">
+    <w:nsid w:val="5C1028A5"/>
     <w:multiLevelType w:val="hybridMultilevel"/>
-    <w:tmpl w:val="0E18012C"/>
+    <w:tmpl w:val="01F67B0E"/>
     <w:lvl w:ilvl="0" w:tplc="0409000F">
       <w:start w:val="1"/>
       <w:numFmt w:val="decimal"/>
@@ -29392,17 +31323,17 @@
       </w:pPr>
     </w:lvl>
   </w:abstractNum>
-  <w:abstractNum w:abstractNumId="25" w15:restartNumberingAfterBreak="0">
-    <w:nsid w:val="7DAD1F72"/>
+  <w:abstractNum w:abstractNumId="28" w15:restartNumberingAfterBreak="0">
+    <w:nsid w:val="6EEA64AD"/>
     <w:multiLevelType w:val="hybridMultilevel"/>
-    <w:tmpl w:val="B4D6052A"/>
-    <w:lvl w:ilvl="0" w:tplc="04090015">
+    <w:tmpl w:val="0E18012C"/>
+    <w:lvl w:ilvl="0" w:tplc="0409000F">
       <w:start w:val="1"/>
-      <w:numFmt w:val="upperLetter"/>
+      <w:numFmt w:val="decimal"/>
       <w:lvlText w:val="%1."/>
       <w:lvlJc w:val="left"/>
       <w:pPr>
-        <w:ind w:left="360" w:hanging="360"/>
+        <w:ind w:left="720" w:hanging="360"/>
       </w:pPr>
       <w:rPr>
         <w:rFonts w:hint="default"/>
@@ -29414,7 +31345,7 @@
       <w:lvlText w:val="%2."/>
       <w:lvlJc w:val="left"/>
       <w:pPr>
-        <w:ind w:left="1080" w:hanging="360"/>
+        <w:ind w:left="1440" w:hanging="360"/>
       </w:pPr>
     </w:lvl>
     <w:lvl w:ilvl="2" w:tplc="0409001B" w:tentative="1">
@@ -29423,7 +31354,7 @@
       <w:lvlText w:val="%3."/>
       <w:lvlJc w:val="right"/>
       <w:pPr>
-        <w:ind w:left="1800" w:hanging="180"/>
+        <w:ind w:left="2160" w:hanging="180"/>
       </w:pPr>
     </w:lvl>
     <w:lvl w:ilvl="3" w:tplc="0409000F" w:tentative="1">
@@ -29432,7 +31363,7 @@
       <w:lvlText w:val="%4."/>
       <w:lvlJc w:val="left"/>
       <w:pPr>
-        <w:ind w:left="2520" w:hanging="360"/>
+        <w:ind w:left="2880" w:hanging="360"/>
       </w:pPr>
     </w:lvl>
     <w:lvl w:ilvl="4" w:tplc="04090019" w:tentative="1">
@@ -29441,7 +31372,7 @@
       <w:lvlText w:val="%5."/>
       <w:lvlJc w:val="left"/>
       <w:pPr>
-        <w:ind w:left="3240" w:hanging="360"/>
+        <w:ind w:left="3600" w:hanging="360"/>
       </w:pPr>
     </w:lvl>
     <w:lvl w:ilvl="5" w:tplc="0409001B" w:tentative="1">
@@ -29450,7 +31381,7 @@
       <w:lvlText w:val="%6."/>
       <w:lvlJc w:val="right"/>
       <w:pPr>
-        <w:ind w:left="3960" w:hanging="180"/>
+        <w:ind w:left="4320" w:hanging="180"/>
       </w:pPr>
     </w:lvl>
     <w:lvl w:ilvl="6" w:tplc="0409000F" w:tentative="1">
@@ -29459,7 +31390,7 @@
       <w:lvlText w:val="%7."/>
       <w:lvlJc w:val="left"/>
       <w:pPr>
-        <w:ind w:left="4680" w:hanging="360"/>
+        <w:ind w:left="5040" w:hanging="360"/>
       </w:pPr>
     </w:lvl>
     <w:lvl w:ilvl="7" w:tplc="04090019" w:tentative="1">
@@ -29468,7 +31399,7 @@
       <w:lvlText w:val="%8."/>
       <w:lvlJc w:val="left"/>
       <w:pPr>
-        <w:ind w:left="5400" w:hanging="360"/>
+        <w:ind w:left="5760" w:hanging="360"/>
       </w:pPr>
     </w:lvl>
     <w:lvl w:ilvl="8" w:tplc="0409001B" w:tentative="1">
@@ -29477,86 +31408,187 @@
       <w:lvlText w:val="%9."/>
       <w:lvlJc w:val="right"/>
       <w:pPr>
+        <w:ind w:left="6480" w:hanging="180"/>
+      </w:pPr>
+    </w:lvl>
+  </w:abstractNum>
+  <w:abstractNum w:abstractNumId="29" w15:restartNumberingAfterBreak="0">
+    <w:nsid w:val="7DAD1F72"/>
+    <w:multiLevelType w:val="hybridMultilevel"/>
+    <w:tmpl w:val="B4D6052A"/>
+    <w:lvl w:ilvl="0" w:tplc="04090015">
+      <w:start w:val="1"/>
+      <w:numFmt w:val="upperLetter"/>
+      <w:lvlText w:val="%1."/>
+      <w:lvlJc w:val="left"/>
+      <w:pPr>
+        <w:ind w:left="360" w:hanging="360"/>
+      </w:pPr>
+      <w:rPr>
+        <w:rFonts w:hint="default"/>
+      </w:rPr>
+    </w:lvl>
+    <w:lvl w:ilvl="1" w:tplc="04090019" w:tentative="1">
+      <w:start w:val="1"/>
+      <w:numFmt w:val="lowerLetter"/>
+      <w:lvlText w:val="%2."/>
+      <w:lvlJc w:val="left"/>
+      <w:pPr>
+        <w:ind w:left="1080" w:hanging="360"/>
+      </w:pPr>
+    </w:lvl>
+    <w:lvl w:ilvl="2" w:tplc="0409001B" w:tentative="1">
+      <w:start w:val="1"/>
+      <w:numFmt w:val="lowerRoman"/>
+      <w:lvlText w:val="%3."/>
+      <w:lvlJc w:val="right"/>
+      <w:pPr>
+        <w:ind w:left="1800" w:hanging="180"/>
+      </w:pPr>
+    </w:lvl>
+    <w:lvl w:ilvl="3" w:tplc="0409000F" w:tentative="1">
+      <w:start w:val="1"/>
+      <w:numFmt w:val="decimal"/>
+      <w:lvlText w:val="%4."/>
+      <w:lvlJc w:val="left"/>
+      <w:pPr>
+        <w:ind w:left="2520" w:hanging="360"/>
+      </w:pPr>
+    </w:lvl>
+    <w:lvl w:ilvl="4" w:tplc="04090019" w:tentative="1">
+      <w:start w:val="1"/>
+      <w:numFmt w:val="lowerLetter"/>
+      <w:lvlText w:val="%5."/>
+      <w:lvlJc w:val="left"/>
+      <w:pPr>
+        <w:ind w:left="3240" w:hanging="360"/>
+      </w:pPr>
+    </w:lvl>
+    <w:lvl w:ilvl="5" w:tplc="0409001B" w:tentative="1">
+      <w:start w:val="1"/>
+      <w:numFmt w:val="lowerRoman"/>
+      <w:lvlText w:val="%6."/>
+      <w:lvlJc w:val="right"/>
+      <w:pPr>
+        <w:ind w:left="3960" w:hanging="180"/>
+      </w:pPr>
+    </w:lvl>
+    <w:lvl w:ilvl="6" w:tplc="0409000F" w:tentative="1">
+      <w:start w:val="1"/>
+      <w:numFmt w:val="decimal"/>
+      <w:lvlText w:val="%7."/>
+      <w:lvlJc w:val="left"/>
+      <w:pPr>
+        <w:ind w:left="4680" w:hanging="360"/>
+      </w:pPr>
+    </w:lvl>
+    <w:lvl w:ilvl="7" w:tplc="04090019" w:tentative="1">
+      <w:start w:val="1"/>
+      <w:numFmt w:val="lowerLetter"/>
+      <w:lvlText w:val="%8."/>
+      <w:lvlJc w:val="left"/>
+      <w:pPr>
+        <w:ind w:left="5400" w:hanging="360"/>
+      </w:pPr>
+    </w:lvl>
+    <w:lvl w:ilvl="8" w:tplc="0409001B" w:tentative="1">
+      <w:start w:val="1"/>
+      <w:numFmt w:val="lowerRoman"/>
+      <w:lvlText w:val="%9."/>
+      <w:lvlJc w:val="right"/>
+      <w:pPr>
         <w:ind w:left="6120" w:hanging="180"/>
       </w:pPr>
     </w:lvl>
   </w:abstractNum>
   <w:num w:numId="1" w16cid:durableId="332102753">
-    <w:abstractNumId w:val="23"/>
+    <w:abstractNumId w:val="26"/>
   </w:num>
   <w:num w:numId="2" w16cid:durableId="1379428125">
-    <w:abstractNumId w:val="3"/>
+    <w:abstractNumId w:val="4"/>
   </w:num>
   <w:num w:numId="3" w16cid:durableId="982393518">
-    <w:abstractNumId w:val="21"/>
+    <w:abstractNumId w:val="23"/>
   </w:num>
   <w:num w:numId="4" w16cid:durableId="1752892429">
     <w:abstractNumId w:val="0"/>
   </w:num>
   <w:num w:numId="5" w16cid:durableId="87237186">
+    <w:abstractNumId w:val="10"/>
+  </w:num>
+  <w:num w:numId="6" w16cid:durableId="737241610">
+    <w:abstractNumId w:val="14"/>
+  </w:num>
+  <w:num w:numId="7" w16cid:durableId="1142888846">
+    <w:abstractNumId w:val="20"/>
+  </w:num>
+  <w:num w:numId="8" w16cid:durableId="1719012536">
+    <w:abstractNumId w:val="16"/>
+  </w:num>
+  <w:num w:numId="9" w16cid:durableId="241065129">
     <w:abstractNumId w:val="9"/>
   </w:num>
-  <w:num w:numId="6" w16cid:durableId="737241610">
+  <w:num w:numId="10" w16cid:durableId="2096779101">
+    <w:abstractNumId w:val="25"/>
+  </w:num>
+  <w:num w:numId="11" w16cid:durableId="1167135762">
+    <w:abstractNumId w:val="7"/>
+  </w:num>
+  <w:num w:numId="12" w16cid:durableId="1790972052">
+    <w:abstractNumId w:val="11"/>
+  </w:num>
+  <w:num w:numId="13" w16cid:durableId="2902597">
+    <w:abstractNumId w:val="12"/>
+  </w:num>
+  <w:num w:numId="14" w16cid:durableId="2023822308">
+    <w:abstractNumId w:val="6"/>
+  </w:num>
+  <w:num w:numId="15" w16cid:durableId="1714111239">
+    <w:abstractNumId w:val="21"/>
+  </w:num>
+  <w:num w:numId="16" w16cid:durableId="2010060555">
+    <w:abstractNumId w:val="8"/>
+  </w:num>
+  <w:num w:numId="17" w16cid:durableId="525296370">
     <w:abstractNumId w:val="13"/>
   </w:num>
-  <w:num w:numId="7" w16cid:durableId="1142888846">
+  <w:num w:numId="18" w16cid:durableId="583877622">
+    <w:abstractNumId w:val="5"/>
+  </w:num>
+  <w:num w:numId="19" w16cid:durableId="2088645367">
+    <w:abstractNumId w:val="2"/>
+  </w:num>
+  <w:num w:numId="20" w16cid:durableId="125507532">
+    <w:abstractNumId w:val="3"/>
+  </w:num>
+  <w:num w:numId="21" w16cid:durableId="215240283">
+    <w:abstractNumId w:val="19"/>
+  </w:num>
+  <w:num w:numId="22" w16cid:durableId="1001469413">
+    <w:abstractNumId w:val="29"/>
+  </w:num>
+  <w:num w:numId="23" w16cid:durableId="1433471599">
+    <w:abstractNumId w:val="28"/>
+  </w:num>
+  <w:num w:numId="24" w16cid:durableId="1826042255">
+    <w:abstractNumId w:val="22"/>
+  </w:num>
+  <w:num w:numId="25" w16cid:durableId="1260484616">
     <w:abstractNumId w:val="18"/>
   </w:num>
-  <w:num w:numId="8" w16cid:durableId="1719012536">
-    <w:abstractNumId w:val="14"/>
+  <w:num w:numId="26" w16cid:durableId="564489878">
+    <w:abstractNumId w:val="17"/>
   </w:num>
-  <w:num w:numId="9" w16cid:durableId="241065129">
-    <w:abstractNumId w:val="8"/>
+  <w:num w:numId="27" w16cid:durableId="2139881585">
+    <w:abstractNumId w:val="27"/>
   </w:num>
-  <w:num w:numId="10" w16cid:durableId="2096779101">
-    <w:abstractNumId w:val="22"/>
-  </w:num>
-  <w:num w:numId="11" w16cid:durableId="1167135762">
-    <w:abstractNumId w:val="6"/>
-  </w:num>
-  <w:num w:numId="12" w16cid:durableId="1790972052">
-    <w:abstractNumId w:val="10"/>
-  </w:num>
-  <w:num w:numId="13" w16cid:durableId="2902597">
-    <w:abstractNumId w:val="11"/>
-  </w:num>
-  <w:num w:numId="14" w16cid:durableId="2023822308">
-    <w:abstractNumId w:val="5"/>
-  </w:num>
-  <w:num w:numId="15" w16cid:durableId="1714111239">
-    <w:abstractNumId w:val="19"/>
-  </w:num>
-  <w:num w:numId="16" w16cid:durableId="2010060555">
-    <w:abstractNumId w:val="7"/>
-  </w:num>
-  <w:num w:numId="17" w16cid:durableId="525296370">
-    <w:abstractNumId w:val="12"/>
-  </w:num>
-  <w:num w:numId="18" w16cid:durableId="583877622">
-    <w:abstractNumId w:val="4"/>
-  </w:num>
-  <w:num w:numId="19" w16cid:durableId="2088645367">
+  <w:num w:numId="28" w16cid:durableId="1738670149">
     <w:abstractNumId w:val="1"/>
   </w:num>
-  <w:num w:numId="20" w16cid:durableId="125507532">
-    <w:abstractNumId w:val="2"/>
-  </w:num>
-  <w:num w:numId="21" w16cid:durableId="215240283">
-    <w:abstractNumId w:val="17"/>
-  </w:num>
-  <w:num w:numId="22" w16cid:durableId="1001469413">
-    <w:abstractNumId w:val="25"/>
-  </w:num>
-  <w:num w:numId="23" w16cid:durableId="1433471599">
+  <w:num w:numId="29" w16cid:durableId="2065449319">
     <w:abstractNumId w:val="24"/>
   </w:num>
-  <w:num w:numId="24" w16cid:durableId="1826042255">
-    <w:abstractNumId w:val="20"/>
-  </w:num>
-  <w:num w:numId="25" w16cid:durableId="1260484616">
-    <w:abstractNumId w:val="16"/>
-  </w:num>
-  <w:num w:numId="26" w16cid:durableId="564489878">
+  <w:num w:numId="30" w16cid:durableId="1961446666">
     <w:abstractNumId w:val="15"/>
   </w:num>
   <w:numIdMacAtCleanup w:val="14"/>
@@ -30512,6 +32544,41 @@
       </w:tblBorders>
     </w:tblPr>
   </w:style>
+  <w:style w:type="character" w:styleId="Hyperlink">
+    <w:name w:val="Hyperlink"/>
+    <w:basedOn w:val="DefaultParagraphFont"/>
+    <w:uiPriority w:val="99"/>
+    <w:unhideWhenUsed/>
+    <w:rsid w:val="0060373B"/>
+    <w:rPr>
+      <w:color w:val="467886" w:themeColor="hyperlink"/>
+      <w:u w:val="single"/>
+    </w:rPr>
+  </w:style>
+  <w:style w:type="character" w:styleId="UnresolvedMention">
+    <w:name w:val="Unresolved Mention"/>
+    <w:basedOn w:val="DefaultParagraphFont"/>
+    <w:uiPriority w:val="99"/>
+    <w:semiHidden/>
+    <w:unhideWhenUsed/>
+    <w:rsid w:val="0060373B"/>
+    <w:rPr>
+      <w:color w:val="605E5C"/>
+      <w:shd w:val="clear" w:color="auto" w:fill="E1DFDD"/>
+    </w:rPr>
+  </w:style>
+  <w:style w:type="character" w:styleId="FollowedHyperlink">
+    <w:name w:val="FollowedHyperlink"/>
+    <w:basedOn w:val="DefaultParagraphFont"/>
+    <w:uiPriority w:val="99"/>
+    <w:semiHidden/>
+    <w:unhideWhenUsed/>
+    <w:rsid w:val="0060373B"/>
+    <w:rPr>
+      <w:color w:val="96607D" w:themeColor="followedHyperlink"/>
+      <w:u w:val="single"/>
+    </w:rPr>
+  </w:style>
 </w:styles>
 </file>
 

</xml_diff>